<commit_message>
Final TCC Writing v2
</commit_message>
<xml_diff>
--- a/Documents/TCC - MBA USP ESALQ.docx
+++ b/Documents/TCC - MBA USP ESALQ.docx
@@ -46,8 +46,21 @@
         </w:rPr>
         <w:t xml:space="preserve"> </w:t>
       </w:r>
-      <w:r>
-        <w:t>Adâmara Santos Gonçalvez Felício</w:t>
+      <w:proofErr w:type="spellStart"/>
+      <w:r>
+        <w:t>Adâmara</w:t>
+      </w:r>
+      <w:proofErr w:type="spellEnd"/>
+      <w:r>
+        <w:t xml:space="preserve"> Santos </w:t>
+      </w:r>
+      <w:proofErr w:type="spellStart"/>
+      <w:r>
+        <w:t>Gonçalvez</w:t>
+      </w:r>
+      <w:proofErr w:type="spellEnd"/>
+      <w:r>
+        <w:t xml:space="preserve"> Felício</w:t>
       </w:r>
       <w:r>
         <w:rPr>
@@ -117,22 +130,38 @@
           <w:sz w:val="18"/>
           <w:szCs w:val="18"/>
         </w:rPr>
-        <w:t>, UNICAMP. Orientadora MBA Data Science &amp; Analytics. – Rua Alexandre Herculano, 120 – Vila Monteiro; CEP:13418-445 Piracicaba, São Paulo, Brasil.</w:t>
-      </w:r>
-    </w:p>
-    <w:p>
-      <w:pPr>
-        <w:spacing w:line="240" w:lineRule="auto"/>
+        <w:t xml:space="preserve">, UNICAMP. Orientadora MBA Data Science &amp; </w:t>
+      </w:r>
+      <w:proofErr w:type="spellStart"/>
+      <w:r>
         <w:rPr>
           <w:sz w:val="18"/>
           <w:szCs w:val="18"/>
         </w:rPr>
-      </w:pPr>
+        <w:t>Analytics</w:t>
+      </w:r>
+      <w:proofErr w:type="spellEnd"/>
       <w:r>
         <w:rPr>
           <w:sz w:val="18"/>
           <w:szCs w:val="18"/>
         </w:rPr>
+        <w:t>. – Rua Alexandre Herculano, 120 – Vila Monteiro; CEP:13418-445 Piracicaba, São Paulo, Brasil.</w:t>
+      </w:r>
+    </w:p>
+    <w:p>
+      <w:pPr>
+        <w:spacing w:line="240" w:lineRule="auto"/>
+        <w:rPr>
+          <w:sz w:val="18"/>
+          <w:szCs w:val="18"/>
+        </w:rPr>
+      </w:pPr>
+      <w:r>
+        <w:rPr>
+          <w:sz w:val="18"/>
+          <w:szCs w:val="18"/>
+        </w:rPr>
         <w:t>*</w:t>
       </w:r>
       <w:bookmarkStart w:id="1" w:name="_Hlk33885760"/>
@@ -403,10 +432,12 @@
           <w:b/>
         </w:rPr>
         <w:sectPr>
-          <w:headerReference w:type="default" r:id="rId8"/>
-          <w:footerReference w:type="default" r:id="rId9"/>
-          <w:headerReference w:type="first" r:id="rId10"/>
-          <w:footerReference w:type="first" r:id="rId11"/>
+          <w:headerReference w:type="even" r:id="rId8"/>
+          <w:headerReference w:type="default" r:id="rId9"/>
+          <w:footerReference w:type="even" r:id="rId10"/>
+          <w:footerReference w:type="default" r:id="rId11"/>
+          <w:headerReference w:type="first" r:id="rId12"/>
+          <w:footerReference w:type="first" r:id="rId13"/>
           <w:pgSz w:w="11906" w:h="16838" w:code="9"/>
           <w:pgMar w:top="1418" w:right="1418" w:bottom="1418" w:left="1418" w:header="709" w:footer="709" w:gutter="0"/>
           <w:cols w:space="708"/>
@@ -471,173 +502,423 @@
       <w:pPr>
         <w:spacing w:line="240" w:lineRule="auto"/>
         <w:rPr>
+          <w:color w:val="000000"/>
+        </w:rPr>
+      </w:pPr>
+    </w:p>
+    <w:p>
+      <w:pPr>
+        <w:spacing w:line="240" w:lineRule="auto"/>
+        <w:rPr>
+          <w:color w:val="000000"/>
+        </w:rPr>
+      </w:pPr>
+    </w:p>
+    <w:p>
+      <w:pPr>
+        <w:spacing w:line="360" w:lineRule="auto"/>
+        <w:rPr>
+          <w:color w:val="000000"/>
+        </w:rPr>
+      </w:pPr>
+      <w:commentRangeStart w:id="15"/>
+      <w:r>
+        <w:rPr>
+          <w:color w:val="000000"/>
+        </w:rPr>
+        <w:t>Este estudo explorou</w:t>
+      </w:r>
+      <w:r>
+        <w:rPr>
+          <w:color w:val="000000"/>
+        </w:rPr>
+        <w:t xml:space="preserve"> a capacidade de</w:t>
+      </w:r>
+      <w:r>
+        <w:rPr>
+          <w:color w:val="000000"/>
+        </w:rPr>
+        <w:t xml:space="preserve"> modelos de aprendizado de máquina na classificação de sentimentos em textos</w:t>
+      </w:r>
+      <w:r>
+        <w:rPr>
+          <w:color w:val="000000"/>
+        </w:rPr>
+        <w:t xml:space="preserve"> de comentário de filmes. </w:t>
+      </w:r>
+      <w:r>
+        <w:rPr>
+          <w:color w:val="000000"/>
+        </w:rPr>
+        <w:t xml:space="preserve">O objetivo </w:t>
+      </w:r>
+      <w:r>
+        <w:rPr>
+          <w:color w:val="000000"/>
+        </w:rPr>
+        <w:t>foi</w:t>
+      </w:r>
+      <w:r>
+        <w:rPr>
+          <w:color w:val="000000"/>
+        </w:rPr>
+        <w:t xml:space="preserve"> comparar a eficácia de modelos conhecidos como clássicos e de aprendizado profundo, especificamente o </w:t>
+      </w:r>
+      <w:proofErr w:type="spellStart"/>
+      <w:r>
+        <w:rPr>
+          <w:color w:val="000000"/>
+        </w:rPr>
+        <w:t>Naïve</w:t>
+      </w:r>
+      <w:proofErr w:type="spellEnd"/>
+      <w:r>
+        <w:rPr>
+          <w:color w:val="000000"/>
+        </w:rPr>
+        <w:t xml:space="preserve"> </w:t>
+      </w:r>
+      <w:proofErr w:type="spellStart"/>
+      <w:r>
+        <w:rPr>
+          <w:color w:val="000000"/>
+        </w:rPr>
+        <w:t>Bayes</w:t>
+      </w:r>
+      <w:proofErr w:type="spellEnd"/>
+      <w:r>
+        <w:rPr>
+          <w:color w:val="000000"/>
+        </w:rPr>
+        <w:t xml:space="preserve"> e “</w:t>
+      </w:r>
+      <w:proofErr w:type="spellStart"/>
+      <w:r>
+        <w:rPr>
+          <w:color w:val="000000"/>
+        </w:rPr>
+        <w:t>Bidirectional</w:t>
+      </w:r>
+      <w:proofErr w:type="spellEnd"/>
+      <w:r>
+        <w:rPr>
+          <w:color w:val="000000"/>
+        </w:rPr>
+        <w:t xml:space="preserve"> </w:t>
+      </w:r>
+      <w:proofErr w:type="spellStart"/>
+      <w:r>
+        <w:rPr>
+          <w:color w:val="000000"/>
+        </w:rPr>
+        <w:t>Encoder</w:t>
+      </w:r>
+      <w:proofErr w:type="spellEnd"/>
+      <w:r>
+        <w:rPr>
+          <w:color w:val="000000"/>
+        </w:rPr>
+        <w:t xml:space="preserve"> </w:t>
+      </w:r>
+      <w:proofErr w:type="spellStart"/>
+      <w:r>
+        <w:rPr>
+          <w:color w:val="000000"/>
+        </w:rPr>
+        <w:t>Representations</w:t>
+      </w:r>
+      <w:proofErr w:type="spellEnd"/>
+      <w:r>
+        <w:rPr>
+          <w:color w:val="000000"/>
+        </w:rPr>
+        <w:t xml:space="preserve"> </w:t>
+      </w:r>
+      <w:proofErr w:type="spellStart"/>
+      <w:r>
+        <w:rPr>
+          <w:color w:val="000000"/>
+        </w:rPr>
+        <w:t>from</w:t>
+      </w:r>
+      <w:proofErr w:type="spellEnd"/>
+      <w:r>
+        <w:rPr>
+          <w:color w:val="000000"/>
+        </w:rPr>
+        <w:t xml:space="preserve"> Transformers” [BERT]</w:t>
+      </w:r>
+      <w:r>
+        <w:rPr>
+          <w:color w:val="000000"/>
+        </w:rPr>
+        <w:t xml:space="preserve"> </w:t>
+      </w:r>
+      <w:r>
+        <w:rPr>
+          <w:color w:val="000000"/>
+        </w:rPr>
+        <w:t>ao classificar sentimentos contidos em comentários</w:t>
+      </w:r>
+      <w:r>
+        <w:rPr>
+          <w:color w:val="000000"/>
+        </w:rPr>
+        <w:t xml:space="preserve"> </w:t>
+      </w:r>
+      <w:r>
+        <w:rPr>
+          <w:color w:val="000000"/>
+        </w:rPr>
+        <w:t>de acordo com as polaridades positiva, negativa e neutra.</w:t>
+      </w:r>
+      <w:r>
+        <w:rPr>
+          <w:rFonts w:ascii="Times New Roman" w:hAnsi="Times New Roman" w:cs="Times New Roman"/>
+          <w:sz w:val="24"/>
+          <w:szCs w:val="24"/>
+          <w:lang w:eastAsia="pt-BR"/>
+        </w:rPr>
+        <w:t xml:space="preserve"> </w:t>
+      </w:r>
+      <w:r>
+        <w:rPr>
+          <w:color w:val="000000"/>
+        </w:rPr>
+        <w:t xml:space="preserve">Para isso, </w:t>
+      </w:r>
+      <w:r>
+        <w:rPr>
+          <w:color w:val="000000"/>
+        </w:rPr>
+        <w:t xml:space="preserve">foi utilizado um conjunto de dados de avaliações oriundas da plataforma do “Internet </w:t>
+      </w:r>
+      <w:proofErr w:type="spellStart"/>
+      <w:r>
+        <w:rPr>
+          <w:color w:val="000000"/>
+        </w:rPr>
+        <w:t>Movie</w:t>
+      </w:r>
+      <w:proofErr w:type="spellEnd"/>
+      <w:r>
+        <w:rPr>
+          <w:color w:val="000000"/>
+        </w:rPr>
+        <w:t xml:space="preserve"> </w:t>
+      </w:r>
+      <w:proofErr w:type="spellStart"/>
+      <w:r>
+        <w:rPr>
+          <w:color w:val="000000"/>
+        </w:rPr>
+        <w:t>Database</w:t>
+      </w:r>
+      <w:proofErr w:type="spellEnd"/>
+      <w:r>
+        <w:rPr>
+          <w:color w:val="000000"/>
+        </w:rPr>
+        <w:t>” [IMDB]</w:t>
+      </w:r>
+      <w:r>
+        <w:rPr>
+          <w:color w:val="000000"/>
+        </w:rPr>
+        <w:t>, aplicando uma metodologia que envolveu a preparação dos dados, implementação dos modelos, treinamento e avaliação de sua precisão e eficiência.</w:t>
+      </w:r>
+    </w:p>
+    <w:p>
+      <w:pPr>
+        <w:spacing w:line="360" w:lineRule="auto"/>
+        <w:rPr>
+          <w:rFonts w:ascii="Times New Roman" w:hAnsi="Times New Roman" w:cs="Times New Roman"/>
+          <w:sz w:val="24"/>
+          <w:szCs w:val="24"/>
+          <w:lang w:eastAsia="pt-BR"/>
+        </w:rPr>
+      </w:pPr>
+      <w:r>
+        <w:rPr>
+          <w:color w:val="000000"/>
+        </w:rPr>
+        <w:t xml:space="preserve">Os resultados demonstraram que o BERT, com sua capacidade de compreender o contexto e as nuances da linguagem, superou significativamente o </w:t>
+      </w:r>
+      <w:proofErr w:type="spellStart"/>
+      <w:r>
+        <w:rPr>
+          <w:color w:val="000000"/>
+        </w:rPr>
+        <w:t>Naive</w:t>
+      </w:r>
+      <w:proofErr w:type="spellEnd"/>
+      <w:r>
+        <w:rPr>
+          <w:color w:val="000000"/>
+        </w:rPr>
+        <w:t xml:space="preserve"> </w:t>
+      </w:r>
+      <w:proofErr w:type="spellStart"/>
+      <w:r>
+        <w:rPr>
+          <w:color w:val="000000"/>
+        </w:rPr>
+        <w:t>Bayes</w:t>
+      </w:r>
+      <w:proofErr w:type="spellEnd"/>
+      <w:r>
+        <w:rPr>
+          <w:color w:val="000000"/>
+        </w:rPr>
+        <w:t xml:space="preserve"> em precisão</w:t>
+      </w:r>
+      <w:r>
+        <w:rPr>
+          <w:color w:val="000000"/>
+        </w:rPr>
+        <w:t xml:space="preserve"> mesmo quando se possuem recursos computacionais limitados</w:t>
+      </w:r>
+      <w:r>
+        <w:rPr>
+          <w:color w:val="000000"/>
+        </w:rPr>
+        <w:t>, embora este último se destacou por sua rapidez e simplicidade</w:t>
+      </w:r>
+      <w:r>
+        <w:rPr>
+          <w:color w:val="000000"/>
+        </w:rPr>
+        <w:t>.</w:t>
+      </w:r>
+      <w:commentRangeEnd w:id="15"/>
+      <w:r>
+        <w:rPr>
+          <w:rStyle w:val="Refdecomentrio"/>
+        </w:rPr>
+        <w:commentReference w:id="15"/>
+      </w:r>
+    </w:p>
+    <w:p>
+      <w:pPr>
+        <w:spacing w:line="240" w:lineRule="auto"/>
+        <w:rPr>
+          <w:color w:val="000000"/>
+        </w:rPr>
+      </w:pPr>
+      <w:r>
+        <w:rPr>
           <w:b/>
-        </w:rPr>
-      </w:pPr>
+          <w:color w:val="000000"/>
+        </w:rPr>
+        <w:t>Palavras-chave:</w:t>
+      </w:r>
+      <w:r>
+        <w:rPr>
+          <w:b/>
+          <w:color w:val="000000"/>
+        </w:rPr>
+        <w:t xml:space="preserve"> </w:t>
+      </w:r>
+      <w:r>
+        <w:rPr>
+          <w:bCs/>
+          <w:color w:val="000000"/>
+        </w:rPr>
+        <w:t>PLN,</w:t>
+      </w:r>
+      <w:r>
+        <w:rPr>
+          <w:b/>
+          <w:color w:val="000000"/>
+        </w:rPr>
+        <w:t xml:space="preserve"> </w:t>
+      </w:r>
+      <w:r>
+        <w:rPr>
+          <w:bCs/>
+          <w:color w:val="000000"/>
+        </w:rPr>
+        <w:t>a</w:t>
+      </w:r>
+      <w:r>
+        <w:rPr>
+          <w:bCs/>
+          <w:color w:val="000000"/>
+        </w:rPr>
+        <w:t>prendizado profundo</w:t>
+      </w:r>
+      <w:r>
+        <w:rPr>
+          <w:b/>
+          <w:color w:val="000000"/>
+        </w:rPr>
+        <w:t xml:space="preserve">, </w:t>
+      </w:r>
+      <w:r>
+        <w:rPr>
+          <w:bCs/>
+          <w:color w:val="000000"/>
+        </w:rPr>
+        <w:t>m</w:t>
+      </w:r>
+      <w:r>
+        <w:rPr>
+          <w:bCs/>
+          <w:color w:val="000000"/>
+        </w:rPr>
+        <w:t xml:space="preserve">ineração de opinião, </w:t>
+      </w:r>
+      <w:r>
+        <w:rPr>
+          <w:bCs/>
+          <w:color w:val="000000"/>
+        </w:rPr>
+        <w:t>i</w:t>
+      </w:r>
+      <w:r>
+        <w:rPr>
+          <w:bCs/>
+          <w:color w:val="000000"/>
+        </w:rPr>
+        <w:t xml:space="preserve">nteligência </w:t>
+      </w:r>
+      <w:r>
+        <w:rPr>
+          <w:bCs/>
+          <w:color w:val="000000"/>
+        </w:rPr>
+        <w:t>a</w:t>
+      </w:r>
+      <w:r>
+        <w:rPr>
+          <w:bCs/>
+          <w:color w:val="000000"/>
+        </w:rPr>
+        <w:t>rtificial,</w:t>
+      </w:r>
+      <w:r>
+        <w:rPr>
+          <w:b/>
+          <w:color w:val="000000"/>
+        </w:rPr>
+        <w:t xml:space="preserve"> </w:t>
+      </w:r>
+      <w:r>
+        <w:rPr>
+          <w:bCs/>
+          <w:color w:val="000000"/>
+        </w:rPr>
+        <w:t>classificação de texto</w:t>
+      </w:r>
     </w:p>
     <w:p>
       <w:pPr>
         <w:spacing w:line="240" w:lineRule="auto"/>
         <w:rPr>
-          <w:color w:val="000000"/>
-        </w:rPr>
-      </w:pPr>
-      <w:r>
-        <w:tab/>
-      </w:r>
-      <w:r>
-        <w:rPr>
-          <w:color w:val="000000"/>
-        </w:rPr>
-        <w:t xml:space="preserve">O resumo é uma descrição geral do trabalho, apresentando de forma </w:t>
-      </w:r>
-      <w:r>
-        <w:rPr>
-          <w:color w:val="000000"/>
-        </w:rPr>
-        <w:t>sucinta</w:t>
-      </w:r>
-      <w:r>
-        <w:rPr>
-          <w:color w:val="000000"/>
-        </w:rPr>
-        <w:t xml:space="preserve"> todas as seções do TCC. </w:t>
-      </w:r>
-      <w:r>
-        <w:rPr>
           <w:b/>
-          <w:bCs/>
-          <w:color w:val="000000"/>
-        </w:rPr>
-        <w:t>No caso do curso de</w:t>
-      </w:r>
-      <w:r>
-        <w:rPr>
-          <w:color w:val="000000"/>
-        </w:rPr>
-        <w:t xml:space="preserve"> </w:t>
-      </w:r>
-      <w:r>
-        <w:rPr>
-          <w:b/>
-          <w:bCs/>
-          <w:color w:val="000000"/>
-        </w:rPr>
-        <w:t>MBA em Gestão de Projetos</w:t>
-      </w:r>
-      <w:r>
-        <w:rPr>
-          <w:color w:val="000000"/>
-        </w:rPr>
-        <w:t xml:space="preserve">, em função das </w:t>
-      </w:r>
-      <w:r>
-        <w:rPr>
-          <w:color w:val="000000"/>
-        </w:rPr>
-        <w:t>particularidades</w:t>
-      </w:r>
-      <w:r>
-        <w:rPr>
-          <w:color w:val="000000"/>
-        </w:rPr>
-        <w:t xml:space="preserve"> do trabalho – que pode ser um plano de projeto – </w:t>
-      </w:r>
-      <w:r>
-        <w:rPr>
-          <w:b/>
-          <w:bCs/>
-          <w:color w:val="000000"/>
-        </w:rPr>
-        <w:t>é facultado aos alunos o uso do termo</w:t>
-      </w:r>
-      <w:r>
-        <w:rPr>
-          <w:color w:val="000000"/>
-        </w:rPr>
-        <w:t xml:space="preserve"> </w:t>
-      </w:r>
-      <w:r>
-        <w:rPr>
-          <w:b/>
-          <w:bCs/>
-          <w:color w:val="000000"/>
-        </w:rPr>
-        <w:t>Sumário Executivo</w:t>
-      </w:r>
-      <w:r>
-        <w:rPr>
-          <w:color w:val="000000"/>
-        </w:rPr>
-        <w:t>. Essa seção deve ser escrita de forma clara e objetiva, informando ao leitor em que consiste o TCC e despertando o seu interesse para a leitura de todo o trabalho. Os termos Resumo (ou Sumário Executivo) e Palavras-chave devem ser grafados em negrito, alinhados à esquerda com apenas a primeira letra da palavra em letra maiúscula. O Resumo ou Sumário Executivo deve conter no máximo 250 palavras, sendo redigido em um único parágrafo, em espaçamento simples e no tempo verbal pretérito perfeito do indicativo</w:t>
-      </w:r>
-      <w:r>
-        <w:rPr>
-          <w:color w:val="000000"/>
-        </w:rPr>
-        <w:t xml:space="preserve"> (passado)</w:t>
-      </w:r>
-      <w:r>
-        <w:rPr>
-          <w:color w:val="000000"/>
-        </w:rPr>
-        <w:t>.</w:t>
-      </w:r>
-      <w:r>
-        <w:t xml:space="preserve"> </w:t>
-      </w:r>
-      <w:r>
-        <w:rPr>
-          <w:color w:val="000000"/>
-        </w:rPr>
-        <w:t xml:space="preserve">O início da seção deve conter uma curta apresentação sobre a importância/justificativa (contextualização do tema) do trabalho. Em seguida, deve-se apresentar o objetivo geral, que deve ser redigido de maneira sucinta e direta. Ademais, a seção deve conter uma breve descrição da metodologia empregada </w:t>
-      </w:r>
-      <w:r>
-        <w:rPr>
-          <w:color w:val="000000"/>
-        </w:rPr>
-        <w:t>na</w:t>
-      </w:r>
-      <w:r>
-        <w:rPr>
-          <w:color w:val="000000"/>
-        </w:rPr>
-        <w:t xml:space="preserve"> pesquisa, abordando os aspectos mais importantes para o entendimento do TCC. É importante destacar os principais resultados obtidos a partir da pesquisa, apresentando relações e/ou considerações que chamem a atenção do avaliador e do público em geral. O final do resumo (ou sumário executivo) deve conter uma conclusão geral (com uma ou duas frases). Deve-se ter cuidado para não repetir a descrição dos resultados nesta seção.</w:t>
-      </w:r>
-    </w:p>
-    <w:p>
-      <w:pPr>
-        <w:spacing w:line="240" w:lineRule="auto"/>
-        <w:rPr>
-          <w:b/>
-          <w:color w:val="000000"/>
-        </w:rPr>
-      </w:pPr>
-      <w:r>
-        <w:rPr>
-          <w:b/>
-          <w:color w:val="000000"/>
-        </w:rPr>
-        <w:t xml:space="preserve">Palavras-chave: </w:t>
-      </w:r>
-      <w:r>
-        <w:rPr>
-          <w:color w:val="000000"/>
-        </w:rPr>
-        <w:t xml:space="preserve">(inserir até </w:t>
-      </w:r>
-      <w:r>
-        <w:rPr>
-          <w:color w:val="000000"/>
-        </w:rPr>
-        <w:t>cinco</w:t>
-      </w:r>
-      <w:r>
-        <w:rPr>
-          <w:color w:val="000000"/>
-        </w:rPr>
-        <w:t xml:space="preserve"> palavras diferentes das contidas no título, separadas por ponto-e-vírgula).</w:t>
-      </w:r>
+          <w:color w:val="000000"/>
+        </w:rPr>
+      </w:pPr>
     </w:p>
     <w:p>
       <w:pPr>
@@ -654,41 +935,66 @@
         <w:jc w:val="center"/>
         <w:rPr>
           <w:color w:val="000000"/>
+          <w:lang w:val="en-US"/>
         </w:rPr>
       </w:pPr>
       <w:r>
         <w:rPr>
           <w:b/>
           <w:color w:val="000000"/>
-        </w:rPr>
-        <w:t>Título em inglês</w:t>
-      </w:r>
-      <w:r>
-        <w:rPr>
-          <w:color w:val="000000"/>
+          <w:lang w:val="en-US"/>
+        </w:rPr>
+        <w:t xml:space="preserve">Comparison Between </w:t>
+      </w:r>
+      <w:r>
+        <w:rPr>
+          <w:b/>
+          <w:color w:val="000000"/>
+          <w:lang w:val="en-US"/>
+        </w:rPr>
+        <w:t>M</w:t>
+      </w:r>
+      <w:r>
+        <w:rPr>
+          <w:b/>
+          <w:color w:val="000000"/>
+          <w:lang w:val="en-US"/>
+        </w:rPr>
+        <w:t>odels for Sentiment Analysis in th</w:t>
+      </w:r>
+      <w:r>
+        <w:rPr>
+          <w:b/>
+          <w:color w:val="000000"/>
+          <w:lang w:val="en-US"/>
+        </w:rPr>
+        <w:t>e Context of Movie Reviews</w:t>
+      </w:r>
+      <w:r>
+        <w:rPr>
+          <w:color w:val="000000"/>
+          <w:lang w:val="en-US"/>
         </w:rPr>
         <w:t xml:space="preserve"> </w:t>
       </w:r>
-      <w:r>
+    </w:p>
+    <w:p>
+      <w:pPr>
+        <w:spacing w:line="240" w:lineRule="auto"/>
+        <w:jc w:val="center"/>
+        <w:rPr>
+          <w:color w:val="000000"/>
+          <w:lang w:val="en-US"/>
+        </w:rPr>
+      </w:pPr>
+    </w:p>
+    <w:p>
+      <w:pPr>
+        <w:spacing w:line="240" w:lineRule="auto"/>
         <w:rPr>
           <w:b/>
           <w:color w:val="000000"/>
-        </w:rPr>
-        <w:t>ou espanhol</w:t>
-      </w:r>
-      <w:r>
-        <w:rPr>
-          <w:color w:val="000000"/>
-        </w:rPr>
-        <w:t xml:space="preserve"> (opcional)</w:t>
-      </w:r>
-    </w:p>
-    <w:p>
-      <w:pPr>
-        <w:spacing w:line="240" w:lineRule="auto"/>
-        <w:rPr>
-          <w:b/>
-          <w:color w:val="000000"/>
+          <w:lang w:val="en-US"/>
         </w:rPr>
       </w:pPr>
     </w:p>
@@ -705,26 +1011,7 @@
           <w:b/>
           <w:color w:val="000000"/>
         </w:rPr>
-        <w:t xml:space="preserve">Abstract </w:t>
-      </w:r>
-      <w:r>
-        <w:rPr>
-          <w:color w:val="000000"/>
-        </w:rPr>
-        <w:t>ou</w:t>
-      </w:r>
-      <w:r>
-        <w:rPr>
-          <w:b/>
-          <w:color w:val="000000"/>
-        </w:rPr>
-        <w:t xml:space="preserve"> Resumen</w:t>
-      </w:r>
-      <w:r>
-        <w:rPr>
-          <w:color w:val="000000"/>
-        </w:rPr>
-        <w:t xml:space="preserve"> (opcional)</w:t>
+        <w:t>Abstract</w:t>
       </w:r>
     </w:p>
     <w:p>
@@ -747,80 +1034,41 @@
         <w:jc w:val="left"/>
         <w:rPr>
           <w:b/>
+          <w:lang w:val="en-US"/>
         </w:rPr>
       </w:pPr>
       <w:r>
         <w:rPr>
           <w:b/>
-        </w:rPr>
-        <w:t>Key</w:t>
-      </w:r>
-      <w:r>
+          <w:lang w:val="en-US"/>
+        </w:rPr>
+        <w:t>Keywords:</w:t>
+      </w:r>
+      <w:r>
+        <w:rPr>
+          <w:lang w:val="en-US"/>
+        </w:rPr>
+        <w:t xml:space="preserve"> </w:t>
+      </w:r>
+      <w:r>
+        <w:rPr>
+          <w:lang w:val="en-US"/>
+        </w:rPr>
+        <w:t>NLP, deep learning, op</w:t>
+      </w:r>
+      <w:r>
+        <w:rPr>
+          <w:lang w:val="en-US"/>
+        </w:rPr>
+        <w:t>inion mining, artificial intelligence, text classification</w:t>
+      </w:r>
+    </w:p>
+    <w:p>
+      <w:pPr>
+        <w:spacing w:line="360" w:lineRule="auto"/>
         <w:rPr>
           <w:b/>
-        </w:rPr>
-        <w:t>words</w:t>
-      </w:r>
-      <w:r>
-        <w:rPr>
-          <w:b/>
-        </w:rPr>
-        <w:t xml:space="preserve"> </w:t>
-      </w:r>
-      <w:r>
-        <w:t>ou</w:t>
-      </w:r>
-      <w:r>
-        <w:rPr>
-          <w:b/>
-        </w:rPr>
-        <w:t xml:space="preserve"> </w:t>
-      </w:r>
-      <w:r>
-        <w:rPr>
-          <w:b/>
-        </w:rPr>
-        <w:t>Pala</w:t>
-      </w:r>
-      <w:r>
-        <w:rPr>
-          <w:b/>
-        </w:rPr>
-        <w:t>v</w:t>
-      </w:r>
-      <w:r>
-        <w:rPr>
-          <w:b/>
-        </w:rPr>
-        <w:t>ras C</w:t>
-      </w:r>
-      <w:r>
-        <w:rPr>
-          <w:b/>
-        </w:rPr>
-        <w:t>h</w:t>
-      </w:r>
-      <w:r>
-        <w:rPr>
-          <w:b/>
-        </w:rPr>
-        <w:t>ave</w:t>
-      </w:r>
-      <w:r>
-        <w:rPr>
-          <w:b/>
-        </w:rPr>
-        <w:t>:</w:t>
-      </w:r>
-      <w:r>
-        <w:t xml:space="preserve"> (opcional)</w:t>
-      </w:r>
-    </w:p>
-    <w:p>
-      <w:pPr>
-        <w:spacing w:line="360" w:lineRule="auto"/>
-        <w:rPr>
-          <w:b/>
+          <w:lang w:val="en-US"/>
         </w:rPr>
       </w:pPr>
     </w:p>
@@ -871,7 +1119,29 @@
           <w:szCs w:val="22"/>
           <w:lang w:val="pt-BR"/>
         </w:rPr>
-        <w:t>Nos últimos anos a indústria audiovisual cresceu consideravelmente e junto a esse crescimento advém o interesse de agradar ao público para que obras de sucesso de bilheteria sejam criadas. Uma maneira de se verificar tal sucesso é por meio da checagem geral de notas e pela leitura de comentários sobre críticos especializados e o público geral que já assistiram determinado conteúdo (Yassine, 2019).</w:t>
+        <w:t>Nos últimos anos a indústria audiovisual cresceu consideravelmente e junto a esse crescimento advém o interesse de agradar ao público para que obras de sucesso de bilheteria sejam criadas. Uma maneira de se verificar tal sucesso é por meio da checagem geral de notas e pela leitura de comentários sobre críticos especializados e o público geral que já assistiram determinado conteúdo (</w:t>
+      </w:r>
+      <w:proofErr w:type="spellStart"/>
+      <w:r>
+        <w:rPr>
+          <w:rFonts w:ascii="Arial" w:eastAsiaTheme="minorHAnsi" w:hAnsi="Arial" w:cs="Arial"/>
+          <w:color w:val="000000"/>
+          <w:sz w:val="22"/>
+          <w:szCs w:val="22"/>
+          <w:lang w:val="pt-BR"/>
+        </w:rPr>
+        <w:t>Yassine</w:t>
+      </w:r>
+      <w:proofErr w:type="spellEnd"/>
+      <w:r>
+        <w:rPr>
+          <w:rFonts w:ascii="Arial" w:eastAsiaTheme="minorHAnsi" w:hAnsi="Arial" w:cs="Arial"/>
+          <w:color w:val="000000"/>
+          <w:sz w:val="22"/>
+          <w:szCs w:val="22"/>
+          <w:lang w:val="pt-BR"/>
+        </w:rPr>
+        <w:t>, 2019).</w:t>
       </w:r>
     </w:p>
     <w:p>
@@ -896,20 +1166,10 @@
           <w:szCs w:val="22"/>
           <w:lang w:val="pt-BR"/>
         </w:rPr>
-        <w:t xml:space="preserve">Quando observado o conjunto dos comentários produzidos sobre o assunto, identificamos plataformas online que trabalham no registro das críticas e avaliações por meio </w:t>
-      </w:r>
-      <w:r>
-        <w:rPr>
-          <w:rFonts w:ascii="Arial" w:eastAsiaTheme="minorHAnsi" w:hAnsi="Arial" w:cs="Arial"/>
-          <w:color w:val="000000"/>
-          <w:sz w:val="22"/>
-          <w:szCs w:val="22"/>
-          <w:lang w:val="pt-BR"/>
-        </w:rPr>
         <w:lastRenderedPageBreak/>
-        <w:t>do texto escrito</w:t>
-      </w:r>
-      <w:ins w:id="15" w:author="Adâmara Santos Gonçalves Felício Adâmara" w:date="2024-01-24T14:11:00Z">
+        <w:t>Quando observado o conjunto dos comentários produzidos sobre o assunto, identificamos plataformas online que trabalham no registro das críticas e avaliações por meio do texto escrito</w:t>
+      </w:r>
+      <w:ins w:id="16" w:author="Adâmara Santos Gonçalves Felício Adâmara" w:date="2024-01-24T14:11:00Z">
         <w:r>
           <w:rPr>
             <w:rFonts w:ascii="Arial" w:eastAsiaTheme="minorHAnsi" w:hAnsi="Arial" w:cs="Arial"/>
@@ -929,7 +1189,71 @@
           <w:szCs w:val="22"/>
           <w:lang w:val="pt-BR"/>
         </w:rPr>
-        <w:t xml:space="preserve"> como o “Rotten Tomatoes”, “Internet Movie Database” [IMDb] e “Metacritic”. Esses sites contém uma biblioteca vasta de registros que funcionam como bases de dados, para que pesquisadores consigam avaliar o engajamento e potencial sucesso de produções cinematográficas (Harsh </w:t>
+        <w:t xml:space="preserve"> como o “</w:t>
+      </w:r>
+      <w:proofErr w:type="spellStart"/>
+      <w:r>
+        <w:rPr>
+          <w:rFonts w:ascii="Arial" w:eastAsiaTheme="minorHAnsi" w:hAnsi="Arial" w:cs="Arial"/>
+          <w:color w:val="000000"/>
+          <w:sz w:val="22"/>
+          <w:szCs w:val="22"/>
+          <w:lang w:val="pt-BR"/>
+        </w:rPr>
+        <w:t>Rotten</w:t>
+      </w:r>
+      <w:proofErr w:type="spellEnd"/>
+      <w:r>
+        <w:rPr>
+          <w:rFonts w:ascii="Arial" w:eastAsiaTheme="minorHAnsi" w:hAnsi="Arial" w:cs="Arial"/>
+          <w:color w:val="000000"/>
+          <w:sz w:val="22"/>
+          <w:szCs w:val="22"/>
+          <w:lang w:val="pt-BR"/>
+        </w:rPr>
+        <w:t xml:space="preserve"> Tomatoes”, IMD</w:t>
+      </w:r>
+      <w:r>
+        <w:rPr>
+          <w:rFonts w:ascii="Arial" w:eastAsiaTheme="minorHAnsi" w:hAnsi="Arial" w:cs="Arial"/>
+          <w:color w:val="000000"/>
+          <w:sz w:val="22"/>
+          <w:szCs w:val="22"/>
+          <w:lang w:val="pt-BR"/>
+        </w:rPr>
+        <w:t>B</w:t>
+      </w:r>
+      <w:r>
+        <w:rPr>
+          <w:rFonts w:ascii="Arial" w:eastAsiaTheme="minorHAnsi" w:hAnsi="Arial" w:cs="Arial"/>
+          <w:color w:val="000000"/>
+          <w:sz w:val="22"/>
+          <w:szCs w:val="22"/>
+          <w:lang w:val="pt-BR"/>
+        </w:rPr>
+        <w:t xml:space="preserve"> e “Metacritic”. Esses sites contém uma biblioteca vasta de registros que funcionam como bases de dados, para que pesquisadores consigam avaliar o engajamento e potencial sucesso de produções cinematográficas (</w:t>
+      </w:r>
+      <w:proofErr w:type="spellStart"/>
+      <w:r>
+        <w:rPr>
+          <w:rFonts w:ascii="Arial" w:eastAsiaTheme="minorHAnsi" w:hAnsi="Arial" w:cs="Arial"/>
+          <w:color w:val="000000"/>
+          <w:sz w:val="22"/>
+          <w:szCs w:val="22"/>
+          <w:lang w:val="pt-BR"/>
+        </w:rPr>
+        <w:t>Harsh</w:t>
+      </w:r>
+      <w:proofErr w:type="spellEnd"/>
+      <w:r>
+        <w:rPr>
+          <w:rFonts w:ascii="Arial" w:eastAsiaTheme="minorHAnsi" w:hAnsi="Arial" w:cs="Arial"/>
+          <w:color w:val="000000"/>
+          <w:sz w:val="22"/>
+          <w:szCs w:val="22"/>
+          <w:lang w:val="pt-BR"/>
+        </w:rPr>
+        <w:t xml:space="preserve"> </w:t>
       </w:r>
       <w:r>
         <w:rPr>
@@ -976,7 +1300,51 @@
           <w:szCs w:val="22"/>
           <w:lang w:val="pt-BR"/>
         </w:rPr>
-        <w:t xml:space="preserve">As redes sociais têm se tornado plataformas cada vez mais relevantes para a expressão de sentimentos e ideias, especialmente no que diz respeito a filmes e séries. Segundo Faisal e Ubaid (2023), muitos indivíduos utilizam esses espaços virtuais para compartilhar suas avaliações sobre obras cinematográficas, influenciando assim as decisões de outros consumidores em relação ao investimento de tempo e dinheiro em determinadas produções. </w:t>
+        <w:t xml:space="preserve">As redes sociais têm se tornado plataformas cada vez mais relevantes para a expressão de sentimentos e ideias, especialmente no que diz respeito a filmes e séries. Segundo </w:t>
+      </w:r>
+      <w:proofErr w:type="spellStart"/>
+      <w:r>
+        <w:rPr>
+          <w:rFonts w:ascii="Arial" w:eastAsiaTheme="minorHAnsi" w:hAnsi="Arial" w:cs="Arial"/>
+          <w:color w:val="000000"/>
+          <w:sz w:val="22"/>
+          <w:szCs w:val="22"/>
+          <w:lang w:val="pt-BR"/>
+        </w:rPr>
+        <w:t>Faisal</w:t>
+      </w:r>
+      <w:proofErr w:type="spellEnd"/>
+      <w:r>
+        <w:rPr>
+          <w:rFonts w:ascii="Arial" w:eastAsiaTheme="minorHAnsi" w:hAnsi="Arial" w:cs="Arial"/>
+          <w:color w:val="000000"/>
+          <w:sz w:val="22"/>
+          <w:szCs w:val="22"/>
+          <w:lang w:val="pt-BR"/>
+        </w:rPr>
+        <w:t xml:space="preserve"> e </w:t>
+      </w:r>
+      <w:proofErr w:type="spellStart"/>
+      <w:r>
+        <w:rPr>
+          <w:rFonts w:ascii="Arial" w:eastAsiaTheme="minorHAnsi" w:hAnsi="Arial" w:cs="Arial"/>
+          <w:color w:val="000000"/>
+          <w:sz w:val="22"/>
+          <w:szCs w:val="22"/>
+          <w:lang w:val="pt-BR"/>
+        </w:rPr>
+        <w:t>Ubaid</w:t>
+      </w:r>
+      <w:proofErr w:type="spellEnd"/>
+      <w:r>
+        <w:rPr>
+          <w:rFonts w:ascii="Arial" w:eastAsiaTheme="minorHAnsi" w:hAnsi="Arial" w:cs="Arial"/>
+          <w:color w:val="000000"/>
+          <w:sz w:val="22"/>
+          <w:szCs w:val="22"/>
+          <w:lang w:val="pt-BR"/>
+        </w:rPr>
+        <w:t xml:space="preserve"> (2023), muitos indivíduos utilizam esses espaços virtuais para compartilhar suas avaliações sobre obras cinematográficas, influenciando assim as decisões de outros consumidores em relação ao investimento de tempo e dinheiro em determinadas produções. </w:t>
       </w:r>
     </w:p>
     <w:p>
@@ -1001,7 +1369,29 @@
           <w:szCs w:val="22"/>
           <w:lang w:val="pt-BR"/>
         </w:rPr>
-        <w:t xml:space="preserve">Essa tendência de compartilhamento de opiniões e avaliações não apenas molda a percepção do público, mas também serve como um valioso recurso para os produtores de conteúdo. Conforme apontado por Haoran (2023), os produtores podem aproveitar essas informações disponíveis nas redes sociais para obter as reações do público, facilitando a identificação de potenciais sucessos ou fracassos, permitindo-lhes adaptar e aprimorar suas obras cinematográficas. </w:t>
+        <w:t xml:space="preserve">Essa tendência de compartilhamento de opiniões e avaliações não apenas molda a percepção do público, mas também serve como um valioso recurso para os produtores de conteúdo. Conforme apontado por </w:t>
+      </w:r>
+      <w:proofErr w:type="spellStart"/>
+      <w:r>
+        <w:rPr>
+          <w:rFonts w:ascii="Arial" w:eastAsiaTheme="minorHAnsi" w:hAnsi="Arial" w:cs="Arial"/>
+          <w:color w:val="000000"/>
+          <w:sz w:val="22"/>
+          <w:szCs w:val="22"/>
+          <w:lang w:val="pt-BR"/>
+        </w:rPr>
+        <w:t>Haoran</w:t>
+      </w:r>
+      <w:proofErr w:type="spellEnd"/>
+      <w:r>
+        <w:rPr>
+          <w:rFonts w:ascii="Arial" w:eastAsiaTheme="minorHAnsi" w:hAnsi="Arial" w:cs="Arial"/>
+          <w:color w:val="000000"/>
+          <w:sz w:val="22"/>
+          <w:szCs w:val="22"/>
+          <w:lang w:val="pt-BR"/>
+        </w:rPr>
+        <w:t xml:space="preserve"> (2023), os produtores podem aproveitar essas informações disponíveis nas redes sociais para obter as reações do público, facilitando a identificação de potenciais sucessos ou fracassos, permitindo-lhes adaptar e aprimorar suas obras cinematográficas. </w:t>
       </w:r>
     </w:p>
     <w:p>
@@ -1011,7 +1401,7 @@
         <w:ind w:firstLine="708"/>
         <w:jc w:val="both"/>
         <w:rPr>
-          <w:del w:id="16" w:author="Adâmara Santos Gonçalves Felício Adâmara" w:date="2024-01-24T14:13:00Z"/>
+          <w:del w:id="17" w:author="Adâmara Santos Gonçalves Felício Adâmara" w:date="2024-01-24T14:13:00Z"/>
           <w:rFonts w:ascii="Arial" w:eastAsiaTheme="minorHAnsi" w:hAnsi="Arial" w:cs="Arial"/>
           <w:color w:val="000000"/>
           <w:sz w:val="22"/>
@@ -1027,7 +1417,29 @@
           <w:szCs w:val="22"/>
           <w:lang w:val="pt-BR"/>
         </w:rPr>
-        <w:t xml:space="preserve">A análise de sentimentos, conhecida também como mineração de opinião, consiste em uma técnica que avalia a polaridade dos sentimentos, emoções e atitudes de determinado indivíduo de acordo com um objeto de interesse podendo ele ser um filme, produto, serviço e organização Azilawati </w:t>
+        <w:t xml:space="preserve">A análise de sentimentos, conhecida também como mineração de opinião, consiste em uma técnica que avalia a polaridade dos sentimentos, emoções e atitudes de determinado indivíduo de acordo com um objeto de interesse podendo ele ser um filme, produto, serviço e organização </w:t>
+      </w:r>
+      <w:proofErr w:type="spellStart"/>
+      <w:r>
+        <w:rPr>
+          <w:rFonts w:ascii="Arial" w:eastAsiaTheme="minorHAnsi" w:hAnsi="Arial" w:cs="Arial"/>
+          <w:color w:val="000000"/>
+          <w:sz w:val="22"/>
+          <w:szCs w:val="22"/>
+          <w:lang w:val="pt-BR"/>
+        </w:rPr>
+        <w:t>Azilawati</w:t>
+      </w:r>
+      <w:proofErr w:type="spellEnd"/>
+      <w:r>
+        <w:rPr>
+          <w:rFonts w:ascii="Arial" w:eastAsiaTheme="minorHAnsi" w:hAnsi="Arial" w:cs="Arial"/>
+          <w:color w:val="000000"/>
+          <w:sz w:val="22"/>
+          <w:szCs w:val="22"/>
+          <w:lang w:val="pt-BR"/>
+        </w:rPr>
+        <w:t xml:space="preserve"> </w:t>
       </w:r>
       <w:r>
         <w:rPr>
@@ -1038,11 +1450,6 @@
           <w:sz w:val="22"/>
           <w:szCs w:val="22"/>
           <w:lang w:val="pt-BR"/>
-          <w:rPrChange w:id="17" w:author="Adâmara Santos Gonçalves Felício Adâmara" w:date="2024-01-24T14:13:00Z">
-            <w:rPr>
-              <w:color w:val="000000"/>
-            </w:rPr>
-          </w:rPrChange>
         </w:rPr>
         <w:t>et al</w:t>
       </w:r>
@@ -1054,7 +1461,51 @@
           <w:szCs w:val="22"/>
           <w:lang w:val="pt-BR"/>
         </w:rPr>
-        <w:t>. (2019). Essa tecnologia se baseia em inteligência artificial que usa o processamento de linguagem natural [PLN] para transformar textos não estruturados em dados normalizados e adequados para análises de algoritmos de aprendizado de máquina, que por sua vez auxiliam na identificação de “insights” e tomada de decisão a respeito de um determinado tópico de interesse (Faisal e Ubaid, 2023)</w:t>
+        <w:t>. (2019). Essa tecnologia se baseia em inteligência artificial que usa o processamento de linguagem natural [PLN] para transformar textos não estruturados em dados normalizados e adequados para análises de algoritmos de aprendizado de máquina, que por sua vez auxiliam na identificação de “insights” e tomada de decisão a respeito de um determinado tópico de interesse (</w:t>
+      </w:r>
+      <w:proofErr w:type="spellStart"/>
+      <w:r>
+        <w:rPr>
+          <w:rFonts w:ascii="Arial" w:eastAsiaTheme="minorHAnsi" w:hAnsi="Arial" w:cs="Arial"/>
+          <w:color w:val="000000"/>
+          <w:sz w:val="22"/>
+          <w:szCs w:val="22"/>
+          <w:lang w:val="pt-BR"/>
+        </w:rPr>
+        <w:t>Faisal</w:t>
+      </w:r>
+      <w:proofErr w:type="spellEnd"/>
+      <w:r>
+        <w:rPr>
+          <w:rFonts w:ascii="Arial" w:eastAsiaTheme="minorHAnsi" w:hAnsi="Arial" w:cs="Arial"/>
+          <w:color w:val="000000"/>
+          <w:sz w:val="22"/>
+          <w:szCs w:val="22"/>
+          <w:lang w:val="pt-BR"/>
+        </w:rPr>
+        <w:t xml:space="preserve"> e </w:t>
+      </w:r>
+      <w:proofErr w:type="spellStart"/>
+      <w:r>
+        <w:rPr>
+          <w:rFonts w:ascii="Arial" w:eastAsiaTheme="minorHAnsi" w:hAnsi="Arial" w:cs="Arial"/>
+          <w:color w:val="000000"/>
+          <w:sz w:val="22"/>
+          <w:szCs w:val="22"/>
+          <w:lang w:val="pt-BR"/>
+        </w:rPr>
+        <w:t>Ubaid</w:t>
+      </w:r>
+      <w:proofErr w:type="spellEnd"/>
+      <w:r>
+        <w:rPr>
+          <w:rFonts w:ascii="Arial" w:eastAsiaTheme="minorHAnsi" w:hAnsi="Arial" w:cs="Arial"/>
+          <w:color w:val="000000"/>
+          <w:sz w:val="22"/>
+          <w:szCs w:val="22"/>
+          <w:lang w:val="pt-BR"/>
+        </w:rPr>
+        <w:t>, 2023)</w:t>
       </w:r>
       <w:ins w:id="18" w:author="Adâmara Santos Gonçalves Felício Adâmara" w:date="2024-01-24T14:13:00Z">
         <w:r>
@@ -1091,7 +1542,29 @@
           <w:szCs w:val="22"/>
           <w:lang w:val="pt-BR"/>
         </w:rPr>
-        <w:t>De acordo com Yassine (2019), até pouco tempo essas análises de comentários eram feitas de forma bastante manual, mas com o advento de técnicas de aprendizado de máquina como a análise de sentimentos, essa realidade acabou sendo modificada.</w:t>
+        <w:t xml:space="preserve">De acordo com </w:t>
+      </w:r>
+      <w:proofErr w:type="spellStart"/>
+      <w:r>
+        <w:rPr>
+          <w:rFonts w:ascii="Arial" w:hAnsi="Arial" w:cs="Arial"/>
+          <w:color w:val="000000"/>
+          <w:sz w:val="22"/>
+          <w:szCs w:val="22"/>
+          <w:lang w:val="pt-BR"/>
+        </w:rPr>
+        <w:t>Yassine</w:t>
+      </w:r>
+      <w:proofErr w:type="spellEnd"/>
+      <w:r>
+        <w:rPr>
+          <w:rFonts w:ascii="Arial" w:hAnsi="Arial" w:cs="Arial"/>
+          <w:color w:val="000000"/>
+          <w:sz w:val="22"/>
+          <w:szCs w:val="22"/>
+          <w:lang w:val="pt-BR"/>
+        </w:rPr>
+        <w:t xml:space="preserve"> (2019), até pouco tempo essas análises de comentários eram feitas de forma bastante manual, mas com o advento de técnicas de aprendizado de máquina como a análise de sentimentos, essa realidade acabou sendo modificada.</w:t>
       </w:r>
     </w:p>
     <w:p>
@@ -1117,7 +1590,84 @@
           <w:szCs w:val="22"/>
           <w:lang w:val="pt-BR"/>
         </w:rPr>
-        <w:t>A importância do emprego de técnicas de PLN na análise de sentimentos de filmes, reflete tanto na automatização do processo de coleta e interpretação de um grande volume de dados, como também oferece uma visão mais quantitativa das percepções sobre determinados espectadores. Ao utilizar PLN, pesquisadores e profissionais podem extrair nuances que outrora seriam difíceis de se identificar manualmente, facilitando assim uma compreensão mais abrangente a respeito das reações do público (Yankang Su e Zbigniew j. Kabala, 2023).</w:t>
+        <w:t xml:space="preserve">A importância do emprego de técnicas de PLN na análise de sentimentos de filmes, reflete tanto na automatização do processo de coleta e interpretação de um grande volume de dados, como também oferece uma visão mais quantitativa das percepções sobre determinados espectadores. Ao utilizar PLN, pesquisadores e profissionais podem extrair nuances que outrora seriam difíceis de se identificar manualmente, facilitando assim uma </w:t>
+      </w:r>
+      <w:r>
+        <w:rPr>
+          <w:rFonts w:ascii="Arial" w:eastAsiaTheme="minorHAnsi" w:hAnsi="Arial" w:cs="Arial"/>
+          <w:color w:val="000000"/>
+          <w:sz w:val="22"/>
+          <w:szCs w:val="22"/>
+          <w:lang w:val="pt-BR"/>
+        </w:rPr>
+        <w:lastRenderedPageBreak/>
+        <w:t>compreensão mais abrangente a respeito das reações do público (</w:t>
+      </w:r>
+      <w:proofErr w:type="spellStart"/>
+      <w:r>
+        <w:rPr>
+          <w:rFonts w:ascii="Arial" w:eastAsiaTheme="minorHAnsi" w:hAnsi="Arial" w:cs="Arial"/>
+          <w:color w:val="000000"/>
+          <w:sz w:val="22"/>
+          <w:szCs w:val="22"/>
+          <w:lang w:val="pt-BR"/>
+        </w:rPr>
+        <w:t>Yankang</w:t>
+      </w:r>
+      <w:proofErr w:type="spellEnd"/>
+      <w:r>
+        <w:rPr>
+          <w:rFonts w:ascii="Arial" w:eastAsiaTheme="minorHAnsi" w:hAnsi="Arial" w:cs="Arial"/>
+          <w:color w:val="000000"/>
+          <w:sz w:val="22"/>
+          <w:szCs w:val="22"/>
+          <w:lang w:val="pt-BR"/>
+        </w:rPr>
+        <w:t xml:space="preserve"> </w:t>
+      </w:r>
+      <w:proofErr w:type="spellStart"/>
+      <w:r>
+        <w:rPr>
+          <w:rFonts w:ascii="Arial" w:eastAsiaTheme="minorHAnsi" w:hAnsi="Arial" w:cs="Arial"/>
+          <w:color w:val="000000"/>
+          <w:sz w:val="22"/>
+          <w:szCs w:val="22"/>
+          <w:lang w:val="pt-BR"/>
+        </w:rPr>
+        <w:t>Su</w:t>
+      </w:r>
+      <w:proofErr w:type="spellEnd"/>
+      <w:r>
+        <w:rPr>
+          <w:rFonts w:ascii="Arial" w:eastAsiaTheme="minorHAnsi" w:hAnsi="Arial" w:cs="Arial"/>
+          <w:color w:val="000000"/>
+          <w:sz w:val="22"/>
+          <w:szCs w:val="22"/>
+          <w:lang w:val="pt-BR"/>
+        </w:rPr>
+        <w:t xml:space="preserve"> e Zbigniew j. </w:t>
+      </w:r>
+      <w:proofErr w:type="spellStart"/>
+      <w:r>
+        <w:rPr>
+          <w:rFonts w:ascii="Arial" w:eastAsiaTheme="minorHAnsi" w:hAnsi="Arial" w:cs="Arial"/>
+          <w:color w:val="000000"/>
+          <w:sz w:val="22"/>
+          <w:szCs w:val="22"/>
+          <w:lang w:val="pt-BR"/>
+        </w:rPr>
+        <w:t>Kabala</w:t>
+      </w:r>
+      <w:proofErr w:type="spellEnd"/>
+      <w:r>
+        <w:rPr>
+          <w:rFonts w:ascii="Arial" w:eastAsiaTheme="minorHAnsi" w:hAnsi="Arial" w:cs="Arial"/>
+          <w:color w:val="000000"/>
+          <w:sz w:val="22"/>
+          <w:szCs w:val="22"/>
+          <w:lang w:val="pt-BR"/>
+        </w:rPr>
+        <w:t>, 2023).</w:t>
       </w:r>
     </w:p>
     <w:p>
@@ -1134,17 +1684,42 @@
         <w:rPr>
           <w:color w:val="000000"/>
         </w:rPr>
-        <w:lastRenderedPageBreak/>
-        <w:t>O objetivo principal desse trabalho é comparar a eficácia de modelos conhecidos como clássicos e de aprendizado profundo, especificamente o Naïve Bayes e “Bidirectional Encoder Representations from Transformers” [BERT]</w:t>
-      </w:r>
-      <w:ins w:id="20" w:author="Adâmara Santos Gonçalves Felício Adâmara" w:date="2024-02-02T20:14:00Z">
-        <w:r>
-          <w:rPr>
-            <w:color w:val="000000"/>
-          </w:rPr>
-          <w:t xml:space="preserve"> </w:t>
-        </w:r>
-      </w:ins>
+        <w:t xml:space="preserve">O objetivo principal desse trabalho é comparar a eficácia de modelos conhecidos como clássicos e de aprendizado profundo, especificamente o </w:t>
+      </w:r>
+      <w:proofErr w:type="spellStart"/>
+      <w:r>
+        <w:rPr>
+          <w:color w:val="000000"/>
+        </w:rPr>
+        <w:t>Naïve</w:t>
+      </w:r>
+      <w:proofErr w:type="spellEnd"/>
+      <w:r>
+        <w:rPr>
+          <w:color w:val="000000"/>
+        </w:rPr>
+        <w:t xml:space="preserve"> </w:t>
+      </w:r>
+      <w:proofErr w:type="spellStart"/>
+      <w:r>
+        <w:rPr>
+          <w:color w:val="000000"/>
+        </w:rPr>
+        <w:t>Bayes</w:t>
+      </w:r>
+      <w:proofErr w:type="spellEnd"/>
+      <w:r>
+        <w:rPr>
+          <w:color w:val="000000"/>
+        </w:rPr>
+        <w:t xml:space="preserve"> e </w:t>
+      </w:r>
+      <w:r>
+        <w:rPr>
+          <w:color w:val="000000"/>
+        </w:rPr>
+        <w:t xml:space="preserve">BERT </w:t>
+      </w:r>
       <w:r>
         <w:rPr>
           <w:color w:val="000000"/>
@@ -1245,7 +1820,87 @@
           <w:szCs w:val="22"/>
           <w:lang w:val="pt-BR"/>
         </w:rPr>
-        <w:t>A base de dados foi obtida por meio da aplicação de uma técnica de raspagem de dados (“web scrapping”) dentro da plataforma do IMDB. “Web Scrapping” consiste na extração de dados da internet de maneira programática, transformando-os em uma base de dados estruturada e permitindo uma coleta de grandes volumes de maneira automatizada minimizando potenciais erros (Mine Çetinkaya-Rundel e Mine Dogucu, 2021).</w:t>
+        <w:t xml:space="preserve">A base de dados foi obtida por meio da aplicação de uma técnica de raspagem de dados (“web </w:t>
+      </w:r>
+      <w:proofErr w:type="spellStart"/>
+      <w:r>
+        <w:rPr>
+          <w:rFonts w:ascii="Arial" w:hAnsi="Arial" w:cs="Arial"/>
+          <w:sz w:val="22"/>
+          <w:szCs w:val="22"/>
+          <w:lang w:val="pt-BR"/>
+        </w:rPr>
+        <w:t>scrapping</w:t>
+      </w:r>
+      <w:proofErr w:type="spellEnd"/>
+      <w:r>
+        <w:rPr>
+          <w:rFonts w:ascii="Arial" w:hAnsi="Arial" w:cs="Arial"/>
+          <w:sz w:val="22"/>
+          <w:szCs w:val="22"/>
+          <w:lang w:val="pt-BR"/>
+        </w:rPr>
+        <w:t xml:space="preserve">”) dentro da plataforma do IMDB. “Web </w:t>
+      </w:r>
+      <w:proofErr w:type="spellStart"/>
+      <w:r>
+        <w:rPr>
+          <w:rFonts w:ascii="Arial" w:hAnsi="Arial" w:cs="Arial"/>
+          <w:sz w:val="22"/>
+          <w:szCs w:val="22"/>
+          <w:lang w:val="pt-BR"/>
+        </w:rPr>
+        <w:t>Scrapping</w:t>
+      </w:r>
+      <w:proofErr w:type="spellEnd"/>
+      <w:r>
+        <w:rPr>
+          <w:rFonts w:ascii="Arial" w:hAnsi="Arial" w:cs="Arial"/>
+          <w:sz w:val="22"/>
+          <w:szCs w:val="22"/>
+          <w:lang w:val="pt-BR"/>
+        </w:rPr>
+        <w:t xml:space="preserve">” consiste na extração de dados da internet de maneira programática, transformando-os em uma base de dados estruturada e permitindo uma coleta de grandes volumes de maneira automatizada minimizando potenciais erros (Mine </w:t>
+      </w:r>
+      <w:proofErr w:type="spellStart"/>
+      <w:r>
+        <w:rPr>
+          <w:rFonts w:ascii="Arial" w:hAnsi="Arial" w:cs="Arial"/>
+          <w:sz w:val="22"/>
+          <w:szCs w:val="22"/>
+          <w:lang w:val="pt-BR"/>
+        </w:rPr>
+        <w:t>Çetinkaya-Rundel</w:t>
+      </w:r>
+      <w:proofErr w:type="spellEnd"/>
+      <w:r>
+        <w:rPr>
+          <w:rFonts w:ascii="Arial" w:hAnsi="Arial" w:cs="Arial"/>
+          <w:sz w:val="22"/>
+          <w:szCs w:val="22"/>
+          <w:lang w:val="pt-BR"/>
+        </w:rPr>
+        <w:t xml:space="preserve"> e Mine </w:t>
+      </w:r>
+      <w:proofErr w:type="spellStart"/>
+      <w:r>
+        <w:rPr>
+          <w:rFonts w:ascii="Arial" w:hAnsi="Arial" w:cs="Arial"/>
+          <w:sz w:val="22"/>
+          <w:szCs w:val="22"/>
+          <w:lang w:val="pt-BR"/>
+        </w:rPr>
+        <w:t>Dogucu</w:t>
+      </w:r>
+      <w:proofErr w:type="spellEnd"/>
+      <w:r>
+        <w:rPr>
+          <w:rFonts w:ascii="Arial" w:hAnsi="Arial" w:cs="Arial"/>
+          <w:sz w:val="22"/>
+          <w:szCs w:val="22"/>
+          <w:lang w:val="pt-BR"/>
+        </w:rPr>
+        <w:t>, 2021).</w:t>
       </w:r>
     </w:p>
     <w:p>
@@ -1255,7 +1910,7 @@
         <w:ind w:firstLine="720"/>
         <w:jc w:val="both"/>
         <w:rPr>
-          <w:del w:id="21" w:author="Adâmara Santos Gonçalves Felício Adâmara" w:date="2024-01-24T14:16:00Z"/>
+          <w:del w:id="20" w:author="Adâmara Santos Gonçalves Felício Adâmara" w:date="2024-01-24T14:16:00Z"/>
           <w:rFonts w:ascii="Arial" w:hAnsi="Arial" w:cs="Arial"/>
           <w:sz w:val="22"/>
           <w:szCs w:val="22"/>
@@ -1294,7 +1949,7 @@
         </w:rPr>
         <w:t xml:space="preserve">Após a obtenção e estruturação dos dados, técnicas de limpeza e transformação como a remoção de espaços em branco, emoticons, números e caracteres especiais, assim como a padronização de palavras para letras minúsculas e remoção de palavras vazias </w:t>
       </w:r>
-      <w:ins w:id="22" w:author="Adâmara Santos Gonçalves Felício Adâmara" w:date="2024-02-02T20:29:00Z">
+      <w:ins w:id="21" w:author="Adâmara Santos Gonçalves Felício Adâmara" w:date="2024-02-02T20:29:00Z">
         <w:r>
           <w:rPr>
             <w:rFonts w:ascii="Arial" w:hAnsi="Arial" w:cs="Arial"/>
@@ -1302,7 +1957,27 @@
             <w:szCs w:val="22"/>
             <w:lang w:val="pt-BR"/>
           </w:rPr>
-          <w:t xml:space="preserve">(“stop-words”) </w:t>
+          <w:t>(“stop-</w:t>
+        </w:r>
+        <w:proofErr w:type="spellStart"/>
+        <w:r>
+          <w:rPr>
+            <w:rFonts w:ascii="Arial" w:hAnsi="Arial" w:cs="Arial"/>
+            <w:sz w:val="22"/>
+            <w:szCs w:val="22"/>
+            <w:lang w:val="pt-BR"/>
+          </w:rPr>
+          <w:t>words</w:t>
+        </w:r>
+        <w:proofErr w:type="spellEnd"/>
+        <w:r>
+          <w:rPr>
+            <w:rFonts w:ascii="Arial" w:hAnsi="Arial" w:cs="Arial"/>
+            <w:sz w:val="22"/>
+            <w:szCs w:val="22"/>
+            <w:lang w:val="pt-BR"/>
+          </w:rPr>
+          <w:t xml:space="preserve">”) </w:t>
         </w:r>
       </w:ins>
       <w:r>
@@ -1312,17 +1987,49 @@
           <w:szCs w:val="22"/>
           <w:lang w:val="pt-BR"/>
         </w:rPr>
-        <w:t xml:space="preserve">foram aplicadas. As palavras vazias representam uma lista de palavras que tipicamente aparecem com uma certa frequência na construção de frases, mas que não denotam uma significância relevante ao usuário final Faisal e </w:t>
-      </w:r>
-      <w:r>
-        <w:rPr>
-          <w:rFonts w:ascii="Arial" w:hAnsi="Arial" w:cs="Arial"/>
-          <w:color w:val="000000"/>
-          <w:sz w:val="22"/>
-          <w:szCs w:val="22"/>
-          <w:lang w:val="pt-BR"/>
-        </w:rPr>
-        <w:t>Ubaid (2023).</w:t>
+        <w:t xml:space="preserve">foram aplicadas. As palavras vazias representam uma lista de palavras que tipicamente aparecem com uma certa frequência na construção de frases, mas que não denotam uma significância relevante ao usuário final </w:t>
+      </w:r>
+      <w:proofErr w:type="spellStart"/>
+      <w:r>
+        <w:rPr>
+          <w:rFonts w:ascii="Arial" w:hAnsi="Arial" w:cs="Arial"/>
+          <w:sz w:val="22"/>
+          <w:szCs w:val="22"/>
+          <w:lang w:val="pt-BR"/>
+        </w:rPr>
+        <w:t>Faisal</w:t>
+      </w:r>
+      <w:proofErr w:type="spellEnd"/>
+      <w:r>
+        <w:rPr>
+          <w:rFonts w:ascii="Arial" w:hAnsi="Arial" w:cs="Arial"/>
+          <w:sz w:val="22"/>
+          <w:szCs w:val="22"/>
+          <w:lang w:val="pt-BR"/>
+        </w:rPr>
+        <w:t xml:space="preserve"> e </w:t>
+      </w:r>
+      <w:proofErr w:type="spellStart"/>
+      <w:r>
+        <w:rPr>
+          <w:rFonts w:ascii="Arial" w:hAnsi="Arial" w:cs="Arial"/>
+          <w:color w:val="000000"/>
+          <w:sz w:val="22"/>
+          <w:szCs w:val="22"/>
+          <w:lang w:val="pt-BR"/>
+        </w:rPr>
+        <w:t>Ubaid</w:t>
+      </w:r>
+      <w:proofErr w:type="spellEnd"/>
+      <w:r>
+        <w:rPr>
+          <w:rFonts w:ascii="Arial" w:hAnsi="Arial" w:cs="Arial"/>
+          <w:color w:val="000000"/>
+          <w:sz w:val="22"/>
+          <w:szCs w:val="22"/>
+          <w:lang w:val="pt-BR"/>
+        </w:rPr>
+        <w:t xml:space="preserve"> (2023).</w:t>
       </w:r>
       <w:r>
         <w:rPr>
@@ -1355,7 +2062,7 @@
         <w:ind w:firstLine="720"/>
         <w:jc w:val="both"/>
         <w:rPr>
-          <w:del w:id="23" w:author="Adâmara Santos Gonçalves Felício Adâmara" w:date="2024-01-24T14:18:00Z"/>
+          <w:del w:id="22" w:author="Adâmara Santos Gonçalves Felício Adâmara" w:date="2024-01-24T14:18:00Z"/>
           <w:rFonts w:ascii="Arial" w:hAnsi="Arial" w:cs="Arial"/>
           <w:sz w:val="22"/>
           <w:szCs w:val="22"/>
@@ -1366,6 +2073,7 @@
         <w:rPr>
           <w:noProof/>
         </w:rPr>
+        <w:lastRenderedPageBreak/>
         <mc:AlternateContent>
           <mc:Choice Requires="wpg">
             <w:drawing>
@@ -1402,7 +2110,7 @@
                           </pic:cNvPicPr>
                         </pic:nvPicPr>
                         <pic:blipFill>
-                          <a:blip r:embed="rId12">
+                          <a:blip r:embed="rId18">
                             <a:extLst>
                               <a:ext uri="{28A0092B-C50C-407E-A947-70E740481C1C}">
                                 <a14:useLocalDpi xmlns:a14="http://schemas.microsoft.com/office/drawing/2010/main" val="0"/>
@@ -1595,7 +2303,7 @@
                   <o:lock v:ext="edit" aspectratio="t"/>
                 </v:shapetype>
                 <v:shape id="Imagem 8" o:spid="_x0000_s1027" type="#_x0000_t75" alt="Uma imagem contendo Teams&#10;&#10;Descrição gerada automaticamente" style="position:absolute;width:57594;height:9232;visibility:visible;mso-wrap-style:square" o:gfxdata="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">
-                  <v:imagedata r:id="rId13" o:title="Uma imagem contendo Teams&#10;&#10;Descrição gerada automaticamente"/>
+                  <v:imagedata r:id="rId19" o:title="Uma imagem contendo Teams&#10;&#10;Descrição gerada automaticamente"/>
                 </v:shape>
                 <v:shapetype id="_x0000_t202" coordsize="21600,21600" o:spt="202" path="m,l,21600r21600,l21600,xe">
                   <v:stroke joinstyle="miter"/>
@@ -1742,7 +2450,6 @@
           <w:szCs w:val="22"/>
           <w:lang w:val="pt-BR"/>
         </w:rPr>
-        <w:lastRenderedPageBreak/>
         <w:t>Ao final de todas as etapas obteve-se um</w:t>
       </w:r>
       <w:r>
@@ -1797,6 +2504,7 @@
           <w:lang w:val="pt-BR"/>
         </w:rPr>
       </w:pPr>
+      <w:proofErr w:type="spellStart"/>
       <w:r>
         <w:rPr>
           <w:rFonts w:ascii="Arial" w:hAnsi="Arial" w:cs="Arial"/>
@@ -1808,6 +2516,7 @@
         </w:rPr>
         <w:t>Métodologias</w:t>
       </w:r>
+      <w:proofErr w:type="spellEnd"/>
     </w:p>
     <w:p>
       <w:pPr>
@@ -1815,7 +2524,7 @@
         <w:spacing w:before="0" w:beforeAutospacing="0" w:after="90" w:afterAutospacing="0" w:line="360" w:lineRule="auto"/>
         <w:jc w:val="both"/>
         <w:rPr>
-          <w:del w:id="24" w:author="Adâmara Santos Gonçalves Felício Adâmara" w:date="2024-01-24T14:18:00Z"/>
+          <w:del w:id="23" w:author="Adâmara Santos Gonçalves Felício Adâmara" w:date="2024-01-24T14:18:00Z"/>
           <w:rFonts w:ascii="Arial" w:hAnsi="Arial" w:cs="Arial"/>
           <w:b/>
           <w:bCs/>
@@ -1870,7 +2579,7 @@
         </w:rPr>
         <w:t>Foram implementadas duas técnicas de aprendizado não supervisionado a método de comparação para facilitar o processo de rotulagem, que consiste na implementação de dicionários léxicos contendo palavras que já possuem sentimentos atrelados e expressos de uma maneira quantitativa, podendo ser números entre -1 e 1 onde -1 representa uma polaridade mais negativa, 0 neutra e 1 positiva</w:t>
       </w:r>
-      <w:ins w:id="25" w:author="Adâmara Santos Gonçalves Felício Adâmara" w:date="2024-01-24T14:19:00Z">
+      <w:ins w:id="24" w:author="Adâmara Santos Gonçalves Felício Adâmara" w:date="2024-01-24T14:19:00Z">
         <w:r>
           <w:rPr>
             <w:rFonts w:ascii="Arial" w:hAnsi="Arial" w:cs="Arial"/>
@@ -1931,7 +2640,147 @@
           <w:szCs w:val="22"/>
           <w:lang w:val="pt-BR"/>
         </w:rPr>
-        <w:t xml:space="preserve">As técnicas escolhidas foram o “Opinion Lexicon”, composto por uma lista de aproximadamente 13.000 palavras incluindo gírias e abreviações na língua inglesa, que foi desenvolvido a partir de textos de avaliações de sites de compra e o “Valence Aware Dictionary and Sentiment Reasoner” [VADER] que é uma composição de outros dicionários já bem estabelecidos, com o adendo de emoticons, acrônimos e gírias (Fabrício </w:t>
+        <w:t>As técnicas escolhidas foram o “</w:t>
+      </w:r>
+      <w:proofErr w:type="spellStart"/>
+      <w:r>
+        <w:rPr>
+          <w:rFonts w:ascii="Arial" w:hAnsi="Arial" w:cs="Arial"/>
+          <w:sz w:val="22"/>
+          <w:szCs w:val="22"/>
+          <w:lang w:val="pt-BR"/>
+        </w:rPr>
+        <w:t>Opinion</w:t>
+      </w:r>
+      <w:proofErr w:type="spellEnd"/>
+      <w:r>
+        <w:rPr>
+          <w:rFonts w:ascii="Arial" w:hAnsi="Arial" w:cs="Arial"/>
+          <w:sz w:val="22"/>
+          <w:szCs w:val="22"/>
+          <w:lang w:val="pt-BR"/>
+        </w:rPr>
+        <w:t xml:space="preserve"> </w:t>
+      </w:r>
+      <w:proofErr w:type="spellStart"/>
+      <w:r>
+        <w:rPr>
+          <w:rFonts w:ascii="Arial" w:hAnsi="Arial" w:cs="Arial"/>
+          <w:sz w:val="22"/>
+          <w:szCs w:val="22"/>
+          <w:lang w:val="pt-BR"/>
+        </w:rPr>
+        <w:t>Lexicon</w:t>
+      </w:r>
+      <w:proofErr w:type="spellEnd"/>
+      <w:r>
+        <w:rPr>
+          <w:rFonts w:ascii="Arial" w:hAnsi="Arial" w:cs="Arial"/>
+          <w:sz w:val="22"/>
+          <w:szCs w:val="22"/>
+          <w:lang w:val="pt-BR"/>
+        </w:rPr>
+        <w:t xml:space="preserve">”, composto por uma lista de aproximadamente 13.000 palavras incluindo gírias e abreviações na língua inglesa, que foi desenvolvido a partir de textos de avaliações de sites de compra e o “Valence </w:t>
+      </w:r>
+      <w:proofErr w:type="spellStart"/>
+      <w:r>
+        <w:rPr>
+          <w:rFonts w:ascii="Arial" w:hAnsi="Arial" w:cs="Arial"/>
+          <w:sz w:val="22"/>
+          <w:szCs w:val="22"/>
+          <w:lang w:val="pt-BR"/>
+        </w:rPr>
+        <w:t>Aware</w:t>
+      </w:r>
+      <w:proofErr w:type="spellEnd"/>
+      <w:r>
+        <w:rPr>
+          <w:rFonts w:ascii="Arial" w:hAnsi="Arial" w:cs="Arial"/>
+          <w:sz w:val="22"/>
+          <w:szCs w:val="22"/>
+          <w:lang w:val="pt-BR"/>
+        </w:rPr>
+        <w:t xml:space="preserve"> </w:t>
+      </w:r>
+      <w:proofErr w:type="spellStart"/>
+      <w:r>
+        <w:rPr>
+          <w:rFonts w:ascii="Arial" w:hAnsi="Arial" w:cs="Arial"/>
+          <w:sz w:val="22"/>
+          <w:szCs w:val="22"/>
+          <w:lang w:val="pt-BR"/>
+        </w:rPr>
+        <w:t>Dictionary</w:t>
+      </w:r>
+      <w:proofErr w:type="spellEnd"/>
+      <w:r>
+        <w:rPr>
+          <w:rFonts w:ascii="Arial" w:hAnsi="Arial" w:cs="Arial"/>
+          <w:sz w:val="22"/>
+          <w:szCs w:val="22"/>
+          <w:lang w:val="pt-BR"/>
+        </w:rPr>
+        <w:t xml:space="preserve"> </w:t>
+      </w:r>
+      <w:proofErr w:type="spellStart"/>
+      <w:r>
+        <w:rPr>
+          <w:rFonts w:ascii="Arial" w:hAnsi="Arial" w:cs="Arial"/>
+          <w:sz w:val="22"/>
+          <w:szCs w:val="22"/>
+          <w:lang w:val="pt-BR"/>
+        </w:rPr>
+        <w:t>and</w:t>
+      </w:r>
+      <w:proofErr w:type="spellEnd"/>
+      <w:r>
+        <w:rPr>
+          <w:rFonts w:ascii="Arial" w:hAnsi="Arial" w:cs="Arial"/>
+          <w:sz w:val="22"/>
+          <w:szCs w:val="22"/>
+          <w:lang w:val="pt-BR"/>
+        </w:rPr>
+        <w:t xml:space="preserve"> </w:t>
+      </w:r>
+      <w:proofErr w:type="spellStart"/>
+      <w:r>
+        <w:rPr>
+          <w:rFonts w:ascii="Arial" w:hAnsi="Arial" w:cs="Arial"/>
+          <w:sz w:val="22"/>
+          <w:szCs w:val="22"/>
+          <w:lang w:val="pt-BR"/>
+        </w:rPr>
+        <w:t>Sentiment</w:t>
+      </w:r>
+      <w:proofErr w:type="spellEnd"/>
+      <w:r>
+        <w:rPr>
+          <w:rFonts w:ascii="Arial" w:hAnsi="Arial" w:cs="Arial"/>
+          <w:sz w:val="22"/>
+          <w:szCs w:val="22"/>
+          <w:lang w:val="pt-BR"/>
+        </w:rPr>
+        <w:t xml:space="preserve"> </w:t>
+      </w:r>
+      <w:proofErr w:type="spellStart"/>
+      <w:r>
+        <w:rPr>
+          <w:rFonts w:ascii="Arial" w:hAnsi="Arial" w:cs="Arial"/>
+          <w:sz w:val="22"/>
+          <w:szCs w:val="22"/>
+          <w:lang w:val="pt-BR"/>
+        </w:rPr>
+        <w:t>Reasoner</w:t>
+      </w:r>
+      <w:proofErr w:type="spellEnd"/>
+      <w:r>
+        <w:rPr>
+          <w:rFonts w:ascii="Arial" w:hAnsi="Arial" w:cs="Arial"/>
+          <w:sz w:val="22"/>
+          <w:szCs w:val="22"/>
+          <w:lang w:val="pt-BR"/>
+        </w:rPr>
+        <w:t xml:space="preserve">” [VADER] que é uma composição de outros dicionários já bem estabelecidos, com o adendo de emoticons, acrônimos e gírias (Fabrício </w:t>
       </w:r>
       <w:r>
         <w:rPr>
@@ -2020,17 +2869,88 @@
           <w:szCs w:val="22"/>
           <w:lang w:val="pt-BR"/>
         </w:rPr>
-        <w:t xml:space="preserve">Devido aos rótulos estarem desbalanceados, uma técnica de “oversampling” envolvendo repetição foi aplicada com o auxílio do método “resample”, tendo como base a classificação positivo que contém o maior número de exemplos. Essa técnica de “oversampling” é utilizada quando se tem dados insuficientes, fazendo com que haja uma expansão da base em relação as amostras com menor volume de informações, gerando mais dados ao invés de deletar os já existentes. Caso essa técnica não seja aplicada, pode existir um impacto no treinamento dos modelos justamente por ferir a capacidade de generalização </w:t>
-      </w:r>
-      <w:r>
-        <w:rPr>
-          <w:rFonts w:ascii="Arial" w:hAnsi="Arial" w:cs="Arial"/>
-          <w:sz w:val="22"/>
-          <w:szCs w:val="22"/>
-          <w:lang w:val="pt-BR"/>
-        </w:rPr>
         <w:lastRenderedPageBreak/>
-        <w:t xml:space="preserve">buscada, tendo em vista que com menos exemplos fica mais complicado do modelo conseguir identificar nuances (Nassera </w:t>
+        <w:t>Devido aos rótulos estarem desbalanceados, uma técnica de “</w:t>
+      </w:r>
+      <w:proofErr w:type="spellStart"/>
+      <w:r>
+        <w:rPr>
+          <w:rFonts w:ascii="Arial" w:hAnsi="Arial" w:cs="Arial"/>
+          <w:sz w:val="22"/>
+          <w:szCs w:val="22"/>
+          <w:lang w:val="pt-BR"/>
+        </w:rPr>
+        <w:t>oversampling</w:t>
+      </w:r>
+      <w:proofErr w:type="spellEnd"/>
+      <w:r>
+        <w:rPr>
+          <w:rFonts w:ascii="Arial" w:hAnsi="Arial" w:cs="Arial"/>
+          <w:sz w:val="22"/>
+          <w:szCs w:val="22"/>
+          <w:lang w:val="pt-BR"/>
+        </w:rPr>
+        <w:t>” envolvendo repetição foi aplicada com o auxílio do método “</w:t>
+      </w:r>
+      <w:proofErr w:type="spellStart"/>
+      <w:r>
+        <w:rPr>
+          <w:rFonts w:ascii="Arial" w:hAnsi="Arial" w:cs="Arial"/>
+          <w:sz w:val="22"/>
+          <w:szCs w:val="22"/>
+          <w:lang w:val="pt-BR"/>
+        </w:rPr>
+        <w:t>resample</w:t>
+      </w:r>
+      <w:proofErr w:type="spellEnd"/>
+      <w:r>
+        <w:rPr>
+          <w:rFonts w:ascii="Arial" w:hAnsi="Arial" w:cs="Arial"/>
+          <w:sz w:val="22"/>
+          <w:szCs w:val="22"/>
+          <w:lang w:val="pt-BR"/>
+        </w:rPr>
+        <w:t>”, tendo como base a classificação positivo que contém o maior número de exemplos. Essa técnica de “</w:t>
+      </w:r>
+      <w:proofErr w:type="spellStart"/>
+      <w:r>
+        <w:rPr>
+          <w:rFonts w:ascii="Arial" w:hAnsi="Arial" w:cs="Arial"/>
+          <w:sz w:val="22"/>
+          <w:szCs w:val="22"/>
+          <w:lang w:val="pt-BR"/>
+        </w:rPr>
+        <w:t>oversampling</w:t>
+      </w:r>
+      <w:proofErr w:type="spellEnd"/>
+      <w:r>
+        <w:rPr>
+          <w:rFonts w:ascii="Arial" w:hAnsi="Arial" w:cs="Arial"/>
+          <w:sz w:val="22"/>
+          <w:szCs w:val="22"/>
+          <w:lang w:val="pt-BR"/>
+        </w:rPr>
+        <w:t>” é utilizada quando se tem dados insuficientes, fazendo com que haja uma expansão da base em relação as amostras com menor volume de informações, gerando mais dados ao invés de deletar os já existentes. Caso essa técnica não seja aplicada, pode existir um impacto no treinamento dos modelos justamente por ferir a capacidade de generalização buscada, tendo em vista que com menos exemplos fica mais complicado do modelo conseguir identificar nuances (</w:t>
+      </w:r>
+      <w:proofErr w:type="spellStart"/>
+      <w:r>
+        <w:rPr>
+          <w:rFonts w:ascii="Arial" w:hAnsi="Arial" w:cs="Arial"/>
+          <w:sz w:val="22"/>
+          <w:szCs w:val="22"/>
+          <w:lang w:val="pt-BR"/>
+        </w:rPr>
+        <w:t>Nassera</w:t>
+      </w:r>
+      <w:proofErr w:type="spellEnd"/>
+      <w:r>
+        <w:rPr>
+          <w:rFonts w:ascii="Arial" w:hAnsi="Arial" w:cs="Arial"/>
+          <w:sz w:val="22"/>
+          <w:szCs w:val="22"/>
+          <w:lang w:val="pt-BR"/>
+        </w:rPr>
+        <w:t xml:space="preserve"> </w:t>
       </w:r>
       <w:r>
         <w:rPr>
@@ -2073,7 +2993,47 @@
           <w:szCs w:val="22"/>
           <w:lang w:val="pt-BR"/>
         </w:rPr>
-        <w:t>Para ambos os modelos foi realizado um particionamento de 80:20 entre os dados alocados para treinamento e teste respectivamente. Há 100 anos atrás, o economista Italiano Wilfred Pareto fez a observação de que 80% de toda a riqueza estava concentrada em 20% da população, o que mais tarde a partir do desenvolvimento de uma fórmula matemática acabou descrevendo esse fenômeno de distribuição desigual presente em seu país. Essa formulação ficou conhecida como distribuição de Pareto e mais tarde, em 1940 como regra de Pareto devido a generalização por parte de J.M Juran. Essa abordagem segue o princípio de Pareto onde 20% dos fatores estão representados nos 80% outros fatores (Rosie</w:t>
+        <w:t xml:space="preserve">Para ambos os modelos foi realizado um particionamento de 80:20 entre os dados alocados para treinamento e teste respectivamente. Há 100 anos atrás, o economista Italiano </w:t>
+      </w:r>
+      <w:proofErr w:type="spellStart"/>
+      <w:r>
+        <w:rPr>
+          <w:rFonts w:ascii="Arial" w:hAnsi="Arial" w:cs="Arial"/>
+          <w:sz w:val="22"/>
+          <w:szCs w:val="22"/>
+          <w:lang w:val="pt-BR"/>
+        </w:rPr>
+        <w:t>Wilfred</w:t>
+      </w:r>
+      <w:proofErr w:type="spellEnd"/>
+      <w:r>
+        <w:rPr>
+          <w:rFonts w:ascii="Arial" w:hAnsi="Arial" w:cs="Arial"/>
+          <w:sz w:val="22"/>
+          <w:szCs w:val="22"/>
+          <w:lang w:val="pt-BR"/>
+        </w:rPr>
+        <w:t xml:space="preserve"> Pareto fez a observação de que 80% de toda a riqueza estava concentrada em 20% da população, o que mais tarde a partir do desenvolvimento de uma fórmula matemática acabou descrevendo esse fenômeno de distribuição desigual presente em seu país. Essa formulação ficou conhecida como distribuição de Pareto e mais tarde, em 1940 como regra de Pareto devido a generalização por parte de J.M </w:t>
+      </w:r>
+      <w:proofErr w:type="spellStart"/>
+      <w:r>
+        <w:rPr>
+          <w:rFonts w:ascii="Arial" w:hAnsi="Arial" w:cs="Arial"/>
+          <w:sz w:val="22"/>
+          <w:szCs w:val="22"/>
+          <w:lang w:val="pt-BR"/>
+        </w:rPr>
+        <w:t>Juran</w:t>
+      </w:r>
+      <w:proofErr w:type="spellEnd"/>
+      <w:r>
+        <w:rPr>
+          <w:rFonts w:ascii="Arial" w:hAnsi="Arial" w:cs="Arial"/>
+          <w:sz w:val="22"/>
+          <w:szCs w:val="22"/>
+          <w:lang w:val="pt-BR"/>
+        </w:rPr>
+        <w:t>. Essa abordagem segue o princípio de Pareto onde 20% dos fatores estão representados nos 80% outros fatores (Rosie</w:t>
       </w:r>
       <w:r>
         <w:rPr>
@@ -2102,7 +3062,39 @@
         <w:ind w:firstLine="709"/>
       </w:pPr>
       <w:r>
-        <w:t xml:space="preserve">O primeiro modelo treinado foi o Naïve Bayes. Esse modelo é derivado do teorema de Bayes, onde se calcula a probabilidade de um evento acontecer com base em probabilidades condicionais, podendo ser aplicado no contexto de análise de sentimentos que leva em consideração a probabilidade de um texto pertencer a determinada classificação (Murtadha </w:t>
+        <w:t xml:space="preserve">O primeiro modelo treinado foi o </w:t>
+      </w:r>
+      <w:proofErr w:type="spellStart"/>
+      <w:r>
+        <w:t>Naïve</w:t>
+      </w:r>
+      <w:proofErr w:type="spellEnd"/>
+      <w:r>
+        <w:t xml:space="preserve"> </w:t>
+      </w:r>
+      <w:proofErr w:type="spellStart"/>
+      <w:r>
+        <w:t>Bayes</w:t>
+      </w:r>
+      <w:proofErr w:type="spellEnd"/>
+      <w:r>
+        <w:t xml:space="preserve">. Esse modelo é derivado do teorema de </w:t>
+      </w:r>
+      <w:proofErr w:type="spellStart"/>
+      <w:r>
+        <w:t>Bayes</w:t>
+      </w:r>
+      <w:proofErr w:type="spellEnd"/>
+      <w:r>
+        <w:t>, onde se calcula a probabilidade de um evento acontecer com base em probabilidades condicionais, podendo ser aplicado no contexto de análise de sentimentos que leva em consideração a probabilidade de um texto pertencer a determinada classificação (</w:t>
+      </w:r>
+      <w:proofErr w:type="spellStart"/>
+      <w:r>
+        <w:t>Murtadha</w:t>
+      </w:r>
+      <w:proofErr w:type="spellEnd"/>
+      <w:r>
+        <w:t xml:space="preserve"> </w:t>
       </w:r>
       <w:r>
         <w:rPr>
@@ -2121,7 +3113,39 @@
         <w:ind w:firstLine="709"/>
       </w:pPr>
       <w:r>
-        <w:t xml:space="preserve">A técnica de vetorização denominada “term frequency-inverse document frequency” [TF-IDF] foi aplicada permitindo a conversão de dados textuais em numéricos. Essa estatística reflete a importância das palavras dentro de um documento e é definida pelo número de vezes que determinada palavra aparece, em comparação com o número de documentos que contenham a palavra. Entenda documentos como sendo cada comentário presente na base de dados (Christine </w:t>
+        <w:t>A técnica de vetorização denominada “</w:t>
+      </w:r>
+      <w:proofErr w:type="spellStart"/>
+      <w:r>
+        <w:t>term</w:t>
+      </w:r>
+      <w:proofErr w:type="spellEnd"/>
+      <w:r>
+        <w:t xml:space="preserve"> </w:t>
+      </w:r>
+      <w:proofErr w:type="spellStart"/>
+      <w:r>
+        <w:t>frequency-inverse</w:t>
+      </w:r>
+      <w:proofErr w:type="spellEnd"/>
+      <w:r>
+        <w:t xml:space="preserve"> </w:t>
+      </w:r>
+      <w:proofErr w:type="spellStart"/>
+      <w:r>
+        <w:t>document</w:t>
+      </w:r>
+      <w:proofErr w:type="spellEnd"/>
+      <w:r>
+        <w:t xml:space="preserve"> </w:t>
+      </w:r>
+      <w:proofErr w:type="spellStart"/>
+      <w:r>
+        <w:t>frequency</w:t>
+      </w:r>
+      <w:proofErr w:type="spellEnd"/>
+      <w:r>
+        <w:t xml:space="preserve">” [TF-IDF] foi aplicada permitindo a conversão de dados textuais em numéricos. Essa estatística reflete a importância das palavras dentro de um documento e é definida pelo número de vezes que determinada palavra aparece, em comparação com o número de documentos que contenham a palavra. Entenda documentos como sendo cada comentário presente na base de dados (Christine </w:t>
       </w:r>
       <w:r>
         <w:rPr>
@@ -2140,7 +3164,51 @@
         <w:ind w:firstLine="709"/>
       </w:pPr>
       <w:r>
-        <w:t xml:space="preserve">Por se tratar de uma classificação multi-classes, ou seja, contendo mais do que duas categorias a serem classificadas, foi aplicado o Naïve Bayes multinomial que é especificamente adequado para variáveis que apresentam contagens de palavras e que normalmente são obtidas usando técnicas de bolsa de palavras (“bag of words") ou TF-IDF. Esse modelo assume como base que as palavras pertencentes a uma determinada classe são independentes entre si de acordo com determinada classificação, seguindo uma distribuição multinomial. Dessa forma calcula-se a probabilidade de um documento pertencer a essa classe, de acordo com a frequência de contagem das palavras naquele documento (Christine </w:t>
+        <w:t xml:space="preserve">Por se tratar de uma classificação </w:t>
+      </w:r>
+      <w:proofErr w:type="spellStart"/>
+      <w:r>
+        <w:t>multi-classes</w:t>
+      </w:r>
+      <w:proofErr w:type="spellEnd"/>
+      <w:r>
+        <w:t xml:space="preserve">, ou seja, contendo mais do que duas categorias a serem classificadas, foi aplicado o </w:t>
+      </w:r>
+      <w:proofErr w:type="spellStart"/>
+      <w:r>
+        <w:t>Naïve</w:t>
+      </w:r>
+      <w:proofErr w:type="spellEnd"/>
+      <w:r>
+        <w:t xml:space="preserve"> </w:t>
+      </w:r>
+      <w:proofErr w:type="spellStart"/>
+      <w:r>
+        <w:t>Bayes</w:t>
+      </w:r>
+      <w:proofErr w:type="spellEnd"/>
+      <w:r>
+        <w:t xml:space="preserve"> multinomial que é especificamente adequado para variáveis que apresentam contagens de palavras e que normalmente são obtidas usando técnicas de bolsa de palavras (“bag </w:t>
+      </w:r>
+      <w:proofErr w:type="spellStart"/>
+      <w:r>
+        <w:t>of</w:t>
+      </w:r>
+      <w:proofErr w:type="spellEnd"/>
+      <w:r>
+        <w:t xml:space="preserve"> </w:t>
+      </w:r>
+      <w:proofErr w:type="spellStart"/>
+      <w:r>
+        <w:t>words</w:t>
+      </w:r>
+      <w:proofErr w:type="spellEnd"/>
+      <w:r>
+        <w:t xml:space="preserve">") ou TF-IDF. Esse modelo assume como base que as palavras pertencentes a uma determinada classe são independentes entre si de acordo com determinada classificação, seguindo uma distribuição multinomial. Dessa forma calcula-se a probabilidade de um documento pertencer </w:t>
+      </w:r>
+      <w:r>
+        <w:lastRenderedPageBreak/>
+        <w:t xml:space="preserve">a essa classe, de acordo com a frequência de contagem das palavras naquele documento (Christine </w:t>
       </w:r>
       <w:r>
         <w:rPr>
@@ -2159,11 +3227,7 @@
         <w:ind w:firstLine="708"/>
       </w:pPr>
       <w:r>
-        <w:t xml:space="preserve">O segundo modelo treinado foi o BERT, que consiste em um modelo de rede neural desenvolvido pela Google em 2018 com o intuito de compreender o contexto de frases, auxiliando máquinas no processo de linguagem natural com o emprego da arquitetura de transformadores e transferência de aprendizado. BERT é o primeiro modelo a atingir o estado </w:t>
-      </w:r>
-      <w:r>
-        <w:lastRenderedPageBreak/>
-        <w:t xml:space="preserve">da arte com relação a performance para atividades em nível de sentença e “token” (Jacob </w:t>
+        <w:t xml:space="preserve">O segundo modelo treinado foi o BERT, que consiste em um modelo de rede neural desenvolvido pela Google em 2018 com o intuito de compreender o contexto de frases, auxiliando máquinas no processo de linguagem natural com o emprego da arquitetura de transformadores e transferência de aprendizado. BERT é o primeiro modelo a atingir o estado da arte com relação a performance para atividades em nível de sentença e “token” (Jacob </w:t>
       </w:r>
       <w:r>
         <w:rPr>
@@ -2182,7 +3246,23 @@
         <w:ind w:firstLine="709"/>
       </w:pPr>
       <w:r>
-        <w:t xml:space="preserve">Uma versão pré-treinada do BERT foi utilizada, mas com uma adaptação referente ao volume de classes preditas que passou de duas para três. Devido a essa mudança nas classes apenas a estrutura definida pela rede neural foi aproveitada, havendo a necessidade da realização de um retreino com os dados presentes no estudo. A técnica de “tokenização” foi aplicada para configurar corretamente os dados da camada de entrada da rede neural, habilitando assim a possibilidade de treinamento do modelo. </w:t>
+        <w:t xml:space="preserve">Uma versão </w:t>
+      </w:r>
+      <w:proofErr w:type="spellStart"/>
+      <w:r>
+        <w:t>pré</w:t>
+      </w:r>
+      <w:proofErr w:type="spellEnd"/>
+      <w:r>
+        <w:t>-treinada do BERT foi utilizada, mas com uma adaptação referente ao volume de classes preditas que passou de duas para três. Devido a essa mudança nas classes apenas a estrutura definida pela rede neural foi aproveitada, havendo a necessidade da realização de um retreino com os dados presentes no estudo. A técnica de “</w:t>
+      </w:r>
+      <w:proofErr w:type="spellStart"/>
+      <w:r>
+        <w:t>tokenização</w:t>
+      </w:r>
+      <w:proofErr w:type="spellEnd"/>
+      <w:r>
+        <w:t xml:space="preserve">” foi aplicada para configurar corretamente os dados da camada de entrada da rede neural, habilitando assim a possibilidade de treinamento do modelo. </w:t>
       </w:r>
     </w:p>
     <w:p>
@@ -2191,7 +3271,79 @@
         <w:ind w:firstLine="709"/>
       </w:pPr>
       <w:r>
-        <w:t xml:space="preserve">A função de perda escolhida foi a entropia cruzada que é universalmente utilizada em trabalhos que tangem processos de classificação em redes neurais. Além disso, essa função se torna mais favorável em termos de otimização quando se trabalha com classificações de mais de duas classes Like e Mikhail (2021). O otimizador mais comum e o escolhido para atualização dos pesos das redes foi o “Adaptative Moment Estimation with Weight Decay” [AdamW] que consiste em uma versão modificada da otimização estocástica de primeira ordem Adam. Ambos de diferem devido ao ADAMw omitir uma das etapas de correção de viés auxiliando no processo de evitar o sobre ajuste na etapa de treinamento (Tianyi </w:t>
+        <w:t>A função de perda escolhida foi a entropia cruzada que é universalmente utilizada em trabalhos que tangem processos de classificação em redes neurais. Além disso, essa função se torna mais favorável em termos de otimização quando se trabalha com classificações de mais de duas classes Like e Mikhail (2021). O otimizador mais comum e o escolhido para atualização dos pesos das redes foi o “</w:t>
+      </w:r>
+      <w:proofErr w:type="spellStart"/>
+      <w:r>
+        <w:t>Adaptative</w:t>
+      </w:r>
+      <w:proofErr w:type="spellEnd"/>
+      <w:r>
+        <w:t xml:space="preserve"> </w:t>
+      </w:r>
+      <w:proofErr w:type="spellStart"/>
+      <w:r>
+        <w:t>Moment</w:t>
+      </w:r>
+      <w:proofErr w:type="spellEnd"/>
+      <w:r>
+        <w:t xml:space="preserve"> </w:t>
+      </w:r>
+      <w:proofErr w:type="spellStart"/>
+      <w:r>
+        <w:t>Estimation</w:t>
+      </w:r>
+      <w:proofErr w:type="spellEnd"/>
+      <w:r>
+        <w:t xml:space="preserve"> </w:t>
+      </w:r>
+      <w:proofErr w:type="spellStart"/>
+      <w:r>
+        <w:t>with</w:t>
+      </w:r>
+      <w:proofErr w:type="spellEnd"/>
+      <w:r>
+        <w:t xml:space="preserve"> </w:t>
+      </w:r>
+      <w:proofErr w:type="spellStart"/>
+      <w:r>
+        <w:t>Weight</w:t>
+      </w:r>
+      <w:proofErr w:type="spellEnd"/>
+      <w:r>
+        <w:t xml:space="preserve"> </w:t>
+      </w:r>
+      <w:proofErr w:type="spellStart"/>
+      <w:r>
+        <w:t>Decay</w:t>
+      </w:r>
+      <w:proofErr w:type="spellEnd"/>
+      <w:r>
+        <w:t>” [</w:t>
+      </w:r>
+      <w:proofErr w:type="spellStart"/>
+      <w:r>
+        <w:t>AdamW</w:t>
+      </w:r>
+      <w:proofErr w:type="spellEnd"/>
+      <w:r>
+        <w:t xml:space="preserve">] que consiste em uma versão modificada da otimização estocástica de primeira ordem Adam. Ambos de diferem devido ao </w:t>
+      </w:r>
+      <w:proofErr w:type="spellStart"/>
+      <w:r>
+        <w:t>ADAMw</w:t>
+      </w:r>
+      <w:proofErr w:type="spellEnd"/>
+      <w:r>
+        <w:t xml:space="preserve"> omitir uma das etapas de correção de viés auxiliando no processo de evitar o sobre ajuste na etapa de treinamento (</w:t>
+      </w:r>
+      <w:proofErr w:type="spellStart"/>
+      <w:r>
+        <w:t>Tianyi</w:t>
+      </w:r>
+      <w:proofErr w:type="spellEnd"/>
+      <w:r>
+        <w:t xml:space="preserve"> </w:t>
       </w:r>
       <w:r>
         <w:rPr>
@@ -2253,7 +3405,167 @@
           <w:szCs w:val="22"/>
           <w:lang w:val="pt-BR"/>
         </w:rPr>
-        <w:t xml:space="preserve">Todos as etapas foram aplicadas por meio da linguagem Python, em particular com o uso das bibliotecas “selenium”, “requests” e “random” para extração de dados da internet e aplicação de aleatoriedades, “nltk”, “pandas” e “re” para limpeza, tratamento e pré-processamento dos dados, “sklearn” e “transformers” para implementação de modelos de aprendizado de máquina e “mathplotlib” e “seaborn” para a criação de gráficos e visualizações. </w:t>
+        <w:t>Todos as etapas foram aplicadas por meio da linguagem Python, em particular com o uso das bibliotecas “</w:t>
+      </w:r>
+      <w:proofErr w:type="spellStart"/>
+      <w:r>
+        <w:rPr>
+          <w:rFonts w:ascii="Arial" w:hAnsi="Arial" w:cs="Arial"/>
+          <w:sz w:val="22"/>
+          <w:szCs w:val="22"/>
+          <w:lang w:val="pt-BR"/>
+        </w:rPr>
+        <w:t>selenium</w:t>
+      </w:r>
+      <w:proofErr w:type="spellEnd"/>
+      <w:r>
+        <w:rPr>
+          <w:rFonts w:ascii="Arial" w:hAnsi="Arial" w:cs="Arial"/>
+          <w:sz w:val="22"/>
+          <w:szCs w:val="22"/>
+          <w:lang w:val="pt-BR"/>
+        </w:rPr>
+        <w:t>”, “</w:t>
+      </w:r>
+      <w:proofErr w:type="spellStart"/>
+      <w:r>
+        <w:rPr>
+          <w:rFonts w:ascii="Arial" w:hAnsi="Arial" w:cs="Arial"/>
+          <w:sz w:val="22"/>
+          <w:szCs w:val="22"/>
+          <w:lang w:val="pt-BR"/>
+        </w:rPr>
+        <w:t>requests</w:t>
+      </w:r>
+      <w:proofErr w:type="spellEnd"/>
+      <w:r>
+        <w:rPr>
+          <w:rFonts w:ascii="Arial" w:hAnsi="Arial" w:cs="Arial"/>
+          <w:sz w:val="22"/>
+          <w:szCs w:val="22"/>
+          <w:lang w:val="pt-BR"/>
+        </w:rPr>
+        <w:t>” e “</w:t>
+      </w:r>
+      <w:proofErr w:type="spellStart"/>
+      <w:r>
+        <w:rPr>
+          <w:rFonts w:ascii="Arial" w:hAnsi="Arial" w:cs="Arial"/>
+          <w:sz w:val="22"/>
+          <w:szCs w:val="22"/>
+          <w:lang w:val="pt-BR"/>
+        </w:rPr>
+        <w:t>random</w:t>
+      </w:r>
+      <w:proofErr w:type="spellEnd"/>
+      <w:r>
+        <w:rPr>
+          <w:rFonts w:ascii="Arial" w:hAnsi="Arial" w:cs="Arial"/>
+          <w:sz w:val="22"/>
+          <w:szCs w:val="22"/>
+          <w:lang w:val="pt-BR"/>
+        </w:rPr>
+        <w:t>” para extração de dados da internet e aplicação de aleatoriedades, “</w:t>
+      </w:r>
+      <w:proofErr w:type="spellStart"/>
+      <w:r>
+        <w:rPr>
+          <w:rFonts w:ascii="Arial" w:hAnsi="Arial" w:cs="Arial"/>
+          <w:sz w:val="22"/>
+          <w:szCs w:val="22"/>
+          <w:lang w:val="pt-BR"/>
+        </w:rPr>
+        <w:t>nltk</w:t>
+      </w:r>
+      <w:proofErr w:type="spellEnd"/>
+      <w:r>
+        <w:rPr>
+          <w:rFonts w:ascii="Arial" w:hAnsi="Arial" w:cs="Arial"/>
+          <w:sz w:val="22"/>
+          <w:szCs w:val="22"/>
+          <w:lang w:val="pt-BR"/>
+        </w:rPr>
+        <w:t>”, “pandas” e “</w:t>
+      </w:r>
+      <w:proofErr w:type="spellStart"/>
+      <w:r>
+        <w:rPr>
+          <w:rFonts w:ascii="Arial" w:hAnsi="Arial" w:cs="Arial"/>
+          <w:sz w:val="22"/>
+          <w:szCs w:val="22"/>
+          <w:lang w:val="pt-BR"/>
+        </w:rPr>
+        <w:t>re</w:t>
+      </w:r>
+      <w:proofErr w:type="spellEnd"/>
+      <w:r>
+        <w:rPr>
+          <w:rFonts w:ascii="Arial" w:hAnsi="Arial" w:cs="Arial"/>
+          <w:sz w:val="22"/>
+          <w:szCs w:val="22"/>
+          <w:lang w:val="pt-BR"/>
+        </w:rPr>
+        <w:t>” para limpeza, tratamento e pré-processamento dos dados, “</w:t>
+      </w:r>
+      <w:proofErr w:type="spellStart"/>
+      <w:r>
+        <w:rPr>
+          <w:rFonts w:ascii="Arial" w:hAnsi="Arial" w:cs="Arial"/>
+          <w:sz w:val="22"/>
+          <w:szCs w:val="22"/>
+          <w:lang w:val="pt-BR"/>
+        </w:rPr>
+        <w:t>sklearn</w:t>
+      </w:r>
+      <w:proofErr w:type="spellEnd"/>
+      <w:r>
+        <w:rPr>
+          <w:rFonts w:ascii="Arial" w:hAnsi="Arial" w:cs="Arial"/>
+          <w:sz w:val="22"/>
+          <w:szCs w:val="22"/>
+          <w:lang w:val="pt-BR"/>
+        </w:rPr>
+        <w:t>” e “transformers” para implementação de modelos de aprendizado de máquina e “</w:t>
+      </w:r>
+      <w:proofErr w:type="spellStart"/>
+      <w:r>
+        <w:rPr>
+          <w:rFonts w:ascii="Arial" w:hAnsi="Arial" w:cs="Arial"/>
+          <w:sz w:val="22"/>
+          <w:szCs w:val="22"/>
+          <w:lang w:val="pt-BR"/>
+        </w:rPr>
+        <w:t>mathplotlib</w:t>
+      </w:r>
+      <w:proofErr w:type="spellEnd"/>
+      <w:r>
+        <w:rPr>
+          <w:rFonts w:ascii="Arial" w:hAnsi="Arial" w:cs="Arial"/>
+          <w:sz w:val="22"/>
+          <w:szCs w:val="22"/>
+          <w:lang w:val="pt-BR"/>
+        </w:rPr>
+        <w:t>” e “</w:t>
+      </w:r>
+      <w:proofErr w:type="spellStart"/>
+      <w:r>
+        <w:rPr>
+          <w:rFonts w:ascii="Arial" w:hAnsi="Arial" w:cs="Arial"/>
+          <w:sz w:val="22"/>
+          <w:szCs w:val="22"/>
+          <w:lang w:val="pt-BR"/>
+        </w:rPr>
+        <w:t>seaborn</w:t>
+      </w:r>
+      <w:proofErr w:type="spellEnd"/>
+      <w:r>
+        <w:rPr>
+          <w:rFonts w:ascii="Arial" w:hAnsi="Arial" w:cs="Arial"/>
+          <w:sz w:val="22"/>
+          <w:szCs w:val="22"/>
+          <w:lang w:val="pt-BR"/>
+        </w:rPr>
+        <w:t xml:space="preserve">” para a criação de gráficos e visualizações. </w:t>
       </w:r>
     </w:p>
     <w:p>
@@ -2292,7 +3604,6 @@
         <w:rPr>
           <w:noProof/>
         </w:rPr>
-        <w:lastRenderedPageBreak/>
         <mc:AlternateContent>
           <mc:Choice Requires="wpg">
             <w:drawing>
@@ -2461,7 +3772,7 @@
                           </pic:cNvPicPr>
                         </pic:nvPicPr>
                         <pic:blipFill rotWithShape="1">
-                          <a:blip r:embed="rId14">
+                          <a:blip r:embed="rId20">
                             <a:extLst>
                               <a:ext uri="{28A0092B-C50C-407E-A947-70E740481C1C}">
                                 <a14:useLocalDpi xmlns:a14="http://schemas.microsoft.com/office/drawing/2010/main" val="0"/>
@@ -2598,7 +3909,7 @@
                   </v:textbox>
                 </v:shape>
                 <v:shape id="Imagem 18" o:spid="_x0000_s1031" type="#_x0000_t75" alt="Gráfico, Gráfico de barras, Gráfico de mapa de árvore&#10;&#10;Descrição gerada automaticamente" style="position:absolute;width:57524;height:28270;visibility:visible;mso-wrap-style:square" o:gfxdata="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">
-                  <v:imagedata r:id="rId15" o:title="Gráfico, Gráfico de barras, Gráfico de mapa de árvore&#10;&#10;Descrição gerada automaticamente" croptop="4877f" cropbottom="3717f"/>
+                  <v:imagedata r:id="rId21" o:title="Gráfico, Gráfico de barras, Gráfico de mapa de árvore&#10;&#10;Descrição gerada automaticamente" croptop="4877f" cropbottom="3717f"/>
                 </v:shape>
                 <w10:wrap type="tight"/>
               </v:group>
@@ -2624,7 +3935,23 @@
         <w:ind w:left="0" w:firstLine="709"/>
       </w:pPr>
       <w:r>
-        <w:t>O dicionário “Opinion Lexicon” customizado foi escolhido como rótulo oficial das avaliações, devido a apresentar uma sensibilidade maior em suas classificações, principalmente levando em consideração os comentários de natureza neutra.</w:t>
+        <w:t>O dicionário “</w:t>
+      </w:r>
+      <w:proofErr w:type="spellStart"/>
+      <w:r>
+        <w:t>Opinion</w:t>
+      </w:r>
+      <w:proofErr w:type="spellEnd"/>
+      <w:r>
+        <w:t xml:space="preserve"> </w:t>
+      </w:r>
+      <w:proofErr w:type="spellStart"/>
+      <w:r>
+        <w:t>Lexicon</w:t>
+      </w:r>
+      <w:proofErr w:type="spellEnd"/>
+      <w:r>
+        <w:t>” customizado foi escolhido como rótulo oficial das avaliações, devido a apresentar uma sensibilidade maior em suas classificações, principalmente levando em consideração os comentários de natureza neutra.</w:t>
       </w:r>
     </w:p>
     <w:p>
@@ -2705,7 +4032,7 @@
                           </pic:cNvPicPr>
                         </pic:nvPicPr>
                         <pic:blipFill>
-                          <a:blip r:embed="rId16" cstate="print">
+                          <a:blip r:embed="rId22" cstate="print">
                             <a:extLst>
                               <a:ext uri="{28A0092B-C50C-407E-A947-70E740481C1C}">
                                 <a14:useLocalDpi xmlns:a14="http://schemas.microsoft.com/office/drawing/2010/main" val="0"/>
@@ -2769,7 +4096,51 @@
                                   <w:sz w:val="22"/>
                                   <w:szCs w:val="22"/>
                                 </w:rPr>
-                                <w:t>Figura 3. Comparação entre as matrizes de confusão dos modelos Naïve Bayes e BERT</w:t>
+                                <w:t xml:space="preserve">Figura 3. Comparação entre as matrizes de confusão dos modelos </w:t>
+                              </w:r>
+                              <w:proofErr w:type="spellStart"/>
+                              <w:r>
+                                <w:rPr>
+                                  <w:i w:val="0"/>
+                                  <w:iCs w:val="0"/>
+                                  <w:color w:val="auto"/>
+                                  <w:sz w:val="22"/>
+                                  <w:szCs w:val="22"/>
+                                </w:rPr>
+                                <w:t>Naïve</w:t>
+                              </w:r>
+                              <w:proofErr w:type="spellEnd"/>
+                              <w:r>
+                                <w:rPr>
+                                  <w:i w:val="0"/>
+                                  <w:iCs w:val="0"/>
+                                  <w:color w:val="auto"/>
+                                  <w:sz w:val="22"/>
+                                  <w:szCs w:val="22"/>
+                                </w:rPr>
+                                <w:t xml:space="preserve"> </w:t>
+                              </w:r>
+                              <w:proofErr w:type="spellStart"/>
+                              <w:r>
+                                <w:rPr>
+                                  <w:i w:val="0"/>
+                                  <w:iCs w:val="0"/>
+                                  <w:color w:val="auto"/>
+                                  <w:sz w:val="22"/>
+                                  <w:szCs w:val="22"/>
+                                </w:rPr>
+                                <w:t>Bayes</w:t>
+                              </w:r>
+                              <w:proofErr w:type="spellEnd"/>
+                              <w:r>
+                                <w:rPr>
+                                  <w:i w:val="0"/>
+                                  <w:iCs w:val="0"/>
+                                  <w:color w:val="auto"/>
+                                  <w:sz w:val="22"/>
+                                  <w:szCs w:val="22"/>
+                                </w:rPr>
+                                <w:t xml:space="preserve"> e BERT</w:t>
                               </w:r>
                               <w:r>
                                 <w:rPr>
@@ -2808,7 +4179,7 @@
             <w:pict>
               <v:group w14:anchorId="2AED1D73" id="Agrupar 7" o:spid="_x0000_s1032" style="position:absolute;left:0;text-align:left;margin-left:-7.2pt;margin-top:-.05pt;width:452.95pt;height:212.95pt;z-index:251661312" coordsize="57524,26929" o:gfxdata="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">
                 <v:shape id="Imagem 14" o:spid="_x0000_s1033" type="#_x0000_t75" style="position:absolute;width:57524;height:21855;visibility:visible;mso-wrap-style:square" o:gfxdata="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">
-                  <v:imagedata r:id="rId17" o:title=""/>
+                  <v:imagedata r:id="rId23" o:title=""/>
                 </v:shape>
                 <v:shape id="Caixa de Texto 6" o:spid="_x0000_s1034" type="#_x0000_t202" style="position:absolute;top:22446;width:57524;height:4483;visibility:visible;mso-wrap-style:square;v-text-anchor:top" o:gfxdata="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" stroked="f">
                   <v:textbox style="mso-fit-shape-to-text:t" inset="0,0,0,0">
@@ -2833,7 +4204,51 @@
                             <w:sz w:val="22"/>
                             <w:szCs w:val="22"/>
                           </w:rPr>
-                          <w:t>Figura 3. Comparação entre as matrizes de confusão dos modelos Naïve Bayes e BERT</w:t>
+                          <w:t xml:space="preserve">Figura 3. Comparação entre as matrizes de confusão dos modelos </w:t>
+                        </w:r>
+                        <w:proofErr w:type="spellStart"/>
+                        <w:r>
+                          <w:rPr>
+                            <w:i w:val="0"/>
+                            <w:iCs w:val="0"/>
+                            <w:color w:val="auto"/>
+                            <w:sz w:val="22"/>
+                            <w:szCs w:val="22"/>
+                          </w:rPr>
+                          <w:t>Naïve</w:t>
+                        </w:r>
+                        <w:proofErr w:type="spellEnd"/>
+                        <w:r>
+                          <w:rPr>
+                            <w:i w:val="0"/>
+                            <w:iCs w:val="0"/>
+                            <w:color w:val="auto"/>
+                            <w:sz w:val="22"/>
+                            <w:szCs w:val="22"/>
+                          </w:rPr>
+                          <w:t xml:space="preserve"> </w:t>
+                        </w:r>
+                        <w:proofErr w:type="spellStart"/>
+                        <w:r>
+                          <w:rPr>
+                            <w:i w:val="0"/>
+                            <w:iCs w:val="0"/>
+                            <w:color w:val="auto"/>
+                            <w:sz w:val="22"/>
+                            <w:szCs w:val="22"/>
+                          </w:rPr>
+                          <w:t>Bayes</w:t>
+                        </w:r>
+                        <w:proofErr w:type="spellEnd"/>
+                        <w:r>
+                          <w:rPr>
+                            <w:i w:val="0"/>
+                            <w:iCs w:val="0"/>
+                            <w:color w:val="auto"/>
+                            <w:sz w:val="22"/>
+                            <w:szCs w:val="22"/>
+                          </w:rPr>
+                          <w:t xml:space="preserve"> e BERT</w:t>
                         </w:r>
                         <w:r>
                           <w:rPr>
@@ -2864,7 +4279,23 @@
         <w:ind w:left="0" w:firstLine="708"/>
       </w:pPr>
       <w:r>
-        <w:t xml:space="preserve">O modelo Naïve Bayes alcançou desempenho comparativamente melhor na classificação dos sentimentos de categoria neutra, o que não se aplicou para as duas outras categorias, sugerindo uma maior dificuldade em diferenciar as classes positivo a negativo. Por outro lado, o modelo BERT apresentou um desempenho superior, com quantidades significativamente maiores de predições corretas e menos confusões entre as duas categorias, como evidenciado pelos valores elevados na diagonal principal. </w:t>
+        <w:t xml:space="preserve">O modelo </w:t>
+      </w:r>
+      <w:proofErr w:type="spellStart"/>
+      <w:r>
+        <w:t>Naïve</w:t>
+      </w:r>
+      <w:proofErr w:type="spellEnd"/>
+      <w:r>
+        <w:t xml:space="preserve"> </w:t>
+      </w:r>
+      <w:proofErr w:type="spellStart"/>
+      <w:r>
+        <w:t>Bayes</w:t>
+      </w:r>
+      <w:proofErr w:type="spellEnd"/>
+      <w:r>
+        <w:t xml:space="preserve"> alcançou desempenho comparativamente melhor na classificação dos sentimentos de categoria neutra, o que não se aplicou para as duas outras categorias, sugerindo uma maior dificuldade em diferenciar as classes positivo a negativo. Por outro lado, o modelo BERT apresentou um desempenho superior, com quantidades significativamente maiores de predições corretas e menos confusões entre as duas categorias, como evidenciado pelos valores elevados na diagonal principal. </w:t>
       </w:r>
     </w:p>
     <w:p>
@@ -2873,19 +4304,35 @@
         <w:spacing w:line="360" w:lineRule="auto"/>
         <w:ind w:left="0" w:firstLine="708"/>
         <w:rPr>
-          <w:ins w:id="26" w:author="Adâmara Santos Gonçalves Felício Adâmara" w:date="2024-01-24T14:27:00Z"/>
+          <w:ins w:id="25" w:author="Adâmara Santos Gonçalves Felício Adâmara" w:date="2024-01-24T14:27:00Z"/>
         </w:rPr>
       </w:pPr>
       <w:r>
         <w:t>No geral</w:t>
       </w:r>
-      <w:ins w:id="27" w:author="Adâmara Santos Gonçalves Felício Adâmara" w:date="2024-02-02T20:04:00Z">
+      <w:ins w:id="26" w:author="Adâmara Santos Gonçalves Felício Adâmara" w:date="2024-02-02T20:04:00Z">
         <w:r>
           <w:t>,</w:t>
         </w:r>
       </w:ins>
       <w:r>
-        <w:t xml:space="preserve"> as taxas de acurácia total para ambos os modelos foi de 0,81% para o Naïve Bayes e 0,89% para o BERT, o que denota uma eficácia maior nas classificações por parte do modelo de rede neural sendo consistente com a natureza do algoritmo que, como um modelo de linguagem textual profundo, é capaz de compreender com maior capacidade a complexidade e os matizes do texto.</w:t>
+        <w:t xml:space="preserve"> as taxas de acurácia total para ambos os modelos foi de 0,81% para o </w:t>
+      </w:r>
+      <w:proofErr w:type="spellStart"/>
+      <w:r>
+        <w:t>Naïve</w:t>
+      </w:r>
+      <w:proofErr w:type="spellEnd"/>
+      <w:r>
+        <w:t xml:space="preserve"> </w:t>
+      </w:r>
+      <w:proofErr w:type="spellStart"/>
+      <w:r>
+        <w:t>Bayes</w:t>
+      </w:r>
+      <w:proofErr w:type="spellEnd"/>
+      <w:r>
+        <w:t xml:space="preserve"> e 0,89% para o BERT, o que denota uma eficácia maior nas classificações por parte do modelo de rede neural sendo consistente com a natureza do algoritmo que, como um modelo de linguagem textual profundo, é capaz de compreender com maior capacidade a complexidade e os matizes do texto.</w:t>
       </w:r>
     </w:p>
     <w:p>
@@ -2904,7 +4351,7 @@
         <w:spacing w:line="360" w:lineRule="auto"/>
         <w:ind w:left="0" w:firstLine="708"/>
         <w:rPr>
-          <w:ins w:id="28" w:author="Adâmara Santos Gonçalves Felício Adâmara" w:date="2024-01-24T14:27:00Z"/>
+          <w:ins w:id="27" w:author="Adâmara Santos Gonçalves Felício Adâmara" w:date="2024-01-24T14:27:00Z"/>
         </w:rPr>
       </w:pPr>
     </w:p>
@@ -2980,7 +4427,7 @@
                           </pic:cNvPicPr>
                         </pic:nvPicPr>
                         <pic:blipFill>
-                          <a:blip r:embed="rId18" cstate="print">
+                          <a:blip r:embed="rId24" cstate="print">
                             <a:extLst>
                               <a:ext uri="{28A0092B-C50C-407E-A947-70E740481C1C}">
                                 <a14:useLocalDpi xmlns:a14="http://schemas.microsoft.com/office/drawing/2010/main" val="0"/>
@@ -3045,7 +4492,51 @@
                                   <w:sz w:val="22"/>
                                   <w:szCs w:val="22"/>
                                 </w:rPr>
-                                <w:t>Figura 4. Comparativo de métricas de avaliação para modelos de classificação Naïve Bayes e BERT</w:t>
+                                <w:t xml:space="preserve">Figura 4. Comparativo de métricas de avaliação para modelos de classificação </w:t>
+                              </w:r>
+                              <w:proofErr w:type="spellStart"/>
+                              <w:r>
+                                <w:rPr>
+                                  <w:i w:val="0"/>
+                                  <w:iCs w:val="0"/>
+                                  <w:color w:val="auto"/>
+                                  <w:sz w:val="22"/>
+                                  <w:szCs w:val="22"/>
+                                </w:rPr>
+                                <w:t>Naïve</w:t>
+                              </w:r>
+                              <w:proofErr w:type="spellEnd"/>
+                              <w:r>
+                                <w:rPr>
+                                  <w:i w:val="0"/>
+                                  <w:iCs w:val="0"/>
+                                  <w:color w:val="auto"/>
+                                  <w:sz w:val="22"/>
+                                  <w:szCs w:val="22"/>
+                                </w:rPr>
+                                <w:t xml:space="preserve"> </w:t>
+                              </w:r>
+                              <w:proofErr w:type="spellStart"/>
+                              <w:r>
+                                <w:rPr>
+                                  <w:i w:val="0"/>
+                                  <w:iCs w:val="0"/>
+                                  <w:color w:val="auto"/>
+                                  <w:sz w:val="22"/>
+                                  <w:szCs w:val="22"/>
+                                </w:rPr>
+                                <w:t>Bayes</w:t>
+                              </w:r>
+                              <w:proofErr w:type="spellEnd"/>
+                              <w:r>
+                                <w:rPr>
+                                  <w:i w:val="0"/>
+                                  <w:iCs w:val="0"/>
+                                  <w:color w:val="auto"/>
+                                  <w:sz w:val="22"/>
+                                  <w:szCs w:val="22"/>
+                                </w:rPr>
+                                <w:t xml:space="preserve"> e BERT</w:t>
                               </w:r>
                               <w:r>
                                 <w:rPr>
@@ -3094,7 +4585,7 @@
             <w:pict>
               <v:group w14:anchorId="658F9074" id="Agrupar 2068980354" o:spid="_x0000_s1035" style="position:absolute;left:0;text-align:left;margin-left:-5.5pt;margin-top:10pt;width:459.1pt;height:258.7pt;z-index:251662336" coordsize="58305,32855" o:gfxdata="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">
                 <v:shape id="Imagem 11" o:spid="_x0000_s1036" type="#_x0000_t75" style="position:absolute;width:58305;height:26454;visibility:visible;mso-wrap-style:square" o:gfxdata="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">
-                  <v:imagedata r:id="rId19" o:title=""/>
+                  <v:imagedata r:id="rId25" o:title=""/>
                 </v:shape>
                 <v:shape id="Caixa de Texto 9" o:spid="_x0000_s1037" type="#_x0000_t202" style="position:absolute;top:26765;width:58293;height:6090;visibility:visible;mso-wrap-style:square;v-text-anchor:top" o:gfxdata="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" stroked="f">
                   <v:textbox inset="0,0,0,0">
@@ -3119,7 +4610,51 @@
                             <w:sz w:val="22"/>
                             <w:szCs w:val="22"/>
                           </w:rPr>
-                          <w:t>Figura 4. Comparativo de métricas de avaliação para modelos de classificação Naïve Bayes e BERT</w:t>
+                          <w:t xml:space="preserve">Figura 4. Comparativo de métricas de avaliação para modelos de classificação </w:t>
+                        </w:r>
+                        <w:proofErr w:type="spellStart"/>
+                        <w:r>
+                          <w:rPr>
+                            <w:i w:val="0"/>
+                            <w:iCs w:val="0"/>
+                            <w:color w:val="auto"/>
+                            <w:sz w:val="22"/>
+                            <w:szCs w:val="22"/>
+                          </w:rPr>
+                          <w:t>Naïve</w:t>
+                        </w:r>
+                        <w:proofErr w:type="spellEnd"/>
+                        <w:r>
+                          <w:rPr>
+                            <w:i w:val="0"/>
+                            <w:iCs w:val="0"/>
+                            <w:color w:val="auto"/>
+                            <w:sz w:val="22"/>
+                            <w:szCs w:val="22"/>
+                          </w:rPr>
+                          <w:t xml:space="preserve"> </w:t>
+                        </w:r>
+                        <w:proofErr w:type="spellStart"/>
+                        <w:r>
+                          <w:rPr>
+                            <w:i w:val="0"/>
+                            <w:iCs w:val="0"/>
+                            <w:color w:val="auto"/>
+                            <w:sz w:val="22"/>
+                            <w:szCs w:val="22"/>
+                          </w:rPr>
+                          <w:t>Bayes</w:t>
+                        </w:r>
+                        <w:proofErr w:type="spellEnd"/>
+                        <w:r>
+                          <w:rPr>
+                            <w:i w:val="0"/>
+                            <w:iCs w:val="0"/>
+                            <w:color w:val="auto"/>
+                            <w:sz w:val="22"/>
+                            <w:szCs w:val="22"/>
+                          </w:rPr>
+                          <w:t xml:space="preserve"> e BERT</w:t>
                         </w:r>
                         <w:r>
                           <w:rPr>
@@ -3163,9 +4698,6 @@
       <w:pPr>
         <w:spacing w:line="360" w:lineRule="auto"/>
         <w:ind w:firstLine="708"/>
-        <w:rPr>
-          <w:ins w:id="29" w:author="Adâmara Santos Gonçalves Felício Adâmara" w:date="2024-02-02T20:10:00Z"/>
-        </w:rPr>
       </w:pPr>
       <w:r>
         <w:rPr>
@@ -3173,8 +4705,21 @@
         </w:rPr>
         <w:t xml:space="preserve">No gráfico correspondente ao </w:t>
       </w:r>
-      <w:r>
-        <w:t>Naïve Bayes, o modelo apresentou um equilíbrio entre todas as métricas para as diferentes classes de sentimentos, indicando uma consistência em seu desempenho. Essa consistência é importante, pois sugere que o modelo não favoreceu indevidamente nenhuma classe em particular durante o processo de classificação.</w:t>
+      <w:proofErr w:type="spellStart"/>
+      <w:r>
+        <w:t>Naïve</w:t>
+      </w:r>
+      <w:proofErr w:type="spellEnd"/>
+      <w:r>
+        <w:t xml:space="preserve"> </w:t>
+      </w:r>
+      <w:proofErr w:type="spellStart"/>
+      <w:r>
+        <w:t>Bayes</w:t>
+      </w:r>
+      <w:proofErr w:type="spellEnd"/>
+      <w:r>
+        <w:t>, o modelo apresentou um equilíbrio entre todas as métricas para as diferentes classes de sentimentos, indicando uma consistência em seu desempenho. Essa consistência é importante, pois sugere que o modelo não favoreceu indevidamente nenhuma classe em particular durante o processo de classificação.</w:t>
       </w:r>
     </w:p>
     <w:p>
@@ -3182,42 +4727,75 @@
         <w:spacing w:line="360" w:lineRule="auto"/>
         <w:ind w:firstLine="708"/>
         <w:rPr>
-          <w:bCs/>
-        </w:rPr>
-      </w:pPr>
-      <w:ins w:id="30" w:author="Adâmara Santos Gonçalves Felício Adâmara" w:date="2024-02-02T20:10:00Z">
-        <w:r>
-          <w:rPr>
-            <w:highlight w:val="yellow"/>
-            <w:rPrChange w:id="31" w:author="Adâmara Santos Gonçalves Felício Adâmara" w:date="2024-02-02T20:11:00Z">
-              <w:rPr/>
-            </w:rPrChange>
-          </w:rPr>
-          <w:t>MINHA SUGESTÃO: INTERPRETAR AS MÉTRICAS PARA NB, UMA A UMA (1 parágrafo basta).</w:t>
-        </w:r>
-      </w:ins>
+          <w:ins w:id="28" w:author="Adâmara Santos Gonçalves Felício Adâmara" w:date="2024-02-02T20:10:00Z"/>
+        </w:rPr>
+      </w:pPr>
+      <w:commentRangeStart w:id="29"/>
+      <w:r>
+        <w:t xml:space="preserve">A precisão foi de 76% </w:t>
+      </w:r>
+      <w:r>
+        <w:t>para as classes positivas, e destacou-se em</w:t>
+      </w:r>
+      <w:r>
+        <w:t xml:space="preserve"> 8</w:t>
+      </w:r>
+      <w:r>
+        <w:t>8</w:t>
+      </w:r>
+      <w:r>
+        <w:t xml:space="preserve">% para </w:t>
+      </w:r>
+      <w:r>
+        <w:t xml:space="preserve">as neutras mostrando uma maior acurácia neste grupo. A revocação indicou uma recuperação </w:t>
+      </w:r>
+      <w:r>
+        <w:t xml:space="preserve">das instâncias relevantes de maneira </w:t>
+      </w:r>
+      <w:r>
+        <w:t>efici</w:t>
+      </w:r>
+      <w:r>
+        <w:t xml:space="preserve">ente sendo 78% para as positivas, 79% para as negativas e 87% para as neutras. Os fatores F1 foram consistentes, com 77% e 80% para as positivas e negativas e 87% para neutras, revelando um equilíbrio entre precisão e revocação. </w:t>
+      </w:r>
+      <w:commentRangeEnd w:id="29"/>
+      <w:r>
+        <w:rPr>
+          <w:rStyle w:val="Refdecomentrio"/>
+        </w:rPr>
+        <w:commentReference w:id="29"/>
+      </w:r>
     </w:p>
     <w:p>
       <w:pPr>
         <w:spacing w:line="360" w:lineRule="auto"/>
         <w:rPr>
-          <w:ins w:id="32" w:author="Adâmara Santos Gonçalves Felício Adâmara" w:date="2024-02-02T20:11:00Z"/>
+          <w:ins w:id="30" w:author="Adâmara Santos Gonçalves Felício Adâmara" w:date="2024-02-02T20:11:00Z"/>
         </w:rPr>
       </w:pPr>
       <w:r>
         <w:tab/>
-        <w:t xml:space="preserve">Embora no cenário geral o modelo BERT tenha superado o Naïve Bayes, o modelo mais simples exibiu uma capacidade notável nas classificações dos sentimentos neutros, o que é relevante em contextos </w:t>
-      </w:r>
-      <w:del w:id="33" w:author="Adâmara Santos Gonçalves Felício Adâmara" w:date="2024-02-02T20:11:00Z">
-        <w:r>
-          <w:delText>onde</w:delText>
-        </w:r>
-      </w:del>
-      <w:ins w:id="34" w:author="Adâmara Santos Gonçalves Felício Adâmara" w:date="2024-02-02T20:11:00Z">
-        <w:r>
-          <w:t>em que</w:t>
-        </w:r>
-      </w:ins>
+        <w:t xml:space="preserve">Embora no cenário geral o BERT tenha superado o </w:t>
+      </w:r>
+      <w:proofErr w:type="spellStart"/>
+      <w:r>
+        <w:t>Naïve</w:t>
+      </w:r>
+      <w:proofErr w:type="spellEnd"/>
+      <w:r>
+        <w:t xml:space="preserve"> </w:t>
+      </w:r>
+      <w:proofErr w:type="spellStart"/>
+      <w:r>
+        <w:t>Bayes</w:t>
+      </w:r>
+      <w:proofErr w:type="spellEnd"/>
+      <w:r>
+        <w:t xml:space="preserve">, o modelo mais simples exibiu uma capacidade notável nas classificações dos sentimentos neutros, o que é relevante em contextos </w:t>
+      </w:r>
+      <w:r>
+        <w:t>em que</w:t>
+      </w:r>
       <w:r>
         <w:t xml:space="preserve"> essa distinção é crucial.</w:t>
       </w:r>
@@ -3226,42 +4804,88 @@
       <w:pPr>
         <w:spacing w:line="360" w:lineRule="auto"/>
         <w:ind w:firstLine="708"/>
-        <w:rPr>
-          <w:ins w:id="35" w:author="Adâmara Santos Gonçalves Felício Adâmara" w:date="2024-02-02T20:11:00Z"/>
-          <w:bCs/>
-        </w:rPr>
-      </w:pPr>
-      <w:ins w:id="36" w:author="Adâmara Santos Gonçalves Felício Adâmara" w:date="2024-02-02T20:11:00Z">
-        <w:r>
-          <w:rPr>
-            <w:highlight w:val="yellow"/>
-            <w:rPrChange w:id="37" w:author="Adâmara Santos Gonçalves Felício Adâmara" w:date="2024-02-02T20:11:00Z">
-              <w:rPr/>
-            </w:rPrChange>
-          </w:rPr>
-          <w:t>MINHA SUGESTÃO: INTERPRETAR AS MÉTRICAS PARA BERT, UMA A UMA (1 parágrafo basta).</w:t>
-        </w:r>
-      </w:ins>
+      </w:pPr>
+      <w:r>
+        <w:t xml:space="preserve">Por outro lado, o modelo de rede neural evidenciou uma performance superior, com uma predominância particularmente expressiva para as métricas revocação e pontuação F1, levando em consideração os sentimentos das classes positiva e negativa. O BERT com sua arquitetura avançada, demonstrou uma consistência que contribui para uma taxa menor de falsos negativos e uma e uma melhor identificação global dos sentimentos. </w:t>
+      </w:r>
     </w:p>
     <w:p>
       <w:pPr>
         <w:spacing w:line="360" w:lineRule="auto"/>
-        <w:rPr>
-          <w:del w:id="38" w:author="Adâmara Santos Gonçalves Felício Adâmara" w:date="2024-02-02T20:11:00Z"/>
-        </w:rPr>
-      </w:pPr>
-    </w:p>
-    <w:p>
-      <w:pPr>
-        <w:spacing w:line="360" w:lineRule="auto"/>
-        <w:rPr>
-          <w:ins w:id="39" w:author="Adâmara Santos Gonçalves Felício Adâmara" w:date="2024-01-24T14:27:00Z"/>
+        <w:ind w:firstLine="708"/>
+        <w:rPr>
+          <w:ins w:id="31" w:author="Adâmara Santos Gonçalves Felício Adâmara" w:date="2024-01-24T14:27:00Z"/>
           <w:b/>
         </w:rPr>
       </w:pPr>
-      <w:r>
-        <w:tab/>
-        <w:t xml:space="preserve">Por outro lado, o modelo de rede neural evidenciou uma performance superior, com uma predominância particularmente expressiva para as métricas revocação e pontuação F1, levando em consideração os sentimentos das classes positiva e negativa. O BERT com sua arquitetura avançada, demonstrou uma consistência que contribui para uma taxa menor de falsos negativos e uma e uma melhor identificação global dos sentimentos. </w:t>
+      <w:commentRangeStart w:id="32"/>
+      <w:r>
+        <w:t>A</w:t>
+      </w:r>
+      <w:r>
+        <w:t xml:space="preserve"> precisão para as avaliações </w:t>
+      </w:r>
+      <w:r>
+        <w:t>negativas</w:t>
+      </w:r>
+      <w:r>
+        <w:t xml:space="preserve"> alcançou </w:t>
+      </w:r>
+      <w:r>
+        <w:t>93%</w:t>
+      </w:r>
+      <w:r>
+        <w:t xml:space="preserve"> e a revocação </w:t>
+      </w:r>
+      <w:r>
+        <w:t>97%</w:t>
+      </w:r>
+      <w:r>
+        <w:t xml:space="preserve">, demonstrando alta confiabilidade e capacidade de identificação correta das avaliações positivas. O escore F1 foi de </w:t>
+      </w:r>
+      <w:r>
+        <w:t>95%,</w:t>
+      </w:r>
+      <w:r>
+        <w:t xml:space="preserve"> indicando um excelente balanceamento entre precisão e revocação. Para as avaliações </w:t>
+      </w:r>
+      <w:r>
+        <w:t>positivas</w:t>
+      </w:r>
+      <w:r>
+        <w:t xml:space="preserve">, a precisão e a revocação foram de </w:t>
+      </w:r>
+      <w:r>
+        <w:t>87%</w:t>
+      </w:r>
+      <w:r>
+        <w:t xml:space="preserve"> e </w:t>
+      </w:r>
+      <w:r>
+        <w:t>86%</w:t>
+      </w:r>
+      <w:r>
+        <w:t xml:space="preserve">, </w:t>
+      </w:r>
+      <w:r>
+        <w:lastRenderedPageBreak/>
+        <w:t xml:space="preserve">respectivamente, com um escore F1 de </w:t>
+      </w:r>
+      <w:r>
+        <w:t>86%</w:t>
+      </w:r>
+      <w:r>
+        <w:t>, evidenciando consistência.</w:t>
+      </w:r>
+      <w:r>
+        <w:t xml:space="preserve"> As métricas para as avaliações neutras apresentaram uma leve redução quando comparadas com as positivas especificamente para a revocação, mas ainda assim mostraram um desempenho sólido.</w:t>
+      </w:r>
+      <w:commentRangeEnd w:id="32"/>
+      <w:r>
+        <w:rPr>
+          <w:rStyle w:val="Refdecomentrio"/>
+        </w:rPr>
+        <w:commentReference w:id="32"/>
       </w:r>
     </w:p>
     <w:p>
@@ -3288,7 +4912,21 @@
         <w:rPr>
           <w:b/>
         </w:rPr>
-        <w:t>Conclusão(ões) ou Considerações Finais</w:t>
+        <w:t>Conclusão(</w:t>
+      </w:r>
+      <w:proofErr w:type="spellStart"/>
+      <w:r>
+        <w:rPr>
+          <w:b/>
+        </w:rPr>
+        <w:t>ões</w:t>
+      </w:r>
+      <w:proofErr w:type="spellEnd"/>
+      <w:r>
+        <w:rPr>
+          <w:b/>
+        </w:rPr>
+        <w:t>) ou Considerações Finais</w:t>
       </w:r>
     </w:p>
     <w:p>
@@ -3305,10 +4943,25 @@
         <w:ind w:firstLine="708"/>
       </w:pPr>
       <w:r>
-        <w:lastRenderedPageBreak/>
-        <w:t>O título da seção Conclusão(ões) ou Considerações Finais deve ser alinhado à esquerda e grafado em negrito. Fica a critério do aluno e do orientador a escolha de qual termo melhor se adequa ao trabalho. Esta seção deve conter frases curtas, apresentando as conclusões e inferências elaboradas a partir da discussão dos resultados. É importante que estas frases não sejam meras reproduções dos resultados, respondendo aos objetivos propostos no trabalho. Os autores não devem, em hipótese alguma, mencionar, citar ou reproduzir resultados de outros estudos na(s) conclusão(ões) ou considerações finais do TCC. Por fim, salienta-se que essa seção não deve conter tabelas ou figuras, sendo redigida</w:t>
-      </w:r>
-      <w:bookmarkStart w:id="40" w:name="_Hlk66353157"/>
+        <w:t>O título da seção Conclusão(</w:t>
+      </w:r>
+      <w:proofErr w:type="spellStart"/>
+      <w:r>
+        <w:t>ões</w:t>
+      </w:r>
+      <w:proofErr w:type="spellEnd"/>
+      <w:r>
+        <w:t>) ou Considerações Finais deve ser alinhado à esquerda e grafado em negrito. Fica a critério do aluno e do orientador a escolha de qual termo melhor se adequa ao trabalho. Esta seção deve conter frases curtas, apresentando as conclusões e inferências elaboradas a partir da discussão dos resultados. É importante que estas frases não sejam meras reproduções dos resultados, respondendo aos objetivos propostos no trabalho. Os autores não devem, em hipótese alguma, mencionar, citar ou reproduzir resultados de outros estudos na(s) conclusão(</w:t>
+      </w:r>
+      <w:proofErr w:type="spellStart"/>
+      <w:r>
+        <w:t>ões</w:t>
+      </w:r>
+      <w:proofErr w:type="spellEnd"/>
+      <w:r>
+        <w:t>) ou considerações finais do TCC. Por fim, salienta-se que essa seção não deve conter tabelas ou figuras, sendo redigida</w:t>
+      </w:r>
+      <w:bookmarkStart w:id="33" w:name="_Hlk66353157"/>
       <w:r>
         <w:t xml:space="preserve"> </w:t>
       </w:r>
@@ -3319,7 +4972,7 @@
         <w:t>.</w:t>
       </w:r>
     </w:p>
-    <w:bookmarkEnd w:id="40"/>
+    <w:bookmarkEnd w:id="33"/>
     <w:p>
       <w:pPr>
         <w:spacing w:line="360" w:lineRule="auto"/>
@@ -3372,7 +5025,7 @@
           <w:b/>
         </w:rPr>
       </w:pPr>
-      <w:bookmarkStart w:id="41" w:name="_Hlk33977167"/>
+      <w:bookmarkStart w:id="34" w:name="_Hlk33977167"/>
       <w:r>
         <w:rPr>
           <w:b/>
@@ -3380,7 +5033,7 @@
         <w:t>Referências</w:t>
       </w:r>
     </w:p>
-    <w:bookmarkEnd w:id="41"/>
+    <w:bookmarkEnd w:id="34"/>
     <w:p>
       <w:pPr>
         <w:spacing w:line="360" w:lineRule="auto"/>
@@ -3401,7 +5054,71 @@
         <w:tab/>
       </w:r>
       <w:r>
-        <w:t xml:space="preserve">Alexander Demidovskij, Artyom Turgaryov, Aleksei Trutnev, Marina Kazyulina, igor Salnikov, Stanislav Pavlov. </w:t>
+        <w:t xml:space="preserve">Alexander </w:t>
+      </w:r>
+      <w:proofErr w:type="spellStart"/>
+      <w:r>
+        <w:t>Demidovskij</w:t>
+      </w:r>
+      <w:proofErr w:type="spellEnd"/>
+      <w:r>
+        <w:t xml:space="preserve">, </w:t>
+      </w:r>
+      <w:proofErr w:type="spellStart"/>
+      <w:r>
+        <w:t>Artyom</w:t>
+      </w:r>
+      <w:proofErr w:type="spellEnd"/>
+      <w:r>
+        <w:t xml:space="preserve"> </w:t>
+      </w:r>
+      <w:proofErr w:type="spellStart"/>
+      <w:r>
+        <w:t>Turgaryov</w:t>
+      </w:r>
+      <w:proofErr w:type="spellEnd"/>
+      <w:r>
+        <w:t xml:space="preserve">, </w:t>
+      </w:r>
+      <w:proofErr w:type="spellStart"/>
+      <w:r>
+        <w:t>Aleksei</w:t>
+      </w:r>
+      <w:proofErr w:type="spellEnd"/>
+      <w:r>
+        <w:t xml:space="preserve"> </w:t>
+      </w:r>
+      <w:proofErr w:type="spellStart"/>
+      <w:r>
+        <w:t>Trutnev</w:t>
+      </w:r>
+      <w:proofErr w:type="spellEnd"/>
+      <w:r>
+        <w:t xml:space="preserve">, Marina </w:t>
+      </w:r>
+      <w:proofErr w:type="spellStart"/>
+      <w:r>
+        <w:t>Kazyulina</w:t>
+      </w:r>
+      <w:proofErr w:type="spellEnd"/>
+      <w:r>
+        <w:t xml:space="preserve">, </w:t>
+      </w:r>
+      <w:proofErr w:type="spellStart"/>
+      <w:r>
+        <w:t>igor</w:t>
+      </w:r>
+      <w:proofErr w:type="spellEnd"/>
+      <w:r>
+        <w:t xml:space="preserve"> </w:t>
+      </w:r>
+      <w:proofErr w:type="spellStart"/>
+      <w:r>
+        <w:t>Salnikov</w:t>
+      </w:r>
+      <w:proofErr w:type="spellEnd"/>
+      <w:r>
+        <w:t xml:space="preserve">, Stanislav Pavlov. </w:t>
       </w:r>
       <w:r>
         <w:rPr>
@@ -3430,11 +5147,50 @@
       <w:r>
         <w:rPr>
           <w:lang w:val="en-US"/>
-          <w:rPrChange w:id="42" w:author="Adâmara Santos Gonçalves Felício Adâmara" w:date="2024-02-02T19:58:00Z">
-            <w:rPr/>
-          </w:rPrChange>
-        </w:rPr>
-        <w:t xml:space="preserve">Azilawati Azizan, Masurah Mohamad, Mohammad Nasir Abdullah, Nurkhairizan Khairudin, Nurul Najwa SK Abdul Jamal. </w:t>
+        </w:rPr>
+        <w:t xml:space="preserve">Azilawati Azizan, </w:t>
+      </w:r>
+      <w:proofErr w:type="spellStart"/>
+      <w:r>
+        <w:rPr>
+          <w:lang w:val="en-US"/>
+        </w:rPr>
+        <w:t>Masurah</w:t>
+      </w:r>
+      <w:proofErr w:type="spellEnd"/>
+      <w:r>
+        <w:rPr>
+          <w:lang w:val="en-US"/>
+        </w:rPr>
+        <w:t xml:space="preserve"> Mohamad, Mohammad Nasir Abdullah, </w:t>
+      </w:r>
+      <w:proofErr w:type="spellStart"/>
+      <w:r>
+        <w:rPr>
+          <w:lang w:val="en-US"/>
+        </w:rPr>
+        <w:t>Nurkhairizan</w:t>
+      </w:r>
+      <w:proofErr w:type="spellEnd"/>
+      <w:r>
+        <w:rPr>
+          <w:lang w:val="en-US"/>
+        </w:rPr>
+        <w:t xml:space="preserve"> </w:t>
+      </w:r>
+      <w:proofErr w:type="spellStart"/>
+      <w:r>
+        <w:rPr>
+          <w:lang w:val="en-US"/>
+        </w:rPr>
+        <w:t>Khairudin</w:t>
+      </w:r>
+      <w:proofErr w:type="spellEnd"/>
+      <w:r>
+        <w:rPr>
+          <w:lang w:val="en-US"/>
+        </w:rPr>
+        <w:t xml:space="preserve">, Nurul Najwa SK Abdul Jamal. </w:t>
       </w:r>
       <w:r>
         <w:rPr>
@@ -3485,10 +5241,69 @@
         <w:rPr>
           <w:lang w:val="en-US"/>
         </w:rPr>
-        <w:t xml:space="preserve">Christine Dewi, Rung-Ching Chen, Henochi Juli Cristiano, Francesco Cauteruccio. Multinomial Naïve Bayes Classifier for Sentiment Analysis of Internet Movie Database. </w:t>
-      </w:r>
-      <w:r>
-        <w:t>Vietnam Journal of Computer Science, 2023.</w:t>
+        <w:lastRenderedPageBreak/>
+        <w:t xml:space="preserve">Christine Dewi, Rung-Ching Chen, </w:t>
+      </w:r>
+      <w:proofErr w:type="spellStart"/>
+      <w:r>
+        <w:rPr>
+          <w:lang w:val="en-US"/>
+        </w:rPr>
+        <w:t>Henochi</w:t>
+      </w:r>
+      <w:proofErr w:type="spellEnd"/>
+      <w:r>
+        <w:rPr>
+          <w:lang w:val="en-US"/>
+        </w:rPr>
+        <w:t xml:space="preserve"> </w:t>
+      </w:r>
+      <w:proofErr w:type="spellStart"/>
+      <w:r>
+        <w:rPr>
+          <w:lang w:val="en-US"/>
+        </w:rPr>
+        <w:t>Juli</w:t>
+      </w:r>
+      <w:proofErr w:type="spellEnd"/>
+      <w:r>
+        <w:rPr>
+          <w:lang w:val="en-US"/>
+        </w:rPr>
+        <w:t xml:space="preserve"> Cristiano, Francesco </w:t>
+      </w:r>
+      <w:proofErr w:type="spellStart"/>
+      <w:r>
+        <w:rPr>
+          <w:lang w:val="en-US"/>
+        </w:rPr>
+        <w:t>Cauteruccio</w:t>
+      </w:r>
+      <w:proofErr w:type="spellEnd"/>
+      <w:r>
+        <w:rPr>
+          <w:lang w:val="en-US"/>
+        </w:rPr>
+        <w:t xml:space="preserve">. Multinomial Naïve Bayes Classifier for Sentiment Analysis of Internet Movie Database. </w:t>
+      </w:r>
+      <w:r>
+        <w:t xml:space="preserve">Vietnam </w:t>
+      </w:r>
+      <w:proofErr w:type="spellStart"/>
+      <w:r>
+        <w:t>Journal</w:t>
+      </w:r>
+      <w:proofErr w:type="spellEnd"/>
+      <w:r>
+        <w:t xml:space="preserve"> </w:t>
+      </w:r>
+      <w:proofErr w:type="spellStart"/>
+      <w:r>
+        <w:t>of</w:t>
+      </w:r>
+      <w:proofErr w:type="spellEnd"/>
+      <w:r>
+        <w:t xml:space="preserve"> Computer Science, 2023.</w:t>
       </w:r>
     </w:p>
     <w:p>
@@ -3503,7 +5318,23 @@
         <w:jc w:val="left"/>
       </w:pPr>
       <w:r>
-        <w:t>Fabrício Bevenuto, Filipe Ribeiro, Matheus Araujo. Métodos para Análises de Sentimentos em Mídias Sociais. Curso rápido em uma conferência de webmedia, 2015.</w:t>
+        <w:t xml:space="preserve">Fabrício </w:t>
+      </w:r>
+      <w:proofErr w:type="spellStart"/>
+      <w:r>
+        <w:t>Bevenuto</w:t>
+      </w:r>
+      <w:proofErr w:type="spellEnd"/>
+      <w:r>
+        <w:t xml:space="preserve">, Filipe Ribeiro, Matheus Araujo. Métodos para Análises de Sentimentos em Mídias Sociais. Curso rápido em uma conferência de </w:t>
+      </w:r>
+      <w:proofErr w:type="spellStart"/>
+      <w:r>
+        <w:t>webmedia</w:t>
+      </w:r>
+      <w:proofErr w:type="spellEnd"/>
+      <w:r>
+        <w:t>, 2015.</w:t>
       </w:r>
     </w:p>
     <w:p>
@@ -3514,8 +5345,37 @@
           <w:lang w:val="en-US"/>
         </w:rPr>
       </w:pPr>
-      <w:r>
-        <w:t xml:space="preserve">Faisal Kevin Alkindy, Ubaid Mohamed Dahir. </w:t>
+      <w:proofErr w:type="spellStart"/>
+      <w:r>
+        <w:t>Faisal</w:t>
+      </w:r>
+      <w:proofErr w:type="spellEnd"/>
+      <w:r>
+        <w:t xml:space="preserve"> Kevin </w:t>
+      </w:r>
+      <w:proofErr w:type="spellStart"/>
+      <w:r>
+        <w:t>Alkindy</w:t>
+      </w:r>
+      <w:proofErr w:type="spellEnd"/>
+      <w:r>
+        <w:t xml:space="preserve">, </w:t>
+      </w:r>
+      <w:proofErr w:type="spellStart"/>
+      <w:r>
+        <w:t>Ubaid</w:t>
+      </w:r>
+      <w:proofErr w:type="spellEnd"/>
+      <w:r>
+        <w:t xml:space="preserve"> Mohamed </w:t>
+      </w:r>
+      <w:proofErr w:type="spellStart"/>
+      <w:r>
+        <w:t>Dahir</w:t>
+      </w:r>
+      <w:proofErr w:type="spellEnd"/>
+      <w:r>
+        <w:t xml:space="preserve">. </w:t>
       </w:r>
       <w:r>
         <w:rPr>
@@ -3569,7 +5429,35 @@
         <w:rPr>
           <w:lang w:val="en-US"/>
         </w:rPr>
-        <w:t>Harsh Sharma, Prakash Rokade, Reena Gunjan, Satyajit Pangaonkar. Sentimental Analysis of Movie Reviews Using Machine Learning. ITM Web of Conferences, 2023.</w:t>
+        <w:t xml:space="preserve">Harsh Sharma, Prakash </w:t>
+      </w:r>
+      <w:proofErr w:type="spellStart"/>
+      <w:r>
+        <w:rPr>
+          <w:lang w:val="en-US"/>
+        </w:rPr>
+        <w:t>Rokade</w:t>
+      </w:r>
+      <w:proofErr w:type="spellEnd"/>
+      <w:r>
+        <w:rPr>
+          <w:lang w:val="en-US"/>
+        </w:rPr>
+        <w:t xml:space="preserve">, Reena Gunjan, Satyajit </w:t>
+      </w:r>
+      <w:proofErr w:type="spellStart"/>
+      <w:r>
+        <w:rPr>
+          <w:lang w:val="en-US"/>
+        </w:rPr>
+        <w:t>Pangaonkar</w:t>
+      </w:r>
+      <w:proofErr w:type="spellEnd"/>
+      <w:r>
+        <w:rPr>
+          <w:lang w:val="en-US"/>
+        </w:rPr>
+        <w:t>. Sentimental Analysis of Movie Reviews Using Machine Learning. ITM Web of Conferences, 2023.</w:t>
       </w:r>
     </w:p>
     <w:p>
@@ -3641,7 +5529,35 @@
         <w:rPr>
           <w:lang w:val="en-US"/>
         </w:rPr>
-        <w:t>Like Hui, Mikhail Belkin. Evaluation Of Neural Architectures Trained with Square Loss vs Cross-Entrophy in Classification Taks. International Conference on Learning Representations, 2021.</w:t>
+        <w:t xml:space="preserve">Like Hui, Mikhail Belkin. Evaluation </w:t>
+      </w:r>
+      <w:proofErr w:type="gramStart"/>
+      <w:r>
+        <w:rPr>
+          <w:lang w:val="en-US"/>
+        </w:rPr>
+        <w:t>Of</w:t>
+      </w:r>
+      <w:proofErr w:type="gramEnd"/>
+      <w:r>
+        <w:rPr>
+          <w:lang w:val="en-US"/>
+        </w:rPr>
+        <w:t xml:space="preserve"> Neural Architectures Trained with Square Loss vs Cross-</w:t>
+      </w:r>
+      <w:proofErr w:type="spellStart"/>
+      <w:r>
+        <w:rPr>
+          <w:lang w:val="en-US"/>
+        </w:rPr>
+        <w:t>Entrophy</w:t>
+      </w:r>
+      <w:proofErr w:type="spellEnd"/>
+      <w:r>
+        <w:rPr>
+          <w:lang w:val="en-US"/>
+        </w:rPr>
+        <w:t xml:space="preserve"> in Classification Taks. International Conference on Learning Representations, 2021.</w:t>
       </w:r>
     </w:p>
     <w:p>
@@ -3665,7 +5581,35 @@
         <w:rPr>
           <w:lang w:val="en-US"/>
         </w:rPr>
-        <w:t>Mine Çetinkaya-Rundel, Mine Dogucu. Web Scraping in the Statistics and Data Science Curriculum: Challenges and Opportunities, Journal of Statistics and Data Science Education, 2021.</w:t>
+        <w:t xml:space="preserve">Mine </w:t>
+      </w:r>
+      <w:proofErr w:type="spellStart"/>
+      <w:r>
+        <w:rPr>
+          <w:lang w:val="en-US"/>
+        </w:rPr>
+        <w:t>Çetinkaya</w:t>
+      </w:r>
+      <w:proofErr w:type="spellEnd"/>
+      <w:r>
+        <w:rPr>
+          <w:lang w:val="en-US"/>
+        </w:rPr>
+        <w:t xml:space="preserve">-Rundel, Mine </w:t>
+      </w:r>
+      <w:proofErr w:type="spellStart"/>
+      <w:r>
+        <w:rPr>
+          <w:lang w:val="en-US"/>
+        </w:rPr>
+        <w:t>Dogucu</w:t>
+      </w:r>
+      <w:proofErr w:type="spellEnd"/>
+      <w:r>
+        <w:rPr>
+          <w:lang w:val="en-US"/>
+        </w:rPr>
+        <w:t>. Web Scraping in the Statistics and Data Science Curriculum: Challenges and Opportunities, Journal of Statistics and Data Science Education, 2021.</w:t>
       </w:r>
     </w:p>
     <w:p>
@@ -3685,11 +5629,47 @@
           <w:lang w:val="en-US"/>
         </w:rPr>
       </w:pPr>
+      <w:proofErr w:type="spellStart"/>
       <w:r>
         <w:rPr>
           <w:lang w:val="es-ES"/>
         </w:rPr>
-        <w:t xml:space="preserve">Murtadha B. Ressan, Rehab F. Hassan. </w:t>
+        <w:t>Murtadha</w:t>
+      </w:r>
+      <w:proofErr w:type="spellEnd"/>
+      <w:r>
+        <w:rPr>
+          <w:lang w:val="es-ES"/>
+        </w:rPr>
+        <w:t xml:space="preserve"> B. </w:t>
+      </w:r>
+      <w:proofErr w:type="spellStart"/>
+      <w:r>
+        <w:rPr>
+          <w:lang w:val="es-ES"/>
+        </w:rPr>
+        <w:t>Ressan</w:t>
+      </w:r>
+      <w:proofErr w:type="spellEnd"/>
+      <w:r>
+        <w:rPr>
+          <w:lang w:val="es-ES"/>
+        </w:rPr>
+        <w:t xml:space="preserve">, </w:t>
+      </w:r>
+      <w:proofErr w:type="spellStart"/>
+      <w:r>
+        <w:rPr>
+          <w:lang w:val="es-ES"/>
+        </w:rPr>
+        <w:t>Rehab</w:t>
+      </w:r>
+      <w:proofErr w:type="spellEnd"/>
+      <w:r>
+        <w:rPr>
+          <w:lang w:val="es-ES"/>
+        </w:rPr>
+        <w:t xml:space="preserve"> F. Hassan. </w:t>
       </w:r>
       <w:r>
         <w:rPr>
@@ -3715,11 +5695,61 @@
           <w:lang w:val="en-US"/>
         </w:rPr>
       </w:pPr>
-      <w:r>
-        <w:rPr>
-          <w:lang w:val="en-US"/>
-        </w:rPr>
-        <w:t>Nassera Habbat, Hicham Nouri, Houda Anoun, Larbi Hassouni. Sentiment analysis of imbalanced datasets using BERT and ensemble stacking for deep learning. Research Laboratory on New Economy and Development, 2023.</w:t>
+      <w:proofErr w:type="spellStart"/>
+      <w:r>
+        <w:rPr>
+          <w:lang w:val="en-US"/>
+        </w:rPr>
+        <w:t>Nassera</w:t>
+      </w:r>
+      <w:proofErr w:type="spellEnd"/>
+      <w:r>
+        <w:rPr>
+          <w:lang w:val="en-US"/>
+        </w:rPr>
+        <w:t xml:space="preserve"> </w:t>
+      </w:r>
+      <w:proofErr w:type="spellStart"/>
+      <w:r>
+        <w:rPr>
+          <w:lang w:val="en-US"/>
+        </w:rPr>
+        <w:t>Habbat</w:t>
+      </w:r>
+      <w:proofErr w:type="spellEnd"/>
+      <w:r>
+        <w:rPr>
+          <w:lang w:val="en-US"/>
+        </w:rPr>
+        <w:t xml:space="preserve">, Hicham Nouri, Houda </w:t>
+      </w:r>
+      <w:proofErr w:type="spellStart"/>
+      <w:r>
+        <w:rPr>
+          <w:lang w:val="en-US"/>
+        </w:rPr>
+        <w:t>Anoun</w:t>
+      </w:r>
+      <w:proofErr w:type="spellEnd"/>
+      <w:r>
+        <w:rPr>
+          <w:lang w:val="en-US"/>
+        </w:rPr>
+        <w:t xml:space="preserve">, Larbi </w:t>
+      </w:r>
+      <w:proofErr w:type="spellStart"/>
+      <w:r>
+        <w:rPr>
+          <w:lang w:val="en-US"/>
+        </w:rPr>
+        <w:t>Hassouni</w:t>
+      </w:r>
+      <w:proofErr w:type="spellEnd"/>
+      <w:r>
+        <w:rPr>
+          <w:lang w:val="en-US"/>
+        </w:rPr>
+        <w:t>. Sentiment analysis of imbalanced datasets using BERT and ensemble stacking for deep learning. Research Laboratory on New Economy and Development, 2023.</w:t>
       </w:r>
     </w:p>
     <w:p>
@@ -3743,7 +5773,63 @@
         <w:rPr>
           <w:lang w:val="en-US"/>
         </w:rPr>
-        <w:t>Rosie Dunfornd, Quanrong Su, Ekraj Tamang, Abigail Wintour. The Pareto Principle. The Plymouth Student Scientist, 2024.</w:t>
+        <w:t xml:space="preserve">Rosie </w:t>
+      </w:r>
+      <w:proofErr w:type="spellStart"/>
+      <w:r>
+        <w:rPr>
+          <w:lang w:val="en-US"/>
+        </w:rPr>
+        <w:t>Dunfornd</w:t>
+      </w:r>
+      <w:proofErr w:type="spellEnd"/>
+      <w:r>
+        <w:rPr>
+          <w:lang w:val="en-US"/>
+        </w:rPr>
+        <w:t xml:space="preserve">, </w:t>
+      </w:r>
+      <w:proofErr w:type="spellStart"/>
+      <w:r>
+        <w:rPr>
+          <w:lang w:val="en-US"/>
+        </w:rPr>
+        <w:t>Quanrong</w:t>
+      </w:r>
+      <w:proofErr w:type="spellEnd"/>
+      <w:r>
+        <w:rPr>
+          <w:lang w:val="en-US"/>
+        </w:rPr>
+        <w:t xml:space="preserve"> </w:t>
+      </w:r>
+      <w:proofErr w:type="spellStart"/>
+      <w:r>
+        <w:rPr>
+          <w:lang w:val="en-US"/>
+        </w:rPr>
+        <w:t>Su</w:t>
+      </w:r>
+      <w:proofErr w:type="spellEnd"/>
+      <w:r>
+        <w:rPr>
+          <w:lang w:val="en-US"/>
+        </w:rPr>
+        <w:t xml:space="preserve">, </w:t>
+      </w:r>
+      <w:proofErr w:type="spellStart"/>
+      <w:r>
+        <w:rPr>
+          <w:lang w:val="en-US"/>
+        </w:rPr>
+        <w:t>Ekraj</w:t>
+      </w:r>
+      <w:proofErr w:type="spellEnd"/>
+      <w:r>
+        <w:rPr>
+          <w:lang w:val="en-US"/>
+        </w:rPr>
+        <w:t xml:space="preserve"> Tamang, Abigail Wintour. The Pareto Principle. The Plymouth Student Scientist, 2024.</w:t>
       </w:r>
     </w:p>
     <w:p>
@@ -3793,7 +5879,21 @@
         <w:rPr>
           <w:lang w:val="en-US"/>
         </w:rPr>
-        <w:t>Arzoo Katiyar, Kilian Q. Weinberger, Yoav Artzi. Revisiting Few-Sample BERT Fine-Tuning.International Conference on Learning Representations, 2021.</w:t>
+        <w:t>Arzoo Katiyar, Kilian Q. Weinberger, Yoav Artzi. Revisiting Few-Sample BERT Fine-</w:t>
+      </w:r>
+      <w:proofErr w:type="spellStart"/>
+      <w:r>
+        <w:rPr>
+          <w:lang w:val="en-US"/>
+        </w:rPr>
+        <w:t>Tuning.International</w:t>
+      </w:r>
+      <w:proofErr w:type="spellEnd"/>
+      <w:r>
+        <w:rPr>
+          <w:lang w:val="en-US"/>
+        </w:rPr>
+        <w:t> Conference on Learning Representations, 2021.</w:t>
       </w:r>
     </w:p>
     <w:p>
@@ -3813,17 +5913,67 @@
           <w:lang w:val="en-US"/>
         </w:rPr>
       </w:pPr>
+      <w:proofErr w:type="spellStart"/>
       <w:r>
         <w:rPr>
           <w:lang w:val="es-ES"/>
         </w:rPr>
-        <w:t xml:space="preserve">Yankang Su, Zbigniew j. Kabala. </w:t>
-      </w:r>
-      <w:r>
-        <w:rPr>
-          <w:lang w:val="en-US"/>
-        </w:rPr>
-        <w:t>Public perception of ChatGPT and Transformer Learning for Tweets Sentiment Analysis Using Wolfram Mathematica. MDPI Journal, 2023.</w:t>
+        <w:t>Yankang</w:t>
+      </w:r>
+      <w:proofErr w:type="spellEnd"/>
+      <w:r>
+        <w:rPr>
+          <w:lang w:val="es-ES"/>
+        </w:rPr>
+        <w:t xml:space="preserve"> Su, </w:t>
+      </w:r>
+      <w:proofErr w:type="spellStart"/>
+      <w:r>
+        <w:rPr>
+          <w:lang w:val="es-ES"/>
+        </w:rPr>
+        <w:t>Zbigniew</w:t>
+      </w:r>
+      <w:proofErr w:type="spellEnd"/>
+      <w:r>
+        <w:rPr>
+          <w:lang w:val="es-ES"/>
+        </w:rPr>
+        <w:t xml:space="preserve"> j. </w:t>
+      </w:r>
+      <w:proofErr w:type="spellStart"/>
+      <w:r>
+        <w:rPr>
+          <w:lang w:val="es-ES"/>
+        </w:rPr>
+        <w:t>Kabala</w:t>
+      </w:r>
+      <w:proofErr w:type="spellEnd"/>
+      <w:r>
+        <w:rPr>
+          <w:lang w:val="es-ES"/>
+        </w:rPr>
+        <w:t xml:space="preserve">. </w:t>
+      </w:r>
+      <w:r>
+        <w:rPr>
+          <w:lang w:val="en-US"/>
+        </w:rPr>
+        <w:t xml:space="preserve">Public perception of </w:t>
+      </w:r>
+      <w:proofErr w:type="spellStart"/>
+      <w:r>
+        <w:rPr>
+          <w:lang w:val="en-US"/>
+        </w:rPr>
+        <w:t>ChatGPT</w:t>
+      </w:r>
+      <w:proofErr w:type="spellEnd"/>
+      <w:r>
+        <w:rPr>
+          <w:lang w:val="en-US"/>
+        </w:rPr>
+        <w:t xml:space="preserve"> and Transformer Learning for Tweets Sentiment Analysis Using Wolfram Mathematica. MDPI Journal, 2023.</w:t>
       </w:r>
     </w:p>
     <w:p>
@@ -3839,15 +5989,64 @@
       <w:pPr>
         <w:spacing w:line="240" w:lineRule="auto"/>
         <w:jc w:val="left"/>
-        <w:rPr>
-          <w:lang w:val="en-US"/>
-        </w:rPr>
-      </w:pPr>
-      <w:r>
-        <w:rPr>
-          <w:lang w:val="en-US"/>
-        </w:rPr>
-        <w:t>Yassine Rodani. Movie Sentiment Analysis: A Multinomial Naıve Bayes-Based Approach for Assessing User and Critic Opinions. University of Haute-Alsace, FR, 2019.</w:t>
+      </w:pPr>
+      <w:r>
+        <w:rPr>
+          <w:lang w:val="en-US"/>
+        </w:rPr>
+        <w:t xml:space="preserve">Yassine </w:t>
+      </w:r>
+      <w:proofErr w:type="spellStart"/>
+      <w:r>
+        <w:rPr>
+          <w:lang w:val="en-US"/>
+        </w:rPr>
+        <w:t>Rodani</w:t>
+      </w:r>
+      <w:proofErr w:type="spellEnd"/>
+      <w:r>
+        <w:rPr>
+          <w:lang w:val="en-US"/>
+        </w:rPr>
+        <w:t xml:space="preserve">. Movie Sentiment Analysis: A Multinomial </w:t>
+      </w:r>
+      <w:proofErr w:type="spellStart"/>
+      <w:r>
+        <w:rPr>
+          <w:lang w:val="en-US"/>
+        </w:rPr>
+        <w:t>Naıve</w:t>
+      </w:r>
+      <w:proofErr w:type="spellEnd"/>
+      <w:r>
+        <w:rPr>
+          <w:lang w:val="en-US"/>
+        </w:rPr>
+        <w:t xml:space="preserve"> Bayes-Based Approach for Assessing User and Critic Opinions. </w:t>
+      </w:r>
+      <w:proofErr w:type="spellStart"/>
+      <w:r>
+        <w:t>University</w:t>
+      </w:r>
+      <w:proofErr w:type="spellEnd"/>
+      <w:r>
+        <w:t xml:space="preserve"> </w:t>
+      </w:r>
+      <w:proofErr w:type="spellStart"/>
+      <w:r>
+        <w:t>of</w:t>
+      </w:r>
+      <w:proofErr w:type="spellEnd"/>
+      <w:r>
+        <w:t xml:space="preserve"> Haute-</w:t>
+      </w:r>
+      <w:proofErr w:type="spellStart"/>
+      <w:r>
+        <w:t>Alsace</w:t>
+      </w:r>
+      <w:proofErr w:type="spellEnd"/>
+      <w:r>
+        <w:t>, FR, 2019.</w:t>
       </w:r>
     </w:p>
     <w:p>
@@ -3888,6 +6087,7 @@
         <w:spacing w:line="360" w:lineRule="auto"/>
       </w:pPr>
       <w:r>
+        <w:lastRenderedPageBreak/>
         <w:tab/>
       </w:r>
       <w:r>
@@ -3909,9 +6109,9 @@
       </w:r>
     </w:p>
     <w:sectPr>
-      <w:headerReference w:type="default" r:id="rId20"/>
-      <w:footerReference w:type="default" r:id="rId21"/>
-      <w:footerReference w:type="first" r:id="rId22"/>
+      <w:headerReference w:type="default" r:id="rId26"/>
+      <w:footerReference w:type="default" r:id="rId27"/>
+      <w:footerReference w:type="first" r:id="rId28"/>
       <w:pgSz w:w="11906" w:h="16838" w:code="9"/>
       <w:pgMar w:top="1418" w:right="1418" w:bottom="1418" w:left="1418" w:header="709" w:footer="709" w:gutter="0"/>
       <w:pgNumType w:start="2"/>
@@ -3922,6 +6122,101 @@
 </w:document>
 </file>
 
+<file path=word/comments.xml><?xml version="1.0" encoding="utf-8"?>
+<w:comments xmlns:wpc="http://schemas.microsoft.com/office/word/2010/wordprocessingCanvas" xmlns:cx="http://schemas.microsoft.com/office/drawing/2014/chartex" xmlns:cx1="http://schemas.microsoft.com/office/drawing/2015/9/8/chartex" xmlns:cx2="http://schemas.microsoft.com/office/drawing/2015/10/21/chartex" xmlns:cx3="http://schemas.microsoft.com/office/drawing/2016/5/9/chartex" xmlns:cx4="http://schemas.microsoft.com/office/drawing/2016/5/10/chartex" xmlns:cx5="http://schemas.microsoft.com/office/drawing/2016/5/11/chartex" xmlns:cx6="http://schemas.microsoft.com/office/drawing/2016/5/12/chartex" xmlns:cx7="http://schemas.microsoft.com/office/drawing/2016/5/13/chartex" xmlns:cx8="http://schemas.microsoft.com/office/drawing/2016/5/14/chartex" xmlns:mc="http://schemas.openxmlformats.org/markup-compatibility/2006" xmlns:aink="http://schemas.microsoft.com/office/drawing/2016/ink" xmlns:am3d="http://schemas.microsoft.com/office/drawing/2017/model3d" xmlns:o="urn:schemas-microsoft-com:office:office" xmlns:r="http://schemas.openxmlformats.org/officeDocument/2006/relationships" xmlns:m="http://schemas.openxmlformats.org/officeDocument/2006/math" xmlns:v="urn:schemas-microsoft-com:vml" xmlns:wp14="http://schemas.microsoft.com/office/word/2010/wordprocessingDrawing" xmlns:wp="http://schemas.openxmlformats.org/drawingml/2006/wordprocessingDrawing" xmlns:w10="urn:schemas-microsoft-com:office:word" xmlns:w="http://schemas.openxmlformats.org/wordprocessingml/2006/main" xmlns:w14="http://schemas.microsoft.com/office/word/2010/wordml" xmlns:w15="http://schemas.microsoft.com/office/word/2012/wordml" xmlns:w16cex="http://schemas.microsoft.com/office/word/2018/wordml/cex" xmlns:w16cid="http://schemas.microsoft.com/office/word/2016/wordml/cid" xmlns:w16="http://schemas.microsoft.com/office/word/2018/wordml" xmlns:w16se="http://schemas.microsoft.com/office/word/2015/wordml/symex" xmlns:wpg="http://schemas.microsoft.com/office/word/2010/wordprocessingGroup" xmlns:wpi="http://schemas.microsoft.com/office/word/2010/wordprocessingInk" xmlns:wne="http://schemas.microsoft.com/office/word/2006/wordml" xmlns:wps="http://schemas.microsoft.com/office/word/2010/wordprocessingShape" mc:Ignorable="w14 w15 w16se w16cid w16 w16cex wp14">
+  <w:comment w:id="15" w:author="Rodrigo Franciozi Rodrigues Da Silva" w:date="2024-02-23T09:03:00Z" w:initials="RFRDS">
+    <w:p>
+      <w:pPr>
+        <w:pStyle w:val="Textodecomentrio"/>
+      </w:pPr>
+      <w:r>
+        <w:rPr>
+          <w:rStyle w:val="Refdecomentrio"/>
+        </w:rPr>
+        <w:annotationRef/>
+      </w:r>
+      <w:r>
+        <w:t>Ainda falta acrescentar mais 1 parágrafo, contendo a conclusão.</w:t>
+      </w:r>
+    </w:p>
+  </w:comment>
+  <w:comment w:id="29" w:author="Rodrigo Franciozi Rodrigues Da Silva" w:date="2024-02-23T09:47:00Z" w:initials="RFRDS">
+    <w:p>
+      <w:pPr>
+        <w:pStyle w:val="Textodecomentrio"/>
+      </w:pPr>
+      <w:r>
+        <w:rPr>
+          <w:rStyle w:val="Refdecomentrio"/>
+        </w:rPr>
+        <w:annotationRef/>
+      </w:r>
+      <w:r>
+        <w:t>Explica</w:t>
+      </w:r>
+      <w:r>
+        <w:t>ção das</w:t>
+      </w:r>
+      <w:r>
+        <w:t xml:space="preserve"> métricas 1 a 1 para o NB</w:t>
+      </w:r>
+    </w:p>
+  </w:comment>
+  <w:comment w:id="32" w:author="Rodrigo Franciozi Rodrigues Da Silva" w:date="2024-02-23T09:47:00Z" w:initials="RFRDS">
+    <w:p>
+      <w:pPr>
+        <w:pStyle w:val="Textodecomentrio"/>
+      </w:pPr>
+      <w:r>
+        <w:rPr>
+          <w:rStyle w:val="Refdecomentrio"/>
+        </w:rPr>
+        <w:annotationRef/>
+      </w:r>
+      <w:r>
+        <w:t>Explica</w:t>
+      </w:r>
+      <w:r>
+        <w:t>ção</w:t>
+      </w:r>
+      <w:r>
+        <w:t xml:space="preserve"> </w:t>
+      </w:r>
+      <w:r>
+        <w:t>d</w:t>
+      </w:r>
+      <w:r>
+        <w:t>as métricas 1 a 1 para o BERT</w:t>
+      </w:r>
+    </w:p>
+  </w:comment>
+</w:comments>
+</file>
+
+<file path=word/commentsExtended.xml><?xml version="1.0" encoding="utf-8"?>
+<w15:commentsEx xmlns:wpc="http://schemas.microsoft.com/office/word/2010/wordprocessingCanvas" xmlns:cx="http://schemas.microsoft.com/office/drawing/2014/chartex" xmlns:cx1="http://schemas.microsoft.com/office/drawing/2015/9/8/chartex" xmlns:cx2="http://schemas.microsoft.com/office/drawing/2015/10/21/chartex" xmlns:cx3="http://schemas.microsoft.com/office/drawing/2016/5/9/chartex" xmlns:cx4="http://schemas.microsoft.com/office/drawing/2016/5/10/chartex" xmlns:cx5="http://schemas.microsoft.com/office/drawing/2016/5/11/chartex" xmlns:cx6="http://schemas.microsoft.com/office/drawing/2016/5/12/chartex" xmlns:cx7="http://schemas.microsoft.com/office/drawing/2016/5/13/chartex" xmlns:cx8="http://schemas.microsoft.com/office/drawing/2016/5/14/chartex" xmlns:mc="http://schemas.openxmlformats.org/markup-compatibility/2006" xmlns:aink="http://schemas.microsoft.com/office/drawing/2016/ink" xmlns:am3d="http://schemas.microsoft.com/office/drawing/2017/model3d" xmlns:o="urn:schemas-microsoft-com:office:office" xmlns:r="http://schemas.openxmlformats.org/officeDocument/2006/relationships" xmlns:m="http://schemas.openxmlformats.org/officeDocument/2006/math" xmlns:v="urn:schemas-microsoft-com:vml" xmlns:wp14="http://schemas.microsoft.com/office/word/2010/wordprocessingDrawing" xmlns:wp="http://schemas.openxmlformats.org/drawingml/2006/wordprocessingDrawing" xmlns:w10="urn:schemas-microsoft-com:office:word" xmlns:w="http://schemas.openxmlformats.org/wordprocessingml/2006/main" xmlns:w14="http://schemas.microsoft.com/office/word/2010/wordml" xmlns:w15="http://schemas.microsoft.com/office/word/2012/wordml" xmlns:w16cex="http://schemas.microsoft.com/office/word/2018/wordml/cex" xmlns:w16cid="http://schemas.microsoft.com/office/word/2016/wordml/cid" xmlns:w16="http://schemas.microsoft.com/office/word/2018/wordml" xmlns:w16se="http://schemas.microsoft.com/office/word/2015/wordml/symex" xmlns:wpg="http://schemas.microsoft.com/office/word/2010/wordprocessingGroup" xmlns:wpi="http://schemas.microsoft.com/office/word/2010/wordprocessingInk" xmlns:wne="http://schemas.microsoft.com/office/word/2006/wordml" xmlns:wps="http://schemas.microsoft.com/office/word/2010/wordprocessingShape" mc:Ignorable="w14 w15 w16se w16cid w16 w16cex wp14">
+  <w15:commentEx w15:paraId="5BB98E96" w15:done="0"/>
+  <w15:commentEx w15:paraId="4047FE6E" w15:done="0"/>
+  <w15:commentEx w15:paraId="38D2426B" w15:done="0"/>
+</w15:commentsEx>
+</file>
+
+<file path=word/commentsExtensible.xml><?xml version="1.0" encoding="utf-8"?>
+<w16cex:commentsExtensible xmlns:wpc="http://schemas.microsoft.com/office/word/2010/wordprocessingCanvas" xmlns:cx="http://schemas.microsoft.com/office/drawing/2014/chartex" xmlns:cx1="http://schemas.microsoft.com/office/drawing/2015/9/8/chartex" xmlns:cx2="http://schemas.microsoft.com/office/drawing/2015/10/21/chartex" xmlns:cx3="http://schemas.microsoft.com/office/drawing/2016/5/9/chartex" xmlns:cx4="http://schemas.microsoft.com/office/drawing/2016/5/10/chartex" xmlns:cx5="http://schemas.microsoft.com/office/drawing/2016/5/11/chartex" xmlns:cx6="http://schemas.microsoft.com/office/drawing/2016/5/12/chartex" xmlns:cx7="http://schemas.microsoft.com/office/drawing/2016/5/13/chartex" xmlns:cx8="http://schemas.microsoft.com/office/drawing/2016/5/14/chartex" xmlns:mc="http://schemas.openxmlformats.org/markup-compatibility/2006" xmlns:aink="http://schemas.microsoft.com/office/drawing/2016/ink" xmlns:am3d="http://schemas.microsoft.com/office/drawing/2017/model3d" xmlns:o="urn:schemas-microsoft-com:office:office" xmlns:r="http://schemas.openxmlformats.org/officeDocument/2006/relationships" xmlns:m="http://schemas.openxmlformats.org/officeDocument/2006/math" xmlns:v="urn:schemas-microsoft-com:vml" xmlns:wp14="http://schemas.microsoft.com/office/word/2010/wordprocessingDrawing" xmlns:wp="http://schemas.openxmlformats.org/drawingml/2006/wordprocessingDrawing" xmlns:w10="urn:schemas-microsoft-com:office:word" xmlns:w="http://schemas.openxmlformats.org/wordprocessingml/2006/main" xmlns:w14="http://schemas.microsoft.com/office/word/2010/wordml" xmlns:w15="http://schemas.microsoft.com/office/word/2012/wordml" xmlns:w16cex="http://schemas.microsoft.com/office/word/2018/wordml/cex" xmlns:w16cid="http://schemas.microsoft.com/office/word/2016/wordml/cid" xmlns:w16="http://schemas.microsoft.com/office/word/2018/wordml" xmlns:w16se="http://schemas.microsoft.com/office/word/2015/wordml/symex" xmlns:wpg="http://schemas.microsoft.com/office/word/2010/wordprocessingGroup" xmlns:wpi="http://schemas.microsoft.com/office/word/2010/wordprocessingInk" xmlns:wne="http://schemas.microsoft.com/office/word/2006/wordml" xmlns:wps="http://schemas.microsoft.com/office/word/2010/wordprocessingShape" mc:Ignorable="w14 w15 w16se w16cid w16 w16cex wp14">
+  <w16cex:commentExtensible w16cex:durableId="2982DDD2" w16cex:dateUtc="2024-02-23T12:03:00Z"/>
+  <w16cex:commentExtensible w16cex:durableId="2982E830" w16cex:dateUtc="2024-02-23T12:47:00Z"/>
+  <w16cex:commentExtensible w16cex:durableId="2982E84F" w16cex:dateUtc="2024-02-23T12:47:00Z"/>
+</w16cex:commentsExtensible>
+</file>
+
+<file path=word/commentsIds.xml><?xml version="1.0" encoding="utf-8"?>
+<w16cid:commentsIds xmlns:wpc="http://schemas.microsoft.com/office/word/2010/wordprocessingCanvas" xmlns:cx="http://schemas.microsoft.com/office/drawing/2014/chartex" xmlns:cx1="http://schemas.microsoft.com/office/drawing/2015/9/8/chartex" xmlns:cx2="http://schemas.microsoft.com/office/drawing/2015/10/21/chartex" xmlns:cx3="http://schemas.microsoft.com/office/drawing/2016/5/9/chartex" xmlns:cx4="http://schemas.microsoft.com/office/drawing/2016/5/10/chartex" xmlns:cx5="http://schemas.microsoft.com/office/drawing/2016/5/11/chartex" xmlns:cx6="http://schemas.microsoft.com/office/drawing/2016/5/12/chartex" xmlns:cx7="http://schemas.microsoft.com/office/drawing/2016/5/13/chartex" xmlns:cx8="http://schemas.microsoft.com/office/drawing/2016/5/14/chartex" xmlns:mc="http://schemas.openxmlformats.org/markup-compatibility/2006" xmlns:aink="http://schemas.microsoft.com/office/drawing/2016/ink" xmlns:am3d="http://schemas.microsoft.com/office/drawing/2017/model3d" xmlns:o="urn:schemas-microsoft-com:office:office" xmlns:r="http://schemas.openxmlformats.org/officeDocument/2006/relationships" xmlns:m="http://schemas.openxmlformats.org/officeDocument/2006/math" xmlns:v="urn:schemas-microsoft-com:vml" xmlns:wp14="http://schemas.microsoft.com/office/word/2010/wordprocessingDrawing" xmlns:wp="http://schemas.openxmlformats.org/drawingml/2006/wordprocessingDrawing" xmlns:w10="urn:schemas-microsoft-com:office:word" xmlns:w="http://schemas.openxmlformats.org/wordprocessingml/2006/main" xmlns:w14="http://schemas.microsoft.com/office/word/2010/wordml" xmlns:w15="http://schemas.microsoft.com/office/word/2012/wordml" xmlns:w16cex="http://schemas.microsoft.com/office/word/2018/wordml/cex" xmlns:w16cid="http://schemas.microsoft.com/office/word/2016/wordml/cid" xmlns:w16="http://schemas.microsoft.com/office/word/2018/wordml" xmlns:w16se="http://schemas.microsoft.com/office/word/2015/wordml/symex" xmlns:wpg="http://schemas.microsoft.com/office/word/2010/wordprocessingGroup" xmlns:wpi="http://schemas.microsoft.com/office/word/2010/wordprocessingInk" xmlns:wne="http://schemas.microsoft.com/office/word/2006/wordml" xmlns:wps="http://schemas.microsoft.com/office/word/2010/wordprocessingShape" mc:Ignorable="w14 w15 w16se w16cid w16 w16cex wp14">
+  <w16cid:commentId w16cid:paraId="5BB98E96" w16cid:durableId="2982DDD2"/>
+  <w16cid:commentId w16cid:paraId="4047FE6E" w16cid:durableId="2982E830"/>
+  <w16cid:commentId w16cid:paraId="38D2426B" w16cid:durableId="2982E84F"/>
+</w16cid:commentsIds>
+</file>
+
 <file path=word/endnotes.xml><?xml version="1.0" encoding="utf-8"?>
 <w:endnotes xmlns:wpc="http://schemas.microsoft.com/office/word/2010/wordprocessingCanvas" xmlns:cx="http://schemas.microsoft.com/office/drawing/2014/chartex" xmlns:cx1="http://schemas.microsoft.com/office/drawing/2015/9/8/chartex" xmlns:cx2="http://schemas.microsoft.com/office/drawing/2015/10/21/chartex" xmlns:cx3="http://schemas.microsoft.com/office/drawing/2016/5/9/chartex" xmlns:cx4="http://schemas.microsoft.com/office/drawing/2016/5/10/chartex" xmlns:cx5="http://schemas.microsoft.com/office/drawing/2016/5/11/chartex" xmlns:cx6="http://schemas.microsoft.com/office/drawing/2016/5/12/chartex" xmlns:cx7="http://schemas.microsoft.com/office/drawing/2016/5/13/chartex" xmlns:cx8="http://schemas.microsoft.com/office/drawing/2016/5/14/chartex" xmlns:mc="http://schemas.openxmlformats.org/markup-compatibility/2006" xmlns:aink="http://schemas.microsoft.com/office/drawing/2016/ink" xmlns:am3d="http://schemas.microsoft.com/office/drawing/2017/model3d" xmlns:o="urn:schemas-microsoft-com:office:office" xmlns:r="http://schemas.openxmlformats.org/officeDocument/2006/relationships" xmlns:m="http://schemas.openxmlformats.org/officeDocument/2006/math" xmlns:v="urn:schemas-microsoft-com:vml" xmlns:wp14="http://schemas.microsoft.com/office/word/2010/wordprocessingDrawing" xmlns:wp="http://schemas.openxmlformats.org/drawingml/2006/wordprocessingDrawing" xmlns:w10="urn:schemas-microsoft-com:office:word" xmlns:w="http://schemas.openxmlformats.org/wordprocessingml/2006/main" xmlns:w14="http://schemas.microsoft.com/office/word/2010/wordml" xmlns:w15="http://schemas.microsoft.com/office/word/2012/wordml" xmlns:w16cex="http://schemas.microsoft.com/office/word/2018/wordml/cex" xmlns:w16cid="http://schemas.microsoft.com/office/word/2016/wordml/cid" xmlns:w16="http://schemas.microsoft.com/office/word/2018/wordml" xmlns:w16se="http://schemas.microsoft.com/office/word/2015/wordml/symex" xmlns:wpg="http://schemas.microsoft.com/office/word/2010/wordprocessingGroup" xmlns:wpi="http://schemas.microsoft.com/office/word/2010/wordprocessingInk" xmlns:wne="http://schemas.microsoft.com/office/word/2006/wordml" xmlns:wps="http://schemas.microsoft.com/office/word/2010/wordprocessingShape" mc:Ignorable="w14 w15 w16se w16cid w16 w16cex wp14">
   <w:endnote w:type="separator" w:id="-1">
@@ -3948,6 +6243,16 @@
 </file>
 
 <file path=word/footer1.xml><?xml version="1.0" encoding="utf-8"?>
+<w:ftr xmlns:wpc="http://schemas.microsoft.com/office/word/2010/wordprocessingCanvas" xmlns:cx="http://schemas.microsoft.com/office/drawing/2014/chartex" xmlns:cx1="http://schemas.microsoft.com/office/drawing/2015/9/8/chartex" xmlns:cx2="http://schemas.microsoft.com/office/drawing/2015/10/21/chartex" xmlns:cx3="http://schemas.microsoft.com/office/drawing/2016/5/9/chartex" xmlns:cx4="http://schemas.microsoft.com/office/drawing/2016/5/10/chartex" xmlns:cx5="http://schemas.microsoft.com/office/drawing/2016/5/11/chartex" xmlns:cx6="http://schemas.microsoft.com/office/drawing/2016/5/12/chartex" xmlns:cx7="http://schemas.microsoft.com/office/drawing/2016/5/13/chartex" xmlns:cx8="http://schemas.microsoft.com/office/drawing/2016/5/14/chartex" xmlns:mc="http://schemas.openxmlformats.org/markup-compatibility/2006" xmlns:aink="http://schemas.microsoft.com/office/drawing/2016/ink" xmlns:am3d="http://schemas.microsoft.com/office/drawing/2017/model3d" xmlns:o="urn:schemas-microsoft-com:office:office" xmlns:r="http://schemas.openxmlformats.org/officeDocument/2006/relationships" xmlns:m="http://schemas.openxmlformats.org/officeDocument/2006/math" xmlns:v="urn:schemas-microsoft-com:vml" xmlns:wp14="http://schemas.microsoft.com/office/word/2010/wordprocessingDrawing" xmlns:wp="http://schemas.openxmlformats.org/drawingml/2006/wordprocessingDrawing" xmlns:w10="urn:schemas-microsoft-com:office:word" xmlns:w="http://schemas.openxmlformats.org/wordprocessingml/2006/main" xmlns:w14="http://schemas.microsoft.com/office/word/2010/wordml" xmlns:w15="http://schemas.microsoft.com/office/word/2012/wordml" xmlns:w16cex="http://schemas.microsoft.com/office/word/2018/wordml/cex" xmlns:w16cid="http://schemas.microsoft.com/office/word/2016/wordml/cid" xmlns:w16="http://schemas.microsoft.com/office/word/2018/wordml" xmlns:w16se="http://schemas.microsoft.com/office/word/2015/wordml/symex" xmlns:wpg="http://schemas.microsoft.com/office/word/2010/wordprocessingGroup" xmlns:wpi="http://schemas.microsoft.com/office/word/2010/wordprocessingInk" xmlns:wne="http://schemas.microsoft.com/office/word/2006/wordml" xmlns:wps="http://schemas.microsoft.com/office/word/2010/wordprocessingShape" mc:Ignorable="w14 w15 w16se w16cid w16 w16cex wp14">
+  <w:p>
+    <w:pPr>
+      <w:pStyle w:val="Rodap"/>
+    </w:pPr>
+  </w:p>
+</w:ftr>
+</file>
+
+<file path=word/footer2.xml><?xml version="1.0" encoding="utf-8"?>
 <w:ftr xmlns:wpc="http://schemas.microsoft.com/office/word/2010/wordprocessingCanvas" xmlns:cx="http://schemas.microsoft.com/office/drawing/2014/chartex" xmlns:cx1="http://schemas.microsoft.com/office/drawing/2015/9/8/chartex" xmlns:cx2="http://schemas.microsoft.com/office/drawing/2015/10/21/chartex" xmlns:cx3="http://schemas.microsoft.com/office/drawing/2016/5/9/chartex" xmlns:cx4="http://schemas.microsoft.com/office/drawing/2016/5/10/chartex" xmlns:cx5="http://schemas.microsoft.com/office/drawing/2016/5/11/chartex" xmlns:cx6="http://schemas.microsoft.com/office/drawing/2016/5/12/chartex" xmlns:cx7="http://schemas.microsoft.com/office/drawing/2016/5/13/chartex" xmlns:cx8="http://schemas.microsoft.com/office/drawing/2016/5/14/chartex" xmlns:mc="http://schemas.openxmlformats.org/markup-compatibility/2006" xmlns:aink="http://schemas.microsoft.com/office/drawing/2016/ink" xmlns:am3d="http://schemas.microsoft.com/office/drawing/2017/model3d" xmlns:o="urn:schemas-microsoft-com:office:office" xmlns:r="http://schemas.openxmlformats.org/officeDocument/2006/relationships" xmlns:m="http://schemas.openxmlformats.org/officeDocument/2006/math" xmlns:v="urn:schemas-microsoft-com:vml" xmlns:wp14="http://schemas.microsoft.com/office/word/2010/wordprocessingDrawing" xmlns:wp="http://schemas.openxmlformats.org/drawingml/2006/wordprocessingDrawing" xmlns:w10="urn:schemas-microsoft-com:office:word" xmlns:w="http://schemas.openxmlformats.org/wordprocessingml/2006/main" xmlns:w14="http://schemas.microsoft.com/office/word/2010/wordml" xmlns:w15="http://schemas.microsoft.com/office/word/2012/wordml" xmlns:w16cex="http://schemas.microsoft.com/office/word/2018/wordml/cex" xmlns:w16cid="http://schemas.microsoft.com/office/word/2016/wordml/cid" xmlns:w16="http://schemas.microsoft.com/office/word/2018/wordml" xmlns:w16se="http://schemas.microsoft.com/office/word/2015/wordml/symex" xmlns:wpg="http://schemas.microsoft.com/office/word/2010/wordprocessingGroup" xmlns:wpi="http://schemas.microsoft.com/office/word/2010/wordprocessingInk" xmlns:wne="http://schemas.microsoft.com/office/word/2006/wordml" xmlns:wps="http://schemas.microsoft.com/office/word/2010/wordprocessingShape" mc:Ignorable="w14 w15 w16se w16cid w16 w16cex wp14">
   <w:sdt>
     <w:sdtPr>
@@ -3975,7 +6280,7 @@
 </w:ftr>
 </file>
 
-<file path=word/footer2.xml><?xml version="1.0" encoding="utf-8"?>
+<file path=word/footer3.xml><?xml version="1.0" encoding="utf-8"?>
 <w:ftr xmlns:wpc="http://schemas.microsoft.com/office/word/2010/wordprocessingCanvas" xmlns:cx="http://schemas.microsoft.com/office/drawing/2014/chartex" xmlns:cx1="http://schemas.microsoft.com/office/drawing/2015/9/8/chartex" xmlns:cx2="http://schemas.microsoft.com/office/drawing/2015/10/21/chartex" xmlns:cx3="http://schemas.microsoft.com/office/drawing/2016/5/9/chartex" xmlns:cx4="http://schemas.microsoft.com/office/drawing/2016/5/10/chartex" xmlns:cx5="http://schemas.microsoft.com/office/drawing/2016/5/11/chartex" xmlns:cx6="http://schemas.microsoft.com/office/drawing/2016/5/12/chartex" xmlns:cx7="http://schemas.microsoft.com/office/drawing/2016/5/13/chartex" xmlns:cx8="http://schemas.microsoft.com/office/drawing/2016/5/14/chartex" xmlns:mc="http://schemas.openxmlformats.org/markup-compatibility/2006" xmlns:aink="http://schemas.microsoft.com/office/drawing/2016/ink" xmlns:am3d="http://schemas.microsoft.com/office/drawing/2017/model3d" xmlns:o="urn:schemas-microsoft-com:office:office" xmlns:r="http://schemas.openxmlformats.org/officeDocument/2006/relationships" xmlns:m="http://schemas.openxmlformats.org/officeDocument/2006/math" xmlns:v="urn:schemas-microsoft-com:vml" xmlns:wp14="http://schemas.microsoft.com/office/word/2010/wordprocessingDrawing" xmlns:wp="http://schemas.openxmlformats.org/drawingml/2006/wordprocessingDrawing" xmlns:w10="urn:schemas-microsoft-com:office:word" xmlns:w="http://schemas.openxmlformats.org/wordprocessingml/2006/main" xmlns:w14="http://schemas.microsoft.com/office/word/2010/wordml" xmlns:w15="http://schemas.microsoft.com/office/word/2012/wordml" xmlns:w16cex="http://schemas.microsoft.com/office/word/2018/wordml/cex" xmlns:w16cid="http://schemas.microsoft.com/office/word/2016/wordml/cid" xmlns:w16="http://schemas.microsoft.com/office/word/2018/wordml" xmlns:w16se="http://schemas.microsoft.com/office/word/2015/wordml/symex" xmlns:wpg="http://schemas.microsoft.com/office/word/2010/wordprocessingGroup" xmlns:wpi="http://schemas.microsoft.com/office/word/2010/wordprocessingInk" xmlns:wne="http://schemas.microsoft.com/office/word/2006/wordml" xmlns:wps="http://schemas.microsoft.com/office/word/2010/wordprocessingShape" mc:Ignorable="w14 w15 w16se w16cid w16 w16cex wp14">
   <w:sdt>
     <w:sdtPr>
@@ -4053,7 +6358,7 @@
 </w:ftr>
 </file>
 
-<file path=word/footer3.xml><?xml version="1.0" encoding="utf-8"?>
+<file path=word/footer4.xml><?xml version="1.0" encoding="utf-8"?>
 <w:ftr xmlns:wpc="http://schemas.microsoft.com/office/word/2010/wordprocessingCanvas" xmlns:cx="http://schemas.microsoft.com/office/drawing/2014/chartex" xmlns:cx1="http://schemas.microsoft.com/office/drawing/2015/9/8/chartex" xmlns:cx2="http://schemas.microsoft.com/office/drawing/2015/10/21/chartex" xmlns:cx3="http://schemas.microsoft.com/office/drawing/2016/5/9/chartex" xmlns:cx4="http://schemas.microsoft.com/office/drawing/2016/5/10/chartex" xmlns:cx5="http://schemas.microsoft.com/office/drawing/2016/5/11/chartex" xmlns:cx6="http://schemas.microsoft.com/office/drawing/2016/5/12/chartex" xmlns:cx7="http://schemas.microsoft.com/office/drawing/2016/5/13/chartex" xmlns:cx8="http://schemas.microsoft.com/office/drawing/2016/5/14/chartex" xmlns:mc="http://schemas.openxmlformats.org/markup-compatibility/2006" xmlns:aink="http://schemas.microsoft.com/office/drawing/2016/ink" xmlns:am3d="http://schemas.microsoft.com/office/drawing/2017/model3d" xmlns:o="urn:schemas-microsoft-com:office:office" xmlns:r="http://schemas.openxmlformats.org/officeDocument/2006/relationships" xmlns:m="http://schemas.openxmlformats.org/officeDocument/2006/math" xmlns:v="urn:schemas-microsoft-com:vml" xmlns:wp14="http://schemas.microsoft.com/office/word/2010/wordprocessingDrawing" xmlns:wp="http://schemas.openxmlformats.org/drawingml/2006/wordprocessingDrawing" xmlns:w10="urn:schemas-microsoft-com:office:word" xmlns:w="http://schemas.openxmlformats.org/wordprocessingml/2006/main" xmlns:w14="http://schemas.microsoft.com/office/word/2010/wordml" xmlns:w15="http://schemas.microsoft.com/office/word/2012/wordml" xmlns:w16cex="http://schemas.microsoft.com/office/word/2018/wordml/cex" xmlns:w16cid="http://schemas.microsoft.com/office/word/2016/wordml/cid" xmlns:w16="http://schemas.microsoft.com/office/word/2018/wordml" xmlns:w16se="http://schemas.microsoft.com/office/word/2015/wordml/symex" xmlns:wpg="http://schemas.microsoft.com/office/word/2010/wordprocessingGroup" xmlns:wpi="http://schemas.microsoft.com/office/word/2010/wordprocessingInk" xmlns:wne="http://schemas.microsoft.com/office/word/2006/wordml" xmlns:wps="http://schemas.microsoft.com/office/word/2010/wordprocessingShape" mc:Ignorable="w14 w15 w16se w16cid w16 w16cex wp14">
   <w:p>
     <w:pPr>
@@ -4109,7 +6414,7 @@
 </w:ftr>
 </file>
 
-<file path=word/footer4.xml><?xml version="1.0" encoding="utf-8"?>
+<file path=word/footer5.xml><?xml version="1.0" encoding="utf-8"?>
 <w:ftr xmlns:wpc="http://schemas.microsoft.com/office/word/2010/wordprocessingCanvas" xmlns:cx="http://schemas.microsoft.com/office/drawing/2014/chartex" xmlns:cx1="http://schemas.microsoft.com/office/drawing/2015/9/8/chartex" xmlns:cx2="http://schemas.microsoft.com/office/drawing/2015/10/21/chartex" xmlns:cx3="http://schemas.microsoft.com/office/drawing/2016/5/9/chartex" xmlns:cx4="http://schemas.microsoft.com/office/drawing/2016/5/10/chartex" xmlns:cx5="http://schemas.microsoft.com/office/drawing/2016/5/11/chartex" xmlns:cx6="http://schemas.microsoft.com/office/drawing/2016/5/12/chartex" xmlns:cx7="http://schemas.microsoft.com/office/drawing/2016/5/13/chartex" xmlns:cx8="http://schemas.microsoft.com/office/drawing/2016/5/14/chartex" xmlns:mc="http://schemas.openxmlformats.org/markup-compatibility/2006" xmlns:aink="http://schemas.microsoft.com/office/drawing/2016/ink" xmlns:am3d="http://schemas.microsoft.com/office/drawing/2017/model3d" xmlns:o="urn:schemas-microsoft-com:office:office" xmlns:r="http://schemas.openxmlformats.org/officeDocument/2006/relationships" xmlns:m="http://schemas.openxmlformats.org/officeDocument/2006/math" xmlns:v="urn:schemas-microsoft-com:vml" xmlns:wp14="http://schemas.microsoft.com/office/word/2010/wordprocessingDrawing" xmlns:wp="http://schemas.openxmlformats.org/drawingml/2006/wordprocessingDrawing" xmlns:w10="urn:schemas-microsoft-com:office:word" xmlns:w="http://schemas.openxmlformats.org/wordprocessingml/2006/main" xmlns:w14="http://schemas.microsoft.com/office/word/2010/wordml" xmlns:w15="http://schemas.microsoft.com/office/word/2012/wordml" xmlns:w16cex="http://schemas.microsoft.com/office/word/2018/wordml/cex" xmlns:w16cid="http://schemas.microsoft.com/office/word/2016/wordml/cid" xmlns:w16="http://schemas.microsoft.com/office/word/2018/wordml" xmlns:w16se="http://schemas.microsoft.com/office/word/2015/wordml/symex" xmlns:wpg="http://schemas.microsoft.com/office/word/2010/wordprocessingGroup" xmlns:wpi="http://schemas.microsoft.com/office/word/2010/wordprocessingInk" xmlns:wne="http://schemas.microsoft.com/office/word/2006/wordml" xmlns:wps="http://schemas.microsoft.com/office/word/2010/wordprocessingShape" mc:Ignorable="w14 w15 w16se w16cid w16 w16cex wp14">
   <w:p>
     <w:pPr>
@@ -4153,6 +6458,16 @@
 </file>
 
 <file path=word/header1.xml><?xml version="1.0" encoding="utf-8"?>
+<w:hdr xmlns:wpc="http://schemas.microsoft.com/office/word/2010/wordprocessingCanvas" xmlns:cx="http://schemas.microsoft.com/office/drawing/2014/chartex" xmlns:cx1="http://schemas.microsoft.com/office/drawing/2015/9/8/chartex" xmlns:cx2="http://schemas.microsoft.com/office/drawing/2015/10/21/chartex" xmlns:cx3="http://schemas.microsoft.com/office/drawing/2016/5/9/chartex" xmlns:cx4="http://schemas.microsoft.com/office/drawing/2016/5/10/chartex" xmlns:cx5="http://schemas.microsoft.com/office/drawing/2016/5/11/chartex" xmlns:cx6="http://schemas.microsoft.com/office/drawing/2016/5/12/chartex" xmlns:cx7="http://schemas.microsoft.com/office/drawing/2016/5/13/chartex" xmlns:cx8="http://schemas.microsoft.com/office/drawing/2016/5/14/chartex" xmlns:mc="http://schemas.openxmlformats.org/markup-compatibility/2006" xmlns:aink="http://schemas.microsoft.com/office/drawing/2016/ink" xmlns:am3d="http://schemas.microsoft.com/office/drawing/2017/model3d" xmlns:o="urn:schemas-microsoft-com:office:office" xmlns:r="http://schemas.openxmlformats.org/officeDocument/2006/relationships" xmlns:m="http://schemas.openxmlformats.org/officeDocument/2006/math" xmlns:v="urn:schemas-microsoft-com:vml" xmlns:wp14="http://schemas.microsoft.com/office/word/2010/wordprocessingDrawing" xmlns:wp="http://schemas.openxmlformats.org/drawingml/2006/wordprocessingDrawing" xmlns:w10="urn:schemas-microsoft-com:office:word" xmlns:w="http://schemas.openxmlformats.org/wordprocessingml/2006/main" xmlns:w14="http://schemas.microsoft.com/office/word/2010/wordml" xmlns:w15="http://schemas.microsoft.com/office/word/2012/wordml" xmlns:w16cex="http://schemas.microsoft.com/office/word/2018/wordml/cex" xmlns:w16cid="http://schemas.microsoft.com/office/word/2016/wordml/cid" xmlns:w16="http://schemas.microsoft.com/office/word/2018/wordml" xmlns:w16se="http://schemas.microsoft.com/office/word/2015/wordml/symex" xmlns:wpg="http://schemas.microsoft.com/office/word/2010/wordprocessingGroup" xmlns:wpi="http://schemas.microsoft.com/office/word/2010/wordprocessingInk" xmlns:wne="http://schemas.microsoft.com/office/word/2006/wordml" xmlns:wps="http://schemas.microsoft.com/office/word/2010/wordprocessingShape" mc:Ignorable="w14 w15 w16se w16cid w16 w16cex wp14">
+  <w:p>
+    <w:pPr>
+      <w:pStyle w:val="Cabealho"/>
+    </w:pPr>
+  </w:p>
+</w:hdr>
+</file>
+
+<file path=word/header2.xml><?xml version="1.0" encoding="utf-8"?>
 <w:hdr xmlns:wpc="http://schemas.microsoft.com/office/word/2010/wordprocessingCanvas" xmlns:cx="http://schemas.microsoft.com/office/drawing/2014/chartex" xmlns:cx1="http://schemas.microsoft.com/office/drawing/2015/9/8/chartex" xmlns:cx2="http://schemas.microsoft.com/office/drawing/2015/10/21/chartex" xmlns:cx3="http://schemas.microsoft.com/office/drawing/2016/5/9/chartex" xmlns:cx4="http://schemas.microsoft.com/office/drawing/2016/5/10/chartex" xmlns:cx5="http://schemas.microsoft.com/office/drawing/2016/5/11/chartex" xmlns:cx6="http://schemas.microsoft.com/office/drawing/2016/5/12/chartex" xmlns:cx7="http://schemas.microsoft.com/office/drawing/2016/5/13/chartex" xmlns:cx8="http://schemas.microsoft.com/office/drawing/2016/5/14/chartex" xmlns:mc="http://schemas.openxmlformats.org/markup-compatibility/2006" xmlns:aink="http://schemas.microsoft.com/office/drawing/2016/ink" xmlns:am3d="http://schemas.microsoft.com/office/drawing/2017/model3d" xmlns:o="urn:schemas-microsoft-com:office:office" xmlns:r="http://schemas.openxmlformats.org/officeDocument/2006/relationships" xmlns:m="http://schemas.openxmlformats.org/officeDocument/2006/math" xmlns:v="urn:schemas-microsoft-com:vml" xmlns:wp14="http://schemas.microsoft.com/office/word/2010/wordprocessingDrawing" xmlns:wp="http://schemas.openxmlformats.org/drawingml/2006/wordprocessingDrawing" xmlns:w10="urn:schemas-microsoft-com:office:word" xmlns:w="http://schemas.openxmlformats.org/wordprocessingml/2006/main" xmlns:w14="http://schemas.microsoft.com/office/word/2010/wordml" xmlns:w15="http://schemas.microsoft.com/office/word/2012/wordml" xmlns:w16cex="http://schemas.microsoft.com/office/word/2018/wordml/cex" xmlns:w16cid="http://schemas.microsoft.com/office/word/2016/wordml/cid" xmlns:w16="http://schemas.microsoft.com/office/word/2018/wordml" xmlns:w16se="http://schemas.microsoft.com/office/word/2015/wordml/symex" xmlns:wpg="http://schemas.microsoft.com/office/word/2010/wordprocessingGroup" xmlns:wpi="http://schemas.microsoft.com/office/word/2010/wordprocessingInk" xmlns:wne="http://schemas.microsoft.com/office/word/2006/wordml" xmlns:wps="http://schemas.microsoft.com/office/word/2010/wordprocessingShape" mc:Ignorable="w14 w15 w16se w16cid w16 w16cex wp14">
   <w:p>
     <w:pPr>
@@ -4337,7 +6652,7 @@
 </w:hdr>
 </file>
 
-<file path=word/header2.xml><?xml version="1.0" encoding="utf-8"?>
+<file path=word/header3.xml><?xml version="1.0" encoding="utf-8"?>
 <w:hdr xmlns:wpc="http://schemas.microsoft.com/office/word/2010/wordprocessingCanvas" xmlns:cx="http://schemas.microsoft.com/office/drawing/2014/chartex" xmlns:cx1="http://schemas.microsoft.com/office/drawing/2015/9/8/chartex" xmlns:cx2="http://schemas.microsoft.com/office/drawing/2015/10/21/chartex" xmlns:cx3="http://schemas.microsoft.com/office/drawing/2016/5/9/chartex" xmlns:cx4="http://schemas.microsoft.com/office/drawing/2016/5/10/chartex" xmlns:cx5="http://schemas.microsoft.com/office/drawing/2016/5/11/chartex" xmlns:cx6="http://schemas.microsoft.com/office/drawing/2016/5/12/chartex" xmlns:cx7="http://schemas.microsoft.com/office/drawing/2016/5/13/chartex" xmlns:cx8="http://schemas.microsoft.com/office/drawing/2016/5/14/chartex" xmlns:mc="http://schemas.openxmlformats.org/markup-compatibility/2006" xmlns:aink="http://schemas.microsoft.com/office/drawing/2016/ink" xmlns:am3d="http://schemas.microsoft.com/office/drawing/2017/model3d" xmlns:o="urn:schemas-microsoft-com:office:office" xmlns:r="http://schemas.openxmlformats.org/officeDocument/2006/relationships" xmlns:m="http://schemas.openxmlformats.org/officeDocument/2006/math" xmlns:v="urn:schemas-microsoft-com:vml" xmlns:wp14="http://schemas.microsoft.com/office/word/2010/wordprocessingDrawing" xmlns:wp="http://schemas.openxmlformats.org/drawingml/2006/wordprocessingDrawing" xmlns:w10="urn:schemas-microsoft-com:office:word" xmlns:w="http://schemas.openxmlformats.org/wordprocessingml/2006/main" xmlns:w14="http://schemas.microsoft.com/office/word/2010/wordml" xmlns:w15="http://schemas.microsoft.com/office/word/2012/wordml" xmlns:w16cex="http://schemas.microsoft.com/office/word/2018/wordml/cex" xmlns:w16cid="http://schemas.microsoft.com/office/word/2016/wordml/cid" xmlns:w16="http://schemas.microsoft.com/office/word/2018/wordml" xmlns:w16se="http://schemas.microsoft.com/office/word/2015/wordml/symex" xmlns:wpg="http://schemas.microsoft.com/office/word/2010/wordprocessingGroup" xmlns:wpi="http://schemas.microsoft.com/office/word/2010/wordprocessingInk" xmlns:wne="http://schemas.microsoft.com/office/word/2006/wordml" xmlns:wps="http://schemas.microsoft.com/office/word/2010/wordprocessingShape" mc:Ignorable="w14 w15 w16se w16cid w16 w16cex wp14">
   <w:p>
     <w:pPr>
@@ -4468,8 +6783,17 @@
         <w:sz w:val="16"/>
         <w:szCs w:val="17"/>
       </w:rPr>
-      <w:t>Data Science e Analytics</w:t>
+      <w:t xml:space="preserve">Data Science e </w:t>
     </w:r>
+    <w:proofErr w:type="spellStart"/>
+    <w:r>
+      <w:rPr>
+        <w:sz w:val="16"/>
+        <w:szCs w:val="17"/>
+      </w:rPr>
+      <w:t>Analytics</w:t>
+    </w:r>
+    <w:proofErr w:type="spellEnd"/>
     <w:r>
       <w:rPr>
         <w:sz w:val="16"/>
@@ -4596,7 +6920,7 @@
 </w:hdr>
 </file>
 
-<file path=word/header3.xml><?xml version="1.0" encoding="utf-8"?>
+<file path=word/header4.xml><?xml version="1.0" encoding="utf-8"?>
 <w:hdr xmlns:wpc="http://schemas.microsoft.com/office/word/2010/wordprocessingCanvas" xmlns:cx="http://schemas.microsoft.com/office/drawing/2014/chartex" xmlns:cx1="http://schemas.microsoft.com/office/drawing/2015/9/8/chartex" xmlns:cx2="http://schemas.microsoft.com/office/drawing/2015/10/21/chartex" xmlns:cx3="http://schemas.microsoft.com/office/drawing/2016/5/9/chartex" xmlns:cx4="http://schemas.microsoft.com/office/drawing/2016/5/10/chartex" xmlns:cx5="http://schemas.microsoft.com/office/drawing/2016/5/11/chartex" xmlns:cx6="http://schemas.microsoft.com/office/drawing/2016/5/12/chartex" xmlns:cx7="http://schemas.microsoft.com/office/drawing/2016/5/13/chartex" xmlns:cx8="http://schemas.microsoft.com/office/drawing/2016/5/14/chartex" xmlns:mc="http://schemas.openxmlformats.org/markup-compatibility/2006" xmlns:aink="http://schemas.microsoft.com/office/drawing/2016/ink" xmlns:am3d="http://schemas.microsoft.com/office/drawing/2017/model3d" xmlns:o="urn:schemas-microsoft-com:office:office" xmlns:r="http://schemas.openxmlformats.org/officeDocument/2006/relationships" xmlns:m="http://schemas.openxmlformats.org/officeDocument/2006/math" xmlns:v="urn:schemas-microsoft-com:vml" xmlns:wp14="http://schemas.microsoft.com/office/word/2010/wordprocessingDrawing" xmlns:wp="http://schemas.openxmlformats.org/drawingml/2006/wordprocessingDrawing" xmlns:w10="urn:schemas-microsoft-com:office:word" xmlns:w="http://schemas.openxmlformats.org/wordprocessingml/2006/main" xmlns:w14="http://schemas.microsoft.com/office/word/2010/wordml" xmlns:w15="http://schemas.microsoft.com/office/word/2012/wordml" xmlns:w16cex="http://schemas.microsoft.com/office/word/2018/wordml/cex" xmlns:w16cid="http://schemas.microsoft.com/office/word/2016/wordml/cid" xmlns:w16="http://schemas.microsoft.com/office/word/2018/wordml" xmlns:w16se="http://schemas.microsoft.com/office/word/2015/wordml/symex" xmlns:wpg="http://schemas.microsoft.com/office/word/2010/wordprocessingGroup" xmlns:wpi="http://schemas.microsoft.com/office/word/2010/wordprocessingInk" xmlns:wne="http://schemas.microsoft.com/office/word/2006/wordml" xmlns:wps="http://schemas.microsoft.com/office/word/2010/wordprocessingShape" mc:Ignorable="w14 w15 w16se w16cid w16 w16cex wp14">
   <w:p>
     <w:pPr>
@@ -4607,8 +6931,8 @@
         <w:szCs w:val="17"/>
       </w:rPr>
     </w:pPr>
-    <w:bookmarkStart w:id="43" w:name="_Hlk33913842"/>
-    <w:bookmarkStart w:id="44" w:name="_Hlk33913843"/>
+    <w:bookmarkStart w:id="35" w:name="_Hlk33913842"/>
+    <w:bookmarkStart w:id="36" w:name="_Hlk33913843"/>
     <w:r>
       <w:rPr>
         <w:noProof/>
@@ -4710,8 +7034,17 @@
         <w:sz w:val="16"/>
         <w:szCs w:val="17"/>
       </w:rPr>
-      <w:t>Data Science e Analytics</w:t>
+      <w:t xml:space="preserve">Data Science e </w:t>
     </w:r>
+    <w:proofErr w:type="spellStart"/>
+    <w:r>
+      <w:rPr>
+        <w:sz w:val="16"/>
+        <w:szCs w:val="17"/>
+      </w:rPr>
+      <w:t>Analytics</w:t>
+    </w:r>
+    <w:proofErr w:type="spellEnd"/>
     <w:r>
       <w:rPr>
         <w:sz w:val="16"/>
@@ -4812,8 +7145,8 @@
       <w:tab/>
     </w:r>
   </w:p>
-  <w:bookmarkEnd w:id="43"/>
-  <w:bookmarkEnd w:id="44"/>
+  <w:bookmarkEnd w:id="35"/>
+  <w:bookmarkEnd w:id="36"/>
   <w:p>
     <w:pPr>
       <w:pStyle w:val="Cabealho"/>
@@ -5007,6 +7340,14 @@
     <w:abstractNumId w:val="0"/>
   </w:num>
 </w:numbering>
+</file>
+
+<file path=word/people.xml><?xml version="1.0" encoding="utf-8"?>
+<w15:people xmlns:wpc="http://schemas.microsoft.com/office/word/2010/wordprocessingCanvas" xmlns:cx="http://schemas.microsoft.com/office/drawing/2014/chartex" xmlns:cx1="http://schemas.microsoft.com/office/drawing/2015/9/8/chartex" xmlns:cx2="http://schemas.microsoft.com/office/drawing/2015/10/21/chartex" xmlns:cx3="http://schemas.microsoft.com/office/drawing/2016/5/9/chartex" xmlns:cx4="http://schemas.microsoft.com/office/drawing/2016/5/10/chartex" xmlns:cx5="http://schemas.microsoft.com/office/drawing/2016/5/11/chartex" xmlns:cx6="http://schemas.microsoft.com/office/drawing/2016/5/12/chartex" xmlns:cx7="http://schemas.microsoft.com/office/drawing/2016/5/13/chartex" xmlns:cx8="http://schemas.microsoft.com/office/drawing/2016/5/14/chartex" xmlns:mc="http://schemas.openxmlformats.org/markup-compatibility/2006" xmlns:aink="http://schemas.microsoft.com/office/drawing/2016/ink" xmlns:am3d="http://schemas.microsoft.com/office/drawing/2017/model3d" xmlns:o="urn:schemas-microsoft-com:office:office" xmlns:r="http://schemas.openxmlformats.org/officeDocument/2006/relationships" xmlns:m="http://schemas.openxmlformats.org/officeDocument/2006/math" xmlns:v="urn:schemas-microsoft-com:vml" xmlns:wp14="http://schemas.microsoft.com/office/word/2010/wordprocessingDrawing" xmlns:wp="http://schemas.openxmlformats.org/drawingml/2006/wordprocessingDrawing" xmlns:w10="urn:schemas-microsoft-com:office:word" xmlns:w="http://schemas.openxmlformats.org/wordprocessingml/2006/main" xmlns:w14="http://schemas.microsoft.com/office/word/2010/wordml" xmlns:w15="http://schemas.microsoft.com/office/word/2012/wordml" xmlns:w16cex="http://schemas.microsoft.com/office/word/2018/wordml/cex" xmlns:w16cid="http://schemas.microsoft.com/office/word/2016/wordml/cid" xmlns:w16="http://schemas.microsoft.com/office/word/2018/wordml" xmlns:w16se="http://schemas.microsoft.com/office/word/2015/wordml/symex" xmlns:wpg="http://schemas.microsoft.com/office/word/2010/wordprocessingGroup" xmlns:wpi="http://schemas.microsoft.com/office/word/2010/wordprocessingInk" xmlns:wne="http://schemas.microsoft.com/office/word/2006/wordml" xmlns:wps="http://schemas.microsoft.com/office/word/2010/wordprocessingShape" mc:Ignorable="w14 w15 w16se w16cid w16 w16cex wp14">
+  <w15:person w15:author="Rodrigo Franciozi Rodrigues Da Silva">
+    <w15:presenceInfo w15:providerId="AD" w15:userId="S::rodrigo.frsilva@einstein.br::c217e62f-ff78-48ad-a640-519169195d66"/>
+  </w15:person>
+</w15:people>
 </file>
 
 <file path=word/styles.xml><?xml version="1.0" encoding="utf-8"?>
@@ -5684,6 +8025,34 @@
       <w:szCs w:val="18"/>
     </w:rPr>
   </w:style>
+  <w:style w:type="paragraph" w:styleId="Assuntodocomentrio">
+    <w:name w:val="annotation subject"/>
+    <w:basedOn w:val="Textodecomentrio"/>
+    <w:next w:val="Textodecomentrio"/>
+    <w:link w:val="AssuntodocomentrioChar"/>
+    <w:uiPriority w:val="99"/>
+    <w:semiHidden/>
+    <w:unhideWhenUsed/>
+    <w:rsid w:val="00B77DCC"/>
+    <w:rPr>
+      <w:b/>
+      <w:bCs/>
+    </w:rPr>
+  </w:style>
+  <w:style w:type="character" w:customStyle="1" w:styleId="AssuntodocomentrioChar">
+    <w:name w:val="Assunto do comentário Char"/>
+    <w:basedOn w:val="TextodecomentrioChar"/>
+    <w:link w:val="Assuntodocomentrio"/>
+    <w:uiPriority w:val="99"/>
+    <w:semiHidden/>
+    <w:rsid w:val="00B77DCC"/>
+    <w:rPr>
+      <w:b/>
+      <w:bCs/>
+      <w:sz w:val="20"/>
+      <w:szCs w:val="20"/>
+    </w:rPr>
+  </w:style>
 </w:styles>
 </file>
 

</xml_diff>

<commit_message>
Final TCC Writing v3
</commit_message>
<xml_diff>
--- a/Documents/TCC - MBA USP ESALQ.docx
+++ b/Documents/TCC - MBA USP ESALQ.docx
@@ -46,21 +46,8 @@
         </w:rPr>
         <w:t xml:space="preserve"> </w:t>
       </w:r>
-      <w:proofErr w:type="spellStart"/>
-      <w:r>
-        <w:t>Adâmara</w:t>
-      </w:r>
-      <w:proofErr w:type="spellEnd"/>
-      <w:r>
-        <w:t xml:space="preserve"> Santos </w:t>
-      </w:r>
-      <w:proofErr w:type="spellStart"/>
-      <w:r>
-        <w:t>Gonçalvez</w:t>
-      </w:r>
-      <w:proofErr w:type="spellEnd"/>
-      <w:r>
-        <w:t xml:space="preserve"> Felício</w:t>
+      <w:r>
+        <w:t>Adâmara Santos Gonçalvez Felício</w:t>
       </w:r>
       <w:r>
         <w:rPr>
@@ -130,23 +117,7 @@
           <w:sz w:val="18"/>
           <w:szCs w:val="18"/>
         </w:rPr>
-        <w:t xml:space="preserve">, UNICAMP. Orientadora MBA Data Science &amp; </w:t>
-      </w:r>
-      <w:proofErr w:type="spellStart"/>
-      <w:r>
-        <w:rPr>
-          <w:sz w:val="18"/>
-          <w:szCs w:val="18"/>
-        </w:rPr>
-        <w:t>Analytics</w:t>
-      </w:r>
-      <w:proofErr w:type="spellEnd"/>
-      <w:r>
-        <w:rPr>
-          <w:sz w:val="18"/>
-          <w:szCs w:val="18"/>
-        </w:rPr>
-        <w:t>. – Rua Alexandre Herculano, 120 – Vila Monteiro; CEP:13418-445 Piracicaba, São Paulo, Brasil.</w:t>
+        <w:t>, UNICAMP. Orientadora MBA Data Science &amp; Analytics. – Rua Alexandre Herculano, 120 – Vila Monteiro; CEP:13418-445 Piracicaba, São Paulo, Brasil.</w:t>
       </w:r>
     </w:p>
     <w:p>
@@ -485,18 +456,6 @@
         </w:rPr>
         <w:t>Resumo</w:t>
       </w:r>
-      <w:r>
-        <w:rPr>
-          <w:b/>
-        </w:rPr>
-        <w:t xml:space="preserve"> </w:t>
-      </w:r>
-      <w:r>
-        <w:rPr>
-          <w:b/>
-        </w:rPr>
-        <w:t>(ou Sumário Executivo)</w:t>
-      </w:r>
     </w:p>
     <w:p>
       <w:pPr>
@@ -562,91 +521,7 @@
         <w:rPr>
           <w:color w:val="000000"/>
         </w:rPr>
-        <w:t xml:space="preserve"> comparar a eficácia de modelos conhecidos como clássicos e de aprendizado profundo, especificamente o </w:t>
-      </w:r>
-      <w:proofErr w:type="spellStart"/>
-      <w:r>
-        <w:rPr>
-          <w:color w:val="000000"/>
-        </w:rPr>
-        <w:t>Naïve</w:t>
-      </w:r>
-      <w:proofErr w:type="spellEnd"/>
-      <w:r>
-        <w:rPr>
-          <w:color w:val="000000"/>
-        </w:rPr>
-        <w:t xml:space="preserve"> </w:t>
-      </w:r>
-      <w:proofErr w:type="spellStart"/>
-      <w:r>
-        <w:rPr>
-          <w:color w:val="000000"/>
-        </w:rPr>
-        <w:t>Bayes</w:t>
-      </w:r>
-      <w:proofErr w:type="spellEnd"/>
-      <w:r>
-        <w:rPr>
-          <w:color w:val="000000"/>
-        </w:rPr>
-        <w:t xml:space="preserve"> e “</w:t>
-      </w:r>
-      <w:proofErr w:type="spellStart"/>
-      <w:r>
-        <w:rPr>
-          <w:color w:val="000000"/>
-        </w:rPr>
-        <w:t>Bidirectional</w:t>
-      </w:r>
-      <w:proofErr w:type="spellEnd"/>
-      <w:r>
-        <w:rPr>
-          <w:color w:val="000000"/>
-        </w:rPr>
-        <w:t xml:space="preserve"> </w:t>
-      </w:r>
-      <w:proofErr w:type="spellStart"/>
-      <w:r>
-        <w:rPr>
-          <w:color w:val="000000"/>
-        </w:rPr>
-        <w:t>Encoder</w:t>
-      </w:r>
-      <w:proofErr w:type="spellEnd"/>
-      <w:r>
-        <w:rPr>
-          <w:color w:val="000000"/>
-        </w:rPr>
-        <w:t xml:space="preserve"> </w:t>
-      </w:r>
-      <w:proofErr w:type="spellStart"/>
-      <w:r>
-        <w:rPr>
-          <w:color w:val="000000"/>
-        </w:rPr>
-        <w:t>Representations</w:t>
-      </w:r>
-      <w:proofErr w:type="spellEnd"/>
-      <w:r>
-        <w:rPr>
-          <w:color w:val="000000"/>
-        </w:rPr>
-        <w:t xml:space="preserve"> </w:t>
-      </w:r>
-      <w:proofErr w:type="spellStart"/>
-      <w:r>
-        <w:rPr>
-          <w:color w:val="000000"/>
-        </w:rPr>
-        <w:t>from</w:t>
-      </w:r>
-      <w:proofErr w:type="spellEnd"/>
-      <w:r>
-        <w:rPr>
-          <w:color w:val="000000"/>
-        </w:rPr>
-        <w:t xml:space="preserve"> Transformers” [BERT]</w:t>
+        <w:t xml:space="preserve"> comparar a eficácia de modelos conhecidos como clássicos e de aprendizado profundo, especificamente o Naïve Bayes e “Bidirectional Encoder Representations from Transformers” [BERT]</w:t>
       </w:r>
       <w:r>
         <w:rPr>
@@ -691,35 +566,7 @@
         <w:rPr>
           <w:color w:val="000000"/>
         </w:rPr>
-        <w:t xml:space="preserve">foi utilizado um conjunto de dados de avaliações oriundas da plataforma do “Internet </w:t>
-      </w:r>
-      <w:proofErr w:type="spellStart"/>
-      <w:r>
-        <w:rPr>
-          <w:color w:val="000000"/>
-        </w:rPr>
-        <w:t>Movie</w:t>
-      </w:r>
-      <w:proofErr w:type="spellEnd"/>
-      <w:r>
-        <w:rPr>
-          <w:color w:val="000000"/>
-        </w:rPr>
-        <w:t xml:space="preserve"> </w:t>
-      </w:r>
-      <w:proofErr w:type="spellStart"/>
-      <w:r>
-        <w:rPr>
-          <w:color w:val="000000"/>
-        </w:rPr>
-        <w:t>Database</w:t>
-      </w:r>
-      <w:proofErr w:type="spellEnd"/>
-      <w:r>
-        <w:rPr>
-          <w:color w:val="000000"/>
-        </w:rPr>
-        <w:t>” [IMDB]</w:t>
+        <w:t>foi utilizado um conjunto de dados de avaliações oriundas da plataforma do “Internet Movie Database” [IMDB]</w:t>
       </w:r>
       <w:r>
         <w:rPr>
@@ -742,35 +589,7 @@
         <w:rPr>
           <w:color w:val="000000"/>
         </w:rPr>
-        <w:t xml:space="preserve">Os resultados demonstraram que o BERT, com sua capacidade de compreender o contexto e as nuances da linguagem, superou significativamente o </w:t>
-      </w:r>
-      <w:proofErr w:type="spellStart"/>
-      <w:r>
-        <w:rPr>
-          <w:color w:val="000000"/>
-        </w:rPr>
-        <w:t>Naive</w:t>
-      </w:r>
-      <w:proofErr w:type="spellEnd"/>
-      <w:r>
-        <w:rPr>
-          <w:color w:val="000000"/>
-        </w:rPr>
-        <w:t xml:space="preserve"> </w:t>
-      </w:r>
-      <w:proofErr w:type="spellStart"/>
-      <w:r>
-        <w:rPr>
-          <w:color w:val="000000"/>
-        </w:rPr>
-        <w:t>Bayes</w:t>
-      </w:r>
-      <w:proofErr w:type="spellEnd"/>
-      <w:r>
-        <w:rPr>
-          <w:color w:val="000000"/>
-        </w:rPr>
-        <w:t xml:space="preserve"> em precisão</w:t>
+        <w:t>Os resultados demonstraram que o BERT com sua capacidade de compreender o contexto e as nuances da linguagem, superou significativamente o Naive Bayes em precisão</w:t>
       </w:r>
       <w:r>
         <w:rPr>
@@ -782,7 +601,19 @@
         <w:rPr>
           <w:color w:val="000000"/>
         </w:rPr>
-        <w:t>, embora este último se destacou por sua rapidez e simplicidade</w:t>
+        <w:t xml:space="preserve">, embora este último </w:t>
+      </w:r>
+      <w:r>
+        <w:rPr>
+          <w:color w:val="000000"/>
+        </w:rPr>
+        <w:t>tenha se destacado</w:t>
+      </w:r>
+      <w:r>
+        <w:rPr>
+          <w:color w:val="000000"/>
+        </w:rPr>
+        <w:t xml:space="preserve"> por sua rapidez e simplicidade</w:t>
       </w:r>
       <w:r>
         <w:rPr>
@@ -1004,27 +835,46 @@
         <w:jc w:val="left"/>
         <w:rPr>
           <w:color w:val="000000"/>
-        </w:rPr>
-      </w:pPr>
-      <w:r>
-        <w:rPr>
-          <w:b/>
-          <w:color w:val="000000"/>
+          <w:lang w:val="en-US"/>
+        </w:rPr>
+      </w:pPr>
+      <w:commentRangeStart w:id="16"/>
+      <w:r>
+        <w:rPr>
+          <w:b/>
+          <w:color w:val="000000"/>
+          <w:lang w:val="en-US"/>
         </w:rPr>
         <w:t>Abstract</w:t>
       </w:r>
+      <w:commentRangeEnd w:id="16"/>
+      <w:r>
+        <w:rPr>
+          <w:rStyle w:val="Refdecomentrio"/>
+        </w:rPr>
+        <w:commentReference w:id="16"/>
+      </w:r>
     </w:p>
     <w:p>
       <w:pPr>
         <w:spacing w:line="240" w:lineRule="auto"/>
+        <w:rPr>
+          <w:lang w:val="en-US"/>
+        </w:rPr>
       </w:pPr>
     </w:p>
     <w:p>
       <w:pPr>
         <w:spacing w:line="240" w:lineRule="auto"/>
         <w:ind w:firstLine="709"/>
-      </w:pPr>
-      <w:r>
+        <w:rPr>
+          <w:lang w:val="en-US"/>
+        </w:rPr>
+      </w:pPr>
+      <w:r>
+        <w:rPr>
+          <w:lang w:val="en-US"/>
+        </w:rPr>
         <w:t>....................................................................................................................................................................................................................................................................................................................................................................................................................................................................................................................................................................................................................................................................................................................................................................................................................................................................................................................................................................................................................................................................................................................................................................................................................</w:t>
       </w:r>
     </w:p>
@@ -1119,29 +969,7 @@
           <w:szCs w:val="22"/>
           <w:lang w:val="pt-BR"/>
         </w:rPr>
-        <w:t>Nos últimos anos a indústria audiovisual cresceu consideravelmente e junto a esse crescimento advém o interesse de agradar ao público para que obras de sucesso de bilheteria sejam criadas. Uma maneira de se verificar tal sucesso é por meio da checagem geral de notas e pela leitura de comentários sobre críticos especializados e o público geral que já assistiram determinado conteúdo (</w:t>
-      </w:r>
-      <w:proofErr w:type="spellStart"/>
-      <w:r>
-        <w:rPr>
-          <w:rFonts w:ascii="Arial" w:eastAsiaTheme="minorHAnsi" w:hAnsi="Arial" w:cs="Arial"/>
-          <w:color w:val="000000"/>
-          <w:sz w:val="22"/>
-          <w:szCs w:val="22"/>
-          <w:lang w:val="pt-BR"/>
-        </w:rPr>
-        <w:t>Yassine</w:t>
-      </w:r>
-      <w:proofErr w:type="spellEnd"/>
-      <w:r>
-        <w:rPr>
-          <w:rFonts w:ascii="Arial" w:eastAsiaTheme="minorHAnsi" w:hAnsi="Arial" w:cs="Arial"/>
-          <w:color w:val="000000"/>
-          <w:sz w:val="22"/>
-          <w:szCs w:val="22"/>
-          <w:lang w:val="pt-BR"/>
-        </w:rPr>
-        <w:t>, 2019).</w:t>
+        <w:t>Nos últimos anos a indústria audiovisual cresceu consideravelmente e junto a esse crescimento advém o interesse de agradar ao público para que obras de sucesso de bilheteria sejam criadas. Uma maneira de se verificar tal sucesso é por meio da checagem geral de notas e pela leitura de comentários sobre críticos especializados e o público geral que já assistiram determinado conteúdo (Yassine, 2019).</w:t>
       </w:r>
     </w:p>
     <w:p>
@@ -1169,7 +997,7 @@
         <w:lastRenderedPageBreak/>
         <w:t>Quando observado o conjunto dos comentários produzidos sobre o assunto, identificamos plataformas online que trabalham no registro das críticas e avaliações por meio do texto escrito</w:t>
       </w:r>
-      <w:ins w:id="16" w:author="Adâmara Santos Gonçalves Felício Adâmara" w:date="2024-01-24T14:11:00Z">
+      <w:ins w:id="17" w:author="Adâmara Santos Gonçalves Felício Adâmara" w:date="2024-01-24T14:11:00Z">
         <w:r>
           <w:rPr>
             <w:rFonts w:ascii="Arial" w:eastAsiaTheme="minorHAnsi" w:hAnsi="Arial" w:cs="Arial"/>
@@ -1189,9 +1017,8 @@
           <w:szCs w:val="22"/>
           <w:lang w:val="pt-BR"/>
         </w:rPr>
-        <w:t xml:space="preserve"> como o “</w:t>
-      </w:r>
-      <w:proofErr w:type="spellStart"/>
+        <w:t xml:space="preserve"> como o “Rotten Tomatoes”, IMD</w:t>
+      </w:r>
       <w:r>
         <w:rPr>
           <w:rFonts w:ascii="Arial" w:eastAsiaTheme="minorHAnsi" w:hAnsi="Arial" w:cs="Arial"/>
@@ -1200,9 +1027,8 @@
           <w:szCs w:val="22"/>
           <w:lang w:val="pt-BR"/>
         </w:rPr>
-        <w:t>Rotten</w:t>
-      </w:r>
-      <w:proofErr w:type="spellEnd"/>
+        <w:t>B</w:t>
+      </w:r>
       <w:r>
         <w:rPr>
           <w:rFonts w:ascii="Arial" w:eastAsiaTheme="minorHAnsi" w:hAnsi="Arial" w:cs="Arial"/>
@@ -1211,49 +1037,7 @@
           <w:szCs w:val="22"/>
           <w:lang w:val="pt-BR"/>
         </w:rPr>
-        <w:t xml:space="preserve"> Tomatoes”, IMD</w:t>
-      </w:r>
-      <w:r>
-        <w:rPr>
-          <w:rFonts w:ascii="Arial" w:eastAsiaTheme="minorHAnsi" w:hAnsi="Arial" w:cs="Arial"/>
-          <w:color w:val="000000"/>
-          <w:sz w:val="22"/>
-          <w:szCs w:val="22"/>
-          <w:lang w:val="pt-BR"/>
-        </w:rPr>
-        <w:t>B</w:t>
-      </w:r>
-      <w:r>
-        <w:rPr>
-          <w:rFonts w:ascii="Arial" w:eastAsiaTheme="minorHAnsi" w:hAnsi="Arial" w:cs="Arial"/>
-          <w:color w:val="000000"/>
-          <w:sz w:val="22"/>
-          <w:szCs w:val="22"/>
-          <w:lang w:val="pt-BR"/>
-        </w:rPr>
-        <w:t xml:space="preserve"> e “Metacritic”. Esses sites contém uma biblioteca vasta de registros que funcionam como bases de dados, para que pesquisadores consigam avaliar o engajamento e potencial sucesso de produções cinematográficas (</w:t>
-      </w:r>
-      <w:proofErr w:type="spellStart"/>
-      <w:r>
-        <w:rPr>
-          <w:rFonts w:ascii="Arial" w:eastAsiaTheme="minorHAnsi" w:hAnsi="Arial" w:cs="Arial"/>
-          <w:color w:val="000000"/>
-          <w:sz w:val="22"/>
-          <w:szCs w:val="22"/>
-          <w:lang w:val="pt-BR"/>
-        </w:rPr>
-        <w:t>Harsh</w:t>
-      </w:r>
-      <w:proofErr w:type="spellEnd"/>
-      <w:r>
-        <w:rPr>
-          <w:rFonts w:ascii="Arial" w:eastAsiaTheme="minorHAnsi" w:hAnsi="Arial" w:cs="Arial"/>
-          <w:color w:val="000000"/>
-          <w:sz w:val="22"/>
-          <w:szCs w:val="22"/>
-          <w:lang w:val="pt-BR"/>
-        </w:rPr>
-        <w:t xml:space="preserve"> </w:t>
+        <w:t xml:space="preserve"> e “Metacritic”. Esses sites contém uma biblioteca vasta de registros que funcionam como bases de dados, para que pesquisadores consigam avaliar o engajamento e potencial sucesso de produções cinematográficas (Harsh </w:t>
       </w:r>
       <w:r>
         <w:rPr>
@@ -1300,51 +1084,7 @@
           <w:szCs w:val="22"/>
           <w:lang w:val="pt-BR"/>
         </w:rPr>
-        <w:t xml:space="preserve">As redes sociais têm se tornado plataformas cada vez mais relevantes para a expressão de sentimentos e ideias, especialmente no que diz respeito a filmes e séries. Segundo </w:t>
-      </w:r>
-      <w:proofErr w:type="spellStart"/>
-      <w:r>
-        <w:rPr>
-          <w:rFonts w:ascii="Arial" w:eastAsiaTheme="minorHAnsi" w:hAnsi="Arial" w:cs="Arial"/>
-          <w:color w:val="000000"/>
-          <w:sz w:val="22"/>
-          <w:szCs w:val="22"/>
-          <w:lang w:val="pt-BR"/>
-        </w:rPr>
-        <w:t>Faisal</w:t>
-      </w:r>
-      <w:proofErr w:type="spellEnd"/>
-      <w:r>
-        <w:rPr>
-          <w:rFonts w:ascii="Arial" w:eastAsiaTheme="minorHAnsi" w:hAnsi="Arial" w:cs="Arial"/>
-          <w:color w:val="000000"/>
-          <w:sz w:val="22"/>
-          <w:szCs w:val="22"/>
-          <w:lang w:val="pt-BR"/>
-        </w:rPr>
-        <w:t xml:space="preserve"> e </w:t>
-      </w:r>
-      <w:proofErr w:type="spellStart"/>
-      <w:r>
-        <w:rPr>
-          <w:rFonts w:ascii="Arial" w:eastAsiaTheme="minorHAnsi" w:hAnsi="Arial" w:cs="Arial"/>
-          <w:color w:val="000000"/>
-          <w:sz w:val="22"/>
-          <w:szCs w:val="22"/>
-          <w:lang w:val="pt-BR"/>
-        </w:rPr>
-        <w:t>Ubaid</w:t>
-      </w:r>
-      <w:proofErr w:type="spellEnd"/>
-      <w:r>
-        <w:rPr>
-          <w:rFonts w:ascii="Arial" w:eastAsiaTheme="minorHAnsi" w:hAnsi="Arial" w:cs="Arial"/>
-          <w:color w:val="000000"/>
-          <w:sz w:val="22"/>
-          <w:szCs w:val="22"/>
-          <w:lang w:val="pt-BR"/>
-        </w:rPr>
-        <w:t xml:space="preserve"> (2023), muitos indivíduos utilizam esses espaços virtuais para compartilhar suas avaliações sobre obras cinematográficas, influenciando assim as decisões de outros consumidores em relação ao investimento de tempo e dinheiro em determinadas produções. </w:t>
+        <w:t xml:space="preserve">As redes sociais têm se tornado plataformas cada vez mais relevantes para a expressão de sentimentos e ideias, especialmente no que diz respeito a filmes e séries. Segundo Faisal e Ubaid (2023), muitos indivíduos utilizam esses espaços virtuais para compartilhar suas avaliações sobre obras cinematográficas, influenciando assim as decisões de outros consumidores em relação ao investimento de tempo e dinheiro em determinadas produções. </w:t>
       </w:r>
     </w:p>
     <w:p>
@@ -1369,29 +1109,7 @@
           <w:szCs w:val="22"/>
           <w:lang w:val="pt-BR"/>
         </w:rPr>
-        <w:t xml:space="preserve">Essa tendência de compartilhamento de opiniões e avaliações não apenas molda a percepção do público, mas também serve como um valioso recurso para os produtores de conteúdo. Conforme apontado por </w:t>
-      </w:r>
-      <w:proofErr w:type="spellStart"/>
-      <w:r>
-        <w:rPr>
-          <w:rFonts w:ascii="Arial" w:eastAsiaTheme="minorHAnsi" w:hAnsi="Arial" w:cs="Arial"/>
-          <w:color w:val="000000"/>
-          <w:sz w:val="22"/>
-          <w:szCs w:val="22"/>
-          <w:lang w:val="pt-BR"/>
-        </w:rPr>
-        <w:t>Haoran</w:t>
-      </w:r>
-      <w:proofErr w:type="spellEnd"/>
-      <w:r>
-        <w:rPr>
-          <w:rFonts w:ascii="Arial" w:eastAsiaTheme="minorHAnsi" w:hAnsi="Arial" w:cs="Arial"/>
-          <w:color w:val="000000"/>
-          <w:sz w:val="22"/>
-          <w:szCs w:val="22"/>
-          <w:lang w:val="pt-BR"/>
-        </w:rPr>
-        <w:t xml:space="preserve"> (2023), os produtores podem aproveitar essas informações disponíveis nas redes sociais para obter as reações do público, facilitando a identificação de potenciais sucessos ou fracassos, permitindo-lhes adaptar e aprimorar suas obras cinematográficas. </w:t>
+        <w:t xml:space="preserve">Essa tendência de compartilhamento de opiniões e avaliações não apenas molda a percepção do público, mas também serve como um valioso recurso para os produtores de conteúdo. Conforme apontado por Haoran (2023), os produtores podem aproveitar essas informações disponíveis nas redes sociais para obter as reações do público, facilitando a identificação de potenciais sucessos ou fracassos, permitindo-lhes adaptar e aprimorar suas obras cinematográficas. </w:t>
       </w:r>
     </w:p>
     <w:p>
@@ -1401,7 +1119,7 @@
         <w:ind w:firstLine="708"/>
         <w:jc w:val="both"/>
         <w:rPr>
-          <w:del w:id="17" w:author="Adâmara Santos Gonçalves Felício Adâmara" w:date="2024-01-24T14:13:00Z"/>
+          <w:del w:id="18" w:author="Adâmara Santos Gonçalves Felício Adâmara" w:date="2024-01-24T14:13:00Z"/>
           <w:rFonts w:ascii="Arial" w:eastAsiaTheme="minorHAnsi" w:hAnsi="Arial" w:cs="Arial"/>
           <w:color w:val="000000"/>
           <w:sz w:val="22"/>
@@ -1417,29 +1135,7 @@
           <w:szCs w:val="22"/>
           <w:lang w:val="pt-BR"/>
         </w:rPr>
-        <w:t xml:space="preserve">A análise de sentimentos, conhecida também como mineração de opinião, consiste em uma técnica que avalia a polaridade dos sentimentos, emoções e atitudes de determinado indivíduo de acordo com um objeto de interesse podendo ele ser um filme, produto, serviço e organização </w:t>
-      </w:r>
-      <w:proofErr w:type="spellStart"/>
-      <w:r>
-        <w:rPr>
-          <w:rFonts w:ascii="Arial" w:eastAsiaTheme="minorHAnsi" w:hAnsi="Arial" w:cs="Arial"/>
-          <w:color w:val="000000"/>
-          <w:sz w:val="22"/>
-          <w:szCs w:val="22"/>
-          <w:lang w:val="pt-BR"/>
-        </w:rPr>
-        <w:t>Azilawati</w:t>
-      </w:r>
-      <w:proofErr w:type="spellEnd"/>
-      <w:r>
-        <w:rPr>
-          <w:rFonts w:ascii="Arial" w:eastAsiaTheme="minorHAnsi" w:hAnsi="Arial" w:cs="Arial"/>
-          <w:color w:val="000000"/>
-          <w:sz w:val="22"/>
-          <w:szCs w:val="22"/>
-          <w:lang w:val="pt-BR"/>
-        </w:rPr>
-        <w:t xml:space="preserve"> </w:t>
+        <w:t xml:space="preserve">A análise de sentimentos, conhecida também como mineração de opinião, consiste em uma técnica que avalia a polaridade dos sentimentos, emoções e atitudes de determinado indivíduo de acordo com um objeto de interesse podendo ele ser um filme, produto, serviço e organização Azilawati </w:t>
       </w:r>
       <w:r>
         <w:rPr>
@@ -1461,53 +1157,9 @@
           <w:szCs w:val="22"/>
           <w:lang w:val="pt-BR"/>
         </w:rPr>
-        <w:t>. (2019). Essa tecnologia se baseia em inteligência artificial que usa o processamento de linguagem natural [PLN] para transformar textos não estruturados em dados normalizados e adequados para análises de algoritmos de aprendizado de máquina, que por sua vez auxiliam na identificação de “insights” e tomada de decisão a respeito de um determinado tópico de interesse (</w:t>
-      </w:r>
-      <w:proofErr w:type="spellStart"/>
-      <w:r>
-        <w:rPr>
-          <w:rFonts w:ascii="Arial" w:eastAsiaTheme="minorHAnsi" w:hAnsi="Arial" w:cs="Arial"/>
-          <w:color w:val="000000"/>
-          <w:sz w:val="22"/>
-          <w:szCs w:val="22"/>
-          <w:lang w:val="pt-BR"/>
-        </w:rPr>
-        <w:t>Faisal</w:t>
-      </w:r>
-      <w:proofErr w:type="spellEnd"/>
-      <w:r>
-        <w:rPr>
-          <w:rFonts w:ascii="Arial" w:eastAsiaTheme="minorHAnsi" w:hAnsi="Arial" w:cs="Arial"/>
-          <w:color w:val="000000"/>
-          <w:sz w:val="22"/>
-          <w:szCs w:val="22"/>
-          <w:lang w:val="pt-BR"/>
-        </w:rPr>
-        <w:t xml:space="preserve"> e </w:t>
-      </w:r>
-      <w:proofErr w:type="spellStart"/>
-      <w:r>
-        <w:rPr>
-          <w:rFonts w:ascii="Arial" w:eastAsiaTheme="minorHAnsi" w:hAnsi="Arial" w:cs="Arial"/>
-          <w:color w:val="000000"/>
-          <w:sz w:val="22"/>
-          <w:szCs w:val="22"/>
-          <w:lang w:val="pt-BR"/>
-        </w:rPr>
-        <w:t>Ubaid</w:t>
-      </w:r>
-      <w:proofErr w:type="spellEnd"/>
-      <w:r>
-        <w:rPr>
-          <w:rFonts w:ascii="Arial" w:eastAsiaTheme="minorHAnsi" w:hAnsi="Arial" w:cs="Arial"/>
-          <w:color w:val="000000"/>
-          <w:sz w:val="22"/>
-          <w:szCs w:val="22"/>
-          <w:lang w:val="pt-BR"/>
-        </w:rPr>
-        <w:t>, 2023)</w:t>
-      </w:r>
-      <w:ins w:id="18" w:author="Adâmara Santos Gonçalves Felício Adâmara" w:date="2024-01-24T14:13:00Z">
+        <w:t>. (2019). Essa tecnologia se baseia em inteligência artificial que usa o processamento de linguagem natural [PLN] para transformar textos não estruturados em dados normalizados e adequados para análises de algoritmos de aprendizado de máquina, que por sua vez auxiliam na identificação de “insights” e tomada de decisão a respeito de um determinado tópico de interesse (Faisal e Ubaid, 2023)</w:t>
+      </w:r>
+      <w:ins w:id="19" w:author="Adâmara Santos Gonçalves Felício Adâmara" w:date="2024-01-24T14:13:00Z">
         <w:r>
           <w:rPr>
             <w:rFonts w:ascii="Arial" w:eastAsiaTheme="minorHAnsi" w:hAnsi="Arial" w:cs="Arial"/>
@@ -1542,29 +1194,7 @@
           <w:szCs w:val="22"/>
           <w:lang w:val="pt-BR"/>
         </w:rPr>
-        <w:t xml:space="preserve">De acordo com </w:t>
-      </w:r>
-      <w:proofErr w:type="spellStart"/>
-      <w:r>
-        <w:rPr>
-          <w:rFonts w:ascii="Arial" w:hAnsi="Arial" w:cs="Arial"/>
-          <w:color w:val="000000"/>
-          <w:sz w:val="22"/>
-          <w:szCs w:val="22"/>
-          <w:lang w:val="pt-BR"/>
-        </w:rPr>
-        <w:t>Yassine</w:t>
-      </w:r>
-      <w:proofErr w:type="spellEnd"/>
-      <w:r>
-        <w:rPr>
-          <w:rFonts w:ascii="Arial" w:hAnsi="Arial" w:cs="Arial"/>
-          <w:color w:val="000000"/>
-          <w:sz w:val="22"/>
-          <w:szCs w:val="22"/>
-          <w:lang w:val="pt-BR"/>
-        </w:rPr>
-        <w:t xml:space="preserve"> (2019), até pouco tempo essas análises de comentários eram feitas de forma bastante manual, mas com o advento de técnicas de aprendizado de máquina como a análise de sentimentos, essa realidade acabou sendo modificada.</w:t>
+        <w:t>De acordo com Yassine (2019), até pouco tempo essas análises de comentários eram feitas de forma bastante manual, mas com o advento de técnicas de aprendizado de máquina como a análise de sentimentos, essa realidade acabou sendo modificada.</w:t>
       </w:r>
     </w:p>
     <w:p>
@@ -1574,7 +1204,7 @@
         <w:ind w:firstLine="708"/>
         <w:jc w:val="both"/>
         <w:rPr>
-          <w:ins w:id="19" w:author="Adâmara Santos Gonçalves Felício Adâmara" w:date="2024-01-24T14:14:00Z"/>
+          <w:ins w:id="20" w:author="Adâmara Santos Gonçalves Felício Adâmara" w:date="2024-01-24T14:14:00Z"/>
           <w:rFonts w:ascii="Arial" w:eastAsiaTheme="minorHAnsi" w:hAnsi="Arial" w:cs="Arial"/>
           <w:color w:val="000000"/>
           <w:sz w:val="22"/>
@@ -1601,73 +1231,7 @@
           <w:lang w:val="pt-BR"/>
         </w:rPr>
         <w:lastRenderedPageBreak/>
-        <w:t>compreensão mais abrangente a respeito das reações do público (</w:t>
-      </w:r>
-      <w:proofErr w:type="spellStart"/>
-      <w:r>
-        <w:rPr>
-          <w:rFonts w:ascii="Arial" w:eastAsiaTheme="minorHAnsi" w:hAnsi="Arial" w:cs="Arial"/>
-          <w:color w:val="000000"/>
-          <w:sz w:val="22"/>
-          <w:szCs w:val="22"/>
-          <w:lang w:val="pt-BR"/>
-        </w:rPr>
-        <w:t>Yankang</w:t>
-      </w:r>
-      <w:proofErr w:type="spellEnd"/>
-      <w:r>
-        <w:rPr>
-          <w:rFonts w:ascii="Arial" w:eastAsiaTheme="minorHAnsi" w:hAnsi="Arial" w:cs="Arial"/>
-          <w:color w:val="000000"/>
-          <w:sz w:val="22"/>
-          <w:szCs w:val="22"/>
-          <w:lang w:val="pt-BR"/>
-        </w:rPr>
-        <w:t xml:space="preserve"> </w:t>
-      </w:r>
-      <w:proofErr w:type="spellStart"/>
-      <w:r>
-        <w:rPr>
-          <w:rFonts w:ascii="Arial" w:eastAsiaTheme="minorHAnsi" w:hAnsi="Arial" w:cs="Arial"/>
-          <w:color w:val="000000"/>
-          <w:sz w:val="22"/>
-          <w:szCs w:val="22"/>
-          <w:lang w:val="pt-BR"/>
-        </w:rPr>
-        <w:t>Su</w:t>
-      </w:r>
-      <w:proofErr w:type="spellEnd"/>
-      <w:r>
-        <w:rPr>
-          <w:rFonts w:ascii="Arial" w:eastAsiaTheme="minorHAnsi" w:hAnsi="Arial" w:cs="Arial"/>
-          <w:color w:val="000000"/>
-          <w:sz w:val="22"/>
-          <w:szCs w:val="22"/>
-          <w:lang w:val="pt-BR"/>
-        </w:rPr>
-        <w:t xml:space="preserve"> e Zbigniew j. </w:t>
-      </w:r>
-      <w:proofErr w:type="spellStart"/>
-      <w:r>
-        <w:rPr>
-          <w:rFonts w:ascii="Arial" w:eastAsiaTheme="minorHAnsi" w:hAnsi="Arial" w:cs="Arial"/>
-          <w:color w:val="000000"/>
-          <w:sz w:val="22"/>
-          <w:szCs w:val="22"/>
-          <w:lang w:val="pt-BR"/>
-        </w:rPr>
-        <w:t>Kabala</w:t>
-      </w:r>
-      <w:proofErr w:type="spellEnd"/>
-      <w:r>
-        <w:rPr>
-          <w:rFonts w:ascii="Arial" w:eastAsiaTheme="minorHAnsi" w:hAnsi="Arial" w:cs="Arial"/>
-          <w:color w:val="000000"/>
-          <w:sz w:val="22"/>
-          <w:szCs w:val="22"/>
-          <w:lang w:val="pt-BR"/>
-        </w:rPr>
-        <w:t>, 2023).</w:t>
+        <w:t>compreensão mais abrangente a respeito das reações do público (Yankang Su e Zbigniew j. Kabala, 2023).</w:t>
       </w:r>
     </w:p>
     <w:p>
@@ -1684,35 +1248,7 @@
         <w:rPr>
           <w:color w:val="000000"/>
         </w:rPr>
-        <w:t xml:space="preserve">O objetivo principal desse trabalho é comparar a eficácia de modelos conhecidos como clássicos e de aprendizado profundo, especificamente o </w:t>
-      </w:r>
-      <w:proofErr w:type="spellStart"/>
-      <w:r>
-        <w:rPr>
-          <w:color w:val="000000"/>
-        </w:rPr>
-        <w:t>Naïve</w:t>
-      </w:r>
-      <w:proofErr w:type="spellEnd"/>
-      <w:r>
-        <w:rPr>
-          <w:color w:val="000000"/>
-        </w:rPr>
-        <w:t xml:space="preserve"> </w:t>
-      </w:r>
-      <w:proofErr w:type="spellStart"/>
-      <w:r>
-        <w:rPr>
-          <w:color w:val="000000"/>
-        </w:rPr>
-        <w:t>Bayes</w:t>
-      </w:r>
-      <w:proofErr w:type="spellEnd"/>
-      <w:r>
-        <w:rPr>
-          <w:color w:val="000000"/>
-        </w:rPr>
-        <w:t xml:space="preserve"> e </w:t>
+        <w:t xml:space="preserve">O objetivo principal desse trabalho é comparar a eficácia de modelos conhecidos como clássicos e de aprendizado profundo, especificamente o Naïve Bayes e </w:t>
       </w:r>
       <w:r>
         <w:rPr>
@@ -1820,87 +1356,7 @@
           <w:szCs w:val="22"/>
           <w:lang w:val="pt-BR"/>
         </w:rPr>
-        <w:t xml:space="preserve">A base de dados foi obtida por meio da aplicação de uma técnica de raspagem de dados (“web </w:t>
-      </w:r>
-      <w:proofErr w:type="spellStart"/>
-      <w:r>
-        <w:rPr>
-          <w:rFonts w:ascii="Arial" w:hAnsi="Arial" w:cs="Arial"/>
-          <w:sz w:val="22"/>
-          <w:szCs w:val="22"/>
-          <w:lang w:val="pt-BR"/>
-        </w:rPr>
-        <w:t>scrapping</w:t>
-      </w:r>
-      <w:proofErr w:type="spellEnd"/>
-      <w:r>
-        <w:rPr>
-          <w:rFonts w:ascii="Arial" w:hAnsi="Arial" w:cs="Arial"/>
-          <w:sz w:val="22"/>
-          <w:szCs w:val="22"/>
-          <w:lang w:val="pt-BR"/>
-        </w:rPr>
-        <w:t xml:space="preserve">”) dentro da plataforma do IMDB. “Web </w:t>
-      </w:r>
-      <w:proofErr w:type="spellStart"/>
-      <w:r>
-        <w:rPr>
-          <w:rFonts w:ascii="Arial" w:hAnsi="Arial" w:cs="Arial"/>
-          <w:sz w:val="22"/>
-          <w:szCs w:val="22"/>
-          <w:lang w:val="pt-BR"/>
-        </w:rPr>
-        <w:t>Scrapping</w:t>
-      </w:r>
-      <w:proofErr w:type="spellEnd"/>
-      <w:r>
-        <w:rPr>
-          <w:rFonts w:ascii="Arial" w:hAnsi="Arial" w:cs="Arial"/>
-          <w:sz w:val="22"/>
-          <w:szCs w:val="22"/>
-          <w:lang w:val="pt-BR"/>
-        </w:rPr>
-        <w:t xml:space="preserve">” consiste na extração de dados da internet de maneira programática, transformando-os em uma base de dados estruturada e permitindo uma coleta de grandes volumes de maneira automatizada minimizando potenciais erros (Mine </w:t>
-      </w:r>
-      <w:proofErr w:type="spellStart"/>
-      <w:r>
-        <w:rPr>
-          <w:rFonts w:ascii="Arial" w:hAnsi="Arial" w:cs="Arial"/>
-          <w:sz w:val="22"/>
-          <w:szCs w:val="22"/>
-          <w:lang w:val="pt-BR"/>
-        </w:rPr>
-        <w:t>Çetinkaya-Rundel</w:t>
-      </w:r>
-      <w:proofErr w:type="spellEnd"/>
-      <w:r>
-        <w:rPr>
-          <w:rFonts w:ascii="Arial" w:hAnsi="Arial" w:cs="Arial"/>
-          <w:sz w:val="22"/>
-          <w:szCs w:val="22"/>
-          <w:lang w:val="pt-BR"/>
-        </w:rPr>
-        <w:t xml:space="preserve"> e Mine </w:t>
-      </w:r>
-      <w:proofErr w:type="spellStart"/>
-      <w:r>
-        <w:rPr>
-          <w:rFonts w:ascii="Arial" w:hAnsi="Arial" w:cs="Arial"/>
-          <w:sz w:val="22"/>
-          <w:szCs w:val="22"/>
-          <w:lang w:val="pt-BR"/>
-        </w:rPr>
-        <w:t>Dogucu</w:t>
-      </w:r>
-      <w:proofErr w:type="spellEnd"/>
-      <w:r>
-        <w:rPr>
-          <w:rFonts w:ascii="Arial" w:hAnsi="Arial" w:cs="Arial"/>
-          <w:sz w:val="22"/>
-          <w:szCs w:val="22"/>
-          <w:lang w:val="pt-BR"/>
-        </w:rPr>
-        <w:t>, 2021).</w:t>
+        <w:t>A base de dados foi obtida por meio da aplicação de uma técnica de raspagem de dados (“web scrapping”) dentro da plataforma do IMDB. “Web Scrapping” consiste na extração de dados da internet de maneira programática, transformando-os em uma base de dados estruturada e permitindo uma coleta de grandes volumes de maneira automatizada minimizando potenciais erros (Mine Çetinkaya-Rundel e Mine Dogucu, 2021).</w:t>
       </w:r>
     </w:p>
     <w:p>
@@ -1910,7 +1366,7 @@
         <w:ind w:firstLine="720"/>
         <w:jc w:val="both"/>
         <w:rPr>
-          <w:del w:id="20" w:author="Adâmara Santos Gonçalves Felício Adâmara" w:date="2024-01-24T14:16:00Z"/>
+          <w:del w:id="21" w:author="Adâmara Santos Gonçalves Felício Adâmara" w:date="2024-01-24T14:16:00Z"/>
           <w:rFonts w:ascii="Arial" w:hAnsi="Arial" w:cs="Arial"/>
           <w:sz w:val="22"/>
           <w:szCs w:val="22"/>
@@ -1949,7 +1405,16 @@
         </w:rPr>
         <w:t xml:space="preserve">Após a obtenção e estruturação dos dados, técnicas de limpeza e transformação como a remoção de espaços em branco, emoticons, números e caracteres especiais, assim como a padronização de palavras para letras minúsculas e remoção de palavras vazias </w:t>
       </w:r>
-      <w:ins w:id="21" w:author="Adâmara Santos Gonçalves Felício Adâmara" w:date="2024-02-02T20:29:00Z">
+      <w:r>
+        <w:rPr>
+          <w:rFonts w:ascii="Arial" w:hAnsi="Arial" w:cs="Arial"/>
+          <w:sz w:val="22"/>
+          <w:szCs w:val="22"/>
+          <w:lang w:val="pt-BR"/>
+        </w:rPr>
+        <w:t>(“stop-words”)</w:t>
+      </w:r>
+      <w:ins w:id="22" w:author="Adâmara Santos Gonçalves Felício Adâmara" w:date="2024-02-02T20:29:00Z">
         <w:r>
           <w:rPr>
             <w:rFonts w:ascii="Arial" w:hAnsi="Arial" w:cs="Arial"/>
@@ -1957,27 +1422,7 @@
             <w:szCs w:val="22"/>
             <w:lang w:val="pt-BR"/>
           </w:rPr>
-          <w:t>(“stop-</w:t>
-        </w:r>
-        <w:proofErr w:type="spellStart"/>
-        <w:r>
-          <w:rPr>
-            <w:rFonts w:ascii="Arial" w:hAnsi="Arial" w:cs="Arial"/>
-            <w:sz w:val="22"/>
-            <w:szCs w:val="22"/>
-            <w:lang w:val="pt-BR"/>
-          </w:rPr>
-          <w:t>words</w:t>
-        </w:r>
-        <w:proofErr w:type="spellEnd"/>
-        <w:r>
-          <w:rPr>
-            <w:rFonts w:ascii="Arial" w:hAnsi="Arial" w:cs="Arial"/>
-            <w:sz w:val="22"/>
-            <w:szCs w:val="22"/>
-            <w:lang w:val="pt-BR"/>
-          </w:rPr>
-          <w:t xml:space="preserve">”) </w:t>
+          <w:t xml:space="preserve"> </w:t>
         </w:r>
       </w:ins>
       <w:r>
@@ -1987,49 +1432,17 @@
           <w:szCs w:val="22"/>
           <w:lang w:val="pt-BR"/>
         </w:rPr>
-        <w:t xml:space="preserve">foram aplicadas. As palavras vazias representam uma lista de palavras que tipicamente aparecem com uma certa frequência na construção de frases, mas que não denotam uma significância relevante ao usuário final </w:t>
-      </w:r>
-      <w:proofErr w:type="spellStart"/>
+        <w:t xml:space="preserve">foram aplicadas. As palavras vazias representam uma lista de palavras que tipicamente aparecem com uma certa frequência na construção de frases, mas que não denotam uma significância relevante ao usuário final Faisal e </w:t>
+      </w:r>
       <w:r>
         <w:rPr>
           <w:rFonts w:ascii="Arial" w:hAnsi="Arial" w:cs="Arial"/>
+          <w:color w:val="000000"/>
           <w:sz w:val="22"/>
           <w:szCs w:val="22"/>
           <w:lang w:val="pt-BR"/>
         </w:rPr>
-        <w:t>Faisal</w:t>
-      </w:r>
-      <w:proofErr w:type="spellEnd"/>
-      <w:r>
-        <w:rPr>
-          <w:rFonts w:ascii="Arial" w:hAnsi="Arial" w:cs="Arial"/>
-          <w:sz w:val="22"/>
-          <w:szCs w:val="22"/>
-          <w:lang w:val="pt-BR"/>
-        </w:rPr>
-        <w:t xml:space="preserve"> e </w:t>
-      </w:r>
-      <w:proofErr w:type="spellStart"/>
-      <w:r>
-        <w:rPr>
-          <w:rFonts w:ascii="Arial" w:hAnsi="Arial" w:cs="Arial"/>
-          <w:color w:val="000000"/>
-          <w:sz w:val="22"/>
-          <w:szCs w:val="22"/>
-          <w:lang w:val="pt-BR"/>
-        </w:rPr>
-        <w:t>Ubaid</w:t>
-      </w:r>
-      <w:proofErr w:type="spellEnd"/>
-      <w:r>
-        <w:rPr>
-          <w:rFonts w:ascii="Arial" w:hAnsi="Arial" w:cs="Arial"/>
-          <w:color w:val="000000"/>
-          <w:sz w:val="22"/>
-          <w:szCs w:val="22"/>
-          <w:lang w:val="pt-BR"/>
-        </w:rPr>
-        <w:t xml:space="preserve"> (2023).</w:t>
+        <w:t>Ubaid (2023).</w:t>
       </w:r>
       <w:r>
         <w:rPr>
@@ -2062,7 +1475,7 @@
         <w:ind w:firstLine="720"/>
         <w:jc w:val="both"/>
         <w:rPr>
-          <w:del w:id="22" w:author="Adâmara Santos Gonçalves Felício Adâmara" w:date="2024-01-24T14:18:00Z"/>
+          <w:del w:id="23" w:author="Adâmara Santos Gonçalves Felício Adâmara" w:date="2024-01-24T14:18:00Z"/>
           <w:rFonts w:ascii="Arial" w:hAnsi="Arial" w:cs="Arial"/>
           <w:sz w:val="22"/>
           <w:szCs w:val="22"/>
@@ -2504,7 +1917,6 @@
           <w:lang w:val="pt-BR"/>
         </w:rPr>
       </w:pPr>
-      <w:proofErr w:type="spellStart"/>
       <w:r>
         <w:rPr>
           <w:rFonts w:ascii="Arial" w:hAnsi="Arial" w:cs="Arial"/>
@@ -2516,7 +1928,6 @@
         </w:rPr>
         <w:t>Métodologias</w:t>
       </w:r>
-      <w:proofErr w:type="spellEnd"/>
     </w:p>
     <w:p>
       <w:pPr>
@@ -2524,7 +1935,7 @@
         <w:spacing w:before="0" w:beforeAutospacing="0" w:after="90" w:afterAutospacing="0" w:line="360" w:lineRule="auto"/>
         <w:jc w:val="both"/>
         <w:rPr>
-          <w:del w:id="23" w:author="Adâmara Santos Gonçalves Felício Adâmara" w:date="2024-01-24T14:18:00Z"/>
+          <w:del w:id="24" w:author="Adâmara Santos Gonçalves Felício Adâmara" w:date="2024-01-24T14:18:00Z"/>
           <w:rFonts w:ascii="Arial" w:hAnsi="Arial" w:cs="Arial"/>
           <w:b/>
           <w:bCs/>
@@ -2579,7 +1990,7 @@
         </w:rPr>
         <w:t>Foram implementadas duas técnicas de aprendizado não supervisionado a método de comparação para facilitar o processo de rotulagem, que consiste na implementação de dicionários léxicos contendo palavras que já possuem sentimentos atrelados e expressos de uma maneira quantitativa, podendo ser números entre -1 e 1 onde -1 representa uma polaridade mais negativa, 0 neutra e 1 positiva</w:t>
       </w:r>
-      <w:ins w:id="24" w:author="Adâmara Santos Gonçalves Felício Adâmara" w:date="2024-01-24T14:19:00Z">
+      <w:ins w:id="25" w:author="Adâmara Santos Gonçalves Felício Adâmara" w:date="2024-01-24T14:19:00Z">
         <w:r>
           <w:rPr>
             <w:rFonts w:ascii="Arial" w:hAnsi="Arial" w:cs="Arial"/>
@@ -2640,147 +2051,7 @@
           <w:szCs w:val="22"/>
           <w:lang w:val="pt-BR"/>
         </w:rPr>
-        <w:t>As técnicas escolhidas foram o “</w:t>
-      </w:r>
-      <w:proofErr w:type="spellStart"/>
-      <w:r>
-        <w:rPr>
-          <w:rFonts w:ascii="Arial" w:hAnsi="Arial" w:cs="Arial"/>
-          <w:sz w:val="22"/>
-          <w:szCs w:val="22"/>
-          <w:lang w:val="pt-BR"/>
-        </w:rPr>
-        <w:t>Opinion</w:t>
-      </w:r>
-      <w:proofErr w:type="spellEnd"/>
-      <w:r>
-        <w:rPr>
-          <w:rFonts w:ascii="Arial" w:hAnsi="Arial" w:cs="Arial"/>
-          <w:sz w:val="22"/>
-          <w:szCs w:val="22"/>
-          <w:lang w:val="pt-BR"/>
-        </w:rPr>
-        <w:t xml:space="preserve"> </w:t>
-      </w:r>
-      <w:proofErr w:type="spellStart"/>
-      <w:r>
-        <w:rPr>
-          <w:rFonts w:ascii="Arial" w:hAnsi="Arial" w:cs="Arial"/>
-          <w:sz w:val="22"/>
-          <w:szCs w:val="22"/>
-          <w:lang w:val="pt-BR"/>
-        </w:rPr>
-        <w:t>Lexicon</w:t>
-      </w:r>
-      <w:proofErr w:type="spellEnd"/>
-      <w:r>
-        <w:rPr>
-          <w:rFonts w:ascii="Arial" w:hAnsi="Arial" w:cs="Arial"/>
-          <w:sz w:val="22"/>
-          <w:szCs w:val="22"/>
-          <w:lang w:val="pt-BR"/>
-        </w:rPr>
-        <w:t xml:space="preserve">”, composto por uma lista de aproximadamente 13.000 palavras incluindo gírias e abreviações na língua inglesa, que foi desenvolvido a partir de textos de avaliações de sites de compra e o “Valence </w:t>
-      </w:r>
-      <w:proofErr w:type="spellStart"/>
-      <w:r>
-        <w:rPr>
-          <w:rFonts w:ascii="Arial" w:hAnsi="Arial" w:cs="Arial"/>
-          <w:sz w:val="22"/>
-          <w:szCs w:val="22"/>
-          <w:lang w:val="pt-BR"/>
-        </w:rPr>
-        <w:t>Aware</w:t>
-      </w:r>
-      <w:proofErr w:type="spellEnd"/>
-      <w:r>
-        <w:rPr>
-          <w:rFonts w:ascii="Arial" w:hAnsi="Arial" w:cs="Arial"/>
-          <w:sz w:val="22"/>
-          <w:szCs w:val="22"/>
-          <w:lang w:val="pt-BR"/>
-        </w:rPr>
-        <w:t xml:space="preserve"> </w:t>
-      </w:r>
-      <w:proofErr w:type="spellStart"/>
-      <w:r>
-        <w:rPr>
-          <w:rFonts w:ascii="Arial" w:hAnsi="Arial" w:cs="Arial"/>
-          <w:sz w:val="22"/>
-          <w:szCs w:val="22"/>
-          <w:lang w:val="pt-BR"/>
-        </w:rPr>
-        <w:t>Dictionary</w:t>
-      </w:r>
-      <w:proofErr w:type="spellEnd"/>
-      <w:r>
-        <w:rPr>
-          <w:rFonts w:ascii="Arial" w:hAnsi="Arial" w:cs="Arial"/>
-          <w:sz w:val="22"/>
-          <w:szCs w:val="22"/>
-          <w:lang w:val="pt-BR"/>
-        </w:rPr>
-        <w:t xml:space="preserve"> </w:t>
-      </w:r>
-      <w:proofErr w:type="spellStart"/>
-      <w:r>
-        <w:rPr>
-          <w:rFonts w:ascii="Arial" w:hAnsi="Arial" w:cs="Arial"/>
-          <w:sz w:val="22"/>
-          <w:szCs w:val="22"/>
-          <w:lang w:val="pt-BR"/>
-        </w:rPr>
-        <w:t>and</w:t>
-      </w:r>
-      <w:proofErr w:type="spellEnd"/>
-      <w:r>
-        <w:rPr>
-          <w:rFonts w:ascii="Arial" w:hAnsi="Arial" w:cs="Arial"/>
-          <w:sz w:val="22"/>
-          <w:szCs w:val="22"/>
-          <w:lang w:val="pt-BR"/>
-        </w:rPr>
-        <w:t xml:space="preserve"> </w:t>
-      </w:r>
-      <w:proofErr w:type="spellStart"/>
-      <w:r>
-        <w:rPr>
-          <w:rFonts w:ascii="Arial" w:hAnsi="Arial" w:cs="Arial"/>
-          <w:sz w:val="22"/>
-          <w:szCs w:val="22"/>
-          <w:lang w:val="pt-BR"/>
-        </w:rPr>
-        <w:t>Sentiment</w:t>
-      </w:r>
-      <w:proofErr w:type="spellEnd"/>
-      <w:r>
-        <w:rPr>
-          <w:rFonts w:ascii="Arial" w:hAnsi="Arial" w:cs="Arial"/>
-          <w:sz w:val="22"/>
-          <w:szCs w:val="22"/>
-          <w:lang w:val="pt-BR"/>
-        </w:rPr>
-        <w:t xml:space="preserve"> </w:t>
-      </w:r>
-      <w:proofErr w:type="spellStart"/>
-      <w:r>
-        <w:rPr>
-          <w:rFonts w:ascii="Arial" w:hAnsi="Arial" w:cs="Arial"/>
-          <w:sz w:val="22"/>
-          <w:szCs w:val="22"/>
-          <w:lang w:val="pt-BR"/>
-        </w:rPr>
-        <w:t>Reasoner</w:t>
-      </w:r>
-      <w:proofErr w:type="spellEnd"/>
-      <w:r>
-        <w:rPr>
-          <w:rFonts w:ascii="Arial" w:hAnsi="Arial" w:cs="Arial"/>
-          <w:sz w:val="22"/>
-          <w:szCs w:val="22"/>
-          <w:lang w:val="pt-BR"/>
-        </w:rPr>
-        <w:t xml:space="preserve">” [VADER] que é uma composição de outros dicionários já bem estabelecidos, com o adendo de emoticons, acrônimos e gírias (Fabrício </w:t>
+        <w:t xml:space="preserve">As técnicas escolhidas foram o “Opinion Lexicon”, composto por uma lista de aproximadamente 13.000 palavras incluindo gírias e abreviações na língua inglesa, que foi desenvolvido a partir de textos de avaliações de sites de compra e o “Valence Aware Dictionary and Sentiment Reasoner” [VADER] que é uma composição de outros dicionários já bem estabelecidos, com o adendo de emoticons, acrônimos e gírias (Fabrício </w:t>
       </w:r>
       <w:r>
         <w:rPr>
@@ -2870,87 +2141,7 @@
           <w:lang w:val="pt-BR"/>
         </w:rPr>
         <w:lastRenderedPageBreak/>
-        <w:t>Devido aos rótulos estarem desbalanceados, uma técnica de “</w:t>
-      </w:r>
-      <w:proofErr w:type="spellStart"/>
-      <w:r>
-        <w:rPr>
-          <w:rFonts w:ascii="Arial" w:hAnsi="Arial" w:cs="Arial"/>
-          <w:sz w:val="22"/>
-          <w:szCs w:val="22"/>
-          <w:lang w:val="pt-BR"/>
-        </w:rPr>
-        <w:t>oversampling</w:t>
-      </w:r>
-      <w:proofErr w:type="spellEnd"/>
-      <w:r>
-        <w:rPr>
-          <w:rFonts w:ascii="Arial" w:hAnsi="Arial" w:cs="Arial"/>
-          <w:sz w:val="22"/>
-          <w:szCs w:val="22"/>
-          <w:lang w:val="pt-BR"/>
-        </w:rPr>
-        <w:t>” envolvendo repetição foi aplicada com o auxílio do método “</w:t>
-      </w:r>
-      <w:proofErr w:type="spellStart"/>
-      <w:r>
-        <w:rPr>
-          <w:rFonts w:ascii="Arial" w:hAnsi="Arial" w:cs="Arial"/>
-          <w:sz w:val="22"/>
-          <w:szCs w:val="22"/>
-          <w:lang w:val="pt-BR"/>
-        </w:rPr>
-        <w:t>resample</w:t>
-      </w:r>
-      <w:proofErr w:type="spellEnd"/>
-      <w:r>
-        <w:rPr>
-          <w:rFonts w:ascii="Arial" w:hAnsi="Arial" w:cs="Arial"/>
-          <w:sz w:val="22"/>
-          <w:szCs w:val="22"/>
-          <w:lang w:val="pt-BR"/>
-        </w:rPr>
-        <w:t>”, tendo como base a classificação positivo que contém o maior número de exemplos. Essa técnica de “</w:t>
-      </w:r>
-      <w:proofErr w:type="spellStart"/>
-      <w:r>
-        <w:rPr>
-          <w:rFonts w:ascii="Arial" w:hAnsi="Arial" w:cs="Arial"/>
-          <w:sz w:val="22"/>
-          <w:szCs w:val="22"/>
-          <w:lang w:val="pt-BR"/>
-        </w:rPr>
-        <w:t>oversampling</w:t>
-      </w:r>
-      <w:proofErr w:type="spellEnd"/>
-      <w:r>
-        <w:rPr>
-          <w:rFonts w:ascii="Arial" w:hAnsi="Arial" w:cs="Arial"/>
-          <w:sz w:val="22"/>
-          <w:szCs w:val="22"/>
-          <w:lang w:val="pt-BR"/>
-        </w:rPr>
-        <w:t>” é utilizada quando se tem dados insuficientes, fazendo com que haja uma expansão da base em relação as amostras com menor volume de informações, gerando mais dados ao invés de deletar os já existentes. Caso essa técnica não seja aplicada, pode existir um impacto no treinamento dos modelos justamente por ferir a capacidade de generalização buscada, tendo em vista que com menos exemplos fica mais complicado do modelo conseguir identificar nuances (</w:t>
-      </w:r>
-      <w:proofErr w:type="spellStart"/>
-      <w:r>
-        <w:rPr>
-          <w:rFonts w:ascii="Arial" w:hAnsi="Arial" w:cs="Arial"/>
-          <w:sz w:val="22"/>
-          <w:szCs w:val="22"/>
-          <w:lang w:val="pt-BR"/>
-        </w:rPr>
-        <w:t>Nassera</w:t>
-      </w:r>
-      <w:proofErr w:type="spellEnd"/>
-      <w:r>
-        <w:rPr>
-          <w:rFonts w:ascii="Arial" w:hAnsi="Arial" w:cs="Arial"/>
-          <w:sz w:val="22"/>
-          <w:szCs w:val="22"/>
-          <w:lang w:val="pt-BR"/>
-        </w:rPr>
-        <w:t xml:space="preserve"> </w:t>
+        <w:t xml:space="preserve">Devido aos rótulos estarem desbalanceados, uma técnica de “oversampling” envolvendo repetição foi aplicada com o auxílio do método “resample”, tendo como base a classificação positivo que contém o maior número de exemplos. Essa técnica de “oversampling” é utilizada quando se tem dados insuficientes, fazendo com que haja uma expansão da base em relação as amostras com menor volume de informações, gerando mais dados ao invés de deletar os já existentes. Caso essa técnica não seja aplicada, pode existir um impacto no treinamento dos modelos justamente por ferir a capacidade de generalização buscada, tendo em vista que com menos exemplos fica mais complicado do modelo conseguir identificar nuances (Nassera </w:t>
       </w:r>
       <w:r>
         <w:rPr>
@@ -2993,47 +2184,7 @@
           <w:szCs w:val="22"/>
           <w:lang w:val="pt-BR"/>
         </w:rPr>
-        <w:t xml:space="preserve">Para ambos os modelos foi realizado um particionamento de 80:20 entre os dados alocados para treinamento e teste respectivamente. Há 100 anos atrás, o economista Italiano </w:t>
-      </w:r>
-      <w:proofErr w:type="spellStart"/>
-      <w:r>
-        <w:rPr>
-          <w:rFonts w:ascii="Arial" w:hAnsi="Arial" w:cs="Arial"/>
-          <w:sz w:val="22"/>
-          <w:szCs w:val="22"/>
-          <w:lang w:val="pt-BR"/>
-        </w:rPr>
-        <w:t>Wilfred</w:t>
-      </w:r>
-      <w:proofErr w:type="spellEnd"/>
-      <w:r>
-        <w:rPr>
-          <w:rFonts w:ascii="Arial" w:hAnsi="Arial" w:cs="Arial"/>
-          <w:sz w:val="22"/>
-          <w:szCs w:val="22"/>
-          <w:lang w:val="pt-BR"/>
-        </w:rPr>
-        <w:t xml:space="preserve"> Pareto fez a observação de que 80% de toda a riqueza estava concentrada em 20% da população, o que mais tarde a partir do desenvolvimento de uma fórmula matemática acabou descrevendo esse fenômeno de distribuição desigual presente em seu país. Essa formulação ficou conhecida como distribuição de Pareto e mais tarde, em 1940 como regra de Pareto devido a generalização por parte de J.M </w:t>
-      </w:r>
-      <w:proofErr w:type="spellStart"/>
-      <w:r>
-        <w:rPr>
-          <w:rFonts w:ascii="Arial" w:hAnsi="Arial" w:cs="Arial"/>
-          <w:sz w:val="22"/>
-          <w:szCs w:val="22"/>
-          <w:lang w:val="pt-BR"/>
-        </w:rPr>
-        <w:t>Juran</w:t>
-      </w:r>
-      <w:proofErr w:type="spellEnd"/>
-      <w:r>
-        <w:rPr>
-          <w:rFonts w:ascii="Arial" w:hAnsi="Arial" w:cs="Arial"/>
-          <w:sz w:val="22"/>
-          <w:szCs w:val="22"/>
-          <w:lang w:val="pt-BR"/>
-        </w:rPr>
-        <w:t>. Essa abordagem segue o princípio de Pareto onde 20% dos fatores estão representados nos 80% outros fatores (Rosie</w:t>
+        <w:t>Para ambos os modelos foi realizado um particionamento de 80:20 entre os dados alocados para treinamento e teste respectivamente. Há 100 anos atrás, o economista Italiano Wilfred Pareto fez a observação de que 80% de toda a riqueza estava concentrada em 20% da população, o que mais tarde a partir do desenvolvimento de uma fórmula matemática acabou descrevendo esse fenômeno de distribuição desigual presente em seu país. Essa formulação ficou conhecida como distribuição de Pareto e mais tarde, em 1940 como regra de Pareto devido a generalização por parte de J.M Juran. Essa abordagem segue o princípio de Pareto onde 20% dos fatores estão representados nos 80% outros fatores (Rosie</w:t>
       </w:r>
       <w:r>
         <w:rPr>
@@ -3062,39 +2213,7 @@
         <w:ind w:firstLine="709"/>
       </w:pPr>
       <w:r>
-        <w:t xml:space="preserve">O primeiro modelo treinado foi o </w:t>
-      </w:r>
-      <w:proofErr w:type="spellStart"/>
-      <w:r>
-        <w:t>Naïve</w:t>
-      </w:r>
-      <w:proofErr w:type="spellEnd"/>
-      <w:r>
-        <w:t xml:space="preserve"> </w:t>
-      </w:r>
-      <w:proofErr w:type="spellStart"/>
-      <w:r>
-        <w:t>Bayes</w:t>
-      </w:r>
-      <w:proofErr w:type="spellEnd"/>
-      <w:r>
-        <w:t xml:space="preserve">. Esse modelo é derivado do teorema de </w:t>
-      </w:r>
-      <w:proofErr w:type="spellStart"/>
-      <w:r>
-        <w:t>Bayes</w:t>
-      </w:r>
-      <w:proofErr w:type="spellEnd"/>
-      <w:r>
-        <w:t>, onde se calcula a probabilidade de um evento acontecer com base em probabilidades condicionais, podendo ser aplicado no contexto de análise de sentimentos que leva em consideração a probabilidade de um texto pertencer a determinada classificação (</w:t>
-      </w:r>
-      <w:proofErr w:type="spellStart"/>
-      <w:r>
-        <w:t>Murtadha</w:t>
-      </w:r>
-      <w:proofErr w:type="spellEnd"/>
-      <w:r>
-        <w:t xml:space="preserve"> </w:t>
+        <w:t xml:space="preserve">O primeiro modelo treinado foi o Naïve Bayes. Esse modelo é derivado do teorema de Bayes, onde se calcula a probabilidade de um evento acontecer com base em probabilidades condicionais, podendo ser aplicado no contexto de análise de sentimentos que leva em consideração a probabilidade de um texto pertencer a determinada classificação (Murtadha </w:t>
       </w:r>
       <w:r>
         <w:rPr>
@@ -3113,39 +2232,7 @@
         <w:ind w:firstLine="709"/>
       </w:pPr>
       <w:r>
-        <w:t>A técnica de vetorização denominada “</w:t>
-      </w:r>
-      <w:proofErr w:type="spellStart"/>
-      <w:r>
-        <w:t>term</w:t>
-      </w:r>
-      <w:proofErr w:type="spellEnd"/>
-      <w:r>
-        <w:t xml:space="preserve"> </w:t>
-      </w:r>
-      <w:proofErr w:type="spellStart"/>
-      <w:r>
-        <w:t>frequency-inverse</w:t>
-      </w:r>
-      <w:proofErr w:type="spellEnd"/>
-      <w:r>
-        <w:t xml:space="preserve"> </w:t>
-      </w:r>
-      <w:proofErr w:type="spellStart"/>
-      <w:r>
-        <w:t>document</w:t>
-      </w:r>
-      <w:proofErr w:type="spellEnd"/>
-      <w:r>
-        <w:t xml:space="preserve"> </w:t>
-      </w:r>
-      <w:proofErr w:type="spellStart"/>
-      <w:r>
-        <w:t>frequency</w:t>
-      </w:r>
-      <w:proofErr w:type="spellEnd"/>
-      <w:r>
-        <w:t xml:space="preserve">” [TF-IDF] foi aplicada permitindo a conversão de dados textuais em numéricos. Essa estatística reflete a importância das palavras dentro de um documento e é definida pelo número de vezes que determinada palavra aparece, em comparação com o número de documentos que contenham a palavra. Entenda documentos como sendo cada comentário presente na base de dados (Christine </w:t>
+        <w:t xml:space="preserve">A técnica de vetorização denominada “term frequency-inverse document frequency” [TF-IDF] foi aplicada permitindo a conversão de dados textuais em numéricos. Essa estatística reflete a importância das palavras dentro de um documento e é definida pelo número de vezes que determinada palavra aparece, em comparação com o número de documentos que contenham a palavra. Entenda documentos como sendo cada comentário presente na base de dados (Christine </w:t>
       </w:r>
       <w:r>
         <w:rPr>
@@ -3164,47 +2251,7 @@
         <w:ind w:firstLine="709"/>
       </w:pPr>
       <w:r>
-        <w:t xml:space="preserve">Por se tratar de uma classificação </w:t>
-      </w:r>
-      <w:proofErr w:type="spellStart"/>
-      <w:r>
-        <w:t>multi-classes</w:t>
-      </w:r>
-      <w:proofErr w:type="spellEnd"/>
-      <w:r>
-        <w:t xml:space="preserve">, ou seja, contendo mais do que duas categorias a serem classificadas, foi aplicado o </w:t>
-      </w:r>
-      <w:proofErr w:type="spellStart"/>
-      <w:r>
-        <w:t>Naïve</w:t>
-      </w:r>
-      <w:proofErr w:type="spellEnd"/>
-      <w:r>
-        <w:t xml:space="preserve"> </w:t>
-      </w:r>
-      <w:proofErr w:type="spellStart"/>
-      <w:r>
-        <w:t>Bayes</w:t>
-      </w:r>
-      <w:proofErr w:type="spellEnd"/>
-      <w:r>
-        <w:t xml:space="preserve"> multinomial que é especificamente adequado para variáveis que apresentam contagens de palavras e que normalmente são obtidas usando técnicas de bolsa de palavras (“bag </w:t>
-      </w:r>
-      <w:proofErr w:type="spellStart"/>
-      <w:r>
-        <w:t>of</w:t>
-      </w:r>
-      <w:proofErr w:type="spellEnd"/>
-      <w:r>
-        <w:t xml:space="preserve"> </w:t>
-      </w:r>
-      <w:proofErr w:type="spellStart"/>
-      <w:r>
-        <w:t>words</w:t>
-      </w:r>
-      <w:proofErr w:type="spellEnd"/>
-      <w:r>
-        <w:t xml:space="preserve">") ou TF-IDF. Esse modelo assume como base que as palavras pertencentes a uma determinada classe são independentes entre si de acordo com determinada classificação, seguindo uma distribuição multinomial. Dessa forma calcula-se a probabilidade de um documento pertencer </w:t>
+        <w:t xml:space="preserve">Por se tratar de uma classificação multi-classes, ou seja, contendo mais do que duas categorias a serem classificadas, foi aplicado o Naïve Bayes multinomial que é especificamente adequado para variáveis que apresentam contagens de palavras e que normalmente são obtidas usando técnicas de bolsa de palavras (“bag of words") ou TF-IDF. Esse modelo assume como base que as palavras pertencentes a uma determinada classe são independentes entre si de acordo com determinada classificação, seguindo uma distribuição multinomial. Dessa forma calcula-se a probabilidade de um documento pertencer </w:t>
       </w:r>
       <w:r>
         <w:lastRenderedPageBreak/>
@@ -3246,23 +2293,7 @@
         <w:ind w:firstLine="709"/>
       </w:pPr>
       <w:r>
-        <w:t xml:space="preserve">Uma versão </w:t>
-      </w:r>
-      <w:proofErr w:type="spellStart"/>
-      <w:r>
-        <w:t>pré</w:t>
-      </w:r>
-      <w:proofErr w:type="spellEnd"/>
-      <w:r>
-        <w:t>-treinada do BERT foi utilizada, mas com uma adaptação referente ao volume de classes preditas que passou de duas para três. Devido a essa mudança nas classes apenas a estrutura definida pela rede neural foi aproveitada, havendo a necessidade da realização de um retreino com os dados presentes no estudo. A técnica de “</w:t>
-      </w:r>
-      <w:proofErr w:type="spellStart"/>
-      <w:r>
-        <w:t>tokenização</w:t>
-      </w:r>
-      <w:proofErr w:type="spellEnd"/>
-      <w:r>
-        <w:t xml:space="preserve">” foi aplicada para configurar corretamente os dados da camada de entrada da rede neural, habilitando assim a possibilidade de treinamento do modelo. </w:t>
+        <w:t xml:space="preserve">Uma versão pré-treinada do BERT foi utilizada, mas com uma adaptação referente ao volume de classes preditas que passou de duas para três. Devido a essa mudança nas classes apenas a estrutura definida pela rede neural foi aproveitada, havendo a necessidade da realização de um retreino com os dados presentes no estudo. A técnica de “tokenização” foi aplicada para configurar corretamente os dados da camada de entrada da rede neural, habilitando assim a possibilidade de treinamento do modelo. </w:t>
       </w:r>
     </w:p>
     <w:p>
@@ -3271,79 +2302,7 @@
         <w:ind w:firstLine="709"/>
       </w:pPr>
       <w:r>
-        <w:t>A função de perda escolhida foi a entropia cruzada que é universalmente utilizada em trabalhos que tangem processos de classificação em redes neurais. Além disso, essa função se torna mais favorável em termos de otimização quando se trabalha com classificações de mais de duas classes Like e Mikhail (2021). O otimizador mais comum e o escolhido para atualização dos pesos das redes foi o “</w:t>
-      </w:r>
-      <w:proofErr w:type="spellStart"/>
-      <w:r>
-        <w:t>Adaptative</w:t>
-      </w:r>
-      <w:proofErr w:type="spellEnd"/>
-      <w:r>
-        <w:t xml:space="preserve"> </w:t>
-      </w:r>
-      <w:proofErr w:type="spellStart"/>
-      <w:r>
-        <w:t>Moment</w:t>
-      </w:r>
-      <w:proofErr w:type="spellEnd"/>
-      <w:r>
-        <w:t xml:space="preserve"> </w:t>
-      </w:r>
-      <w:proofErr w:type="spellStart"/>
-      <w:r>
-        <w:t>Estimation</w:t>
-      </w:r>
-      <w:proofErr w:type="spellEnd"/>
-      <w:r>
-        <w:t xml:space="preserve"> </w:t>
-      </w:r>
-      <w:proofErr w:type="spellStart"/>
-      <w:r>
-        <w:t>with</w:t>
-      </w:r>
-      <w:proofErr w:type="spellEnd"/>
-      <w:r>
-        <w:t xml:space="preserve"> </w:t>
-      </w:r>
-      <w:proofErr w:type="spellStart"/>
-      <w:r>
-        <w:t>Weight</w:t>
-      </w:r>
-      <w:proofErr w:type="spellEnd"/>
-      <w:r>
-        <w:t xml:space="preserve"> </w:t>
-      </w:r>
-      <w:proofErr w:type="spellStart"/>
-      <w:r>
-        <w:t>Decay</w:t>
-      </w:r>
-      <w:proofErr w:type="spellEnd"/>
-      <w:r>
-        <w:t>” [</w:t>
-      </w:r>
-      <w:proofErr w:type="spellStart"/>
-      <w:r>
-        <w:t>AdamW</w:t>
-      </w:r>
-      <w:proofErr w:type="spellEnd"/>
-      <w:r>
-        <w:t xml:space="preserve">] que consiste em uma versão modificada da otimização estocástica de primeira ordem Adam. Ambos de diferem devido ao </w:t>
-      </w:r>
-      <w:proofErr w:type="spellStart"/>
-      <w:r>
-        <w:t>ADAMw</w:t>
-      </w:r>
-      <w:proofErr w:type="spellEnd"/>
-      <w:r>
-        <w:t xml:space="preserve"> omitir uma das etapas de correção de viés auxiliando no processo de evitar o sobre ajuste na etapa de treinamento (</w:t>
-      </w:r>
-      <w:proofErr w:type="spellStart"/>
-      <w:r>
-        <w:t>Tianyi</w:t>
-      </w:r>
-      <w:proofErr w:type="spellEnd"/>
-      <w:r>
-        <w:t xml:space="preserve"> </w:t>
+        <w:t xml:space="preserve">A função de perda escolhida foi a entropia cruzada que é universalmente utilizada em trabalhos que tangem processos de classificação em redes neurais. Além disso, essa função se torna mais favorável em termos de otimização quando se trabalha com classificações de mais de duas classes Like e Mikhail (2021). O otimizador mais comum e o escolhido para atualização dos pesos das redes foi o “Adaptative Moment Estimation with Weight Decay” [AdamW] que consiste em uma versão modificada da otimização estocástica de primeira ordem Adam. Ambos de diferem devido ao ADAMw omitir uma das etapas de correção de viés auxiliando no processo de evitar o sobre ajuste na etapa de treinamento (Tianyi </w:t>
       </w:r>
       <w:r>
         <w:rPr>
@@ -3405,167 +2364,7 @@
           <w:szCs w:val="22"/>
           <w:lang w:val="pt-BR"/>
         </w:rPr>
-        <w:t>Todos as etapas foram aplicadas por meio da linguagem Python, em particular com o uso das bibliotecas “</w:t>
-      </w:r>
-      <w:proofErr w:type="spellStart"/>
-      <w:r>
-        <w:rPr>
-          <w:rFonts w:ascii="Arial" w:hAnsi="Arial" w:cs="Arial"/>
-          <w:sz w:val="22"/>
-          <w:szCs w:val="22"/>
-          <w:lang w:val="pt-BR"/>
-        </w:rPr>
-        <w:t>selenium</w:t>
-      </w:r>
-      <w:proofErr w:type="spellEnd"/>
-      <w:r>
-        <w:rPr>
-          <w:rFonts w:ascii="Arial" w:hAnsi="Arial" w:cs="Arial"/>
-          <w:sz w:val="22"/>
-          <w:szCs w:val="22"/>
-          <w:lang w:val="pt-BR"/>
-        </w:rPr>
-        <w:t>”, “</w:t>
-      </w:r>
-      <w:proofErr w:type="spellStart"/>
-      <w:r>
-        <w:rPr>
-          <w:rFonts w:ascii="Arial" w:hAnsi="Arial" w:cs="Arial"/>
-          <w:sz w:val="22"/>
-          <w:szCs w:val="22"/>
-          <w:lang w:val="pt-BR"/>
-        </w:rPr>
-        <w:t>requests</w:t>
-      </w:r>
-      <w:proofErr w:type="spellEnd"/>
-      <w:r>
-        <w:rPr>
-          <w:rFonts w:ascii="Arial" w:hAnsi="Arial" w:cs="Arial"/>
-          <w:sz w:val="22"/>
-          <w:szCs w:val="22"/>
-          <w:lang w:val="pt-BR"/>
-        </w:rPr>
-        <w:t>” e “</w:t>
-      </w:r>
-      <w:proofErr w:type="spellStart"/>
-      <w:r>
-        <w:rPr>
-          <w:rFonts w:ascii="Arial" w:hAnsi="Arial" w:cs="Arial"/>
-          <w:sz w:val="22"/>
-          <w:szCs w:val="22"/>
-          <w:lang w:val="pt-BR"/>
-        </w:rPr>
-        <w:t>random</w:t>
-      </w:r>
-      <w:proofErr w:type="spellEnd"/>
-      <w:r>
-        <w:rPr>
-          <w:rFonts w:ascii="Arial" w:hAnsi="Arial" w:cs="Arial"/>
-          <w:sz w:val="22"/>
-          <w:szCs w:val="22"/>
-          <w:lang w:val="pt-BR"/>
-        </w:rPr>
-        <w:t>” para extração de dados da internet e aplicação de aleatoriedades, “</w:t>
-      </w:r>
-      <w:proofErr w:type="spellStart"/>
-      <w:r>
-        <w:rPr>
-          <w:rFonts w:ascii="Arial" w:hAnsi="Arial" w:cs="Arial"/>
-          <w:sz w:val="22"/>
-          <w:szCs w:val="22"/>
-          <w:lang w:val="pt-BR"/>
-        </w:rPr>
-        <w:t>nltk</w:t>
-      </w:r>
-      <w:proofErr w:type="spellEnd"/>
-      <w:r>
-        <w:rPr>
-          <w:rFonts w:ascii="Arial" w:hAnsi="Arial" w:cs="Arial"/>
-          <w:sz w:val="22"/>
-          <w:szCs w:val="22"/>
-          <w:lang w:val="pt-BR"/>
-        </w:rPr>
-        <w:t>”, “pandas” e “</w:t>
-      </w:r>
-      <w:proofErr w:type="spellStart"/>
-      <w:r>
-        <w:rPr>
-          <w:rFonts w:ascii="Arial" w:hAnsi="Arial" w:cs="Arial"/>
-          <w:sz w:val="22"/>
-          <w:szCs w:val="22"/>
-          <w:lang w:val="pt-BR"/>
-        </w:rPr>
-        <w:t>re</w:t>
-      </w:r>
-      <w:proofErr w:type="spellEnd"/>
-      <w:r>
-        <w:rPr>
-          <w:rFonts w:ascii="Arial" w:hAnsi="Arial" w:cs="Arial"/>
-          <w:sz w:val="22"/>
-          <w:szCs w:val="22"/>
-          <w:lang w:val="pt-BR"/>
-        </w:rPr>
-        <w:t>” para limpeza, tratamento e pré-processamento dos dados, “</w:t>
-      </w:r>
-      <w:proofErr w:type="spellStart"/>
-      <w:r>
-        <w:rPr>
-          <w:rFonts w:ascii="Arial" w:hAnsi="Arial" w:cs="Arial"/>
-          <w:sz w:val="22"/>
-          <w:szCs w:val="22"/>
-          <w:lang w:val="pt-BR"/>
-        </w:rPr>
-        <w:t>sklearn</w:t>
-      </w:r>
-      <w:proofErr w:type="spellEnd"/>
-      <w:r>
-        <w:rPr>
-          <w:rFonts w:ascii="Arial" w:hAnsi="Arial" w:cs="Arial"/>
-          <w:sz w:val="22"/>
-          <w:szCs w:val="22"/>
-          <w:lang w:val="pt-BR"/>
-        </w:rPr>
-        <w:t>” e “transformers” para implementação de modelos de aprendizado de máquina e “</w:t>
-      </w:r>
-      <w:proofErr w:type="spellStart"/>
-      <w:r>
-        <w:rPr>
-          <w:rFonts w:ascii="Arial" w:hAnsi="Arial" w:cs="Arial"/>
-          <w:sz w:val="22"/>
-          <w:szCs w:val="22"/>
-          <w:lang w:val="pt-BR"/>
-        </w:rPr>
-        <w:t>mathplotlib</w:t>
-      </w:r>
-      <w:proofErr w:type="spellEnd"/>
-      <w:r>
-        <w:rPr>
-          <w:rFonts w:ascii="Arial" w:hAnsi="Arial" w:cs="Arial"/>
-          <w:sz w:val="22"/>
-          <w:szCs w:val="22"/>
-          <w:lang w:val="pt-BR"/>
-        </w:rPr>
-        <w:t>” e “</w:t>
-      </w:r>
-      <w:proofErr w:type="spellStart"/>
-      <w:r>
-        <w:rPr>
-          <w:rFonts w:ascii="Arial" w:hAnsi="Arial" w:cs="Arial"/>
-          <w:sz w:val="22"/>
-          <w:szCs w:val="22"/>
-          <w:lang w:val="pt-BR"/>
-        </w:rPr>
-        <w:t>seaborn</w:t>
-      </w:r>
-      <w:proofErr w:type="spellEnd"/>
-      <w:r>
-        <w:rPr>
-          <w:rFonts w:ascii="Arial" w:hAnsi="Arial" w:cs="Arial"/>
-          <w:sz w:val="22"/>
-          <w:szCs w:val="22"/>
-          <w:lang w:val="pt-BR"/>
-        </w:rPr>
-        <w:t xml:space="preserve">” para a criação de gráficos e visualizações. </w:t>
+        <w:t xml:space="preserve">Todos as etapas foram aplicadas por meio da linguagem Python, em particular com o uso das bibliotecas “selenium”, “requests” e “random” para extração de dados da internet e aplicação de aleatoriedades, “nltk”, “pandas” e “re” para limpeza, tratamento e pré-processamento dos dados, “sklearn” e “transformers” para implementação de modelos de aprendizado de máquina e “mathplotlib” e “seaborn” para a criação de gráficos e visualizações. </w:t>
       </w:r>
     </w:p>
     <w:p>
@@ -3593,6 +2392,46 @@
         </w:rPr>
         <w:t>Resultados e Discussão</w:t>
       </w:r>
+    </w:p>
+    <w:p>
+      <w:pPr>
+        <w:pStyle w:val="PargrafodaLista"/>
+        <w:spacing w:line="360" w:lineRule="auto"/>
+        <w:ind w:left="0"/>
+        <w:jc w:val="left"/>
+        <w:rPr>
+          <w:b/>
+        </w:rPr>
+      </w:pPr>
+    </w:p>
+    <w:p>
+      <w:pPr>
+        <w:pStyle w:val="PargrafodaLista"/>
+        <w:spacing w:line="360" w:lineRule="auto"/>
+        <w:ind w:left="0"/>
+        <w:jc w:val="left"/>
+        <w:rPr>
+          <w:b/>
+        </w:rPr>
+      </w:pPr>
+      <w:r>
+        <w:rPr>
+          <w:b/>
+        </w:rPr>
+        <w:tab/>
+        <w:t>Resultados</w:t>
+      </w:r>
+    </w:p>
+    <w:p>
+      <w:pPr>
+        <w:pStyle w:val="PargrafodaLista"/>
+        <w:spacing w:line="360" w:lineRule="auto"/>
+        <w:ind w:left="0"/>
+        <w:jc w:val="left"/>
+        <w:rPr>
+          <w:b/>
+        </w:rPr>
+      </w:pPr>
     </w:p>
     <w:p>
       <w:pPr>
@@ -3935,23 +2774,7 @@
         <w:ind w:left="0" w:firstLine="709"/>
       </w:pPr>
       <w:r>
-        <w:t>O dicionário “</w:t>
-      </w:r>
-      <w:proofErr w:type="spellStart"/>
-      <w:r>
-        <w:t>Opinion</w:t>
-      </w:r>
-      <w:proofErr w:type="spellEnd"/>
-      <w:r>
-        <w:t xml:space="preserve"> </w:t>
-      </w:r>
-      <w:proofErr w:type="spellStart"/>
-      <w:r>
-        <w:t>Lexicon</w:t>
-      </w:r>
-      <w:proofErr w:type="spellEnd"/>
-      <w:r>
-        <w:t>” customizado foi escolhido como rótulo oficial das avaliações, devido a apresentar uma sensibilidade maior em suas classificações, principalmente levando em consideração os comentários de natureza neutra.</w:t>
+        <w:t>O dicionário “Opinion Lexicon” customizado foi escolhido como rótulo oficial das avaliações, devido a apresentar uma sensibilidade maior em suas classificações, principalmente levando em consideração os comentários de natureza neutra.</w:t>
       </w:r>
     </w:p>
     <w:p>
@@ -4096,51 +2919,7 @@
                                   <w:sz w:val="22"/>
                                   <w:szCs w:val="22"/>
                                 </w:rPr>
-                                <w:t xml:space="preserve">Figura 3. Comparação entre as matrizes de confusão dos modelos </w:t>
-                              </w:r>
-                              <w:proofErr w:type="spellStart"/>
-                              <w:r>
-                                <w:rPr>
-                                  <w:i w:val="0"/>
-                                  <w:iCs w:val="0"/>
-                                  <w:color w:val="auto"/>
-                                  <w:sz w:val="22"/>
-                                  <w:szCs w:val="22"/>
-                                </w:rPr>
-                                <w:t>Naïve</w:t>
-                              </w:r>
-                              <w:proofErr w:type="spellEnd"/>
-                              <w:r>
-                                <w:rPr>
-                                  <w:i w:val="0"/>
-                                  <w:iCs w:val="0"/>
-                                  <w:color w:val="auto"/>
-                                  <w:sz w:val="22"/>
-                                  <w:szCs w:val="22"/>
-                                </w:rPr>
-                                <w:t xml:space="preserve"> </w:t>
-                              </w:r>
-                              <w:proofErr w:type="spellStart"/>
-                              <w:r>
-                                <w:rPr>
-                                  <w:i w:val="0"/>
-                                  <w:iCs w:val="0"/>
-                                  <w:color w:val="auto"/>
-                                  <w:sz w:val="22"/>
-                                  <w:szCs w:val="22"/>
-                                </w:rPr>
-                                <w:t>Bayes</w:t>
-                              </w:r>
-                              <w:proofErr w:type="spellEnd"/>
-                              <w:r>
-                                <w:rPr>
-                                  <w:i w:val="0"/>
-                                  <w:iCs w:val="0"/>
-                                  <w:color w:val="auto"/>
-                                  <w:sz w:val="22"/>
-                                  <w:szCs w:val="22"/>
-                                </w:rPr>
-                                <w:t xml:space="preserve"> e BERT</w:t>
+                                <w:t>Figura 3. Comparação entre as matrizes de confusão dos modelos Naïve Bayes e BERT</w:t>
                               </w:r>
                               <w:r>
                                 <w:rPr>
@@ -4204,51 +2983,7 @@
                             <w:sz w:val="22"/>
                             <w:szCs w:val="22"/>
                           </w:rPr>
-                          <w:t xml:space="preserve">Figura 3. Comparação entre as matrizes de confusão dos modelos </w:t>
-                        </w:r>
-                        <w:proofErr w:type="spellStart"/>
-                        <w:r>
-                          <w:rPr>
-                            <w:i w:val="0"/>
-                            <w:iCs w:val="0"/>
-                            <w:color w:val="auto"/>
-                            <w:sz w:val="22"/>
-                            <w:szCs w:val="22"/>
-                          </w:rPr>
-                          <w:t>Naïve</w:t>
-                        </w:r>
-                        <w:proofErr w:type="spellEnd"/>
-                        <w:r>
-                          <w:rPr>
-                            <w:i w:val="0"/>
-                            <w:iCs w:val="0"/>
-                            <w:color w:val="auto"/>
-                            <w:sz w:val="22"/>
-                            <w:szCs w:val="22"/>
-                          </w:rPr>
-                          <w:t xml:space="preserve"> </w:t>
-                        </w:r>
-                        <w:proofErr w:type="spellStart"/>
-                        <w:r>
-                          <w:rPr>
-                            <w:i w:val="0"/>
-                            <w:iCs w:val="0"/>
-                            <w:color w:val="auto"/>
-                            <w:sz w:val="22"/>
-                            <w:szCs w:val="22"/>
-                          </w:rPr>
-                          <w:t>Bayes</w:t>
-                        </w:r>
-                        <w:proofErr w:type="spellEnd"/>
-                        <w:r>
-                          <w:rPr>
-                            <w:i w:val="0"/>
-                            <w:iCs w:val="0"/>
-                            <w:color w:val="auto"/>
-                            <w:sz w:val="22"/>
-                            <w:szCs w:val="22"/>
-                          </w:rPr>
-                          <w:t xml:space="preserve"> e BERT</w:t>
+                          <w:t>Figura 3. Comparação entre as matrizes de confusão dos modelos Naïve Bayes e BERT</w:t>
                         </w:r>
                         <w:r>
                           <w:rPr>
@@ -4279,23 +3014,7 @@
         <w:ind w:left="0" w:firstLine="708"/>
       </w:pPr>
       <w:r>
-        <w:t xml:space="preserve">O modelo </w:t>
-      </w:r>
-      <w:proofErr w:type="spellStart"/>
-      <w:r>
-        <w:t>Naïve</w:t>
-      </w:r>
-      <w:proofErr w:type="spellEnd"/>
-      <w:r>
-        <w:t xml:space="preserve"> </w:t>
-      </w:r>
-      <w:proofErr w:type="spellStart"/>
-      <w:r>
-        <w:t>Bayes</w:t>
-      </w:r>
-      <w:proofErr w:type="spellEnd"/>
-      <w:r>
-        <w:t xml:space="preserve"> alcançou desempenho comparativamente melhor na classificação dos sentimentos de categoria neutra, o que não se aplicou para as duas outras categorias, sugerindo uma maior dificuldade em diferenciar as classes positivo a negativo. Por outro lado, o modelo BERT apresentou um desempenho superior, com quantidades significativamente maiores de predições corretas e menos confusões entre as duas categorias, como evidenciado pelos valores elevados na diagonal principal. </w:t>
+        <w:t xml:space="preserve">O modelo Naïve Bayes alcançou desempenho comparativamente melhor na classificação dos sentimentos de categoria neutra, o que não se aplicou para as duas outras categorias, sugerindo uma maior dificuldade em diferenciar as classes positivo a negativo. Por outro lado, o modelo BERT apresentou um desempenho superior, com quantidades significativamente maiores de predições corretas e menos confusões entre as duas categorias, como evidenciado pelos valores elevados na diagonal principal. </w:t>
       </w:r>
     </w:p>
     <w:p>
@@ -4304,35 +3023,19 @@
         <w:spacing w:line="360" w:lineRule="auto"/>
         <w:ind w:left="0" w:firstLine="708"/>
         <w:rPr>
-          <w:ins w:id="25" w:author="Adâmara Santos Gonçalves Felício Adâmara" w:date="2024-01-24T14:27:00Z"/>
+          <w:ins w:id="26" w:author="Adâmara Santos Gonçalves Felício Adâmara" w:date="2024-01-24T14:27:00Z"/>
         </w:rPr>
       </w:pPr>
       <w:r>
         <w:t>No geral</w:t>
       </w:r>
-      <w:ins w:id="26" w:author="Adâmara Santos Gonçalves Felício Adâmara" w:date="2024-02-02T20:04:00Z">
+      <w:ins w:id="27" w:author="Adâmara Santos Gonçalves Felício Adâmara" w:date="2024-02-02T20:04:00Z">
         <w:r>
           <w:t>,</w:t>
         </w:r>
       </w:ins>
       <w:r>
-        <w:t xml:space="preserve"> as taxas de acurácia total para ambos os modelos foi de 0,81% para o </w:t>
-      </w:r>
-      <w:proofErr w:type="spellStart"/>
-      <w:r>
-        <w:t>Naïve</w:t>
-      </w:r>
-      <w:proofErr w:type="spellEnd"/>
-      <w:r>
-        <w:t xml:space="preserve"> </w:t>
-      </w:r>
-      <w:proofErr w:type="spellStart"/>
-      <w:r>
-        <w:t>Bayes</w:t>
-      </w:r>
-      <w:proofErr w:type="spellEnd"/>
-      <w:r>
-        <w:t xml:space="preserve"> e 0,89% para o BERT, o que denota uma eficácia maior nas classificações por parte do modelo de rede neural sendo consistente com a natureza do algoritmo que, como um modelo de linguagem textual profundo, é capaz de compreender com maior capacidade a complexidade e os matizes do texto.</w:t>
+        <w:t xml:space="preserve"> as taxas de acurácia total para ambos os modelos foi de 0,81% para o Naïve Bayes e 0,89% para o BERT, o que denota uma eficácia maior nas classificações por parte do modelo de rede neural sendo consistente com a natureza do algoritmo que, como um modelo de linguagem textual profundo, é capaz de compreender com maior capacidade a complexidade e os matizes do texto.</w:t>
       </w:r>
     </w:p>
     <w:p>
@@ -4344,40 +3047,6 @@
       <w:r>
         <w:t>Além da acurácia, outras três métricas que contribuem para o processo de avaliação - quando se trata de modelos de classificação - foram calculadas. Entre elas temos a precisão que consiste nas previsões corretas de uma classe com relação a todas as previsões feitas para a mesma classe, a revocação que representa as previsões corretas de uma classe com relação ao total de casos que realmente pertencem a essa classe e a pontuação F1 que é uma média harmônica entre a precisão e revocação, fornecendo um valor que equilibra ambas as métricas. A Figura 4 demonstra a comparação entre as três métricas citadas.</w:t>
       </w:r>
-    </w:p>
-    <w:p>
-      <w:pPr>
-        <w:pStyle w:val="PargrafodaLista"/>
-        <w:spacing w:line="360" w:lineRule="auto"/>
-        <w:ind w:left="0" w:firstLine="708"/>
-        <w:rPr>
-          <w:ins w:id="27" w:author="Adâmara Santos Gonçalves Felício Adâmara" w:date="2024-01-24T14:27:00Z"/>
-        </w:rPr>
-      </w:pPr>
-    </w:p>
-    <w:p>
-      <w:pPr>
-        <w:spacing w:line="360" w:lineRule="auto"/>
-        <w:rPr>
-          <w:b/>
-        </w:rPr>
-      </w:pPr>
-    </w:p>
-    <w:p>
-      <w:pPr>
-        <w:spacing w:line="360" w:lineRule="auto"/>
-        <w:rPr>
-          <w:b/>
-        </w:rPr>
-      </w:pPr>
-    </w:p>
-    <w:p>
-      <w:pPr>
-        <w:spacing w:line="360" w:lineRule="auto"/>
-        <w:rPr>
-          <w:b/>
-        </w:rPr>
-      </w:pPr>
     </w:p>
     <w:p>
       <w:pPr>
@@ -4492,51 +3161,7 @@
                                   <w:sz w:val="22"/>
                                   <w:szCs w:val="22"/>
                                 </w:rPr>
-                                <w:t xml:space="preserve">Figura 4. Comparativo de métricas de avaliação para modelos de classificação </w:t>
-                              </w:r>
-                              <w:proofErr w:type="spellStart"/>
-                              <w:r>
-                                <w:rPr>
-                                  <w:i w:val="0"/>
-                                  <w:iCs w:val="0"/>
-                                  <w:color w:val="auto"/>
-                                  <w:sz w:val="22"/>
-                                  <w:szCs w:val="22"/>
-                                </w:rPr>
-                                <w:t>Naïve</w:t>
-                              </w:r>
-                              <w:proofErr w:type="spellEnd"/>
-                              <w:r>
-                                <w:rPr>
-                                  <w:i w:val="0"/>
-                                  <w:iCs w:val="0"/>
-                                  <w:color w:val="auto"/>
-                                  <w:sz w:val="22"/>
-                                  <w:szCs w:val="22"/>
-                                </w:rPr>
-                                <w:t xml:space="preserve"> </w:t>
-                              </w:r>
-                              <w:proofErr w:type="spellStart"/>
-                              <w:r>
-                                <w:rPr>
-                                  <w:i w:val="0"/>
-                                  <w:iCs w:val="0"/>
-                                  <w:color w:val="auto"/>
-                                  <w:sz w:val="22"/>
-                                  <w:szCs w:val="22"/>
-                                </w:rPr>
-                                <w:t>Bayes</w:t>
-                              </w:r>
-                              <w:proofErr w:type="spellEnd"/>
-                              <w:r>
-                                <w:rPr>
-                                  <w:i w:val="0"/>
-                                  <w:iCs w:val="0"/>
-                                  <w:color w:val="auto"/>
-                                  <w:sz w:val="22"/>
-                                  <w:szCs w:val="22"/>
-                                </w:rPr>
-                                <w:t xml:space="preserve"> e BERT</w:t>
+                                <w:t>Figura 4. Comparativo de métricas de avaliação para modelos de classificação Naïve Bayes e BERT</w:t>
                               </w:r>
                               <w:r>
                                 <w:rPr>
@@ -4610,51 +3235,7 @@
                             <w:sz w:val="22"/>
                             <w:szCs w:val="22"/>
                           </w:rPr>
-                          <w:t xml:space="preserve">Figura 4. Comparativo de métricas de avaliação para modelos de classificação </w:t>
-                        </w:r>
-                        <w:proofErr w:type="spellStart"/>
-                        <w:r>
-                          <w:rPr>
-                            <w:i w:val="0"/>
-                            <w:iCs w:val="0"/>
-                            <w:color w:val="auto"/>
-                            <w:sz w:val="22"/>
-                            <w:szCs w:val="22"/>
-                          </w:rPr>
-                          <w:t>Naïve</w:t>
-                        </w:r>
-                        <w:proofErr w:type="spellEnd"/>
-                        <w:r>
-                          <w:rPr>
-                            <w:i w:val="0"/>
-                            <w:iCs w:val="0"/>
-                            <w:color w:val="auto"/>
-                            <w:sz w:val="22"/>
-                            <w:szCs w:val="22"/>
-                          </w:rPr>
-                          <w:t xml:space="preserve"> </w:t>
-                        </w:r>
-                        <w:proofErr w:type="spellStart"/>
-                        <w:r>
-                          <w:rPr>
-                            <w:i w:val="0"/>
-                            <w:iCs w:val="0"/>
-                            <w:color w:val="auto"/>
-                            <w:sz w:val="22"/>
-                            <w:szCs w:val="22"/>
-                          </w:rPr>
-                          <w:t>Bayes</w:t>
-                        </w:r>
-                        <w:proofErr w:type="spellEnd"/>
-                        <w:r>
-                          <w:rPr>
-                            <w:i w:val="0"/>
-                            <w:iCs w:val="0"/>
-                            <w:color w:val="auto"/>
-                            <w:sz w:val="22"/>
-                            <w:szCs w:val="22"/>
-                          </w:rPr>
-                          <w:t xml:space="preserve"> e BERT</w:t>
+                          <w:t>Figura 4. Comparativo de métricas de avaliação para modelos de classificação Naïve Bayes e BERT</w:t>
                         </w:r>
                         <w:r>
                           <w:rPr>
@@ -4705,21 +3286,8 @@
         </w:rPr>
         <w:t xml:space="preserve">No gráfico correspondente ao </w:t>
       </w:r>
-      <w:proofErr w:type="spellStart"/>
-      <w:r>
-        <w:t>Naïve</w:t>
-      </w:r>
-      <w:proofErr w:type="spellEnd"/>
-      <w:r>
-        <w:t xml:space="preserve"> </w:t>
-      </w:r>
-      <w:proofErr w:type="spellStart"/>
-      <w:r>
-        <w:t>Bayes</w:t>
-      </w:r>
-      <w:proofErr w:type="spellEnd"/>
-      <w:r>
-        <w:t>, o modelo apresentou um equilíbrio entre todas as métricas para as diferentes classes de sentimentos, indicando uma consistência em seu desempenho. Essa consistência é importante, pois sugere que o modelo não favoreceu indevidamente nenhuma classe em particular durante o processo de classificação.</w:t>
+      <w:r>
+        <w:t>Naïve Bayes, o modelo apresentou um equilíbrio entre todas as métricas para as diferentes classes de sentimentos, indicando uma consistência em seu desempenho. Essa consistência é importante, pois sugere que o modelo não favoreceu indevidamente nenhuma classe em particular durante o processo de classificação.</w:t>
       </w:r>
     </w:p>
     <w:p>
@@ -4775,29 +3343,7 @@
       </w:pPr>
       <w:r>
         <w:tab/>
-        <w:t xml:space="preserve">Embora no cenário geral o BERT tenha superado o </w:t>
-      </w:r>
-      <w:proofErr w:type="spellStart"/>
-      <w:r>
-        <w:t>Naïve</w:t>
-      </w:r>
-      <w:proofErr w:type="spellEnd"/>
-      <w:r>
-        <w:t xml:space="preserve"> </w:t>
-      </w:r>
-      <w:proofErr w:type="spellStart"/>
-      <w:r>
-        <w:t>Bayes</w:t>
-      </w:r>
-      <w:proofErr w:type="spellEnd"/>
-      <w:r>
-        <w:t xml:space="preserve">, o modelo mais simples exibiu uma capacidade notável nas classificações dos sentimentos neutros, o que é relevante em contextos </w:t>
-      </w:r>
-      <w:r>
-        <w:t>em que</w:t>
-      </w:r>
-      <w:r>
-        <w:t xml:space="preserve"> essa distinção é crucial.</w:t>
+        <w:t>Embora no cenário geral o BERT tenha superado o Naïve Bayes, o modelo mais simples exibiu uma capacidade notável nas classificações dos sentimentos neutros, o que é relevante em contextos em que essa distinção é crucial.</w:t>
       </w:r>
     </w:p>
     <w:p>
@@ -4902,6 +3448,431 @@
       <w:pPr>
         <w:pStyle w:val="PargrafodaLista"/>
         <w:spacing w:line="360" w:lineRule="auto"/>
+        <w:ind w:left="0" w:firstLine="708"/>
+        <w:rPr>
+          <w:ins w:id="33" w:author="Adâmara Santos Gonçalves Felício Adâmara" w:date="2024-01-24T14:27:00Z"/>
+          <w:b/>
+          <w:bCs/>
+        </w:rPr>
+      </w:pPr>
+      <w:r>
+        <w:rPr>
+          <w:b/>
+          <w:bCs/>
+        </w:rPr>
+        <w:t>Discussão</w:t>
+      </w:r>
+    </w:p>
+    <w:p>
+      <w:pPr>
+        <w:spacing w:line="360" w:lineRule="auto"/>
+        <w:rPr>
+          <w:b/>
+        </w:rPr>
+      </w:pPr>
+    </w:p>
+    <w:p>
+      <w:pPr>
+        <w:spacing w:line="360" w:lineRule="auto"/>
+        <w:ind w:firstLine="708"/>
+        <w:rPr>
+          <w:bCs/>
+        </w:rPr>
+      </w:pPr>
+      <w:commentRangeStart w:id="34"/>
+      <w:r>
+        <w:rPr>
+          <w:bCs/>
+        </w:rPr>
+        <w:t xml:space="preserve">No estudo </w:t>
+      </w:r>
+      <w:r>
+        <w:rPr>
+          <w:bCs/>
+        </w:rPr>
+        <w:t>conduzido por</w:t>
+      </w:r>
+      <w:r>
+        <w:rPr>
+          <w:bCs/>
+        </w:rPr>
+        <w:t xml:space="preserve"> </w:t>
+      </w:r>
+      <w:r>
+        <w:rPr>
+          <w:bCs/>
+        </w:rPr>
+        <w:t xml:space="preserve">Huay </w:t>
+      </w:r>
+      <w:r>
+        <w:rPr>
+          <w:bCs/>
+          <w:i/>
+          <w:iCs/>
+        </w:rPr>
+        <w:t>et al.</w:t>
+      </w:r>
+      <w:r>
+        <w:rPr>
+          <w:bCs/>
+        </w:rPr>
+        <w:t xml:space="preserve"> (2021), análise de sentimentos foi aplicada nas linhas aéreas da </w:t>
+      </w:r>
+      <w:r>
+        <w:rPr>
+          <w:bCs/>
+        </w:rPr>
+        <w:t>Malásia</w:t>
+      </w:r>
+      <w:r>
+        <w:rPr>
+          <w:bCs/>
+        </w:rPr>
+        <w:t xml:space="preserve"> com o objetivo de comparar resultados entre seis modelos diferentes</w:t>
+      </w:r>
+      <w:r>
+        <w:rPr>
+          <w:bCs/>
+        </w:rPr>
+        <w:t>. A pesquisa mostrou que as técnicas de aprendizado profundo obtiveram performance</w:t>
+      </w:r>
+      <w:r>
+        <w:rPr>
+          <w:bCs/>
+        </w:rPr>
+        <w:t>s</w:t>
+      </w:r>
+      <w:r>
+        <w:rPr>
+          <w:bCs/>
+        </w:rPr>
+        <w:t xml:space="preserve"> mais elevad</w:t>
+      </w:r>
+      <w:r>
+        <w:rPr>
+          <w:bCs/>
+        </w:rPr>
+        <w:t>a</w:t>
+      </w:r>
+      <w:r>
+        <w:rPr>
+          <w:bCs/>
+        </w:rPr>
+        <w:t xml:space="preserve">s </w:t>
+      </w:r>
+      <w:r>
+        <w:rPr>
+          <w:bCs/>
+        </w:rPr>
+        <w:t xml:space="preserve">em relação as técnicas tidas como </w:t>
+      </w:r>
+      <w:r>
+        <w:rPr>
+          <w:bCs/>
+        </w:rPr>
+        <w:t xml:space="preserve">clássicas. O exemplo </w:t>
+      </w:r>
+      <w:r>
+        <w:rPr>
+          <w:bCs/>
+        </w:rPr>
+        <w:t>de destaque</w:t>
+      </w:r>
+      <w:r>
+        <w:rPr>
+          <w:bCs/>
+        </w:rPr>
+        <w:t xml:space="preserve"> foi o BERT que obteve uma acurácia de 86,0% quando comparado com valores entre 66,5% e 77,0% dos outros modelos implementados, já o</w:t>
+      </w:r>
+      <w:r>
+        <w:t xml:space="preserve"> </w:t>
+      </w:r>
+      <w:r>
+        <w:t>Naïve Bayes</w:t>
+      </w:r>
+      <w:r>
+        <w:rPr>
+          <w:bCs/>
+        </w:rPr>
+        <w:t xml:space="preserve"> </w:t>
+      </w:r>
+      <w:r>
+        <w:rPr>
+          <w:bCs/>
+        </w:rPr>
+        <w:t xml:space="preserve">atingiu a marca dos 70,4% </w:t>
+      </w:r>
+      <w:r>
+        <w:rPr>
+          <w:bCs/>
+        </w:rPr>
+        <w:t xml:space="preserve">sendo </w:t>
+      </w:r>
+      <w:r>
+        <w:rPr>
+          <w:bCs/>
+        </w:rPr>
+        <w:t>considerado o melhor em termos de acurácia entre os modelos clássicos.</w:t>
+      </w:r>
+    </w:p>
+    <w:p>
+      <w:pPr>
+        <w:spacing w:line="360" w:lineRule="auto"/>
+        <w:rPr>
+          <w:bCs/>
+        </w:rPr>
+      </w:pPr>
+      <w:r>
+        <w:rPr>
+          <w:bCs/>
+        </w:rPr>
+        <w:t xml:space="preserve"> </w:t>
+      </w:r>
+      <w:r>
+        <w:rPr>
+          <w:bCs/>
+        </w:rPr>
+        <w:tab/>
+      </w:r>
+      <w:r>
+        <w:rPr>
+          <w:bCs/>
+        </w:rPr>
+        <w:t>Outro estudo conduzido por Gheeta e Karthika (2021) e centrado nas avaliações de consumidores, categorizou comentários em positivos e negativos com o auxílio de análise de sentimentos e avaliou a performance de quatro modelos distintos. O</w:t>
+      </w:r>
+      <w:r>
+        <w:rPr>
+          <w:bCs/>
+        </w:rPr>
+        <w:t xml:space="preserve"> BERT obteve uma performance melhor em todas as métricas de avaliação escolhidas (acurácias, precisão, revocação e pontuação F1), demonstrando a potencial relevância da aplicação desse potente modelo em problemas de análise de sentimentos. </w:t>
+      </w:r>
+    </w:p>
+    <w:p>
+      <w:pPr>
+        <w:pStyle w:val="PargrafodaLista"/>
+        <w:spacing w:line="360" w:lineRule="auto"/>
+        <w:ind w:left="0" w:firstLine="709"/>
+        <w:rPr>
+          <w:bCs/>
+        </w:rPr>
+      </w:pPr>
+      <w:r>
+        <w:rPr>
+          <w:bCs/>
+        </w:rPr>
+        <w:t xml:space="preserve">Uma </w:t>
+      </w:r>
+      <w:r>
+        <w:rPr>
+          <w:bCs/>
+        </w:rPr>
+        <w:t xml:space="preserve">outra </w:t>
+      </w:r>
+      <w:r>
+        <w:rPr>
+          <w:bCs/>
+        </w:rPr>
+        <w:t xml:space="preserve">versão do BERT explorada com o intuito de classificar textos </w:t>
+      </w:r>
+      <w:r>
+        <w:rPr>
+          <w:bCs/>
+        </w:rPr>
+        <w:t xml:space="preserve">em sueco </w:t>
+      </w:r>
+      <w:r>
+        <w:rPr>
+          <w:bCs/>
+        </w:rPr>
+        <w:t>obte</w:t>
+      </w:r>
+      <w:r>
+        <w:rPr>
+          <w:bCs/>
+        </w:rPr>
+        <w:t>ve</w:t>
+      </w:r>
+      <w:r>
+        <w:rPr>
+          <w:bCs/>
+        </w:rPr>
+        <w:t xml:space="preserve"> uma excelente performance devido </w:t>
+      </w:r>
+      <w:r>
+        <w:rPr>
+          <w:bCs/>
+        </w:rPr>
+        <w:t>a</w:t>
+      </w:r>
+      <w:r>
+        <w:rPr>
+          <w:bCs/>
+        </w:rPr>
+        <w:t xml:space="preserve"> seu vasto pré-treino em dados dessa </w:t>
+      </w:r>
+      <w:r>
+        <w:rPr>
+          <w:bCs/>
+        </w:rPr>
+        <w:t>natureza,</w:t>
+      </w:r>
+      <w:r>
+        <w:rPr>
+          <w:bCs/>
+        </w:rPr>
+        <w:t xml:space="preserve"> permiti</w:t>
+      </w:r>
+      <w:r>
+        <w:rPr>
+          <w:bCs/>
+        </w:rPr>
+        <w:t>ndo assim</w:t>
+      </w:r>
+      <w:r>
+        <w:rPr>
+          <w:bCs/>
+        </w:rPr>
+        <w:t xml:space="preserve"> uma facilidade </w:t>
+      </w:r>
+      <w:r>
+        <w:rPr>
+          <w:bCs/>
+        </w:rPr>
+        <w:t>em</w:t>
+      </w:r>
+      <w:r>
+        <w:rPr>
+          <w:bCs/>
+        </w:rPr>
+        <w:t xml:space="preserve"> identificar complexidades presentes</w:t>
+      </w:r>
+      <w:r>
+        <w:rPr>
+          <w:bCs/>
+        </w:rPr>
+        <w:t xml:space="preserve"> na linguagem indicando uma menor necessidade de dados adicionais na condução de tarefas específicas (</w:t>
+      </w:r>
+      <w:r>
+        <w:rPr>
+          <w:bCs/>
+        </w:rPr>
+        <w:t>Daniel, 2020</w:t>
+      </w:r>
+      <w:r>
+        <w:rPr>
+          <w:bCs/>
+        </w:rPr>
+        <w:t>)</w:t>
+      </w:r>
+      <w:r>
+        <w:rPr>
+          <w:bCs/>
+        </w:rPr>
+        <w:t>.</w:t>
+      </w:r>
+    </w:p>
+    <w:p>
+      <w:pPr>
+        <w:pStyle w:val="PargrafodaLista"/>
+        <w:spacing w:line="360" w:lineRule="auto"/>
+        <w:ind w:left="0" w:firstLine="709"/>
+        <w:rPr>
+          <w:bCs/>
+        </w:rPr>
+      </w:pPr>
+      <w:r>
+        <w:rPr>
+          <w:bCs/>
+        </w:rPr>
+        <w:t>A apl</w:t>
+      </w:r>
+      <w:r>
+        <w:rPr>
+          <w:bCs/>
+        </w:rPr>
+        <w:t xml:space="preserve">icação de um modelo híbrido combinando uma rede convolucional e o modelo BERT para classificação de comentários de filmes extraídos da plataforma do IMDB, superou uma série de modelos selecionados. De acordo com Pawan </w:t>
+      </w:r>
+      <w:r>
+        <w:rPr>
+          <w:bCs/>
+          <w:i/>
+          <w:iCs/>
+        </w:rPr>
+        <w:t>et al</w:t>
+      </w:r>
+      <w:r>
+        <w:rPr>
+          <w:bCs/>
+        </w:rPr>
+        <w:t>.</w:t>
+      </w:r>
+      <w:r>
+        <w:rPr>
+          <w:bCs/>
+        </w:rPr>
+        <w:t>(2024)</w:t>
+      </w:r>
+      <w:r>
+        <w:rPr>
+          <w:bCs/>
+        </w:rPr>
+        <w:t xml:space="preserve">, as métricas registradas pelo </w:t>
+      </w:r>
+      <w:r>
+        <w:t>Naïve</w:t>
+      </w:r>
+      <w:r>
+        <w:rPr>
+          <w:bCs/>
+        </w:rPr>
+        <w:t xml:space="preserve"> Bayes </w:t>
+      </w:r>
+      <w:r>
+        <w:rPr>
+          <w:bCs/>
+        </w:rPr>
+        <w:t>como exemplo de modelo utilizado</w:t>
+      </w:r>
+      <w:r>
+        <w:rPr>
+          <w:bCs/>
+        </w:rPr>
+        <w:t xml:space="preserve"> foram de 86.79%, 87,35%, 86,30% e 86,24% para acurácia, precisão, revocação e pontuação F1 respectivamente, quando comparadas com 95,91%, 96,80%, 95,07% e 95,93% geradas pelo modelo híbrido, denotam uma</w:t>
+      </w:r>
+      <w:r>
+        <w:rPr>
+          <w:bCs/>
+        </w:rPr>
+        <w:t xml:space="preserve"> importância de se misturarem estados da arte atuais na obtenção de melhorias em performance</w:t>
+      </w:r>
+      <w:r>
+        <w:rPr>
+          <w:bCs/>
+        </w:rPr>
+        <w:t>.</w:t>
+      </w:r>
+      <w:commentRangeEnd w:id="34"/>
+      <w:r>
+        <w:rPr>
+          <w:rStyle w:val="Refdecomentrio"/>
+        </w:rPr>
+        <w:commentReference w:id="34"/>
+      </w:r>
+    </w:p>
+    <w:p>
+      <w:pPr>
+        <w:pStyle w:val="PargrafodaLista"/>
+        <w:spacing w:line="360" w:lineRule="auto"/>
+        <w:ind w:left="0" w:firstLine="709"/>
+        <w:rPr>
+          <w:b/>
+        </w:rPr>
+      </w:pPr>
+    </w:p>
+    <w:p>
+      <w:pPr>
+        <w:pStyle w:val="PargrafodaLista"/>
+        <w:spacing w:line="360" w:lineRule="auto"/>
         <w:ind w:left="0"/>
         <w:jc w:val="left"/>
         <w:rPr>
@@ -4912,21 +3883,7 @@
         <w:rPr>
           <w:b/>
         </w:rPr>
-        <w:t>Conclusão(</w:t>
-      </w:r>
-      <w:proofErr w:type="spellStart"/>
-      <w:r>
-        <w:rPr>
-          <w:b/>
-        </w:rPr>
-        <w:t>ões</w:t>
-      </w:r>
-      <w:proofErr w:type="spellEnd"/>
-      <w:r>
-        <w:rPr>
-          <w:b/>
-        </w:rPr>
-        <w:t>) ou Considerações Finais</w:t>
+        <w:t>Conclusão(ões) ou Considerações Finais</w:t>
       </w:r>
     </w:p>
     <w:p>
@@ -4942,105 +3899,402 @@
         <w:spacing w:line="360" w:lineRule="auto"/>
         <w:ind w:firstLine="708"/>
       </w:pPr>
-      <w:r>
-        <w:t>O título da seção Conclusão(</w:t>
-      </w:r>
-      <w:proofErr w:type="spellStart"/>
-      <w:r>
-        <w:t>ões</w:t>
-      </w:r>
-      <w:proofErr w:type="spellEnd"/>
-      <w:r>
-        <w:t>) ou Considerações Finais deve ser alinhado à esquerda e grafado em negrito. Fica a critério do aluno e do orientador a escolha de qual termo melhor se adequa ao trabalho. Esta seção deve conter frases curtas, apresentando as conclusões e inferências elaboradas a partir da discussão dos resultados. É importante que estas frases não sejam meras reproduções dos resultados, respondendo aos objetivos propostos no trabalho. Os autores não devem, em hipótese alguma, mencionar, citar ou reproduzir resultados de outros estudos na(s) conclusão(</w:t>
-      </w:r>
-      <w:proofErr w:type="spellStart"/>
-      <w:r>
-        <w:t>ões</w:t>
-      </w:r>
-      <w:proofErr w:type="spellEnd"/>
-      <w:r>
-        <w:t>) ou considerações finais do TCC. Por fim, salienta-se que essa seção não deve conter tabelas ou figuras, sendo redigida</w:t>
-      </w:r>
-      <w:bookmarkStart w:id="33" w:name="_Hlk66353157"/>
+      <w:commentRangeStart w:id="35"/>
+      <w:r>
+        <w:lastRenderedPageBreak/>
+        <w:t xml:space="preserve">Nesse estudo, foi proposto uma comparação entre um modelo clássico e de aprendizado profundo para análise de sentimentos de comentários de filmes, com ênfase nos modelos </w:t>
+      </w:r>
+      <w:r>
+        <w:t>Naïve</w:t>
+      </w:r>
+      <w:r>
+        <w:rPr>
+          <w:bCs/>
+        </w:rPr>
+        <w:t xml:space="preserve"> Bayes </w:t>
+      </w:r>
+      <w:r>
+        <w:rPr>
+          <w:bCs/>
+        </w:rPr>
+        <w:t xml:space="preserve">e BERT. Os resultados demonstraram que, apesar da simplicidade e rapidez do </w:t>
+      </w:r>
+      <w:r>
+        <w:t>Naïve</w:t>
+      </w:r>
+      <w:r>
+        <w:rPr>
+          <w:bCs/>
+        </w:rPr>
+        <w:t xml:space="preserve"> Bayes</w:t>
+      </w:r>
+      <w:r>
+        <w:rPr>
+          <w:bCs/>
+        </w:rPr>
+        <w:t xml:space="preserve">, o BERT superou significativamente em precisão, beneficiando-se da capacidade de compreender melhor as nuances da linguagem. </w:t>
+      </w:r>
+      <w:bookmarkStart w:id="36" w:name="_Hlk66353157"/>
+      <w:r>
+        <w:t>Este achado reforça a importância da implementação do aprendizado profundo em tarefas de processamento de linguagem natural, especialmente na análise de sentimentos onde o contexto e a subjetividade dos textos são fundamentais.</w:t>
+      </w:r>
+    </w:p>
+    <w:p>
+      <w:pPr>
+        <w:spacing w:line="360" w:lineRule="auto"/>
+        <w:ind w:firstLine="708"/>
+      </w:pPr>
+      <w:r>
+        <w:t>Para futuros trabalhos, propõe-se a exploração de modelos híbridos, visando otimizar tanto a precisão quanto a eficiência computacional. A investigação sobre o desempenho desses modelos em bases de dados desbalanceadas, bem como a aplicação de técnicas de processamento de linguagem natural mais avançadas, como a análise de sentimentos de tempo real e a exploração da performance considerando outros modelos de linguagem, também são direções promissoras para a continuidade do trabalho.</w:t>
+      </w:r>
+      <w:commentRangeEnd w:id="35"/>
+      <w:r>
+        <w:rPr>
+          <w:rStyle w:val="Refdecomentrio"/>
+        </w:rPr>
+        <w:commentReference w:id="35"/>
+      </w:r>
+    </w:p>
+    <w:bookmarkEnd w:id="36"/>
+    <w:p>
+      <w:pPr>
+        <w:spacing w:line="360" w:lineRule="auto"/>
+      </w:pPr>
+    </w:p>
+    <w:p>
+      <w:pPr>
+        <w:spacing w:line="360" w:lineRule="auto"/>
+        <w:jc w:val="left"/>
+      </w:pPr>
+      <w:r>
+        <w:rPr>
+          <w:b/>
+        </w:rPr>
+        <w:t xml:space="preserve">Agradecimento </w:t>
+      </w:r>
+    </w:p>
+    <w:p>
+      <w:pPr>
+        <w:spacing w:line="360" w:lineRule="auto"/>
+        <w:jc w:val="left"/>
+      </w:pPr>
       <w:r>
         <w:t xml:space="preserve"> </w:t>
       </w:r>
-      <w:r>
-        <w:t>de forma sucinta</w:t>
-      </w:r>
-      <w:r>
-        <w:t>.</w:t>
-      </w:r>
-    </w:p>
-    <w:bookmarkEnd w:id="33"/>
-    <w:p>
-      <w:pPr>
-        <w:spacing w:line="360" w:lineRule="auto"/>
-      </w:pPr>
-    </w:p>
-    <w:p>
-      <w:pPr>
-        <w:spacing w:line="360" w:lineRule="auto"/>
-        <w:jc w:val="left"/>
-      </w:pPr>
-      <w:r>
-        <w:rPr>
-          <w:b/>
-        </w:rPr>
-        <w:t xml:space="preserve">Agradecimento </w:t>
-      </w:r>
-      <w:r>
-        <w:t>(opcional, 1 parágrafo, bem sucinto)</w:t>
-      </w:r>
-    </w:p>
-    <w:p>
-      <w:pPr>
-        <w:spacing w:line="360" w:lineRule="auto"/>
-        <w:jc w:val="left"/>
-      </w:pPr>
-      <w:r>
+    </w:p>
+    <w:p>
+      <w:pPr>
+        <w:spacing w:line="360" w:lineRule="auto"/>
+      </w:pPr>
+      <w:r>
+        <w:tab/>
+      </w:r>
+      <w:commentRangeStart w:id="37"/>
+      <w:r>
+        <w:t>Gostaria de agradecer a todos os colegas que me auxiliaram no refinamento da escolha do tema para esse trabalho, a minha família pelo suporte e especialmente a professora Adâmara por todo trabalho de revisão, orientação e apoio durante esse período de escrita e desenvolvimento.</w:t>
+      </w:r>
+      <w:r>
+        <w:tab/>
+      </w:r>
+      <w:commentRangeEnd w:id="37"/>
+      <w:r>
+        <w:rPr>
+          <w:rStyle w:val="Refdecomentrio"/>
+        </w:rPr>
+        <w:commentReference w:id="37"/>
+      </w:r>
+    </w:p>
+    <w:p>
+      <w:pPr>
+        <w:spacing w:line="360" w:lineRule="auto"/>
+      </w:pPr>
+    </w:p>
+    <w:p>
+      <w:pPr>
+        <w:spacing w:line="360" w:lineRule="auto"/>
+        <w:rPr>
+          <w:b/>
+        </w:rPr>
+      </w:pPr>
+      <w:bookmarkStart w:id="38" w:name="_Hlk33977167"/>
+      <w:r>
+        <w:rPr>
+          <w:b/>
+        </w:rPr>
+        <w:t>Referências</w:t>
+      </w:r>
+    </w:p>
+    <w:bookmarkEnd w:id="38"/>
+    <w:p>
+      <w:pPr>
+        <w:spacing w:line="360" w:lineRule="auto"/>
+        <w:rPr>
+          <w:b/>
+        </w:rPr>
+      </w:pPr>
+    </w:p>
+    <w:p>
+      <w:pPr>
+        <w:spacing w:line="240" w:lineRule="auto"/>
+        <w:jc w:val="left"/>
+        <w:rPr>
+          <w:lang w:val="en-US"/>
+        </w:rPr>
+      </w:pPr>
+      <w:r>
+        <w:t xml:space="preserve">Alexander Demidovskij, Artyom Turgaryov, Aleksei Trutnev, Marina Kazyulina, igor Salnikov, Stanislav Pavlov. </w:t>
+      </w:r>
+      <w:r>
+        <w:rPr>
+          <w:lang w:val="en-US"/>
+        </w:rPr>
+        <w:t>Lightweight and Elegant Data Reduction Strategies for Training Acceleration of Convolutional Neural Networks. MDPI Journal, 2023.</w:t>
+      </w:r>
+    </w:p>
+    <w:p>
+      <w:pPr>
+        <w:spacing w:line="240" w:lineRule="auto"/>
+        <w:jc w:val="left"/>
+        <w:rPr>
+          <w:lang w:val="en-US"/>
+        </w:rPr>
+      </w:pPr>
+    </w:p>
+    <w:p>
+      <w:pPr>
+        <w:spacing w:line="240" w:lineRule="auto"/>
+        <w:jc w:val="left"/>
+        <w:rPr>
+          <w:lang w:val="en-US"/>
+        </w:rPr>
+      </w:pPr>
+      <w:r>
+        <w:rPr>
+          <w:lang w:val="en-US"/>
+        </w:rPr>
+        <w:t>Alok Singh Chauhan, Ankit Kumar, Arun Pratap Srivastava, Manoj Kumar, Pawan Kumar Mall, Swapnita Srivastava, Vipul Narayan. Self-Attentive CNN+BERT: An Approach for Analysis of Sentiment on Movie Reviews Using Word Embedding. International Journal of Intelligent Systems and Applications in Engineering, 2024.</w:t>
+      </w:r>
+    </w:p>
+    <w:p>
+      <w:pPr>
+        <w:spacing w:line="240" w:lineRule="auto"/>
+        <w:jc w:val="left"/>
+        <w:rPr>
+          <w:lang w:val="en-US"/>
+        </w:rPr>
+      </w:pPr>
+    </w:p>
+    <w:p>
+      <w:pPr>
+        <w:spacing w:line="240" w:lineRule="auto"/>
+        <w:jc w:val="left"/>
+        <w:rPr>
+          <w:lang w:val="en-US"/>
+        </w:rPr>
+      </w:pPr>
+      <w:r>
+        <w:rPr>
+          <w:lang w:val="en-US"/>
+        </w:rPr>
+        <w:t xml:space="preserve">Azilawati Azizan, Masurah Mohamad, Mohammad Nasir Abdullah, Nurkhairizan Khairudin, Nurul Najwa SK Abdul Jamal. </w:t>
+      </w:r>
+      <w:r>
+        <w:rPr>
+          <w:lang w:val="en-US"/>
+        </w:rPr>
+        <w:t>Lexicon-based sentiment analysis for movie review tweets. 1st International Conference on Artificial Intelligence and Data Sciences, 2019.</w:t>
+      </w:r>
+    </w:p>
+    <w:p>
+      <w:pPr>
+        <w:spacing w:line="240" w:lineRule="auto"/>
+        <w:jc w:val="left"/>
+        <w:rPr>
+          <w:lang w:val="en-US"/>
+        </w:rPr>
+      </w:pPr>
+    </w:p>
+    <w:p>
+      <w:pPr>
+        <w:spacing w:line="240" w:lineRule="auto"/>
+        <w:jc w:val="left"/>
+        <w:rPr>
+          <w:lang w:val="en-US"/>
+        </w:rPr>
+      </w:pPr>
+      <w:r>
+        <w:rPr>
+          <w:lang w:val="en-US"/>
+        </w:rPr>
+        <w:t>Abayomi Bello, Man-Fai Leung, Sin-Chun Ng. A BERT Framework to Sentiment Analysis of Tweets. Sensors, 2023.</w:t>
+      </w:r>
+    </w:p>
+    <w:p>
+      <w:pPr>
+        <w:spacing w:line="240" w:lineRule="auto"/>
+        <w:jc w:val="left"/>
+        <w:rPr>
+          <w:lang w:val="en-US"/>
+        </w:rPr>
+      </w:pPr>
+    </w:p>
+    <w:p>
+      <w:pPr>
+        <w:pStyle w:val="Default"/>
+        <w:rPr>
+          <w:rFonts w:ascii="Times New Roman" w:eastAsiaTheme="minorHAnsi" w:hAnsi="Times New Roman" w:cs="Times New Roman"/>
+          <w:sz w:val="22"/>
+          <w:szCs w:val="22"/>
+          <w:lang w:val="en-US" w:eastAsia="en-US"/>
+        </w:rPr>
+      </w:pPr>
+      <w:r>
+        <w:rPr>
+          <w:sz w:val="22"/>
+          <w:szCs w:val="22"/>
+          <w:lang w:val="en-US"/>
+        </w:rPr>
+        <w:lastRenderedPageBreak/>
+        <w:t xml:space="preserve">Chi Wee Tan, Huay Wen Kang, Kah Kien Chye, Ong Zi Yuan. </w:t>
+      </w:r>
+      <w:r>
+        <w:rPr>
+          <w:sz w:val="22"/>
+          <w:szCs w:val="22"/>
+          <w:lang w:val="en-US"/>
+        </w:rPr>
+        <w:t>The Science of Emotion: Malaysian Airlines Sentiment Analysis using BERT Approach. International Conference on Digital Transformation and Applications</w:t>
+      </w:r>
+      <w:r>
+        <w:rPr>
+          <w:sz w:val="22"/>
+          <w:szCs w:val="22"/>
+          <w:lang w:val="en-US"/>
+        </w:rPr>
+        <w:t>, 2021.</w:t>
+      </w:r>
+    </w:p>
+    <w:p>
+      <w:pPr>
+        <w:spacing w:line="240" w:lineRule="auto"/>
+        <w:jc w:val="left"/>
+        <w:rPr>
+          <w:lang w:val="en-US"/>
+        </w:rPr>
+      </w:pPr>
+    </w:p>
+    <w:p>
+      <w:pPr>
+        <w:spacing w:line="240" w:lineRule="auto"/>
+        <w:jc w:val="left"/>
+      </w:pPr>
+      <w:r>
+        <w:rPr>
+          <w:lang w:val="en-US"/>
+        </w:rPr>
+        <w:t xml:space="preserve">Christine Dewi, Rung-Ching Chen, Henochi Juli Cristiano, Francesco Cauteruccio. Multinomial Naïve Bayes Classifier for Sentiment Analysis of Internet Movie Database. </w:t>
+      </w:r>
+      <w:r>
+        <w:t>Vietnam Journal of Computer Science, 2023.</w:t>
+      </w:r>
+    </w:p>
+    <w:p>
+      <w:pPr>
+        <w:spacing w:line="240" w:lineRule="auto"/>
+        <w:jc w:val="left"/>
+      </w:pPr>
+    </w:p>
+    <w:p>
+      <w:pPr>
+        <w:pStyle w:val="Default"/>
+        <w:rPr>
+          <w:rFonts w:eastAsiaTheme="minorHAnsi"/>
+          <w:color w:val="auto"/>
+          <w:sz w:val="22"/>
+          <w:szCs w:val="22"/>
+          <w:lang w:val="en-US" w:eastAsia="en-US"/>
+        </w:rPr>
+      </w:pPr>
+      <w:r>
+        <w:rPr>
+          <w:rFonts w:eastAsiaTheme="minorHAnsi"/>
+          <w:color w:val="auto"/>
+          <w:sz w:val="22"/>
+          <w:szCs w:val="22"/>
+          <w:lang w:val="en-US" w:eastAsia="en-US"/>
+        </w:rPr>
+        <w:t xml:space="preserve">Daniel Holmer. </w:t>
+      </w:r>
+      <w:r>
+        <w:rPr>
+          <w:color w:val="auto"/>
+          <w:sz w:val="22"/>
+          <w:szCs w:val="22"/>
+          <w:lang w:val="en-US"/>
+        </w:rPr>
+        <w:t xml:space="preserve">Context matters: Classifying Swedish texts using BERT's deep bidirectional word embeddings. Department of Computer and Information Science, </w:t>
+      </w:r>
+      <w:r>
+        <w:rPr>
+          <w:color w:val="auto"/>
+          <w:sz w:val="22"/>
+          <w:szCs w:val="22"/>
+          <w:lang w:val="en-US"/>
+        </w:rPr>
+        <w:t>2020.</w:t>
+      </w:r>
+    </w:p>
+    <w:p>
+      <w:pPr>
+        <w:spacing w:line="240" w:lineRule="auto"/>
+        <w:jc w:val="left"/>
+        <w:rPr>
+          <w:lang w:val="en-US"/>
+        </w:rPr>
+      </w:pPr>
+    </w:p>
+    <w:p>
+      <w:pPr>
+        <w:pStyle w:val="Default"/>
+        <w:rPr>
+          <w:rFonts w:ascii="Times New Roman" w:eastAsiaTheme="minorHAnsi" w:hAnsi="Times New Roman" w:cs="Times New Roman"/>
+          <w:sz w:val="22"/>
+          <w:szCs w:val="22"/>
+          <w:lang w:val="en-US" w:eastAsia="en-US"/>
+        </w:rPr>
+      </w:pPr>
+      <w:r>
+        <w:rPr>
+          <w:sz w:val="22"/>
+          <w:szCs w:val="22"/>
+          <w:lang w:val="en-US"/>
+        </w:rPr>
+        <w:t>D. Karthika Renuka, M.P. Geetha.</w:t>
+      </w:r>
+      <w:r>
+        <w:rPr>
+          <w:sz w:val="22"/>
+          <w:szCs w:val="22"/>
+          <w:lang w:val="en-US"/>
+        </w:rPr>
         <w:t xml:space="preserve"> </w:t>
       </w:r>
-    </w:p>
-    <w:p>
-      <w:pPr>
-        <w:spacing w:line="360" w:lineRule="auto"/>
-      </w:pPr>
-      <w:r>
-        <w:tab/>
-      </w:r>
-      <w:r>
-        <w:t>O título da seção Agradecimentos deve ser alinhado à esquerda e grafado em negrito, primeira letra da palavra grafada em letra maiúscula. Trata-se de seção opcional, de no máximo três linhas, na qual o autor agradece aqueles que contribuíram de maneira relevante para o desenvolvimento do trabalho e elaboração do TCC, mas que não tiveram o envolvimento intelectual necessário à atribuição de coautoria do mesmo, abstendo-se totalmente da menção ou citação de nomes de empresas, instituições ou pessoas que permitiram ou contribuíram com o desenvolvimento do trabalho, a menos que esteja documentalmente autorizado a fazê-lo.</w:t>
-      </w:r>
-    </w:p>
-    <w:p>
-      <w:pPr>
-        <w:spacing w:line="360" w:lineRule="auto"/>
-      </w:pPr>
-    </w:p>
-    <w:p>
-      <w:pPr>
-        <w:spacing w:line="360" w:lineRule="auto"/>
-        <w:rPr>
-          <w:b/>
-        </w:rPr>
-      </w:pPr>
-      <w:bookmarkStart w:id="34" w:name="_Hlk33977167"/>
-      <w:r>
-        <w:rPr>
-          <w:b/>
-        </w:rPr>
-        <w:t>Referências</w:t>
-      </w:r>
-    </w:p>
-    <w:bookmarkEnd w:id="34"/>
-    <w:p>
-      <w:pPr>
-        <w:spacing w:line="360" w:lineRule="auto"/>
-        <w:rPr>
-          <w:b/>
-        </w:rPr>
-      </w:pPr>
+      <w:r>
+        <w:rPr>
+          <w:sz w:val="22"/>
+          <w:szCs w:val="22"/>
+          <w:lang w:val="en-US"/>
+        </w:rPr>
+        <w:t xml:space="preserve">Improving the performance of aspect based sentiment analysis using fine-tuned Bert Base Uncased model. International Journal of Intelligent Networks, </w:t>
+      </w:r>
+      <w:r>
+        <w:rPr>
+          <w:sz w:val="22"/>
+          <w:szCs w:val="22"/>
+          <w:lang w:val="en-US"/>
+        </w:rPr>
+        <w:t>2021.</w:t>
+      </w:r>
     </w:p>
     <w:p>
       <w:pPr>
@@ -5050,81 +4304,305 @@
           <w:lang w:val="en-US"/>
         </w:rPr>
       </w:pPr>
-      <w:r>
-        <w:tab/>
-      </w:r>
-      <w:r>
-        <w:t xml:space="preserve">Alexander </w:t>
-      </w:r>
-      <w:proofErr w:type="spellStart"/>
-      <w:r>
-        <w:t>Demidovskij</w:t>
-      </w:r>
-      <w:proofErr w:type="spellEnd"/>
-      <w:r>
+    </w:p>
+    <w:p>
+      <w:pPr>
+        <w:spacing w:line="240" w:lineRule="auto"/>
+        <w:jc w:val="left"/>
+      </w:pPr>
+      <w:r>
+        <w:t>Fabrício Bevenuto, Filipe Ribeiro, Matheus Araujo. Métodos para Análises de Sentimentos em Mídias Sociais. Curso rápido em uma conferência de webmedia, 2015.</w:t>
+      </w:r>
+    </w:p>
+    <w:p>
+      <w:pPr>
+        <w:spacing w:line="240" w:lineRule="auto"/>
+        <w:jc w:val="left"/>
+        <w:rPr>
+          <w:lang w:val="en-US"/>
+        </w:rPr>
+      </w:pPr>
+      <w:r>
+        <w:t xml:space="preserve">Faisal Kevin Alkindy, Ubaid Mohamed Dahir. </w:t>
+      </w:r>
+      <w:r>
+        <w:rPr>
+          <w:lang w:val="en-US"/>
+        </w:rPr>
+        <w:t>Utilizing Machine Learning for Sentiment Analysis of IMDB Movie Review Data. International Journal of Engineering Trends and Technology, 2023.</w:t>
+      </w:r>
+    </w:p>
+    <w:p>
+      <w:pPr>
+        <w:spacing w:line="240" w:lineRule="auto"/>
+        <w:jc w:val="left"/>
+        <w:rPr>
+          <w:lang w:val="en-US"/>
+        </w:rPr>
+      </w:pPr>
+    </w:p>
+    <w:p>
+      <w:pPr>
+        <w:spacing w:line="240" w:lineRule="auto"/>
+        <w:jc w:val="left"/>
+        <w:rPr>
+          <w:lang w:val="en-US"/>
+        </w:rPr>
+      </w:pPr>
+      <w:r>
+        <w:rPr>
+          <w:lang w:val="en-US"/>
+        </w:rPr>
+        <w:t>Haoran Li. Sentiment Analysis on Internet Movie Database (IMDb) Movie Review Dataset: Hyperparameters Tuning for Naïve Bayes Model. Department of Material Sciences and Engineering, 2023.</w:t>
+      </w:r>
+    </w:p>
+    <w:p>
+      <w:pPr>
+        <w:spacing w:line="240" w:lineRule="auto"/>
+        <w:jc w:val="left"/>
+        <w:rPr>
+          <w:lang w:val="en-US"/>
+        </w:rPr>
+      </w:pPr>
+    </w:p>
+    <w:p>
+      <w:pPr>
+        <w:spacing w:line="240" w:lineRule="auto"/>
+        <w:jc w:val="left"/>
+        <w:rPr>
+          <w:lang w:val="en-US"/>
+        </w:rPr>
+      </w:pPr>
+      <w:r>
+        <w:rPr>
+          <w:lang w:val="en-US"/>
+        </w:rPr>
+        <w:t>Harsh Sharma, Prakash Rokade, Reena Gunjan, Satyajit Pangaonkar. Sentimental Analysis of Movie Reviews Using Machine Learning. ITM Web of Conferences, 2023.</w:t>
+      </w:r>
+    </w:p>
+    <w:p>
+      <w:pPr>
+        <w:spacing w:line="240" w:lineRule="auto"/>
+        <w:jc w:val="left"/>
+        <w:rPr>
+          <w:lang w:val="en-US"/>
+        </w:rPr>
+      </w:pPr>
+    </w:p>
+    <w:p>
+      <w:pPr>
+        <w:spacing w:line="240" w:lineRule="auto"/>
+        <w:jc w:val="left"/>
+        <w:rPr>
+          <w:lang w:val="en-US"/>
+        </w:rPr>
+      </w:pPr>
+      <w:r>
+        <w:rPr>
+          <w:lang w:val="en-US"/>
+        </w:rPr>
+        <w:t>Hota HS, Sharma DK, Verma N. Lexicon-based sentiment analysis using Twitter data: a case of COVID-19 outbreak in India and abroad. Data Science for COVID-19, 2021.</w:t>
+      </w:r>
+    </w:p>
+    <w:p>
+      <w:pPr>
+        <w:spacing w:line="240" w:lineRule="auto"/>
+        <w:jc w:val="left"/>
+        <w:rPr>
+          <w:lang w:val="en-US"/>
+        </w:rPr>
+      </w:pPr>
+    </w:p>
+    <w:p>
+      <w:pPr>
+        <w:spacing w:line="240" w:lineRule="auto"/>
+        <w:jc w:val="left"/>
+        <w:rPr>
+          <w:lang w:val="en-US"/>
+        </w:rPr>
+      </w:pPr>
+      <w:r>
+        <w:rPr>
+          <w:lang w:val="en-US"/>
+        </w:rPr>
+        <w:t>Jacob Devlin, Ming-Wei Chang, Kenton Lee, Kristina Toutanova. BERT: Pre-training of Deep Bidirectional Transformers for Language Understanding. Google AI Language, 2018.</w:t>
+      </w:r>
+    </w:p>
+    <w:p>
+      <w:pPr>
+        <w:spacing w:line="240" w:lineRule="auto"/>
+        <w:jc w:val="left"/>
+        <w:rPr>
+          <w:lang w:val="en-US"/>
+        </w:rPr>
+      </w:pPr>
+    </w:p>
+    <w:p>
+      <w:pPr>
+        <w:spacing w:line="240" w:lineRule="auto"/>
+        <w:jc w:val="left"/>
+        <w:rPr>
+          <w:lang w:val="en-US"/>
+        </w:rPr>
+      </w:pPr>
+      <w:r>
+        <w:rPr>
+          <w:lang w:val="en-US"/>
+        </w:rPr>
+        <w:t>Like Hui, Mikhail Belkin. Evaluation Of Neural Architectures Trained with Square Loss vs Cross-Entrophy in Classification Taks. International Conference on Learning Representations, 2021.</w:t>
+      </w:r>
+    </w:p>
+    <w:p>
+      <w:pPr>
+        <w:spacing w:line="240" w:lineRule="auto"/>
+        <w:jc w:val="left"/>
+        <w:rPr>
+          <w:lang w:val="en-US"/>
+        </w:rPr>
+      </w:pPr>
+    </w:p>
+    <w:p>
+      <w:pPr>
+        <w:spacing w:line="240" w:lineRule="auto"/>
+        <w:jc w:val="left"/>
+        <w:rPr>
+          <w:lang w:val="en-US"/>
+        </w:rPr>
+      </w:pPr>
+      <w:r>
+        <w:rPr>
+          <w:lang w:val="en-US"/>
+        </w:rPr>
+        <w:t>Mine Çetinkaya-Rundel, Mine Dogucu. Web Scraping in the Statistics and Data Science Curriculum: Challenges and Opportunities, Journal of Statistics and Data Science Education, 2021.</w:t>
+      </w:r>
+    </w:p>
+    <w:p>
+      <w:pPr>
+        <w:spacing w:line="240" w:lineRule="auto"/>
+        <w:jc w:val="left"/>
+        <w:rPr>
+          <w:lang w:val="en-US"/>
+        </w:rPr>
+      </w:pPr>
+    </w:p>
+    <w:p>
+      <w:pPr>
+        <w:spacing w:line="240" w:lineRule="auto"/>
+        <w:jc w:val="left"/>
+        <w:rPr>
+          <w:lang w:val="en-US"/>
+        </w:rPr>
+      </w:pPr>
+      <w:r>
+        <w:rPr>
+          <w:lang w:val="es-ES"/>
+        </w:rPr>
+        <w:t xml:space="preserve">Murtadha B. Ressan, Rehab F. Hassan. </w:t>
+      </w:r>
+      <w:r>
+        <w:rPr>
+          <w:lang w:val="en-US"/>
+        </w:rPr>
+        <w:t>Naïve-Bayes family for sentiment analysis during COVID-19 pandemic and classification tweets. Department of Computer science, University of Technology, Baghdad, Iraq, 2022.</w:t>
+      </w:r>
+    </w:p>
+    <w:p>
+      <w:pPr>
+        <w:spacing w:line="240" w:lineRule="auto"/>
+        <w:jc w:val="left"/>
+        <w:rPr>
+          <w:lang w:val="en-US"/>
+        </w:rPr>
+      </w:pPr>
+    </w:p>
+    <w:p>
+      <w:pPr>
+        <w:spacing w:line="240" w:lineRule="auto"/>
+        <w:jc w:val="left"/>
+        <w:rPr>
+          <w:lang w:val="en-US"/>
+        </w:rPr>
+      </w:pPr>
+      <w:r>
+        <w:rPr>
+          <w:lang w:val="en-US"/>
+        </w:rPr>
+        <w:t>Nassera Habbat, Hicham Nouri, Houda Anoun, Larbi Hassouni. Sentiment analysis of imbalanced datasets using BERT and ensemble stacking for deep learning. Research Laboratory on New Economy and Development, 2023.</w:t>
+      </w:r>
+    </w:p>
+    <w:p>
+      <w:pPr>
+        <w:spacing w:line="240" w:lineRule="auto"/>
+        <w:jc w:val="left"/>
+        <w:rPr>
+          <w:lang w:val="en-US"/>
+        </w:rPr>
+      </w:pPr>
+    </w:p>
+    <w:p>
+      <w:pPr>
+        <w:spacing w:line="240" w:lineRule="auto"/>
+        <w:jc w:val="left"/>
+        <w:rPr>
+          <w:lang w:val="en-US"/>
+        </w:rPr>
+      </w:pPr>
+      <w:r>
+        <w:rPr>
+          <w:lang w:val="en-US"/>
+        </w:rPr>
+        <w:t>Rosie Dunfornd, Quanrong Su, Ekraj Tamang, Abigail Wintour. The Pareto Principle. The Plymouth Student Scientist, 2024.</w:t>
+      </w:r>
+    </w:p>
+    <w:p>
+      <w:pPr>
+        <w:spacing w:line="240" w:lineRule="auto"/>
+        <w:jc w:val="left"/>
+        <w:rPr>
+          <w:lang w:val="en-US"/>
+        </w:rPr>
+      </w:pPr>
+    </w:p>
+    <w:p>
+      <w:pPr>
+        <w:spacing w:line="240" w:lineRule="auto"/>
+        <w:jc w:val="left"/>
+        <w:rPr>
+          <w:lang w:val="en-US"/>
+        </w:rPr>
+      </w:pPr>
+      <w:r>
+        <w:rPr>
+          <w:lang w:val="en-US"/>
+        </w:rPr>
+        <w:lastRenderedPageBreak/>
+        <w:t>Tianyi Zhang</w:t>
+      </w:r>
+      <w:r>
+        <w:rPr>
+          <w:rFonts w:ascii="Cambria Math" w:hAnsi="Cambria Math" w:cs="Cambria Math"/>
+          <w:lang w:val="en-US"/>
+        </w:rPr>
+        <w:t>,</w:t>
+      </w:r>
+      <w:r>
+        <w:rPr>
+          <w:lang w:val="en-US"/>
+        </w:rPr>
+        <w:t xml:space="preserve"> Felix Wu</w:t>
+      </w:r>
+      <w:r>
+        <w:rPr>
+          <w:rFonts w:ascii="Cambria Math" w:hAnsi="Cambria Math" w:cs="Cambria Math"/>
+          <w:lang w:val="en-US"/>
+        </w:rPr>
         <w:t xml:space="preserve">, </w:t>
       </w:r>
-      <w:proofErr w:type="spellStart"/>
-      <w:r>
-        <w:t>Artyom</w:t>
-      </w:r>
-      <w:proofErr w:type="spellEnd"/>
-      <w:r>
-        <w:t xml:space="preserve"> </w:t>
-      </w:r>
-      <w:proofErr w:type="spellStart"/>
-      <w:r>
-        <w:t>Turgaryov</w:t>
-      </w:r>
-      <w:proofErr w:type="spellEnd"/>
-      <w:r>
-        <w:t xml:space="preserve">, </w:t>
-      </w:r>
-      <w:proofErr w:type="spellStart"/>
-      <w:r>
-        <w:t>Aleksei</w:t>
-      </w:r>
-      <w:proofErr w:type="spellEnd"/>
-      <w:r>
-        <w:t xml:space="preserve"> </w:t>
-      </w:r>
-      <w:proofErr w:type="spellStart"/>
-      <w:r>
-        <w:t>Trutnev</w:t>
-      </w:r>
-      <w:proofErr w:type="spellEnd"/>
-      <w:r>
-        <w:t xml:space="preserve">, Marina </w:t>
-      </w:r>
-      <w:proofErr w:type="spellStart"/>
-      <w:r>
-        <w:t>Kazyulina</w:t>
-      </w:r>
-      <w:proofErr w:type="spellEnd"/>
-      <w:r>
-        <w:t xml:space="preserve">, </w:t>
-      </w:r>
-      <w:proofErr w:type="spellStart"/>
-      <w:r>
-        <w:t>igor</w:t>
-      </w:r>
-      <w:proofErr w:type="spellEnd"/>
-      <w:r>
-        <w:t xml:space="preserve"> </w:t>
-      </w:r>
-      <w:proofErr w:type="spellStart"/>
-      <w:r>
-        <w:t>Salnikov</w:t>
-      </w:r>
-      <w:proofErr w:type="spellEnd"/>
-      <w:r>
-        <w:t xml:space="preserve">, Stanislav Pavlov. </w:t>
-      </w:r>
-      <w:r>
-        <w:rPr>
-          <w:lang w:val="en-US"/>
-        </w:rPr>
-        <w:t>Lightweight and Elegant Data Reduction Strategies for Training Acceleration of Convolutional Neural Networks. MDPI Journal, 2023.</w:t>
+      <w:r>
+        <w:rPr>
+          <w:lang w:val="en-US"/>
+        </w:rPr>
+        <w:t>Arzoo Katiyar, Kilian Q. Weinberger, Yoav Artzi. Revisiting Few-Sample BERT Fine-Tuning.International Conference on Learning Representations, 2021.</w:t>
       </w:r>
     </w:p>
     <w:p>
@@ -5146,57 +4624,15 @@
       </w:pPr>
       <w:r>
         <w:rPr>
-          <w:lang w:val="en-US"/>
-        </w:rPr>
-        <w:t xml:space="preserve">Azilawati Azizan, </w:t>
-      </w:r>
-      <w:proofErr w:type="spellStart"/>
-      <w:r>
-        <w:rPr>
-          <w:lang w:val="en-US"/>
-        </w:rPr>
-        <w:t>Masurah</w:t>
-      </w:r>
-      <w:proofErr w:type="spellEnd"/>
-      <w:r>
-        <w:rPr>
-          <w:lang w:val="en-US"/>
-        </w:rPr>
-        <w:t xml:space="preserve"> Mohamad, Mohammad Nasir Abdullah, </w:t>
-      </w:r>
-      <w:proofErr w:type="spellStart"/>
-      <w:r>
-        <w:rPr>
-          <w:lang w:val="en-US"/>
-        </w:rPr>
-        <w:t>Nurkhairizan</w:t>
-      </w:r>
-      <w:proofErr w:type="spellEnd"/>
-      <w:r>
-        <w:rPr>
-          <w:lang w:val="en-US"/>
-        </w:rPr>
-        <w:t xml:space="preserve"> </w:t>
-      </w:r>
-      <w:proofErr w:type="spellStart"/>
-      <w:r>
-        <w:rPr>
-          <w:lang w:val="en-US"/>
-        </w:rPr>
-        <w:t>Khairudin</w:t>
-      </w:r>
-      <w:proofErr w:type="spellEnd"/>
-      <w:r>
-        <w:rPr>
-          <w:lang w:val="en-US"/>
-        </w:rPr>
-        <w:t xml:space="preserve">, Nurul Najwa SK Abdul Jamal. </w:t>
-      </w:r>
-      <w:r>
-        <w:rPr>
-          <w:lang w:val="en-US"/>
-        </w:rPr>
-        <w:t>Lexicon-based sentiment analysis for movie review tweets. 1st International Conference on Artificial Intelligence and Data Sciences, 2019.</w:t>
+          <w:lang w:val="es-ES"/>
+        </w:rPr>
+        <w:t xml:space="preserve">Yankang Su, Zbigniew j. Kabala. </w:t>
+      </w:r>
+      <w:r>
+        <w:rPr>
+          <w:lang w:val="en-US"/>
+        </w:rPr>
+        <w:t>Public perception of ChatGPT and Transformer Learning for Tweets Sentiment Analysis Using Wolfram Mathematica. MDPI Journal, 2023.</w:t>
       </w:r>
     </w:p>
     <w:p>
@@ -5212,886 +4648,15 @@
       <w:pPr>
         <w:spacing w:line="240" w:lineRule="auto"/>
         <w:jc w:val="left"/>
-        <w:rPr>
-          <w:lang w:val="en-US"/>
-        </w:rPr>
-      </w:pPr>
-      <w:r>
-        <w:rPr>
-          <w:lang w:val="en-US"/>
-        </w:rPr>
-        <w:t>Abayomi Bello, Man-Fai Leung, Sin-Chun Ng. A BERT Framework to Sentiment Analysis of Tweets. Sensors, 2023.</w:t>
-      </w:r>
-    </w:p>
-    <w:p>
-      <w:pPr>
-        <w:spacing w:line="240" w:lineRule="auto"/>
-        <w:jc w:val="left"/>
-        <w:rPr>
-          <w:lang w:val="en-US"/>
-        </w:rPr>
-      </w:pPr>
-    </w:p>
-    <w:p>
-      <w:pPr>
-        <w:spacing w:line="240" w:lineRule="auto"/>
-        <w:jc w:val="left"/>
-      </w:pPr>
-      <w:r>
-        <w:rPr>
-          <w:lang w:val="en-US"/>
-        </w:rPr>
-        <w:lastRenderedPageBreak/>
-        <w:t xml:space="preserve">Christine Dewi, Rung-Ching Chen, </w:t>
-      </w:r>
-      <w:proofErr w:type="spellStart"/>
-      <w:r>
-        <w:rPr>
-          <w:lang w:val="en-US"/>
-        </w:rPr>
-        <w:t>Henochi</w:t>
-      </w:r>
-      <w:proofErr w:type="spellEnd"/>
-      <w:r>
-        <w:rPr>
-          <w:lang w:val="en-US"/>
-        </w:rPr>
-        <w:t xml:space="preserve"> </w:t>
-      </w:r>
-      <w:proofErr w:type="spellStart"/>
-      <w:r>
-        <w:rPr>
-          <w:lang w:val="en-US"/>
-        </w:rPr>
-        <w:t>Juli</w:t>
-      </w:r>
-      <w:proofErr w:type="spellEnd"/>
-      <w:r>
-        <w:rPr>
-          <w:lang w:val="en-US"/>
-        </w:rPr>
-        <w:t xml:space="preserve"> Cristiano, Francesco </w:t>
-      </w:r>
-      <w:proofErr w:type="spellStart"/>
-      <w:r>
-        <w:rPr>
-          <w:lang w:val="en-US"/>
-        </w:rPr>
-        <w:t>Cauteruccio</w:t>
-      </w:r>
-      <w:proofErr w:type="spellEnd"/>
-      <w:r>
-        <w:rPr>
-          <w:lang w:val="en-US"/>
-        </w:rPr>
-        <w:t xml:space="preserve">. Multinomial Naïve Bayes Classifier for Sentiment Analysis of Internet Movie Database. </w:t>
-      </w:r>
-      <w:r>
-        <w:t xml:space="preserve">Vietnam </w:t>
-      </w:r>
-      <w:proofErr w:type="spellStart"/>
-      <w:r>
-        <w:t>Journal</w:t>
-      </w:r>
-      <w:proofErr w:type="spellEnd"/>
-      <w:r>
-        <w:t xml:space="preserve"> </w:t>
-      </w:r>
-      <w:proofErr w:type="spellStart"/>
-      <w:r>
-        <w:t>of</w:t>
-      </w:r>
-      <w:proofErr w:type="spellEnd"/>
-      <w:r>
-        <w:t xml:space="preserve"> Computer Science, 2023.</w:t>
-      </w:r>
-    </w:p>
-    <w:p>
-      <w:pPr>
-        <w:spacing w:line="240" w:lineRule="auto"/>
-        <w:jc w:val="left"/>
-      </w:pPr>
-    </w:p>
-    <w:p>
-      <w:pPr>
-        <w:spacing w:line="240" w:lineRule="auto"/>
-        <w:jc w:val="left"/>
-      </w:pPr>
-      <w:r>
-        <w:t xml:space="preserve">Fabrício </w:t>
-      </w:r>
-      <w:proofErr w:type="spellStart"/>
-      <w:r>
-        <w:t>Bevenuto</w:t>
-      </w:r>
-      <w:proofErr w:type="spellEnd"/>
-      <w:r>
-        <w:t xml:space="preserve">, Filipe Ribeiro, Matheus Araujo. Métodos para Análises de Sentimentos em Mídias Sociais. Curso rápido em uma conferência de </w:t>
-      </w:r>
-      <w:proofErr w:type="spellStart"/>
-      <w:r>
-        <w:t>webmedia</w:t>
-      </w:r>
-      <w:proofErr w:type="spellEnd"/>
-      <w:r>
-        <w:t>, 2015.</w:t>
-      </w:r>
-    </w:p>
-    <w:p>
-      <w:pPr>
-        <w:spacing w:line="240" w:lineRule="auto"/>
-        <w:jc w:val="left"/>
-        <w:rPr>
-          <w:lang w:val="en-US"/>
-        </w:rPr>
-      </w:pPr>
-      <w:proofErr w:type="spellStart"/>
-      <w:r>
-        <w:t>Faisal</w:t>
-      </w:r>
-      <w:proofErr w:type="spellEnd"/>
-      <w:r>
-        <w:t xml:space="preserve"> Kevin </w:t>
-      </w:r>
-      <w:proofErr w:type="spellStart"/>
-      <w:r>
-        <w:t>Alkindy</w:t>
-      </w:r>
-      <w:proofErr w:type="spellEnd"/>
-      <w:r>
-        <w:t xml:space="preserve">, </w:t>
-      </w:r>
-      <w:proofErr w:type="spellStart"/>
-      <w:r>
-        <w:t>Ubaid</w:t>
-      </w:r>
-      <w:proofErr w:type="spellEnd"/>
-      <w:r>
-        <w:t xml:space="preserve"> Mohamed </w:t>
-      </w:r>
-      <w:proofErr w:type="spellStart"/>
-      <w:r>
-        <w:t>Dahir</w:t>
-      </w:r>
-      <w:proofErr w:type="spellEnd"/>
-      <w:r>
-        <w:t xml:space="preserve">. </w:t>
-      </w:r>
-      <w:r>
-        <w:rPr>
-          <w:lang w:val="en-US"/>
-        </w:rPr>
-        <w:t>Utilizing Machine Learning for Sentiment Analysis of IMDB Movie Review Data. International Journal of Engineering Trends and Technology, 2023.</w:t>
-      </w:r>
-    </w:p>
-    <w:p>
-      <w:pPr>
-        <w:spacing w:line="240" w:lineRule="auto"/>
-        <w:jc w:val="left"/>
-        <w:rPr>
-          <w:lang w:val="en-US"/>
-        </w:rPr>
-      </w:pPr>
-    </w:p>
-    <w:p>
-      <w:pPr>
-        <w:spacing w:line="240" w:lineRule="auto"/>
-        <w:jc w:val="left"/>
-        <w:rPr>
-          <w:lang w:val="en-US"/>
-        </w:rPr>
-      </w:pPr>
-      <w:r>
-        <w:rPr>
-          <w:lang w:val="en-US"/>
-        </w:rPr>
-        <w:t>Haoran Li. Sentiment Analysis on Internet Movie Database (IMDb) Movie Review Dataset: Hyperparameters Tuning for Naïve Bayes Model. Department of Material Sciences and Engineering, 2023.</w:t>
-      </w:r>
-    </w:p>
-    <w:p>
-      <w:pPr>
-        <w:spacing w:line="240" w:lineRule="auto"/>
-        <w:jc w:val="left"/>
-        <w:rPr>
-          <w:lang w:val="en-US"/>
-        </w:rPr>
-      </w:pPr>
-    </w:p>
-    <w:p>
-      <w:pPr>
-        <w:spacing w:line="240" w:lineRule="auto"/>
-        <w:jc w:val="left"/>
-        <w:rPr>
-          <w:lang w:val="en-US"/>
-        </w:rPr>
-      </w:pPr>
-      <w:r>
-        <w:rPr>
-          <w:lang w:val="en-US"/>
-        </w:rPr>
-        <w:t xml:space="preserve">Harsh Sharma, Prakash </w:t>
-      </w:r>
-      <w:proofErr w:type="spellStart"/>
-      <w:r>
-        <w:rPr>
-          <w:lang w:val="en-US"/>
-        </w:rPr>
-        <w:t>Rokade</w:t>
-      </w:r>
-      <w:proofErr w:type="spellEnd"/>
-      <w:r>
-        <w:rPr>
-          <w:lang w:val="en-US"/>
-        </w:rPr>
-        <w:t xml:space="preserve">, Reena Gunjan, Satyajit </w:t>
-      </w:r>
-      <w:proofErr w:type="spellStart"/>
-      <w:r>
-        <w:rPr>
-          <w:lang w:val="en-US"/>
-        </w:rPr>
-        <w:t>Pangaonkar</w:t>
-      </w:r>
-      <w:proofErr w:type="spellEnd"/>
-      <w:r>
-        <w:rPr>
-          <w:lang w:val="en-US"/>
-        </w:rPr>
-        <w:t>. Sentimental Analysis of Movie Reviews Using Machine Learning. ITM Web of Conferences, 2023.</w:t>
-      </w:r>
-    </w:p>
-    <w:p>
-      <w:pPr>
-        <w:spacing w:line="240" w:lineRule="auto"/>
-        <w:jc w:val="left"/>
-        <w:rPr>
-          <w:lang w:val="en-US"/>
-        </w:rPr>
-      </w:pPr>
-    </w:p>
-    <w:p>
-      <w:pPr>
-        <w:spacing w:line="240" w:lineRule="auto"/>
-        <w:jc w:val="left"/>
-        <w:rPr>
-          <w:lang w:val="en-US"/>
-        </w:rPr>
-      </w:pPr>
-      <w:r>
-        <w:rPr>
-          <w:lang w:val="en-US"/>
-        </w:rPr>
-        <w:t>Hota HS, Sharma DK, Verma N. Lexicon-based sentiment analysis using Twitter data: a case of COVID-19 outbreak in India and abroad. Data Science for COVID-19, 2021.</w:t>
-      </w:r>
-    </w:p>
-    <w:p>
-      <w:pPr>
-        <w:spacing w:line="240" w:lineRule="auto"/>
-        <w:jc w:val="left"/>
-        <w:rPr>
-          <w:lang w:val="en-US"/>
-        </w:rPr>
-      </w:pPr>
-    </w:p>
-    <w:p>
-      <w:pPr>
-        <w:spacing w:line="240" w:lineRule="auto"/>
-        <w:jc w:val="left"/>
-        <w:rPr>
-          <w:lang w:val="en-US"/>
-        </w:rPr>
-      </w:pPr>
-      <w:r>
-        <w:rPr>
-          <w:lang w:val="en-US"/>
-        </w:rPr>
-        <w:t>Jacob Devlin, Ming-Wei Chang, Kenton Lee, Kristina Toutanova. BERT: Pre-training of Deep Bidirectional Transformers for Language Understanding. Google AI Language, 2018.</w:t>
-      </w:r>
-    </w:p>
-    <w:p>
-      <w:pPr>
-        <w:spacing w:line="240" w:lineRule="auto"/>
-        <w:jc w:val="left"/>
-        <w:rPr>
-          <w:lang w:val="en-US"/>
-        </w:rPr>
-      </w:pPr>
-    </w:p>
-    <w:p>
-      <w:pPr>
-        <w:spacing w:line="240" w:lineRule="auto"/>
-        <w:jc w:val="left"/>
-        <w:rPr>
-          <w:lang w:val="en-US"/>
-        </w:rPr>
-      </w:pPr>
-      <w:r>
-        <w:rPr>
-          <w:lang w:val="en-US"/>
-        </w:rPr>
-        <w:t xml:space="preserve">Like Hui, Mikhail Belkin. Evaluation </w:t>
-      </w:r>
-      <w:proofErr w:type="gramStart"/>
-      <w:r>
-        <w:rPr>
-          <w:lang w:val="en-US"/>
-        </w:rPr>
-        <w:t>Of</w:t>
-      </w:r>
-      <w:proofErr w:type="gramEnd"/>
-      <w:r>
-        <w:rPr>
-          <w:lang w:val="en-US"/>
-        </w:rPr>
-        <w:t xml:space="preserve"> Neural Architectures Trained with Square Loss vs Cross-</w:t>
-      </w:r>
-      <w:proofErr w:type="spellStart"/>
-      <w:r>
-        <w:rPr>
-          <w:lang w:val="en-US"/>
-        </w:rPr>
-        <w:t>Entrophy</w:t>
-      </w:r>
-      <w:proofErr w:type="spellEnd"/>
-      <w:r>
-        <w:rPr>
-          <w:lang w:val="en-US"/>
-        </w:rPr>
-        <w:t xml:space="preserve"> in Classification Taks. International Conference on Learning Representations, 2021.</w:t>
-      </w:r>
-    </w:p>
-    <w:p>
-      <w:pPr>
-        <w:spacing w:line="240" w:lineRule="auto"/>
-        <w:jc w:val="left"/>
-        <w:rPr>
-          <w:lang w:val="en-US"/>
-        </w:rPr>
-      </w:pPr>
-    </w:p>
-    <w:p>
-      <w:pPr>
-        <w:spacing w:line="240" w:lineRule="auto"/>
-        <w:jc w:val="left"/>
-        <w:rPr>
-          <w:lang w:val="en-US"/>
-        </w:rPr>
-      </w:pPr>
-      <w:r>
-        <w:rPr>
-          <w:lang w:val="en-US"/>
-        </w:rPr>
-        <w:t xml:space="preserve">Mine </w:t>
-      </w:r>
-      <w:proofErr w:type="spellStart"/>
-      <w:r>
-        <w:rPr>
-          <w:lang w:val="en-US"/>
-        </w:rPr>
-        <w:t>Çetinkaya</w:t>
-      </w:r>
-      <w:proofErr w:type="spellEnd"/>
-      <w:r>
-        <w:rPr>
-          <w:lang w:val="en-US"/>
-        </w:rPr>
-        <w:t xml:space="preserve">-Rundel, Mine </w:t>
-      </w:r>
-      <w:proofErr w:type="spellStart"/>
-      <w:r>
-        <w:rPr>
-          <w:lang w:val="en-US"/>
-        </w:rPr>
-        <w:t>Dogucu</w:t>
-      </w:r>
-      <w:proofErr w:type="spellEnd"/>
-      <w:r>
-        <w:rPr>
-          <w:lang w:val="en-US"/>
-        </w:rPr>
-        <w:t>. Web Scraping in the Statistics and Data Science Curriculum: Challenges and Opportunities, Journal of Statistics and Data Science Education, 2021.</w:t>
-      </w:r>
-    </w:p>
-    <w:p>
-      <w:pPr>
-        <w:spacing w:line="240" w:lineRule="auto"/>
-        <w:jc w:val="left"/>
-        <w:rPr>
-          <w:lang w:val="en-US"/>
-        </w:rPr>
-      </w:pPr>
-    </w:p>
-    <w:p>
-      <w:pPr>
-        <w:spacing w:line="240" w:lineRule="auto"/>
-        <w:jc w:val="left"/>
-        <w:rPr>
-          <w:lang w:val="en-US"/>
-        </w:rPr>
-      </w:pPr>
-      <w:proofErr w:type="spellStart"/>
-      <w:r>
-        <w:rPr>
-          <w:lang w:val="es-ES"/>
-        </w:rPr>
-        <w:t>Murtadha</w:t>
-      </w:r>
-      <w:proofErr w:type="spellEnd"/>
-      <w:r>
-        <w:rPr>
-          <w:lang w:val="es-ES"/>
-        </w:rPr>
-        <w:t xml:space="preserve"> B. </w:t>
-      </w:r>
-      <w:proofErr w:type="spellStart"/>
-      <w:r>
-        <w:rPr>
-          <w:lang w:val="es-ES"/>
-        </w:rPr>
-        <w:t>Ressan</w:t>
-      </w:r>
-      <w:proofErr w:type="spellEnd"/>
-      <w:r>
-        <w:rPr>
-          <w:lang w:val="es-ES"/>
-        </w:rPr>
-        <w:t xml:space="preserve">, </w:t>
-      </w:r>
-      <w:proofErr w:type="spellStart"/>
-      <w:r>
-        <w:rPr>
-          <w:lang w:val="es-ES"/>
-        </w:rPr>
-        <w:t>Rehab</w:t>
-      </w:r>
-      <w:proofErr w:type="spellEnd"/>
-      <w:r>
-        <w:rPr>
-          <w:lang w:val="es-ES"/>
-        </w:rPr>
-        <w:t xml:space="preserve"> F. Hassan. </w:t>
-      </w:r>
-      <w:r>
-        <w:rPr>
-          <w:lang w:val="en-US"/>
-        </w:rPr>
-        <w:t>Naïve-Bayes family for sentiment analysis during COVID-19 pandemic and classification tweets. Department of Computer science, University of Technology, Baghdad, Iraq, 2022.</w:t>
-      </w:r>
-    </w:p>
-    <w:p>
-      <w:pPr>
-        <w:spacing w:line="240" w:lineRule="auto"/>
-        <w:jc w:val="left"/>
-        <w:rPr>
-          <w:lang w:val="en-US"/>
-        </w:rPr>
-      </w:pPr>
-    </w:p>
-    <w:p>
-      <w:pPr>
-        <w:spacing w:line="240" w:lineRule="auto"/>
-        <w:jc w:val="left"/>
-        <w:rPr>
-          <w:lang w:val="en-US"/>
-        </w:rPr>
-      </w:pPr>
-      <w:proofErr w:type="spellStart"/>
-      <w:r>
-        <w:rPr>
-          <w:lang w:val="en-US"/>
-        </w:rPr>
-        <w:t>Nassera</w:t>
-      </w:r>
-      <w:proofErr w:type="spellEnd"/>
-      <w:r>
-        <w:rPr>
-          <w:lang w:val="en-US"/>
-        </w:rPr>
-        <w:t xml:space="preserve"> </w:t>
-      </w:r>
-      <w:proofErr w:type="spellStart"/>
-      <w:r>
-        <w:rPr>
-          <w:lang w:val="en-US"/>
-        </w:rPr>
-        <w:t>Habbat</w:t>
-      </w:r>
-      <w:proofErr w:type="spellEnd"/>
-      <w:r>
-        <w:rPr>
-          <w:lang w:val="en-US"/>
-        </w:rPr>
-        <w:t xml:space="preserve">, Hicham Nouri, Houda </w:t>
-      </w:r>
-      <w:proofErr w:type="spellStart"/>
-      <w:r>
-        <w:rPr>
-          <w:lang w:val="en-US"/>
-        </w:rPr>
-        <w:t>Anoun</w:t>
-      </w:r>
-      <w:proofErr w:type="spellEnd"/>
-      <w:r>
-        <w:rPr>
-          <w:lang w:val="en-US"/>
-        </w:rPr>
-        <w:t xml:space="preserve">, Larbi </w:t>
-      </w:r>
-      <w:proofErr w:type="spellStart"/>
-      <w:r>
-        <w:rPr>
-          <w:lang w:val="en-US"/>
-        </w:rPr>
-        <w:t>Hassouni</w:t>
-      </w:r>
-      <w:proofErr w:type="spellEnd"/>
-      <w:r>
-        <w:rPr>
-          <w:lang w:val="en-US"/>
-        </w:rPr>
-        <w:t>. Sentiment analysis of imbalanced datasets using BERT and ensemble stacking for deep learning. Research Laboratory on New Economy and Development, 2023.</w:t>
-      </w:r>
-    </w:p>
-    <w:p>
-      <w:pPr>
-        <w:spacing w:line="240" w:lineRule="auto"/>
-        <w:jc w:val="left"/>
-        <w:rPr>
-          <w:lang w:val="en-US"/>
-        </w:rPr>
-      </w:pPr>
-    </w:p>
-    <w:p>
-      <w:pPr>
-        <w:spacing w:line="240" w:lineRule="auto"/>
-        <w:jc w:val="left"/>
-        <w:rPr>
-          <w:lang w:val="en-US"/>
-        </w:rPr>
-      </w:pPr>
-      <w:r>
-        <w:rPr>
-          <w:lang w:val="en-US"/>
-        </w:rPr>
-        <w:t xml:space="preserve">Rosie </w:t>
-      </w:r>
-      <w:proofErr w:type="spellStart"/>
-      <w:r>
-        <w:rPr>
-          <w:lang w:val="en-US"/>
-        </w:rPr>
-        <w:t>Dunfornd</w:t>
-      </w:r>
-      <w:proofErr w:type="spellEnd"/>
-      <w:r>
-        <w:rPr>
-          <w:lang w:val="en-US"/>
-        </w:rPr>
-        <w:t xml:space="preserve">, </w:t>
-      </w:r>
-      <w:proofErr w:type="spellStart"/>
-      <w:r>
-        <w:rPr>
-          <w:lang w:val="en-US"/>
-        </w:rPr>
-        <w:t>Quanrong</w:t>
-      </w:r>
-      <w:proofErr w:type="spellEnd"/>
-      <w:r>
-        <w:rPr>
-          <w:lang w:val="en-US"/>
-        </w:rPr>
-        <w:t xml:space="preserve"> </w:t>
-      </w:r>
-      <w:proofErr w:type="spellStart"/>
-      <w:r>
-        <w:rPr>
-          <w:lang w:val="en-US"/>
-        </w:rPr>
-        <w:t>Su</w:t>
-      </w:r>
-      <w:proofErr w:type="spellEnd"/>
-      <w:r>
-        <w:rPr>
-          <w:lang w:val="en-US"/>
-        </w:rPr>
-        <w:t xml:space="preserve">, </w:t>
-      </w:r>
-      <w:proofErr w:type="spellStart"/>
-      <w:r>
-        <w:rPr>
-          <w:lang w:val="en-US"/>
-        </w:rPr>
-        <w:t>Ekraj</w:t>
-      </w:r>
-      <w:proofErr w:type="spellEnd"/>
-      <w:r>
-        <w:rPr>
-          <w:lang w:val="en-US"/>
-        </w:rPr>
-        <w:t xml:space="preserve"> Tamang, Abigail Wintour. The Pareto Principle. The Plymouth Student Scientist, 2024.</w:t>
-      </w:r>
-    </w:p>
-    <w:p>
-      <w:pPr>
-        <w:spacing w:line="240" w:lineRule="auto"/>
-        <w:jc w:val="left"/>
-        <w:rPr>
-          <w:lang w:val="en-US"/>
-        </w:rPr>
-      </w:pPr>
-    </w:p>
-    <w:p>
-      <w:pPr>
-        <w:spacing w:line="240" w:lineRule="auto"/>
-        <w:jc w:val="left"/>
-        <w:rPr>
-          <w:lang w:val="en-US"/>
-        </w:rPr>
-      </w:pPr>
-      <w:r>
-        <w:rPr>
-          <w:lang w:val="en-US"/>
-        </w:rPr>
-        <w:t>Tianyi Zhang</w:t>
-      </w:r>
-      <w:r>
-        <w:rPr>
-          <w:rFonts w:ascii="Cambria Math" w:hAnsi="Cambria Math" w:cs="Cambria Math"/>
-          <w:lang w:val="en-US"/>
-        </w:rPr>
-        <w:t>,</w:t>
-      </w:r>
-      <w:r>
-        <w:rPr>
-          <w:lang w:val="en-US"/>
-        </w:rPr>
-        <w:t xml:space="preserve"> Felix Wu</w:t>
-      </w:r>
-      <w:r>
-        <w:rPr>
-          <w:rFonts w:ascii="Cambria Math" w:hAnsi="Cambria Math" w:cs="Cambria Math"/>
-          <w:lang w:val="en-US"/>
-        </w:rPr>
-        <w:t xml:space="preserve">, </w:t>
-      </w:r>
-      <w:r>
-        <w:rPr>
-          <w:lang w:val="en-US"/>
-        </w:rPr>
-        <w:t>Arzoo Katiyar, Kilian Q. Weinberger, Yoav Artzi. Revisiting Few-Sample BERT Fine-</w:t>
-      </w:r>
-      <w:proofErr w:type="spellStart"/>
-      <w:r>
-        <w:rPr>
-          <w:lang w:val="en-US"/>
-        </w:rPr>
-        <w:t>Tuning.International</w:t>
-      </w:r>
-      <w:proofErr w:type="spellEnd"/>
-      <w:r>
-        <w:rPr>
-          <w:lang w:val="en-US"/>
-        </w:rPr>
-        <w:t> Conference on Learning Representations, 2021.</w:t>
-      </w:r>
-    </w:p>
-    <w:p>
-      <w:pPr>
-        <w:spacing w:line="240" w:lineRule="auto"/>
-        <w:jc w:val="left"/>
-        <w:rPr>
-          <w:lang w:val="en-US"/>
-        </w:rPr>
-      </w:pPr>
-    </w:p>
-    <w:p>
-      <w:pPr>
-        <w:spacing w:line="240" w:lineRule="auto"/>
-        <w:jc w:val="left"/>
-        <w:rPr>
-          <w:lang w:val="en-US"/>
-        </w:rPr>
-      </w:pPr>
-      <w:proofErr w:type="spellStart"/>
-      <w:r>
-        <w:rPr>
-          <w:lang w:val="es-ES"/>
-        </w:rPr>
-        <w:t>Yankang</w:t>
-      </w:r>
-      <w:proofErr w:type="spellEnd"/>
-      <w:r>
-        <w:rPr>
-          <w:lang w:val="es-ES"/>
-        </w:rPr>
-        <w:t xml:space="preserve"> Su, </w:t>
-      </w:r>
-      <w:proofErr w:type="spellStart"/>
-      <w:r>
-        <w:rPr>
-          <w:lang w:val="es-ES"/>
-        </w:rPr>
-        <w:t>Zbigniew</w:t>
-      </w:r>
-      <w:proofErr w:type="spellEnd"/>
-      <w:r>
-        <w:rPr>
-          <w:lang w:val="es-ES"/>
-        </w:rPr>
-        <w:t xml:space="preserve"> j. </w:t>
-      </w:r>
-      <w:proofErr w:type="spellStart"/>
-      <w:r>
-        <w:rPr>
-          <w:lang w:val="es-ES"/>
-        </w:rPr>
-        <w:t>Kabala</w:t>
-      </w:r>
-      <w:proofErr w:type="spellEnd"/>
-      <w:r>
-        <w:rPr>
-          <w:lang w:val="es-ES"/>
-        </w:rPr>
-        <w:t xml:space="preserve">. </w:t>
-      </w:r>
-      <w:r>
-        <w:rPr>
-          <w:lang w:val="en-US"/>
-        </w:rPr>
-        <w:t xml:space="preserve">Public perception of </w:t>
-      </w:r>
-      <w:proofErr w:type="spellStart"/>
-      <w:r>
-        <w:rPr>
-          <w:lang w:val="en-US"/>
-        </w:rPr>
-        <w:t>ChatGPT</w:t>
-      </w:r>
-      <w:proofErr w:type="spellEnd"/>
-      <w:r>
-        <w:rPr>
-          <w:lang w:val="en-US"/>
-        </w:rPr>
-        <w:t xml:space="preserve"> and Transformer Learning for Tweets Sentiment Analysis Using Wolfram Mathematica. MDPI Journal, 2023.</w:t>
-      </w:r>
-    </w:p>
-    <w:p>
-      <w:pPr>
-        <w:spacing w:line="240" w:lineRule="auto"/>
-        <w:jc w:val="left"/>
-        <w:rPr>
-          <w:lang w:val="en-US"/>
-        </w:rPr>
-      </w:pPr>
-    </w:p>
-    <w:p>
-      <w:pPr>
-        <w:spacing w:line="240" w:lineRule="auto"/>
-        <w:jc w:val="left"/>
-      </w:pPr>
-      <w:r>
-        <w:rPr>
-          <w:lang w:val="en-US"/>
-        </w:rPr>
-        <w:t xml:space="preserve">Yassine </w:t>
-      </w:r>
-      <w:proofErr w:type="spellStart"/>
-      <w:r>
-        <w:rPr>
-          <w:lang w:val="en-US"/>
-        </w:rPr>
-        <w:t>Rodani</w:t>
-      </w:r>
-      <w:proofErr w:type="spellEnd"/>
-      <w:r>
-        <w:rPr>
-          <w:lang w:val="en-US"/>
-        </w:rPr>
-        <w:t xml:space="preserve">. Movie Sentiment Analysis: A Multinomial </w:t>
-      </w:r>
-      <w:proofErr w:type="spellStart"/>
-      <w:r>
-        <w:rPr>
-          <w:lang w:val="en-US"/>
-        </w:rPr>
-        <w:t>Naıve</w:t>
-      </w:r>
-      <w:proofErr w:type="spellEnd"/>
-      <w:r>
-        <w:rPr>
-          <w:lang w:val="en-US"/>
-        </w:rPr>
-        <w:t xml:space="preserve"> Bayes-Based Approach for Assessing User and Critic Opinions. </w:t>
-      </w:r>
-      <w:proofErr w:type="spellStart"/>
-      <w:r>
-        <w:t>University</w:t>
-      </w:r>
-      <w:proofErr w:type="spellEnd"/>
-      <w:r>
-        <w:t xml:space="preserve"> </w:t>
-      </w:r>
-      <w:proofErr w:type="spellStart"/>
-      <w:r>
-        <w:t>of</w:t>
-      </w:r>
-      <w:proofErr w:type="spellEnd"/>
-      <w:r>
-        <w:t xml:space="preserve"> Haute-</w:t>
-      </w:r>
-      <w:proofErr w:type="spellStart"/>
-      <w:r>
-        <w:t>Alsace</w:t>
-      </w:r>
-      <w:proofErr w:type="spellEnd"/>
-      <w:r>
-        <w:t>, FR, 2019.</w:t>
-      </w:r>
-    </w:p>
-    <w:p>
-      <w:pPr>
-        <w:spacing w:line="360" w:lineRule="auto"/>
-      </w:pPr>
-    </w:p>
-    <w:p>
-      <w:pPr>
-        <w:spacing w:line="360" w:lineRule="auto"/>
-        <w:rPr>
-          <w:b/>
-        </w:rPr>
-      </w:pPr>
-      <w:r>
-        <w:rPr>
-          <w:b/>
-        </w:rPr>
-        <w:t>Apêndice ou Anexo</w:t>
-      </w:r>
-      <w:r>
-        <w:rPr>
-          <w:b/>
-        </w:rPr>
-        <w:t xml:space="preserve"> </w:t>
-      </w:r>
-      <w:r>
-        <w:t>(opcional)</w:t>
-      </w:r>
-    </w:p>
-    <w:p>
-      <w:pPr>
-        <w:spacing w:line="360" w:lineRule="auto"/>
-      </w:pPr>
-    </w:p>
-    <w:p>
-      <w:pPr>
-        <w:spacing w:line="360" w:lineRule="auto"/>
-      </w:pPr>
-      <w:r>
-        <w:lastRenderedPageBreak/>
-        <w:tab/>
-      </w:r>
-      <w:r>
-        <w:t xml:space="preserve">Apêndices são textos e/ou documentos que foram elaborados pelo autor e que são importantes para complementar a argumentação do trabalho. Anexos são textos ou documentos que ilustram, mas que não foram elaborados pelos autores. Apêndices deverão seguir as mesmas normas de formatação do restante do texto, inclusive para figuras e tabelas. </w:t>
+      </w:pPr>
+      <w:r>
+        <w:rPr>
+          <w:lang w:val="en-US"/>
+        </w:rPr>
+        <w:t xml:space="preserve">Yassine Rodani. Movie Sentiment Analysis: A Multinomial Naıve Bayes-Based Approach for Assessing User and Critic Opinions. </w:t>
+      </w:r>
+      <w:r>
+        <w:t>University of Haute-Alsace, FR, 2019.</w:t>
       </w:r>
     </w:p>
     <w:p>
@@ -6101,12 +4666,6 @@
           <w:color w:val="FF0000"/>
         </w:rPr>
       </w:pPr>
-      <w:r>
-        <w:rPr>
-          <w:color w:val="FF0000"/>
-        </w:rPr>
-        <w:t>O TCC deverá conter no máximo 30 páginas, incluindo o(s) Apêndice(s) e/ou Anexo(s).</w:t>
-      </w:r>
     </w:p>
     <w:sectPr>
       <w:headerReference w:type="default" r:id="rId26"/>
@@ -6140,6 +4699,37 @@
       </w:r>
     </w:p>
   </w:comment>
+  <w:comment w:id="16" w:author="Rodrigo Franciozi Rodrigues Da Silva" w:date="2024-03-01T08:35:00Z" w:initials="RFRDS">
+    <w:p>
+      <w:pPr>
+        <w:pStyle w:val="Textodecomentrio"/>
+      </w:pPr>
+      <w:r>
+        <w:rPr>
+          <w:rStyle w:val="Refdecomentrio"/>
+        </w:rPr>
+        <w:annotationRef/>
+      </w:r>
+      <w:r>
+        <w:t xml:space="preserve">Acrescentarei </w:t>
+      </w:r>
+      <w:r>
+        <w:t>a verão em</w:t>
+      </w:r>
+      <w:r>
+        <w:t xml:space="preserve"> Inglês assim que tiver o </w:t>
+      </w:r>
+      <w:r>
+        <w:t>o</w:t>
+      </w:r>
+      <w:r>
+        <w:t>k da versão em português</w:t>
+      </w:r>
+      <w:r>
+        <w:t xml:space="preserve"> (para não ter de alterar a tradução posteriormente, caso se faça necessário algum tipo de alteração)</w:t>
+      </w:r>
+    </w:p>
+  </w:comment>
   <w:comment w:id="29" w:author="Rodrigo Franciozi Rodrigues Da Silva" w:date="2024-02-23T09:47:00Z" w:initials="RFRDS">
     <w:p>
       <w:pPr>
@@ -6187,6 +4777,54 @@
       </w:r>
       <w:r>
         <w:t>as métricas 1 a 1 para o BERT</w:t>
+      </w:r>
+    </w:p>
+  </w:comment>
+  <w:comment w:id="34" w:author="Rodrigo Franciozi Rodrigues Da Silva" w:date="2024-03-01T10:33:00Z" w:initials="RFRDS">
+    <w:p>
+      <w:pPr>
+        <w:pStyle w:val="Textodecomentrio"/>
+      </w:pPr>
+      <w:r>
+        <w:rPr>
+          <w:rStyle w:val="Refdecomentrio"/>
+        </w:rPr>
+        <w:annotationRef/>
+      </w:r>
+      <w:r>
+        <w:t>Categoria de discussão implementadas, com base em mais 4 artigos que encontrei onde existe uma certa similaridade com o trabalho, ou apresentam algum tipo de informação relevante.</w:t>
+      </w:r>
+    </w:p>
+  </w:comment>
+  <w:comment w:id="35" w:author="Rodrigo Franciozi Rodrigues Da Silva" w:date="2024-03-01T10:34:00Z" w:initials="RFRDS">
+    <w:p>
+      <w:pPr>
+        <w:pStyle w:val="Textodecomentrio"/>
+      </w:pPr>
+      <w:r>
+        <w:rPr>
+          <w:rStyle w:val="Refdecomentrio"/>
+        </w:rPr>
+        <w:annotationRef/>
+      </w:r>
+      <w:r>
+        <w:t>Escrita da conclusão seguindo o contexto da retomada ao objetivo do trabalho, evidenciando se ele foi ou não atendido para o parágrafo número 1. Apresentação de uma série de propostas para a continuidade do trabalho no parágrafo de número 2.</w:t>
+      </w:r>
+    </w:p>
+  </w:comment>
+  <w:comment w:id="37" w:author="Rodrigo Franciozi Rodrigues Da Silva" w:date="2024-03-01T10:36:00Z" w:initials="RFRDS">
+    <w:p>
+      <w:pPr>
+        <w:pStyle w:val="Textodecomentrio"/>
+      </w:pPr>
+      <w:r>
+        <w:rPr>
+          <w:rStyle w:val="Refdecomentrio"/>
+        </w:rPr>
+        <w:annotationRef/>
+      </w:r>
+      <w:r>
+        <w:t>Agradecimentos sucintos a todos que me ajudaram nessa jorada.</w:t>
       </w:r>
     </w:p>
   </w:comment>
@@ -6196,24 +4834,36 @@
 <file path=word/commentsExtended.xml><?xml version="1.0" encoding="utf-8"?>
 <w15:commentsEx xmlns:wpc="http://schemas.microsoft.com/office/word/2010/wordprocessingCanvas" xmlns:cx="http://schemas.microsoft.com/office/drawing/2014/chartex" xmlns:cx1="http://schemas.microsoft.com/office/drawing/2015/9/8/chartex" xmlns:cx2="http://schemas.microsoft.com/office/drawing/2015/10/21/chartex" xmlns:cx3="http://schemas.microsoft.com/office/drawing/2016/5/9/chartex" xmlns:cx4="http://schemas.microsoft.com/office/drawing/2016/5/10/chartex" xmlns:cx5="http://schemas.microsoft.com/office/drawing/2016/5/11/chartex" xmlns:cx6="http://schemas.microsoft.com/office/drawing/2016/5/12/chartex" xmlns:cx7="http://schemas.microsoft.com/office/drawing/2016/5/13/chartex" xmlns:cx8="http://schemas.microsoft.com/office/drawing/2016/5/14/chartex" xmlns:mc="http://schemas.openxmlformats.org/markup-compatibility/2006" xmlns:aink="http://schemas.microsoft.com/office/drawing/2016/ink" xmlns:am3d="http://schemas.microsoft.com/office/drawing/2017/model3d" xmlns:o="urn:schemas-microsoft-com:office:office" xmlns:r="http://schemas.openxmlformats.org/officeDocument/2006/relationships" xmlns:m="http://schemas.openxmlformats.org/officeDocument/2006/math" xmlns:v="urn:schemas-microsoft-com:vml" xmlns:wp14="http://schemas.microsoft.com/office/word/2010/wordprocessingDrawing" xmlns:wp="http://schemas.openxmlformats.org/drawingml/2006/wordprocessingDrawing" xmlns:w10="urn:schemas-microsoft-com:office:word" xmlns:w="http://schemas.openxmlformats.org/wordprocessingml/2006/main" xmlns:w14="http://schemas.microsoft.com/office/word/2010/wordml" xmlns:w15="http://schemas.microsoft.com/office/word/2012/wordml" xmlns:w16cex="http://schemas.microsoft.com/office/word/2018/wordml/cex" xmlns:w16cid="http://schemas.microsoft.com/office/word/2016/wordml/cid" xmlns:w16="http://schemas.microsoft.com/office/word/2018/wordml" xmlns:w16se="http://schemas.microsoft.com/office/word/2015/wordml/symex" xmlns:wpg="http://schemas.microsoft.com/office/word/2010/wordprocessingGroup" xmlns:wpi="http://schemas.microsoft.com/office/word/2010/wordprocessingInk" xmlns:wne="http://schemas.microsoft.com/office/word/2006/wordml" xmlns:wps="http://schemas.microsoft.com/office/word/2010/wordprocessingShape" mc:Ignorable="w14 w15 w16se w16cid w16 w16cex wp14">
   <w15:commentEx w15:paraId="5BB98E96" w15:done="0"/>
+  <w15:commentEx w15:paraId="0F5E428C" w15:done="0"/>
   <w15:commentEx w15:paraId="4047FE6E" w15:done="0"/>
   <w15:commentEx w15:paraId="38D2426B" w15:done="0"/>
+  <w15:commentEx w15:paraId="6D4A80D8" w15:done="0"/>
+  <w15:commentEx w15:paraId="1F10ADAE" w15:done="0"/>
+  <w15:commentEx w15:paraId="6EE07667" w15:done="0"/>
 </w15:commentsEx>
 </file>
 
 <file path=word/commentsExtensible.xml><?xml version="1.0" encoding="utf-8"?>
 <w16cex:commentsExtensible xmlns:wpc="http://schemas.microsoft.com/office/word/2010/wordprocessingCanvas" xmlns:cx="http://schemas.microsoft.com/office/drawing/2014/chartex" xmlns:cx1="http://schemas.microsoft.com/office/drawing/2015/9/8/chartex" xmlns:cx2="http://schemas.microsoft.com/office/drawing/2015/10/21/chartex" xmlns:cx3="http://schemas.microsoft.com/office/drawing/2016/5/9/chartex" xmlns:cx4="http://schemas.microsoft.com/office/drawing/2016/5/10/chartex" xmlns:cx5="http://schemas.microsoft.com/office/drawing/2016/5/11/chartex" xmlns:cx6="http://schemas.microsoft.com/office/drawing/2016/5/12/chartex" xmlns:cx7="http://schemas.microsoft.com/office/drawing/2016/5/13/chartex" xmlns:cx8="http://schemas.microsoft.com/office/drawing/2016/5/14/chartex" xmlns:mc="http://schemas.openxmlformats.org/markup-compatibility/2006" xmlns:aink="http://schemas.microsoft.com/office/drawing/2016/ink" xmlns:am3d="http://schemas.microsoft.com/office/drawing/2017/model3d" xmlns:o="urn:schemas-microsoft-com:office:office" xmlns:r="http://schemas.openxmlformats.org/officeDocument/2006/relationships" xmlns:m="http://schemas.openxmlformats.org/officeDocument/2006/math" xmlns:v="urn:schemas-microsoft-com:vml" xmlns:wp14="http://schemas.microsoft.com/office/word/2010/wordprocessingDrawing" xmlns:wp="http://schemas.openxmlformats.org/drawingml/2006/wordprocessingDrawing" xmlns:w10="urn:schemas-microsoft-com:office:word" xmlns:w="http://schemas.openxmlformats.org/wordprocessingml/2006/main" xmlns:w14="http://schemas.microsoft.com/office/word/2010/wordml" xmlns:w15="http://schemas.microsoft.com/office/word/2012/wordml" xmlns:w16cex="http://schemas.microsoft.com/office/word/2018/wordml/cex" xmlns:w16cid="http://schemas.microsoft.com/office/word/2016/wordml/cid" xmlns:w16="http://schemas.microsoft.com/office/word/2018/wordml" xmlns:w16se="http://schemas.microsoft.com/office/word/2015/wordml/symex" xmlns:wpg="http://schemas.microsoft.com/office/word/2010/wordprocessingGroup" xmlns:wpi="http://schemas.microsoft.com/office/word/2010/wordprocessingInk" xmlns:wne="http://schemas.microsoft.com/office/word/2006/wordml" xmlns:wps="http://schemas.microsoft.com/office/word/2010/wordprocessingShape" mc:Ignorable="w14 w15 w16se w16cid w16 w16cex wp14">
   <w16cex:commentExtensible w16cex:durableId="2982DDD2" w16cex:dateUtc="2024-02-23T12:03:00Z"/>
+  <w16cex:commentExtensible w16cex:durableId="298C11BB" w16cex:dateUtc="2024-03-01T11:35:00Z"/>
   <w16cex:commentExtensible w16cex:durableId="2982E830" w16cex:dateUtc="2024-02-23T12:47:00Z"/>
   <w16cex:commentExtensible w16cex:durableId="2982E84F" w16cex:dateUtc="2024-02-23T12:47:00Z"/>
+  <w16cex:commentExtensible w16cex:durableId="298C2D86" w16cex:dateUtc="2024-03-01T13:33:00Z"/>
+  <w16cex:commentExtensible w16cex:durableId="298C2DB5" w16cex:dateUtc="2024-03-01T13:34:00Z"/>
+  <w16cex:commentExtensible w16cex:durableId="298C2E2B" w16cex:dateUtc="2024-03-01T13:36:00Z"/>
 </w16cex:commentsExtensible>
 </file>
 
 <file path=word/commentsIds.xml><?xml version="1.0" encoding="utf-8"?>
 <w16cid:commentsIds xmlns:wpc="http://schemas.microsoft.com/office/word/2010/wordprocessingCanvas" xmlns:cx="http://schemas.microsoft.com/office/drawing/2014/chartex" xmlns:cx1="http://schemas.microsoft.com/office/drawing/2015/9/8/chartex" xmlns:cx2="http://schemas.microsoft.com/office/drawing/2015/10/21/chartex" xmlns:cx3="http://schemas.microsoft.com/office/drawing/2016/5/9/chartex" xmlns:cx4="http://schemas.microsoft.com/office/drawing/2016/5/10/chartex" xmlns:cx5="http://schemas.microsoft.com/office/drawing/2016/5/11/chartex" xmlns:cx6="http://schemas.microsoft.com/office/drawing/2016/5/12/chartex" xmlns:cx7="http://schemas.microsoft.com/office/drawing/2016/5/13/chartex" xmlns:cx8="http://schemas.microsoft.com/office/drawing/2016/5/14/chartex" xmlns:mc="http://schemas.openxmlformats.org/markup-compatibility/2006" xmlns:aink="http://schemas.microsoft.com/office/drawing/2016/ink" xmlns:am3d="http://schemas.microsoft.com/office/drawing/2017/model3d" xmlns:o="urn:schemas-microsoft-com:office:office" xmlns:r="http://schemas.openxmlformats.org/officeDocument/2006/relationships" xmlns:m="http://schemas.openxmlformats.org/officeDocument/2006/math" xmlns:v="urn:schemas-microsoft-com:vml" xmlns:wp14="http://schemas.microsoft.com/office/word/2010/wordprocessingDrawing" xmlns:wp="http://schemas.openxmlformats.org/drawingml/2006/wordprocessingDrawing" xmlns:w10="urn:schemas-microsoft-com:office:word" xmlns:w="http://schemas.openxmlformats.org/wordprocessingml/2006/main" xmlns:w14="http://schemas.microsoft.com/office/word/2010/wordml" xmlns:w15="http://schemas.microsoft.com/office/word/2012/wordml" xmlns:w16cex="http://schemas.microsoft.com/office/word/2018/wordml/cex" xmlns:w16cid="http://schemas.microsoft.com/office/word/2016/wordml/cid" xmlns:w16="http://schemas.microsoft.com/office/word/2018/wordml" xmlns:w16se="http://schemas.microsoft.com/office/word/2015/wordml/symex" xmlns:wpg="http://schemas.microsoft.com/office/word/2010/wordprocessingGroup" xmlns:wpi="http://schemas.microsoft.com/office/word/2010/wordprocessingInk" xmlns:wne="http://schemas.microsoft.com/office/word/2006/wordml" xmlns:wps="http://schemas.microsoft.com/office/word/2010/wordprocessingShape" mc:Ignorable="w14 w15 w16se w16cid w16 w16cex wp14">
   <w16cid:commentId w16cid:paraId="5BB98E96" w16cid:durableId="2982DDD2"/>
+  <w16cid:commentId w16cid:paraId="0F5E428C" w16cid:durableId="298C11BB"/>
   <w16cid:commentId w16cid:paraId="4047FE6E" w16cid:durableId="2982E830"/>
   <w16cid:commentId w16cid:paraId="38D2426B" w16cid:durableId="2982E84F"/>
+  <w16cid:commentId w16cid:paraId="6D4A80D8" w16cid:durableId="298C2D86"/>
+  <w16cid:commentId w16cid:paraId="1F10ADAE" w16cid:durableId="298C2DB5"/>
+  <w16cid:commentId w16cid:paraId="6EE07667" w16cid:durableId="298C2E2B"/>
 </w16cid:commentsIds>
 </file>
 
@@ -6783,17 +5433,8 @@
         <w:sz w:val="16"/>
         <w:szCs w:val="17"/>
       </w:rPr>
-      <w:t xml:space="preserve">Data Science e </w:t>
+      <w:t>Data Science e Analytics</w:t>
     </w:r>
-    <w:proofErr w:type="spellStart"/>
-    <w:r>
-      <w:rPr>
-        <w:sz w:val="16"/>
-        <w:szCs w:val="17"/>
-      </w:rPr>
-      <w:t>Analytics</w:t>
-    </w:r>
-    <w:proofErr w:type="spellEnd"/>
     <w:r>
       <w:rPr>
         <w:sz w:val="16"/>
@@ -6931,8 +5572,8 @@
         <w:szCs w:val="17"/>
       </w:rPr>
     </w:pPr>
-    <w:bookmarkStart w:id="35" w:name="_Hlk33913842"/>
-    <w:bookmarkStart w:id="36" w:name="_Hlk33913843"/>
+    <w:bookmarkStart w:id="39" w:name="_Hlk33913842"/>
+    <w:bookmarkStart w:id="40" w:name="_Hlk33913843"/>
     <w:r>
       <w:rPr>
         <w:noProof/>
@@ -7034,17 +5675,8 @@
         <w:sz w:val="16"/>
         <w:szCs w:val="17"/>
       </w:rPr>
-      <w:t xml:space="preserve">Data Science e </w:t>
+      <w:t>Data Science e Analytics</w:t>
     </w:r>
-    <w:proofErr w:type="spellStart"/>
-    <w:r>
-      <w:rPr>
-        <w:sz w:val="16"/>
-        <w:szCs w:val="17"/>
-      </w:rPr>
-      <w:t>Analytics</w:t>
-    </w:r>
-    <w:proofErr w:type="spellEnd"/>
     <w:r>
       <w:rPr>
         <w:sz w:val="16"/>
@@ -7145,8 +5777,8 @@
       <w:tab/>
     </w:r>
   </w:p>
-  <w:bookmarkEnd w:id="35"/>
-  <w:bookmarkEnd w:id="36"/>
+  <w:bookmarkEnd w:id="39"/>
+  <w:bookmarkEnd w:id="40"/>
   <w:p>
     <w:pPr>
       <w:pStyle w:val="Cabealho"/>

</xml_diff>

<commit_message>
Final TCC Writing v4
</commit_message>
<xml_diff>
--- a/Documents/TCC - MBA USP ESALQ.docx
+++ b/Documents/TCC - MBA USP ESALQ.docx
@@ -46,8 +46,21 @@
         </w:rPr>
         <w:t xml:space="preserve"> </w:t>
       </w:r>
-      <w:r>
-        <w:t>Adâmara Santos Gonçalvez Felício</w:t>
+      <w:proofErr w:type="spellStart"/>
+      <w:r>
+        <w:t>Adâmara</w:t>
+      </w:r>
+      <w:proofErr w:type="spellEnd"/>
+      <w:r>
+        <w:t xml:space="preserve"> Santos </w:t>
+      </w:r>
+      <w:proofErr w:type="spellStart"/>
+      <w:r>
+        <w:t>Gonçalvez</w:t>
+      </w:r>
+      <w:proofErr w:type="spellEnd"/>
+      <w:r>
+        <w:t xml:space="preserve"> Felício</w:t>
       </w:r>
       <w:r>
         <w:rPr>
@@ -117,7 +130,23 @@
           <w:sz w:val="18"/>
           <w:szCs w:val="18"/>
         </w:rPr>
-        <w:t>, UNICAMP. Orientadora MBA Data Science &amp; Analytics. – Rua Alexandre Herculano, 120 – Vila Monteiro; CEP:13418-445 Piracicaba, São Paulo, Brasil.</w:t>
+        <w:t xml:space="preserve">, UNICAMP. Orientadora MBA Data Science &amp; </w:t>
+      </w:r>
+      <w:proofErr w:type="spellStart"/>
+      <w:r>
+        <w:rPr>
+          <w:sz w:val="18"/>
+          <w:szCs w:val="18"/>
+        </w:rPr>
+        <w:t>Analytics</w:t>
+      </w:r>
+      <w:proofErr w:type="spellEnd"/>
+      <w:r>
+        <w:rPr>
+          <w:sz w:val="18"/>
+          <w:szCs w:val="18"/>
+        </w:rPr>
+        <w:t>. – Rua Alexandre Herculano, 120 – Vila Monteiro; CEP:13418-445 Piracicaba, São Paulo, Brasil.</w:t>
       </w:r>
     </w:p>
     <w:p>
@@ -521,7 +550,91 @@
         <w:rPr>
           <w:color w:val="000000"/>
         </w:rPr>
-        <w:t xml:space="preserve"> comparar a eficácia de modelos conhecidos como clássicos e de aprendizado profundo, especificamente o Naïve Bayes e “Bidirectional Encoder Representations from Transformers” [BERT]</w:t>
+        <w:t xml:space="preserve"> comparar a eficácia de modelos conhecidos como clássicos e de aprendizado profundo, especificamente o </w:t>
+      </w:r>
+      <w:proofErr w:type="spellStart"/>
+      <w:r>
+        <w:rPr>
+          <w:color w:val="000000"/>
+        </w:rPr>
+        <w:t>Naïve</w:t>
+      </w:r>
+      <w:proofErr w:type="spellEnd"/>
+      <w:r>
+        <w:rPr>
+          <w:color w:val="000000"/>
+        </w:rPr>
+        <w:t xml:space="preserve"> </w:t>
+      </w:r>
+      <w:proofErr w:type="spellStart"/>
+      <w:r>
+        <w:rPr>
+          <w:color w:val="000000"/>
+        </w:rPr>
+        <w:t>Bayes</w:t>
+      </w:r>
+      <w:proofErr w:type="spellEnd"/>
+      <w:r>
+        <w:rPr>
+          <w:color w:val="000000"/>
+        </w:rPr>
+        <w:t xml:space="preserve"> e “</w:t>
+      </w:r>
+      <w:proofErr w:type="spellStart"/>
+      <w:r>
+        <w:rPr>
+          <w:color w:val="000000"/>
+        </w:rPr>
+        <w:t>Bidirectional</w:t>
+      </w:r>
+      <w:proofErr w:type="spellEnd"/>
+      <w:r>
+        <w:rPr>
+          <w:color w:val="000000"/>
+        </w:rPr>
+        <w:t xml:space="preserve"> </w:t>
+      </w:r>
+      <w:proofErr w:type="spellStart"/>
+      <w:r>
+        <w:rPr>
+          <w:color w:val="000000"/>
+        </w:rPr>
+        <w:t>Encoder</w:t>
+      </w:r>
+      <w:proofErr w:type="spellEnd"/>
+      <w:r>
+        <w:rPr>
+          <w:color w:val="000000"/>
+        </w:rPr>
+        <w:t xml:space="preserve"> </w:t>
+      </w:r>
+      <w:proofErr w:type="spellStart"/>
+      <w:r>
+        <w:rPr>
+          <w:color w:val="000000"/>
+        </w:rPr>
+        <w:t>Representations</w:t>
+      </w:r>
+      <w:proofErr w:type="spellEnd"/>
+      <w:r>
+        <w:rPr>
+          <w:color w:val="000000"/>
+        </w:rPr>
+        <w:t xml:space="preserve"> </w:t>
+      </w:r>
+      <w:proofErr w:type="spellStart"/>
+      <w:r>
+        <w:rPr>
+          <w:color w:val="000000"/>
+        </w:rPr>
+        <w:t>from</w:t>
+      </w:r>
+      <w:proofErr w:type="spellEnd"/>
+      <w:r>
+        <w:rPr>
+          <w:color w:val="000000"/>
+        </w:rPr>
+        <w:t xml:space="preserve"> Transformers” [BERT]</w:t>
       </w:r>
       <w:r>
         <w:rPr>
@@ -566,7 +679,35 @@
         <w:rPr>
           <w:color w:val="000000"/>
         </w:rPr>
-        <w:t>foi utilizado um conjunto de dados de avaliações oriundas da plataforma do “Internet Movie Database” [IMDB]</w:t>
+        <w:t xml:space="preserve">foi utilizado um conjunto de dados de avaliações oriundas da plataforma do “Internet </w:t>
+      </w:r>
+      <w:proofErr w:type="spellStart"/>
+      <w:r>
+        <w:rPr>
+          <w:color w:val="000000"/>
+        </w:rPr>
+        <w:t>Movie</w:t>
+      </w:r>
+      <w:proofErr w:type="spellEnd"/>
+      <w:r>
+        <w:rPr>
+          <w:color w:val="000000"/>
+        </w:rPr>
+        <w:t xml:space="preserve"> </w:t>
+      </w:r>
+      <w:proofErr w:type="spellStart"/>
+      <w:r>
+        <w:rPr>
+          <w:color w:val="000000"/>
+        </w:rPr>
+        <w:t>Database</w:t>
+      </w:r>
+      <w:proofErr w:type="spellEnd"/>
+      <w:r>
+        <w:rPr>
+          <w:color w:val="000000"/>
+        </w:rPr>
+        <w:t>” [IMDB]</w:t>
       </w:r>
       <w:r>
         <w:rPr>
@@ -589,7 +730,35 @@
         <w:rPr>
           <w:color w:val="000000"/>
         </w:rPr>
-        <w:t>Os resultados demonstraram que o BERT com sua capacidade de compreender o contexto e as nuances da linguagem, superou significativamente o Naive Bayes em precisão</w:t>
+        <w:t xml:space="preserve">Os resultados demonstraram que o BERT com sua capacidade de compreender o contexto e as nuances da linguagem, superou significativamente o </w:t>
+      </w:r>
+      <w:proofErr w:type="spellStart"/>
+      <w:r>
+        <w:rPr>
+          <w:color w:val="000000"/>
+        </w:rPr>
+        <w:t>Naive</w:t>
+      </w:r>
+      <w:proofErr w:type="spellEnd"/>
+      <w:r>
+        <w:rPr>
+          <w:color w:val="000000"/>
+        </w:rPr>
+        <w:t xml:space="preserve"> </w:t>
+      </w:r>
+      <w:proofErr w:type="spellStart"/>
+      <w:r>
+        <w:rPr>
+          <w:color w:val="000000"/>
+        </w:rPr>
+        <w:t>Bayes</w:t>
+      </w:r>
+      <w:proofErr w:type="spellEnd"/>
+      <w:r>
+        <w:rPr>
+          <w:color w:val="000000"/>
+        </w:rPr>
+        <w:t xml:space="preserve"> em precisão</w:t>
       </w:r>
       <w:r>
         <w:rPr>
@@ -969,7 +1138,29 @@
           <w:szCs w:val="22"/>
           <w:lang w:val="pt-BR"/>
         </w:rPr>
-        <w:t>Nos últimos anos a indústria audiovisual cresceu consideravelmente e junto a esse crescimento advém o interesse de agradar ao público para que obras de sucesso de bilheteria sejam criadas. Uma maneira de se verificar tal sucesso é por meio da checagem geral de notas e pela leitura de comentários sobre críticos especializados e o público geral que já assistiram determinado conteúdo (Yassine, 2019).</w:t>
+        <w:t>Nos últimos anos a indústria audiovisual cresceu consideravelmente e junto a esse crescimento advém o interesse de agradar ao público para que obras de sucesso de bilheteria sejam criadas. Uma maneira de se verificar tal sucesso é por meio da checagem geral de notas e pela leitura de comentários sobre críticos especializados e o público geral que já assistiram determinado conteúdo (</w:t>
+      </w:r>
+      <w:proofErr w:type="spellStart"/>
+      <w:r>
+        <w:rPr>
+          <w:rFonts w:ascii="Arial" w:eastAsiaTheme="minorHAnsi" w:hAnsi="Arial" w:cs="Arial"/>
+          <w:color w:val="000000"/>
+          <w:sz w:val="22"/>
+          <w:szCs w:val="22"/>
+          <w:lang w:val="pt-BR"/>
+        </w:rPr>
+        <w:t>Yassine</w:t>
+      </w:r>
+      <w:proofErr w:type="spellEnd"/>
+      <w:r>
+        <w:rPr>
+          <w:rFonts w:ascii="Arial" w:eastAsiaTheme="minorHAnsi" w:hAnsi="Arial" w:cs="Arial"/>
+          <w:color w:val="000000"/>
+          <w:sz w:val="22"/>
+          <w:szCs w:val="22"/>
+          <w:lang w:val="pt-BR"/>
+        </w:rPr>
+        <w:t>, 2019).</w:t>
       </w:r>
     </w:p>
     <w:p>
@@ -1017,8 +1208,9 @@
           <w:szCs w:val="22"/>
           <w:lang w:val="pt-BR"/>
         </w:rPr>
-        <w:t xml:space="preserve"> como o “Rotten Tomatoes”, IMD</w:t>
-      </w:r>
+        <w:t xml:space="preserve"> como o “</w:t>
+      </w:r>
+      <w:proofErr w:type="spellStart"/>
       <w:r>
         <w:rPr>
           <w:rFonts w:ascii="Arial" w:eastAsiaTheme="minorHAnsi" w:hAnsi="Arial" w:cs="Arial"/>
@@ -1027,6 +1219,27 @@
           <w:szCs w:val="22"/>
           <w:lang w:val="pt-BR"/>
         </w:rPr>
+        <w:t>Rotten</w:t>
+      </w:r>
+      <w:proofErr w:type="spellEnd"/>
+      <w:r>
+        <w:rPr>
+          <w:rFonts w:ascii="Arial" w:eastAsiaTheme="minorHAnsi" w:hAnsi="Arial" w:cs="Arial"/>
+          <w:color w:val="000000"/>
+          <w:sz w:val="22"/>
+          <w:szCs w:val="22"/>
+          <w:lang w:val="pt-BR"/>
+        </w:rPr>
+        <w:t xml:space="preserve"> Tomatoes”, IMD</w:t>
+      </w:r>
+      <w:r>
+        <w:rPr>
+          <w:rFonts w:ascii="Arial" w:eastAsiaTheme="minorHAnsi" w:hAnsi="Arial" w:cs="Arial"/>
+          <w:color w:val="000000"/>
+          <w:sz w:val="22"/>
+          <w:szCs w:val="22"/>
+          <w:lang w:val="pt-BR"/>
+        </w:rPr>
         <w:t>B</w:t>
       </w:r>
       <w:r>
@@ -1037,7 +1250,29 @@
           <w:szCs w:val="22"/>
           <w:lang w:val="pt-BR"/>
         </w:rPr>
-        <w:t xml:space="preserve"> e “Metacritic”. Esses sites contém uma biblioteca vasta de registros que funcionam como bases de dados, para que pesquisadores consigam avaliar o engajamento e potencial sucesso de produções cinematográficas (Harsh </w:t>
+        <w:t xml:space="preserve"> e “Metacritic”. Esses sites contém uma biblioteca vasta de registros que funcionam como bases de dados, para que pesquisadores consigam avaliar o engajamento e potencial sucesso de produções cinematográficas (</w:t>
+      </w:r>
+      <w:proofErr w:type="spellStart"/>
+      <w:r>
+        <w:rPr>
+          <w:rFonts w:ascii="Arial" w:eastAsiaTheme="minorHAnsi" w:hAnsi="Arial" w:cs="Arial"/>
+          <w:color w:val="000000"/>
+          <w:sz w:val="22"/>
+          <w:szCs w:val="22"/>
+          <w:lang w:val="pt-BR"/>
+        </w:rPr>
+        <w:t>Harsh</w:t>
+      </w:r>
+      <w:proofErr w:type="spellEnd"/>
+      <w:r>
+        <w:rPr>
+          <w:rFonts w:ascii="Arial" w:eastAsiaTheme="minorHAnsi" w:hAnsi="Arial" w:cs="Arial"/>
+          <w:color w:val="000000"/>
+          <w:sz w:val="22"/>
+          <w:szCs w:val="22"/>
+          <w:lang w:val="pt-BR"/>
+        </w:rPr>
+        <w:t xml:space="preserve"> </w:t>
       </w:r>
       <w:r>
         <w:rPr>
@@ -1084,7 +1319,51 @@
           <w:szCs w:val="22"/>
           <w:lang w:val="pt-BR"/>
         </w:rPr>
-        <w:t xml:space="preserve">As redes sociais têm se tornado plataformas cada vez mais relevantes para a expressão de sentimentos e ideias, especialmente no que diz respeito a filmes e séries. Segundo Faisal e Ubaid (2023), muitos indivíduos utilizam esses espaços virtuais para compartilhar suas avaliações sobre obras cinematográficas, influenciando assim as decisões de outros consumidores em relação ao investimento de tempo e dinheiro em determinadas produções. </w:t>
+        <w:t xml:space="preserve">As redes sociais têm se tornado plataformas cada vez mais relevantes para a expressão de sentimentos e ideias, especialmente no que diz respeito a filmes e séries. Segundo </w:t>
+      </w:r>
+      <w:proofErr w:type="spellStart"/>
+      <w:r>
+        <w:rPr>
+          <w:rFonts w:ascii="Arial" w:eastAsiaTheme="minorHAnsi" w:hAnsi="Arial" w:cs="Arial"/>
+          <w:color w:val="000000"/>
+          <w:sz w:val="22"/>
+          <w:szCs w:val="22"/>
+          <w:lang w:val="pt-BR"/>
+        </w:rPr>
+        <w:t>Faisal</w:t>
+      </w:r>
+      <w:proofErr w:type="spellEnd"/>
+      <w:r>
+        <w:rPr>
+          <w:rFonts w:ascii="Arial" w:eastAsiaTheme="minorHAnsi" w:hAnsi="Arial" w:cs="Arial"/>
+          <w:color w:val="000000"/>
+          <w:sz w:val="22"/>
+          <w:szCs w:val="22"/>
+          <w:lang w:val="pt-BR"/>
+        </w:rPr>
+        <w:t xml:space="preserve"> e </w:t>
+      </w:r>
+      <w:proofErr w:type="spellStart"/>
+      <w:r>
+        <w:rPr>
+          <w:rFonts w:ascii="Arial" w:eastAsiaTheme="minorHAnsi" w:hAnsi="Arial" w:cs="Arial"/>
+          <w:color w:val="000000"/>
+          <w:sz w:val="22"/>
+          <w:szCs w:val="22"/>
+          <w:lang w:val="pt-BR"/>
+        </w:rPr>
+        <w:t>Ubaid</w:t>
+      </w:r>
+      <w:proofErr w:type="spellEnd"/>
+      <w:r>
+        <w:rPr>
+          <w:rFonts w:ascii="Arial" w:eastAsiaTheme="minorHAnsi" w:hAnsi="Arial" w:cs="Arial"/>
+          <w:color w:val="000000"/>
+          <w:sz w:val="22"/>
+          <w:szCs w:val="22"/>
+          <w:lang w:val="pt-BR"/>
+        </w:rPr>
+        <w:t xml:space="preserve"> (2023), muitos indivíduos utilizam esses espaços virtuais para compartilhar suas avaliações sobre obras cinematográficas, influenciando assim as decisões de outros consumidores em relação ao investimento de tempo e dinheiro em determinadas produções. </w:t>
       </w:r>
     </w:p>
     <w:p>
@@ -1109,7 +1388,29 @@
           <w:szCs w:val="22"/>
           <w:lang w:val="pt-BR"/>
         </w:rPr>
-        <w:t xml:space="preserve">Essa tendência de compartilhamento de opiniões e avaliações não apenas molda a percepção do público, mas também serve como um valioso recurso para os produtores de conteúdo. Conforme apontado por Haoran (2023), os produtores podem aproveitar essas informações disponíveis nas redes sociais para obter as reações do público, facilitando a identificação de potenciais sucessos ou fracassos, permitindo-lhes adaptar e aprimorar suas obras cinematográficas. </w:t>
+        <w:t xml:space="preserve">Essa tendência de compartilhamento de opiniões e avaliações não apenas molda a percepção do público, mas também serve como um valioso recurso para os produtores de conteúdo. Conforme apontado por </w:t>
+      </w:r>
+      <w:proofErr w:type="spellStart"/>
+      <w:r>
+        <w:rPr>
+          <w:rFonts w:ascii="Arial" w:eastAsiaTheme="minorHAnsi" w:hAnsi="Arial" w:cs="Arial"/>
+          <w:color w:val="000000"/>
+          <w:sz w:val="22"/>
+          <w:szCs w:val="22"/>
+          <w:lang w:val="pt-BR"/>
+        </w:rPr>
+        <w:t>Haoran</w:t>
+      </w:r>
+      <w:proofErr w:type="spellEnd"/>
+      <w:r>
+        <w:rPr>
+          <w:rFonts w:ascii="Arial" w:eastAsiaTheme="minorHAnsi" w:hAnsi="Arial" w:cs="Arial"/>
+          <w:color w:val="000000"/>
+          <w:sz w:val="22"/>
+          <w:szCs w:val="22"/>
+          <w:lang w:val="pt-BR"/>
+        </w:rPr>
+        <w:t xml:space="preserve"> (2023), os produtores podem aproveitar essas informações disponíveis nas redes sociais para obter as reações do público, facilitando a identificação de potenciais sucessos ou fracassos, permitindo-lhes adaptar e aprimorar suas obras cinematográficas. </w:t>
       </w:r>
     </w:p>
     <w:p>
@@ -1135,7 +1436,29 @@
           <w:szCs w:val="22"/>
           <w:lang w:val="pt-BR"/>
         </w:rPr>
-        <w:t xml:space="preserve">A análise de sentimentos, conhecida também como mineração de opinião, consiste em uma técnica que avalia a polaridade dos sentimentos, emoções e atitudes de determinado indivíduo de acordo com um objeto de interesse podendo ele ser um filme, produto, serviço e organização Azilawati </w:t>
+        <w:t xml:space="preserve">A análise de sentimentos, conhecida também como mineração de opinião, consiste em uma técnica que avalia a polaridade dos sentimentos, emoções e atitudes de determinado indivíduo de acordo com um objeto de interesse podendo ele ser um filme, produto, serviço e organização </w:t>
+      </w:r>
+      <w:proofErr w:type="spellStart"/>
+      <w:r>
+        <w:rPr>
+          <w:rFonts w:ascii="Arial" w:eastAsiaTheme="minorHAnsi" w:hAnsi="Arial" w:cs="Arial"/>
+          <w:color w:val="000000"/>
+          <w:sz w:val="22"/>
+          <w:szCs w:val="22"/>
+          <w:lang w:val="pt-BR"/>
+        </w:rPr>
+        <w:t>Azilawati</w:t>
+      </w:r>
+      <w:proofErr w:type="spellEnd"/>
+      <w:r>
+        <w:rPr>
+          <w:rFonts w:ascii="Arial" w:eastAsiaTheme="minorHAnsi" w:hAnsi="Arial" w:cs="Arial"/>
+          <w:color w:val="000000"/>
+          <w:sz w:val="22"/>
+          <w:szCs w:val="22"/>
+          <w:lang w:val="pt-BR"/>
+        </w:rPr>
+        <w:t xml:space="preserve"> </w:t>
       </w:r>
       <w:r>
         <w:rPr>
@@ -1157,7 +1480,51 @@
           <w:szCs w:val="22"/>
           <w:lang w:val="pt-BR"/>
         </w:rPr>
-        <w:t>. (2019). Essa tecnologia se baseia em inteligência artificial que usa o processamento de linguagem natural [PLN] para transformar textos não estruturados em dados normalizados e adequados para análises de algoritmos de aprendizado de máquina, que por sua vez auxiliam na identificação de “insights” e tomada de decisão a respeito de um determinado tópico de interesse (Faisal e Ubaid, 2023)</w:t>
+        <w:t>. (2019). Essa tecnologia se baseia em inteligência artificial que usa o processamento de linguagem natural [PLN] para transformar textos não estruturados em dados normalizados e adequados para análises de algoritmos de aprendizado de máquina, que por sua vez auxiliam na identificação de “insights” e tomada de decisão a respeito de um determinado tópico de interesse (</w:t>
+      </w:r>
+      <w:proofErr w:type="spellStart"/>
+      <w:r>
+        <w:rPr>
+          <w:rFonts w:ascii="Arial" w:eastAsiaTheme="minorHAnsi" w:hAnsi="Arial" w:cs="Arial"/>
+          <w:color w:val="000000"/>
+          <w:sz w:val="22"/>
+          <w:szCs w:val="22"/>
+          <w:lang w:val="pt-BR"/>
+        </w:rPr>
+        <w:t>Faisal</w:t>
+      </w:r>
+      <w:proofErr w:type="spellEnd"/>
+      <w:r>
+        <w:rPr>
+          <w:rFonts w:ascii="Arial" w:eastAsiaTheme="minorHAnsi" w:hAnsi="Arial" w:cs="Arial"/>
+          <w:color w:val="000000"/>
+          <w:sz w:val="22"/>
+          <w:szCs w:val="22"/>
+          <w:lang w:val="pt-BR"/>
+        </w:rPr>
+        <w:t xml:space="preserve"> e </w:t>
+      </w:r>
+      <w:proofErr w:type="spellStart"/>
+      <w:r>
+        <w:rPr>
+          <w:rFonts w:ascii="Arial" w:eastAsiaTheme="minorHAnsi" w:hAnsi="Arial" w:cs="Arial"/>
+          <w:color w:val="000000"/>
+          <w:sz w:val="22"/>
+          <w:szCs w:val="22"/>
+          <w:lang w:val="pt-BR"/>
+        </w:rPr>
+        <w:t>Ubaid</w:t>
+      </w:r>
+      <w:proofErr w:type="spellEnd"/>
+      <w:r>
+        <w:rPr>
+          <w:rFonts w:ascii="Arial" w:eastAsiaTheme="minorHAnsi" w:hAnsi="Arial" w:cs="Arial"/>
+          <w:color w:val="000000"/>
+          <w:sz w:val="22"/>
+          <w:szCs w:val="22"/>
+          <w:lang w:val="pt-BR"/>
+        </w:rPr>
+        <w:t>, 2023)</w:t>
       </w:r>
       <w:ins w:id="19" w:author="Adâmara Santos Gonçalves Felício Adâmara" w:date="2024-01-24T14:13:00Z">
         <w:r>
@@ -1194,7 +1561,29 @@
           <w:szCs w:val="22"/>
           <w:lang w:val="pt-BR"/>
         </w:rPr>
-        <w:t>De acordo com Yassine (2019), até pouco tempo essas análises de comentários eram feitas de forma bastante manual, mas com o advento de técnicas de aprendizado de máquina como a análise de sentimentos, essa realidade acabou sendo modificada.</w:t>
+        <w:t xml:space="preserve">De acordo com </w:t>
+      </w:r>
+      <w:proofErr w:type="spellStart"/>
+      <w:r>
+        <w:rPr>
+          <w:rFonts w:ascii="Arial" w:hAnsi="Arial" w:cs="Arial"/>
+          <w:color w:val="000000"/>
+          <w:sz w:val="22"/>
+          <w:szCs w:val="22"/>
+          <w:lang w:val="pt-BR"/>
+        </w:rPr>
+        <w:t>Yassine</w:t>
+      </w:r>
+      <w:proofErr w:type="spellEnd"/>
+      <w:r>
+        <w:rPr>
+          <w:rFonts w:ascii="Arial" w:hAnsi="Arial" w:cs="Arial"/>
+          <w:color w:val="000000"/>
+          <w:sz w:val="22"/>
+          <w:szCs w:val="22"/>
+          <w:lang w:val="pt-BR"/>
+        </w:rPr>
+        <w:t xml:space="preserve"> (2019), até pouco tempo essas análises de comentários eram feitas de forma bastante manual, mas com o advento de técnicas de aprendizado de máquina como a análise de sentimentos, essa realidade acabou sendo modificada.</w:t>
       </w:r>
     </w:p>
     <w:p>
@@ -1231,7 +1620,73 @@
           <w:lang w:val="pt-BR"/>
         </w:rPr>
         <w:lastRenderedPageBreak/>
-        <w:t>compreensão mais abrangente a respeito das reações do público (Yankang Su e Zbigniew j. Kabala, 2023).</w:t>
+        <w:t>compreensão mais abrangente a respeito das reações do público (</w:t>
+      </w:r>
+      <w:proofErr w:type="spellStart"/>
+      <w:r>
+        <w:rPr>
+          <w:rFonts w:ascii="Arial" w:eastAsiaTheme="minorHAnsi" w:hAnsi="Arial" w:cs="Arial"/>
+          <w:color w:val="000000"/>
+          <w:sz w:val="22"/>
+          <w:szCs w:val="22"/>
+          <w:lang w:val="pt-BR"/>
+        </w:rPr>
+        <w:t>Yankang</w:t>
+      </w:r>
+      <w:proofErr w:type="spellEnd"/>
+      <w:r>
+        <w:rPr>
+          <w:rFonts w:ascii="Arial" w:eastAsiaTheme="minorHAnsi" w:hAnsi="Arial" w:cs="Arial"/>
+          <w:color w:val="000000"/>
+          <w:sz w:val="22"/>
+          <w:szCs w:val="22"/>
+          <w:lang w:val="pt-BR"/>
+        </w:rPr>
+        <w:t xml:space="preserve"> </w:t>
+      </w:r>
+      <w:proofErr w:type="spellStart"/>
+      <w:r>
+        <w:rPr>
+          <w:rFonts w:ascii="Arial" w:eastAsiaTheme="minorHAnsi" w:hAnsi="Arial" w:cs="Arial"/>
+          <w:color w:val="000000"/>
+          <w:sz w:val="22"/>
+          <w:szCs w:val="22"/>
+          <w:lang w:val="pt-BR"/>
+        </w:rPr>
+        <w:t>Su</w:t>
+      </w:r>
+      <w:proofErr w:type="spellEnd"/>
+      <w:r>
+        <w:rPr>
+          <w:rFonts w:ascii="Arial" w:eastAsiaTheme="minorHAnsi" w:hAnsi="Arial" w:cs="Arial"/>
+          <w:color w:val="000000"/>
+          <w:sz w:val="22"/>
+          <w:szCs w:val="22"/>
+          <w:lang w:val="pt-BR"/>
+        </w:rPr>
+        <w:t xml:space="preserve"> e Zbigniew j. </w:t>
+      </w:r>
+      <w:proofErr w:type="spellStart"/>
+      <w:r>
+        <w:rPr>
+          <w:rFonts w:ascii="Arial" w:eastAsiaTheme="minorHAnsi" w:hAnsi="Arial" w:cs="Arial"/>
+          <w:color w:val="000000"/>
+          <w:sz w:val="22"/>
+          <w:szCs w:val="22"/>
+          <w:lang w:val="pt-BR"/>
+        </w:rPr>
+        <w:t>Kabala</w:t>
+      </w:r>
+      <w:proofErr w:type="spellEnd"/>
+      <w:r>
+        <w:rPr>
+          <w:rFonts w:ascii="Arial" w:eastAsiaTheme="minorHAnsi" w:hAnsi="Arial" w:cs="Arial"/>
+          <w:color w:val="000000"/>
+          <w:sz w:val="22"/>
+          <w:szCs w:val="22"/>
+          <w:lang w:val="pt-BR"/>
+        </w:rPr>
+        <w:t>, 2023).</w:t>
       </w:r>
     </w:p>
     <w:p>
@@ -1248,7 +1703,35 @@
         <w:rPr>
           <w:color w:val="000000"/>
         </w:rPr>
-        <w:t xml:space="preserve">O objetivo principal desse trabalho é comparar a eficácia de modelos conhecidos como clássicos e de aprendizado profundo, especificamente o Naïve Bayes e </w:t>
+        <w:t xml:space="preserve">O objetivo principal desse trabalho é comparar a eficácia de modelos conhecidos como clássicos e de aprendizado profundo, especificamente o </w:t>
+      </w:r>
+      <w:proofErr w:type="spellStart"/>
+      <w:r>
+        <w:rPr>
+          <w:color w:val="000000"/>
+        </w:rPr>
+        <w:t>Naïve</w:t>
+      </w:r>
+      <w:proofErr w:type="spellEnd"/>
+      <w:r>
+        <w:rPr>
+          <w:color w:val="000000"/>
+        </w:rPr>
+        <w:t xml:space="preserve"> </w:t>
+      </w:r>
+      <w:proofErr w:type="spellStart"/>
+      <w:r>
+        <w:rPr>
+          <w:color w:val="000000"/>
+        </w:rPr>
+        <w:t>Bayes</w:t>
+      </w:r>
+      <w:proofErr w:type="spellEnd"/>
+      <w:r>
+        <w:rPr>
+          <w:color w:val="000000"/>
+        </w:rPr>
+        <w:t xml:space="preserve"> e </w:t>
       </w:r>
       <w:r>
         <w:rPr>
@@ -1356,7 +1839,87 @@
           <w:szCs w:val="22"/>
           <w:lang w:val="pt-BR"/>
         </w:rPr>
-        <w:t>A base de dados foi obtida por meio da aplicação de uma técnica de raspagem de dados (“web scrapping”) dentro da plataforma do IMDB. “Web Scrapping” consiste na extração de dados da internet de maneira programática, transformando-os em uma base de dados estruturada e permitindo uma coleta de grandes volumes de maneira automatizada minimizando potenciais erros (Mine Çetinkaya-Rundel e Mine Dogucu, 2021).</w:t>
+        <w:t xml:space="preserve">A base de dados foi obtida por meio da aplicação de uma técnica de raspagem de dados (“web </w:t>
+      </w:r>
+      <w:proofErr w:type="spellStart"/>
+      <w:r>
+        <w:rPr>
+          <w:rFonts w:ascii="Arial" w:hAnsi="Arial" w:cs="Arial"/>
+          <w:sz w:val="22"/>
+          <w:szCs w:val="22"/>
+          <w:lang w:val="pt-BR"/>
+        </w:rPr>
+        <w:t>scrapping</w:t>
+      </w:r>
+      <w:proofErr w:type="spellEnd"/>
+      <w:r>
+        <w:rPr>
+          <w:rFonts w:ascii="Arial" w:hAnsi="Arial" w:cs="Arial"/>
+          <w:sz w:val="22"/>
+          <w:szCs w:val="22"/>
+          <w:lang w:val="pt-BR"/>
+        </w:rPr>
+        <w:t xml:space="preserve">”) dentro da plataforma do IMDB. “Web </w:t>
+      </w:r>
+      <w:proofErr w:type="spellStart"/>
+      <w:r>
+        <w:rPr>
+          <w:rFonts w:ascii="Arial" w:hAnsi="Arial" w:cs="Arial"/>
+          <w:sz w:val="22"/>
+          <w:szCs w:val="22"/>
+          <w:lang w:val="pt-BR"/>
+        </w:rPr>
+        <w:t>Scrapping</w:t>
+      </w:r>
+      <w:proofErr w:type="spellEnd"/>
+      <w:r>
+        <w:rPr>
+          <w:rFonts w:ascii="Arial" w:hAnsi="Arial" w:cs="Arial"/>
+          <w:sz w:val="22"/>
+          <w:szCs w:val="22"/>
+          <w:lang w:val="pt-BR"/>
+        </w:rPr>
+        <w:t xml:space="preserve">” consiste na extração de dados da internet de maneira programática, transformando-os em uma base de dados estruturada e permitindo uma coleta de grandes volumes de maneira automatizada minimizando potenciais erros (Mine </w:t>
+      </w:r>
+      <w:proofErr w:type="spellStart"/>
+      <w:r>
+        <w:rPr>
+          <w:rFonts w:ascii="Arial" w:hAnsi="Arial" w:cs="Arial"/>
+          <w:sz w:val="22"/>
+          <w:szCs w:val="22"/>
+          <w:lang w:val="pt-BR"/>
+        </w:rPr>
+        <w:t>Çetinkaya-Rundel</w:t>
+      </w:r>
+      <w:proofErr w:type="spellEnd"/>
+      <w:r>
+        <w:rPr>
+          <w:rFonts w:ascii="Arial" w:hAnsi="Arial" w:cs="Arial"/>
+          <w:sz w:val="22"/>
+          <w:szCs w:val="22"/>
+          <w:lang w:val="pt-BR"/>
+        </w:rPr>
+        <w:t xml:space="preserve"> e Mine </w:t>
+      </w:r>
+      <w:proofErr w:type="spellStart"/>
+      <w:r>
+        <w:rPr>
+          <w:rFonts w:ascii="Arial" w:hAnsi="Arial" w:cs="Arial"/>
+          <w:sz w:val="22"/>
+          <w:szCs w:val="22"/>
+          <w:lang w:val="pt-BR"/>
+        </w:rPr>
+        <w:t>Dogucu</w:t>
+      </w:r>
+      <w:proofErr w:type="spellEnd"/>
+      <w:r>
+        <w:rPr>
+          <w:rFonts w:ascii="Arial" w:hAnsi="Arial" w:cs="Arial"/>
+          <w:sz w:val="22"/>
+          <w:szCs w:val="22"/>
+          <w:lang w:val="pt-BR"/>
+        </w:rPr>
+        <w:t>, 2021).</w:t>
       </w:r>
     </w:p>
     <w:p>
@@ -1412,7 +1975,27 @@
           <w:szCs w:val="22"/>
           <w:lang w:val="pt-BR"/>
         </w:rPr>
-        <w:t>(“stop-words”)</w:t>
+        <w:t>(“stop-</w:t>
+      </w:r>
+      <w:proofErr w:type="spellStart"/>
+      <w:r>
+        <w:rPr>
+          <w:rFonts w:ascii="Arial" w:hAnsi="Arial" w:cs="Arial"/>
+          <w:sz w:val="22"/>
+          <w:szCs w:val="22"/>
+          <w:lang w:val="pt-BR"/>
+        </w:rPr>
+        <w:t>words</w:t>
+      </w:r>
+      <w:proofErr w:type="spellEnd"/>
+      <w:r>
+        <w:rPr>
+          <w:rFonts w:ascii="Arial" w:hAnsi="Arial" w:cs="Arial"/>
+          <w:sz w:val="22"/>
+          <w:szCs w:val="22"/>
+          <w:lang w:val="pt-BR"/>
+        </w:rPr>
+        <w:t>”)</w:t>
       </w:r>
       <w:ins w:id="22" w:author="Adâmara Santos Gonçalves Felício Adâmara" w:date="2024-02-02T20:29:00Z">
         <w:r>
@@ -1432,17 +2015,49 @@
           <w:szCs w:val="22"/>
           <w:lang w:val="pt-BR"/>
         </w:rPr>
-        <w:t xml:space="preserve">foram aplicadas. As palavras vazias representam uma lista de palavras que tipicamente aparecem com uma certa frequência na construção de frases, mas que não denotam uma significância relevante ao usuário final Faisal e </w:t>
-      </w:r>
-      <w:r>
-        <w:rPr>
-          <w:rFonts w:ascii="Arial" w:hAnsi="Arial" w:cs="Arial"/>
-          <w:color w:val="000000"/>
-          <w:sz w:val="22"/>
-          <w:szCs w:val="22"/>
-          <w:lang w:val="pt-BR"/>
-        </w:rPr>
-        <w:t>Ubaid (2023).</w:t>
+        <w:t xml:space="preserve">foram aplicadas. As palavras vazias representam uma lista de palavras que tipicamente aparecem com uma certa frequência na construção de frases, mas que não denotam uma significância relevante ao usuário final </w:t>
+      </w:r>
+      <w:proofErr w:type="spellStart"/>
+      <w:r>
+        <w:rPr>
+          <w:rFonts w:ascii="Arial" w:hAnsi="Arial" w:cs="Arial"/>
+          <w:sz w:val="22"/>
+          <w:szCs w:val="22"/>
+          <w:lang w:val="pt-BR"/>
+        </w:rPr>
+        <w:t>Faisal</w:t>
+      </w:r>
+      <w:proofErr w:type="spellEnd"/>
+      <w:r>
+        <w:rPr>
+          <w:rFonts w:ascii="Arial" w:hAnsi="Arial" w:cs="Arial"/>
+          <w:sz w:val="22"/>
+          <w:szCs w:val="22"/>
+          <w:lang w:val="pt-BR"/>
+        </w:rPr>
+        <w:t xml:space="preserve"> e </w:t>
+      </w:r>
+      <w:proofErr w:type="spellStart"/>
+      <w:r>
+        <w:rPr>
+          <w:rFonts w:ascii="Arial" w:hAnsi="Arial" w:cs="Arial"/>
+          <w:color w:val="000000"/>
+          <w:sz w:val="22"/>
+          <w:szCs w:val="22"/>
+          <w:lang w:val="pt-BR"/>
+        </w:rPr>
+        <w:t>Ubaid</w:t>
+      </w:r>
+      <w:proofErr w:type="spellEnd"/>
+      <w:r>
+        <w:rPr>
+          <w:rFonts w:ascii="Arial" w:hAnsi="Arial" w:cs="Arial"/>
+          <w:color w:val="000000"/>
+          <w:sz w:val="22"/>
+          <w:szCs w:val="22"/>
+          <w:lang w:val="pt-BR"/>
+        </w:rPr>
+        <w:t xml:space="preserve"> (2023).</w:t>
       </w:r>
       <w:r>
         <w:rPr>
@@ -1917,6 +2532,7 @@
           <w:lang w:val="pt-BR"/>
         </w:rPr>
       </w:pPr>
+      <w:proofErr w:type="spellStart"/>
       <w:r>
         <w:rPr>
           <w:rFonts w:ascii="Arial" w:hAnsi="Arial" w:cs="Arial"/>
@@ -1928,6 +2544,7 @@
         </w:rPr>
         <w:t>Métodologias</w:t>
       </w:r>
+      <w:proofErr w:type="spellEnd"/>
     </w:p>
     <w:p>
       <w:pPr>
@@ -2051,7 +2668,147 @@
           <w:szCs w:val="22"/>
           <w:lang w:val="pt-BR"/>
         </w:rPr>
-        <w:t xml:space="preserve">As técnicas escolhidas foram o “Opinion Lexicon”, composto por uma lista de aproximadamente 13.000 palavras incluindo gírias e abreviações na língua inglesa, que foi desenvolvido a partir de textos de avaliações de sites de compra e o “Valence Aware Dictionary and Sentiment Reasoner” [VADER] que é uma composição de outros dicionários já bem estabelecidos, com o adendo de emoticons, acrônimos e gírias (Fabrício </w:t>
+        <w:t>As técnicas escolhidas foram o “</w:t>
+      </w:r>
+      <w:proofErr w:type="spellStart"/>
+      <w:r>
+        <w:rPr>
+          <w:rFonts w:ascii="Arial" w:hAnsi="Arial" w:cs="Arial"/>
+          <w:sz w:val="22"/>
+          <w:szCs w:val="22"/>
+          <w:lang w:val="pt-BR"/>
+        </w:rPr>
+        <w:t>Opinion</w:t>
+      </w:r>
+      <w:proofErr w:type="spellEnd"/>
+      <w:r>
+        <w:rPr>
+          <w:rFonts w:ascii="Arial" w:hAnsi="Arial" w:cs="Arial"/>
+          <w:sz w:val="22"/>
+          <w:szCs w:val="22"/>
+          <w:lang w:val="pt-BR"/>
+        </w:rPr>
+        <w:t xml:space="preserve"> </w:t>
+      </w:r>
+      <w:proofErr w:type="spellStart"/>
+      <w:r>
+        <w:rPr>
+          <w:rFonts w:ascii="Arial" w:hAnsi="Arial" w:cs="Arial"/>
+          <w:sz w:val="22"/>
+          <w:szCs w:val="22"/>
+          <w:lang w:val="pt-BR"/>
+        </w:rPr>
+        <w:t>Lexicon</w:t>
+      </w:r>
+      <w:proofErr w:type="spellEnd"/>
+      <w:r>
+        <w:rPr>
+          <w:rFonts w:ascii="Arial" w:hAnsi="Arial" w:cs="Arial"/>
+          <w:sz w:val="22"/>
+          <w:szCs w:val="22"/>
+          <w:lang w:val="pt-BR"/>
+        </w:rPr>
+        <w:t xml:space="preserve">”, composto por uma lista de aproximadamente 13.000 palavras incluindo gírias e abreviações na língua inglesa, que foi desenvolvido a partir de textos de avaliações de sites de compra e o “Valence </w:t>
+      </w:r>
+      <w:proofErr w:type="spellStart"/>
+      <w:r>
+        <w:rPr>
+          <w:rFonts w:ascii="Arial" w:hAnsi="Arial" w:cs="Arial"/>
+          <w:sz w:val="22"/>
+          <w:szCs w:val="22"/>
+          <w:lang w:val="pt-BR"/>
+        </w:rPr>
+        <w:t>Aware</w:t>
+      </w:r>
+      <w:proofErr w:type="spellEnd"/>
+      <w:r>
+        <w:rPr>
+          <w:rFonts w:ascii="Arial" w:hAnsi="Arial" w:cs="Arial"/>
+          <w:sz w:val="22"/>
+          <w:szCs w:val="22"/>
+          <w:lang w:val="pt-BR"/>
+        </w:rPr>
+        <w:t xml:space="preserve"> </w:t>
+      </w:r>
+      <w:proofErr w:type="spellStart"/>
+      <w:r>
+        <w:rPr>
+          <w:rFonts w:ascii="Arial" w:hAnsi="Arial" w:cs="Arial"/>
+          <w:sz w:val="22"/>
+          <w:szCs w:val="22"/>
+          <w:lang w:val="pt-BR"/>
+        </w:rPr>
+        <w:t>Dictionary</w:t>
+      </w:r>
+      <w:proofErr w:type="spellEnd"/>
+      <w:r>
+        <w:rPr>
+          <w:rFonts w:ascii="Arial" w:hAnsi="Arial" w:cs="Arial"/>
+          <w:sz w:val="22"/>
+          <w:szCs w:val="22"/>
+          <w:lang w:val="pt-BR"/>
+        </w:rPr>
+        <w:t xml:space="preserve"> </w:t>
+      </w:r>
+      <w:proofErr w:type="spellStart"/>
+      <w:r>
+        <w:rPr>
+          <w:rFonts w:ascii="Arial" w:hAnsi="Arial" w:cs="Arial"/>
+          <w:sz w:val="22"/>
+          <w:szCs w:val="22"/>
+          <w:lang w:val="pt-BR"/>
+        </w:rPr>
+        <w:t>and</w:t>
+      </w:r>
+      <w:proofErr w:type="spellEnd"/>
+      <w:r>
+        <w:rPr>
+          <w:rFonts w:ascii="Arial" w:hAnsi="Arial" w:cs="Arial"/>
+          <w:sz w:val="22"/>
+          <w:szCs w:val="22"/>
+          <w:lang w:val="pt-BR"/>
+        </w:rPr>
+        <w:t xml:space="preserve"> </w:t>
+      </w:r>
+      <w:proofErr w:type="spellStart"/>
+      <w:r>
+        <w:rPr>
+          <w:rFonts w:ascii="Arial" w:hAnsi="Arial" w:cs="Arial"/>
+          <w:sz w:val="22"/>
+          <w:szCs w:val="22"/>
+          <w:lang w:val="pt-BR"/>
+        </w:rPr>
+        <w:t>Sentiment</w:t>
+      </w:r>
+      <w:proofErr w:type="spellEnd"/>
+      <w:r>
+        <w:rPr>
+          <w:rFonts w:ascii="Arial" w:hAnsi="Arial" w:cs="Arial"/>
+          <w:sz w:val="22"/>
+          <w:szCs w:val="22"/>
+          <w:lang w:val="pt-BR"/>
+        </w:rPr>
+        <w:t xml:space="preserve"> </w:t>
+      </w:r>
+      <w:proofErr w:type="spellStart"/>
+      <w:r>
+        <w:rPr>
+          <w:rFonts w:ascii="Arial" w:hAnsi="Arial" w:cs="Arial"/>
+          <w:sz w:val="22"/>
+          <w:szCs w:val="22"/>
+          <w:lang w:val="pt-BR"/>
+        </w:rPr>
+        <w:t>Reasoner</w:t>
+      </w:r>
+      <w:proofErr w:type="spellEnd"/>
+      <w:r>
+        <w:rPr>
+          <w:rFonts w:ascii="Arial" w:hAnsi="Arial" w:cs="Arial"/>
+          <w:sz w:val="22"/>
+          <w:szCs w:val="22"/>
+          <w:lang w:val="pt-BR"/>
+        </w:rPr>
+        <w:t xml:space="preserve">” [VADER] que é uma composição de outros dicionários já bem estabelecidos, com o adendo de emoticons, acrônimos e gírias (Fabrício </w:t>
       </w:r>
       <w:r>
         <w:rPr>
@@ -2141,7 +2898,87 @@
           <w:lang w:val="pt-BR"/>
         </w:rPr>
         <w:lastRenderedPageBreak/>
-        <w:t xml:space="preserve">Devido aos rótulos estarem desbalanceados, uma técnica de “oversampling” envolvendo repetição foi aplicada com o auxílio do método “resample”, tendo como base a classificação positivo que contém o maior número de exemplos. Essa técnica de “oversampling” é utilizada quando se tem dados insuficientes, fazendo com que haja uma expansão da base em relação as amostras com menor volume de informações, gerando mais dados ao invés de deletar os já existentes. Caso essa técnica não seja aplicada, pode existir um impacto no treinamento dos modelos justamente por ferir a capacidade de generalização buscada, tendo em vista que com menos exemplos fica mais complicado do modelo conseguir identificar nuances (Nassera </w:t>
+        <w:t>Devido aos rótulos estarem desbalanceados, uma técnica de “</w:t>
+      </w:r>
+      <w:proofErr w:type="spellStart"/>
+      <w:r>
+        <w:rPr>
+          <w:rFonts w:ascii="Arial" w:hAnsi="Arial" w:cs="Arial"/>
+          <w:sz w:val="22"/>
+          <w:szCs w:val="22"/>
+          <w:lang w:val="pt-BR"/>
+        </w:rPr>
+        <w:t>oversampling</w:t>
+      </w:r>
+      <w:proofErr w:type="spellEnd"/>
+      <w:r>
+        <w:rPr>
+          <w:rFonts w:ascii="Arial" w:hAnsi="Arial" w:cs="Arial"/>
+          <w:sz w:val="22"/>
+          <w:szCs w:val="22"/>
+          <w:lang w:val="pt-BR"/>
+        </w:rPr>
+        <w:t>” envolvendo repetição foi aplicada com o auxílio do método “</w:t>
+      </w:r>
+      <w:proofErr w:type="spellStart"/>
+      <w:r>
+        <w:rPr>
+          <w:rFonts w:ascii="Arial" w:hAnsi="Arial" w:cs="Arial"/>
+          <w:sz w:val="22"/>
+          <w:szCs w:val="22"/>
+          <w:lang w:val="pt-BR"/>
+        </w:rPr>
+        <w:t>resample</w:t>
+      </w:r>
+      <w:proofErr w:type="spellEnd"/>
+      <w:r>
+        <w:rPr>
+          <w:rFonts w:ascii="Arial" w:hAnsi="Arial" w:cs="Arial"/>
+          <w:sz w:val="22"/>
+          <w:szCs w:val="22"/>
+          <w:lang w:val="pt-BR"/>
+        </w:rPr>
+        <w:t>”, tendo como base a classificação positivo que contém o maior número de exemplos. Essa técnica de “</w:t>
+      </w:r>
+      <w:proofErr w:type="spellStart"/>
+      <w:r>
+        <w:rPr>
+          <w:rFonts w:ascii="Arial" w:hAnsi="Arial" w:cs="Arial"/>
+          <w:sz w:val="22"/>
+          <w:szCs w:val="22"/>
+          <w:lang w:val="pt-BR"/>
+        </w:rPr>
+        <w:t>oversampling</w:t>
+      </w:r>
+      <w:proofErr w:type="spellEnd"/>
+      <w:r>
+        <w:rPr>
+          <w:rFonts w:ascii="Arial" w:hAnsi="Arial" w:cs="Arial"/>
+          <w:sz w:val="22"/>
+          <w:szCs w:val="22"/>
+          <w:lang w:val="pt-BR"/>
+        </w:rPr>
+        <w:t>” é utilizada quando se tem dados insuficientes, fazendo com que haja uma expansão da base em relação as amostras com menor volume de informações, gerando mais dados ao invés de deletar os já existentes. Caso essa técnica não seja aplicada, pode existir um impacto no treinamento dos modelos justamente por ferir a capacidade de generalização buscada, tendo em vista que com menos exemplos fica mais complicado do modelo conseguir identificar nuances (</w:t>
+      </w:r>
+      <w:proofErr w:type="spellStart"/>
+      <w:r>
+        <w:rPr>
+          <w:rFonts w:ascii="Arial" w:hAnsi="Arial" w:cs="Arial"/>
+          <w:sz w:val="22"/>
+          <w:szCs w:val="22"/>
+          <w:lang w:val="pt-BR"/>
+        </w:rPr>
+        <w:t>Nassera</w:t>
+      </w:r>
+      <w:proofErr w:type="spellEnd"/>
+      <w:r>
+        <w:rPr>
+          <w:rFonts w:ascii="Arial" w:hAnsi="Arial" w:cs="Arial"/>
+          <w:sz w:val="22"/>
+          <w:szCs w:val="22"/>
+          <w:lang w:val="pt-BR"/>
+        </w:rPr>
+        <w:t xml:space="preserve"> </w:t>
       </w:r>
       <w:r>
         <w:rPr>
@@ -2184,7 +3021,47 @@
           <w:szCs w:val="22"/>
           <w:lang w:val="pt-BR"/>
         </w:rPr>
-        <w:t>Para ambos os modelos foi realizado um particionamento de 80:20 entre os dados alocados para treinamento e teste respectivamente. Há 100 anos atrás, o economista Italiano Wilfred Pareto fez a observação de que 80% de toda a riqueza estava concentrada em 20% da população, o que mais tarde a partir do desenvolvimento de uma fórmula matemática acabou descrevendo esse fenômeno de distribuição desigual presente em seu país. Essa formulação ficou conhecida como distribuição de Pareto e mais tarde, em 1940 como regra de Pareto devido a generalização por parte de J.M Juran. Essa abordagem segue o princípio de Pareto onde 20% dos fatores estão representados nos 80% outros fatores (Rosie</w:t>
+        <w:t xml:space="preserve">Para ambos os modelos foi realizado um particionamento de 80:20 entre os dados alocados para treinamento e teste respectivamente. Há 100 anos atrás, o economista Italiano </w:t>
+      </w:r>
+      <w:proofErr w:type="spellStart"/>
+      <w:r>
+        <w:rPr>
+          <w:rFonts w:ascii="Arial" w:hAnsi="Arial" w:cs="Arial"/>
+          <w:sz w:val="22"/>
+          <w:szCs w:val="22"/>
+          <w:lang w:val="pt-BR"/>
+        </w:rPr>
+        <w:t>Wilfred</w:t>
+      </w:r>
+      <w:proofErr w:type="spellEnd"/>
+      <w:r>
+        <w:rPr>
+          <w:rFonts w:ascii="Arial" w:hAnsi="Arial" w:cs="Arial"/>
+          <w:sz w:val="22"/>
+          <w:szCs w:val="22"/>
+          <w:lang w:val="pt-BR"/>
+        </w:rPr>
+        <w:t xml:space="preserve"> Pareto fez a observação de que 80% de toda a riqueza estava concentrada em 20% da população, o que mais tarde a partir do desenvolvimento de uma fórmula matemática acabou descrevendo esse fenômeno de distribuição desigual presente em seu país. Essa formulação ficou conhecida como distribuição de Pareto e mais tarde, em 1940 como regra de Pareto devido a generalização por parte de J.M </w:t>
+      </w:r>
+      <w:proofErr w:type="spellStart"/>
+      <w:r>
+        <w:rPr>
+          <w:rFonts w:ascii="Arial" w:hAnsi="Arial" w:cs="Arial"/>
+          <w:sz w:val="22"/>
+          <w:szCs w:val="22"/>
+          <w:lang w:val="pt-BR"/>
+        </w:rPr>
+        <w:t>Juran</w:t>
+      </w:r>
+      <w:proofErr w:type="spellEnd"/>
+      <w:r>
+        <w:rPr>
+          <w:rFonts w:ascii="Arial" w:hAnsi="Arial" w:cs="Arial"/>
+          <w:sz w:val="22"/>
+          <w:szCs w:val="22"/>
+          <w:lang w:val="pt-BR"/>
+        </w:rPr>
+        <w:t>. Essa abordagem segue o princípio de Pareto onde 20% dos fatores estão representados nos 80% outros fatores (Rosie</w:t>
       </w:r>
       <w:r>
         <w:rPr>
@@ -2213,7 +3090,39 @@
         <w:ind w:firstLine="709"/>
       </w:pPr>
       <w:r>
-        <w:t xml:space="preserve">O primeiro modelo treinado foi o Naïve Bayes. Esse modelo é derivado do teorema de Bayes, onde se calcula a probabilidade de um evento acontecer com base em probabilidades condicionais, podendo ser aplicado no contexto de análise de sentimentos que leva em consideração a probabilidade de um texto pertencer a determinada classificação (Murtadha </w:t>
+        <w:t xml:space="preserve">O primeiro modelo treinado foi o </w:t>
+      </w:r>
+      <w:proofErr w:type="spellStart"/>
+      <w:r>
+        <w:t>Naïve</w:t>
+      </w:r>
+      <w:proofErr w:type="spellEnd"/>
+      <w:r>
+        <w:t xml:space="preserve"> </w:t>
+      </w:r>
+      <w:proofErr w:type="spellStart"/>
+      <w:r>
+        <w:t>Bayes</w:t>
+      </w:r>
+      <w:proofErr w:type="spellEnd"/>
+      <w:r>
+        <w:t xml:space="preserve">. Esse modelo é derivado do teorema de </w:t>
+      </w:r>
+      <w:proofErr w:type="spellStart"/>
+      <w:r>
+        <w:t>Bayes</w:t>
+      </w:r>
+      <w:proofErr w:type="spellEnd"/>
+      <w:r>
+        <w:t>, onde se calcula a probabilidade de um evento acontecer com base em probabilidades condicionais, podendo ser aplicado no contexto de análise de sentimentos que leva em consideração a probabilidade de um texto pertencer a determinada classificação (</w:t>
+      </w:r>
+      <w:proofErr w:type="spellStart"/>
+      <w:r>
+        <w:t>Murtadha</w:t>
+      </w:r>
+      <w:proofErr w:type="spellEnd"/>
+      <w:r>
+        <w:t xml:space="preserve"> </w:t>
       </w:r>
       <w:r>
         <w:rPr>
@@ -2232,7 +3141,39 @@
         <w:ind w:firstLine="709"/>
       </w:pPr>
       <w:r>
-        <w:t xml:space="preserve">A técnica de vetorização denominada “term frequency-inverse document frequency” [TF-IDF] foi aplicada permitindo a conversão de dados textuais em numéricos. Essa estatística reflete a importância das palavras dentro de um documento e é definida pelo número de vezes que determinada palavra aparece, em comparação com o número de documentos que contenham a palavra. Entenda documentos como sendo cada comentário presente na base de dados (Christine </w:t>
+        <w:t>A técnica de vetorização denominada “</w:t>
+      </w:r>
+      <w:proofErr w:type="spellStart"/>
+      <w:r>
+        <w:t>term</w:t>
+      </w:r>
+      <w:proofErr w:type="spellEnd"/>
+      <w:r>
+        <w:t xml:space="preserve"> </w:t>
+      </w:r>
+      <w:proofErr w:type="spellStart"/>
+      <w:r>
+        <w:t>frequency-inverse</w:t>
+      </w:r>
+      <w:proofErr w:type="spellEnd"/>
+      <w:r>
+        <w:t xml:space="preserve"> </w:t>
+      </w:r>
+      <w:proofErr w:type="spellStart"/>
+      <w:r>
+        <w:t>document</w:t>
+      </w:r>
+      <w:proofErr w:type="spellEnd"/>
+      <w:r>
+        <w:t xml:space="preserve"> </w:t>
+      </w:r>
+      <w:proofErr w:type="spellStart"/>
+      <w:r>
+        <w:t>frequency</w:t>
+      </w:r>
+      <w:proofErr w:type="spellEnd"/>
+      <w:r>
+        <w:t xml:space="preserve">” [TF-IDF] foi aplicada permitindo a conversão de dados textuais em numéricos. Essa estatística reflete a importância das palavras dentro de um documento e é definida pelo número de vezes que determinada palavra aparece, em comparação com o número de documentos que contenham a palavra. Entenda documentos como sendo cada comentário presente na base de dados (Christine </w:t>
       </w:r>
       <w:r>
         <w:rPr>
@@ -2251,7 +3192,47 @@
         <w:ind w:firstLine="709"/>
       </w:pPr>
       <w:r>
-        <w:t xml:space="preserve">Por se tratar de uma classificação multi-classes, ou seja, contendo mais do que duas categorias a serem classificadas, foi aplicado o Naïve Bayes multinomial que é especificamente adequado para variáveis que apresentam contagens de palavras e que normalmente são obtidas usando técnicas de bolsa de palavras (“bag of words") ou TF-IDF. Esse modelo assume como base que as palavras pertencentes a uma determinada classe são independentes entre si de acordo com determinada classificação, seguindo uma distribuição multinomial. Dessa forma calcula-se a probabilidade de um documento pertencer </w:t>
+        <w:t xml:space="preserve">Por se tratar de uma classificação </w:t>
+      </w:r>
+      <w:proofErr w:type="spellStart"/>
+      <w:r>
+        <w:t>multi-classes</w:t>
+      </w:r>
+      <w:proofErr w:type="spellEnd"/>
+      <w:r>
+        <w:t xml:space="preserve">, ou seja, contendo mais do que duas categorias a serem classificadas, foi aplicado o </w:t>
+      </w:r>
+      <w:proofErr w:type="spellStart"/>
+      <w:r>
+        <w:t>Naïve</w:t>
+      </w:r>
+      <w:proofErr w:type="spellEnd"/>
+      <w:r>
+        <w:t xml:space="preserve"> </w:t>
+      </w:r>
+      <w:proofErr w:type="spellStart"/>
+      <w:r>
+        <w:t>Bayes</w:t>
+      </w:r>
+      <w:proofErr w:type="spellEnd"/>
+      <w:r>
+        <w:t xml:space="preserve"> multinomial que é especificamente adequado para variáveis que apresentam contagens de palavras e que normalmente são obtidas usando técnicas de bolsa de palavras (“bag </w:t>
+      </w:r>
+      <w:proofErr w:type="spellStart"/>
+      <w:r>
+        <w:t>of</w:t>
+      </w:r>
+      <w:proofErr w:type="spellEnd"/>
+      <w:r>
+        <w:t xml:space="preserve"> </w:t>
+      </w:r>
+      <w:proofErr w:type="spellStart"/>
+      <w:r>
+        <w:t>words</w:t>
+      </w:r>
+      <w:proofErr w:type="spellEnd"/>
+      <w:r>
+        <w:t xml:space="preserve">") ou TF-IDF. Esse modelo assume como base que as palavras pertencentes a uma determinada classe são independentes entre si de acordo com determinada classificação, seguindo uma distribuição multinomial. Dessa forma calcula-se a probabilidade de um documento pertencer </w:t>
       </w:r>
       <w:r>
         <w:lastRenderedPageBreak/>
@@ -2293,7 +3274,23 @@
         <w:ind w:firstLine="709"/>
       </w:pPr>
       <w:r>
-        <w:t xml:space="preserve">Uma versão pré-treinada do BERT foi utilizada, mas com uma adaptação referente ao volume de classes preditas que passou de duas para três. Devido a essa mudança nas classes apenas a estrutura definida pela rede neural foi aproveitada, havendo a necessidade da realização de um retreino com os dados presentes no estudo. A técnica de “tokenização” foi aplicada para configurar corretamente os dados da camada de entrada da rede neural, habilitando assim a possibilidade de treinamento do modelo. </w:t>
+        <w:t xml:space="preserve">Uma versão </w:t>
+      </w:r>
+      <w:proofErr w:type="spellStart"/>
+      <w:r>
+        <w:t>pré</w:t>
+      </w:r>
+      <w:proofErr w:type="spellEnd"/>
+      <w:r>
+        <w:t>-treinada do BERT foi utilizada, mas com uma adaptação referente ao volume de classes preditas que passou de duas para três. Devido a essa mudança nas classes apenas a estrutura definida pela rede neural foi aproveitada, havendo a necessidade da realização de um retreino com os dados presentes no estudo. A técnica de “</w:t>
+      </w:r>
+      <w:proofErr w:type="spellStart"/>
+      <w:r>
+        <w:t>tokenização</w:t>
+      </w:r>
+      <w:proofErr w:type="spellEnd"/>
+      <w:r>
+        <w:t xml:space="preserve">” foi aplicada para configurar corretamente os dados da camada de entrada da rede neural, habilitando assim a possibilidade de treinamento do modelo. </w:t>
       </w:r>
     </w:p>
     <w:p>
@@ -2302,7 +3299,79 @@
         <w:ind w:firstLine="709"/>
       </w:pPr>
       <w:r>
-        <w:t xml:space="preserve">A função de perda escolhida foi a entropia cruzada que é universalmente utilizada em trabalhos que tangem processos de classificação em redes neurais. Além disso, essa função se torna mais favorável em termos de otimização quando se trabalha com classificações de mais de duas classes Like e Mikhail (2021). O otimizador mais comum e o escolhido para atualização dos pesos das redes foi o “Adaptative Moment Estimation with Weight Decay” [AdamW] que consiste em uma versão modificada da otimização estocástica de primeira ordem Adam. Ambos de diferem devido ao ADAMw omitir uma das etapas de correção de viés auxiliando no processo de evitar o sobre ajuste na etapa de treinamento (Tianyi </w:t>
+        <w:t>A função de perda escolhida foi a entropia cruzada que é universalmente utilizada em trabalhos que tangem processos de classificação em redes neurais. Além disso, essa função se torna mais favorável em termos de otimização quando se trabalha com classificações de mais de duas classes Like e Mikhail (2021). O otimizador mais comum e o escolhido para atualização dos pesos das redes foi o “</w:t>
+      </w:r>
+      <w:proofErr w:type="spellStart"/>
+      <w:r>
+        <w:t>Adaptative</w:t>
+      </w:r>
+      <w:proofErr w:type="spellEnd"/>
+      <w:r>
+        <w:t xml:space="preserve"> </w:t>
+      </w:r>
+      <w:proofErr w:type="spellStart"/>
+      <w:r>
+        <w:t>Moment</w:t>
+      </w:r>
+      <w:proofErr w:type="spellEnd"/>
+      <w:r>
+        <w:t xml:space="preserve"> </w:t>
+      </w:r>
+      <w:proofErr w:type="spellStart"/>
+      <w:r>
+        <w:t>Estimation</w:t>
+      </w:r>
+      <w:proofErr w:type="spellEnd"/>
+      <w:r>
+        <w:t xml:space="preserve"> </w:t>
+      </w:r>
+      <w:proofErr w:type="spellStart"/>
+      <w:r>
+        <w:t>with</w:t>
+      </w:r>
+      <w:proofErr w:type="spellEnd"/>
+      <w:r>
+        <w:t xml:space="preserve"> </w:t>
+      </w:r>
+      <w:proofErr w:type="spellStart"/>
+      <w:r>
+        <w:t>Weight</w:t>
+      </w:r>
+      <w:proofErr w:type="spellEnd"/>
+      <w:r>
+        <w:t xml:space="preserve"> </w:t>
+      </w:r>
+      <w:proofErr w:type="spellStart"/>
+      <w:r>
+        <w:t>Decay</w:t>
+      </w:r>
+      <w:proofErr w:type="spellEnd"/>
+      <w:r>
+        <w:t>” [</w:t>
+      </w:r>
+      <w:proofErr w:type="spellStart"/>
+      <w:r>
+        <w:t>AdamW</w:t>
+      </w:r>
+      <w:proofErr w:type="spellEnd"/>
+      <w:r>
+        <w:t xml:space="preserve">] que consiste em uma versão modificada da otimização estocástica de primeira ordem Adam. Ambos de diferem devido ao </w:t>
+      </w:r>
+      <w:proofErr w:type="spellStart"/>
+      <w:r>
+        <w:t>ADAMw</w:t>
+      </w:r>
+      <w:proofErr w:type="spellEnd"/>
+      <w:r>
+        <w:t xml:space="preserve"> omitir uma das etapas de correção de viés auxiliando no processo de evitar o sobre ajuste na etapa de treinamento (</w:t>
+      </w:r>
+      <w:proofErr w:type="spellStart"/>
+      <w:r>
+        <w:t>Tianyi</w:t>
+      </w:r>
+      <w:proofErr w:type="spellEnd"/>
+      <w:r>
+        <w:t xml:space="preserve"> </w:t>
       </w:r>
       <w:r>
         <w:rPr>
@@ -2364,7 +3433,167 @@
           <w:szCs w:val="22"/>
           <w:lang w:val="pt-BR"/>
         </w:rPr>
-        <w:t xml:space="preserve">Todos as etapas foram aplicadas por meio da linguagem Python, em particular com o uso das bibliotecas “selenium”, “requests” e “random” para extração de dados da internet e aplicação de aleatoriedades, “nltk”, “pandas” e “re” para limpeza, tratamento e pré-processamento dos dados, “sklearn” e “transformers” para implementação de modelos de aprendizado de máquina e “mathplotlib” e “seaborn” para a criação de gráficos e visualizações. </w:t>
+        <w:t>Todos as etapas foram aplicadas por meio da linguagem Python, em particular com o uso das bibliotecas “</w:t>
+      </w:r>
+      <w:proofErr w:type="spellStart"/>
+      <w:r>
+        <w:rPr>
+          <w:rFonts w:ascii="Arial" w:hAnsi="Arial" w:cs="Arial"/>
+          <w:sz w:val="22"/>
+          <w:szCs w:val="22"/>
+          <w:lang w:val="pt-BR"/>
+        </w:rPr>
+        <w:t>selenium</w:t>
+      </w:r>
+      <w:proofErr w:type="spellEnd"/>
+      <w:r>
+        <w:rPr>
+          <w:rFonts w:ascii="Arial" w:hAnsi="Arial" w:cs="Arial"/>
+          <w:sz w:val="22"/>
+          <w:szCs w:val="22"/>
+          <w:lang w:val="pt-BR"/>
+        </w:rPr>
+        <w:t>”, “</w:t>
+      </w:r>
+      <w:proofErr w:type="spellStart"/>
+      <w:r>
+        <w:rPr>
+          <w:rFonts w:ascii="Arial" w:hAnsi="Arial" w:cs="Arial"/>
+          <w:sz w:val="22"/>
+          <w:szCs w:val="22"/>
+          <w:lang w:val="pt-BR"/>
+        </w:rPr>
+        <w:t>requests</w:t>
+      </w:r>
+      <w:proofErr w:type="spellEnd"/>
+      <w:r>
+        <w:rPr>
+          <w:rFonts w:ascii="Arial" w:hAnsi="Arial" w:cs="Arial"/>
+          <w:sz w:val="22"/>
+          <w:szCs w:val="22"/>
+          <w:lang w:val="pt-BR"/>
+        </w:rPr>
+        <w:t>” e “</w:t>
+      </w:r>
+      <w:proofErr w:type="spellStart"/>
+      <w:r>
+        <w:rPr>
+          <w:rFonts w:ascii="Arial" w:hAnsi="Arial" w:cs="Arial"/>
+          <w:sz w:val="22"/>
+          <w:szCs w:val="22"/>
+          <w:lang w:val="pt-BR"/>
+        </w:rPr>
+        <w:t>random</w:t>
+      </w:r>
+      <w:proofErr w:type="spellEnd"/>
+      <w:r>
+        <w:rPr>
+          <w:rFonts w:ascii="Arial" w:hAnsi="Arial" w:cs="Arial"/>
+          <w:sz w:val="22"/>
+          <w:szCs w:val="22"/>
+          <w:lang w:val="pt-BR"/>
+        </w:rPr>
+        <w:t>” para extração de dados da internet e aplicação de aleatoriedades, “</w:t>
+      </w:r>
+      <w:proofErr w:type="spellStart"/>
+      <w:r>
+        <w:rPr>
+          <w:rFonts w:ascii="Arial" w:hAnsi="Arial" w:cs="Arial"/>
+          <w:sz w:val="22"/>
+          <w:szCs w:val="22"/>
+          <w:lang w:val="pt-BR"/>
+        </w:rPr>
+        <w:t>nltk</w:t>
+      </w:r>
+      <w:proofErr w:type="spellEnd"/>
+      <w:r>
+        <w:rPr>
+          <w:rFonts w:ascii="Arial" w:hAnsi="Arial" w:cs="Arial"/>
+          <w:sz w:val="22"/>
+          <w:szCs w:val="22"/>
+          <w:lang w:val="pt-BR"/>
+        </w:rPr>
+        <w:t>”, “pandas” e “</w:t>
+      </w:r>
+      <w:proofErr w:type="spellStart"/>
+      <w:r>
+        <w:rPr>
+          <w:rFonts w:ascii="Arial" w:hAnsi="Arial" w:cs="Arial"/>
+          <w:sz w:val="22"/>
+          <w:szCs w:val="22"/>
+          <w:lang w:val="pt-BR"/>
+        </w:rPr>
+        <w:t>re</w:t>
+      </w:r>
+      <w:proofErr w:type="spellEnd"/>
+      <w:r>
+        <w:rPr>
+          <w:rFonts w:ascii="Arial" w:hAnsi="Arial" w:cs="Arial"/>
+          <w:sz w:val="22"/>
+          <w:szCs w:val="22"/>
+          <w:lang w:val="pt-BR"/>
+        </w:rPr>
+        <w:t>” para limpeza, tratamento e pré-processamento dos dados, “</w:t>
+      </w:r>
+      <w:proofErr w:type="spellStart"/>
+      <w:r>
+        <w:rPr>
+          <w:rFonts w:ascii="Arial" w:hAnsi="Arial" w:cs="Arial"/>
+          <w:sz w:val="22"/>
+          <w:szCs w:val="22"/>
+          <w:lang w:val="pt-BR"/>
+        </w:rPr>
+        <w:t>sklearn</w:t>
+      </w:r>
+      <w:proofErr w:type="spellEnd"/>
+      <w:r>
+        <w:rPr>
+          <w:rFonts w:ascii="Arial" w:hAnsi="Arial" w:cs="Arial"/>
+          <w:sz w:val="22"/>
+          <w:szCs w:val="22"/>
+          <w:lang w:val="pt-BR"/>
+        </w:rPr>
+        <w:t>” e “transformers” para implementação de modelos de aprendizado de máquina e “</w:t>
+      </w:r>
+      <w:proofErr w:type="spellStart"/>
+      <w:r>
+        <w:rPr>
+          <w:rFonts w:ascii="Arial" w:hAnsi="Arial" w:cs="Arial"/>
+          <w:sz w:val="22"/>
+          <w:szCs w:val="22"/>
+          <w:lang w:val="pt-BR"/>
+        </w:rPr>
+        <w:t>mathplotlib</w:t>
+      </w:r>
+      <w:proofErr w:type="spellEnd"/>
+      <w:r>
+        <w:rPr>
+          <w:rFonts w:ascii="Arial" w:hAnsi="Arial" w:cs="Arial"/>
+          <w:sz w:val="22"/>
+          <w:szCs w:val="22"/>
+          <w:lang w:val="pt-BR"/>
+        </w:rPr>
+        <w:t>” e “</w:t>
+      </w:r>
+      <w:proofErr w:type="spellStart"/>
+      <w:r>
+        <w:rPr>
+          <w:rFonts w:ascii="Arial" w:hAnsi="Arial" w:cs="Arial"/>
+          <w:sz w:val="22"/>
+          <w:szCs w:val="22"/>
+          <w:lang w:val="pt-BR"/>
+        </w:rPr>
+        <w:t>seaborn</w:t>
+      </w:r>
+      <w:proofErr w:type="spellEnd"/>
+      <w:r>
+        <w:rPr>
+          <w:rFonts w:ascii="Arial" w:hAnsi="Arial" w:cs="Arial"/>
+          <w:sz w:val="22"/>
+          <w:szCs w:val="22"/>
+          <w:lang w:val="pt-BR"/>
+        </w:rPr>
+        <w:t xml:space="preserve">” para a criação de gráficos e visualizações. </w:t>
       </w:r>
     </w:p>
     <w:p>
@@ -2774,7 +4003,23 @@
         <w:ind w:left="0" w:firstLine="709"/>
       </w:pPr>
       <w:r>
-        <w:t>O dicionário “Opinion Lexicon” customizado foi escolhido como rótulo oficial das avaliações, devido a apresentar uma sensibilidade maior em suas classificações, principalmente levando em consideração os comentários de natureza neutra.</w:t>
+        <w:t>O dicionário “</w:t>
+      </w:r>
+      <w:proofErr w:type="spellStart"/>
+      <w:r>
+        <w:t>Opinion</w:t>
+      </w:r>
+      <w:proofErr w:type="spellEnd"/>
+      <w:r>
+        <w:t xml:space="preserve"> </w:t>
+      </w:r>
+      <w:proofErr w:type="spellStart"/>
+      <w:r>
+        <w:t>Lexicon</w:t>
+      </w:r>
+      <w:proofErr w:type="spellEnd"/>
+      <w:r>
+        <w:t>” customizado foi escolhido como rótulo oficial das avaliações, devido a apresentar uma sensibilidade maior em suas classificações, principalmente levando em consideração os comentários de natureza neutra.</w:t>
       </w:r>
     </w:p>
     <w:p>
@@ -2919,7 +4164,51 @@
                                   <w:sz w:val="22"/>
                                   <w:szCs w:val="22"/>
                                 </w:rPr>
-                                <w:t>Figura 3. Comparação entre as matrizes de confusão dos modelos Naïve Bayes e BERT</w:t>
+                                <w:t xml:space="preserve">Figura 3. Comparação entre as matrizes de confusão dos modelos </w:t>
+                              </w:r>
+                              <w:proofErr w:type="spellStart"/>
+                              <w:r>
+                                <w:rPr>
+                                  <w:i w:val="0"/>
+                                  <w:iCs w:val="0"/>
+                                  <w:color w:val="auto"/>
+                                  <w:sz w:val="22"/>
+                                  <w:szCs w:val="22"/>
+                                </w:rPr>
+                                <w:t>Naïve</w:t>
+                              </w:r>
+                              <w:proofErr w:type="spellEnd"/>
+                              <w:r>
+                                <w:rPr>
+                                  <w:i w:val="0"/>
+                                  <w:iCs w:val="0"/>
+                                  <w:color w:val="auto"/>
+                                  <w:sz w:val="22"/>
+                                  <w:szCs w:val="22"/>
+                                </w:rPr>
+                                <w:t xml:space="preserve"> </w:t>
+                              </w:r>
+                              <w:proofErr w:type="spellStart"/>
+                              <w:r>
+                                <w:rPr>
+                                  <w:i w:val="0"/>
+                                  <w:iCs w:val="0"/>
+                                  <w:color w:val="auto"/>
+                                  <w:sz w:val="22"/>
+                                  <w:szCs w:val="22"/>
+                                </w:rPr>
+                                <w:t>Bayes</w:t>
+                              </w:r>
+                              <w:proofErr w:type="spellEnd"/>
+                              <w:r>
+                                <w:rPr>
+                                  <w:i w:val="0"/>
+                                  <w:iCs w:val="0"/>
+                                  <w:color w:val="auto"/>
+                                  <w:sz w:val="22"/>
+                                  <w:szCs w:val="22"/>
+                                </w:rPr>
+                                <w:t xml:space="preserve"> e BERT</w:t>
                               </w:r>
                               <w:r>
                                 <w:rPr>
@@ -2983,7 +4272,51 @@
                             <w:sz w:val="22"/>
                             <w:szCs w:val="22"/>
                           </w:rPr>
-                          <w:t>Figura 3. Comparação entre as matrizes de confusão dos modelos Naïve Bayes e BERT</w:t>
+                          <w:t xml:space="preserve">Figura 3. Comparação entre as matrizes de confusão dos modelos </w:t>
+                        </w:r>
+                        <w:proofErr w:type="spellStart"/>
+                        <w:r>
+                          <w:rPr>
+                            <w:i w:val="0"/>
+                            <w:iCs w:val="0"/>
+                            <w:color w:val="auto"/>
+                            <w:sz w:val="22"/>
+                            <w:szCs w:val="22"/>
+                          </w:rPr>
+                          <w:t>Naïve</w:t>
+                        </w:r>
+                        <w:proofErr w:type="spellEnd"/>
+                        <w:r>
+                          <w:rPr>
+                            <w:i w:val="0"/>
+                            <w:iCs w:val="0"/>
+                            <w:color w:val="auto"/>
+                            <w:sz w:val="22"/>
+                            <w:szCs w:val="22"/>
+                          </w:rPr>
+                          <w:t xml:space="preserve"> </w:t>
+                        </w:r>
+                        <w:proofErr w:type="spellStart"/>
+                        <w:r>
+                          <w:rPr>
+                            <w:i w:val="0"/>
+                            <w:iCs w:val="0"/>
+                            <w:color w:val="auto"/>
+                            <w:sz w:val="22"/>
+                            <w:szCs w:val="22"/>
+                          </w:rPr>
+                          <w:t>Bayes</w:t>
+                        </w:r>
+                        <w:proofErr w:type="spellEnd"/>
+                        <w:r>
+                          <w:rPr>
+                            <w:i w:val="0"/>
+                            <w:iCs w:val="0"/>
+                            <w:color w:val="auto"/>
+                            <w:sz w:val="22"/>
+                            <w:szCs w:val="22"/>
+                          </w:rPr>
+                          <w:t xml:space="preserve"> e BERT</w:t>
                         </w:r>
                         <w:r>
                           <w:rPr>
@@ -3014,7 +4347,23 @@
         <w:ind w:left="0" w:firstLine="708"/>
       </w:pPr>
       <w:r>
-        <w:t xml:space="preserve">O modelo Naïve Bayes alcançou desempenho comparativamente melhor na classificação dos sentimentos de categoria neutra, o que não se aplicou para as duas outras categorias, sugerindo uma maior dificuldade em diferenciar as classes positivo a negativo. Por outro lado, o modelo BERT apresentou um desempenho superior, com quantidades significativamente maiores de predições corretas e menos confusões entre as duas categorias, como evidenciado pelos valores elevados na diagonal principal. </w:t>
+        <w:t xml:space="preserve">O modelo </w:t>
+      </w:r>
+      <w:proofErr w:type="spellStart"/>
+      <w:r>
+        <w:t>Naïve</w:t>
+      </w:r>
+      <w:proofErr w:type="spellEnd"/>
+      <w:r>
+        <w:t xml:space="preserve"> </w:t>
+      </w:r>
+      <w:proofErr w:type="spellStart"/>
+      <w:r>
+        <w:t>Bayes</w:t>
+      </w:r>
+      <w:proofErr w:type="spellEnd"/>
+      <w:r>
+        <w:t xml:space="preserve"> alcançou desempenho comparativamente melhor na classificação dos sentimentos de categoria neutra, o que não se aplicou para as duas outras categorias, sugerindo uma maior dificuldade em diferenciar as classes positivo a negativo. Por outro lado, o modelo BERT apresentou um desempenho superior, com quantidades significativamente maiores de predições corretas e menos confusões entre as duas categorias, como evidenciado pelos valores elevados na diagonal principal. </w:t>
       </w:r>
     </w:p>
     <w:p>
@@ -3035,7 +4384,23 @@
         </w:r>
       </w:ins>
       <w:r>
-        <w:t xml:space="preserve"> as taxas de acurácia total para ambos os modelos foi de 0,81% para o Naïve Bayes e 0,89% para o BERT, o que denota uma eficácia maior nas classificações por parte do modelo de rede neural sendo consistente com a natureza do algoritmo que, como um modelo de linguagem textual profundo, é capaz de compreender com maior capacidade a complexidade e os matizes do texto.</w:t>
+        <w:t xml:space="preserve"> as taxas de acurácia total para ambos os modelos foi de 0,81% para o </w:t>
+      </w:r>
+      <w:proofErr w:type="spellStart"/>
+      <w:r>
+        <w:t>Naïve</w:t>
+      </w:r>
+      <w:proofErr w:type="spellEnd"/>
+      <w:r>
+        <w:t xml:space="preserve"> </w:t>
+      </w:r>
+      <w:proofErr w:type="spellStart"/>
+      <w:r>
+        <w:t>Bayes</w:t>
+      </w:r>
+      <w:proofErr w:type="spellEnd"/>
+      <w:r>
+        <w:t xml:space="preserve"> e 0,89% para o BERT, o que denota uma eficácia maior nas classificações por parte do modelo de rede neural sendo consistente com a natureza do algoritmo que, como um modelo de linguagem textual profundo, é capaz de compreender com maior capacidade a complexidade e os matizes do texto.</w:t>
       </w:r>
     </w:p>
     <w:p>
@@ -3161,7 +4526,51 @@
                                   <w:sz w:val="22"/>
                                   <w:szCs w:val="22"/>
                                 </w:rPr>
-                                <w:t>Figura 4. Comparativo de métricas de avaliação para modelos de classificação Naïve Bayes e BERT</w:t>
+                                <w:t xml:space="preserve">Figura 4. Comparativo de métricas de avaliação para modelos de classificação </w:t>
+                              </w:r>
+                              <w:proofErr w:type="spellStart"/>
+                              <w:r>
+                                <w:rPr>
+                                  <w:i w:val="0"/>
+                                  <w:iCs w:val="0"/>
+                                  <w:color w:val="auto"/>
+                                  <w:sz w:val="22"/>
+                                  <w:szCs w:val="22"/>
+                                </w:rPr>
+                                <w:t>Naïve</w:t>
+                              </w:r>
+                              <w:proofErr w:type="spellEnd"/>
+                              <w:r>
+                                <w:rPr>
+                                  <w:i w:val="0"/>
+                                  <w:iCs w:val="0"/>
+                                  <w:color w:val="auto"/>
+                                  <w:sz w:val="22"/>
+                                  <w:szCs w:val="22"/>
+                                </w:rPr>
+                                <w:t xml:space="preserve"> </w:t>
+                              </w:r>
+                              <w:proofErr w:type="spellStart"/>
+                              <w:r>
+                                <w:rPr>
+                                  <w:i w:val="0"/>
+                                  <w:iCs w:val="0"/>
+                                  <w:color w:val="auto"/>
+                                  <w:sz w:val="22"/>
+                                  <w:szCs w:val="22"/>
+                                </w:rPr>
+                                <w:t>Bayes</w:t>
+                              </w:r>
+                              <w:proofErr w:type="spellEnd"/>
+                              <w:r>
+                                <w:rPr>
+                                  <w:i w:val="0"/>
+                                  <w:iCs w:val="0"/>
+                                  <w:color w:val="auto"/>
+                                  <w:sz w:val="22"/>
+                                  <w:szCs w:val="22"/>
+                                </w:rPr>
+                                <w:t xml:space="preserve"> e BERT</w:t>
                               </w:r>
                               <w:r>
                                 <w:rPr>
@@ -3235,7 +4644,51 @@
                             <w:sz w:val="22"/>
                             <w:szCs w:val="22"/>
                           </w:rPr>
-                          <w:t>Figura 4. Comparativo de métricas de avaliação para modelos de classificação Naïve Bayes e BERT</w:t>
+                          <w:t xml:space="preserve">Figura 4. Comparativo de métricas de avaliação para modelos de classificação </w:t>
+                        </w:r>
+                        <w:proofErr w:type="spellStart"/>
+                        <w:r>
+                          <w:rPr>
+                            <w:i w:val="0"/>
+                            <w:iCs w:val="0"/>
+                            <w:color w:val="auto"/>
+                            <w:sz w:val="22"/>
+                            <w:szCs w:val="22"/>
+                          </w:rPr>
+                          <w:t>Naïve</w:t>
+                        </w:r>
+                        <w:proofErr w:type="spellEnd"/>
+                        <w:r>
+                          <w:rPr>
+                            <w:i w:val="0"/>
+                            <w:iCs w:val="0"/>
+                            <w:color w:val="auto"/>
+                            <w:sz w:val="22"/>
+                            <w:szCs w:val="22"/>
+                          </w:rPr>
+                          <w:t xml:space="preserve"> </w:t>
+                        </w:r>
+                        <w:proofErr w:type="spellStart"/>
+                        <w:r>
+                          <w:rPr>
+                            <w:i w:val="0"/>
+                            <w:iCs w:val="0"/>
+                            <w:color w:val="auto"/>
+                            <w:sz w:val="22"/>
+                            <w:szCs w:val="22"/>
+                          </w:rPr>
+                          <w:t>Bayes</w:t>
+                        </w:r>
+                        <w:proofErr w:type="spellEnd"/>
+                        <w:r>
+                          <w:rPr>
+                            <w:i w:val="0"/>
+                            <w:iCs w:val="0"/>
+                            <w:color w:val="auto"/>
+                            <w:sz w:val="22"/>
+                            <w:szCs w:val="22"/>
+                          </w:rPr>
+                          <w:t xml:space="preserve"> e BERT</w:t>
                         </w:r>
                         <w:r>
                           <w:rPr>
@@ -3286,8 +4739,21 @@
         </w:rPr>
         <w:t xml:space="preserve">No gráfico correspondente ao </w:t>
       </w:r>
-      <w:r>
-        <w:t>Naïve Bayes, o modelo apresentou um equilíbrio entre todas as métricas para as diferentes classes de sentimentos, indicando uma consistência em seu desempenho. Essa consistência é importante, pois sugere que o modelo não favoreceu indevidamente nenhuma classe em particular durante o processo de classificação.</w:t>
+      <w:proofErr w:type="spellStart"/>
+      <w:r>
+        <w:t>Naïve</w:t>
+      </w:r>
+      <w:proofErr w:type="spellEnd"/>
+      <w:r>
+        <w:t xml:space="preserve"> </w:t>
+      </w:r>
+      <w:proofErr w:type="spellStart"/>
+      <w:r>
+        <w:t>Bayes</w:t>
+      </w:r>
+      <w:proofErr w:type="spellEnd"/>
+      <w:r>
+        <w:t>, o modelo apresentou um equilíbrio entre todas as métricas para as diferentes classes de sentimentos, indicando uma consistência em seu desempenho. Essa consistência é importante, pois sugere que o modelo não favoreceu indevidamente nenhuma classe em particular durante o processo de classificação.</w:t>
       </w:r>
     </w:p>
     <w:p>
@@ -3343,7 +4809,23 @@
       </w:pPr>
       <w:r>
         <w:tab/>
-        <w:t>Embora no cenário geral o BERT tenha superado o Naïve Bayes, o modelo mais simples exibiu uma capacidade notável nas classificações dos sentimentos neutros, o que é relevante em contextos em que essa distinção é crucial.</w:t>
+        <w:t xml:space="preserve">Embora no cenário geral o BERT tenha superado o </w:t>
+      </w:r>
+      <w:proofErr w:type="spellStart"/>
+      <w:r>
+        <w:t>Naïve</w:t>
+      </w:r>
+      <w:proofErr w:type="spellEnd"/>
+      <w:r>
+        <w:t xml:space="preserve"> </w:t>
+      </w:r>
+      <w:proofErr w:type="spellStart"/>
+      <w:r>
+        <w:t>Bayes</w:t>
+      </w:r>
+      <w:proofErr w:type="spellEnd"/>
+      <w:r>
+        <w:t>, o modelo mais simples exibiu uma capacidade notável nas classificações dos sentimentos neutros, o que é relevante em contextos em que essa distinção é crucial.</w:t>
       </w:r>
     </w:p>
     <w:p>
@@ -3498,11 +4980,19 @@
         </w:rPr>
         <w:t xml:space="preserve"> </w:t>
       </w:r>
-      <w:r>
-        <w:rPr>
-          <w:bCs/>
-        </w:rPr>
-        <w:t xml:space="preserve">Huay </w:t>
+      <w:proofErr w:type="spellStart"/>
+      <w:r>
+        <w:rPr>
+          <w:bCs/>
+        </w:rPr>
+        <w:t>Huay</w:t>
+      </w:r>
+      <w:proofErr w:type="spellEnd"/>
+      <w:r>
+        <w:rPr>
+          <w:bCs/>
+        </w:rPr>
+        <w:t xml:space="preserve"> </w:t>
       </w:r>
       <w:r>
         <w:rPr>
@@ -3587,15 +5077,25 @@
       <w:r>
         <w:t xml:space="preserve"> </w:t>
       </w:r>
-      <w:r>
-        <w:t>Naïve Bayes</w:t>
-      </w:r>
-      <w:r>
-        <w:rPr>
-          <w:bCs/>
-        </w:rPr>
+      <w:proofErr w:type="spellStart"/>
+      <w:r>
+        <w:t>Naïve</w:t>
+      </w:r>
+      <w:proofErr w:type="spellEnd"/>
+      <w:r>
         <w:t xml:space="preserve"> </w:t>
       </w:r>
+      <w:proofErr w:type="spellStart"/>
+      <w:r>
+        <w:t>Bayes</w:t>
+      </w:r>
+      <w:proofErr w:type="spellEnd"/>
+      <w:r>
+        <w:rPr>
+          <w:bCs/>
+        </w:rPr>
+        <w:t xml:space="preserve"> </w:t>
+      </w:r>
       <w:r>
         <w:rPr>
           <w:bCs/>
@@ -3638,7 +5138,47 @@
         <w:rPr>
           <w:bCs/>
         </w:rPr>
-        <w:t>Outro estudo conduzido por Gheeta e Karthika (2021) e centrado nas avaliações de consumidores, categorizou comentários em positivos e negativos com o auxílio de análise de sentimentos e avaliou a performance de quatro modelos distintos. O</w:t>
+        <w:t xml:space="preserve">Outro estudo </w:t>
+      </w:r>
+      <w:r>
+        <w:rPr>
+          <w:bCs/>
+        </w:rPr>
+        <w:t>feito</w:t>
+      </w:r>
+      <w:r>
+        <w:rPr>
+          <w:bCs/>
+        </w:rPr>
+        <w:t xml:space="preserve"> por </w:t>
+      </w:r>
+      <w:proofErr w:type="spellStart"/>
+      <w:r>
+        <w:rPr>
+          <w:bCs/>
+        </w:rPr>
+        <w:t>Gheeta</w:t>
+      </w:r>
+      <w:proofErr w:type="spellEnd"/>
+      <w:r>
+        <w:rPr>
+          <w:bCs/>
+        </w:rPr>
+        <w:t xml:space="preserve"> e </w:t>
+      </w:r>
+      <w:proofErr w:type="spellStart"/>
+      <w:r>
+        <w:rPr>
+          <w:bCs/>
+        </w:rPr>
+        <w:t>Karthika</w:t>
+      </w:r>
+      <w:proofErr w:type="spellEnd"/>
+      <w:r>
+        <w:rPr>
+          <w:bCs/>
+        </w:rPr>
+        <w:t xml:space="preserve"> (2021) e centrado nas avaliações de consumidores, categorizou comentários em positivos e negativos com o auxílio de análise de sentimentos e avaliou a performance de quatro modelos distintos. O</w:t>
       </w:r>
       <w:r>
         <w:rPr>
@@ -3660,19 +5200,57 @@
         <w:rPr>
           <w:bCs/>
         </w:rPr>
-        <w:t xml:space="preserve">Uma </w:t>
-      </w:r>
-      <w:r>
-        <w:rPr>
-          <w:bCs/>
-        </w:rPr>
-        <w:t xml:space="preserve">outra </w:t>
-      </w:r>
-      <w:r>
-        <w:rPr>
-          <w:bCs/>
-        </w:rPr>
-        <w:t xml:space="preserve">versão do BERT explorada com o intuito de classificar textos </w:t>
+        <w:t>Uma</w:t>
+      </w:r>
+      <w:r>
+        <w:rPr>
+          <w:bCs/>
+        </w:rPr>
+        <w:t xml:space="preserve"> </w:t>
+      </w:r>
+      <w:r>
+        <w:rPr>
+          <w:bCs/>
+        </w:rPr>
+        <w:t>versão</w:t>
+      </w:r>
+      <w:r>
+        <w:rPr>
+          <w:bCs/>
+        </w:rPr>
+        <w:t xml:space="preserve"> já </w:t>
+      </w:r>
+      <w:proofErr w:type="spellStart"/>
+      <w:r>
+        <w:rPr>
+          <w:bCs/>
+        </w:rPr>
+        <w:t>pré</w:t>
+      </w:r>
+      <w:proofErr w:type="spellEnd"/>
+      <w:r>
+        <w:rPr>
+          <w:bCs/>
+        </w:rPr>
+        <w:t>-treinada</w:t>
+      </w:r>
+      <w:r>
+        <w:rPr>
+          <w:bCs/>
+        </w:rPr>
+        <w:t xml:space="preserve"> do</w:t>
+      </w:r>
+      <w:r>
+        <w:rPr>
+          <w:bCs/>
+        </w:rPr>
+        <w:t xml:space="preserve"> modelo</w:t>
+      </w:r>
+      <w:r>
+        <w:rPr>
+          <w:bCs/>
+        </w:rPr>
+        <w:t xml:space="preserve"> BERT explorada com o intuito de classificar textos </w:t>
       </w:r>
       <w:r>
         <w:rPr>
@@ -3708,7 +5286,19 @@
         <w:rPr>
           <w:bCs/>
         </w:rPr>
-        <w:t xml:space="preserve"> seu vasto pré-treino em dados dessa </w:t>
+        <w:t xml:space="preserve"> seu vasto treino</w:t>
+      </w:r>
+      <w:r>
+        <w:rPr>
+          <w:bCs/>
+        </w:rPr>
+        <w:t xml:space="preserve"> anterior</w:t>
+      </w:r>
+      <w:r>
+        <w:rPr>
+          <w:bCs/>
+        </w:rPr>
+        <w:t xml:space="preserve"> em dados dessa </w:t>
       </w:r>
       <w:r>
         <w:rPr>
@@ -3790,7 +5380,21 @@
         <w:rPr>
           <w:bCs/>
         </w:rPr>
-        <w:t xml:space="preserve">icação de um modelo híbrido combinando uma rede convolucional e o modelo BERT para classificação de comentários de filmes extraídos da plataforma do IMDB, superou uma série de modelos selecionados. De acordo com Pawan </w:t>
+        <w:t xml:space="preserve">icação de um modelo híbrido combinando uma rede convolucional e o modelo BERT para classificação de comentários de filmes extraídos da plataforma do IMDB, superou uma série de modelos selecionados. De acordo com </w:t>
+      </w:r>
+      <w:proofErr w:type="spellStart"/>
+      <w:r>
+        <w:rPr>
+          <w:bCs/>
+        </w:rPr>
+        <w:t>Pawan</w:t>
+      </w:r>
+      <w:proofErr w:type="spellEnd"/>
+      <w:r>
+        <w:rPr>
+          <w:bCs/>
+        </w:rPr>
+        <w:t xml:space="preserve"> </w:t>
       </w:r>
       <w:r>
         <w:rPr>
@@ -3818,14 +5422,30 @@
         </w:rPr>
         <w:t xml:space="preserve">, as métricas registradas pelo </w:t>
       </w:r>
+      <w:proofErr w:type="spellStart"/>
       <w:r>
         <w:t>Naïve</w:t>
       </w:r>
-      <w:r>
-        <w:rPr>
-          <w:bCs/>
-        </w:rPr>
-        <w:t xml:space="preserve"> Bayes </w:t>
+      <w:proofErr w:type="spellEnd"/>
+      <w:r>
+        <w:rPr>
+          <w:bCs/>
+        </w:rPr>
+        <w:t xml:space="preserve"> </w:t>
+      </w:r>
+      <w:proofErr w:type="spellStart"/>
+      <w:r>
+        <w:rPr>
+          <w:bCs/>
+        </w:rPr>
+        <w:t>Bayes</w:t>
+      </w:r>
+      <w:proofErr w:type="spellEnd"/>
+      <w:r>
+        <w:rPr>
+          <w:bCs/>
+        </w:rPr>
+        <w:t xml:space="preserve"> </w:t>
       </w:r>
       <w:r>
         <w:rPr>
@@ -3883,7 +5503,21 @@
         <w:rPr>
           <w:b/>
         </w:rPr>
-        <w:t>Conclusão(ões) ou Considerações Finais</w:t>
+        <w:t>Conclusão(</w:t>
+      </w:r>
+      <w:proofErr w:type="spellStart"/>
+      <w:r>
+        <w:rPr>
+          <w:b/>
+        </w:rPr>
+        <w:t>ões</w:t>
+      </w:r>
+      <w:proofErr w:type="spellEnd"/>
+      <w:r>
+        <w:rPr>
+          <w:b/>
+        </w:rPr>
+        <w:t>) ou Considerações Finais</w:t>
       </w:r>
     </w:p>
     <w:p>
@@ -3904,14 +5538,30 @@
         <w:lastRenderedPageBreak/>
         <w:t xml:space="preserve">Nesse estudo, foi proposto uma comparação entre um modelo clássico e de aprendizado profundo para análise de sentimentos de comentários de filmes, com ênfase nos modelos </w:t>
       </w:r>
+      <w:proofErr w:type="spellStart"/>
       <w:r>
         <w:t>Naïve</w:t>
       </w:r>
-      <w:r>
-        <w:rPr>
-          <w:bCs/>
-        </w:rPr>
-        <w:t xml:space="preserve"> Bayes </w:t>
+      <w:proofErr w:type="spellEnd"/>
+      <w:r>
+        <w:rPr>
+          <w:bCs/>
+        </w:rPr>
+        <w:t xml:space="preserve"> </w:t>
+      </w:r>
+      <w:proofErr w:type="spellStart"/>
+      <w:r>
+        <w:rPr>
+          <w:bCs/>
+        </w:rPr>
+        <w:t>Bayes</w:t>
+      </w:r>
+      <w:proofErr w:type="spellEnd"/>
+      <w:r>
+        <w:rPr>
+          <w:bCs/>
+        </w:rPr>
+        <w:t xml:space="preserve"> </w:t>
       </w:r>
       <w:r>
         <w:rPr>
@@ -3919,15 +5569,25 @@
         </w:rPr>
         <w:t xml:space="preserve">e BERT. Os resultados demonstraram que, apesar da simplicidade e rapidez do </w:t>
       </w:r>
+      <w:proofErr w:type="spellStart"/>
       <w:r>
         <w:t>Naïve</w:t>
       </w:r>
-      <w:r>
-        <w:rPr>
-          <w:bCs/>
-        </w:rPr>
-        <w:t xml:space="preserve"> Bayes</w:t>
-      </w:r>
+      <w:proofErr w:type="spellEnd"/>
+      <w:r>
+        <w:rPr>
+          <w:bCs/>
+        </w:rPr>
+        <w:t xml:space="preserve"> </w:t>
+      </w:r>
+      <w:proofErr w:type="spellStart"/>
+      <w:r>
+        <w:rPr>
+          <w:bCs/>
+        </w:rPr>
+        <w:t>Bayes</w:t>
+      </w:r>
+      <w:proofErr w:type="spellEnd"/>
       <w:r>
         <w:rPr>
           <w:bCs/>
@@ -3991,7 +5651,15 @@
       </w:r>
       <w:commentRangeStart w:id="37"/>
       <w:r>
-        <w:t>Gostaria de agradecer a todos os colegas que me auxiliaram no refinamento da escolha do tema para esse trabalho, a minha família pelo suporte e especialmente a professora Adâmara por todo trabalho de revisão, orientação e apoio durante esse período de escrita e desenvolvimento.</w:t>
+        <w:t xml:space="preserve">Gostaria de agradecer a todos os colegas que me auxiliaram no refinamento da escolha do tema para esse trabalho, a minha família pelo suporte e especialmente a professora </w:t>
+      </w:r>
+      <w:proofErr w:type="spellStart"/>
+      <w:r>
+        <w:t>Adâmara</w:t>
+      </w:r>
+      <w:proofErr w:type="spellEnd"/>
+      <w:r>
+        <w:t xml:space="preserve"> por todo trabalho de revisão, orientação e apoio durante esse período de escrita e desenvolvimento.</w:t>
       </w:r>
       <w:r>
         <w:tab/>
@@ -4042,7 +5710,71 @@
         </w:rPr>
       </w:pPr>
       <w:r>
-        <w:t xml:space="preserve">Alexander Demidovskij, Artyom Turgaryov, Aleksei Trutnev, Marina Kazyulina, igor Salnikov, Stanislav Pavlov. </w:t>
+        <w:t xml:space="preserve">Alexander </w:t>
+      </w:r>
+      <w:proofErr w:type="spellStart"/>
+      <w:r>
+        <w:t>Demidovskij</w:t>
+      </w:r>
+      <w:proofErr w:type="spellEnd"/>
+      <w:r>
+        <w:t xml:space="preserve">, </w:t>
+      </w:r>
+      <w:proofErr w:type="spellStart"/>
+      <w:r>
+        <w:t>Artyom</w:t>
+      </w:r>
+      <w:proofErr w:type="spellEnd"/>
+      <w:r>
+        <w:t xml:space="preserve"> </w:t>
+      </w:r>
+      <w:proofErr w:type="spellStart"/>
+      <w:r>
+        <w:t>Turgaryov</w:t>
+      </w:r>
+      <w:proofErr w:type="spellEnd"/>
+      <w:r>
+        <w:t xml:space="preserve">, </w:t>
+      </w:r>
+      <w:proofErr w:type="spellStart"/>
+      <w:r>
+        <w:t>Aleksei</w:t>
+      </w:r>
+      <w:proofErr w:type="spellEnd"/>
+      <w:r>
+        <w:t xml:space="preserve"> </w:t>
+      </w:r>
+      <w:proofErr w:type="spellStart"/>
+      <w:r>
+        <w:t>Trutnev</w:t>
+      </w:r>
+      <w:proofErr w:type="spellEnd"/>
+      <w:r>
+        <w:t xml:space="preserve">, Marina </w:t>
+      </w:r>
+      <w:proofErr w:type="spellStart"/>
+      <w:r>
+        <w:t>Kazyulina</w:t>
+      </w:r>
+      <w:proofErr w:type="spellEnd"/>
+      <w:r>
+        <w:t xml:space="preserve">, </w:t>
+      </w:r>
+      <w:proofErr w:type="spellStart"/>
+      <w:r>
+        <w:t>igor</w:t>
+      </w:r>
+      <w:proofErr w:type="spellEnd"/>
+      <w:r>
+        <w:t xml:space="preserve"> </w:t>
+      </w:r>
+      <w:proofErr w:type="spellStart"/>
+      <w:r>
+        <w:t>Salnikov</w:t>
+      </w:r>
+      <w:proofErr w:type="spellEnd"/>
+      <w:r>
+        <w:t xml:space="preserve">, Stanislav Pavlov. </w:t>
       </w:r>
       <w:r>
         <w:rPr>
@@ -4072,7 +5804,21 @@
         <w:rPr>
           <w:lang w:val="en-US"/>
         </w:rPr>
-        <w:t>Alok Singh Chauhan, Ankit Kumar, Arun Pratap Srivastava, Manoj Kumar, Pawan Kumar Mall, Swapnita Srivastava, Vipul Narayan. Self-Attentive CNN+BERT: An Approach for Analysis of Sentiment on Movie Reviews Using Word Embedding. International Journal of Intelligent Systems and Applications in Engineering, 2024.</w:t>
+        <w:t xml:space="preserve">Alok Singh Chauhan, Ankit Kumar, Arun Pratap Srivastava, Manoj Kumar, Pawan Kumar Mall, </w:t>
+      </w:r>
+      <w:proofErr w:type="spellStart"/>
+      <w:r>
+        <w:rPr>
+          <w:lang w:val="en-US"/>
+        </w:rPr>
+        <w:t>Swapnita</w:t>
+      </w:r>
+      <w:proofErr w:type="spellEnd"/>
+      <w:r>
+        <w:rPr>
+          <w:lang w:val="en-US"/>
+        </w:rPr>
+        <w:t xml:space="preserve"> Srivastava, Vipul Narayan. Self-Attentive CNN+BERT: An Approach for Analysis of Sentiment on Movie Reviews Using Word Embedding. International Journal of Intelligent Systems and Applications in Engineering, 2024.</w:t>
       </w:r>
     </w:p>
     <w:p>
@@ -4096,7 +5842,49 @@
         <w:rPr>
           <w:lang w:val="en-US"/>
         </w:rPr>
-        <w:t xml:space="preserve">Azilawati Azizan, Masurah Mohamad, Mohammad Nasir Abdullah, Nurkhairizan Khairudin, Nurul Najwa SK Abdul Jamal. </w:t>
+        <w:t xml:space="preserve">Azilawati Azizan, </w:t>
+      </w:r>
+      <w:proofErr w:type="spellStart"/>
+      <w:r>
+        <w:rPr>
+          <w:lang w:val="en-US"/>
+        </w:rPr>
+        <w:t>Masurah</w:t>
+      </w:r>
+      <w:proofErr w:type="spellEnd"/>
+      <w:r>
+        <w:rPr>
+          <w:lang w:val="en-US"/>
+        </w:rPr>
+        <w:t xml:space="preserve"> Mohamad, Mohammad Nasir Abdullah, </w:t>
+      </w:r>
+      <w:proofErr w:type="spellStart"/>
+      <w:r>
+        <w:rPr>
+          <w:lang w:val="en-US"/>
+        </w:rPr>
+        <w:t>Nurkhairizan</w:t>
+      </w:r>
+      <w:proofErr w:type="spellEnd"/>
+      <w:r>
+        <w:rPr>
+          <w:lang w:val="en-US"/>
+        </w:rPr>
+        <w:t xml:space="preserve"> </w:t>
+      </w:r>
+      <w:proofErr w:type="spellStart"/>
+      <w:r>
+        <w:rPr>
+          <w:lang w:val="en-US"/>
+        </w:rPr>
+        <w:t>Khairudin</w:t>
+      </w:r>
+      <w:proofErr w:type="spellEnd"/>
+      <w:r>
+        <w:rPr>
+          <w:lang w:val="en-US"/>
+        </w:rPr>
+        <w:t xml:space="preserve">, Nurul Najwa SK Abdul Jamal. </w:t>
       </w:r>
       <w:r>
         <w:rPr>
@@ -4192,10 +5980,68 @@
         <w:rPr>
           <w:lang w:val="en-US"/>
         </w:rPr>
-        <w:t xml:space="preserve">Christine Dewi, Rung-Ching Chen, Henochi Juli Cristiano, Francesco Cauteruccio. Multinomial Naïve Bayes Classifier for Sentiment Analysis of Internet Movie Database. </w:t>
-      </w:r>
-      <w:r>
-        <w:t>Vietnam Journal of Computer Science, 2023.</w:t>
+        <w:t xml:space="preserve">Christine Dewi, Rung-Ching Chen, </w:t>
+      </w:r>
+      <w:proofErr w:type="spellStart"/>
+      <w:r>
+        <w:rPr>
+          <w:lang w:val="en-US"/>
+        </w:rPr>
+        <w:t>Henochi</w:t>
+      </w:r>
+      <w:proofErr w:type="spellEnd"/>
+      <w:r>
+        <w:rPr>
+          <w:lang w:val="en-US"/>
+        </w:rPr>
+        <w:t xml:space="preserve"> </w:t>
+      </w:r>
+      <w:proofErr w:type="spellStart"/>
+      <w:r>
+        <w:rPr>
+          <w:lang w:val="en-US"/>
+        </w:rPr>
+        <w:t>Juli</w:t>
+      </w:r>
+      <w:proofErr w:type="spellEnd"/>
+      <w:r>
+        <w:rPr>
+          <w:lang w:val="en-US"/>
+        </w:rPr>
+        <w:t xml:space="preserve"> Cristiano, Francesco </w:t>
+      </w:r>
+      <w:proofErr w:type="spellStart"/>
+      <w:r>
+        <w:rPr>
+          <w:lang w:val="en-US"/>
+        </w:rPr>
+        <w:t>Cauteruccio</w:t>
+      </w:r>
+      <w:proofErr w:type="spellEnd"/>
+      <w:r>
+        <w:rPr>
+          <w:lang w:val="en-US"/>
+        </w:rPr>
+        <w:t xml:space="preserve">. Multinomial Naïve Bayes Classifier for Sentiment Analysis of Internet Movie Database. </w:t>
+      </w:r>
+      <w:r>
+        <w:t xml:space="preserve">Vietnam </w:t>
+      </w:r>
+      <w:proofErr w:type="spellStart"/>
+      <w:r>
+        <w:t>Journal</w:t>
+      </w:r>
+      <w:proofErr w:type="spellEnd"/>
+      <w:r>
+        <w:t xml:space="preserve"> </w:t>
+      </w:r>
+      <w:proofErr w:type="spellStart"/>
+      <w:r>
+        <w:t>of</w:t>
+      </w:r>
+      <w:proofErr w:type="spellEnd"/>
+      <w:r>
+        <w:t xml:space="preserve"> Computer Science, 2023.</w:t>
       </w:r>
     </w:p>
     <w:p>
@@ -4311,7 +6157,23 @@
         <w:jc w:val="left"/>
       </w:pPr>
       <w:r>
-        <w:t>Fabrício Bevenuto, Filipe Ribeiro, Matheus Araujo. Métodos para Análises de Sentimentos em Mídias Sociais. Curso rápido em uma conferência de webmedia, 2015.</w:t>
+        <w:t xml:space="preserve">Fabrício </w:t>
+      </w:r>
+      <w:proofErr w:type="spellStart"/>
+      <w:r>
+        <w:t>Bevenuto</w:t>
+      </w:r>
+      <w:proofErr w:type="spellEnd"/>
+      <w:r>
+        <w:t xml:space="preserve">, Filipe Ribeiro, Matheus Araujo. Métodos para Análises de Sentimentos em Mídias Sociais. Curso rápido em uma conferência de </w:t>
+      </w:r>
+      <w:proofErr w:type="spellStart"/>
+      <w:r>
+        <w:t>webmedia</w:t>
+      </w:r>
+      <w:proofErr w:type="spellEnd"/>
+      <w:r>
+        <w:t>, 2015.</w:t>
       </w:r>
     </w:p>
     <w:p>
@@ -4322,8 +6184,37 @@
           <w:lang w:val="en-US"/>
         </w:rPr>
       </w:pPr>
-      <w:r>
-        <w:t xml:space="preserve">Faisal Kevin Alkindy, Ubaid Mohamed Dahir. </w:t>
+      <w:proofErr w:type="spellStart"/>
+      <w:r>
+        <w:t>Faisal</w:t>
+      </w:r>
+      <w:proofErr w:type="spellEnd"/>
+      <w:r>
+        <w:t xml:space="preserve"> Kevin </w:t>
+      </w:r>
+      <w:proofErr w:type="spellStart"/>
+      <w:r>
+        <w:t>Alkindy</w:t>
+      </w:r>
+      <w:proofErr w:type="spellEnd"/>
+      <w:r>
+        <w:t xml:space="preserve">, </w:t>
+      </w:r>
+      <w:proofErr w:type="spellStart"/>
+      <w:r>
+        <w:t>Ubaid</w:t>
+      </w:r>
+      <w:proofErr w:type="spellEnd"/>
+      <w:r>
+        <w:t xml:space="preserve"> Mohamed </w:t>
+      </w:r>
+      <w:proofErr w:type="spellStart"/>
+      <w:r>
+        <w:t>Dahir</w:t>
+      </w:r>
+      <w:proofErr w:type="spellEnd"/>
+      <w:r>
+        <w:t xml:space="preserve">. </w:t>
       </w:r>
       <w:r>
         <w:rPr>
@@ -4377,7 +6268,35 @@
         <w:rPr>
           <w:lang w:val="en-US"/>
         </w:rPr>
-        <w:t>Harsh Sharma, Prakash Rokade, Reena Gunjan, Satyajit Pangaonkar. Sentimental Analysis of Movie Reviews Using Machine Learning. ITM Web of Conferences, 2023.</w:t>
+        <w:t xml:space="preserve">Harsh Sharma, Prakash </w:t>
+      </w:r>
+      <w:proofErr w:type="spellStart"/>
+      <w:r>
+        <w:rPr>
+          <w:lang w:val="en-US"/>
+        </w:rPr>
+        <w:t>Rokade</w:t>
+      </w:r>
+      <w:proofErr w:type="spellEnd"/>
+      <w:r>
+        <w:rPr>
+          <w:lang w:val="en-US"/>
+        </w:rPr>
+        <w:t xml:space="preserve">, Reena Gunjan, Satyajit </w:t>
+      </w:r>
+      <w:proofErr w:type="spellStart"/>
+      <w:r>
+        <w:rPr>
+          <w:lang w:val="en-US"/>
+        </w:rPr>
+        <w:t>Pangaonkar</w:t>
+      </w:r>
+      <w:proofErr w:type="spellEnd"/>
+      <w:r>
+        <w:rPr>
+          <w:lang w:val="en-US"/>
+        </w:rPr>
+        <w:t>. Sentimental Analysis of Movie Reviews Using Machine Learning. ITM Web of Conferences, 2023.</w:t>
       </w:r>
     </w:p>
     <w:p>
@@ -4449,7 +6368,21 @@
         <w:rPr>
           <w:lang w:val="en-US"/>
         </w:rPr>
-        <w:t>Like Hui, Mikhail Belkin. Evaluation Of Neural Architectures Trained with Square Loss vs Cross-Entrophy in Classification Taks. International Conference on Learning Representations, 2021.</w:t>
+        <w:t>Like Hui, Mikhail Belkin. Evaluation Of Neural Architectures Trained with Square Loss vs Cross-</w:t>
+      </w:r>
+      <w:proofErr w:type="spellStart"/>
+      <w:r>
+        <w:rPr>
+          <w:lang w:val="en-US"/>
+        </w:rPr>
+        <w:t>Entrophy</w:t>
+      </w:r>
+      <w:proofErr w:type="spellEnd"/>
+      <w:r>
+        <w:rPr>
+          <w:lang w:val="en-US"/>
+        </w:rPr>
+        <w:t xml:space="preserve"> in Classification Taks. International Conference on Learning Representations, 2021.</w:t>
       </w:r>
     </w:p>
     <w:p>
@@ -4473,7 +6406,35 @@
         <w:rPr>
           <w:lang w:val="en-US"/>
         </w:rPr>
-        <w:t>Mine Çetinkaya-Rundel, Mine Dogucu. Web Scraping in the Statistics and Data Science Curriculum: Challenges and Opportunities, Journal of Statistics and Data Science Education, 2021.</w:t>
+        <w:t xml:space="preserve">Mine </w:t>
+      </w:r>
+      <w:proofErr w:type="spellStart"/>
+      <w:r>
+        <w:rPr>
+          <w:lang w:val="en-US"/>
+        </w:rPr>
+        <w:t>Çetinkaya</w:t>
+      </w:r>
+      <w:proofErr w:type="spellEnd"/>
+      <w:r>
+        <w:rPr>
+          <w:lang w:val="en-US"/>
+        </w:rPr>
+        <w:t xml:space="preserve">-Rundel, Mine </w:t>
+      </w:r>
+      <w:proofErr w:type="spellStart"/>
+      <w:r>
+        <w:rPr>
+          <w:lang w:val="en-US"/>
+        </w:rPr>
+        <w:t>Dogucu</w:t>
+      </w:r>
+      <w:proofErr w:type="spellEnd"/>
+      <w:r>
+        <w:rPr>
+          <w:lang w:val="en-US"/>
+        </w:rPr>
+        <w:t>. Web Scraping in the Statistics and Data Science Curriculum: Challenges and Opportunities, Journal of Statistics and Data Science Education, 2021.</w:t>
       </w:r>
     </w:p>
     <w:p>
@@ -4493,11 +6454,47 @@
           <w:lang w:val="en-US"/>
         </w:rPr>
       </w:pPr>
+      <w:proofErr w:type="spellStart"/>
       <w:r>
         <w:rPr>
           <w:lang w:val="es-ES"/>
         </w:rPr>
-        <w:t xml:space="preserve">Murtadha B. Ressan, Rehab F. Hassan. </w:t>
+        <w:t>Murtadha</w:t>
+      </w:r>
+      <w:proofErr w:type="spellEnd"/>
+      <w:r>
+        <w:rPr>
+          <w:lang w:val="es-ES"/>
+        </w:rPr>
+        <w:t xml:space="preserve"> B. </w:t>
+      </w:r>
+      <w:proofErr w:type="spellStart"/>
+      <w:r>
+        <w:rPr>
+          <w:lang w:val="es-ES"/>
+        </w:rPr>
+        <w:t>Ressan</w:t>
+      </w:r>
+      <w:proofErr w:type="spellEnd"/>
+      <w:r>
+        <w:rPr>
+          <w:lang w:val="es-ES"/>
+        </w:rPr>
+        <w:t xml:space="preserve">, </w:t>
+      </w:r>
+      <w:proofErr w:type="spellStart"/>
+      <w:r>
+        <w:rPr>
+          <w:lang w:val="es-ES"/>
+        </w:rPr>
+        <w:t>Rehab</w:t>
+      </w:r>
+      <w:proofErr w:type="spellEnd"/>
+      <w:r>
+        <w:rPr>
+          <w:lang w:val="es-ES"/>
+        </w:rPr>
+        <w:t xml:space="preserve"> F. Hassan. </w:t>
       </w:r>
       <w:r>
         <w:rPr>
@@ -4523,11 +6520,61 @@
           <w:lang w:val="en-US"/>
         </w:rPr>
       </w:pPr>
-      <w:r>
-        <w:rPr>
-          <w:lang w:val="en-US"/>
-        </w:rPr>
-        <w:t>Nassera Habbat, Hicham Nouri, Houda Anoun, Larbi Hassouni. Sentiment analysis of imbalanced datasets using BERT and ensemble stacking for deep learning. Research Laboratory on New Economy and Development, 2023.</w:t>
+      <w:proofErr w:type="spellStart"/>
+      <w:r>
+        <w:rPr>
+          <w:lang w:val="en-US"/>
+        </w:rPr>
+        <w:t>Nassera</w:t>
+      </w:r>
+      <w:proofErr w:type="spellEnd"/>
+      <w:r>
+        <w:rPr>
+          <w:lang w:val="en-US"/>
+        </w:rPr>
+        <w:t xml:space="preserve"> </w:t>
+      </w:r>
+      <w:proofErr w:type="spellStart"/>
+      <w:r>
+        <w:rPr>
+          <w:lang w:val="en-US"/>
+        </w:rPr>
+        <w:t>Habbat</w:t>
+      </w:r>
+      <w:proofErr w:type="spellEnd"/>
+      <w:r>
+        <w:rPr>
+          <w:lang w:val="en-US"/>
+        </w:rPr>
+        <w:t xml:space="preserve">, Hicham Nouri, Houda </w:t>
+      </w:r>
+      <w:proofErr w:type="spellStart"/>
+      <w:r>
+        <w:rPr>
+          <w:lang w:val="en-US"/>
+        </w:rPr>
+        <w:t>Anoun</w:t>
+      </w:r>
+      <w:proofErr w:type="spellEnd"/>
+      <w:r>
+        <w:rPr>
+          <w:lang w:val="en-US"/>
+        </w:rPr>
+        <w:t xml:space="preserve">, Larbi </w:t>
+      </w:r>
+      <w:proofErr w:type="spellStart"/>
+      <w:r>
+        <w:rPr>
+          <w:lang w:val="en-US"/>
+        </w:rPr>
+        <w:t>Hassouni</w:t>
+      </w:r>
+      <w:proofErr w:type="spellEnd"/>
+      <w:r>
+        <w:rPr>
+          <w:lang w:val="en-US"/>
+        </w:rPr>
+        <w:t>. Sentiment analysis of imbalanced datasets using BERT and ensemble stacking for deep learning. Research Laboratory on New Economy and Development, 2023.</w:t>
       </w:r>
     </w:p>
     <w:p>
@@ -4551,7 +6598,63 @@
         <w:rPr>
           <w:lang w:val="en-US"/>
         </w:rPr>
-        <w:t>Rosie Dunfornd, Quanrong Su, Ekraj Tamang, Abigail Wintour. The Pareto Principle. The Plymouth Student Scientist, 2024.</w:t>
+        <w:t xml:space="preserve">Rosie </w:t>
+      </w:r>
+      <w:proofErr w:type="spellStart"/>
+      <w:r>
+        <w:rPr>
+          <w:lang w:val="en-US"/>
+        </w:rPr>
+        <w:t>Dunfornd</w:t>
+      </w:r>
+      <w:proofErr w:type="spellEnd"/>
+      <w:r>
+        <w:rPr>
+          <w:lang w:val="en-US"/>
+        </w:rPr>
+        <w:t xml:space="preserve">, </w:t>
+      </w:r>
+      <w:proofErr w:type="spellStart"/>
+      <w:r>
+        <w:rPr>
+          <w:lang w:val="en-US"/>
+        </w:rPr>
+        <w:t>Quanrong</w:t>
+      </w:r>
+      <w:proofErr w:type="spellEnd"/>
+      <w:r>
+        <w:rPr>
+          <w:lang w:val="en-US"/>
+        </w:rPr>
+        <w:t xml:space="preserve"> </w:t>
+      </w:r>
+      <w:proofErr w:type="spellStart"/>
+      <w:r>
+        <w:rPr>
+          <w:lang w:val="en-US"/>
+        </w:rPr>
+        <w:t>Su</w:t>
+      </w:r>
+      <w:proofErr w:type="spellEnd"/>
+      <w:r>
+        <w:rPr>
+          <w:lang w:val="en-US"/>
+        </w:rPr>
+        <w:t xml:space="preserve">, </w:t>
+      </w:r>
+      <w:proofErr w:type="spellStart"/>
+      <w:r>
+        <w:rPr>
+          <w:lang w:val="en-US"/>
+        </w:rPr>
+        <w:t>Ekraj</w:t>
+      </w:r>
+      <w:proofErr w:type="spellEnd"/>
+      <w:r>
+        <w:rPr>
+          <w:lang w:val="en-US"/>
+        </w:rPr>
+        <w:t xml:space="preserve"> Tamang, Abigail Wintour. The Pareto Principle. The Plymouth Student Scientist, 2024.</w:t>
       </w:r>
     </w:p>
     <w:p>
@@ -4602,7 +6705,21 @@
         <w:rPr>
           <w:lang w:val="en-US"/>
         </w:rPr>
-        <w:t>Arzoo Katiyar, Kilian Q. Weinberger, Yoav Artzi. Revisiting Few-Sample BERT Fine-Tuning.International Conference on Learning Representations, 2021.</w:t>
+        <w:t>Arzoo Katiyar, Kilian Q. Weinberger, Yoav Artzi. Revisiting Few-Sample BERT Fine-</w:t>
+      </w:r>
+      <w:proofErr w:type="spellStart"/>
+      <w:r>
+        <w:rPr>
+          <w:lang w:val="en-US"/>
+        </w:rPr>
+        <w:t>Tuning.International</w:t>
+      </w:r>
+      <w:proofErr w:type="spellEnd"/>
+      <w:r>
+        <w:rPr>
+          <w:lang w:val="en-US"/>
+        </w:rPr>
+        <w:t> Conference on Learning Representations, 2021.</w:t>
       </w:r>
     </w:p>
     <w:p>
@@ -4622,17 +6739,67 @@
           <w:lang w:val="en-US"/>
         </w:rPr>
       </w:pPr>
+      <w:proofErr w:type="spellStart"/>
       <w:r>
         <w:rPr>
           <w:lang w:val="es-ES"/>
         </w:rPr>
-        <w:t xml:space="preserve">Yankang Su, Zbigniew j. Kabala. </w:t>
-      </w:r>
-      <w:r>
-        <w:rPr>
-          <w:lang w:val="en-US"/>
-        </w:rPr>
-        <w:t>Public perception of ChatGPT and Transformer Learning for Tweets Sentiment Analysis Using Wolfram Mathematica. MDPI Journal, 2023.</w:t>
+        <w:t>Yankang</w:t>
+      </w:r>
+      <w:proofErr w:type="spellEnd"/>
+      <w:r>
+        <w:rPr>
+          <w:lang w:val="es-ES"/>
+        </w:rPr>
+        <w:t xml:space="preserve"> Su, </w:t>
+      </w:r>
+      <w:proofErr w:type="spellStart"/>
+      <w:r>
+        <w:rPr>
+          <w:lang w:val="es-ES"/>
+        </w:rPr>
+        <w:t>Zbigniew</w:t>
+      </w:r>
+      <w:proofErr w:type="spellEnd"/>
+      <w:r>
+        <w:rPr>
+          <w:lang w:val="es-ES"/>
+        </w:rPr>
+        <w:t xml:space="preserve"> j. </w:t>
+      </w:r>
+      <w:proofErr w:type="spellStart"/>
+      <w:r>
+        <w:rPr>
+          <w:lang w:val="es-ES"/>
+        </w:rPr>
+        <w:t>Kabala</w:t>
+      </w:r>
+      <w:proofErr w:type="spellEnd"/>
+      <w:r>
+        <w:rPr>
+          <w:lang w:val="es-ES"/>
+        </w:rPr>
+        <w:t xml:space="preserve">. </w:t>
+      </w:r>
+      <w:r>
+        <w:rPr>
+          <w:lang w:val="en-US"/>
+        </w:rPr>
+        <w:t xml:space="preserve">Public perception of </w:t>
+      </w:r>
+      <w:proofErr w:type="spellStart"/>
+      <w:r>
+        <w:rPr>
+          <w:lang w:val="en-US"/>
+        </w:rPr>
+        <w:t>ChatGPT</w:t>
+      </w:r>
+      <w:proofErr w:type="spellEnd"/>
+      <w:r>
+        <w:rPr>
+          <w:lang w:val="en-US"/>
+        </w:rPr>
+        <w:t xml:space="preserve"> and Transformer Learning for Tweets Sentiment Analysis Using Wolfram Mathematica. MDPI Journal, 2023.</w:t>
       </w:r>
     </w:p>
     <w:p>
@@ -4653,10 +6820,59 @@
         <w:rPr>
           <w:lang w:val="en-US"/>
         </w:rPr>
-        <w:t xml:space="preserve">Yassine Rodani. Movie Sentiment Analysis: A Multinomial Naıve Bayes-Based Approach for Assessing User and Critic Opinions. </w:t>
-      </w:r>
-      <w:r>
-        <w:t>University of Haute-Alsace, FR, 2019.</w:t>
+        <w:t xml:space="preserve">Yassine </w:t>
+      </w:r>
+      <w:proofErr w:type="spellStart"/>
+      <w:r>
+        <w:rPr>
+          <w:lang w:val="en-US"/>
+        </w:rPr>
+        <w:t>Rodani</w:t>
+      </w:r>
+      <w:proofErr w:type="spellEnd"/>
+      <w:r>
+        <w:rPr>
+          <w:lang w:val="en-US"/>
+        </w:rPr>
+        <w:t xml:space="preserve">. Movie Sentiment Analysis: A Multinomial </w:t>
+      </w:r>
+      <w:proofErr w:type="spellStart"/>
+      <w:r>
+        <w:rPr>
+          <w:lang w:val="en-US"/>
+        </w:rPr>
+        <w:t>Naıve</w:t>
+      </w:r>
+      <w:proofErr w:type="spellEnd"/>
+      <w:r>
+        <w:rPr>
+          <w:lang w:val="en-US"/>
+        </w:rPr>
+        <w:t xml:space="preserve"> Bayes-Based Approach for Assessing User and Critic Opinions. </w:t>
+      </w:r>
+      <w:proofErr w:type="spellStart"/>
+      <w:r>
+        <w:t>University</w:t>
+      </w:r>
+      <w:proofErr w:type="spellEnd"/>
+      <w:r>
+        <w:t xml:space="preserve"> </w:t>
+      </w:r>
+      <w:proofErr w:type="spellStart"/>
+      <w:r>
+        <w:t>of</w:t>
+      </w:r>
+      <w:proofErr w:type="spellEnd"/>
+      <w:r>
+        <w:t xml:space="preserve"> Haute-</w:t>
+      </w:r>
+      <w:proofErr w:type="spellStart"/>
+      <w:r>
+        <w:t>Alsace</w:t>
+      </w:r>
+      <w:proofErr w:type="spellEnd"/>
+      <w:r>
+        <w:t>, FR, 2019.</w:t>
       </w:r>
     </w:p>
     <w:p>
@@ -4824,7 +7040,15 @@
         <w:annotationRef/>
       </w:r>
       <w:r>
-        <w:t>Agradecimentos sucintos a todos que me ajudaram nessa jorada.</w:t>
+        <w:t xml:space="preserve">Agradecimentos sucintos a todos que me ajudaram nessa </w:t>
+      </w:r>
+      <w:proofErr w:type="spellStart"/>
+      <w:r>
+        <w:t>jorada</w:t>
+      </w:r>
+      <w:proofErr w:type="spellEnd"/>
+      <w:r>
+        <w:t>.</w:t>
       </w:r>
     </w:p>
   </w:comment>
@@ -5433,8 +7657,17 @@
         <w:sz w:val="16"/>
         <w:szCs w:val="17"/>
       </w:rPr>
-      <w:t>Data Science e Analytics</w:t>
+      <w:t xml:space="preserve">Data Science e </w:t>
     </w:r>
+    <w:proofErr w:type="spellStart"/>
+    <w:r>
+      <w:rPr>
+        <w:sz w:val="16"/>
+        <w:szCs w:val="17"/>
+      </w:rPr>
+      <w:t>Analytics</w:t>
+    </w:r>
+    <w:proofErr w:type="spellEnd"/>
     <w:r>
       <w:rPr>
         <w:sz w:val="16"/>
@@ -5675,8 +7908,17 @@
         <w:sz w:val="16"/>
         <w:szCs w:val="17"/>
       </w:rPr>
-      <w:t>Data Science e Analytics</w:t>
+      <w:t xml:space="preserve">Data Science e </w:t>
     </w:r>
+    <w:proofErr w:type="spellStart"/>
+    <w:r>
+      <w:rPr>
+        <w:sz w:val="16"/>
+        <w:szCs w:val="17"/>
+      </w:rPr>
+      <w:t>Analytics</w:t>
+    </w:r>
+    <w:proofErr w:type="spellEnd"/>
     <w:r>
       <w:rPr>
         <w:sz w:val="16"/>

</xml_diff>

<commit_message>
Final TCC Writing v6
</commit_message>
<xml_diff>
--- a/Documents/TCC - MBA USP ESALQ.docx
+++ b/Documents/TCC - MBA USP ESALQ.docx
@@ -675,55 +675,53 @@
         </w:rPr>
         <w:t xml:space="preserve"> </w:t>
       </w:r>
+      <w:r>
+        <w:rPr>
+          <w:color w:val="000000"/>
+        </w:rPr>
+        <w:t>Utilizou-se</w:t>
+      </w:r>
+      <w:r>
+        <w:rPr>
+          <w:color w:val="000000"/>
+        </w:rPr>
+        <w:t xml:space="preserve"> um conjunto de dados de avaliações oriundas da plataforma do “Internet </w:t>
+      </w:r>
+      <w:proofErr w:type="spellStart"/>
+      <w:r>
+        <w:rPr>
+          <w:color w:val="000000"/>
+        </w:rPr>
+        <w:t>Movie</w:t>
+      </w:r>
+      <w:proofErr w:type="spellEnd"/>
+      <w:r>
+        <w:rPr>
+          <w:color w:val="000000"/>
+        </w:rPr>
+        <w:t xml:space="preserve"> </w:t>
+      </w:r>
+      <w:proofErr w:type="spellStart"/>
+      <w:r>
+        <w:rPr>
+          <w:color w:val="000000"/>
+        </w:rPr>
+        <w:t>Database</w:t>
+      </w:r>
+      <w:proofErr w:type="spellEnd"/>
+      <w:r>
+        <w:rPr>
+          <w:color w:val="000000"/>
+        </w:rPr>
+        <w:t>” [IMDB]</w:t>
+      </w:r>
+      <w:r>
+        <w:rPr>
+          <w:color w:val="000000"/>
+        </w:rPr>
+        <w:t>, aplicando uma metodologia que envolveu a preparação dos dados, implementação dos modelos, treinamento e avaliação de sua precisão e eficiência.</w:t>
+      </w:r>
       <w:ins w:id="16" w:author="Instituto de Economia" w:date="2024-03-11T15:30:00Z">
-        <w:r>
-          <w:rPr>
-            <w:color w:val="000000"/>
-          </w:rPr>
-          <w:t>Utilizou-se</w:t>
-        </w:r>
-      </w:ins>
-      <w:r>
-        <w:rPr>
-          <w:color w:val="000000"/>
-        </w:rPr>
-        <w:t xml:space="preserve"> um conjunto de dados de avaliações oriundas da plataforma do “Internet </w:t>
-      </w:r>
-      <w:proofErr w:type="spellStart"/>
-      <w:r>
-        <w:rPr>
-          <w:color w:val="000000"/>
-        </w:rPr>
-        <w:t>Movie</w:t>
-      </w:r>
-      <w:proofErr w:type="spellEnd"/>
-      <w:r>
-        <w:rPr>
-          <w:color w:val="000000"/>
-        </w:rPr>
-        <w:t xml:space="preserve"> </w:t>
-      </w:r>
-      <w:proofErr w:type="spellStart"/>
-      <w:r>
-        <w:rPr>
-          <w:color w:val="000000"/>
-        </w:rPr>
-        <w:t>Database</w:t>
-      </w:r>
-      <w:proofErr w:type="spellEnd"/>
-      <w:r>
-        <w:rPr>
-          <w:color w:val="000000"/>
-        </w:rPr>
-        <w:t>” [IMDB]</w:t>
-      </w:r>
-      <w:r>
-        <w:rPr>
-          <w:color w:val="000000"/>
-        </w:rPr>
-        <w:t>, aplicando uma metodologia que envolveu a preparação dos dados, implementação dos modelos, treinamento e avaliação de sua precisão e eficiência.</w:t>
-      </w:r>
-      <w:ins w:id="17" w:author="Instituto de Economia" w:date="2024-03-11T15:30:00Z">
         <w:r>
           <w:rPr>
             <w:color w:val="000000"/>
@@ -751,159 +749,159 @@
         </w:rPr>
         <w:t>em 8%</w:t>
       </w:r>
+      <w:commentRangeStart w:id="17"/>
       <w:commentRangeStart w:id="18"/>
-      <w:commentRangeStart w:id="19"/>
-      <w:commentRangeEnd w:id="18"/>
+      <w:commentRangeEnd w:id="17"/>
       <w:r>
         <w:rPr>
           <w:rStyle w:val="CommentReference"/>
           <w:highlight w:val="yellow"/>
         </w:rPr>
-        <w:commentReference w:id="18"/>
-      </w:r>
-      <w:commentRangeEnd w:id="19"/>
+        <w:commentReference w:id="17"/>
+      </w:r>
+      <w:commentRangeEnd w:id="18"/>
       <w:r>
         <w:rPr>
           <w:rStyle w:val="CommentReference"/>
           <w:highlight w:val="yellow"/>
         </w:rPr>
+        <w:commentReference w:id="18"/>
+      </w:r>
+      <w:r>
+        <w:rPr>
+          <w:color w:val="000000"/>
+          <w:highlight w:val="yellow"/>
+        </w:rPr>
+        <w:t xml:space="preserve"> o </w:t>
+      </w:r>
+      <w:proofErr w:type="spellStart"/>
+      <w:r>
+        <w:rPr>
+          <w:color w:val="000000"/>
+          <w:highlight w:val="yellow"/>
+        </w:rPr>
+        <w:t>Naive</w:t>
+      </w:r>
+      <w:proofErr w:type="spellEnd"/>
+      <w:r>
+        <w:rPr>
+          <w:color w:val="000000"/>
+          <w:highlight w:val="yellow"/>
+        </w:rPr>
+        <w:t xml:space="preserve"> </w:t>
+      </w:r>
+      <w:proofErr w:type="spellStart"/>
+      <w:r>
+        <w:rPr>
+          <w:color w:val="000000"/>
+          <w:highlight w:val="yellow"/>
+        </w:rPr>
+        <w:t>Bayes</w:t>
+      </w:r>
+      <w:proofErr w:type="spellEnd"/>
+      <w:r>
+        <w:rPr>
+          <w:color w:val="000000"/>
+          <w:highlight w:val="yellow"/>
+        </w:rPr>
+        <w:t xml:space="preserve"> em </w:t>
+      </w:r>
+      <w:r>
+        <w:rPr>
+          <w:color w:val="000000"/>
+          <w:highlight w:val="yellow"/>
+        </w:rPr>
+        <w:t>acurácia</w:t>
+      </w:r>
+      <w:r>
+        <w:rPr>
+          <w:color w:val="000000"/>
+          <w:highlight w:val="yellow"/>
+        </w:rPr>
+        <w:t xml:space="preserve"> e apresentou uma melhora nas classificações de sentimentos para as classes positivas e negativas </w:t>
+      </w:r>
+      <w:r>
+        <w:rPr>
+          <w:color w:val="000000"/>
+          <w:highlight w:val="yellow"/>
+        </w:rPr>
+        <w:t>com relação as</w:t>
+      </w:r>
+      <w:r>
+        <w:rPr>
+          <w:color w:val="000000"/>
+          <w:highlight w:val="yellow"/>
+        </w:rPr>
+        <w:t xml:space="preserve"> métricas precisão, revocação e pontuação F1</w:t>
+      </w:r>
+      <w:r>
+        <w:rPr>
+          <w:color w:val="000000"/>
+        </w:rPr>
+        <w:t>,</w:t>
+      </w:r>
+      <w:r>
+        <w:rPr>
+          <w:color w:val="000000"/>
+        </w:rPr>
+        <w:t xml:space="preserve"> mesmo quando se possuem recursos computacionais limitados</w:t>
+      </w:r>
+      <w:r>
+        <w:rPr>
+          <w:color w:val="000000"/>
+        </w:rPr>
+        <w:t xml:space="preserve">, embora este último </w:t>
+      </w:r>
+      <w:r>
+        <w:rPr>
+          <w:color w:val="000000"/>
+        </w:rPr>
+        <w:t>tenha se destacado</w:t>
+      </w:r>
+      <w:r>
+        <w:rPr>
+          <w:color w:val="000000"/>
+        </w:rPr>
+        <w:t xml:space="preserve"> por sua rapidez e simplicidade</w:t>
+      </w:r>
+      <w:r>
+        <w:rPr>
+          <w:color w:val="000000"/>
+        </w:rPr>
+        <w:t>.</w:t>
+      </w:r>
+      <w:commentRangeEnd w:id="15"/>
+      <w:r>
+        <w:rPr>
+          <w:rStyle w:val="CommentReference"/>
+        </w:rPr>
+        <w:commentReference w:id="15"/>
+      </w:r>
+      <w:r>
+        <w:rPr>
+          <w:color w:val="000000"/>
+        </w:rPr>
+        <w:t xml:space="preserve"> </w:t>
+      </w:r>
+      <w:r>
+        <w:rPr>
+          <w:color w:val="000000"/>
+        </w:rPr>
+        <w:t>O</w:t>
+      </w:r>
+      <w:commentRangeStart w:id="19"/>
+      <w:r>
+        <w:rPr>
+          <w:color w:val="000000"/>
+        </w:rPr>
+        <w:t xml:space="preserve"> estudo reforça a importância do emprego de técnicas de aprendizado profundo para análise de sentimentos, evidenciando a complexidade e as respectivas importâncias do contexto e da subjetividade inerentes aos textos analisados.</w:t>
+      </w:r>
+      <w:commentRangeEnd w:id="19"/>
+      <w:r>
+        <w:rPr>
+          <w:rStyle w:val="CommentReference"/>
+        </w:rPr>
         <w:commentReference w:id="19"/>
-      </w:r>
-      <w:r>
-        <w:rPr>
-          <w:color w:val="000000"/>
-          <w:highlight w:val="yellow"/>
-        </w:rPr>
-        <w:t xml:space="preserve"> o </w:t>
-      </w:r>
-      <w:proofErr w:type="spellStart"/>
-      <w:r>
-        <w:rPr>
-          <w:color w:val="000000"/>
-          <w:highlight w:val="yellow"/>
-        </w:rPr>
-        <w:t>Naive</w:t>
-      </w:r>
-      <w:proofErr w:type="spellEnd"/>
-      <w:r>
-        <w:rPr>
-          <w:color w:val="000000"/>
-          <w:highlight w:val="yellow"/>
-        </w:rPr>
-        <w:t xml:space="preserve"> </w:t>
-      </w:r>
-      <w:proofErr w:type="spellStart"/>
-      <w:r>
-        <w:rPr>
-          <w:color w:val="000000"/>
-          <w:highlight w:val="yellow"/>
-        </w:rPr>
-        <w:t>Bayes</w:t>
-      </w:r>
-      <w:proofErr w:type="spellEnd"/>
-      <w:r>
-        <w:rPr>
-          <w:color w:val="000000"/>
-          <w:highlight w:val="yellow"/>
-        </w:rPr>
-        <w:t xml:space="preserve"> em </w:t>
-      </w:r>
-      <w:r>
-        <w:rPr>
-          <w:color w:val="000000"/>
-          <w:highlight w:val="yellow"/>
-        </w:rPr>
-        <w:t>acurácia</w:t>
-      </w:r>
-      <w:r>
-        <w:rPr>
-          <w:color w:val="000000"/>
-          <w:highlight w:val="yellow"/>
-        </w:rPr>
-        <w:t xml:space="preserve"> e apresentou uma melhora nas classificações de sentimentos para as classes positivas e negativas </w:t>
-      </w:r>
-      <w:r>
-        <w:rPr>
-          <w:color w:val="000000"/>
-          <w:highlight w:val="yellow"/>
-        </w:rPr>
-        <w:t>com relação as</w:t>
-      </w:r>
-      <w:r>
-        <w:rPr>
-          <w:color w:val="000000"/>
-          <w:highlight w:val="yellow"/>
-        </w:rPr>
-        <w:t xml:space="preserve"> métricas precisão, revocação e pontuação F1</w:t>
-      </w:r>
-      <w:r>
-        <w:rPr>
-          <w:color w:val="000000"/>
-        </w:rPr>
-        <w:t>,</w:t>
-      </w:r>
-      <w:r>
-        <w:rPr>
-          <w:color w:val="000000"/>
-        </w:rPr>
-        <w:t xml:space="preserve"> mesmo quando se possuem recursos computacionais limitados</w:t>
-      </w:r>
-      <w:r>
-        <w:rPr>
-          <w:color w:val="000000"/>
-        </w:rPr>
-        <w:t xml:space="preserve">, embora este último </w:t>
-      </w:r>
-      <w:r>
-        <w:rPr>
-          <w:color w:val="000000"/>
-        </w:rPr>
-        <w:t>tenha se destacado</w:t>
-      </w:r>
-      <w:r>
-        <w:rPr>
-          <w:color w:val="000000"/>
-        </w:rPr>
-        <w:t xml:space="preserve"> por sua rapidez e simplicidade</w:t>
-      </w:r>
-      <w:r>
-        <w:rPr>
-          <w:color w:val="000000"/>
-        </w:rPr>
-        <w:t>.</w:t>
-      </w:r>
-      <w:commentRangeEnd w:id="15"/>
-      <w:r>
-        <w:rPr>
-          <w:rStyle w:val="CommentReference"/>
-        </w:rPr>
-        <w:commentReference w:id="15"/>
-      </w:r>
-      <w:r>
-        <w:rPr>
-          <w:color w:val="000000"/>
-        </w:rPr>
-        <w:t xml:space="preserve"> </w:t>
-      </w:r>
-      <w:r>
-        <w:rPr>
-          <w:color w:val="000000"/>
-        </w:rPr>
-        <w:t>O</w:t>
-      </w:r>
-      <w:commentRangeStart w:id="20"/>
-      <w:r>
-        <w:rPr>
-          <w:color w:val="000000"/>
-        </w:rPr>
-        <w:t xml:space="preserve"> estudo reforça a importância do emprego de técnicas de aprendizado profundo para análise de sentimentos, evidenciando a complexidade e as respectivas importâncias do contexto e da subjetividade inerentes aos textos analisados.</w:t>
-      </w:r>
-      <w:commentRangeEnd w:id="20"/>
-      <w:r>
-        <w:rPr>
-          <w:rStyle w:val="CommentReference"/>
-        </w:rPr>
-        <w:commentReference w:id="20"/>
       </w:r>
     </w:p>
     <w:p>
@@ -945,7 +943,7 @@
         </w:rPr>
         <w:t>PLN</w:t>
       </w:r>
-      <w:ins w:id="21" w:author="Instituto de Economia" w:date="2024-03-11T15:32:00Z">
+      <w:ins w:id="20" w:author="Instituto de Economia" w:date="2024-03-11T15:32:00Z">
         <w:r>
           <w:rPr>
             <w:bCs/>
@@ -975,7 +973,7 @@
         </w:rPr>
         <w:t>prendizado profundo</w:t>
       </w:r>
-      <w:ins w:id="22" w:author="Instituto de Economia" w:date="2024-03-11T15:32:00Z">
+      <w:ins w:id="21" w:author="Instituto de Economia" w:date="2024-03-11T15:32:00Z">
         <w:r>
           <w:rPr>
             <w:b/>
@@ -998,7 +996,7 @@
         </w:rPr>
         <w:t>ineração de opinião</w:t>
       </w:r>
-      <w:ins w:id="23" w:author="Instituto de Economia" w:date="2024-03-11T15:32:00Z">
+      <w:ins w:id="22" w:author="Instituto de Economia" w:date="2024-03-11T15:32:00Z">
         <w:r>
           <w:rPr>
             <w:bCs/>
@@ -1042,7 +1040,7 @@
         </w:rPr>
         <w:t>rtificial</w:t>
       </w:r>
-      <w:ins w:id="24" w:author="Instituto de Economia" w:date="2024-03-11T15:32:00Z">
+      <w:ins w:id="23" w:author="Instituto de Economia" w:date="2024-03-11T15:32:00Z">
         <w:r>
           <w:rPr>
             <w:bCs/>
@@ -1065,7 +1063,7 @@
         </w:rPr>
         <w:t>classificação de texto</w:t>
       </w:r>
-      <w:ins w:id="25" w:author="Instituto de Economia" w:date="2024-03-11T15:32:00Z">
+      <w:ins w:id="24" w:author="Instituto de Economia" w:date="2024-03-11T15:32:00Z">
         <w:r>
           <w:rPr>
             <w:bCs/>
@@ -1171,7 +1169,7 @@
           <w:lang w:val="en-US"/>
         </w:rPr>
       </w:pPr>
-      <w:commentRangeStart w:id="26"/>
+      <w:commentRangeStart w:id="25"/>
       <w:r>
         <w:rPr>
           <w:b/>
@@ -1180,12 +1178,12 @@
         </w:rPr>
         <w:t>Abstract</w:t>
       </w:r>
-      <w:commentRangeEnd w:id="26"/>
+      <w:commentRangeEnd w:id="25"/>
       <w:r>
         <w:rPr>
           <w:rStyle w:val="CommentReference"/>
         </w:rPr>
-        <w:commentReference w:id="26"/>
+        <w:commentReference w:id="25"/>
       </w:r>
     </w:p>
     <w:p>
@@ -1198,18 +1196,229 @@
     </w:p>
     <w:p>
       <w:pPr>
-        <w:spacing w:line="240" w:lineRule="auto"/>
-        <w:ind w:firstLine="709"/>
-        <w:rPr>
-          <w:lang w:val="en-US"/>
-        </w:rPr>
-      </w:pPr>
-      <w:r>
-        <w:rPr>
-          <w:lang w:val="en-US"/>
-        </w:rPr>
-        <w:t>....................................................................................................................................................................................................................................................................................................................................................................................................................................................................................................................................................................................................................................................................................................................................................................................................................................................................................................................................................................................................................................................................................................................................................................................................................</w:t>
-      </w:r>
+        <w:spacing w:line="360" w:lineRule="auto"/>
+        <w:rPr>
+          <w:color w:val="000000"/>
+          <w:lang w:val="en-US"/>
+        </w:rPr>
+      </w:pPr>
+      <w:proofErr w:type="spellStart"/>
+      <w:r>
+        <w:rPr>
+          <w:color w:val="000000"/>
+        </w:rPr>
+        <w:t>This</w:t>
+      </w:r>
+      <w:proofErr w:type="spellEnd"/>
+      <w:r>
+        <w:rPr>
+          <w:color w:val="000000"/>
+        </w:rPr>
+        <w:t xml:space="preserve"> </w:t>
+      </w:r>
+      <w:proofErr w:type="spellStart"/>
+      <w:r>
+        <w:rPr>
+          <w:color w:val="000000"/>
+        </w:rPr>
+        <w:t>study</w:t>
+      </w:r>
+      <w:proofErr w:type="spellEnd"/>
+      <w:r>
+        <w:rPr>
+          <w:color w:val="000000"/>
+        </w:rPr>
+        <w:t xml:space="preserve"> </w:t>
+      </w:r>
+      <w:proofErr w:type="spellStart"/>
+      <w:r>
+        <w:rPr>
+          <w:color w:val="000000"/>
+        </w:rPr>
+        <w:t>explored</w:t>
+      </w:r>
+      <w:proofErr w:type="spellEnd"/>
+      <w:r>
+        <w:rPr>
+          <w:color w:val="000000"/>
+        </w:rPr>
+        <w:t xml:space="preserve"> </w:t>
+      </w:r>
+      <w:proofErr w:type="spellStart"/>
+      <w:r>
+        <w:rPr>
+          <w:color w:val="000000"/>
+        </w:rPr>
+        <w:t>the</w:t>
+      </w:r>
+      <w:proofErr w:type="spellEnd"/>
+      <w:r>
+        <w:rPr>
+          <w:color w:val="000000"/>
+        </w:rPr>
+        <w:t xml:space="preserve"> </w:t>
+      </w:r>
+      <w:proofErr w:type="spellStart"/>
+      <w:r>
+        <w:rPr>
+          <w:color w:val="000000"/>
+        </w:rPr>
+        <w:t>capability</w:t>
+      </w:r>
+      <w:proofErr w:type="spellEnd"/>
+      <w:r>
+        <w:rPr>
+          <w:color w:val="000000"/>
+        </w:rPr>
+        <w:t xml:space="preserve"> </w:t>
+      </w:r>
+      <w:proofErr w:type="spellStart"/>
+      <w:r>
+        <w:rPr>
+          <w:color w:val="000000"/>
+        </w:rPr>
+        <w:t>of</w:t>
+      </w:r>
+      <w:proofErr w:type="spellEnd"/>
+      <w:r>
+        <w:rPr>
+          <w:color w:val="000000"/>
+        </w:rPr>
+        <w:t xml:space="preserve"> </w:t>
+      </w:r>
+      <w:proofErr w:type="spellStart"/>
+      <w:r>
+        <w:rPr>
+          <w:color w:val="000000"/>
+        </w:rPr>
+        <w:t>machine</w:t>
+      </w:r>
+      <w:proofErr w:type="spellEnd"/>
+      <w:r>
+        <w:rPr>
+          <w:color w:val="000000"/>
+        </w:rPr>
+        <w:t xml:space="preserve"> </w:t>
+      </w:r>
+      <w:proofErr w:type="spellStart"/>
+      <w:r>
+        <w:rPr>
+          <w:color w:val="000000"/>
+        </w:rPr>
+        <w:t>learning</w:t>
+      </w:r>
+      <w:proofErr w:type="spellEnd"/>
+      <w:r>
+        <w:rPr>
+          <w:color w:val="000000"/>
+        </w:rPr>
+        <w:t xml:space="preserve"> models in </w:t>
+      </w:r>
+      <w:proofErr w:type="spellStart"/>
+      <w:r>
+        <w:rPr>
+          <w:color w:val="000000"/>
+        </w:rPr>
+        <w:t>classifying</w:t>
+      </w:r>
+      <w:proofErr w:type="spellEnd"/>
+      <w:r>
+        <w:rPr>
+          <w:color w:val="000000"/>
+        </w:rPr>
+        <w:t xml:space="preserve"> </w:t>
+      </w:r>
+      <w:proofErr w:type="spellStart"/>
+      <w:r>
+        <w:rPr>
+          <w:color w:val="000000"/>
+        </w:rPr>
+        <w:t>sentiments</w:t>
+      </w:r>
+      <w:proofErr w:type="spellEnd"/>
+      <w:r>
+        <w:rPr>
+          <w:color w:val="000000"/>
+        </w:rPr>
+        <w:t xml:space="preserve"> in </w:t>
+      </w:r>
+      <w:proofErr w:type="spellStart"/>
+      <w:r>
+        <w:rPr>
+          <w:color w:val="000000"/>
+        </w:rPr>
+        <w:t>movie</w:t>
+      </w:r>
+      <w:proofErr w:type="spellEnd"/>
+      <w:r>
+        <w:rPr>
+          <w:color w:val="000000"/>
+        </w:rPr>
+        <w:t xml:space="preserve"> review </w:t>
+      </w:r>
+      <w:proofErr w:type="spellStart"/>
+      <w:r>
+        <w:rPr>
+          <w:color w:val="000000"/>
+        </w:rPr>
+        <w:t>texts</w:t>
+      </w:r>
+      <w:proofErr w:type="spellEnd"/>
+      <w:r>
+        <w:rPr>
+          <w:color w:val="000000"/>
+        </w:rPr>
+        <w:t xml:space="preserve">. </w:t>
+      </w:r>
+      <w:r>
+        <w:rPr>
+          <w:color w:val="000000"/>
+          <w:lang w:val="en-US"/>
+        </w:rPr>
+        <w:t xml:space="preserve">The goal was to compare the effectiveness of models known as classic and deep learning, specifically Naïve Bayes and "Bidirectional Encoder Representations from Transformers" [BERT], in classifying sentiments contained in comments according to positive, negative, and neutral polarities. </w:t>
+      </w:r>
+      <w:r>
+        <w:rPr>
+          <w:color w:val="000000"/>
+          <w:lang w:val="en-US"/>
+        </w:rPr>
+        <w:t xml:space="preserve">A dataset of reviews from the "Internet Movie Database" [IMDB] platform was used, applying a methodology that involved data preparation, model implementation, training, and evaluation of their accuracy and efficiency. The results showed that BERT, with its ability to understand context and the nuances of language, outperformed Naive Bayes by 8% in accuracy and presented an improvement in sentiment classifications for </w:t>
+      </w:r>
+      <w:r>
+        <w:rPr>
+          <w:color w:val="000000"/>
+          <w:lang w:val="en-US"/>
+        </w:rPr>
+        <w:lastRenderedPageBreak/>
+        <w:t xml:space="preserve">positive and negative classes with respect to precision, recall, and F1 score metrics, even when possessing limited computational resources, although the latter stood out for its speed and simplicity. The study reinforces the importance of employing deep learning techniques for sentiment analysis, highlighting the complexity and respective </w:t>
+      </w:r>
+      <w:proofErr w:type="spellStart"/>
+      <w:r>
+        <w:rPr>
+          <w:color w:val="000000"/>
+          <w:lang w:val="en-US"/>
+        </w:rPr>
+        <w:t>importances</w:t>
+      </w:r>
+      <w:proofErr w:type="spellEnd"/>
+      <w:r>
+        <w:rPr>
+          <w:color w:val="000000"/>
+          <w:lang w:val="en-US"/>
+        </w:rPr>
+        <w:t xml:space="preserve"> of context and subjectivity inherent in the texts analyzed.</w:t>
+      </w:r>
+    </w:p>
+    <w:p>
+      <w:pPr>
+        <w:spacing w:line="360" w:lineRule="auto"/>
+        <w:rPr>
+          <w:rFonts w:ascii="Segoe UI" w:hAnsi="Segoe UI" w:cs="Segoe UI"/>
+          <w:color w:val="DCD9D4"/>
+          <w:shd w:val="clear" w:color="auto" w:fill="161C1E"/>
+          <w:lang w:val="en-US"/>
+        </w:rPr>
+      </w:pPr>
     </w:p>
     <w:p>
       <w:pPr>
@@ -1237,13 +1446,61 @@
         <w:rPr>
           <w:lang w:val="en-US"/>
         </w:rPr>
-        <w:t>NLP, deep learning, op</w:t>
-      </w:r>
-      <w:r>
-        <w:rPr>
-          <w:lang w:val="en-US"/>
-        </w:rPr>
-        <w:t>inion mining, artificial intelligence, text classification</w:t>
+        <w:t>NLP</w:t>
+      </w:r>
+      <w:r>
+        <w:rPr>
+          <w:lang w:val="en-US"/>
+        </w:rPr>
+        <w:t>;</w:t>
+      </w:r>
+      <w:r>
+        <w:rPr>
+          <w:lang w:val="en-US"/>
+        </w:rPr>
+        <w:t xml:space="preserve"> deep learning</w:t>
+      </w:r>
+      <w:r>
+        <w:rPr>
+          <w:lang w:val="en-US"/>
+        </w:rPr>
+        <w:t>;</w:t>
+      </w:r>
+      <w:r>
+        <w:rPr>
+          <w:lang w:val="en-US"/>
+        </w:rPr>
+        <w:t xml:space="preserve"> op</w:t>
+      </w:r>
+      <w:r>
+        <w:rPr>
+          <w:lang w:val="en-US"/>
+        </w:rPr>
+        <w:t>inion mining</w:t>
+      </w:r>
+      <w:r>
+        <w:rPr>
+          <w:lang w:val="en-US"/>
+        </w:rPr>
+        <w:t>;</w:t>
+      </w:r>
+      <w:r>
+        <w:rPr>
+          <w:lang w:val="en-US"/>
+        </w:rPr>
+        <w:t xml:space="preserve"> artificial intelligence</w:t>
+      </w:r>
+      <w:r>
+        <w:rPr>
+          <w:lang w:val="en-US"/>
+        </w:rPr>
+        <w:t>;</w:t>
+      </w:r>
+      <w:r>
+        <w:rPr>
+          <w:lang w:val="en-US"/>
+        </w:rPr>
+        <w:t xml:space="preserve"> text classification</w:t>
       </w:r>
     </w:p>
     <w:p>
@@ -1302,7 +1559,6 @@
           <w:szCs w:val="22"/>
           <w:lang w:val="pt-BR"/>
         </w:rPr>
-        <w:lastRenderedPageBreak/>
         <w:t>Nos últimos anos a indústria audiovisual cresceu consideravelmente e junto a esse crescimento advém o interesse de agradar ao público para que obras de sucesso de bilheteria sejam criadas. Uma maneira de se verificar tal sucesso é por meio da checagem geral de notas e pela leitura de comentários sobre críticos especializados e o público geral que já assistiram determinado conteúdo (</w:t>
       </w:r>
       <w:proofErr w:type="spellStart"/>
@@ -1352,7 +1608,7 @@
         </w:rPr>
         <w:t>Quando observado o conjunto dos comentários produzidos sobre o assunto, identificamos plataformas online que trabalham no registro das críticas e avaliações por meio do texto escrito</w:t>
       </w:r>
-      <w:ins w:id="27" w:author="Adâmara Santos Gonçalves Felício Adâmara" w:date="2024-01-24T14:11:00Z">
+      <w:ins w:id="26" w:author="Adâmara Santos Gonçalves Felício Adâmara" w:date="2024-01-24T14:11:00Z">
         <w:r>
           <w:rPr>
             <w:rFonts w:ascii="Arial" w:eastAsiaTheme="minorHAnsi" w:hAnsi="Arial" w:cs="Arial"/>
@@ -1555,9 +1811,20 @@
           <w:szCs w:val="22"/>
           <w:lang w:val="pt-BR"/>
         </w:rPr>
-        <w:t xml:space="preserve">A análise de sentimentos, conhecida também como mineração de opinião, consiste em uma técnica que avalia a polaridade dos sentimentos, emoções e atitudes de determinado indivíduo de acordo com um objeto de interesse podendo ele ser um filme, produto, serviço e organização </w:t>
-      </w:r>
-      <w:ins w:id="28" w:author="Instituto de Economia" w:date="2024-03-11T15:33:00Z">
+        <w:t xml:space="preserve">A análise de sentimentos, conhecida também como mineração de opinião, consiste em uma técnica que avalia a polaridade dos sentimentos, emoções e atitudes de determinado indivíduo de acordo com um objeto de interesse podendo ele ser um filme, produto, serviço e </w:t>
+      </w:r>
+      <w:r>
+        <w:rPr>
+          <w:rFonts w:ascii="Arial" w:eastAsiaTheme="minorHAnsi" w:hAnsi="Arial" w:cs="Arial"/>
+          <w:color w:val="000000"/>
+          <w:sz w:val="22"/>
+          <w:szCs w:val="22"/>
+          <w:lang w:val="pt-BR"/>
+        </w:rPr>
+        <w:lastRenderedPageBreak/>
+        <w:t xml:space="preserve">organização </w:t>
+      </w:r>
+      <w:ins w:id="27" w:author="Instituto de Economia" w:date="2024-03-11T15:33:00Z">
         <w:r>
           <w:rPr>
             <w:rFonts w:ascii="Arial" w:eastAsiaTheme="minorHAnsi" w:hAnsi="Arial" w:cs="Arial"/>
@@ -1613,7 +1880,7 @@
         </w:rPr>
         <w:t>.</w:t>
       </w:r>
-      <w:ins w:id="29" w:author="Instituto de Economia" w:date="2024-03-11T15:33:00Z">
+      <w:ins w:id="28" w:author="Instituto de Economia" w:date="2024-03-11T15:33:00Z">
         <w:r>
           <w:rPr>
             <w:rFonts w:ascii="Arial" w:eastAsiaTheme="minorHAnsi" w:hAnsi="Arial" w:cs="Arial"/>
@@ -1657,7 +1924,7 @@
         </w:rPr>
         <w:t>, 2023)</w:t>
       </w:r>
-      <w:ins w:id="30" w:author="Adâmara Santos Gonçalves Felício Adâmara" w:date="2024-01-24T14:13:00Z">
+      <w:ins w:id="29" w:author="Adâmara Santos Gonçalves Felício Adâmara" w:date="2024-01-24T14:13:00Z">
         <w:r>
           <w:rPr>
             <w:rFonts w:ascii="Arial" w:eastAsiaTheme="minorHAnsi" w:hAnsi="Arial" w:cs="Arial"/>
@@ -1734,7 +2001,6 @@
           <w:szCs w:val="22"/>
           <w:lang w:val="pt-BR"/>
         </w:rPr>
-        <w:lastRenderedPageBreak/>
         <w:t xml:space="preserve">A importância do emprego de técnicas de PLN na análise de sentimentos de filmes, reflete tanto na automatização do processo de coleta e interpretação de um grande volume de dados, como também oferece uma visão </w:t>
       </w:r>
       <w:r>
@@ -1831,6 +2097,165 @@
         <w:ind w:firstLine="708"/>
         <w:jc w:val="both"/>
         <w:rPr>
+          <w:rFonts w:ascii="Arial" w:eastAsiaTheme="minorHAnsi" w:hAnsi="Arial" w:cs="Arial"/>
+          <w:color w:val="000000"/>
+          <w:sz w:val="22"/>
+          <w:szCs w:val="22"/>
+          <w:lang w:val="pt-BR"/>
+        </w:rPr>
+      </w:pPr>
+      <w:commentRangeStart w:id="30"/>
+      <w:r>
+        <w:rPr>
+          <w:rFonts w:ascii="Arial" w:eastAsiaTheme="minorHAnsi" w:hAnsi="Arial" w:cs="Arial"/>
+          <w:color w:val="000000"/>
+          <w:sz w:val="22"/>
+          <w:szCs w:val="22"/>
+          <w:lang w:val="pt-BR"/>
+        </w:rPr>
+        <w:t>A distinção entre modelos clássicos</w:t>
+      </w:r>
+      <w:r>
+        <w:rPr>
+          <w:rFonts w:ascii="Arial" w:eastAsiaTheme="minorHAnsi" w:hAnsi="Arial" w:cs="Arial"/>
+          <w:color w:val="000000"/>
+          <w:sz w:val="22"/>
+          <w:szCs w:val="22"/>
+          <w:lang w:val="pt-BR"/>
+        </w:rPr>
+        <w:t xml:space="preserve"> ou convencionais</w:t>
+      </w:r>
+      <w:r>
+        <w:rPr>
+          <w:rFonts w:ascii="Arial" w:eastAsiaTheme="minorHAnsi" w:hAnsi="Arial" w:cs="Arial"/>
+          <w:color w:val="000000"/>
+          <w:sz w:val="22"/>
+          <w:szCs w:val="22"/>
+          <w:lang w:val="pt-BR"/>
+        </w:rPr>
+        <w:t xml:space="preserve"> de aprendizado de máquina e os tidos como profundos, marca</w:t>
+      </w:r>
+      <w:r>
+        <w:rPr>
+          <w:rFonts w:ascii="Arial" w:eastAsiaTheme="minorHAnsi" w:hAnsi="Arial" w:cs="Arial"/>
+          <w:color w:val="000000"/>
+          <w:sz w:val="22"/>
+          <w:szCs w:val="22"/>
+          <w:lang w:val="pt-BR"/>
+        </w:rPr>
+        <w:t>ram</w:t>
+      </w:r>
+      <w:r>
+        <w:rPr>
+          <w:rFonts w:ascii="Arial" w:eastAsiaTheme="minorHAnsi" w:hAnsi="Arial" w:cs="Arial"/>
+          <w:color w:val="000000"/>
+          <w:sz w:val="22"/>
+          <w:szCs w:val="22"/>
+          <w:lang w:val="pt-BR"/>
+        </w:rPr>
+        <w:t xml:space="preserve"> uma revolução na capacidade de análise e processamento de dados complexos. Enquanto os clássicos dependem de técnicas estatísticas e abordagens preditivas baseadas em características previamente definidas, os modelos de aprendizado profundo aprendem automaticamente essas características a partir dos dados, com uma arquitetura denominada rede neural que imita </w:t>
+      </w:r>
+      <w:r>
+        <w:rPr>
+          <w:rFonts w:ascii="Arial" w:eastAsiaTheme="minorHAnsi" w:hAnsi="Arial" w:cs="Arial"/>
+          <w:color w:val="000000"/>
+          <w:sz w:val="22"/>
+          <w:szCs w:val="22"/>
+          <w:lang w:val="pt-BR"/>
+        </w:rPr>
+        <w:t>características</w:t>
+      </w:r>
+      <w:r>
+        <w:rPr>
+          <w:rFonts w:ascii="Arial" w:eastAsiaTheme="minorHAnsi" w:hAnsi="Arial" w:cs="Arial"/>
+          <w:color w:val="000000"/>
+          <w:sz w:val="22"/>
+          <w:szCs w:val="22"/>
+          <w:lang w:val="pt-BR"/>
+        </w:rPr>
+        <w:t xml:space="preserve"> </w:t>
+      </w:r>
+      <w:r>
+        <w:rPr>
+          <w:rFonts w:ascii="Arial" w:eastAsiaTheme="minorHAnsi" w:hAnsi="Arial" w:cs="Arial"/>
+          <w:color w:val="000000"/>
+          <w:sz w:val="22"/>
+          <w:szCs w:val="22"/>
+          <w:lang w:val="pt-BR"/>
+        </w:rPr>
+        <w:t>d</w:t>
+      </w:r>
+      <w:r>
+        <w:rPr>
+          <w:rFonts w:ascii="Arial" w:eastAsiaTheme="minorHAnsi" w:hAnsi="Arial" w:cs="Arial"/>
+          <w:color w:val="000000"/>
+          <w:sz w:val="22"/>
+          <w:szCs w:val="22"/>
+          <w:lang w:val="pt-BR"/>
+        </w:rPr>
+        <w:t xml:space="preserve">o cérebro humano (Yann </w:t>
+      </w:r>
+      <w:proofErr w:type="spellStart"/>
+      <w:r>
+        <w:rPr>
+          <w:rFonts w:ascii="Arial" w:eastAsiaTheme="minorHAnsi" w:hAnsi="Arial" w:cs="Arial"/>
+          <w:color w:val="000000"/>
+          <w:sz w:val="22"/>
+          <w:szCs w:val="22"/>
+          <w:lang w:val="pt-BR"/>
+        </w:rPr>
+        <w:t>Lecun</w:t>
+      </w:r>
+      <w:proofErr w:type="spellEnd"/>
+      <w:r>
+        <w:rPr>
+          <w:rFonts w:ascii="Arial" w:eastAsiaTheme="minorHAnsi" w:hAnsi="Arial" w:cs="Arial"/>
+          <w:color w:val="000000"/>
+          <w:sz w:val="22"/>
+          <w:szCs w:val="22"/>
+          <w:lang w:val="pt-BR"/>
+        </w:rPr>
+        <w:t xml:space="preserve"> </w:t>
+      </w:r>
+      <w:r>
+        <w:rPr>
+          <w:rFonts w:ascii="Arial" w:eastAsiaTheme="minorHAnsi" w:hAnsi="Arial" w:cs="Arial"/>
+          <w:i/>
+          <w:iCs/>
+          <w:color w:val="000000"/>
+          <w:sz w:val="22"/>
+          <w:szCs w:val="22"/>
+          <w:lang w:val="pt-BR"/>
+        </w:rPr>
+        <w:t>et al.</w:t>
+      </w:r>
+      <w:r>
+        <w:rPr>
+          <w:rFonts w:ascii="Arial" w:eastAsiaTheme="minorHAnsi" w:hAnsi="Arial" w:cs="Arial"/>
+          <w:color w:val="000000"/>
+          <w:sz w:val="22"/>
+          <w:szCs w:val="22"/>
+          <w:lang w:val="pt-BR"/>
+        </w:rPr>
+        <w:t xml:space="preserve">, 2015). </w:t>
+      </w:r>
+      <w:commentRangeEnd w:id="30"/>
+      <w:r>
+        <w:rPr>
+          <w:rStyle w:val="CommentReference"/>
+          <w:rFonts w:ascii="Arial" w:eastAsiaTheme="minorHAnsi" w:hAnsi="Arial" w:cs="Arial"/>
+          <w:lang w:val="pt-BR"/>
+        </w:rPr>
+        <w:commentReference w:id="30"/>
+      </w:r>
+    </w:p>
+    <w:p>
+      <w:pPr>
+        <w:pStyle w:val="NormalWeb"/>
+        <w:spacing w:before="0" w:beforeAutospacing="0" w:after="90" w:afterAutospacing="0" w:line="360" w:lineRule="auto"/>
+        <w:ind w:firstLine="708"/>
+        <w:jc w:val="both"/>
+        <w:rPr>
           <w:ins w:id="31" w:author="Adâmara Santos Gonçalves Felício Adâmara" w:date="2024-01-24T14:14:00Z"/>
           <w:rFonts w:ascii="Arial" w:eastAsiaTheme="minorHAnsi" w:hAnsi="Arial" w:cs="Arial"/>
           <w:color w:val="000000"/>
@@ -1848,7 +2273,27 @@
           <w:szCs w:val="22"/>
           <w:lang w:val="pt-BR"/>
         </w:rPr>
-        <w:t xml:space="preserve">Esse trabalho busca investigar como modelos de análise de sentimentos podem efetivamente distinguir opiniões positivas, negativas e neutras, com o intuito principal de se avaliar e comparar a eficácia de modelos tradicionais, como o </w:t>
+        <w:t xml:space="preserve">Esse trabalho busca investigar como modelos de análise de sentimentos podem efetivamente distinguir opiniões positivas, negativas e neutras, com o intuito principal de se avaliar e comparar a eficácia de modelos </w:t>
+      </w:r>
+      <w:r>
+        <w:rPr>
+          <w:rFonts w:ascii="Arial" w:eastAsiaTheme="minorHAnsi" w:hAnsi="Arial" w:cs="Arial"/>
+          <w:color w:val="000000"/>
+          <w:sz w:val="22"/>
+          <w:szCs w:val="22"/>
+          <w:lang w:val="pt-BR"/>
+        </w:rPr>
+        <w:t>convencionais</w:t>
+      </w:r>
+      <w:r>
+        <w:rPr>
+          <w:rFonts w:ascii="Arial" w:eastAsiaTheme="minorHAnsi" w:hAnsi="Arial" w:cs="Arial"/>
+          <w:color w:val="000000"/>
+          <w:sz w:val="22"/>
+          <w:szCs w:val="22"/>
+          <w:lang w:val="pt-BR"/>
+        </w:rPr>
+        <w:t xml:space="preserve">, como o </w:t>
       </w:r>
       <w:proofErr w:type="spellStart"/>
       <w:r>
@@ -2003,6 +2448,141 @@
       </w:pPr>
       <w:r>
         <w:rPr>
+          <w:noProof/>
+        </w:rPr>
+        <mc:AlternateContent>
+          <mc:Choice Requires="wps">
+            <w:drawing>
+              <wp:anchor distT="0" distB="0" distL="114300" distR="114300" simplePos="0" relativeHeight="251666432" behindDoc="0" locked="0" layoutInCell="1" allowOverlap="1" wp14:anchorId="76F3D81C" wp14:editId="6840ECCE">
+                <wp:simplePos x="0" y="0"/>
+                <wp:positionH relativeFrom="column">
+                  <wp:posOffset>53564</wp:posOffset>
+                </wp:positionH>
+                <wp:positionV relativeFrom="paragraph">
+                  <wp:posOffset>1165262</wp:posOffset>
+                </wp:positionV>
+                <wp:extent cx="5583227" cy="496561"/>
+                <wp:effectExtent l="0" t="0" r="0" b="0"/>
+                <wp:wrapNone/>
+                <wp:docPr id="974263989" name="Text Box 1"/>
+                <wp:cNvGraphicFramePr/>
+                <a:graphic xmlns:a="http://schemas.openxmlformats.org/drawingml/2006/main">
+                  <a:graphicData uri="http://schemas.microsoft.com/office/word/2010/wordprocessingShape">
+                    <wps:wsp>
+                      <wps:cNvSpPr txBox="1"/>
+                      <wps:spPr>
+                        <a:xfrm>
+                          <a:off x="0" y="0"/>
+                          <a:ext cx="5583227" cy="496561"/>
+                        </a:xfrm>
+                        <a:prstGeom prst="rect">
+                          <a:avLst/>
+                        </a:prstGeom>
+                        <a:noFill/>
+                        <a:ln>
+                          <a:noFill/>
+                        </a:ln>
+                      </wps:spPr>
+                      <wps:style>
+                        <a:lnRef idx="2">
+                          <a:schemeClr val="dk1"/>
+                        </a:lnRef>
+                        <a:fillRef idx="1">
+                          <a:schemeClr val="lt1"/>
+                        </a:fillRef>
+                        <a:effectRef idx="0">
+                          <a:schemeClr val="dk1"/>
+                        </a:effectRef>
+                        <a:fontRef idx="minor">
+                          <a:schemeClr val="dk1"/>
+                        </a:fontRef>
+                      </wps:style>
+                      <wps:txbx>
+                        <w:txbxContent>
+                          <w:p>
+                            <w:pPr>
+                              <w:rPr>
+                                <w:sz w:val="15"/>
+                                <w:szCs w:val="15"/>
+                              </w:rPr>
+                            </w:pPr>
+                            <w:r>
+                              <w:rPr>
+                                <w:sz w:val="15"/>
+                                <w:szCs w:val="15"/>
+                                <w:vertAlign w:val="superscript"/>
+                              </w:rPr>
+                              <w:t>1</w:t>
+                            </w:r>
+                            <w:r>
+                              <w:rPr>
+                                <w:sz w:val="15"/>
+                                <w:szCs w:val="15"/>
+                              </w:rPr>
+                              <w:t>www.imdb.com</w:t>
+                            </w:r>
+                          </w:p>
+                        </w:txbxContent>
+                      </wps:txbx>
+                      <wps:bodyPr rot="0" spcFirstLastPara="0" vertOverflow="overflow" horzOverflow="overflow" vert="horz" wrap="square" lIns="91440" tIns="45720" rIns="91440" bIns="45720" numCol="1" spcCol="0" rtlCol="0" fromWordArt="0" anchor="t" anchorCtr="0" forceAA="0" compatLnSpc="1">
+                        <a:prstTxWarp prst="textNoShape">
+                          <a:avLst/>
+                        </a:prstTxWarp>
+                        <a:noAutofit/>
+                      </wps:bodyPr>
+                    </wps:wsp>
+                  </a:graphicData>
+                </a:graphic>
+                <wp14:sizeRelH relativeFrom="margin">
+                  <wp14:pctWidth>0</wp14:pctWidth>
+                </wp14:sizeRelH>
+                <wp14:sizeRelV relativeFrom="margin">
+                  <wp14:pctHeight>0</wp14:pctHeight>
+                </wp14:sizeRelV>
+              </wp:anchor>
+            </w:drawing>
+          </mc:Choice>
+          <mc:Fallback>
+            <w:pict>
+              <v:shapetype w14:anchorId="76F3D81C" id="_x0000_t202" coordsize="21600,21600" o:spt="202" path="m,l,21600r21600,l21600,xe">
+                <v:stroke joinstyle="miter"/>
+                <v:path gradientshapeok="t" o:connecttype="rect"/>
+              </v:shapetype>
+              <v:shape id="Text Box 1" o:spid="_x0000_s1026" type="#_x0000_t202" style="position:absolute;left:0;text-align:left;margin-left:4.2pt;margin-top:91.75pt;width:439.6pt;height:39.1pt;z-index:251666432;visibility:visible;mso-wrap-style:square;mso-width-percent:0;mso-height-percent:0;mso-wrap-distance-left:9pt;mso-wrap-distance-top:0;mso-wrap-distance-right:9pt;mso-wrap-distance-bottom:0;mso-position-horizontal:absolute;mso-position-horizontal-relative:text;mso-position-vertical:absolute;mso-position-vertical-relative:text;mso-width-percent:0;mso-height-percent:0;mso-width-relative:margin;mso-height-relative:margin;v-text-anchor:top" o:gfxdata="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" filled="f" stroked="f" strokeweight="2pt">
+                <v:textbox>
+                  <w:txbxContent>
+                    <w:p>
+                      <w:pPr>
+                        <w:rPr>
+                          <w:sz w:val="15"/>
+                          <w:szCs w:val="15"/>
+                        </w:rPr>
+                      </w:pPr>
+                      <w:r>
+                        <w:rPr>
+                          <w:sz w:val="15"/>
+                          <w:szCs w:val="15"/>
+                          <w:vertAlign w:val="superscript"/>
+                        </w:rPr>
+                        <w:t>1</w:t>
+                      </w:r>
+                      <w:r>
+                        <w:rPr>
+                          <w:sz w:val="15"/>
+                          <w:szCs w:val="15"/>
+                        </w:rPr>
+                        <w:t>www.imdb.com</w:t>
+                      </w:r>
+                    </w:p>
+                  </w:txbxContent>
+                </v:textbox>
+              </v:shape>
+            </w:pict>
+          </mc:Fallback>
+        </mc:AlternateContent>
+      </w:r>
+      <w:r>
+        <w:rPr>
           <w:rFonts w:ascii="Arial" w:hAnsi="Arial" w:cs="Arial"/>
           <w:sz w:val="22"/>
           <w:szCs w:val="22"/>
@@ -2028,7 +2608,26 @@
           <w:szCs w:val="22"/>
           <w:lang w:val="pt-BR"/>
         </w:rPr>
-        <w:t xml:space="preserve">”) dentro da plataforma do IMDB. </w:t>
+        <w:t>”) dentro da plataforma do IMDB</w:t>
+      </w:r>
+      <w:r>
+        <w:rPr>
+          <w:rFonts w:ascii="Arial" w:hAnsi="Arial" w:cs="Arial"/>
+          <w:sz w:val="22"/>
+          <w:szCs w:val="22"/>
+          <w:vertAlign w:val="superscript"/>
+          <w:lang w:val="pt-BR"/>
+        </w:rPr>
+        <w:t>1</w:t>
+      </w:r>
+      <w:r>
+        <w:rPr>
+          <w:rFonts w:ascii="Arial" w:hAnsi="Arial" w:cs="Arial"/>
+          <w:sz w:val="22"/>
+          <w:szCs w:val="22"/>
+          <w:lang w:val="pt-BR"/>
+        </w:rPr>
+        <w:t xml:space="preserve">. </w:t>
       </w:r>
       <w:r>
         <w:rPr>
@@ -2066,7 +2665,17 @@
           <w:szCs w:val="22"/>
           <w:lang w:val="pt-BR"/>
         </w:rPr>
-        <w:t xml:space="preserve">” consiste na extração de dados da internet de maneira programática, transformando-os em uma base de dados estruturada e permitindo uma coleta de grandes volumes de maneira automatizada minimizando potenciais erros (Mine </w:t>
+        <w:t xml:space="preserve">” consiste na extração de dados da internet de maneira programática, transformando-os em </w:t>
+      </w:r>
+      <w:r>
+        <w:rPr>
+          <w:rFonts w:ascii="Arial" w:hAnsi="Arial" w:cs="Arial"/>
+          <w:sz w:val="22"/>
+          <w:szCs w:val="22"/>
+          <w:lang w:val="pt-BR"/>
+        </w:rPr>
+        <w:lastRenderedPageBreak/>
+        <w:t xml:space="preserve">uma base de dados estruturada e permitindo uma coleta de grandes volumes de maneira automatizada minimizando potenciais erros (Mine </w:t>
       </w:r>
       <w:proofErr w:type="spellStart"/>
       <w:r>
@@ -2116,6 +2725,7 @@
         <w:ind w:firstLine="720"/>
         <w:jc w:val="both"/>
         <w:rPr>
+          <w:ins w:id="33" w:author="Instituto de Economia" w:date="2024-03-11T15:48:00Z"/>
           <w:rFonts w:ascii="Arial" w:hAnsi="Arial" w:cs="Arial"/>
           <w:sz w:val="22"/>
           <w:szCs w:val="22"/>
@@ -2149,7 +2759,7 @@
         </w:rPr>
         <w:t>entre 2022 e 2023, para que as classificações fossem realizadas em comentários avaliados recentemente, mantendo apenas comentários em inglês devido ao site ser de origem norte américa e a natureza desses comentários estar majoritariamente na língua nativa. Após a obtenção e estruturação dos dados, técnicas de limpeza e transformação como a remoção de espaços em branco, emoticons, números e caracteres especiais, assim como a padronização de palavras para letras minúsculas e remoção de palavras vazias (“stop-words”)</w:t>
       </w:r>
-      <w:ins w:id="33" w:author="Adâmara Santos Gonçalves Felício Adâmara" w:date="2024-02-02T20:29:00Z">
+      <w:ins w:id="34" w:author="Adâmara Santos Gonçalves Felício Adâmara" w:date="2024-02-02T20:29:00Z">
         <w:r>
           <w:rPr>
             <w:rFonts w:ascii="Arial" w:hAnsi="Arial" w:cs="Arial"/>
@@ -2214,51 +2824,21 @@
           <w:lang w:val="pt-BR"/>
         </w:rPr>
       </w:pPr>
-    </w:p>
-    <w:p>
-      <w:pPr>
-        <w:pStyle w:val="NormalWeb"/>
-        <w:spacing w:before="0" w:beforeAutospacing="0" w:after="90" w:afterAutospacing="0" w:line="360" w:lineRule="auto"/>
-        <w:ind w:firstLine="720"/>
-        <w:jc w:val="both"/>
-        <w:rPr>
-          <w:ins w:id="34" w:author="Instituto de Economia" w:date="2024-03-11T15:48:00Z"/>
-          <w:rFonts w:ascii="Arial" w:hAnsi="Arial" w:cs="Arial"/>
-          <w:sz w:val="22"/>
-          <w:szCs w:val="22"/>
-          <w:lang w:val="pt-BR"/>
-        </w:rPr>
-      </w:pPr>
-    </w:p>
-    <w:p>
-      <w:pPr>
-        <w:pStyle w:val="NormalWeb"/>
-        <w:spacing w:before="0" w:beforeAutospacing="0" w:after="90" w:afterAutospacing="0" w:line="360" w:lineRule="auto"/>
-        <w:ind w:firstLine="720"/>
-        <w:jc w:val="both"/>
-        <w:rPr>
-          <w:rFonts w:ascii="Arial" w:hAnsi="Arial" w:cs="Arial"/>
-          <w:sz w:val="22"/>
-          <w:szCs w:val="22"/>
-          <w:lang w:val="pt-BR"/>
-        </w:rPr>
-      </w:pPr>
       <w:r>
         <w:rPr>
           <w:noProof/>
           <w:lang w:eastAsia="pt-BR"/>
         </w:rPr>
-        <w:lastRenderedPageBreak/>
         <mc:AlternateContent>
           <mc:Choice Requires="wpg">
             <w:drawing>
-              <wp:anchor distT="0" distB="0" distL="114300" distR="114300" simplePos="0" relativeHeight="251659264" behindDoc="0" locked="0" layoutInCell="1" allowOverlap="1" wp14:anchorId="43335FEB" wp14:editId="15378494">
+              <wp:anchor distT="0" distB="0" distL="114300" distR="114300" simplePos="0" relativeHeight="251659264" behindDoc="0" locked="0" layoutInCell="1" allowOverlap="1" wp14:anchorId="43335FEB" wp14:editId="3C341A1D">
                 <wp:simplePos x="0" y="0"/>
                 <wp:positionH relativeFrom="column">
-                  <wp:posOffset>45720</wp:posOffset>
+                  <wp:posOffset>6350</wp:posOffset>
                 </wp:positionH>
                 <wp:positionV relativeFrom="paragraph">
-                  <wp:posOffset>12700</wp:posOffset>
+                  <wp:posOffset>254411</wp:posOffset>
                 </wp:positionV>
                 <wp:extent cx="5759450" cy="1441450"/>
                 <wp:effectExtent l="0" t="0" r="0" b="0"/>
@@ -2272,7 +2852,7 @@
                       <wpg:grpSpPr>
                         <a:xfrm>
                           <a:off x="0" y="0"/>
-                          <a:ext cx="5759450" cy="1432560"/>
+                          <a:ext cx="5759450" cy="1441450"/>
                           <a:chOff x="0" y="0"/>
                           <a:chExt cx="5759450" cy="1432560"/>
                         </a:xfrm>
@@ -2457,7 +3037,7 @@
           </mc:Choice>
           <mc:Fallback>
             <w:pict>
-              <v:group w14:anchorId="43335FEB" id="Agrupar 15" o:spid="_x0000_s1026" style="position:absolute;left:0;text-align:left;margin-left:3.6pt;margin-top:1pt;width:453.5pt;height:113.5pt;z-index:251659264" coordsize="57594,14325" o:gfxdata="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">
+              <v:group w14:anchorId="43335FEB" id="Agrupar 15" o:spid="_x0000_s1027" style="position:absolute;left:0;text-align:left;margin-left:.5pt;margin-top:20.05pt;width:453.5pt;height:113.5pt;z-index:251659264" coordsize="57594,14325" o:gfxdata="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">
                 <v:shapetype id="_x0000_t75" coordsize="21600,21600" o:spt="75" o:preferrelative="t" path="m@4@5l@4@11@9@11@9@5xe" filled="f" stroked="f">
                   <v:stroke joinstyle="miter"/>
                   <v:formulas>
@@ -2477,14 +3057,10 @@
                   <v:path o:extrusionok="f" gradientshapeok="t" o:connecttype="rect"/>
                   <o:lock v:ext="edit" aspectratio="t"/>
                 </v:shapetype>
-                <v:shape id="Imagem 8" o:spid="_x0000_s1027" type="#_x0000_t75" alt="Uma imagem contendo Teams&#10;&#10;Descrição gerada automaticamente" style="position:absolute;width:57594;height:9232;visibility:visible;mso-wrap-style:square" o:gfxdata="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">
+                <v:shape id="Imagem 8" o:spid="_x0000_s1028" type="#_x0000_t75" alt="Uma imagem contendo Teams&#10;&#10;Descrição gerada automaticamente" style="position:absolute;width:57594;height:9232;visibility:visible;mso-wrap-style:square" o:gfxdata="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">
                   <v:imagedata r:id="rId17" o:title="Uma imagem contendo Teams&#10;&#10;Descrição gerada automaticamente"/>
                 </v:shape>
-                <v:shapetype id="_x0000_t202" coordsize="21600,21600" o:spt="202" path="m,l,21600r21600,l21600,xe">
-                  <v:stroke joinstyle="miter"/>
-                  <v:path gradientshapeok="t" o:connecttype="rect"/>
-                </v:shapetype>
-                <v:shape id="Caixa de Texto 14" o:spid="_x0000_s1028" type="#_x0000_t202" style="position:absolute;top:9842;width:57594;height:4483;visibility:visible;mso-wrap-style:square;v-text-anchor:top" o:gfxdata="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" stroked="f">
+                <v:shape id="Caixa de Texto 14" o:spid="_x0000_s1029" type="#_x0000_t202" style="position:absolute;top:9842;width:57594;height:4483;visibility:visible;mso-wrap-style:square;v-text-anchor:top" o:gfxdata="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" stroked="f">
                   <v:textbox style="mso-fit-shape-to-text:t" inset="0,0,0,0">
                     <w:txbxContent>
                       <w:p>
@@ -2604,6 +3180,34 @@
           </mc:Fallback>
         </mc:AlternateContent>
       </w:r>
+    </w:p>
+    <w:p>
+      <w:pPr>
+        <w:pStyle w:val="NormalWeb"/>
+        <w:spacing w:before="0" w:beforeAutospacing="0" w:after="90" w:afterAutospacing="0" w:line="360" w:lineRule="auto"/>
+        <w:ind w:firstLine="720"/>
+        <w:jc w:val="both"/>
+        <w:rPr>
+          <w:rFonts w:ascii="Arial" w:hAnsi="Arial" w:cs="Arial"/>
+          <w:sz w:val="22"/>
+          <w:szCs w:val="22"/>
+          <w:lang w:val="pt-BR"/>
+        </w:rPr>
+      </w:pPr>
+    </w:p>
+    <w:p>
+      <w:pPr>
+        <w:pStyle w:val="NormalWeb"/>
+        <w:spacing w:before="0" w:beforeAutospacing="0" w:after="90" w:afterAutospacing="0" w:line="360" w:lineRule="auto"/>
+        <w:ind w:firstLine="720"/>
+        <w:jc w:val="both"/>
+        <w:rPr>
+          <w:rFonts w:ascii="Arial" w:hAnsi="Arial" w:cs="Arial"/>
+          <w:sz w:val="22"/>
+          <w:szCs w:val="22"/>
+          <w:lang w:val="pt-BR"/>
+        </w:rPr>
+      </w:pPr>
       <w:r>
         <w:rPr>
           <w:rFonts w:ascii="Arial" w:hAnsi="Arial" w:cs="Arial"/>
@@ -2714,6 +3318,20 @@
           <w:lang w:val="pt-BR"/>
         </w:rPr>
       </w:pPr>
+    </w:p>
+    <w:p>
+      <w:pPr>
+        <w:pStyle w:val="NormalWeb"/>
+        <w:spacing w:before="0" w:beforeAutospacing="0" w:after="90" w:afterAutospacing="0" w:line="360" w:lineRule="auto"/>
+        <w:ind w:firstLine="720"/>
+        <w:jc w:val="both"/>
+        <w:rPr>
+          <w:rFonts w:ascii="Arial" w:hAnsi="Arial" w:cs="Arial"/>
+          <w:sz w:val="22"/>
+          <w:szCs w:val="22"/>
+          <w:lang w:val="pt-BR"/>
+        </w:rPr>
+      </w:pPr>
       <w:r>
         <w:rPr>
           <w:rFonts w:ascii="Arial" w:hAnsi="Arial" w:cs="Arial"/>
@@ -2905,6 +3523,7 @@
           <w:szCs w:val="22"/>
           <w:lang w:val="pt-BR"/>
         </w:rPr>
+        <w:lastRenderedPageBreak/>
         <w:t>As técnicas escolhidas foram o “</w:t>
       </w:r>
       <w:proofErr w:type="spellStart"/>
@@ -3153,17 +3772,7 @@
           <w:szCs w:val="22"/>
           <w:lang w:val="pt-BR"/>
         </w:rPr>
-        <w:t xml:space="preserve"> precisão, consiste nas previsões corretas de uma classe com relação a todas as previsões feitas para a mesma classe, a revocação representa as previsões corretas de uma classe com relação ao total de casos que realmente pertencem a essa classe e a pontuação F1 é uma média harmônica entre a precisão e revocação, fornecendo um valor </w:t>
-      </w:r>
-      <w:r>
-        <w:rPr>
-          <w:rFonts w:ascii="Arial" w:hAnsi="Arial" w:cs="Arial"/>
-          <w:sz w:val="22"/>
-          <w:szCs w:val="22"/>
-          <w:lang w:val="pt-BR"/>
-        </w:rPr>
-        <w:lastRenderedPageBreak/>
-        <w:t>que equilibra ambas as métricas</w:t>
+        <w:t xml:space="preserve"> precisão, consiste nas previsões corretas de uma classe com relação a todas as previsões feitas para a mesma classe, a revocação representa as previsões corretas de uma classe com relação ao total de casos que realmente pertencem a essa classe e a pontuação F1 é uma média harmônica entre a precisão e revocação, fornecendo um valor que equilibra ambas as métricas</w:t>
       </w:r>
       <w:commentRangeEnd w:id="42"/>
       <w:r>
@@ -3380,65 +3989,53 @@
           <w:szCs w:val="22"/>
           <w:lang w:val="pt-BR"/>
         </w:rPr>
-        <w:t xml:space="preserve">Para ambos os modelos foi realizado um particionamento de 80:20 entre os dados alocados para treinamento e teste respectivamente. </w:t>
-      </w:r>
-      <w:commentRangeStart w:id="44"/>
-      <w:commentRangeStart w:id="45"/>
-      <w:r>
-        <w:rPr>
-          <w:rFonts w:ascii="Arial" w:hAnsi="Arial" w:cs="Arial"/>
-          <w:sz w:val="22"/>
-          <w:szCs w:val="22"/>
-          <w:lang w:val="pt-BR"/>
-        </w:rPr>
-        <w:t xml:space="preserve">Há 100 anos atrás, o economista Italiano Wilfred Pareto fez a observação de que 80% de toda a riqueza estava concentrada em 20% da população, o que mais tarde a partir do desenvolvimento de uma fórmula matemática acabou descrevendo esse fenômeno de distribuição desigual presente em seu país. Essa formulação ficou conhecida como distribuição de Pareto e mais tarde, em 1940 como regra de Pareto devido a generalização por parte de J.M </w:t>
-      </w:r>
-      <w:proofErr w:type="spellStart"/>
-      <w:r>
-        <w:rPr>
-          <w:rFonts w:ascii="Arial" w:hAnsi="Arial" w:cs="Arial"/>
-          <w:sz w:val="22"/>
-          <w:szCs w:val="22"/>
-          <w:lang w:val="pt-BR"/>
-        </w:rPr>
-        <w:t>Juran</w:t>
-      </w:r>
-      <w:proofErr w:type="spellEnd"/>
-      <w:r>
-        <w:rPr>
-          <w:rFonts w:ascii="Arial" w:hAnsi="Arial" w:cs="Arial"/>
-          <w:sz w:val="22"/>
-          <w:szCs w:val="22"/>
-          <w:lang w:val="pt-BR"/>
-        </w:rPr>
-        <w:t xml:space="preserve">. </w:t>
-      </w:r>
-      <w:commentRangeEnd w:id="44"/>
-      <w:r>
-        <w:rPr>
-          <w:rStyle w:val="CommentReference"/>
-          <w:rFonts w:ascii="Arial" w:eastAsiaTheme="minorHAnsi" w:hAnsi="Arial" w:cs="Arial"/>
-          <w:lang w:val="pt-BR"/>
-        </w:rPr>
-        <w:commentReference w:id="44"/>
-      </w:r>
-      <w:commentRangeEnd w:id="45"/>
-      <w:r>
-        <w:rPr>
-          <w:rStyle w:val="CommentReference"/>
-          <w:rFonts w:ascii="Arial" w:eastAsiaTheme="minorHAnsi" w:hAnsi="Arial" w:cs="Arial"/>
-          <w:lang w:val="pt-BR"/>
-        </w:rPr>
-        <w:commentReference w:id="45"/>
-      </w:r>
-      <w:r>
-        <w:rPr>
-          <w:rFonts w:ascii="Arial" w:hAnsi="Arial" w:cs="Arial"/>
-          <w:sz w:val="22"/>
-          <w:szCs w:val="22"/>
-          <w:lang w:val="pt-BR"/>
-        </w:rPr>
-        <w:t>Essa abordagem segue o princípio de Pareto onde 20% dos fatores estão representados nos 80% outros fatores (Rosie</w:t>
+        <w:t>Para ambos os modelos foi realizado um particionamento de 80:20 entre os dados alocados para treinamento e teste respectivamente.</w:t>
+      </w:r>
+      <w:r>
+        <w:rPr>
+          <w:rFonts w:ascii="Arial" w:hAnsi="Arial" w:cs="Arial"/>
+          <w:sz w:val="22"/>
+          <w:szCs w:val="22"/>
+          <w:lang w:val="pt-BR"/>
+        </w:rPr>
+        <w:t xml:space="preserve"> </w:t>
+      </w:r>
+      <w:r>
+        <w:rPr>
+          <w:rFonts w:ascii="Arial" w:hAnsi="Arial" w:cs="Arial"/>
+          <w:sz w:val="22"/>
+          <w:szCs w:val="22"/>
+          <w:lang w:val="pt-BR"/>
+        </w:rPr>
+        <w:t>Essa abordagem segue o princípio de Pare</w:t>
+      </w:r>
+      <w:r>
+        <w:rPr>
+          <w:rFonts w:ascii="Arial" w:hAnsi="Arial" w:cs="Arial"/>
+          <w:sz w:val="22"/>
+          <w:szCs w:val="22"/>
+          <w:lang w:val="pt-BR"/>
+        </w:rPr>
+        <w:t>to</w:t>
+      </w:r>
+      <w:r>
+        <w:rPr>
+          <w:rFonts w:ascii="Arial" w:hAnsi="Arial" w:cs="Arial"/>
+          <w:sz w:val="22"/>
+          <w:szCs w:val="22"/>
+          <w:vertAlign w:val="superscript"/>
+          <w:lang w:val="pt-BR"/>
+        </w:rPr>
+        <w:t>2</w:t>
+      </w:r>
+      <w:r>
+        <w:rPr>
+          <w:rFonts w:ascii="Arial" w:hAnsi="Arial" w:cs="Arial"/>
+          <w:sz w:val="22"/>
+          <w:szCs w:val="22"/>
+          <w:lang w:val="pt-BR"/>
+        </w:rPr>
+        <w:t xml:space="preserve"> onde 20% dos fatores estão representados nos 80% outros fatores (Rosie</w:t>
       </w:r>
       <w:r>
         <w:rPr>
@@ -3467,6 +4064,216 @@
         <w:ind w:firstLine="709"/>
       </w:pPr>
       <w:r>
+        <w:rPr>
+          <w:noProof/>
+        </w:rPr>
+        <mc:AlternateContent>
+          <mc:Choice Requires="wps">
+            <w:drawing>
+              <wp:anchor distT="0" distB="0" distL="114300" distR="114300" simplePos="0" relativeHeight="251664384" behindDoc="0" locked="0" layoutInCell="1" allowOverlap="1" wp14:anchorId="7CBC5A34" wp14:editId="11F8ADB7">
+                <wp:simplePos x="0" y="0"/>
+                <wp:positionH relativeFrom="column">
+                  <wp:posOffset>-49418</wp:posOffset>
+                </wp:positionH>
+                <wp:positionV relativeFrom="paragraph">
+                  <wp:posOffset>623570</wp:posOffset>
+                </wp:positionV>
+                <wp:extent cx="5583227" cy="496561"/>
+                <wp:effectExtent l="0" t="0" r="0" b="0"/>
+                <wp:wrapNone/>
+                <wp:docPr id="604560101" name="Text Box 1"/>
+                <wp:cNvGraphicFramePr/>
+                <a:graphic xmlns:a="http://schemas.openxmlformats.org/drawingml/2006/main">
+                  <a:graphicData uri="http://schemas.microsoft.com/office/word/2010/wordprocessingShape">
+                    <wps:wsp>
+                      <wps:cNvSpPr txBox="1"/>
+                      <wps:spPr>
+                        <a:xfrm>
+                          <a:off x="0" y="0"/>
+                          <a:ext cx="5583227" cy="496561"/>
+                        </a:xfrm>
+                        <a:prstGeom prst="rect">
+                          <a:avLst/>
+                        </a:prstGeom>
+                        <a:noFill/>
+                        <a:ln>
+                          <a:noFill/>
+                        </a:ln>
+                      </wps:spPr>
+                      <wps:style>
+                        <a:lnRef idx="2">
+                          <a:schemeClr val="dk1"/>
+                        </a:lnRef>
+                        <a:fillRef idx="1">
+                          <a:schemeClr val="lt1"/>
+                        </a:fillRef>
+                        <a:effectRef idx="0">
+                          <a:schemeClr val="dk1"/>
+                        </a:effectRef>
+                        <a:fontRef idx="minor">
+                          <a:schemeClr val="dk1"/>
+                        </a:fontRef>
+                      </wps:style>
+                      <wps:txbx>
+                        <w:txbxContent>
+                          <w:p>
+                            <w:pPr>
+                              <w:pStyle w:val="Footer"/>
+                              <w:rPr>
+                                <w:sz w:val="13"/>
+                                <w:szCs w:val="13"/>
+                              </w:rPr>
+                            </w:pPr>
+                            <w:r>
+                              <w:rPr>
+                                <w:sz w:val="13"/>
+                                <w:szCs w:val="13"/>
+                                <w:vertAlign w:val="superscript"/>
+                              </w:rPr>
+                              <w:t>2</w:t>
+                            </w:r>
+                            <w:r>
+                              <w:rPr>
+                                <w:sz w:val="13"/>
+                                <w:szCs w:val="13"/>
+                              </w:rPr>
+                              <w:t xml:space="preserve">Há 100 anos atrás, o economista Italiano Wilfred Pareto fez a observação de que 80% de toda a riqueza estava concentrada em 20% da população, o que mais tarde a partir do desenvolvimento de uma fórmula matemática acabou descrevendo esse fenômeno de distribuição desigual presente em seu país. Essa formulação ficou conhecida como distribuição de Pareto e mais tarde, em 1940 como regra de Pareto devido a generalização por parte de J.M </w:t>
+                            </w:r>
+                            <w:proofErr w:type="spellStart"/>
+                            <w:r>
+                              <w:rPr>
+                                <w:sz w:val="13"/>
+                                <w:szCs w:val="13"/>
+                              </w:rPr>
+                              <w:t>Juran</w:t>
+                            </w:r>
+                            <w:proofErr w:type="spellEnd"/>
+                            <w:r>
+                              <w:rPr>
+                                <w:sz w:val="13"/>
+                                <w:szCs w:val="13"/>
+                              </w:rPr>
+                              <w:t xml:space="preserve">. </w:t>
+                            </w:r>
+                            <w:r>
+                              <w:rPr>
+                                <w:rStyle w:val="CommentReference"/>
+                                <w:sz w:val="13"/>
+                                <w:szCs w:val="13"/>
+                              </w:rPr>
+                              <w:annotationRef/>
+                            </w:r>
+                            <w:r>
+                              <w:rPr>
+                                <w:rStyle w:val="CommentReference"/>
+                                <w:sz w:val="13"/>
+                                <w:szCs w:val="13"/>
+                              </w:rPr>
+                              <w:annotationRef/>
+                            </w:r>
+                          </w:p>
+                          <w:p>
+                            <w:pPr>
+                              <w:rPr>
+                                <w:sz w:val="20"/>
+                                <w:szCs w:val="20"/>
+                              </w:rPr>
+                            </w:pPr>
+                          </w:p>
+                        </w:txbxContent>
+                      </wps:txbx>
+                      <wps:bodyPr rot="0" spcFirstLastPara="0" vertOverflow="overflow" horzOverflow="overflow" vert="horz" wrap="square" lIns="91440" tIns="45720" rIns="91440" bIns="45720" numCol="1" spcCol="0" rtlCol="0" fromWordArt="0" anchor="t" anchorCtr="0" forceAA="0" compatLnSpc="1">
+                        <a:prstTxWarp prst="textNoShape">
+                          <a:avLst/>
+                        </a:prstTxWarp>
+                        <a:noAutofit/>
+                      </wps:bodyPr>
+                    </wps:wsp>
+                  </a:graphicData>
+                </a:graphic>
+                <wp14:sizeRelH relativeFrom="margin">
+                  <wp14:pctWidth>0</wp14:pctWidth>
+                </wp14:sizeRelH>
+              </wp:anchor>
+            </w:drawing>
+          </mc:Choice>
+          <mc:Fallback>
+            <w:pict>
+              <v:shape w14:anchorId="7CBC5A34" id="_x0000_s1030" type="#_x0000_t202" style="position:absolute;left:0;text-align:left;margin-left:-3.9pt;margin-top:49.1pt;width:439.6pt;height:39.1pt;z-index:251664384;visibility:visible;mso-wrap-style:square;mso-width-percent:0;mso-wrap-distance-left:9pt;mso-wrap-distance-top:0;mso-wrap-distance-right:9pt;mso-wrap-distance-bottom:0;mso-position-horizontal:absolute;mso-position-horizontal-relative:text;mso-position-vertical:absolute;mso-position-vertical-relative:text;mso-width-percent:0;mso-width-relative:margin;v-text-anchor:top" o:gfxdata="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" filled="f" stroked="f" strokeweight="2pt">
+                <v:textbox>
+                  <w:txbxContent>
+                    <w:p>
+                      <w:pPr>
+                        <w:pStyle w:val="Footer"/>
+                        <w:rPr>
+                          <w:sz w:val="13"/>
+                          <w:szCs w:val="13"/>
+                        </w:rPr>
+                      </w:pPr>
+                      <w:r>
+                        <w:rPr>
+                          <w:sz w:val="13"/>
+                          <w:szCs w:val="13"/>
+                          <w:vertAlign w:val="superscript"/>
+                        </w:rPr>
+                        <w:t>2</w:t>
+                      </w:r>
+                      <w:r>
+                        <w:rPr>
+                          <w:sz w:val="13"/>
+                          <w:szCs w:val="13"/>
+                        </w:rPr>
+                        <w:t xml:space="preserve">Há 100 anos atrás, o economista Italiano Wilfred Pareto fez a observação de que 80% de toda a riqueza estava concentrada em 20% da população, o que mais tarde a partir do desenvolvimento de uma fórmula matemática acabou descrevendo esse fenômeno de distribuição desigual presente em seu país. Essa formulação ficou conhecida como distribuição de Pareto e mais tarde, em 1940 como regra de Pareto devido a generalização por parte de J.M </w:t>
+                      </w:r>
+                      <w:proofErr w:type="spellStart"/>
+                      <w:r>
+                        <w:rPr>
+                          <w:sz w:val="13"/>
+                          <w:szCs w:val="13"/>
+                        </w:rPr>
+                        <w:t>Juran</w:t>
+                      </w:r>
+                      <w:proofErr w:type="spellEnd"/>
+                      <w:r>
+                        <w:rPr>
+                          <w:sz w:val="13"/>
+                          <w:szCs w:val="13"/>
+                        </w:rPr>
+                        <w:t xml:space="preserve">. </w:t>
+                      </w:r>
+                      <w:r>
+                        <w:rPr>
+                          <w:rStyle w:val="CommentReference"/>
+                          <w:sz w:val="13"/>
+                          <w:szCs w:val="13"/>
+                        </w:rPr>
+                        <w:annotationRef/>
+                      </w:r>
+                      <w:r>
+                        <w:rPr>
+                          <w:rStyle w:val="CommentReference"/>
+                          <w:sz w:val="13"/>
+                          <w:szCs w:val="13"/>
+                        </w:rPr>
+                        <w:annotationRef/>
+                      </w:r>
+                    </w:p>
+                    <w:p>
+                      <w:pPr>
+                        <w:rPr>
+                          <w:sz w:val="20"/>
+                          <w:szCs w:val="20"/>
+                        </w:rPr>
+                      </w:pPr>
+                    </w:p>
+                  </w:txbxContent>
+                </v:textbox>
+              </v:shape>
+            </w:pict>
+          </mc:Fallback>
+        </mc:AlternateContent>
+      </w:r>
+      <w:r>
         <w:t xml:space="preserve">O primeiro modelo treinado foi o </w:t>
       </w:r>
       <w:proofErr w:type="spellStart"/>
@@ -3491,7 +4298,11 @@
       </w:r>
       <w:proofErr w:type="spellEnd"/>
       <w:r>
-        <w:t>, onde se calcula a probabilidade de um evento acontecer com base em probabilidades condicionais, podendo ser aplicado no contexto de análise de sentimentos que leva em consideração a probabilidade de um texto pertencer a determinada classificação (</w:t>
+        <w:t xml:space="preserve">, onde se calcula a probabilidade de um evento acontecer com base em probabilidades </w:t>
+      </w:r>
+      <w:r>
+        <w:lastRenderedPageBreak/>
+        <w:t>condicionais, podendo ser aplicado no contexto de análise de sentimentos que leva em consideração a probabilidade de um texto pertencer a determinada classificação (</w:t>
       </w:r>
       <w:proofErr w:type="spellStart"/>
       <w:r>
@@ -3601,11 +4412,7 @@
       </w:r>
       <w:proofErr w:type="spellEnd"/>
       <w:r>
-        <w:t xml:space="preserve"> que é especificamente adequado para variáveis que apresentam contagens de palavras e que </w:t>
-      </w:r>
-      <w:r>
-        <w:lastRenderedPageBreak/>
-        <w:t xml:space="preserve">normalmente são obtidas usando técnicas de bolsa de palavras (“bag </w:t>
+        <w:t xml:space="preserve"> que é especificamente adequado para variáveis que apresentam contagens de palavras e que normalmente são obtidas usando técnicas de bolsa de palavras (“bag </w:t>
       </w:r>
       <w:proofErr w:type="spellStart"/>
       <w:r>
@@ -3740,7 +4547,11 @@
       </w:r>
       <w:proofErr w:type="spellEnd"/>
       <w:r>
-        <w:t xml:space="preserve">] que consiste em uma versão modificada da otimização estocástica de primeira ordem Adam. Ambos de diferem devido ao </w:t>
+        <w:t xml:space="preserve">] que consiste em uma versão modificada da otimização estocástica de primeira </w:t>
+      </w:r>
+      <w:r>
+        <w:lastRenderedPageBreak/>
+        <w:t xml:space="preserve">ordem Adam. Ambos de diferem devido ao </w:t>
       </w:r>
       <w:proofErr w:type="spellStart"/>
       <w:r>
@@ -3905,17 +4716,7 @@
           <w:szCs w:val="22"/>
           <w:lang w:val="pt-BR"/>
         </w:rPr>
-        <w:t xml:space="preserve">” para extração de dados da internet e </w:t>
-      </w:r>
-      <w:r>
-        <w:rPr>
-          <w:rFonts w:ascii="Arial" w:hAnsi="Arial" w:cs="Arial"/>
-          <w:sz w:val="22"/>
-          <w:szCs w:val="22"/>
-          <w:lang w:val="pt-BR"/>
-        </w:rPr>
-        <w:lastRenderedPageBreak/>
-        <w:t>aplicação de aleatoriedades, “</w:t>
+        <w:t>” para extração de dados da internet e aplicação de aleatoriedades, “</w:t>
       </w:r>
       <w:proofErr w:type="spellStart"/>
       <w:r>
@@ -4097,23 +4898,84 @@
       <w:pPr>
         <w:pStyle w:val="ListParagraph"/>
         <w:spacing w:line="360" w:lineRule="auto"/>
+        <w:ind w:left="0"/>
+        <w:jc w:val="left"/>
+        <w:rPr>
+          <w:b/>
+        </w:rPr>
+      </w:pPr>
+    </w:p>
+    <w:p>
+      <w:pPr>
+        <w:pStyle w:val="ListParagraph"/>
+        <w:spacing w:line="360" w:lineRule="auto"/>
         <w:ind w:left="0" w:firstLine="709"/>
+      </w:pPr>
+      <w:r>
+        <w:t xml:space="preserve">A Figura 2 </w:t>
+      </w:r>
+      <w:r>
+        <w:t xml:space="preserve">exibe </w:t>
+      </w:r>
+      <w:r>
+        <w:t>as quatro classificações realizadas para ambos os dicionários léxicos, sendo consideradas padrão aquelas contendo apenas a implementação da técnica, e</w:t>
+      </w:r>
+      <w:r>
+        <w:t xml:space="preserve"> </w:t>
+      </w:r>
+      <w:r>
+        <w:t>customizada que envolveram uma remoção de palavras extras que aparecem com muita frequência em ambas as avaliações, sem trazer um significado relevante.</w:t>
+      </w:r>
+      <w:r>
+        <w:t xml:space="preserve"> </w:t>
+      </w:r>
+    </w:p>
+    <w:p>
+      <w:pPr>
+        <w:pStyle w:val="ListParagraph"/>
+        <w:spacing w:line="360" w:lineRule="auto"/>
+        <w:ind w:left="0" w:firstLine="709"/>
+      </w:pPr>
+      <w:r>
+        <w:t>O dicionário “</w:t>
+      </w:r>
+      <w:proofErr w:type="spellStart"/>
+      <w:r>
+        <w:t>Opinion</w:t>
+      </w:r>
+      <w:proofErr w:type="spellEnd"/>
+      <w:r>
+        <w:t xml:space="preserve"> </w:t>
+      </w:r>
+      <w:proofErr w:type="spellStart"/>
+      <w:r>
+        <w:t>Lexicon</w:t>
+      </w:r>
+      <w:proofErr w:type="spellEnd"/>
+      <w:r>
+        <w:t>” customizado foi escolhido como rótulo oficial das avaliações, devido a apresentar uma sensibilidade maior em suas classificações, principalmente levando em consideração os comentários de natureza neutra.</w:t>
+      </w:r>
+    </w:p>
+    <w:p>
+      <w:pPr>
+        <w:spacing w:line="360" w:lineRule="auto"/>
       </w:pPr>
       <w:r>
         <w:rPr>
           <w:noProof/>
           <w:lang w:eastAsia="pt-BR"/>
         </w:rPr>
+        <w:lastRenderedPageBreak/>
         <mc:AlternateContent>
           <mc:Choice Requires="wpg">
             <w:drawing>
-              <wp:anchor distT="0" distB="0" distL="114300" distR="114300" simplePos="0" relativeHeight="251663360" behindDoc="0" locked="0" layoutInCell="1" allowOverlap="1" wp14:anchorId="4EFF159E" wp14:editId="5B59D5E5">
+              <wp:anchor distT="0" distB="0" distL="114300" distR="114300" simplePos="0" relativeHeight="251663360" behindDoc="0" locked="0" layoutInCell="1" allowOverlap="1" wp14:anchorId="4EFF159E" wp14:editId="10189CA8">
                 <wp:simplePos x="0" y="0"/>
                 <wp:positionH relativeFrom="column">
-                  <wp:posOffset>49530</wp:posOffset>
+                  <wp:posOffset>3175</wp:posOffset>
                 </wp:positionH>
                 <wp:positionV relativeFrom="paragraph">
-                  <wp:posOffset>1065530</wp:posOffset>
+                  <wp:posOffset>180452</wp:posOffset>
                 </wp:positionV>
                 <wp:extent cx="5795010" cy="3344545"/>
                 <wp:effectExtent l="0" t="0" r="0" b="8255"/>
@@ -4135,7 +4997,7 @@
                       <wpg:grpSpPr>
                         <a:xfrm>
                           <a:off x="0" y="0"/>
-                          <a:ext cx="5795010" cy="3343910"/>
+                          <a:ext cx="5795010" cy="3344545"/>
                           <a:chOff x="0" y="0"/>
                           <a:chExt cx="5795039" cy="3344394"/>
                         </a:xfrm>
@@ -4306,8 +5168,8 @@
           </mc:Choice>
           <mc:Fallback>
             <w:pict>
-              <v:group w14:anchorId="4EFF159E" id="Agrupar 971077887" o:spid="_x0000_s1029" style="position:absolute;left:0;text-align:left;margin-left:3.9pt;margin-top:83.9pt;width:456.3pt;height:263.35pt;z-index:251663360" coordsize="57950,33443" o:gfxdata="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">
-                <v:shape id="Caixa de Texto 18" o:spid="_x0000_s1030" type="#_x0000_t202" style="position:absolute;left:423;top:29006;width:57527;height:4437;visibility:visible;mso-wrap-style:square;v-text-anchor:top" o:gfxdata="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" stroked="f">
+              <v:group w14:anchorId="4EFF159E" id="Agrupar 971077887" o:spid="_x0000_s1031" style="position:absolute;left:0;text-align:left;margin-left:.25pt;margin-top:14.2pt;width:456.3pt;height:263.35pt;z-index:251663360" coordsize="57950,33443" o:gfxdata="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">
+                <v:shape id="Caixa de Texto 18" o:spid="_x0000_s1032" type="#_x0000_t202" style="position:absolute;left:423;top:29006;width:57527;height:4437;visibility:visible;mso-wrap-style:square;v-text-anchor:top" o:gfxdata="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" stroked="f">
                   <v:textbox inset="0,0,0,0">
                     <w:txbxContent>
                       <w:p>
@@ -4408,7 +5270,7 @@
                     </w:txbxContent>
                   </v:textbox>
                 </v:shape>
-                <v:shape id="Imagem 18" o:spid="_x0000_s1031" type="#_x0000_t75" alt="Gráfico, Gráfico de barras, Gráfico de mapa de árvore&#10;&#10;Descrição gerada automaticamente" style="position:absolute;width:57524;height:28270;visibility:visible;mso-wrap-style:square" o:gfxdata="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">
+                <v:shape id="Imagem 18" o:spid="_x0000_s1033" type="#_x0000_t75" alt="Gráfico, Gráfico de barras, Gráfico de mapa de árvore&#10;&#10;Descrição gerada automaticamente" style="position:absolute;width:57524;height:28270;visibility:visible;mso-wrap-style:square" o:gfxdata="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">
                   <v:imagedata r:id="rId19" o:title="Gráfico, Gráfico de barras, Gráfico de mapa de árvore&#10;&#10;Descrição gerada automaticamente" croptop="4877f" cropbottom="3717f"/>
                 </v:shape>
                 <w10:wrap type="tight"/>
@@ -4417,15 +5279,6 @@
           </mc:Fallback>
         </mc:AlternateContent>
       </w:r>
-      <w:r>
-        <w:t xml:space="preserve">A Figura 2 </w:t>
-      </w:r>
-      <w:r>
-        <w:t xml:space="preserve">exibe </w:t>
-      </w:r>
-      <w:r>
-        <w:t>as quatro classificações realizadas para ambos os dicionários léxicos, sendo consideradas padrão aquelas contendo apenas a implementação da técnica, e customizada que envolveram uma remoção de palavras extras que aparecem com muita frequência em ambas as avaliações, sem trazer um significado relevante.</w:t>
-      </w:r>
     </w:p>
     <w:p>
       <w:pPr>
@@ -4433,25 +5286,6 @@
         <w:spacing w:line="360" w:lineRule="auto"/>
         <w:ind w:left="0" w:firstLine="709"/>
       </w:pPr>
-      <w:r>
-        <w:t>O dicionário “</w:t>
-      </w:r>
-      <w:proofErr w:type="spellStart"/>
-      <w:r>
-        <w:t>Opinion</w:t>
-      </w:r>
-      <w:proofErr w:type="spellEnd"/>
-      <w:r>
-        <w:t xml:space="preserve"> </w:t>
-      </w:r>
-      <w:proofErr w:type="spellStart"/>
-      <w:r>
-        <w:t>Lexicon</w:t>
-      </w:r>
-      <w:proofErr w:type="spellEnd"/>
-      <w:r>
-        <w:t>” customizado foi escolhido como rótulo oficial das avaliações, devido a apresentar uma sensibilidade maior em suas classificações, principalmente levando em consideração os comentários de natureza neutra.</w:t>
-      </w:r>
     </w:p>
     <w:p>
       <w:pPr>
@@ -4484,20 +5318,6 @@
         <w:spacing w:line="360" w:lineRule="auto"/>
         <w:ind w:left="0" w:firstLine="708"/>
       </w:pPr>
-    </w:p>
-    <w:p>
-      <w:pPr>
-        <w:pStyle w:val="ListParagraph"/>
-        <w:spacing w:line="360" w:lineRule="auto"/>
-        <w:ind w:left="0" w:firstLine="708"/>
-      </w:pPr>
-    </w:p>
-    <w:p>
-      <w:pPr>
-        <w:pStyle w:val="ListParagraph"/>
-        <w:spacing w:line="360" w:lineRule="auto"/>
-        <w:ind w:left="0" w:firstLine="708"/>
-      </w:pPr>
       <w:r>
         <w:rPr>
           <w:noProof/>
@@ -4506,13 +5326,13 @@
         <mc:AlternateContent>
           <mc:Choice Requires="wpg">
             <w:drawing>
-              <wp:anchor distT="0" distB="0" distL="114300" distR="114300" simplePos="0" relativeHeight="251661312" behindDoc="0" locked="0" layoutInCell="1" allowOverlap="1" wp14:anchorId="2AED1D73" wp14:editId="62443DA5">
+              <wp:anchor distT="0" distB="0" distL="114300" distR="114300" simplePos="0" relativeHeight="251661312" behindDoc="0" locked="0" layoutInCell="1" allowOverlap="1" wp14:anchorId="2AED1D73" wp14:editId="5DBDAAD4">
                 <wp:simplePos x="0" y="0"/>
                 <wp:positionH relativeFrom="column">
                   <wp:posOffset>-91440</wp:posOffset>
                 </wp:positionH>
                 <wp:positionV relativeFrom="paragraph">
-                  <wp:posOffset>-635</wp:posOffset>
+                  <wp:posOffset>167565</wp:posOffset>
                 </wp:positionV>
                 <wp:extent cx="5752465" cy="2704465"/>
                 <wp:effectExtent l="0" t="0" r="635" b="635"/>
@@ -4526,7 +5346,7 @@
                       <wpg:grpSpPr>
                         <a:xfrm>
                           <a:off x="0" y="0"/>
-                          <a:ext cx="5752465" cy="2696210"/>
+                          <a:ext cx="5752465" cy="2704465"/>
                           <a:chOff x="0" y="0"/>
                           <a:chExt cx="5752465" cy="2692962"/>
                         </a:xfrm>
@@ -4684,11 +5504,11 @@
           </mc:Choice>
           <mc:Fallback>
             <w:pict>
-              <v:group w14:anchorId="2AED1D73" id="Agrupar 7" o:spid="_x0000_s1032" style="position:absolute;left:0;text-align:left;margin-left:-7.2pt;margin-top:-.05pt;width:452.95pt;height:212.95pt;z-index:251661312" coordsize="57524,26929" o:gfxdata="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">
-                <v:shape id="Imagem 14" o:spid="_x0000_s1033" type="#_x0000_t75" style="position:absolute;width:57524;height:21855;visibility:visible;mso-wrap-style:square" o:gfxdata="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">
+              <v:group w14:anchorId="2AED1D73" id="Agrupar 7" o:spid="_x0000_s1034" style="position:absolute;left:0;text-align:left;margin-left:-7.2pt;margin-top:13.2pt;width:452.95pt;height:212.95pt;z-index:251661312" coordsize="57524,26929" o:gfxdata="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">
+                <v:shape id="Imagem 14" o:spid="_x0000_s1035" type="#_x0000_t75" style="position:absolute;width:57524;height:21855;visibility:visible;mso-wrap-style:square" o:gfxdata="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">
                   <v:imagedata r:id="rId21" o:title=""/>
                 </v:shape>
-                <v:shape id="Caixa de Texto 6" o:spid="_x0000_s1034" type="#_x0000_t202" style="position:absolute;top:22446;width:57524;height:4483;visibility:visible;mso-wrap-style:square;v-text-anchor:top" o:gfxdata="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" stroked="f">
+                <v:shape id="Caixa de Texto 6" o:spid="_x0000_s1036" type="#_x0000_t202" style="position:absolute;top:22446;width:57524;height:4483;visibility:visible;mso-wrap-style:square;v-text-anchor:top" o:gfxdata="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" stroked="f">
                   <v:textbox style="mso-fit-shape-to-text:t" inset="0,0,0,0">
                     <w:txbxContent>
                       <w:p>
@@ -4785,25 +5605,6 @@
         <w:spacing w:line="360" w:lineRule="auto"/>
         <w:ind w:left="0" w:firstLine="708"/>
       </w:pPr>
-      <w:r>
-        <w:t xml:space="preserve">O modelo </w:t>
-      </w:r>
-      <w:proofErr w:type="spellStart"/>
-      <w:r>
-        <w:t>Naïve</w:t>
-      </w:r>
-      <w:proofErr w:type="spellEnd"/>
-      <w:r>
-        <w:t xml:space="preserve"> </w:t>
-      </w:r>
-      <w:proofErr w:type="spellStart"/>
-      <w:r>
-        <w:t>Bayes</w:t>
-      </w:r>
-      <w:proofErr w:type="spellEnd"/>
-      <w:r>
-        <w:t xml:space="preserve"> alcançou desempenho comparativamente melhor na classificação dos sentimentos de categoria neutra, o que não se aplicou para as duas outras categorias, sugerindo uma maior dificuldade em diferenciar as classes positivo a negativo. Por outro lado, o modelo BERT apresentou um desempenho superior, com quantidades significativamente maiores de predições corretas e menos confusões entre as duas categorias, como evidenciado pelos valores elevados na diagonal principal. </w:t>
-      </w:r>
     </w:p>
     <w:p>
       <w:pPr>
@@ -4812,9 +5613,36 @@
         <w:ind w:left="0" w:firstLine="708"/>
       </w:pPr>
       <w:r>
+        <w:lastRenderedPageBreak/>
+        <w:t xml:space="preserve">O modelo </w:t>
+      </w:r>
+      <w:proofErr w:type="spellStart"/>
+      <w:r>
+        <w:t>Naïve</w:t>
+      </w:r>
+      <w:proofErr w:type="spellEnd"/>
+      <w:r>
+        <w:t xml:space="preserve"> </w:t>
+      </w:r>
+      <w:proofErr w:type="spellStart"/>
+      <w:r>
+        <w:t>Bayes</w:t>
+      </w:r>
+      <w:proofErr w:type="spellEnd"/>
+      <w:r>
+        <w:t xml:space="preserve"> alcançou desempenho comparativamente melhor na classificação dos sentimentos de categoria neutra, o que não se aplicou para as duas outras categorias, sugerindo uma maior dificuldade em diferenciar as classes positivo a negativo. Por outro lado, o modelo BERT apresentou um desempenho superior, com quantidades significativamente maiores de predições corretas e menos confusões entre as duas categorias, como evidenciado pelos valores elevados na diagonal principal. </w:t>
+      </w:r>
+    </w:p>
+    <w:p>
+      <w:pPr>
+        <w:pStyle w:val="ListParagraph"/>
+        <w:spacing w:line="360" w:lineRule="auto"/>
+        <w:ind w:left="0" w:firstLine="708"/>
+      </w:pPr>
+      <w:r>
         <w:t>No geral</w:t>
       </w:r>
-      <w:ins w:id="46" w:author="Adâmara Santos Gonçalves Felício Adâmara" w:date="2024-02-02T20:04:00Z">
+      <w:ins w:id="44" w:author="Adâmara Santos Gonçalves Felício Adâmara" w:date="2024-02-02T20:04:00Z">
         <w:r>
           <w:t>,</w:t>
         </w:r>
@@ -4828,16 +5656,16 @@
       <w:r>
         <w:t xml:space="preserve"> de </w:t>
       </w:r>
-      <w:commentRangeStart w:id="47"/>
+      <w:commentRangeStart w:id="45"/>
       <w:r>
         <w:t>81%</w:t>
       </w:r>
-      <w:commentRangeEnd w:id="47"/>
+      <w:commentRangeEnd w:id="45"/>
       <w:r>
         <w:rPr>
           <w:rStyle w:val="CommentReference"/>
         </w:rPr>
-        <w:commentReference w:id="47"/>
+        <w:commentReference w:id="45"/>
       </w:r>
       <w:r>
         <w:t xml:space="preserve"> para o </w:t>
@@ -4858,16 +5686,16 @@
       <w:r>
         <w:t xml:space="preserve"> e </w:t>
       </w:r>
-      <w:commentRangeStart w:id="48"/>
+      <w:commentRangeStart w:id="46"/>
       <w:r>
         <w:t xml:space="preserve">89% </w:t>
       </w:r>
-      <w:commentRangeEnd w:id="48"/>
+      <w:commentRangeEnd w:id="46"/>
       <w:r>
         <w:rPr>
           <w:rStyle w:val="CommentReference"/>
         </w:rPr>
-        <w:commentReference w:id="48"/>
+        <w:commentReference w:id="46"/>
       </w:r>
       <w:r>
         <w:t>para o BERT, o que denota uma eficácia maior nas classificações por parte do modelo de rede neural sendo consistente com a natureza do algoritmo que, como um modelo de linguagem textual profundo, é capaz de compreender com maior capacidade a complexidade e os matizes do texto.</w:t>
@@ -4878,16 +5706,16 @@
         <w:spacing w:line="360" w:lineRule="auto"/>
         <w:ind w:firstLine="708"/>
       </w:pPr>
-      <w:commentRangeStart w:id="49"/>
-      <w:commentRangeStart w:id="50"/>
+      <w:commentRangeStart w:id="47"/>
+      <w:commentRangeStart w:id="48"/>
       <w:r>
         <w:rPr>
           <w:bCs/>
         </w:rPr>
         <w:t xml:space="preserve">No gráfico </w:t>
       </w:r>
-      <w:commentRangeEnd w:id="49"/>
-      <w:commentRangeEnd w:id="50"/>
+      <w:commentRangeEnd w:id="47"/>
+      <w:commentRangeEnd w:id="48"/>
       <w:r>
         <w:rPr>
           <w:bCs/>
@@ -4898,13 +5726,13 @@
         <w:rPr>
           <w:rStyle w:val="CommentReference"/>
         </w:rPr>
-        <w:commentReference w:id="49"/>
+        <w:commentReference w:id="47"/>
       </w:r>
       <w:r>
         <w:rPr>
           <w:rStyle w:val="CommentReference"/>
         </w:rPr>
-        <w:commentReference w:id="50"/>
+        <w:commentReference w:id="48"/>
       </w:r>
       <w:r>
         <w:rPr>
@@ -4934,11 +5762,11 @@
         <w:spacing w:line="360" w:lineRule="auto"/>
         <w:ind w:firstLine="708"/>
         <w:rPr>
-          <w:ins w:id="51" w:author="Adâmara Santos Gonçalves Felício Adâmara" w:date="2024-02-02T20:10:00Z"/>
-        </w:rPr>
-      </w:pPr>
-      <w:commentRangeStart w:id="52"/>
-      <w:commentRangeStart w:id="53"/>
+          <w:ins w:id="49" w:author="Adâmara Santos Gonçalves Felício Adâmara" w:date="2024-02-02T20:10:00Z"/>
+        </w:rPr>
+      </w:pPr>
+      <w:commentRangeStart w:id="50"/>
+      <w:commentRangeStart w:id="51"/>
       <w:r>
         <w:t xml:space="preserve">A precisão foi de 76% </w:t>
       </w:r>
@@ -4966,19 +5794,19 @@
       <w:r>
         <w:t xml:space="preserve">ente sendo 78% para as positivas, 79% para as negativas e 87% para as neutras. Os fatores F1 foram consistentes, com 77% e 80% para as positivas e negativas e 87% para neutras, revelando um equilíbrio entre precisão e revocação. </w:t>
       </w:r>
-      <w:commentRangeEnd w:id="52"/>
+      <w:commentRangeEnd w:id="50"/>
       <w:r>
         <w:rPr>
           <w:rStyle w:val="CommentReference"/>
         </w:rPr>
-        <w:commentReference w:id="52"/>
-      </w:r>
-      <w:commentRangeEnd w:id="53"/>
+        <w:commentReference w:id="50"/>
+      </w:r>
+      <w:commentRangeEnd w:id="51"/>
       <w:r>
         <w:rPr>
           <w:rStyle w:val="CommentReference"/>
         </w:rPr>
-        <w:commentReference w:id="53"/>
+        <w:commentReference w:id="51"/>
       </w:r>
     </w:p>
     <w:p>
@@ -4990,11 +5818,10 @@
           <w:noProof/>
           <w:lang w:eastAsia="pt-BR"/>
         </w:rPr>
-        <w:lastRenderedPageBreak/>
         <mc:AlternateContent>
           <mc:Choice Requires="wpg">
             <w:drawing>
-              <wp:anchor distT="0" distB="0" distL="114300" distR="114300" simplePos="0" relativeHeight="251662336" behindDoc="0" locked="0" layoutInCell="1" allowOverlap="1" wp14:anchorId="658F9074" wp14:editId="505A6424">
+              <wp:anchor distT="0" distB="0" distL="114300" distR="114300" simplePos="0" relativeHeight="251662336" behindDoc="0" locked="0" layoutInCell="1" allowOverlap="1" wp14:anchorId="658F9074" wp14:editId="00B86D4F">
                 <wp:simplePos x="0" y="0"/>
                 <wp:positionH relativeFrom="column">
                   <wp:posOffset>7603</wp:posOffset>
@@ -5183,11 +6010,11 @@
           </mc:Choice>
           <mc:Fallback>
             <w:pict>
-              <v:group w14:anchorId="658F9074" id="Agrupar 2068980354" o:spid="_x0000_s1035" style="position:absolute;left:0;text-align:left;margin-left:.6pt;margin-top:14.85pt;width:459.1pt;height:258.7pt;z-index:251662336" coordsize="58305,32855" o:gfxdata="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">
-                <v:shape id="Imagem 11" o:spid="_x0000_s1036" type="#_x0000_t75" style="position:absolute;width:58305;height:26454;visibility:visible;mso-wrap-style:square" o:gfxdata="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">
+              <v:group w14:anchorId="658F9074" id="Agrupar 2068980354" o:spid="_x0000_s1037" style="position:absolute;left:0;text-align:left;margin-left:.6pt;margin-top:14.85pt;width:459.1pt;height:258.7pt;z-index:251662336" coordsize="58305,32855" o:gfxdata="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">
+                <v:shape id="Imagem 11" o:spid="_x0000_s1038" type="#_x0000_t75" style="position:absolute;width:58305;height:26454;visibility:visible;mso-wrap-style:square" o:gfxdata="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">
                   <v:imagedata r:id="rId23" o:title=""/>
                 </v:shape>
-                <v:shape id="Caixa de Texto 9" o:spid="_x0000_s1037" type="#_x0000_t202" style="position:absolute;top:26765;width:58293;height:6090;visibility:visible;mso-wrap-style:square;v-text-anchor:top" o:gfxdata="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" stroked="f">
+                <v:shape id="Caixa de Texto 9" o:spid="_x0000_s1039" type="#_x0000_t202" style="position:absolute;top:26765;width:58293;height:6090;visibility:visible;mso-wrap-style:square;v-text-anchor:top" o:gfxdata="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" stroked="f">
                   <v:textbox inset="0,0,0,0">
                     <w:txbxContent>
                       <w:p>
@@ -5301,71 +6128,173 @@
         <w:spacing w:line="360" w:lineRule="auto"/>
         <w:ind w:firstLine="708"/>
         <w:rPr>
-          <w:ins w:id="54" w:author="Adâmara Santos Gonçalves Felício Adâmara" w:date="2024-02-02T20:11:00Z"/>
-        </w:rPr>
-      </w:pPr>
-      <w:r>
+          <w:ins w:id="52" w:author="Adâmara Santos Gonçalves Felício Adâmara" w:date="2024-02-02T20:11:00Z"/>
+        </w:rPr>
+      </w:pPr>
+      <w:r>
+        <w:lastRenderedPageBreak/>
         <w:t xml:space="preserve">Embora no cenário geral o BERT </w:t>
+      </w:r>
+      <w:commentRangeStart w:id="53"/>
+      <w:commentRangeStart w:id="54"/>
+      <w:r>
+        <w:t xml:space="preserve">tenha </w:t>
+      </w:r>
+      <w:commentRangeEnd w:id="53"/>
+      <w:commentRangeEnd w:id="54"/>
+      <w:r>
+        <w:t>um</w:t>
+      </w:r>
+      <w:r>
+        <w:t xml:space="preserve"> melhor</w:t>
+      </w:r>
+      <w:r>
+        <w:t xml:space="preserve"> desempenho</w:t>
+      </w:r>
+      <w:r>
+        <w:t xml:space="preserve"> do que</w:t>
+      </w:r>
+      <w:r>
+        <w:t xml:space="preserve"> </w:t>
+      </w:r>
+      <w:r>
+        <w:rPr>
+          <w:rStyle w:val="CommentReference"/>
+        </w:rPr>
+        <w:commentReference w:id="53"/>
+      </w:r>
+      <w:r>
+        <w:rPr>
+          <w:rStyle w:val="CommentReference"/>
+        </w:rPr>
+        <w:commentReference w:id="54"/>
+      </w:r>
+      <w:r>
+        <w:t xml:space="preserve">o </w:t>
+      </w:r>
+      <w:proofErr w:type="spellStart"/>
+      <w:r>
+        <w:t>Naïve</w:t>
+      </w:r>
+      <w:proofErr w:type="spellEnd"/>
+      <w:r>
+        <w:t xml:space="preserve"> </w:t>
+      </w:r>
+      <w:proofErr w:type="spellStart"/>
+      <w:r>
+        <w:t>Bayes</w:t>
+      </w:r>
+      <w:proofErr w:type="spellEnd"/>
+      <w:r>
+        <w:t>, o modelo mais simples exibiu uma capacidade notável nas classificações dos sentimentos neutros, o que é relevante em contextos em que essa distinção é crucial.</w:t>
+      </w:r>
+    </w:p>
+    <w:p>
+      <w:pPr>
+        <w:spacing w:line="360" w:lineRule="auto"/>
+        <w:ind w:firstLine="708"/>
+      </w:pPr>
+      <w:r>
+        <w:t xml:space="preserve">Por outro lado, o modelo de rede neural evidenciou uma performance superior, com uma predominância particularmente expressiva para as métricas revocação e pontuação F1, levando em consideração os sentimentos das classes positiva e negativa. O BERT com sua </w:t>
       </w:r>
       <w:commentRangeStart w:id="55"/>
       <w:commentRangeStart w:id="56"/>
       <w:r>
-        <w:t xml:space="preserve">tenha </w:t>
+        <w:t>arquitetura avançada</w:t>
       </w:r>
       <w:commentRangeEnd w:id="55"/>
+      <w:r>
+        <w:rPr>
+          <w:rStyle w:val="CommentReference"/>
+        </w:rPr>
+        <w:commentReference w:id="55"/>
+      </w:r>
       <w:commentRangeEnd w:id="56"/>
-      <w:ins w:id="57" w:author="Rodrigo Franciozi" w:date="2024-03-13T11:06:00Z">
-        <w:r>
-          <w:t>performado melhor do que</w:t>
-        </w:r>
-        <w:r>
-          <w:t xml:space="preserve"> </w:t>
-        </w:r>
-      </w:ins>
       <w:r>
         <w:rPr>
           <w:rStyle w:val="CommentReference"/>
         </w:rPr>
-        <w:commentReference w:id="55"/>
-      </w:r>
-      <w:r>
-        <w:rPr>
-          <w:rStyle w:val="CommentReference"/>
-        </w:rPr>
         <w:commentReference w:id="56"/>
       </w:r>
       <w:r>
-        <w:t xml:space="preserve">o </w:t>
-      </w:r>
-      <w:proofErr w:type="spellStart"/>
-      <w:r>
-        <w:t>Naïve</w:t>
-      </w:r>
-      <w:proofErr w:type="spellEnd"/>
-      <w:r>
         <w:t xml:space="preserve"> </w:t>
       </w:r>
-      <w:proofErr w:type="spellStart"/>
-      <w:r>
-        <w:t>Bayes</w:t>
-      </w:r>
-      <w:proofErr w:type="spellEnd"/>
-      <w:r>
-        <w:t>, o modelo mais simples exibiu uma capacidade notável nas classificações dos sentimentos neutros, o que é relevante em contextos em que essa distinção é crucial.</w:t>
+      <w:r>
+        <w:rPr>
+          <w:highlight w:val="yellow"/>
+        </w:rPr>
+        <w:t>baseada em redes neurais e que se distingue por entender o contexto das palavras em uma frase</w:t>
+      </w:r>
+      <w:r>
+        <w:t xml:space="preserve">, demonstrou uma consistência que contribui para uma taxa menor de falsos negativos e uma e uma melhor identificação global dos sentimentos. </w:t>
       </w:r>
     </w:p>
     <w:p>
       <w:pPr>
         <w:spacing w:line="360" w:lineRule="auto"/>
         <w:ind w:firstLine="708"/>
-      </w:pPr>
-      <w:r>
-        <w:t xml:space="preserve">Por outro lado, o modelo de rede neural evidenciou uma performance superior, com uma predominância particularmente expressiva para as métricas revocação e pontuação F1, levando em consideração os sentimentos das classes positiva e negativa. O BERT com sua </w:t>
-      </w:r>
+        <w:rPr>
+          <w:ins w:id="57" w:author="Adâmara Santos Gonçalves Felício Adâmara" w:date="2024-01-24T14:27:00Z"/>
+          <w:b/>
+        </w:rPr>
+      </w:pPr>
       <w:commentRangeStart w:id="58"/>
-      <w:commentRangeStart w:id="59"/>
-      <w:r>
-        <w:t>arquitetura avançada</w:t>
+      <w:r>
+        <w:t>A</w:t>
+      </w:r>
+      <w:r>
+        <w:t xml:space="preserve"> precisão para as avaliações </w:t>
+      </w:r>
+      <w:r>
+        <w:t>negativas</w:t>
+      </w:r>
+      <w:r>
+        <w:t xml:space="preserve"> alcançou </w:t>
+      </w:r>
+      <w:r>
+        <w:t>93%</w:t>
+      </w:r>
+      <w:r>
+        <w:t xml:space="preserve"> e a revocação </w:t>
+      </w:r>
+      <w:r>
+        <w:t>97%</w:t>
+      </w:r>
+      <w:r>
+        <w:t xml:space="preserve">, demonstrando alta confiabilidade e capacidade de identificação correta das avaliações positivas. O escore F1 foi de </w:t>
+      </w:r>
+      <w:r>
+        <w:t>95%,</w:t>
+      </w:r>
+      <w:r>
+        <w:t xml:space="preserve"> indicando um excelente balanceamento entre precisão e revocação. Para as avaliações </w:t>
+      </w:r>
+      <w:r>
+        <w:t>positivas</w:t>
+      </w:r>
+      <w:r>
+        <w:t xml:space="preserve">, a precisão e a revocação foram de </w:t>
+      </w:r>
+      <w:r>
+        <w:t>87%</w:t>
+      </w:r>
+      <w:r>
+        <w:t xml:space="preserve"> e </w:t>
+      </w:r>
+      <w:r>
+        <w:t>86%</w:t>
+      </w:r>
+      <w:r>
+        <w:t xml:space="preserve">, respectivamente, com um escore F1 de </w:t>
+      </w:r>
+      <w:r>
+        <w:t>86%</w:t>
+      </w:r>
+      <w:r>
+        <w:t>, evidenciando consistência.</w:t>
+      </w:r>
+      <w:r>
+        <w:t xml:space="preserve"> As métricas para as avaliações neutras apresentaram uma leve redução quando comparadas com as positivas especificamente para a revocação, mas ainda assim mostraram um desempenho sólido.</w:t>
       </w:r>
       <w:commentRangeEnd w:id="58"/>
       <w:r>
@@ -5373,100 +6302,6 @@
           <w:rStyle w:val="CommentReference"/>
         </w:rPr>
         <w:commentReference w:id="58"/>
-      </w:r>
-      <w:commentRangeEnd w:id="59"/>
-      <w:r>
-        <w:rPr>
-          <w:rStyle w:val="CommentReference"/>
-        </w:rPr>
-        <w:commentReference w:id="59"/>
-      </w:r>
-      <w:r>
-        <w:t xml:space="preserve"> </w:t>
-      </w:r>
-      <w:r>
-        <w:rPr>
-          <w:highlight w:val="yellow"/>
-        </w:rPr>
-        <w:t>baseada em redes neurais e que se distingue por entender o contexto das palavras em uma frase</w:t>
-      </w:r>
-      <w:r>
-        <w:t xml:space="preserve">, demonstrou uma consistência que contribui para uma taxa menor de falsos negativos e uma e uma melhor identificação global dos sentimentos. </w:t>
-      </w:r>
-    </w:p>
-    <w:p>
-      <w:pPr>
-        <w:spacing w:line="360" w:lineRule="auto"/>
-        <w:ind w:firstLine="708"/>
-        <w:rPr>
-          <w:ins w:id="60" w:author="Adâmara Santos Gonçalves Felício Adâmara" w:date="2024-01-24T14:27:00Z"/>
-          <w:b/>
-        </w:rPr>
-      </w:pPr>
-      <w:commentRangeStart w:id="61"/>
-      <w:r>
-        <w:t>A</w:t>
-      </w:r>
-      <w:r>
-        <w:t xml:space="preserve"> precisão para as avaliações </w:t>
-      </w:r>
-      <w:r>
-        <w:t>negativas</w:t>
-      </w:r>
-      <w:r>
-        <w:t xml:space="preserve"> alcançou </w:t>
-      </w:r>
-      <w:r>
-        <w:t>93%</w:t>
-      </w:r>
-      <w:r>
-        <w:t xml:space="preserve"> e a revocação </w:t>
-      </w:r>
-      <w:r>
-        <w:t>97%</w:t>
-      </w:r>
-      <w:r>
-        <w:t xml:space="preserve">, demonstrando alta confiabilidade e capacidade de identificação correta das avaliações positivas. O escore F1 foi de </w:t>
-      </w:r>
-      <w:r>
-        <w:t>95%,</w:t>
-      </w:r>
-      <w:r>
-        <w:t xml:space="preserve"> indicando um excelente balanceamento entre precisão e revocação. Para as avaliações </w:t>
-      </w:r>
-      <w:r>
-        <w:t>positivas</w:t>
-      </w:r>
-      <w:r>
-        <w:t xml:space="preserve">, a precisão e a revocação foram de </w:t>
-      </w:r>
-      <w:r>
-        <w:t>87%</w:t>
-      </w:r>
-      <w:r>
-        <w:t xml:space="preserve"> e </w:t>
-      </w:r>
-      <w:r>
-        <w:t>86%</w:t>
-      </w:r>
-      <w:r>
-        <w:t xml:space="preserve">, respectivamente, com um escore F1 de </w:t>
-      </w:r>
-      <w:r>
-        <w:t>86%</w:t>
-      </w:r>
-      <w:r>
-        <w:t>, evidenciando consistência.</w:t>
-      </w:r>
-      <w:r>
-        <w:t xml:space="preserve"> As métricas para as avaliações neutras apresentaram uma leve redução quando comparadas com as positivas especificamente para a revocação, mas ainda assim mostraram um desempenho sólido.</w:t>
-      </w:r>
-      <w:commentRangeEnd w:id="61"/>
-      <w:r>
-        <w:rPr>
-          <w:rStyle w:val="CommentReference"/>
-        </w:rPr>
-        <w:commentReference w:id="61"/>
       </w:r>
     </w:p>
     <w:p>
@@ -5485,7 +6320,7 @@
         <w:spacing w:line="360" w:lineRule="auto"/>
         <w:ind w:left="0" w:firstLine="708"/>
         <w:rPr>
-          <w:ins w:id="62" w:author="Adâmara Santos Gonçalves Felício Adâmara" w:date="2024-01-24T14:27:00Z"/>
+          <w:ins w:id="59" w:author="Adâmara Santos Gonçalves Felício Adâmara" w:date="2024-01-24T14:27:00Z"/>
           <w:b/>
           <w:bCs/>
         </w:rPr>
@@ -5514,7 +6349,7 @@
           <w:bCs/>
         </w:rPr>
       </w:pPr>
-      <w:commentRangeStart w:id="63"/>
+      <w:commentRangeStart w:id="60"/>
       <w:r>
         <w:rPr>
           <w:bCs/>
@@ -5559,14 +6394,7 @@
         <w:rPr>
           <w:bCs/>
         </w:rPr>
-        <w:t xml:space="preserve"> com o objetivo de comparar resultados entre seis modelos </w:t>
-      </w:r>
-      <w:r>
-        <w:rPr>
-          <w:bCs/>
-        </w:rPr>
-        <w:lastRenderedPageBreak/>
-        <w:t>diferentes</w:t>
+        <w:t xml:space="preserve"> com o objetivo de comparar resultados entre seis modelos diferentes</w:t>
       </w:r>
       <w:r>
         <w:rPr>
@@ -5574,7 +6402,8 @@
         </w:rPr>
         <w:t xml:space="preserve">. </w:t>
       </w:r>
-      <w:commentRangeStart w:id="64"/>
+      <w:commentRangeStart w:id="61"/>
+      <w:commentRangeStart w:id="62"/>
       <w:r>
         <w:rPr>
           <w:bCs/>
@@ -5617,12 +6446,19 @@
         </w:rPr>
         <w:t>clássicas</w:t>
       </w:r>
-      <w:commentRangeEnd w:id="64"/>
+      <w:commentRangeEnd w:id="61"/>
       <w:r>
         <w:rPr>
           <w:rStyle w:val="CommentReference"/>
         </w:rPr>
-        <w:commentReference w:id="64"/>
+        <w:commentReference w:id="61"/>
+      </w:r>
+      <w:commentRangeEnd w:id="62"/>
+      <w:r>
+        <w:rPr>
+          <w:rStyle w:val="CommentReference"/>
+        </w:rPr>
+        <w:commentReference w:id="62"/>
       </w:r>
       <w:r>
         <w:rPr>
@@ -5902,7 +6738,14 @@
         <w:rPr>
           <w:bCs/>
         </w:rPr>
-        <w:t xml:space="preserve"> identificar complexidades presentes</w:t>
+        <w:t xml:space="preserve"> identificar complexidades </w:t>
+      </w:r>
+      <w:r>
+        <w:rPr>
+          <w:bCs/>
+        </w:rPr>
+        <w:lastRenderedPageBreak/>
+        <w:t>presentes</w:t>
       </w:r>
       <w:r>
         <w:rPr>
@@ -6029,14 +6872,50 @@
         <w:rPr>
           <w:bCs/>
         </w:rPr>
-        <w:t xml:space="preserve"> como exemplo de modelo utilizado foram de 86.79%, 87,35%, 86,30% e 86,24% para acurácia, precisão, revocação e pontuação F1 respectivamente, quando comparadas com 95,91%, 96,80%, 95,07% e 95,93% geradas pelo modelo híbrido, denotam uma importância de se misturarem estados da arte atuais na obtenção de melhorias em performance.</w:t>
-      </w:r>
-      <w:commentRangeEnd w:id="63"/>
+        <w:t xml:space="preserve"> como exemplo de modelo utilizado foram de 86.</w:t>
+      </w:r>
+      <w:r>
+        <w:rPr>
+          <w:bCs/>
+        </w:rPr>
+        <w:t>8</w:t>
+      </w:r>
+      <w:r>
+        <w:rPr>
+          <w:bCs/>
+        </w:rPr>
+        <w:t>%, 87,</w:t>
+      </w:r>
+      <w:r>
+        <w:rPr>
+          <w:bCs/>
+        </w:rPr>
+        <w:t>4</w:t>
+      </w:r>
+      <w:r>
+        <w:rPr>
+          <w:bCs/>
+        </w:rPr>
+        <w:t>%, 86,3% e 86,2% para acurácia, precisão, revocação e pontuação F1 respectivamente, quando comparadas com 95,9%, 96,8%, 95,</w:t>
+      </w:r>
+      <w:r>
+        <w:rPr>
+          <w:bCs/>
+        </w:rPr>
+        <w:t>1</w:t>
+      </w:r>
+      <w:r>
+        <w:rPr>
+          <w:bCs/>
+        </w:rPr>
+        <w:t>% e 95,9% geradas pelo modelo híbrido, denotam uma importância de se misturarem estados da arte atuais na obtenção de melhorias em performance.</w:t>
+      </w:r>
+      <w:commentRangeEnd w:id="60"/>
       <w:r>
         <w:rPr>
           <w:rStyle w:val="CommentReference"/>
         </w:rPr>
-        <w:commentReference w:id="63"/>
+        <w:commentReference w:id="60"/>
       </w:r>
     </w:p>
     <w:p>
@@ -6045,18 +6924,23 @@
         <w:spacing w:line="360" w:lineRule="auto"/>
         <w:ind w:left="0" w:firstLine="709"/>
         <w:rPr>
-          <w:ins w:id="65" w:author="Instituto de Economia" w:date="2024-03-11T16:09:00Z"/>
-          <w:b/>
-        </w:rPr>
-      </w:pPr>
-      <w:ins w:id="66" w:author="Instituto de Economia" w:date="2024-03-11T16:09:00Z">
-        <w:r>
-          <w:rPr>
-            <w:b/>
-          </w:rPr>
-          <w:t>RODRIGO: FALTOU UM PARÁGRAFO CORRELACIONANDO OS SEUS RESULTADOS, POR EXEMPLO: ELES VÃO NA MESMA TENDÊNCIA DOS DOCUMENTOS AQUI CITADOS?</w:t>
-        </w:r>
-      </w:ins>
+          <w:bCs/>
+        </w:rPr>
+      </w:pPr>
+      <w:commentRangeStart w:id="63"/>
+      <w:r>
+        <w:rPr>
+          <w:bCs/>
+        </w:rPr>
+        <w:t>A comparação entre os modelos desse estudo revela uma tendência consistente com a descoberta das pesquisas anteriores, que também indicaram um potencial superior dos modelos de aprendizado profundo, como o BERT. Isso corrobora para um consenso emergente na comunidade científica sobre a robustez e a precisão atreladas ao aprendizado profundo, com o intuito de capturar a complexidade e a riqueza de expressões humanas em textos. Ao seguir a tendência, o estudo não apenas valida essas observações anteriores, como também contribui para o crescente corpo de evidências que aponta o BERT como uma ferramenta valiosa e eficaz na compreensão de sentimentos expressos nos mais diversos âmbitos.</w:t>
+      </w:r>
+      <w:commentRangeEnd w:id="63"/>
+      <w:r>
+        <w:rPr>
+          <w:rStyle w:val="CommentReference"/>
+        </w:rPr>
+        <w:commentReference w:id="63"/>
+      </w:r>
     </w:p>
     <w:p>
       <w:pPr>
@@ -6064,26 +6948,105 @@
         <w:spacing w:line="360" w:lineRule="auto"/>
         <w:ind w:left="0" w:firstLine="709"/>
         <w:rPr>
-          <w:ins w:id="67" w:author="Instituto de Economia" w:date="2024-03-11T16:10:00Z"/>
-          <w:b/>
-        </w:rPr>
-      </w:pPr>
-      <w:ins w:id="68" w:author="Instituto de Economia" w:date="2024-03-11T16:09:00Z">
-        <w:r>
-          <w:rPr>
-            <w:b/>
-          </w:rPr>
-          <w:t>ADICIONAR</w:t>
-        </w:r>
-      </w:ins>
-      <w:ins w:id="69" w:author="Instituto de Economia" w:date="2024-03-11T16:10:00Z">
-        <w:r>
-          <w:rPr>
-            <w:b/>
-          </w:rPr>
-          <w:t xml:space="preserve"> UM PARÁGRAFO SOBRE AS LIMITAÇÕES ENCONTRADAS DURANTE A REALIZAÇÃO DO TRABALHO</w:t>
-        </w:r>
-      </w:ins>
+          <w:bCs/>
+        </w:rPr>
+      </w:pPr>
+      <w:commentRangeStart w:id="64"/>
+      <w:r>
+        <w:rPr>
+          <w:bCs/>
+        </w:rPr>
+        <w:t xml:space="preserve">Uma das limitações encontradas na realização do trabalho envolveu a restrição de recursos computacionais disponíveis para treinamento do modelo BERT, o que impôs restrições tanto com relação ao tamanho do conjunto de dados que pode ser processado, quanto em relação a complexidade dos experimentos realizados. </w:t>
+      </w:r>
+      <w:r>
+        <w:rPr>
+          <w:bCs/>
+        </w:rPr>
+        <w:t>Um segundo</w:t>
+      </w:r>
+      <w:r>
+        <w:rPr>
+          <w:bCs/>
+        </w:rPr>
+        <w:t xml:space="preserve"> fator a se mencionar foi a natureza dos comentários ter siso apenas atrelada a língua inglesa, o que não necessariamente captou nuances culturais e linguísticas presentes em avaliações de filmes de outras regiões do mundo. </w:t>
+      </w:r>
+      <w:r>
+        <w:rPr>
+          <w:bCs/>
+        </w:rPr>
+        <w:t xml:space="preserve">Por fim, uma restrição monetária referente a </w:t>
+      </w:r>
+      <w:r>
+        <w:rPr>
+          <w:bCs/>
+        </w:rPr>
+        <w:t xml:space="preserve">inviabilidade de </w:t>
+      </w:r>
+      <w:r>
+        <w:rPr>
+          <w:bCs/>
+        </w:rPr>
+        <w:t>compra do</w:t>
+      </w:r>
+      <w:r>
+        <w:rPr>
+          <w:bCs/>
+        </w:rPr>
+        <w:t xml:space="preserve"> acesso aos dados por meio do</w:t>
+      </w:r>
+      <w:r>
+        <w:rPr>
+          <w:bCs/>
+        </w:rPr>
+        <w:t xml:space="preserve"> serviço de “API” [</w:t>
+      </w:r>
+      <w:proofErr w:type="spellStart"/>
+      <w:r>
+        <w:rPr>
+          <w:bCs/>
+        </w:rPr>
+        <w:t>Application</w:t>
+      </w:r>
+      <w:proofErr w:type="spellEnd"/>
+      <w:r>
+        <w:rPr>
+          <w:bCs/>
+        </w:rPr>
+        <w:t xml:space="preserve"> </w:t>
+      </w:r>
+      <w:proofErr w:type="spellStart"/>
+      <w:r>
+        <w:rPr>
+          <w:bCs/>
+        </w:rPr>
+        <w:t>Programming</w:t>
+      </w:r>
+      <w:proofErr w:type="spellEnd"/>
+      <w:r>
+        <w:rPr>
+          <w:bCs/>
+        </w:rPr>
+        <w:t xml:space="preserve"> Interface] provido pela plataforma IMDB</w:t>
+      </w:r>
+      <w:r>
+        <w:rPr>
+          <w:bCs/>
+        </w:rPr>
+        <w:t>, o que potencialmente impôs limites na velocidade e volume de dados coletados.</w:t>
+      </w:r>
+      <w:r>
+        <w:rPr>
+          <w:bCs/>
+        </w:rPr>
+        <w:t xml:space="preserve"> </w:t>
+      </w:r>
+      <w:commentRangeEnd w:id="64"/>
+      <w:r>
+        <w:rPr>
+          <w:rStyle w:val="CommentReference"/>
+        </w:rPr>
+        <w:commentReference w:id="64"/>
+      </w:r>
     </w:p>
     <w:p>
       <w:pPr>
@@ -6139,7 +7102,7 @@
         <w:spacing w:line="360" w:lineRule="auto"/>
         <w:ind w:firstLine="708"/>
       </w:pPr>
-      <w:commentRangeStart w:id="70"/>
+      <w:commentRangeStart w:id="65"/>
       <w:r>
         <w:t xml:space="preserve">Nesse estudo, foi proposto uma comparação entre um modelo clássico e de aprendizado profundo para análise de sentimentos de comentários de filmes, com ênfase nos modelos </w:t>
       </w:r>
@@ -6200,7 +7163,7 @@
         <w:lastRenderedPageBreak/>
         <w:t xml:space="preserve">capacidade de compreender melhor as nuances da linguagem. </w:t>
       </w:r>
-      <w:bookmarkStart w:id="71" w:name="_Hlk66353157"/>
+      <w:bookmarkStart w:id="66" w:name="_Hlk66353157"/>
       <w:r>
         <w:t>Este achado reforça a importância da implementação do aprendizado profundo em tarefas de processamento de linguagem natural, especialmente na análise de sentimentos onde o contexto e a subjetividade dos textos são fundamentais.</w:t>
       </w:r>
@@ -6213,15 +7176,15 @@
       <w:r>
         <w:t>Para futuros trabalhos, propõe-se a exploração de modelos híbridos, visando otimizar tanto a precisão quanto a eficiência computacional. A investigação sobre o desempenho desses modelos em bases de dados desbalanceadas, bem como a aplicação de técnicas de processamento de linguagem natural mais avançadas, como a análise de sentimentos de tempo real e a exploração da performance considerando outros modelos de linguagem, também são direções promissoras para a continuidade do trabalho.</w:t>
       </w:r>
-      <w:commentRangeEnd w:id="70"/>
+      <w:commentRangeEnd w:id="65"/>
       <w:r>
         <w:rPr>
           <w:rStyle w:val="CommentReference"/>
         </w:rPr>
-        <w:commentReference w:id="70"/>
-      </w:r>
-    </w:p>
-    <w:bookmarkEnd w:id="71"/>
+        <w:commentReference w:id="65"/>
+      </w:r>
+    </w:p>
+    <w:bookmarkEnd w:id="66"/>
     <w:p>
       <w:pPr>
         <w:spacing w:line="360" w:lineRule="auto"/>
@@ -6255,7 +7218,7 @@
       <w:r>
         <w:tab/>
       </w:r>
-      <w:commentRangeStart w:id="72"/>
+      <w:commentRangeStart w:id="67"/>
       <w:r>
         <w:t xml:space="preserve">Gostaria de agradecer a todos os colegas que me auxiliaram no refinamento da escolha do tema para esse trabalho, a minha família pelo suporte e especialmente a professora </w:t>
       </w:r>
@@ -6270,12 +7233,12 @@
       <w:r>
         <w:tab/>
       </w:r>
-      <w:commentRangeEnd w:id="72"/>
+      <w:commentRangeEnd w:id="67"/>
       <w:r>
         <w:rPr>
           <w:rStyle w:val="CommentReference"/>
         </w:rPr>
-        <w:commentReference w:id="72"/>
+        <w:commentReference w:id="67"/>
       </w:r>
     </w:p>
     <w:p>
@@ -6290,7 +7253,7 @@
           <w:b/>
         </w:rPr>
       </w:pPr>
-      <w:bookmarkStart w:id="73" w:name="_Hlk33977167"/>
+      <w:bookmarkStart w:id="68" w:name="_Hlk33977167"/>
       <w:r>
         <w:rPr>
           <w:b/>
@@ -6298,7 +7261,7 @@
         <w:t>Referências</w:t>
       </w:r>
     </w:p>
-    <w:bookmarkEnd w:id="73"/>
+    <w:bookmarkEnd w:id="68"/>
     <w:p>
       <w:pPr>
         <w:spacing w:line="360" w:lineRule="auto"/>
@@ -6660,7 +7623,7 @@
         <w:jc w:val="left"/>
         <w:rPr>
           <w:lang w:val="en-US"/>
-          <w:rPrChange w:id="74" w:author="Rodrigo Franciozi" w:date="2024-03-13T10:56:00Z">
+          <w:rPrChange w:id="69" w:author="Rodrigo Franciozi" w:date="2024-03-13T10:56:00Z">
             <w:rPr/>
           </w:rPrChange>
         </w:rPr>
@@ -6730,7 +7693,7 @@
       <w:r>
         <w:rPr>
           <w:lang w:val="en-US"/>
-          <w:rPrChange w:id="75" w:author="Rodrigo Franciozi" w:date="2024-03-13T10:56:00Z">
+          <w:rPrChange w:id="70" w:author="Rodrigo Franciozi" w:date="2024-03-13T10:56:00Z">
             <w:rPr/>
           </w:rPrChange>
         </w:rPr>
@@ -6743,7 +7706,7 @@
         <w:jc w:val="left"/>
         <w:rPr>
           <w:lang w:val="en-US"/>
-          <w:rPrChange w:id="76" w:author="Rodrigo Franciozi" w:date="2024-03-13T10:56:00Z">
+          <w:rPrChange w:id="71" w:author="Rodrigo Franciozi" w:date="2024-03-13T10:56:00Z">
             <w:rPr/>
           </w:rPrChange>
         </w:rPr>
@@ -6829,7 +7792,7 @@
           <w:sz w:val="22"/>
           <w:szCs w:val="22"/>
           <w:lang w:eastAsia="en-US"/>
-          <w:rPrChange w:id="77" w:author="Rodrigo Franciozi" w:date="2024-03-13T10:56:00Z">
+          <w:rPrChange w:id="72" w:author="Rodrigo Franciozi" w:date="2024-03-13T10:56:00Z">
             <w:rPr>
               <w:rFonts w:ascii="Times New Roman" w:eastAsiaTheme="minorHAnsi" w:hAnsi="Times New Roman" w:cs="Times New Roman"/>
               <w:sz w:val="22"/>
@@ -6904,6 +7867,81 @@
         <w:rPr>
           <w:sz w:val="22"/>
           <w:szCs w:val="22"/>
+          <w:rPrChange w:id="73" w:author="Rodrigo Franciozi" w:date="2024-03-13T10:56:00Z">
+            <w:rPr>
+              <w:sz w:val="22"/>
+              <w:szCs w:val="22"/>
+              <w:lang w:val="en-US"/>
+            </w:rPr>
+          </w:rPrChange>
+        </w:rPr>
+        <w:t>International</w:t>
+      </w:r>
+      <w:proofErr w:type="spellEnd"/>
+      <w:r>
+        <w:rPr>
+          <w:sz w:val="22"/>
+          <w:szCs w:val="22"/>
+          <w:rPrChange w:id="74" w:author="Rodrigo Franciozi" w:date="2024-03-13T10:56:00Z">
+            <w:rPr>
+              <w:sz w:val="22"/>
+              <w:szCs w:val="22"/>
+              <w:lang w:val="en-US"/>
+            </w:rPr>
+          </w:rPrChange>
+        </w:rPr>
+        <w:t xml:space="preserve"> </w:t>
+      </w:r>
+      <w:proofErr w:type="spellStart"/>
+      <w:r>
+        <w:rPr>
+          <w:sz w:val="22"/>
+          <w:szCs w:val="22"/>
+          <w:rPrChange w:id="75" w:author="Rodrigo Franciozi" w:date="2024-03-13T10:56:00Z">
+            <w:rPr>
+              <w:sz w:val="22"/>
+              <w:szCs w:val="22"/>
+              <w:lang w:val="en-US"/>
+            </w:rPr>
+          </w:rPrChange>
+        </w:rPr>
+        <w:t>Journal</w:t>
+      </w:r>
+      <w:proofErr w:type="spellEnd"/>
+      <w:r>
+        <w:rPr>
+          <w:sz w:val="22"/>
+          <w:szCs w:val="22"/>
+          <w:rPrChange w:id="76" w:author="Rodrigo Franciozi" w:date="2024-03-13T10:56:00Z">
+            <w:rPr>
+              <w:sz w:val="22"/>
+              <w:szCs w:val="22"/>
+              <w:lang w:val="en-US"/>
+            </w:rPr>
+          </w:rPrChange>
+        </w:rPr>
+        <w:t xml:space="preserve"> </w:t>
+      </w:r>
+      <w:proofErr w:type="spellStart"/>
+      <w:r>
+        <w:rPr>
+          <w:sz w:val="22"/>
+          <w:szCs w:val="22"/>
+          <w:rPrChange w:id="77" w:author="Rodrigo Franciozi" w:date="2024-03-13T10:56:00Z">
+            <w:rPr>
+              <w:sz w:val="22"/>
+              <w:szCs w:val="22"/>
+              <w:lang w:val="en-US"/>
+            </w:rPr>
+          </w:rPrChange>
+        </w:rPr>
+        <w:t>of</w:t>
+      </w:r>
+      <w:proofErr w:type="spellEnd"/>
+      <w:r>
+        <w:rPr>
+          <w:sz w:val="22"/>
+          <w:szCs w:val="22"/>
           <w:rPrChange w:id="78" w:author="Rodrigo Franciozi" w:date="2024-03-13T10:56:00Z">
             <w:rPr>
               <w:sz w:val="22"/>
@@ -6912,9 +7950,9 @@
             </w:rPr>
           </w:rPrChange>
         </w:rPr>
-        <w:t>International</w:t>
-      </w:r>
-      <w:proofErr w:type="spellEnd"/>
+        <w:t xml:space="preserve"> </w:t>
+      </w:r>
+      <w:proofErr w:type="spellStart"/>
       <w:r>
         <w:rPr>
           <w:sz w:val="22"/>
@@ -6927,9 +7965,9 @@
             </w:rPr>
           </w:rPrChange>
         </w:rPr>
-        <w:t xml:space="preserve"> </w:t>
-      </w:r>
-      <w:proofErr w:type="spellStart"/>
+        <w:t>Intelligent</w:t>
+      </w:r>
+      <w:proofErr w:type="spellEnd"/>
       <w:r>
         <w:rPr>
           <w:sz w:val="22"/>
@@ -6942,81 +7980,6 @@
             </w:rPr>
           </w:rPrChange>
         </w:rPr>
-        <w:t>Journal</w:t>
-      </w:r>
-      <w:proofErr w:type="spellEnd"/>
-      <w:r>
-        <w:rPr>
-          <w:sz w:val="22"/>
-          <w:szCs w:val="22"/>
-          <w:rPrChange w:id="81" w:author="Rodrigo Franciozi" w:date="2024-03-13T10:56:00Z">
-            <w:rPr>
-              <w:sz w:val="22"/>
-              <w:szCs w:val="22"/>
-              <w:lang w:val="en-US"/>
-            </w:rPr>
-          </w:rPrChange>
-        </w:rPr>
-        <w:t xml:space="preserve"> </w:t>
-      </w:r>
-      <w:proofErr w:type="spellStart"/>
-      <w:r>
-        <w:rPr>
-          <w:sz w:val="22"/>
-          <w:szCs w:val="22"/>
-          <w:rPrChange w:id="82" w:author="Rodrigo Franciozi" w:date="2024-03-13T10:56:00Z">
-            <w:rPr>
-              <w:sz w:val="22"/>
-              <w:szCs w:val="22"/>
-              <w:lang w:val="en-US"/>
-            </w:rPr>
-          </w:rPrChange>
-        </w:rPr>
-        <w:t>of</w:t>
-      </w:r>
-      <w:proofErr w:type="spellEnd"/>
-      <w:r>
-        <w:rPr>
-          <w:sz w:val="22"/>
-          <w:szCs w:val="22"/>
-          <w:rPrChange w:id="83" w:author="Rodrigo Franciozi" w:date="2024-03-13T10:56:00Z">
-            <w:rPr>
-              <w:sz w:val="22"/>
-              <w:szCs w:val="22"/>
-              <w:lang w:val="en-US"/>
-            </w:rPr>
-          </w:rPrChange>
-        </w:rPr>
-        <w:t xml:space="preserve"> </w:t>
-      </w:r>
-      <w:proofErr w:type="spellStart"/>
-      <w:r>
-        <w:rPr>
-          <w:sz w:val="22"/>
-          <w:szCs w:val="22"/>
-          <w:rPrChange w:id="84" w:author="Rodrigo Franciozi" w:date="2024-03-13T10:56:00Z">
-            <w:rPr>
-              <w:sz w:val="22"/>
-              <w:szCs w:val="22"/>
-              <w:lang w:val="en-US"/>
-            </w:rPr>
-          </w:rPrChange>
-        </w:rPr>
-        <w:t>Intelligent</w:t>
-      </w:r>
-      <w:proofErr w:type="spellEnd"/>
-      <w:r>
-        <w:rPr>
-          <w:sz w:val="22"/>
-          <w:szCs w:val="22"/>
-          <w:rPrChange w:id="85" w:author="Rodrigo Franciozi" w:date="2024-03-13T10:56:00Z">
-            <w:rPr>
-              <w:sz w:val="22"/>
-              <w:szCs w:val="22"/>
-              <w:lang w:val="en-US"/>
-            </w:rPr>
-          </w:rPrChange>
-        </w:rPr>
         <w:t xml:space="preserve"> Networks, 2021.</w:t>
       </w:r>
     </w:p>
@@ -7025,7 +7988,7 @@
         <w:spacing w:line="240" w:lineRule="auto"/>
         <w:jc w:val="left"/>
         <w:rPr>
-          <w:rPrChange w:id="86" w:author="Rodrigo Franciozi" w:date="2024-03-13T10:56:00Z">
+          <w:rPrChange w:id="81" w:author="Rodrigo Franciozi" w:date="2024-03-13T10:56:00Z">
             <w:rPr>
               <w:lang w:val="en-US"/>
             </w:rPr>
@@ -7739,67 +8702,53 @@
           <w:lang w:val="en-US"/>
         </w:rPr>
       </w:pPr>
-      <w:proofErr w:type="spellStart"/>
-      <w:r>
-        <w:rPr>
-          <w:lang w:val="es-ES"/>
-        </w:rPr>
-        <w:t>Yankang</w:t>
-      </w:r>
-      <w:proofErr w:type="spellEnd"/>
-      <w:r>
-        <w:rPr>
-          <w:lang w:val="es-ES"/>
-        </w:rPr>
-        <w:t xml:space="preserve"> Su, </w:t>
-      </w:r>
-      <w:proofErr w:type="spellStart"/>
-      <w:r>
-        <w:rPr>
-          <w:lang w:val="es-ES"/>
-        </w:rPr>
-        <w:t>Zbigniew</w:t>
-      </w:r>
-      <w:proofErr w:type="spellEnd"/>
-      <w:r>
-        <w:rPr>
-          <w:lang w:val="es-ES"/>
-        </w:rPr>
-        <w:t xml:space="preserve"> j. </w:t>
-      </w:r>
-      <w:proofErr w:type="spellStart"/>
-      <w:r>
-        <w:rPr>
-          <w:lang w:val="es-ES"/>
-        </w:rPr>
-        <w:t>Kabala</w:t>
-      </w:r>
-      <w:proofErr w:type="spellEnd"/>
-      <w:r>
-        <w:rPr>
-          <w:lang w:val="es-ES"/>
-        </w:rPr>
-        <w:t xml:space="preserve">. </w:t>
-      </w:r>
-      <w:r>
-        <w:rPr>
-          <w:lang w:val="en-US"/>
-        </w:rPr>
-        <w:t xml:space="preserve">Public perception of </w:t>
-      </w:r>
-      <w:proofErr w:type="spellStart"/>
-      <w:r>
-        <w:rPr>
-          <w:lang w:val="en-US"/>
-        </w:rPr>
-        <w:t>ChatGPT</w:t>
-      </w:r>
-      <w:proofErr w:type="spellEnd"/>
-      <w:r>
-        <w:rPr>
-          <w:lang w:val="en-US"/>
-        </w:rPr>
-        <w:t xml:space="preserve"> and Transformer Learning for Tweets Sentiment Analysis Using Wolfram Mathematica. MDPI Journal, 2023.</w:t>
+      <w:r>
+        <w:rPr>
+          <w:lang w:val="en-US"/>
+        </w:rPr>
+        <w:t xml:space="preserve">Yann </w:t>
+      </w:r>
+      <w:proofErr w:type="spellStart"/>
+      <w:r>
+        <w:rPr>
+          <w:lang w:val="en-US"/>
+        </w:rPr>
+        <w:t>Lecun</w:t>
+      </w:r>
+      <w:proofErr w:type="spellEnd"/>
+      <w:r>
+        <w:rPr>
+          <w:lang w:val="en-US"/>
+        </w:rPr>
+        <w:t xml:space="preserve">, </w:t>
+      </w:r>
+      <w:proofErr w:type="spellStart"/>
+      <w:r>
+        <w:rPr>
+          <w:lang w:val="en-US"/>
+        </w:rPr>
+        <w:t>Yoshua</w:t>
+      </w:r>
+      <w:proofErr w:type="spellEnd"/>
+      <w:r>
+        <w:rPr>
+          <w:lang w:val="en-US"/>
+        </w:rPr>
+        <w:t xml:space="preserve"> </w:t>
+      </w:r>
+      <w:proofErr w:type="spellStart"/>
+      <w:r>
+        <w:rPr>
+          <w:lang w:val="en-US"/>
+        </w:rPr>
+        <w:t>Bengio</w:t>
+      </w:r>
+      <w:proofErr w:type="spellEnd"/>
+      <w:r>
+        <w:rPr>
+          <w:lang w:val="en-US"/>
+        </w:rPr>
+        <w:t xml:space="preserve">, Geoffrey Hinton. Deep Learning. Nature, 2015. </w:t>
       </w:r>
     </w:p>
     <w:p>
@@ -7815,11 +8764,92 @@
       <w:pPr>
         <w:spacing w:line="240" w:lineRule="auto"/>
         <w:jc w:val="left"/>
-      </w:pPr>
-      <w:r>
-        <w:rPr>
-          <w:lang w:val="en-US"/>
-        </w:rPr>
+        <w:rPr>
+          <w:lang w:val="en-US"/>
+        </w:rPr>
+      </w:pPr>
+      <w:proofErr w:type="spellStart"/>
+      <w:r>
+        <w:rPr>
+          <w:lang w:val="es-ES"/>
+        </w:rPr>
+        <w:t>Yankang</w:t>
+      </w:r>
+      <w:proofErr w:type="spellEnd"/>
+      <w:r>
+        <w:rPr>
+          <w:lang w:val="es-ES"/>
+        </w:rPr>
+        <w:t xml:space="preserve"> Su, </w:t>
+      </w:r>
+      <w:proofErr w:type="spellStart"/>
+      <w:r>
+        <w:rPr>
+          <w:lang w:val="es-ES"/>
+        </w:rPr>
+        <w:t>Zbigniew</w:t>
+      </w:r>
+      <w:proofErr w:type="spellEnd"/>
+      <w:r>
+        <w:rPr>
+          <w:lang w:val="es-ES"/>
+        </w:rPr>
+        <w:t xml:space="preserve"> j. </w:t>
+      </w:r>
+      <w:proofErr w:type="spellStart"/>
+      <w:r>
+        <w:rPr>
+          <w:lang w:val="es-ES"/>
+        </w:rPr>
+        <w:t>Kabala</w:t>
+      </w:r>
+      <w:proofErr w:type="spellEnd"/>
+      <w:r>
+        <w:rPr>
+          <w:lang w:val="es-ES"/>
+        </w:rPr>
+        <w:t xml:space="preserve">. </w:t>
+      </w:r>
+      <w:r>
+        <w:rPr>
+          <w:lang w:val="en-US"/>
+        </w:rPr>
+        <w:t xml:space="preserve">Public perception of </w:t>
+      </w:r>
+      <w:proofErr w:type="spellStart"/>
+      <w:r>
+        <w:rPr>
+          <w:lang w:val="en-US"/>
+        </w:rPr>
+        <w:t>ChatGPT</w:t>
+      </w:r>
+      <w:proofErr w:type="spellEnd"/>
+      <w:r>
+        <w:rPr>
+          <w:lang w:val="en-US"/>
+        </w:rPr>
+        <w:t xml:space="preserve"> and Transformer Learning for Tweets Sentiment Analysis Using Wolfram Mathematica. MDPI Journal, 2023.</w:t>
+      </w:r>
+    </w:p>
+    <w:p>
+      <w:pPr>
+        <w:spacing w:line="240" w:lineRule="auto"/>
+        <w:jc w:val="left"/>
+        <w:rPr>
+          <w:lang w:val="en-US"/>
+        </w:rPr>
+      </w:pPr>
+    </w:p>
+    <w:p>
+      <w:pPr>
+        <w:spacing w:line="240" w:lineRule="auto"/>
+        <w:jc w:val="left"/>
+      </w:pPr>
+      <w:r>
+        <w:rPr>
+          <w:lang w:val="en-US"/>
+        </w:rPr>
+        <w:lastRenderedPageBreak/>
         <w:t xml:space="preserve">Yassine </w:t>
       </w:r>
       <w:proofErr w:type="spellStart"/>
@@ -7899,7 +8929,7 @@
 
 <file path=word/comments.xml><?xml version="1.0" encoding="utf-8"?>
 <w:comments xmlns:wpc="http://schemas.microsoft.com/office/word/2010/wordprocessingCanvas" xmlns:cx="http://schemas.microsoft.com/office/drawing/2014/chartex" xmlns:cx1="http://schemas.microsoft.com/office/drawing/2015/9/8/chartex" xmlns:cx2="http://schemas.microsoft.com/office/drawing/2015/10/21/chartex" xmlns:cx3="http://schemas.microsoft.com/office/drawing/2016/5/9/chartex" xmlns:cx4="http://schemas.microsoft.com/office/drawing/2016/5/10/chartex" xmlns:cx5="http://schemas.microsoft.com/office/drawing/2016/5/11/chartex" xmlns:cx6="http://schemas.microsoft.com/office/drawing/2016/5/12/chartex" xmlns:cx7="http://schemas.microsoft.com/office/drawing/2016/5/13/chartex" xmlns:cx8="http://schemas.microsoft.com/office/drawing/2016/5/14/chartex" xmlns:mc="http://schemas.openxmlformats.org/markup-compatibility/2006" xmlns:aink="http://schemas.microsoft.com/office/drawing/2016/ink" xmlns:am3d="http://schemas.microsoft.com/office/drawing/2017/model3d" xmlns:o="urn:schemas-microsoft-com:office:office" xmlns:oel="http://schemas.microsoft.com/office/2019/extlst" xmlns:r="http://schemas.openxmlformats.org/officeDocument/2006/relationships" xmlns:m="http://schemas.openxmlformats.org/officeDocument/2006/math" xmlns:v="urn:schemas-microsoft-com:vml" xmlns:wp14="http://schemas.microsoft.com/office/word/2010/wordprocessingDrawing" xmlns:wp="http://schemas.openxmlformats.org/drawingml/2006/wordprocessingDrawing" xmlns:w10="urn:schemas-microsoft-com:office:word" xmlns:w="http://schemas.openxmlformats.org/wordprocessingml/2006/main" xmlns:w14="http://schemas.microsoft.com/office/word/2010/wordml" xmlns:w15="http://schemas.microsoft.com/office/word/2012/wordml" xmlns:w16cex="http://schemas.microsoft.com/office/word/2018/wordml/cex" xmlns:w16cid="http://schemas.microsoft.com/office/word/2016/wordml/cid" xmlns:w16="http://schemas.microsoft.com/office/word/2018/wordml" xmlns:w16sdtdh="http://schemas.microsoft.com/office/word/2020/wordml/sdtdatahash" xmlns:w16se="http://schemas.microsoft.com/office/word/2015/wordml/symex" xmlns:wpg="http://schemas.microsoft.com/office/word/2010/wordprocessingGroup" xmlns:wpi="http://schemas.microsoft.com/office/word/2010/wordprocessingInk" xmlns:wne="http://schemas.microsoft.com/office/word/2006/wordml" xmlns:wps="http://schemas.microsoft.com/office/word/2010/wordprocessingShape" mc:Ignorable="w14 w15 w16se w16cid w16 w16cex w16sdtdh wp14">
-  <w:comment w:id="18" w:author="Instituto de Economia" w:date="2024-03-11T15:31:00Z" w:initials="IE">
+  <w:comment w:id="17" w:author="Instituto de Economia" w:date="2024-03-11T15:31:00Z" w:initials="IE">
     <w:p>
       <w:pPr>
         <w:pStyle w:val="CommentText"/>
@@ -7915,7 +8945,7 @@
       </w:r>
     </w:p>
   </w:comment>
-  <w:comment w:id="19" w:author="Rodrigo Franciozi" w:date="2024-03-19T13:23:00Z" w:initials="RF">
+  <w:comment w:id="18" w:author="Rodrigo Franciozi" w:date="2024-03-19T13:23:00Z" w:initials="RF">
     <w:p>
       <w:pPr>
         <w:jc w:val="left"/>
@@ -7968,7 +8998,7 @@
       </w:r>
     </w:p>
   </w:comment>
-  <w:comment w:id="20" w:author="Rodrigo Franciozi" w:date="2024-03-19T13:18:00Z" w:initials="RF">
+  <w:comment w:id="19" w:author="Rodrigo Franciozi" w:date="2024-03-19T13:18:00Z" w:initials="RF">
     <w:p>
       <w:pPr>
         <w:jc w:val="left"/>
@@ -7988,7 +9018,7 @@
       </w:r>
     </w:p>
   </w:comment>
-  <w:comment w:id="26" w:author="Rodrigo Franciozi Rodrigues Da Silva" w:date="2024-03-01T08:35:00Z" w:initials="RFRDS">
+  <w:comment w:id="25" w:author="Rodrigo Franciozi Rodrigues Da Silva" w:date="2024-03-01T08:35:00Z" w:initials="RFRDS">
     <w:p>
       <w:pPr>
         <w:pStyle w:val="CommentText"/>
@@ -8016,6 +9046,26 @@
       </w:r>
       <w:r>
         <w:t xml:space="preserve"> (para não ter de alterar a tradução posteriormente, caso se faça necessário algum tipo de alteração)</w:t>
+      </w:r>
+    </w:p>
+  </w:comment>
+  <w:comment w:id="30" w:author="Rodrigo Franciozi" w:date="2024-03-20T14:52:00Z" w:initials="RF">
+    <w:p>
+      <w:pPr>
+        <w:jc w:val="left"/>
+      </w:pPr>
+      <w:r>
+        <w:rPr>
+          <w:rStyle w:val="CommentReference"/>
+        </w:rPr>
+        <w:annotationRef/>
+      </w:r>
+      <w:r>
+        <w:rPr>
+          <w:sz w:val="20"/>
+          <w:szCs w:val="20"/>
+        </w:rPr>
+        <w:t>Parágrafo que contextualiza um pouco mais as diferenças entre modelos clássicos e de Deep learning.</w:t>
       </w:r>
     </w:p>
   </w:comment>
@@ -8128,7 +9178,7 @@
       </w:r>
     </w:p>
   </w:comment>
-  <w:comment w:id="44" w:author="Instituto de Economia" w:date="2024-03-11T15:56:00Z" w:initials="IE">
+  <w:comment w:id="45" w:author="Instituto de Economia" w:date="2024-03-11T16:01:00Z" w:initials="IE">
     <w:p>
       <w:pPr>
         <w:pStyle w:val="CommentText"/>
@@ -8140,11 +9190,43 @@
         <w:annotationRef/>
       </w:r>
       <w:r>
-        <w:t>Penso que deve ser inserido como nota de rodapé, porque explica Pareto, mas não tem relação direta com o objetivo do seu trabalho.</w:t>
+        <w:t>0,81 ou 81%?</w:t>
       </w:r>
     </w:p>
   </w:comment>
-  <w:comment w:id="45" w:author="Rodrigo Franciozi" w:date="2024-03-19T13:45:00Z" w:initials="RF">
+  <w:comment w:id="46" w:author="Instituto de Economia" w:date="2024-03-11T16:01:00Z" w:initials="IE">
+    <w:p>
+      <w:pPr>
+        <w:pStyle w:val="CommentText"/>
+      </w:pPr>
+      <w:r>
+        <w:rPr>
+          <w:rStyle w:val="CommentReference"/>
+        </w:rPr>
+        <w:annotationRef/>
+      </w:r>
+      <w:r>
+        <w:t>0,89 ou 89% ?</w:t>
+      </w:r>
+    </w:p>
+  </w:comment>
+  <w:comment w:id="47" w:author="Instituto de Economia" w:date="2024-03-11T16:05:00Z" w:initials="IE">
+    <w:p>
+      <w:pPr>
+        <w:pStyle w:val="CommentText"/>
+      </w:pPr>
+      <w:r>
+        <w:rPr>
+          <w:rStyle w:val="CommentReference"/>
+        </w:rPr>
+        <w:annotationRef/>
+      </w:r>
+      <w:r>
+        <w:t>No caso informe figura nº</w:t>
+      </w:r>
+    </w:p>
+  </w:comment>
+  <w:comment w:id="48" w:author="Rodrigo Franciozi" w:date="2024-03-19T13:06:00Z" w:initials="RF">
     <w:p>
       <w:pPr>
         <w:jc w:val="left"/>
@@ -8160,11 +9242,11 @@
           <w:sz w:val="20"/>
           <w:szCs w:val="20"/>
         </w:rPr>
-        <w:t>Como??</w:t>
+        <w:t>Acrescentei após o texto e mudei o posicionamento da imagem, para que faça sentido a minha chamada a ela.</w:t>
       </w:r>
     </w:p>
   </w:comment>
-  <w:comment w:id="47" w:author="Instituto de Economia" w:date="2024-03-11T16:01:00Z" w:initials="IE">
+  <w:comment w:id="50" w:author="Rodrigo Franciozi Rodrigues Da Silva" w:date="2024-02-23T09:47:00Z" w:initials="RFRDS">
     <w:p>
       <w:pPr>
         <w:pStyle w:val="CommentText"/>
@@ -8176,11 +9258,17 @@
         <w:annotationRef/>
       </w:r>
       <w:r>
-        <w:t>0,81 ou 81%?</w:t>
+        <w:t>Explica</w:t>
+      </w:r>
+      <w:r>
+        <w:t>ção das</w:t>
+      </w:r>
+      <w:r>
+        <w:t xml:space="preserve"> métricas 1 a 1 para o NB</w:t>
       </w:r>
     </w:p>
   </w:comment>
-  <w:comment w:id="48" w:author="Instituto de Economia" w:date="2024-03-11T16:01:00Z" w:initials="IE">
+  <w:comment w:id="51" w:author="Instituto de Economia" w:date="2024-03-11T16:03:00Z" w:initials="IE">
     <w:p>
       <w:pPr>
         <w:pStyle w:val="CommentText"/>
@@ -8192,11 +9280,11 @@
         <w:annotationRef/>
       </w:r>
       <w:r>
-        <w:t>0,89 ou 89% ?</w:t>
+        <w:t>ok</w:t>
       </w:r>
     </w:p>
   </w:comment>
-  <w:comment w:id="49" w:author="Instituto de Economia" w:date="2024-03-11T16:05:00Z" w:initials="IE">
+  <w:comment w:id="53" w:author="Instituto de Economia" w:date="2024-03-11T16:04:00Z" w:initials="IE">
     <w:p>
       <w:pPr>
         <w:pStyle w:val="CommentText"/>
@@ -8208,11 +9296,11 @@
         <w:annotationRef/>
       </w:r>
       <w:r>
-        <w:t>No caso informe figura nº</w:t>
+        <w:t>será que o termo é de fato superar? Se você informar melhor desempenho ou similar?</w:t>
       </w:r>
     </w:p>
   </w:comment>
-  <w:comment w:id="50" w:author="Rodrigo Franciozi" w:date="2024-03-19T13:06:00Z" w:initials="RF">
+  <w:comment w:id="54" w:author="Rodrigo Franciozi" w:date="2024-03-19T13:54:00Z" w:initials="RF">
     <w:p>
       <w:pPr>
         <w:jc w:val="left"/>
@@ -8228,11 +9316,11 @@
           <w:sz w:val="20"/>
           <w:szCs w:val="20"/>
         </w:rPr>
-        <w:t>Acrescentei após o texto e mudei o posicionamento da imagem, para que faça sentido a minha chamada a ela.</w:t>
+        <w:t>Mudei para “performado melhor”</w:t>
       </w:r>
     </w:p>
   </w:comment>
-  <w:comment w:id="52" w:author="Rodrigo Franciozi Rodrigues Da Silva" w:date="2024-02-23T09:47:00Z" w:initials="RFRDS">
+  <w:comment w:id="55" w:author="Instituto de Economia" w:date="2024-03-11T16:06:00Z" w:initials="IE">
     <w:p>
       <w:pPr>
         <w:pStyle w:val="CommentText"/>
@@ -8244,49 +9332,19 @@
         <w:annotationRef/>
       </w:r>
       <w:r>
-        <w:t>Explica</w:t>
-      </w:r>
-      <w:r>
-        <w:t>ção das</w:t>
-      </w:r>
-      <w:r>
-        <w:t xml:space="preserve"> métricas 1 a 1 para o NB</w:t>
+        <w:t>Relembre ao leitor em uma linha o que diferencia exatamente o BERT.</w:t>
+      </w:r>
+    </w:p>
+    <w:p>
+      <w:pPr>
+        <w:pStyle w:val="CommentText"/>
+      </w:pPr>
+      <w:r>
+        <w:t>Partimos sempre do pressuposto que estamos escrevendo para leigos.</w:t>
       </w:r>
     </w:p>
   </w:comment>
-  <w:comment w:id="53" w:author="Instituto de Economia" w:date="2024-03-11T16:03:00Z" w:initials="IE">
-    <w:p>
-      <w:pPr>
-        <w:pStyle w:val="CommentText"/>
-      </w:pPr>
-      <w:r>
-        <w:rPr>
-          <w:rStyle w:val="CommentReference"/>
-        </w:rPr>
-        <w:annotationRef/>
-      </w:r>
-      <w:r>
-        <w:t>ok</w:t>
-      </w:r>
-    </w:p>
-  </w:comment>
-  <w:comment w:id="55" w:author="Instituto de Economia" w:date="2024-03-11T16:04:00Z" w:initials="IE">
-    <w:p>
-      <w:pPr>
-        <w:pStyle w:val="CommentText"/>
-      </w:pPr>
-      <w:r>
-        <w:rPr>
-          <w:rStyle w:val="CommentReference"/>
-        </w:rPr>
-        <w:annotationRef/>
-      </w:r>
-      <w:r>
-        <w:t>será que o termo é de fato superar? Se você informar melhor desempenho ou similar?</w:t>
-      </w:r>
-    </w:p>
-  </w:comment>
-  <w:comment w:id="56" w:author="Rodrigo Franciozi" w:date="2024-03-19T13:54:00Z" w:initials="RF">
+  <w:comment w:id="56" w:author="Rodrigo Franciozi" w:date="2024-03-19T13:57:00Z" w:initials="RF">
     <w:p>
       <w:pPr>
         <w:jc w:val="left"/>
@@ -8302,11 +9360,11 @@
           <w:sz w:val="20"/>
           <w:szCs w:val="20"/>
         </w:rPr>
-        <w:t>Mudei para “performado melhor”</w:t>
+        <w:t>Grifei a linha de amarelo, veja se atende.</w:t>
       </w:r>
     </w:p>
   </w:comment>
-  <w:comment w:id="58" w:author="Instituto de Economia" w:date="2024-03-11T16:06:00Z" w:initials="IE">
+  <w:comment w:id="58" w:author="Rodrigo Franciozi Rodrigues Da Silva" w:date="2024-02-23T09:47:00Z" w:initials="RFRDS">
     <w:p>
       <w:pPr>
         <w:pStyle w:val="CommentText"/>
@@ -8318,19 +9376,39 @@
         <w:annotationRef/>
       </w:r>
       <w:r>
-        <w:t>Relembre ao leitor em uma linha o que diferencia exatamente o BERT.</w:t>
-      </w:r>
-    </w:p>
+        <w:t>Explica</w:t>
+      </w:r>
+      <w:r>
+        <w:t>ção</w:t>
+      </w:r>
+      <w:r>
+        <w:t xml:space="preserve"> </w:t>
+      </w:r>
+      <w:r>
+        <w:t>d</w:t>
+      </w:r>
+      <w:r>
+        <w:t>as métricas 1 a 1 para o BERT</w:t>
+      </w:r>
+    </w:p>
+  </w:comment>
+  <w:comment w:id="61" w:author="Instituto de Economia" w:date="2024-03-11T16:07:00Z" w:initials="IE">
     <w:p>
       <w:pPr>
         <w:pStyle w:val="CommentText"/>
       </w:pPr>
       <w:r>
-        <w:t>Partimos sempre do pressuposto que estamos escrevendo para leigos.</w:t>
+        <w:rPr>
+          <w:rStyle w:val="CommentReference"/>
+        </w:rPr>
+        <w:annotationRef/>
+      </w:r>
+      <w:r>
+        <w:t>Talvez em introdução ou métodos você pudesse adicionar um parágrafo que aponta sobre a diferença entre as consideradas clássicas x aprendizado profundo.</w:t>
       </w:r>
     </w:p>
   </w:comment>
-  <w:comment w:id="59" w:author="Rodrigo Franciozi" w:date="2024-03-19T13:57:00Z" w:initials="RF">
+  <w:comment w:id="62" w:author="Rodrigo Franciozi" w:date="2024-03-20T14:53:00Z" w:initials="RF">
     <w:p>
       <w:pPr>
         <w:jc w:val="left"/>
@@ -8346,11 +9424,11 @@
           <w:sz w:val="20"/>
           <w:szCs w:val="20"/>
         </w:rPr>
-        <w:t>Grifei a linha de amarelo, veja se atende.</w:t>
+        <w:t>Acrescentei mais um parágrado na introdução, contendo essa explicação e atrelado a mais uma referência.</w:t>
       </w:r>
     </w:p>
   </w:comment>
-  <w:comment w:id="61" w:author="Rodrigo Franciozi Rodrigues Da Silva" w:date="2024-02-23T09:47:00Z" w:initials="RFRDS">
+  <w:comment w:id="60" w:author="Rodrigo Franciozi Rodrigues Da Silva" w:date="2024-03-01T10:33:00Z" w:initials="RFRDS">
     <w:p>
       <w:pPr>
         <w:pStyle w:val="CommentText"/>
@@ -8362,23 +9440,51 @@
         <w:annotationRef/>
       </w:r>
       <w:r>
-        <w:t>Explica</w:t>
-      </w:r>
-      <w:r>
-        <w:t>ção</w:t>
-      </w:r>
-      <w:r>
-        <w:t xml:space="preserve"> </w:t>
-      </w:r>
-      <w:r>
-        <w:t>d</w:t>
-      </w:r>
-      <w:r>
-        <w:t>as métricas 1 a 1 para o BERT</w:t>
+        <w:t>Categoria de discussão implementadas, com base em mais 4 artigos que encontrei onde existe uma certa similaridade com o trabalho, ou apresentam algum tipo de informação relevante.</w:t>
       </w:r>
     </w:p>
   </w:comment>
-  <w:comment w:id="64" w:author="Instituto de Economia" w:date="2024-03-11T16:07:00Z" w:initials="IE">
+  <w:comment w:id="63" w:author="Rodrigo Franciozi" w:date="2024-03-20T14:15:00Z" w:initials="RF">
+    <w:p>
+      <w:pPr>
+        <w:jc w:val="left"/>
+      </w:pPr>
+      <w:r>
+        <w:rPr>
+          <w:rStyle w:val="CommentReference"/>
+        </w:rPr>
+        <w:annotationRef/>
+      </w:r>
+      <w:r>
+        <w:rPr>
+          <w:sz w:val="20"/>
+          <w:szCs w:val="20"/>
+        </w:rPr>
+        <w:t>Parágrafo onde tento correlacionar o meu trabalho com os exemplos escolhidos anteriormente.</w:t>
+      </w:r>
+    </w:p>
+  </w:comment>
+  <w:comment w:id="64" w:author="Rodrigo Franciozi" w:date="2024-03-20T14:32:00Z" w:initials="RF">
+    <w:p>
+      <w:pPr>
+        <w:jc w:val="left"/>
+      </w:pPr>
+      <w:r>
+        <w:rPr>
+          <w:rStyle w:val="CommentReference"/>
+        </w:rPr>
+        <w:annotationRef/>
+      </w:r>
+      <w:r>
+        <w:rPr>
+          <w:sz w:val="20"/>
+          <w:szCs w:val="20"/>
+        </w:rPr>
+        <w:t>Parágrafo com as limitações do trabalho que consegui me recordar</w:t>
+      </w:r>
+    </w:p>
+  </w:comment>
+  <w:comment w:id="65" w:author="Rodrigo Franciozi Rodrigues Da Silva" w:date="2024-03-01T10:34:00Z" w:initials="RFRDS">
     <w:p>
       <w:pPr>
         <w:pStyle w:val="CommentText"/>
@@ -8390,43 +9496,11 @@
         <w:annotationRef/>
       </w:r>
       <w:r>
-        <w:t>Talvez em introdução ou métodos você pudesse adicionar um parágrafo que aponta sobre a diferença entre as consideradas clássicas x aprendizado profundo.</w:t>
+        <w:t>Escrita da conclusão seguindo o contexto da retomada ao objetivo do trabalho, evidenciando se ele foi ou não atendido para o parágrafo número 1. Apresentação de uma série de propostas para a continuidade do trabalho no parágrafo de número 2.</w:t>
       </w:r>
     </w:p>
   </w:comment>
-  <w:comment w:id="63" w:author="Rodrigo Franciozi Rodrigues Da Silva" w:date="2024-03-01T10:33:00Z" w:initials="RFRDS">
-    <w:p>
-      <w:pPr>
-        <w:pStyle w:val="CommentText"/>
-      </w:pPr>
-      <w:r>
-        <w:rPr>
-          <w:rStyle w:val="CommentReference"/>
-        </w:rPr>
-        <w:annotationRef/>
-      </w:r>
-      <w:r>
-        <w:t>Categoria de discussão implementadas, com base em mais 4 artigos que encontrei onde existe uma certa similaridade com o trabalho, ou apresentam algum tipo de informação relevante.</w:t>
-      </w:r>
-    </w:p>
-  </w:comment>
-  <w:comment w:id="70" w:author="Rodrigo Franciozi Rodrigues Da Silva" w:date="2024-03-01T10:34:00Z" w:initials="RFRDS">
-    <w:p>
-      <w:pPr>
-        <w:pStyle w:val="CommentText"/>
-      </w:pPr>
-      <w:r>
-        <w:rPr>
-          <w:rStyle w:val="CommentReference"/>
-        </w:rPr>
-        <w:annotationRef/>
-      </w:r>
-      <w:r>
-        <w:t>Escrita da conclusão seguindo o contexto da retomada ao objetivo do trabalho, evidenciando se ele foi ou não atendido para o parágrafo número 1. Apresentação de uma série de propostas para a continuidade do trabalho no parágrafo de número 2.</w:t>
-      </w:r>
-    </w:p>
-  </w:comment>
-  <w:comment w:id="72" w:author="Rodrigo Franciozi Rodrigues Da Silva" w:date="2024-03-01T10:36:00Z" w:initials="RFRDS">
+  <w:comment w:id="67" w:author="Rodrigo Franciozi Rodrigues Da Silva" w:date="2024-03-01T10:36:00Z" w:initials="RFRDS">
     <w:p>
       <w:pPr>
         <w:pStyle w:val="CommentText"/>
@@ -8451,28 +9525,30 @@
   <w15:commentEx w15:paraId="2012365F" w15:paraIdParent="09253C9A" w15:done="0"/>
   <w15:commentEx w15:paraId="5BB98E96" w15:done="1"/>
   <w15:commentEx w15:paraId="6456BD57" w15:done="0"/>
-  <w15:commentEx w15:paraId="0F5E428C" w15:done="0"/>
+  <w15:commentEx w15:paraId="0F5E428C" w15:done="1"/>
+  <w15:commentEx w15:paraId="49248DA0" w15:done="0"/>
   <w15:commentEx w15:paraId="1B34BF5A" w15:done="0"/>
   <w15:commentEx w15:paraId="2329BCB5" w15:done="0"/>
   <w15:commentEx w15:paraId="1BAE7EF1" w15:paraIdParent="2329BCB5" w15:done="0"/>
   <w15:commentEx w15:paraId="25BC9F5C" w15:done="0"/>
   <w15:commentEx w15:paraId="12262D2F" w15:paraIdParent="25BC9F5C" w15:done="0"/>
-  <w15:commentEx w15:paraId="07826920" w15:done="0"/>
-  <w15:commentEx w15:paraId="6DC4B59C" w15:paraIdParent="07826920" w15:done="0"/>
   <w15:commentEx w15:paraId="500855CF" w15:done="1"/>
   <w15:commentEx w15:paraId="74F8E4C9" w15:done="1"/>
   <w15:commentEx w15:paraId="296E0558" w15:done="0"/>
   <w15:commentEx w15:paraId="208A8A6B" w15:paraIdParent="296E0558" w15:done="0"/>
   <w15:commentEx w15:paraId="4047FE6E" w15:done="1"/>
   <w15:commentEx w15:paraId="3B4B7C78" w15:paraIdParent="4047FE6E" w15:done="1"/>
-  <w15:commentEx w15:paraId="0081495C" w15:done="0"/>
-  <w15:commentEx w15:paraId="451B6E21" w15:paraIdParent="0081495C" w15:done="0"/>
+  <w15:commentEx w15:paraId="0081495C" w15:done="1"/>
+  <w15:commentEx w15:paraId="451B6E21" w15:paraIdParent="0081495C" w15:done="1"/>
   <w15:commentEx w15:paraId="09D6A607" w15:done="0"/>
   <w15:commentEx w15:paraId="67B443A5" w15:paraIdParent="09D6A607" w15:done="0"/>
   <w15:commentEx w15:paraId="38D2426B" w15:done="1"/>
   <w15:commentEx w15:paraId="2D29D0E1" w15:done="0"/>
-  <w15:commentEx w15:paraId="6D4A80D8" w15:done="0"/>
-  <w15:commentEx w15:paraId="1F10ADAE" w15:done="0"/>
+  <w15:commentEx w15:paraId="4E3D8B08" w15:paraIdParent="2D29D0E1" w15:done="0"/>
+  <w15:commentEx w15:paraId="6D4A80D8" w15:done="1"/>
+  <w15:commentEx w15:paraId="4A9627F7" w15:done="0"/>
+  <w15:commentEx w15:paraId="15018577" w15:done="0"/>
+  <w15:commentEx w15:paraId="1F10ADAE" w15:done="1"/>
   <w15:commentEx w15:paraId="6EE07667" w15:done="1"/>
 </w15:commentsEx>
 </file>
@@ -8483,16 +9559,19 @@
   <w16cex:commentExtensible w16cex:durableId="2982DDD2" w16cex:dateUtc="2024-02-23T12:03:00Z"/>
   <w16cex:commentExtensible w16cex:durableId="2D60826A" w16cex:dateUtc="2024-03-19T16:18:00Z"/>
   <w16cex:commentExtensible w16cex:durableId="298C11BB" w16cex:dateUtc="2024-03-01T11:35:00Z"/>
+  <w16cex:commentExtensible w16cex:durableId="20712462" w16cex:dateUtc="2024-03-20T17:52:00Z"/>
   <w16cex:commentExtensible w16cex:durableId="00B799A3" w16cex:dateUtc="2024-03-19T16:32:00Z"/>
   <w16cex:commentExtensible w16cex:durableId="2179B732" w16cex:dateUtc="2024-03-19T16:51:00Z"/>
   <w16cex:commentExtensible w16cex:durableId="7E1299DC" w16cex:dateUtc="2024-03-19T16:40:00Z"/>
-  <w16cex:commentExtensible w16cex:durableId="4635F879" w16cex:dateUtc="2024-03-19T16:45:00Z"/>
   <w16cex:commentExtensible w16cex:durableId="060E74B5" w16cex:dateUtc="2024-03-19T16:06:00Z"/>
   <w16cex:commentExtensible w16cex:durableId="2982E830" w16cex:dateUtc="2024-02-23T12:47:00Z"/>
   <w16cex:commentExtensible w16cex:durableId="145BAF04" w16cex:dateUtc="2024-03-19T16:54:00Z"/>
   <w16cex:commentExtensible w16cex:durableId="09A03813" w16cex:dateUtc="2024-03-19T16:57:00Z"/>
   <w16cex:commentExtensible w16cex:durableId="2982E84F" w16cex:dateUtc="2024-02-23T12:47:00Z"/>
+  <w16cex:commentExtensible w16cex:durableId="3F1801A1" w16cex:dateUtc="2024-03-20T17:53:00Z"/>
   <w16cex:commentExtensible w16cex:durableId="298C2D86" w16cex:dateUtc="2024-03-01T13:33:00Z"/>
+  <w16cex:commentExtensible w16cex:durableId="6509FDA5" w16cex:dateUtc="2024-03-20T17:15:00Z"/>
+  <w16cex:commentExtensible w16cex:durableId="22CADB0A" w16cex:dateUtc="2024-03-20T17:32:00Z"/>
   <w16cex:commentExtensible w16cex:durableId="298C2DB5" w16cex:dateUtc="2024-03-01T13:34:00Z"/>
   <w16cex:commentExtensible w16cex:durableId="298C2E2B" w16cex:dateUtc="2024-03-01T13:36:00Z"/>
 </w16cex:commentsExtensible>
@@ -8505,13 +9584,12 @@
   <w16cid:commentId w16cid:paraId="5BB98E96" w16cid:durableId="2982DDD2"/>
   <w16cid:commentId w16cid:paraId="6456BD57" w16cid:durableId="2D60826A"/>
   <w16cid:commentId w16cid:paraId="0F5E428C" w16cid:durableId="298C11BB"/>
+  <w16cid:commentId w16cid:paraId="49248DA0" w16cid:durableId="20712462"/>
   <w16cid:commentId w16cid:paraId="1B34BF5A" w16cid:durableId="00B799A3"/>
   <w16cid:commentId w16cid:paraId="2329BCB5" w16cid:durableId="1651D751"/>
   <w16cid:commentId w16cid:paraId="1BAE7EF1" w16cid:durableId="2179B732"/>
   <w16cid:commentId w16cid:paraId="25BC9F5C" w16cid:durableId="1B682E6C"/>
   <w16cid:commentId w16cid:paraId="12262D2F" w16cid:durableId="7E1299DC"/>
-  <w16cid:commentId w16cid:paraId="07826920" w16cid:durableId="5B41692D"/>
-  <w16cid:commentId w16cid:paraId="6DC4B59C" w16cid:durableId="4635F879"/>
   <w16cid:commentId w16cid:paraId="500855CF" w16cid:durableId="7081C2FE"/>
   <w16cid:commentId w16cid:paraId="74F8E4C9" w16cid:durableId="2A90B664"/>
   <w16cid:commentId w16cid:paraId="296E0558" w16cid:durableId="1256F468"/>
@@ -8524,7 +9602,10 @@
   <w16cid:commentId w16cid:paraId="67B443A5" w16cid:durableId="09A03813"/>
   <w16cid:commentId w16cid:paraId="38D2426B" w16cid:durableId="2982E84F"/>
   <w16cid:commentId w16cid:paraId="2D29D0E1" w16cid:durableId="7EC857BB"/>
+  <w16cid:commentId w16cid:paraId="4E3D8B08" w16cid:durableId="3F1801A1"/>
   <w16cid:commentId w16cid:paraId="6D4A80D8" w16cid:durableId="298C2D86"/>
+  <w16cid:commentId w16cid:paraId="4A9627F7" w16cid:durableId="6509FDA5"/>
+  <w16cid:commentId w16cid:paraId="15018577" w16cid:durableId="22CADB0A"/>
   <w16cid:commentId w16cid:paraId="1F10ADAE" w16cid:durableId="298C2DB5"/>
   <w16cid:commentId w16cid:paraId="6EE07667" w16cid:durableId="298C2E2B"/>
 </w16cid:commentsIds>
@@ -8707,11 +9788,6 @@
       </w:rPr>
       <w:fldChar w:fldCharType="end"/>
     </w:r>
-  </w:p>
-  <w:p>
-    <w:pPr>
-      <w:pStyle w:val="Footer"/>
-    </w:pPr>
   </w:p>
 </w:ftr>
 </file>
@@ -9223,8 +10299,8 @@
         <w:szCs w:val="17"/>
       </w:rPr>
     </w:pPr>
-    <w:bookmarkStart w:id="87" w:name="_Hlk33913842"/>
-    <w:bookmarkStart w:id="88" w:name="_Hlk33913843"/>
+    <w:bookmarkStart w:id="82" w:name="_Hlk33913842"/>
+    <w:bookmarkStart w:id="83" w:name="_Hlk33913843"/>
     <w:r>
       <w:rPr>
         <w:noProof/>
@@ -9242,7 +10318,7 @@
           <wp:extent cx="673200" cy="282492"/>
           <wp:effectExtent l="0" t="0" r="0" b="3810"/>
           <wp:wrapNone/>
-          <wp:docPr id="3" name="Imagem 3"/>
+          <wp:docPr id="606567885" name="Imagem 3"/>
           <wp:cNvGraphicFramePr>
             <a:graphicFrameLocks xmlns:a="http://schemas.openxmlformats.org/drawingml/2006/main" noChangeAspect="1"/>
           </wp:cNvGraphicFramePr>
@@ -9437,8 +10513,8 @@
       <w:tab/>
     </w:r>
   </w:p>
-  <w:bookmarkEnd w:id="87"/>
-  <w:bookmarkEnd w:id="88"/>
+  <w:bookmarkEnd w:id="82"/>
+  <w:bookmarkEnd w:id="83"/>
   <w:p>
     <w:pPr>
       <w:pStyle w:val="Header"/>

</xml_diff>

<commit_message>
Final TCC Writing + Presentation Slides v2
Accepted all TCC changes from the word document
</commit_message>
<xml_diff>
--- a/Documents/TCC - MBA USP ESALQ.docx
+++ b/Documents/TCC - MBA USP ESALQ.docx
@@ -113,104 +113,84 @@
         </w:rPr>
         <w:t xml:space="preserve">2 </w:t>
       </w:r>
-      <w:del w:id="1" w:author="Adâmara Santos Gonçalves Felício Adâmara" w:date="2024-03-28T14:00:00Z">
-        <w:r>
-          <w:rPr>
-            <w:sz w:val="18"/>
-            <w:szCs w:val="18"/>
-          </w:rPr>
-          <w:delText>D</w:delText>
-        </w:r>
-      </w:del>
-      <w:ins w:id="2" w:author="Adâmara Santos Gonçalves Felício Adâmara" w:date="2024-03-28T14:00:00Z">
-        <w:r>
-          <w:rPr>
-            <w:sz w:val="18"/>
-            <w:szCs w:val="18"/>
-          </w:rPr>
-          <w:t>PECEGE. D</w:t>
-        </w:r>
-      </w:ins>
       <w:r>
         <w:rPr>
           <w:sz w:val="18"/>
           <w:szCs w:val="18"/>
         </w:rPr>
-        <w:t>outora em Desenvolvimento Econômico</w:t>
+        <w:t>PECEGE. D</w:t>
       </w:r>
       <w:r>
         <w:rPr>
           <w:sz w:val="18"/>
           <w:szCs w:val="18"/>
         </w:rPr>
-        <w:t xml:space="preserve">, UNICAMP. Orientadora MBA Data Science &amp; </w:t>
-      </w:r>
-      <w:proofErr w:type="spellStart"/>
+        <w:t>outora em Desenvolvimento Econômico</w:t>
+      </w:r>
       <w:r>
         <w:rPr>
           <w:sz w:val="18"/>
           <w:szCs w:val="18"/>
         </w:rPr>
-        <w:t>Analytics</w:t>
-      </w:r>
-      <w:proofErr w:type="spellEnd"/>
+        <w:t xml:space="preserve">, UNICAMP. Orientadora MBA Data Science &amp; </w:t>
+      </w:r>
+      <w:proofErr w:type="spellStart"/>
       <w:r>
         <w:rPr>
           <w:sz w:val="18"/>
           <w:szCs w:val="18"/>
         </w:rPr>
-        <w:t>. – Rua Alexandre Herculano, 120 – Vila Monteiro; CEP:13418-445 Piracicaba, São Paulo, Brasil.</w:t>
-      </w:r>
-    </w:p>
-    <w:p>
-      <w:pPr>
-        <w:spacing w:line="240" w:lineRule="auto"/>
+        <w:t>Analytics</w:t>
+      </w:r>
+      <w:proofErr w:type="spellEnd"/>
+      <w:r>
         <w:rPr>
           <w:sz w:val="18"/>
           <w:szCs w:val="18"/>
         </w:rPr>
-      </w:pPr>
-      <w:r>
+        <w:t>. – Rua Alexandre Herculano, 120 – Vila Monteiro; CEP:13418-445 Piracicaba, São Paulo, Brasil.</w:t>
+      </w:r>
+    </w:p>
+    <w:p>
+      <w:pPr>
+        <w:spacing w:line="240" w:lineRule="auto"/>
         <w:rPr>
           <w:sz w:val="18"/>
           <w:szCs w:val="18"/>
         </w:rPr>
-        <w:t>*</w:t>
-      </w:r>
-      <w:bookmarkStart w:id="3" w:name="_Hlk33885760"/>
-      <w:bookmarkStart w:id="4" w:name="_Hlk33948379"/>
+      </w:pPr>
       <w:r>
         <w:rPr>
           <w:sz w:val="18"/>
           <w:szCs w:val="18"/>
         </w:rPr>
-        <w:t>autor correspondente</w:t>
-      </w:r>
-      <w:bookmarkEnd w:id="3"/>
+        <w:t>*</w:t>
+      </w:r>
+      <w:bookmarkStart w:id="1" w:name="_Hlk33885760"/>
+      <w:bookmarkStart w:id="2" w:name="_Hlk33948379"/>
       <w:r>
         <w:rPr>
           <w:sz w:val="18"/>
           <w:szCs w:val="18"/>
         </w:rPr>
-        <w:t xml:space="preserve">: </w:t>
-      </w:r>
-      <w:bookmarkEnd w:id="4"/>
+        <w:t>autor correspondente</w:t>
+      </w:r>
+      <w:bookmarkEnd w:id="1"/>
       <w:r>
         <w:rPr>
           <w:sz w:val="18"/>
           <w:szCs w:val="18"/>
         </w:rPr>
-        <w:t>rodrigofranciozi@outlook.com</w:t>
-      </w:r>
-    </w:p>
-    <w:p>
-      <w:pPr>
-        <w:spacing w:line="240" w:lineRule="auto"/>
+        <w:t xml:space="preserve">: </w:t>
+      </w:r>
+      <w:bookmarkEnd w:id="2"/>
+      <w:r>
         <w:rPr>
           <w:sz w:val="18"/>
           <w:szCs w:val="18"/>
         </w:rPr>
-      </w:pPr>
+        <w:t>rodrigofranciozi@outlook.com</w:t>
+      </w:r>
     </w:p>
     <w:p>
       <w:pPr>
@@ -218,39 +198,6 @@
         <w:rPr>
           <w:sz w:val="18"/>
           <w:szCs w:val="18"/>
-        </w:rPr>
-      </w:pPr>
-    </w:p>
-    <w:p>
-      <w:pPr>
-        <w:spacing w:line="240" w:lineRule="auto"/>
-        <w:rPr>
-          <w:sz w:val="18"/>
-          <w:szCs w:val="18"/>
-        </w:rPr>
-      </w:pPr>
-    </w:p>
-    <w:p>
-      <w:pPr>
-        <w:spacing w:line="240" w:lineRule="auto"/>
-        <w:ind w:left="720"/>
-      </w:pPr>
-    </w:p>
-    <w:p>
-      <w:pPr>
-        <w:spacing w:line="360" w:lineRule="auto"/>
-        <w:jc w:val="left"/>
-        <w:rPr>
-          <w:b/>
-        </w:rPr>
-      </w:pPr>
-    </w:p>
-    <w:p>
-      <w:pPr>
-        <w:spacing w:line="360" w:lineRule="auto"/>
-        <w:jc w:val="left"/>
-        <w:rPr>
-          <w:b/>
         </w:rPr>
       </w:pPr>
     </w:p>
@@ -519,13 +466,8 @@
         <w:rPr>
           <w:color w:val="000000"/>
         </w:rPr>
-        <w:pPrChange w:id="17" w:author="Adâmara Santos Gonçalves Felício Adâmara" w:date="2024-03-28T14:03:00Z">
-          <w:pPr>
-            <w:spacing w:line="360" w:lineRule="auto"/>
-          </w:pPr>
-        </w:pPrChange>
-      </w:pPr>
-      <w:commentRangeStart w:id="18"/>
+      </w:pPr>
+      <w:commentRangeStart w:id="15"/>
       <w:r>
         <w:rPr>
           <w:color w:val="000000"/>
@@ -701,14 +643,12 @@
         </w:rPr>
         <w:t>, aplicando uma metodologia que envolveu a preparação dos dados, implementação dos modelos, treinamento e avaliação de sua precisão e eficiência.</w:t>
       </w:r>
-      <w:ins w:id="19" w:author="Instituto de Economia" w:date="2024-03-11T15:30:00Z">
-        <w:r>
-          <w:rPr>
-            <w:color w:val="000000"/>
-          </w:rPr>
-          <w:t xml:space="preserve"> </w:t>
-        </w:r>
-      </w:ins>
+      <w:r>
+        <w:rPr>
+          <w:color w:val="000000"/>
+        </w:rPr>
+        <w:t xml:space="preserve"> </w:t>
+      </w:r>
       <w:r>
         <w:rPr>
           <w:color w:val="000000"/>
@@ -718,36 +658,18 @@
       <w:r>
         <w:rPr>
           <w:color w:val="000000"/>
-          <w:rPrChange w:id="20" w:author="Adâmara Santos Gonçalves Felício Adâmara" w:date="2024-03-28T14:03:00Z">
-            <w:rPr>
-              <w:color w:val="000000"/>
-              <w:highlight w:val="yellow"/>
-            </w:rPr>
-          </w:rPrChange>
         </w:rPr>
         <w:t xml:space="preserve">superou </w:t>
       </w:r>
       <w:r>
         <w:rPr>
           <w:color w:val="000000"/>
-          <w:rPrChange w:id="21" w:author="Adâmara Santos Gonçalves Felício Adâmara" w:date="2024-03-28T14:03:00Z">
-            <w:rPr>
-              <w:color w:val="000000"/>
-              <w:highlight w:val="yellow"/>
-            </w:rPr>
-          </w:rPrChange>
         </w:rPr>
         <w:t>em 8%</w:t>
       </w:r>
       <w:r>
         <w:rPr>
           <w:color w:val="000000"/>
-          <w:rPrChange w:id="22" w:author="Adâmara Santos Gonçalves Felício Adâmara" w:date="2024-03-28T14:03:00Z">
-            <w:rPr>
-              <w:color w:val="000000"/>
-              <w:highlight w:val="yellow"/>
-            </w:rPr>
-          </w:rPrChange>
         </w:rPr>
         <w:t xml:space="preserve"> o </w:t>
       </w:r>
@@ -755,12 +677,6 @@
       <w:r>
         <w:rPr>
           <w:color w:val="000000"/>
-          <w:rPrChange w:id="23" w:author="Adâmara Santos Gonçalves Felício Adâmara" w:date="2024-03-28T14:03:00Z">
-            <w:rPr>
-              <w:color w:val="000000"/>
-              <w:highlight w:val="yellow"/>
-            </w:rPr>
-          </w:rPrChange>
         </w:rPr>
         <w:t>Naive</w:t>
       </w:r>
@@ -768,12 +684,6 @@
       <w:r>
         <w:rPr>
           <w:color w:val="000000"/>
-          <w:rPrChange w:id="24" w:author="Adâmara Santos Gonçalves Felício Adâmara" w:date="2024-03-28T14:03:00Z">
-            <w:rPr>
-              <w:color w:val="000000"/>
-              <w:highlight w:val="yellow"/>
-            </w:rPr>
-          </w:rPrChange>
         </w:rPr>
         <w:t xml:space="preserve"> </w:t>
       </w:r>
@@ -781,12 +691,6 @@
       <w:r>
         <w:rPr>
           <w:color w:val="000000"/>
-          <w:rPrChange w:id="25" w:author="Adâmara Santos Gonçalves Felício Adâmara" w:date="2024-03-28T14:03:00Z">
-            <w:rPr>
-              <w:color w:val="000000"/>
-              <w:highlight w:val="yellow"/>
-            </w:rPr>
-          </w:rPrChange>
         </w:rPr>
         <w:t>Bayes</w:t>
       </w:r>
@@ -794,60 +698,30 @@
       <w:r>
         <w:rPr>
           <w:color w:val="000000"/>
-          <w:rPrChange w:id="26" w:author="Adâmara Santos Gonçalves Felício Adâmara" w:date="2024-03-28T14:03:00Z">
-            <w:rPr>
-              <w:color w:val="000000"/>
-              <w:highlight w:val="yellow"/>
-            </w:rPr>
-          </w:rPrChange>
         </w:rPr>
         <w:t xml:space="preserve"> em </w:t>
       </w:r>
       <w:r>
         <w:rPr>
           <w:color w:val="000000"/>
-          <w:rPrChange w:id="27" w:author="Adâmara Santos Gonçalves Felício Adâmara" w:date="2024-03-28T14:03:00Z">
-            <w:rPr>
-              <w:color w:val="000000"/>
-              <w:highlight w:val="yellow"/>
-            </w:rPr>
-          </w:rPrChange>
         </w:rPr>
         <w:t>acurácia</w:t>
       </w:r>
       <w:r>
         <w:rPr>
           <w:color w:val="000000"/>
-          <w:rPrChange w:id="28" w:author="Adâmara Santos Gonçalves Felício Adâmara" w:date="2024-03-28T14:03:00Z">
-            <w:rPr>
-              <w:color w:val="000000"/>
-              <w:highlight w:val="yellow"/>
-            </w:rPr>
-          </w:rPrChange>
         </w:rPr>
         <w:t xml:space="preserve"> e apresentou uma melhora nas classificações de sentimentos para as classes positivas e negativas </w:t>
       </w:r>
       <w:r>
         <w:rPr>
           <w:color w:val="000000"/>
-          <w:rPrChange w:id="29" w:author="Adâmara Santos Gonçalves Felício Adâmara" w:date="2024-03-28T14:03:00Z">
-            <w:rPr>
-              <w:color w:val="000000"/>
-              <w:highlight w:val="yellow"/>
-            </w:rPr>
-          </w:rPrChange>
         </w:rPr>
         <w:t>com relação as</w:t>
       </w:r>
       <w:r>
         <w:rPr>
           <w:color w:val="000000"/>
-          <w:rPrChange w:id="30" w:author="Adâmara Santos Gonçalves Felício Adâmara" w:date="2024-03-28T14:03:00Z">
-            <w:rPr>
-              <w:color w:val="000000"/>
-              <w:highlight w:val="yellow"/>
-            </w:rPr>
-          </w:rPrChange>
         </w:rPr>
         <w:t xml:space="preserve"> métricas precisão, revocação e pontuação F1</w:t>
       </w:r>
@@ -863,36 +737,24 @@
         </w:rPr>
         <w:t xml:space="preserve"> mesmo </w:t>
       </w:r>
-      <w:ins w:id="31" w:author="Adâmara Santos Gonçalves Felício Adâmara" w:date="2024-03-28T14:06:00Z">
-        <w:r>
-          <w:rPr>
-            <w:color w:val="000000"/>
-          </w:rPr>
-          <w:t>em condições de</w:t>
-        </w:r>
-      </w:ins>
-      <w:del w:id="32" w:author="Adâmara Santos Gonçalves Felício Adâmara" w:date="2024-03-28T14:06:00Z">
-        <w:r>
-          <w:rPr>
-            <w:color w:val="000000"/>
-          </w:rPr>
-          <w:delText>quando se possuem</w:delText>
-        </w:r>
-      </w:del>
+      <w:r>
+        <w:rPr>
+          <w:color w:val="000000"/>
+        </w:rPr>
+        <w:t>em condições de</w:t>
+      </w:r>
       <w:r>
         <w:rPr>
           <w:color w:val="000000"/>
         </w:rPr>
         <w:t xml:space="preserve"> recursos computacionais limitados, embora este último</w:t>
       </w:r>
-      <w:ins w:id="33" w:author="Adâmara Santos Gonçalves Felício Adâmara" w:date="2024-03-28T14:06:00Z">
-        <w:r>
-          <w:rPr>
-            <w:color w:val="000000"/>
-          </w:rPr>
-          <w:t>,</w:t>
-        </w:r>
-      </w:ins>
+      <w:r>
+        <w:rPr>
+          <w:color w:val="000000"/>
+        </w:rPr>
+        <w:t>,</w:t>
+      </w:r>
       <w:r>
         <w:rPr>
           <w:color w:val="000000"/>
@@ -911,12 +773,12 @@
         </w:rPr>
         <w:t xml:space="preserve"> por sua rapidez e simplicidade.</w:t>
       </w:r>
-      <w:commentRangeEnd w:id="18"/>
+      <w:commentRangeEnd w:id="15"/>
       <w:r>
         <w:rPr>
           <w:rStyle w:val="CommentReference"/>
         </w:rPr>
-        <w:commentReference w:id="18"/>
+        <w:commentReference w:id="15"/>
       </w:r>
       <w:r>
         <w:rPr>
@@ -924,42 +786,24 @@
         </w:rPr>
         <w:t xml:space="preserve"> </w:t>
       </w:r>
-      <w:del w:id="34" w:author="Adâmara Santos Gonçalves Felício Adâmara" w:date="2024-03-28T14:06:00Z">
-        <w:r>
-          <w:rPr>
-            <w:color w:val="000000"/>
-          </w:rPr>
-          <w:delText>O</w:delText>
-        </w:r>
-        <w:r>
-          <w:rPr>
-            <w:color w:val="000000"/>
-          </w:rPr>
-          <w:delText xml:space="preserve"> estudo</w:delText>
-        </w:r>
-      </w:del>
-      <w:ins w:id="35" w:author="Adâmara Santos Gonçalves Felício Adâmara" w:date="2024-03-28T14:06:00Z">
-        <w:r>
-          <w:rPr>
-            <w:color w:val="000000"/>
-          </w:rPr>
-          <w:t>Os resultados alcançados</w:t>
-        </w:r>
-      </w:ins>
+      <w:r>
+        <w:rPr>
+          <w:color w:val="000000"/>
+        </w:rPr>
+        <w:t>Os resultados alcançados</w:t>
+      </w:r>
       <w:r>
         <w:rPr>
           <w:color w:val="000000"/>
         </w:rPr>
         <w:t xml:space="preserve"> reforça</w:t>
       </w:r>
-      <w:ins w:id="36" w:author="Adâmara Santos Gonçalves Felício Adâmara" w:date="2024-03-28T14:06:00Z">
-        <w:r>
-          <w:rPr>
-            <w:color w:val="000000"/>
-          </w:rPr>
-          <w:t>m</w:t>
-        </w:r>
-      </w:ins>
+      <w:r>
+        <w:rPr>
+          <w:color w:val="000000"/>
+        </w:rPr>
+        <w:t>m</w:t>
+      </w:r>
       <w:r>
         <w:rPr>
           <w:color w:val="000000"/>
@@ -1006,22 +850,20 @@
         </w:rPr>
         <w:t>PLN</w:t>
       </w:r>
-      <w:ins w:id="37" w:author="Instituto de Economia" w:date="2024-03-11T15:32:00Z">
-        <w:r>
-          <w:rPr>
-            <w:bCs/>
-            <w:color w:val="000000"/>
-          </w:rPr>
-          <w:t>;</w:t>
-        </w:r>
-        <w:r>
-          <w:rPr>
-            <w:b/>
-            <w:color w:val="000000"/>
-          </w:rPr>
-          <w:t xml:space="preserve"> </w:t>
-        </w:r>
-      </w:ins>
+      <w:r>
+        <w:rPr>
+          <w:bCs/>
+          <w:color w:val="000000"/>
+        </w:rPr>
+        <w:t>;</w:t>
+      </w:r>
+      <w:r>
+        <w:rPr>
+          <w:b/>
+          <w:color w:val="000000"/>
+        </w:rPr>
+        <w:t xml:space="preserve"> </w:t>
+      </w:r>
       <w:r>
         <w:rPr>
           <w:bCs/>
@@ -1036,15 +878,13 @@
         </w:rPr>
         <w:t>prendizado profundo</w:t>
       </w:r>
-      <w:ins w:id="38" w:author="Instituto de Economia" w:date="2024-03-11T15:32:00Z">
-        <w:r>
-          <w:rPr>
-            <w:b/>
-            <w:color w:val="000000"/>
-          </w:rPr>
-          <w:t xml:space="preserve">; </w:t>
-        </w:r>
-      </w:ins>
+      <w:r>
+        <w:rPr>
+          <w:b/>
+          <w:color w:val="000000"/>
+        </w:rPr>
+        <w:t xml:space="preserve">; </w:t>
+      </w:r>
       <w:r>
         <w:rPr>
           <w:bCs/>
@@ -1059,22 +899,20 @@
         </w:rPr>
         <w:t>ineração de opinião</w:t>
       </w:r>
-      <w:ins w:id="39" w:author="Instituto de Economia" w:date="2024-03-11T15:32:00Z">
-        <w:r>
-          <w:rPr>
-            <w:bCs/>
-            <w:color w:val="000000"/>
-          </w:rPr>
-          <w:t>;</w:t>
-        </w:r>
-        <w:r>
-          <w:rPr>
-            <w:bCs/>
-            <w:color w:val="000000"/>
-          </w:rPr>
-          <w:t xml:space="preserve"> </w:t>
-        </w:r>
-      </w:ins>
+      <w:r>
+        <w:rPr>
+          <w:bCs/>
+          <w:color w:val="000000"/>
+        </w:rPr>
+        <w:t>;</w:t>
+      </w:r>
+      <w:r>
+        <w:rPr>
+          <w:bCs/>
+          <w:color w:val="000000"/>
+        </w:rPr>
+        <w:t xml:space="preserve"> </w:t>
+      </w:r>
       <w:r>
         <w:rPr>
           <w:bCs/>
@@ -1103,22 +941,20 @@
         </w:rPr>
         <w:t>rtificial</w:t>
       </w:r>
-      <w:ins w:id="40" w:author="Instituto de Economia" w:date="2024-03-11T15:32:00Z">
-        <w:r>
-          <w:rPr>
-            <w:bCs/>
-            <w:color w:val="000000"/>
-          </w:rPr>
-          <w:t>;</w:t>
-        </w:r>
-        <w:r>
-          <w:rPr>
-            <w:b/>
-            <w:color w:val="000000"/>
-          </w:rPr>
-          <w:t xml:space="preserve"> </w:t>
-        </w:r>
-      </w:ins>
+      <w:r>
+        <w:rPr>
+          <w:bCs/>
+          <w:color w:val="000000"/>
+        </w:rPr>
+        <w:t>;</w:t>
+      </w:r>
+      <w:r>
+        <w:rPr>
+          <w:b/>
+          <w:color w:val="000000"/>
+        </w:rPr>
+        <w:t xml:space="preserve"> </w:t>
+      </w:r>
       <w:r>
         <w:rPr>
           <w:bCs/>
@@ -1126,15 +962,13 @@
         </w:rPr>
         <w:t>classificação de texto</w:t>
       </w:r>
-      <w:ins w:id="41" w:author="Instituto de Economia" w:date="2024-03-11T15:32:00Z">
-        <w:r>
-          <w:rPr>
-            <w:bCs/>
-            <w:color w:val="000000"/>
-          </w:rPr>
-          <w:t>.</w:t>
-        </w:r>
-      </w:ins>
+      <w:r>
+        <w:rPr>
+          <w:bCs/>
+          <w:color w:val="000000"/>
+        </w:rPr>
+        <w:t>.</w:t>
+      </w:r>
     </w:p>
     <w:p>
       <w:pPr>
@@ -1232,7 +1066,7 @@
           <w:lang w:val="en-US"/>
         </w:rPr>
       </w:pPr>
-      <w:commentRangeStart w:id="42"/>
+      <w:commentRangeStart w:id="16"/>
       <w:r>
         <w:rPr>
           <w:b/>
@@ -1241,12 +1075,12 @@
         </w:rPr>
         <w:t>Abstract</w:t>
       </w:r>
-      <w:commentRangeEnd w:id="42"/>
+      <w:commentRangeEnd w:id="16"/>
       <w:r>
         <w:rPr>
           <w:rStyle w:val="CommentReference"/>
         </w:rPr>
-        <w:commentReference w:id="42"/>
+        <w:commentReference w:id="16"/>
       </w:r>
     </w:p>
     <w:p>
@@ -1264,21 +1098,11 @@
           <w:color w:val="000000"/>
           <w:lang w:val="en-US"/>
         </w:rPr>
-        <w:pPrChange w:id="43" w:author="Adâmara Santos Gonçalves Felício Adâmara" w:date="2024-03-28T14:04:00Z">
-          <w:pPr>
-            <w:spacing w:line="360" w:lineRule="auto"/>
-          </w:pPr>
-        </w:pPrChange>
-      </w:pPr>
-      <w:r>
-        <w:rPr>
-          <w:color w:val="000000"/>
-          <w:lang w:val="en-US"/>
-          <w:rPrChange w:id="44" w:author="Adâmara Santos Gonçalves Felício Adâmara" w:date="2024-03-28T14:00:00Z">
-            <w:rPr>
-              <w:color w:val="000000"/>
-            </w:rPr>
-          </w:rPrChange>
+      </w:pPr>
+      <w:r>
+        <w:rPr>
+          <w:color w:val="000000"/>
+          <w:lang w:val="en-US"/>
         </w:rPr>
         <w:t xml:space="preserve">This study explored the capability of machine learning models in classifying sentiments in movie review texts. </w:t>
       </w:r>
@@ -1289,24 +1113,13 @@
         </w:rPr>
         <w:t xml:space="preserve">The goal was to compare the effectiveness of models known as classic and deep learning, specifically Naïve Bayes and </w:t>
       </w:r>
-      <w:del w:id="45" w:author="Adâmara Santos Gonçalves Felício Adâmara" w:date="2024-03-28T14:05:00Z">
-        <w:r>
-          <w:rPr>
-            <w:color w:val="000000"/>
-            <w:lang w:val="en-US"/>
-          </w:rPr>
-          <w:delText>"</w:delText>
-        </w:r>
-      </w:del>
-      <w:ins w:id="46" w:author="Adâmara Santos Gonçalves Felício Adâmara" w:date="2024-03-28T14:05:00Z">
-        <w:r>
-          <w:rPr>
-            <w:color w:val="000000"/>
-            <w:lang w:val="en-US"/>
-          </w:rPr>
-          <w:t>“</w:t>
-        </w:r>
-      </w:ins>
+      <w:r>
+        <w:rPr>
+          <w:color w:val="000000"/>
+          <w:lang w:val="en-US"/>
+        </w:rPr>
+        <w:t>“</w:t>
+      </w:r>
       <w:r>
         <w:rPr>
           <w:color w:val="000000"/>
@@ -1314,24 +1127,13 @@
         </w:rPr>
         <w:t>Bidirectional Encoder Representations from Transformers</w:t>
       </w:r>
-      <w:del w:id="47" w:author="Adâmara Santos Gonçalves Felício Adâmara" w:date="2024-03-28T14:05:00Z">
-        <w:r>
-          <w:rPr>
-            <w:color w:val="000000"/>
-            <w:lang w:val="en-US"/>
-          </w:rPr>
-          <w:delText>"</w:delText>
-        </w:r>
-      </w:del>
-      <w:ins w:id="48" w:author="Adâmara Santos Gonçalves Felício Adâmara" w:date="2024-03-28T14:05:00Z">
-        <w:r>
-          <w:rPr>
-            <w:color w:val="000000"/>
-            <w:lang w:val="en-US"/>
-          </w:rPr>
-          <w:t>”</w:t>
-        </w:r>
-      </w:ins>
+      <w:r>
+        <w:rPr>
+          <w:color w:val="000000"/>
+          <w:lang w:val="en-US"/>
+        </w:rPr>
+        <w:t>”</w:t>
+      </w:r>
       <w:r>
         <w:rPr>
           <w:color w:val="000000"/>
@@ -1346,24 +1148,13 @@
         </w:rPr>
         <w:t xml:space="preserve">A dataset of reviews from the </w:t>
       </w:r>
-      <w:del w:id="49" w:author="Adâmara Santos Gonçalves Felício Adâmara" w:date="2024-03-28T14:05:00Z">
-        <w:r>
-          <w:rPr>
-            <w:color w:val="000000"/>
-            <w:lang w:val="en-US"/>
-          </w:rPr>
-          <w:delText>"</w:delText>
-        </w:r>
-      </w:del>
-      <w:ins w:id="50" w:author="Adâmara Santos Gonçalves Felício Adâmara" w:date="2024-03-28T14:05:00Z">
-        <w:r>
-          <w:rPr>
-            <w:color w:val="000000"/>
-            <w:lang w:val="en-US"/>
-          </w:rPr>
-          <w:t>“</w:t>
-        </w:r>
-      </w:ins>
+      <w:r>
+        <w:rPr>
+          <w:color w:val="000000"/>
+          <w:lang w:val="en-US"/>
+        </w:rPr>
+        <w:t>“</w:t>
+      </w:r>
       <w:r>
         <w:rPr>
           <w:color w:val="000000"/>
@@ -1371,24 +1162,13 @@
         </w:rPr>
         <w:t>Internet Movie Database</w:t>
       </w:r>
-      <w:del w:id="51" w:author="Adâmara Santos Gonçalves Felício Adâmara" w:date="2024-03-28T14:05:00Z">
-        <w:r>
-          <w:rPr>
-            <w:color w:val="000000"/>
-            <w:lang w:val="en-US"/>
-          </w:rPr>
-          <w:delText>"</w:delText>
-        </w:r>
-      </w:del>
-      <w:ins w:id="52" w:author="Adâmara Santos Gonçalves Felício Adâmara" w:date="2024-03-28T14:05:00Z">
-        <w:r>
-          <w:rPr>
-            <w:color w:val="000000"/>
-            <w:lang w:val="en-US"/>
-          </w:rPr>
-          <w:t>”</w:t>
-        </w:r>
-      </w:ins>
+      <w:r>
+        <w:rPr>
+          <w:color w:val="000000"/>
+          <w:lang w:val="en-US"/>
+        </w:rPr>
+        <w:t>”</w:t>
+      </w:r>
       <w:r>
         <w:rPr>
           <w:color w:val="000000"/>
@@ -1396,24 +1176,13 @@
         </w:rPr>
         <w:t xml:space="preserve"> [IMDB] platform was used, applying a methodology that involved data preparation, model implementation, training, and evaluation of their accuracy and efficiency. The results showed that BERT, with its ability to understand context and the nuances of language, outperformed </w:t>
       </w:r>
-      <w:del w:id="53" w:author="Adâmara Santos Gonçalves Felício Adâmara" w:date="2024-03-28T14:05:00Z">
-        <w:r>
-          <w:rPr>
-            <w:color w:val="000000"/>
-            <w:lang w:val="en-US"/>
-          </w:rPr>
-          <w:delText>Naive</w:delText>
-        </w:r>
-      </w:del>
-      <w:ins w:id="54" w:author="Adâmara Santos Gonçalves Felício Adâmara" w:date="2024-03-28T14:05:00Z">
-        <w:r>
-          <w:rPr>
-            <w:color w:val="000000"/>
-            <w:lang w:val="en-US"/>
-          </w:rPr>
-          <w:t>naïve</w:t>
-        </w:r>
-      </w:ins>
+      <w:r>
+        <w:rPr>
+          <w:color w:val="000000"/>
+          <w:lang w:val="en-US"/>
+        </w:rPr>
+        <w:t>naïve</w:t>
+      </w:r>
       <w:r>
         <w:rPr>
           <w:color w:val="000000"/>
@@ -1520,7 +1289,6 @@
       <w:pPr>
         <w:spacing w:line="360" w:lineRule="auto"/>
         <w:rPr>
-          <w:ins w:id="55" w:author="Adâmara Santos Gonçalves Felício Adâmara" w:date="2024-03-28T14:05:00Z"/>
           <w:b/>
           <w:lang w:val="en-US"/>
         </w:rPr>
@@ -1530,7 +1298,6 @@
       <w:pPr>
         <w:spacing w:line="360" w:lineRule="auto"/>
         <w:rPr>
-          <w:ins w:id="56" w:author="Adâmara Santos Gonçalves Felício Adâmara" w:date="2024-03-28T14:05:00Z"/>
           <w:b/>
           <w:lang w:val="en-US"/>
         </w:rPr>
@@ -1540,17 +1307,6 @@
       <w:pPr>
         <w:spacing w:line="360" w:lineRule="auto"/>
         <w:rPr>
-          <w:ins w:id="57" w:author="Adâmara Santos Gonçalves Felício Adâmara" w:date="2024-03-28T14:05:00Z"/>
-          <w:b/>
-          <w:lang w:val="en-US"/>
-        </w:rPr>
-      </w:pPr>
-    </w:p>
-    <w:p>
-      <w:pPr>
-        <w:spacing w:line="360" w:lineRule="auto"/>
-        <w:rPr>
-          <w:del w:id="58" w:author="Adâmara Santos Gonçalves Felício Adâmara" w:date="2024-03-28T14:05:00Z"/>
           <w:b/>
           <w:lang w:val="en-US"/>
         </w:rPr>
@@ -1570,6 +1326,7 @@
         <w:rPr>
           <w:b/>
         </w:rPr>
+        <w:lastRenderedPageBreak/>
         <w:t>Introdução</w:t>
       </w:r>
     </w:p>
@@ -1650,29 +1407,7 @@
           <w:szCs w:val="22"/>
           <w:lang w:val="pt-BR"/>
         </w:rPr>
-        <w:t>Quando observado o conjunto dos comentários produzidos sobre o assunto, identificamos plataformas online que trabalham no registro das críticas e avaliações por meio do texto escrito</w:t>
-      </w:r>
-      <w:ins w:id="59" w:author="Adâmara Santos Gonçalves Felício Adâmara" w:date="2024-01-24T14:11:00Z">
-        <w:r>
-          <w:rPr>
-            <w:rFonts w:ascii="Arial" w:eastAsiaTheme="minorHAnsi" w:hAnsi="Arial" w:cs="Arial"/>
-            <w:color w:val="000000"/>
-            <w:sz w:val="22"/>
-            <w:szCs w:val="22"/>
-            <w:lang w:val="pt-BR"/>
-          </w:rPr>
-          <w:t>,</w:t>
-        </w:r>
-      </w:ins>
-      <w:r>
-        <w:rPr>
-          <w:rFonts w:ascii="Arial" w:eastAsiaTheme="minorHAnsi" w:hAnsi="Arial" w:cs="Arial"/>
-          <w:color w:val="000000"/>
-          <w:sz w:val="22"/>
-          <w:szCs w:val="22"/>
-          <w:lang w:val="pt-BR"/>
-        </w:rPr>
-        <w:t xml:space="preserve"> como o “Rotten Tomatoes”, IMD</w:t>
+        <w:t>Quando observado o conjunto dos comentários produzidos sobre o assunto, identificamos plataformas online que trabalham no registro das críticas e avaliações por meio do texto escrito, como o “Rotten Tomatoes”, IMD</w:t>
       </w:r>
       <w:r>
         <w:rPr>
@@ -1857,18 +1592,16 @@
         </w:rPr>
         <w:t xml:space="preserve">A análise de sentimentos, conhecida também como mineração de opinião, consiste em uma técnica que avalia a polaridade dos sentimentos, emoções e atitudes de determinado indivíduo de acordo com um objeto de interesse podendo ele ser um filme, produto, serviço e organização </w:t>
       </w:r>
-      <w:ins w:id="60" w:author="Instituto de Economia" w:date="2024-03-11T15:33:00Z">
-        <w:r>
-          <w:rPr>
-            <w:rFonts w:ascii="Arial" w:eastAsiaTheme="minorHAnsi" w:hAnsi="Arial" w:cs="Arial"/>
-            <w:color w:val="000000"/>
-            <w:sz w:val="22"/>
-            <w:szCs w:val="22"/>
-            <w:lang w:val="pt-BR"/>
-          </w:rPr>
-          <w:t>(</w:t>
-        </w:r>
-      </w:ins>
+      <w:r>
+        <w:rPr>
+          <w:rFonts w:ascii="Arial" w:eastAsiaTheme="minorHAnsi" w:hAnsi="Arial" w:cs="Arial"/>
+          <w:color w:val="000000"/>
+          <w:sz w:val="22"/>
+          <w:szCs w:val="22"/>
+          <w:lang w:val="pt-BR"/>
+        </w:rPr>
+        <w:t>(</w:t>
+      </w:r>
       <w:proofErr w:type="spellStart"/>
       <w:r>
         <w:rPr>
@@ -1913,18 +1646,6 @@
         </w:rPr>
         <w:t>.</w:t>
       </w:r>
-      <w:ins w:id="61" w:author="Instituto de Economia" w:date="2024-03-11T15:33:00Z">
-        <w:r>
-          <w:rPr>
-            <w:rFonts w:ascii="Arial" w:eastAsiaTheme="minorHAnsi" w:hAnsi="Arial" w:cs="Arial"/>
-            <w:color w:val="000000"/>
-            <w:sz w:val="22"/>
-            <w:szCs w:val="22"/>
-            <w:lang w:val="pt-BR"/>
-          </w:rPr>
-          <w:t>,</w:t>
-        </w:r>
-      </w:ins>
       <w:r>
         <w:rPr>
           <w:rFonts w:ascii="Arial" w:eastAsiaTheme="minorHAnsi" w:hAnsi="Arial" w:cs="Arial"/>
@@ -1933,6 +1654,16 @@
           <w:szCs w:val="22"/>
           <w:lang w:val="pt-BR"/>
         </w:rPr>
+        <w:t>,</w:t>
+      </w:r>
+      <w:r>
+        <w:rPr>
+          <w:rFonts w:ascii="Arial" w:eastAsiaTheme="minorHAnsi" w:hAnsi="Arial" w:cs="Arial"/>
+          <w:color w:val="000000"/>
+          <w:sz w:val="22"/>
+          <w:szCs w:val="22"/>
+          <w:lang w:val="pt-BR"/>
+        </w:rPr>
         <w:t xml:space="preserve"> 2019). Essa tecnologia se baseia em inteligência artificial que usa o processamento de linguagem natural [PLN] para transformar textos não estruturados em dados normalizados e adequados para análises de algoritmos de aprendizado de máquina, que por sua vez auxiliam na identificação de “insights” e tomada de decisão a respeito de um determinado tópico de interesse (Faisal e </w:t>
       </w:r>
       <w:proofErr w:type="spellStart"/>
@@ -1955,20 +1686,8 @@
           <w:szCs w:val="22"/>
           <w:lang w:val="pt-BR"/>
         </w:rPr>
-        <w:t>, 2023)</w:t>
-      </w:r>
-      <w:ins w:id="62" w:author="Adâmara Santos Gonçalves Felício Adâmara" w:date="2024-01-24T14:13:00Z">
-        <w:r>
-          <w:rPr>
-            <w:rFonts w:ascii="Arial" w:eastAsiaTheme="minorHAnsi" w:hAnsi="Arial" w:cs="Arial"/>
-            <w:color w:val="000000"/>
-            <w:sz w:val="22"/>
-            <w:szCs w:val="22"/>
-            <w:lang w:val="pt-BR"/>
-          </w:rPr>
-          <w:t>.</w:t>
-        </w:r>
-      </w:ins>
+        <w:t>, 2023).</w:t>
+      </w:r>
       <w:r>
         <w:rPr>
           <w:rFonts w:ascii="Arial" w:eastAsiaTheme="minorHAnsi" w:hAnsi="Arial" w:cs="Arial"/>
@@ -2198,18 +1917,6 @@
         </w:rPr>
         <w:t xml:space="preserve"> uma revolução na capacidade de análise e processamento de dados complexos. Enquanto os </w:t>
       </w:r>
-      <w:ins w:id="63" w:author="Adâmara Santos Gonçalves Felício Adâmara" w:date="2024-03-28T14:12:00Z">
-        <w:r>
-          <w:rPr>
-            <w:rFonts w:ascii="Arial" w:eastAsiaTheme="minorHAnsi" w:hAnsi="Arial" w:cs="Arial"/>
-            <w:color w:val="000000"/>
-            <w:sz w:val="22"/>
-            <w:szCs w:val="22"/>
-            <w:lang w:val="pt-BR"/>
-          </w:rPr>
-          <w:t xml:space="preserve">modelos </w:t>
-        </w:r>
-      </w:ins>
       <w:r>
         <w:rPr>
           <w:rFonts w:ascii="Arial" w:eastAsiaTheme="minorHAnsi" w:hAnsi="Arial" w:cs="Arial"/>
@@ -2218,32 +1925,28 @@
           <w:szCs w:val="22"/>
           <w:lang w:val="pt-BR"/>
         </w:rPr>
+        <w:t xml:space="preserve">modelos </w:t>
+      </w:r>
+      <w:r>
+        <w:rPr>
+          <w:rFonts w:ascii="Arial" w:eastAsiaTheme="minorHAnsi" w:hAnsi="Arial" w:cs="Arial"/>
+          <w:color w:val="000000"/>
+          <w:sz w:val="22"/>
+          <w:szCs w:val="22"/>
+          <w:lang w:val="pt-BR"/>
+        </w:rPr>
         <w:t>clássicos</w:t>
       </w:r>
-      <w:ins w:id="64" w:author="Adâmara Santos Gonçalves Felício Adâmara" w:date="2024-03-28T14:12:00Z">
-        <w:r>
-          <w:rPr>
-            <w:rFonts w:ascii="Arial" w:eastAsiaTheme="minorHAnsi" w:hAnsi="Arial" w:cs="Arial"/>
-            <w:color w:val="000000"/>
-            <w:sz w:val="22"/>
-            <w:szCs w:val="22"/>
-            <w:lang w:val="pt-BR"/>
-          </w:rPr>
-          <w:t xml:space="preserve"> </w:t>
-        </w:r>
-      </w:ins>
-      <w:del w:id="65" w:author="Adâmara Santos Gonçalves Felício Adâmara" w:date="2024-03-28T14:12:00Z">
-        <w:r>
-          <w:rPr>
-            <w:rFonts w:ascii="Arial" w:eastAsiaTheme="minorHAnsi" w:hAnsi="Arial" w:cs="Arial"/>
-            <w:color w:val="000000"/>
-            <w:sz w:val="22"/>
-            <w:szCs w:val="22"/>
-            <w:lang w:val="pt-BR"/>
-          </w:rPr>
-          <w:delText xml:space="preserve"> </w:delText>
-        </w:r>
-      </w:del>
+      <w:r>
+        <w:rPr>
+          <w:rFonts w:ascii="Arial" w:eastAsiaTheme="minorHAnsi" w:hAnsi="Arial" w:cs="Arial"/>
+          <w:color w:val="000000"/>
+          <w:sz w:val="22"/>
+          <w:szCs w:val="22"/>
+          <w:lang w:val="pt-BR"/>
+        </w:rPr>
+        <w:t xml:space="preserve"> </w:t>
+      </w:r>
       <w:r>
         <w:rPr>
           <w:rFonts w:ascii="Arial" w:eastAsiaTheme="minorHAnsi" w:hAnsi="Arial" w:cs="Arial"/>
@@ -2346,7 +2049,6 @@
         <w:ind w:firstLine="708"/>
         <w:jc w:val="both"/>
         <w:rPr>
-          <w:ins w:id="66" w:author="Adâmara Santos Gonçalves Felício Adâmara" w:date="2024-01-24T14:14:00Z"/>
           <w:rFonts w:ascii="Arial" w:eastAsiaTheme="minorHAnsi" w:hAnsi="Arial" w:cs="Arial"/>
           <w:color w:val="000000"/>
           <w:sz w:val="22"/>
@@ -2354,42 +2056,16 @@
           <w:lang w:val="pt-BR"/>
         </w:rPr>
       </w:pPr>
-      <w:ins w:id="67" w:author="Adâmara Santos Gonçalves Felício Adâmara" w:date="2024-03-28T14:13:00Z">
-        <w:r>
-          <w:rPr>
-            <w:rFonts w:ascii="Arial" w:eastAsiaTheme="minorHAnsi" w:hAnsi="Arial" w:cs="Arial"/>
-            <w:color w:val="000000"/>
-            <w:sz w:val="22"/>
-            <w:szCs w:val="22"/>
-            <w:lang w:val="pt-BR"/>
-          </w:rPr>
-          <w:t xml:space="preserve">Destarte, </w:t>
-        </w:r>
-      </w:ins>
-      <w:del w:id="68" w:author="Adâmara Santos Gonçalves Felício Adâmara" w:date="2024-03-28T14:13:00Z">
-        <w:r>
-          <w:rPr>
-            <w:rFonts w:ascii="Arial" w:eastAsiaTheme="minorHAnsi" w:hAnsi="Arial" w:cs="Arial"/>
-            <w:color w:val="000000"/>
-            <w:sz w:val="22"/>
-            <w:szCs w:val="22"/>
-            <w:lang w:val="pt-BR"/>
-          </w:rPr>
-          <w:delText xml:space="preserve">Esse </w:delText>
-        </w:r>
-      </w:del>
-      <w:ins w:id="69" w:author="Adâmara Santos Gonçalves Felício Adâmara" w:date="2024-03-28T14:13:00Z">
-        <w:r>
-          <w:rPr>
-            <w:rFonts w:ascii="Arial" w:eastAsiaTheme="minorHAnsi" w:hAnsi="Arial" w:cs="Arial"/>
-            <w:color w:val="000000"/>
-            <w:sz w:val="22"/>
-            <w:szCs w:val="22"/>
-            <w:lang w:val="pt-BR"/>
-          </w:rPr>
-          <w:t xml:space="preserve">este </w:t>
-        </w:r>
-      </w:ins>
+      <w:r>
+        <w:rPr>
+          <w:rFonts w:ascii="Arial" w:eastAsiaTheme="minorHAnsi" w:hAnsi="Arial" w:cs="Arial"/>
+          <w:color w:val="000000"/>
+          <w:sz w:val="22"/>
+          <w:szCs w:val="22"/>
+          <w:lang w:val="pt-BR"/>
+        </w:rPr>
+        <w:t xml:space="preserve">Destarte, este </w:t>
+      </w:r>
       <w:r>
         <w:rPr>
           <w:rFonts w:ascii="Arial" w:eastAsiaTheme="minorHAnsi" w:hAnsi="Arial" w:cs="Arial"/>
@@ -2591,7 +2267,7 @@
         </w:rPr>
         <w:t>”) dentro da plataforma do I</w:t>
       </w:r>
-      <w:commentRangeStart w:id="70"/>
+      <w:commentRangeStart w:id="17"/>
       <w:r>
         <w:rPr>
           <w:rFonts w:ascii="Arial" w:hAnsi="Arial" w:cs="Arial"/>
@@ -2601,30 +2277,16 @@
         </w:rPr>
         <w:t>MDB</w:t>
       </w:r>
-      <w:ins w:id="71" w:author="Adâmara Santos Gonçalves Felício Adâmara" w:date="2024-03-28T14:14:00Z">
-        <w:r>
-          <w:rPr>
-            <w:rStyle w:val="FootnoteReference"/>
-            <w:rFonts w:ascii="Arial" w:hAnsi="Arial" w:cs="Arial"/>
-            <w:sz w:val="22"/>
-            <w:szCs w:val="22"/>
-            <w:lang w:val="pt-BR"/>
-          </w:rPr>
-          <w:footnoteReference w:id="1"/>
-        </w:r>
-      </w:ins>
-      <w:del w:id="77" w:author="Adâmara Santos Gonçalves Felício Adâmara" w:date="2024-03-28T14:14:00Z">
-        <w:r>
-          <w:rPr>
-            <w:rFonts w:ascii="Arial" w:hAnsi="Arial" w:cs="Arial"/>
-            <w:sz w:val="22"/>
-            <w:szCs w:val="22"/>
-            <w:vertAlign w:val="superscript"/>
-            <w:lang w:val="pt-BR"/>
-          </w:rPr>
-          <w:delText>1</w:delText>
-        </w:r>
-      </w:del>
+      <w:r>
+        <w:rPr>
+          <w:rStyle w:val="FootnoteReference"/>
+          <w:rFonts w:ascii="Arial" w:hAnsi="Arial" w:cs="Arial"/>
+          <w:sz w:val="22"/>
+          <w:szCs w:val="22"/>
+          <w:lang w:val="pt-BR"/>
+        </w:rPr>
+        <w:footnoteReference w:id="1"/>
+      </w:r>
       <w:r>
         <w:rPr>
           <w:rFonts w:ascii="Arial" w:hAnsi="Arial" w:cs="Arial"/>
@@ -2634,14 +2296,14 @@
         </w:rPr>
         <w:t xml:space="preserve">. </w:t>
       </w:r>
-      <w:commentRangeEnd w:id="70"/>
+      <w:commentRangeEnd w:id="17"/>
       <w:r>
         <w:rPr>
           <w:rStyle w:val="CommentReference"/>
           <w:rFonts w:ascii="Arial" w:eastAsiaTheme="minorHAnsi" w:hAnsi="Arial" w:cs="Arial"/>
           <w:lang w:val="pt-BR"/>
         </w:rPr>
-        <w:commentReference w:id="70"/>
+        <w:commentReference w:id="17"/>
       </w:r>
       <w:r>
         <w:rPr>
@@ -2729,154 +2391,12 @@
         <w:ind w:firstLine="720"/>
         <w:jc w:val="both"/>
         <w:rPr>
-          <w:ins w:id="78" w:author="Instituto de Economia" w:date="2024-03-11T15:48:00Z"/>
-          <w:rFonts w:ascii="Arial" w:hAnsi="Arial" w:cs="Arial"/>
-          <w:sz w:val="22"/>
-          <w:szCs w:val="22"/>
-          <w:lang w:val="pt-BR"/>
-        </w:rPr>
-      </w:pPr>
-      <w:del w:id="79" w:author="Adâmara Santos Gonçalves Felício Adâmara" w:date="2024-03-28T14:14:00Z">
-        <w:r>
-          <w:rPr>
-            <w:noProof/>
-          </w:rPr>
-          <mc:AlternateContent>
-            <mc:Choice Requires="wps">
-              <w:drawing>
-                <wp:anchor distT="0" distB="0" distL="114300" distR="114300" simplePos="0" relativeHeight="251666432" behindDoc="0" locked="0" layoutInCell="1" allowOverlap="1" wp14:anchorId="76F3D81C" wp14:editId="16329312">
-                  <wp:simplePos x="0" y="0"/>
-                  <wp:positionH relativeFrom="column">
-                    <wp:posOffset>5715</wp:posOffset>
-                  </wp:positionH>
-                  <wp:positionV relativeFrom="paragraph">
-                    <wp:posOffset>1341755</wp:posOffset>
-                  </wp:positionV>
-                  <wp:extent cx="5583227" cy="496561"/>
-                  <wp:effectExtent l="0" t="0" r="0" b="0"/>
-                  <wp:wrapNone/>
-                  <wp:docPr id="974263989" name="Text Box 1"/>
-                  <wp:cNvGraphicFramePr/>
-                  <a:graphic xmlns:a="http://schemas.openxmlformats.org/drawingml/2006/main">
-                    <a:graphicData uri="http://schemas.microsoft.com/office/word/2010/wordprocessingShape">
-                      <wps:wsp>
-                        <wps:cNvSpPr txBox="1"/>
-                        <wps:spPr>
-                          <a:xfrm>
-                            <a:off x="0" y="0"/>
-                            <a:ext cx="5583227" cy="496561"/>
-                          </a:xfrm>
-                          <a:prstGeom prst="rect">
-                            <a:avLst/>
-                          </a:prstGeom>
-                          <a:noFill/>
-                          <a:ln>
-                            <a:noFill/>
-                          </a:ln>
-                        </wps:spPr>
-                        <wps:style>
-                          <a:lnRef idx="2">
-                            <a:schemeClr val="dk1"/>
-                          </a:lnRef>
-                          <a:fillRef idx="1">
-                            <a:schemeClr val="lt1"/>
-                          </a:fillRef>
-                          <a:effectRef idx="0">
-                            <a:schemeClr val="dk1"/>
-                          </a:effectRef>
-                          <a:fontRef idx="minor">
-                            <a:schemeClr val="dk1"/>
-                          </a:fontRef>
-                        </wps:style>
-                        <wps:txbx>
-                          <w:txbxContent>
-                            <w:p>
-                              <w:pPr>
-                                <w:rPr>
-                                  <w:sz w:val="15"/>
-                                  <w:szCs w:val="15"/>
-                                </w:rPr>
-                              </w:pPr>
-                              <w:del w:id="80" w:author="Adâmara Santos Gonçalves Felício Adâmara" w:date="2024-03-28T14:13:00Z">
-                                <w:r>
-                                  <w:rPr>
-                                    <w:sz w:val="15"/>
-                                    <w:szCs w:val="15"/>
-                                    <w:vertAlign w:val="superscript"/>
-                                  </w:rPr>
-                                  <w:delText>1</w:delText>
-                                </w:r>
-                                <w:r>
-                                  <w:rPr>
-                                    <w:sz w:val="15"/>
-                                    <w:szCs w:val="15"/>
-                                  </w:rPr>
-                                  <w:delText>www.imdb.com</w:delText>
-                                </w:r>
-                              </w:del>
-                            </w:p>
-                          </w:txbxContent>
-                        </wps:txbx>
-                        <wps:bodyPr rot="0" spcFirstLastPara="0" vertOverflow="overflow" horzOverflow="overflow" vert="horz" wrap="square" lIns="91440" tIns="45720" rIns="91440" bIns="45720" numCol="1" spcCol="0" rtlCol="0" fromWordArt="0" anchor="t" anchorCtr="0" forceAA="0" compatLnSpc="1">
-                          <a:prstTxWarp prst="textNoShape">
-                            <a:avLst/>
-                          </a:prstTxWarp>
-                          <a:noAutofit/>
-                        </wps:bodyPr>
-                      </wps:wsp>
-                    </a:graphicData>
-                  </a:graphic>
-                  <wp14:sizeRelH relativeFrom="margin">
-                    <wp14:pctWidth>0</wp14:pctWidth>
-                  </wp14:sizeRelH>
-                  <wp14:sizeRelV relativeFrom="margin">
-                    <wp14:pctHeight>0</wp14:pctHeight>
-                  </wp14:sizeRelV>
-                </wp:anchor>
-              </w:drawing>
-            </mc:Choice>
-            <mc:Fallback>
-              <w:pict>
-                <v:shapetype w14:anchorId="76F3D81C" id="_x0000_t202" coordsize="21600,21600" o:spt="202" path="m,l,21600r21600,l21600,xe">
-                  <v:stroke joinstyle="miter"/>
-                  <v:path gradientshapeok="t" o:connecttype="rect"/>
-                </v:shapetype>
-                <v:shape id="Text Box 1" o:spid="_x0000_s1026" type="#_x0000_t202" style="position:absolute;left:0;text-align:left;margin-left:.45pt;margin-top:105.65pt;width:439.6pt;height:39.1pt;z-index:251666432;visibility:visible;mso-wrap-style:square;mso-width-percent:0;mso-height-percent:0;mso-wrap-distance-left:9pt;mso-wrap-distance-top:0;mso-wrap-distance-right:9pt;mso-wrap-distance-bottom:0;mso-position-horizontal:absolute;mso-position-horizontal-relative:text;mso-position-vertical:absolute;mso-position-vertical-relative:text;mso-width-percent:0;mso-height-percent:0;mso-width-relative:margin;mso-height-relative:margin;v-text-anchor:top" o:gfxdata="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" filled="f" stroked="f" strokeweight="2pt">
-                  <v:textbox>
-                    <w:txbxContent>
-                      <w:p>
-                        <w:pPr>
-                          <w:rPr>
-                            <w:sz w:val="15"/>
-                            <w:szCs w:val="15"/>
-                          </w:rPr>
-                        </w:pPr>
-                        <w:del w:id="81" w:author="Adâmara Santos Gonçalves Felício Adâmara" w:date="2024-03-28T14:13:00Z">
-                          <w:r>
-                            <w:rPr>
-                              <w:sz w:val="15"/>
-                              <w:szCs w:val="15"/>
-                              <w:vertAlign w:val="superscript"/>
-                            </w:rPr>
-                            <w:delText>1</w:delText>
-                          </w:r>
-                          <w:r>
-                            <w:rPr>
-                              <w:sz w:val="15"/>
-                              <w:szCs w:val="15"/>
-                            </w:rPr>
-                            <w:delText>www.imdb.com</w:delText>
-                          </w:r>
-                        </w:del>
-                      </w:p>
-                    </w:txbxContent>
-                  </v:textbox>
-                </v:shape>
-              </w:pict>
-            </mc:Fallback>
-          </mc:AlternateContent>
-        </w:r>
-      </w:del>
+          <w:rFonts w:ascii="Arial" w:hAnsi="Arial" w:cs="Arial"/>
+          <w:sz w:val="22"/>
+          <w:szCs w:val="22"/>
+          <w:lang w:val="pt-BR"/>
+        </w:rPr>
+      </w:pPr>
       <w:r>
         <w:rPr>
           <w:rFonts w:ascii="Arial" w:hAnsi="Arial" w:cs="Arial"/>
@@ -2912,27 +2432,7 @@
           <w:lang w:val="pt-BR"/>
         </w:rPr>
         <w:lastRenderedPageBreak/>
-        <w:t>site ser de origem norte américa e a natureza desses comentários estar majoritariamente na língua nativa. Após a obtenção e estruturação dos dados, técnicas de limpeza e transformação como a remoção de espaços em branco, emoticons, números e caracteres especiais, assim como a padronização de palavras para letras minúsculas e remoção de palavras vazias (“stop-words”)</w:t>
-      </w:r>
-      <w:ins w:id="81" w:author="Adâmara Santos Gonçalves Felício Adâmara" w:date="2024-02-02T20:29:00Z">
-        <w:r>
-          <w:rPr>
-            <w:rFonts w:ascii="Arial" w:hAnsi="Arial" w:cs="Arial"/>
-            <w:sz w:val="22"/>
-            <w:szCs w:val="22"/>
-            <w:lang w:val="pt-BR"/>
-          </w:rPr>
-          <w:t xml:space="preserve"> </w:t>
-        </w:r>
-      </w:ins>
-      <w:r>
-        <w:rPr>
-          <w:rFonts w:ascii="Arial" w:hAnsi="Arial" w:cs="Arial"/>
-          <w:sz w:val="22"/>
-          <w:szCs w:val="22"/>
-          <w:lang w:val="pt-BR"/>
-        </w:rPr>
-        <w:t xml:space="preserve">foram aplicadas. As palavras vazias representam uma lista de palavras que tipicamente aparecem com uma certa frequência na construção de frases, mas que não denotam uma significância relevante ao usuário final Faisal e </w:t>
+        <w:t xml:space="preserve">site ser de origem norte américa e a natureza desses comentários estar majoritariamente na língua nativa. Após a obtenção e estruturação dos dados, técnicas de limpeza e transformação como a remoção de espaços em branco, emoticons, números e caracteres especiais, assim como a padronização de palavras para letras minúsculas e remoção de palavras vazias (“stop-words”) foram aplicadas. As palavras vazias representam uma lista de palavras que tipicamente aparecem com uma certa frequência na construção de frases, mas que não denotam uma significância relevante ao usuário final Faisal e </w:t>
       </w:r>
       <w:proofErr w:type="spellStart"/>
       <w:r>
@@ -3372,17 +2872,15 @@
         </w:rPr>
         <w:t>Ao final de todas as etapas</w:t>
       </w:r>
-      <w:ins w:id="82" w:author="Adâmara Santos Gonçalves Felício Adâmara" w:date="2024-03-28T14:15:00Z">
-        <w:r>
-          <w:rPr>
-            <w:rFonts w:ascii="Arial" w:hAnsi="Arial" w:cs="Arial"/>
-            <w:sz w:val="22"/>
-            <w:szCs w:val="22"/>
-            <w:lang w:val="pt-BR"/>
-          </w:rPr>
-          <w:t>,</w:t>
-        </w:r>
-      </w:ins>
+      <w:r>
+        <w:rPr>
+          <w:rFonts w:ascii="Arial" w:hAnsi="Arial" w:cs="Arial"/>
+          <w:sz w:val="22"/>
+          <w:szCs w:val="22"/>
+          <w:lang w:val="pt-BR"/>
+        </w:rPr>
+        <w:t>,</w:t>
+      </w:r>
       <w:r>
         <w:rPr>
           <w:rFonts w:ascii="Arial" w:hAnsi="Arial" w:cs="Arial"/>
@@ -3455,19 +2953,17 @@
         </w:rPr>
         <w:t>M</w:t>
       </w:r>
-      <w:ins w:id="83" w:author="Instituto de Economia" w:date="2024-03-11T15:48:00Z">
-        <w:r>
-          <w:rPr>
-            <w:rFonts w:ascii="Arial" w:hAnsi="Arial" w:cs="Arial"/>
-            <w:b/>
-            <w:bCs/>
-            <w:sz w:val="22"/>
-            <w:szCs w:val="22"/>
-            <w:lang w:val="pt-BR"/>
-          </w:rPr>
-          <w:t>e</w:t>
-        </w:r>
-      </w:ins>
+      <w:r>
+        <w:rPr>
+          <w:rFonts w:ascii="Arial" w:hAnsi="Arial" w:cs="Arial"/>
+          <w:b/>
+          <w:bCs/>
+          <w:sz w:val="22"/>
+          <w:szCs w:val="22"/>
+          <w:lang w:val="pt-BR"/>
+        </w:rPr>
+        <w:t>e</w:t>
+      </w:r>
       <w:r>
         <w:rPr>
           <w:rFonts w:ascii="Arial" w:hAnsi="Arial" w:cs="Arial"/>
@@ -3579,17 +3075,15 @@
         </w:rPr>
         <w:t>de comparação</w:t>
       </w:r>
-      <w:ins w:id="84" w:author="Instituto de Economia" w:date="2024-03-11T15:50:00Z">
-        <w:r>
-          <w:rPr>
-            <w:rFonts w:ascii="Arial" w:hAnsi="Arial" w:cs="Arial"/>
-            <w:sz w:val="22"/>
-            <w:szCs w:val="22"/>
-            <w:lang w:val="pt-BR"/>
-          </w:rPr>
-          <w:t>.</w:t>
-        </w:r>
-      </w:ins>
+      <w:r>
+        <w:rPr>
+          <w:rFonts w:ascii="Arial" w:hAnsi="Arial" w:cs="Arial"/>
+          <w:sz w:val="22"/>
+          <w:szCs w:val="22"/>
+          <w:lang w:val="pt-BR"/>
+        </w:rPr>
+        <w:t>.</w:t>
+      </w:r>
       <w:r>
         <w:rPr>
           <w:rFonts w:ascii="Arial" w:hAnsi="Arial" w:cs="Arial"/>
@@ -3617,45 +3111,23 @@
         </w:rPr>
         <w:t>consiste</w:t>
       </w:r>
-      <w:ins w:id="85" w:author="Instituto de Economia" w:date="2024-03-11T15:50:00Z">
-        <w:r>
-          <w:rPr>
-            <w:rFonts w:ascii="Arial" w:hAnsi="Arial" w:cs="Arial"/>
-            <w:sz w:val="22"/>
-            <w:szCs w:val="22"/>
-            <w:lang w:val="pt-BR"/>
-          </w:rPr>
-          <w:t>m</w:t>
-        </w:r>
-      </w:ins>
-      <w:r>
-        <w:rPr>
-          <w:rFonts w:ascii="Arial" w:hAnsi="Arial" w:cs="Arial"/>
-          <w:sz w:val="22"/>
-          <w:szCs w:val="22"/>
-          <w:lang w:val="pt-BR"/>
-        </w:rPr>
-        <w:t xml:space="preserve"> na implementação de dicionários léxicos contendo palavras que já possuem sentimentos atrelados e expressos de uma maneira quantitativa, podendo ser números entre -1 e 1 onde -1 representa uma polaridade mais negativa, 0 neutra e 1 positiva</w:t>
-      </w:r>
-      <w:ins w:id="86" w:author="Adâmara Santos Gonçalves Felício Adâmara" w:date="2024-01-24T14:19:00Z">
-        <w:r>
-          <w:rPr>
-            <w:rFonts w:ascii="Arial" w:hAnsi="Arial" w:cs="Arial"/>
-            <w:sz w:val="22"/>
-            <w:szCs w:val="22"/>
-            <w:lang w:val="pt-BR"/>
-          </w:rPr>
-          <w:t xml:space="preserve"> </w:t>
-        </w:r>
-      </w:ins>
-      <w:r>
-        <w:rPr>
-          <w:rFonts w:ascii="Arial" w:hAnsi="Arial" w:cs="Arial"/>
-          <w:sz w:val="22"/>
-          <w:szCs w:val="22"/>
-          <w:lang w:val="pt-BR"/>
-        </w:rPr>
-        <w:t xml:space="preserve">(Fabrício </w:t>
+      <w:r>
+        <w:rPr>
+          <w:rFonts w:ascii="Arial" w:hAnsi="Arial" w:cs="Arial"/>
+          <w:sz w:val="22"/>
+          <w:szCs w:val="22"/>
+          <w:lang w:val="pt-BR"/>
+        </w:rPr>
+        <w:t>m</w:t>
+      </w:r>
+      <w:r>
+        <w:rPr>
+          <w:rFonts w:ascii="Arial" w:hAnsi="Arial" w:cs="Arial"/>
+          <w:sz w:val="22"/>
+          <w:szCs w:val="22"/>
+          <w:lang w:val="pt-BR"/>
+        </w:rPr>
+        <w:t xml:space="preserve"> na implementação de dicionários léxicos contendo palavras que já possuem sentimentos atrelados e expressos de uma maneira quantitativa, podendo ser números entre -1 e 1 onde -1 representa uma polaridade mais negativa, 0 neutra e 1 positiva (Fabrício </w:t>
       </w:r>
       <w:r>
         <w:rPr>
@@ -3860,17 +3332,15 @@
         </w:rPr>
         <w:t>., 2015).</w:t>
       </w:r>
-      <w:ins w:id="87" w:author="Instituto de Economia" w:date="2024-03-11T15:54:00Z">
-        <w:r>
-          <w:rPr>
-            <w:rFonts w:ascii="Arial" w:hAnsi="Arial" w:cs="Arial"/>
-            <w:sz w:val="22"/>
-            <w:szCs w:val="22"/>
-            <w:lang w:val="pt-BR"/>
-          </w:rPr>
-          <w:t xml:space="preserve"> </w:t>
-        </w:r>
-      </w:ins>
+      <w:r>
+        <w:rPr>
+          <w:rFonts w:ascii="Arial" w:hAnsi="Arial" w:cs="Arial"/>
+          <w:sz w:val="22"/>
+          <w:szCs w:val="22"/>
+          <w:lang w:val="pt-BR"/>
+        </w:rPr>
+        <w:t xml:space="preserve"> </w:t>
+      </w:r>
       <w:r>
         <w:rPr>
           <w:rFonts w:ascii="Arial" w:hAnsi="Arial" w:cs="Arial"/>
@@ -3904,17 +3374,15 @@
         </w:rPr>
         <w:t>Dois modelos de aprendizado de máquina</w:t>
       </w:r>
-      <w:ins w:id="88" w:author="Adâmara Santos Gonçalves Felício Adâmara" w:date="2024-03-28T14:16:00Z">
-        <w:r>
-          <w:rPr>
-            <w:rFonts w:ascii="Arial" w:hAnsi="Arial" w:cs="Arial"/>
-            <w:sz w:val="22"/>
-            <w:szCs w:val="22"/>
-            <w:lang w:val="pt-BR"/>
-          </w:rPr>
-          <w:t>,</w:t>
-        </w:r>
-      </w:ins>
+      <w:r>
+        <w:rPr>
+          <w:rFonts w:ascii="Arial" w:hAnsi="Arial" w:cs="Arial"/>
+          <w:sz w:val="22"/>
+          <w:szCs w:val="22"/>
+          <w:lang w:val="pt-BR"/>
+        </w:rPr>
+        <w:t>,</w:t>
+      </w:r>
       <w:r>
         <w:rPr>
           <w:rFonts w:ascii="Arial" w:hAnsi="Arial" w:cs="Arial"/>
@@ -3924,7 +3392,7 @@
         </w:rPr>
         <w:t xml:space="preserve"> a título de comparação foram treinados e testados, avaliando métricas como </w:t>
       </w:r>
-      <w:commentRangeStart w:id="89"/>
+      <w:commentRangeStart w:id="18"/>
       <w:r>
         <w:rPr>
           <w:rFonts w:ascii="Arial" w:hAnsi="Arial" w:cs="Arial"/>
@@ -3952,14 +3420,14 @@
         </w:rPr>
         <w:t xml:space="preserve"> e Teste F1 </w:t>
       </w:r>
-      <w:commentRangeEnd w:id="89"/>
+      <w:commentRangeEnd w:id="18"/>
       <w:r>
         <w:rPr>
           <w:rStyle w:val="CommentReference"/>
           <w:rFonts w:ascii="Arial" w:eastAsiaTheme="minorHAnsi" w:hAnsi="Arial" w:cs="Arial"/>
           <w:lang w:val="pt-BR"/>
         </w:rPr>
-        <w:commentReference w:id="89"/>
+        <w:commentReference w:id="18"/>
       </w:r>
       <w:r>
         <w:rPr>
@@ -4059,27 +3527,7 @@
           <w:szCs w:val="22"/>
           <w:lang w:val="pt-BR"/>
         </w:rPr>
-        <w:t xml:space="preserve">Devido aos rótulos estarem desbalanceados, </w:t>
-      </w:r>
-      <w:del w:id="90" w:author="Adâmara Santos Gonçalves Felício Adâmara" w:date="2024-03-28T14:18:00Z">
-        <w:r>
-          <w:rPr>
-            <w:rFonts w:ascii="Arial" w:hAnsi="Arial" w:cs="Arial"/>
-            <w:sz w:val="22"/>
-            <w:szCs w:val="22"/>
-            <w:lang w:val="pt-BR"/>
-          </w:rPr>
-          <w:delText>um</w:delText>
-        </w:r>
-      </w:del>
-      <w:r>
-        <w:rPr>
-          <w:rFonts w:ascii="Arial" w:hAnsi="Arial" w:cs="Arial"/>
-          <w:sz w:val="22"/>
-          <w:szCs w:val="22"/>
-          <w:lang w:val="pt-BR"/>
-        </w:rPr>
-        <w:t>a técnica de “</w:t>
+        <w:t>Devido aos rótulos estarem desbalanceados, a técnica de “</w:t>
       </w:r>
       <w:proofErr w:type="spellStart"/>
       <w:r>
@@ -4121,17 +3569,15 @@
         </w:rPr>
         <w:t>”, tendo como base a classificação positivo</w:t>
       </w:r>
-      <w:ins w:id="91" w:author="Adâmara Santos Gonçalves Felício Adâmara" w:date="2024-03-28T14:19:00Z">
-        <w:r>
-          <w:rPr>
-            <w:rFonts w:ascii="Arial" w:hAnsi="Arial" w:cs="Arial"/>
-            <w:sz w:val="22"/>
-            <w:szCs w:val="22"/>
-            <w:lang w:val="pt-BR"/>
-          </w:rPr>
-          <w:t>,</w:t>
-        </w:r>
-      </w:ins>
+      <w:r>
+        <w:rPr>
+          <w:rFonts w:ascii="Arial" w:hAnsi="Arial" w:cs="Arial"/>
+          <w:sz w:val="22"/>
+          <w:szCs w:val="22"/>
+          <w:lang w:val="pt-BR"/>
+        </w:rPr>
+        <w:t>,</w:t>
+      </w:r>
       <w:r>
         <w:rPr>
           <w:rFonts w:ascii="Arial" w:hAnsi="Arial" w:cs="Arial"/>
@@ -4141,37 +3587,24 @@
         </w:rPr>
         <w:t xml:space="preserve"> que contém o maior número de exemplos. </w:t>
       </w:r>
-      <w:del w:id="92" w:author="Adâmara Santos Gonçalves Felício Adâmara" w:date="2024-03-28T14:19:00Z">
-        <w:r>
-          <w:rPr>
-            <w:rFonts w:ascii="Arial" w:hAnsi="Arial" w:cs="Arial"/>
-            <w:sz w:val="22"/>
-            <w:szCs w:val="22"/>
-            <w:lang w:val="pt-BR"/>
-          </w:rPr>
-          <w:delText xml:space="preserve">Essa </w:delText>
-        </w:r>
-      </w:del>
-      <w:ins w:id="93" w:author="Adâmara Santos Gonçalves Felício Adâmara" w:date="2024-03-28T14:19:00Z">
-        <w:r>
-          <w:rPr>
-            <w:rFonts w:ascii="Arial" w:hAnsi="Arial" w:cs="Arial"/>
-            <w:sz w:val="22"/>
-            <w:szCs w:val="22"/>
-            <w:lang w:val="pt-BR"/>
-          </w:rPr>
-          <w:t>A</w:t>
-        </w:r>
-        <w:r>
-          <w:rPr>
-            <w:rFonts w:ascii="Arial" w:hAnsi="Arial" w:cs="Arial"/>
-            <w:sz w:val="22"/>
-            <w:szCs w:val="22"/>
-            <w:lang w:val="pt-BR"/>
-          </w:rPr>
-          <w:t xml:space="preserve"> </w:t>
-        </w:r>
-      </w:ins>
+      <w:r>
+        <w:rPr>
+          <w:rFonts w:ascii="Arial" w:hAnsi="Arial" w:cs="Arial"/>
+          <w:sz w:val="22"/>
+          <w:szCs w:val="22"/>
+          <w:lang w:val="pt-BR"/>
+        </w:rPr>
+        <w:t>A</w:t>
+      </w:r>
+      <w:r>
+        <w:rPr>
+          <w:rFonts w:ascii="Arial" w:hAnsi="Arial" w:cs="Arial"/>
+          <w:sz w:val="22"/>
+          <w:szCs w:val="22"/>
+          <w:lang w:val="pt-BR"/>
+        </w:rPr>
+        <w:t xml:space="preserve"> </w:t>
+      </w:r>
       <w:r>
         <w:rPr>
           <w:rFonts w:ascii="Arial" w:hAnsi="Arial" w:cs="Arial"/>
@@ -4291,30 +3724,16 @@
         </w:rPr>
         <w:t>to</w:t>
       </w:r>
-      <w:ins w:id="94" w:author="Adâmara Santos Gonçalves Felício Adâmara" w:date="2024-03-28T14:19:00Z">
-        <w:r>
-          <w:rPr>
-            <w:rStyle w:val="FootnoteReference"/>
-            <w:rFonts w:ascii="Arial" w:hAnsi="Arial" w:cs="Arial"/>
-            <w:sz w:val="22"/>
-            <w:szCs w:val="22"/>
-            <w:lang w:val="pt-BR"/>
-          </w:rPr>
-          <w:footnoteReference w:id="2"/>
-        </w:r>
-      </w:ins>
-      <w:del w:id="106" w:author="Adâmara Santos Gonçalves Felício Adâmara" w:date="2024-03-28T14:19:00Z">
-        <w:r>
-          <w:rPr>
-            <w:rFonts w:ascii="Arial" w:hAnsi="Arial" w:cs="Arial"/>
-            <w:sz w:val="22"/>
-            <w:szCs w:val="22"/>
-            <w:vertAlign w:val="superscript"/>
-            <w:lang w:val="pt-BR"/>
-          </w:rPr>
-          <w:delText>2</w:delText>
-        </w:r>
-      </w:del>
+      <w:r>
+        <w:rPr>
+          <w:rStyle w:val="FootnoteReference"/>
+          <w:rFonts w:ascii="Arial" w:hAnsi="Arial" w:cs="Arial"/>
+          <w:sz w:val="22"/>
+          <w:szCs w:val="22"/>
+          <w:lang w:val="pt-BR"/>
+        </w:rPr>
+        <w:footnoteReference w:id="2"/>
+      </w:r>
       <w:r>
         <w:rPr>
           <w:rFonts w:ascii="Arial" w:hAnsi="Arial" w:cs="Arial"/>
@@ -4405,194 +3824,6 @@
         <w:spacing w:line="360" w:lineRule="auto"/>
         <w:ind w:firstLine="709"/>
       </w:pPr>
-      <w:del w:id="107" w:author="Adâmara Santos Gonçalves Felício Adâmara" w:date="2024-03-28T14:19:00Z">
-        <w:r>
-          <w:rPr>
-            <w:noProof/>
-          </w:rPr>
-          <mc:AlternateContent>
-            <mc:Choice Requires="wps">
-              <w:drawing>
-                <wp:anchor distT="0" distB="0" distL="114300" distR="114300" simplePos="0" relativeHeight="251664384" behindDoc="0" locked="0" layoutInCell="1" allowOverlap="1" wp14:anchorId="7CBC5A34" wp14:editId="008B414C">
-                  <wp:simplePos x="0" y="0"/>
-                  <wp:positionH relativeFrom="column">
-                    <wp:posOffset>140335</wp:posOffset>
-                  </wp:positionH>
-                  <wp:positionV relativeFrom="paragraph">
-                    <wp:posOffset>695325</wp:posOffset>
-                  </wp:positionV>
-                  <wp:extent cx="5583227" cy="496561"/>
-                  <wp:effectExtent l="0" t="0" r="0" b="0"/>
-                  <wp:wrapNone/>
-                  <wp:docPr id="604560101" name="Text Box 1"/>
-                  <wp:cNvGraphicFramePr/>
-                  <a:graphic xmlns:a="http://schemas.openxmlformats.org/drawingml/2006/main">
-                    <a:graphicData uri="http://schemas.microsoft.com/office/word/2010/wordprocessingShape">
-                      <wps:wsp>
-                        <wps:cNvSpPr txBox="1"/>
-                        <wps:spPr>
-                          <a:xfrm>
-                            <a:off x="0" y="0"/>
-                            <a:ext cx="5583227" cy="496561"/>
-                          </a:xfrm>
-                          <a:prstGeom prst="rect">
-                            <a:avLst/>
-                          </a:prstGeom>
-                          <a:noFill/>
-                          <a:ln>
-                            <a:noFill/>
-                          </a:ln>
-                        </wps:spPr>
-                        <wps:style>
-                          <a:lnRef idx="2">
-                            <a:schemeClr val="dk1"/>
-                          </a:lnRef>
-                          <a:fillRef idx="1">
-                            <a:schemeClr val="lt1"/>
-                          </a:fillRef>
-                          <a:effectRef idx="0">
-                            <a:schemeClr val="dk1"/>
-                          </a:effectRef>
-                          <a:fontRef idx="minor">
-                            <a:schemeClr val="dk1"/>
-                          </a:fontRef>
-                        </wps:style>
-                        <wps:txbx>
-                          <w:txbxContent>
-                            <w:p>
-                              <w:pPr>
-                                <w:pStyle w:val="Footer"/>
-                                <w:rPr>
-                                  <w:sz w:val="13"/>
-                                  <w:szCs w:val="13"/>
-                                </w:rPr>
-                              </w:pPr>
-                              <w:r>
-                                <w:rPr>
-                                  <w:sz w:val="13"/>
-                                  <w:szCs w:val="13"/>
-                                  <w:vertAlign w:val="superscript"/>
-                                </w:rPr>
-                                <w:t>2</w:t>
-                              </w:r>
-                              <w:moveFromRangeStart w:id="108" w:author="Adâmara Santos Gonçalves Felício Adâmara" w:date="2024-03-28T14:19:00Z" w:name="move162528011"/>
-                              <w:moveFrom w:id="109" w:author="Adâmara Santos Gonçalves Felício Adâmara" w:date="2024-03-28T14:19:00Z">
-                                <w:r>
-                                  <w:rPr>
-                                    <w:sz w:val="13"/>
-                                    <w:szCs w:val="13"/>
-                                  </w:rPr>
-                                  <w:t xml:space="preserve">Há 100 anos atrás, o economista Italiano Wilfred Pareto fez a observação de que 80% de toda a riqueza estava concentrada em 20% da população, o que mais tarde a partir do desenvolvimento de uma fórmula matemática acabou descrevendo esse fenômeno de distribuição desigual presente em seu país. Essa formulação ficou conhecida como distribuição de Pareto e mais tarde, em 1940 como regra de Pareto devido a generalização por parte de J.M Juran. </w:t>
-                                </w:r>
-                                <w:r>
-                                  <w:rPr>
-                                    <w:rStyle w:val="CommentReference"/>
-                                    <w:sz w:val="13"/>
-                                    <w:szCs w:val="13"/>
-                                  </w:rPr>
-                                  <w:annotationRef/>
-                                </w:r>
-                                <w:r>
-                                  <w:rPr>
-                                    <w:rStyle w:val="CommentReference"/>
-                                    <w:sz w:val="13"/>
-                                    <w:szCs w:val="13"/>
-                                  </w:rPr>
-                                  <w:annotationRef/>
-                                </w:r>
-                              </w:moveFrom>
-                              <w:moveFromRangeEnd w:id="108"/>
-                            </w:p>
-                            <w:p>
-                              <w:pPr>
-                                <w:rPr>
-                                  <w:sz w:val="20"/>
-                                  <w:szCs w:val="20"/>
-                                </w:rPr>
-                              </w:pPr>
-                            </w:p>
-                          </w:txbxContent>
-                        </wps:txbx>
-                        <wps:bodyPr rot="0" spcFirstLastPara="0" vertOverflow="overflow" horzOverflow="overflow" vert="horz" wrap="square" lIns="91440" tIns="45720" rIns="91440" bIns="45720" numCol="1" spcCol="0" rtlCol="0" fromWordArt="0" anchor="t" anchorCtr="0" forceAA="0" compatLnSpc="1">
-                          <a:prstTxWarp prst="textNoShape">
-                            <a:avLst/>
-                          </a:prstTxWarp>
-                          <a:noAutofit/>
-                        </wps:bodyPr>
-                      </wps:wsp>
-                    </a:graphicData>
-                  </a:graphic>
-                  <wp14:sizeRelH relativeFrom="margin">
-                    <wp14:pctWidth>0</wp14:pctWidth>
-                  </wp14:sizeRelH>
-                </wp:anchor>
-              </w:drawing>
-            </mc:Choice>
-            <mc:Fallback>
-              <w:pict>
-                <v:shape w14:anchorId="7CBC5A34" id="_x0000_s1030" type="#_x0000_t202" style="position:absolute;left:0;text-align:left;margin-left:11.05pt;margin-top:54.75pt;width:439.6pt;height:39.1pt;z-index:251664384;visibility:visible;mso-wrap-style:square;mso-width-percent:0;mso-wrap-distance-left:9pt;mso-wrap-distance-top:0;mso-wrap-distance-right:9pt;mso-wrap-distance-bottom:0;mso-position-horizontal:absolute;mso-position-horizontal-relative:text;mso-position-vertical:absolute;mso-position-vertical-relative:text;mso-width-percent:0;mso-width-relative:margin;v-text-anchor:top" o:gfxdata="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" filled="f" stroked="f" strokeweight="2pt">
-                  <v:textbox>
-                    <w:txbxContent>
-                      <w:p>
-                        <w:pPr>
-                          <w:pStyle w:val="Rodap"/>
-                          <w:rPr>
-                            <w:sz w:val="13"/>
-                            <w:szCs w:val="13"/>
-                          </w:rPr>
-                        </w:pPr>
-                        <w:r>
-                          <w:rPr>
-                            <w:sz w:val="13"/>
-                            <w:szCs w:val="13"/>
-                            <w:vertAlign w:val="superscript"/>
-                          </w:rPr>
-                          <w:t>2</w:t>
-                        </w:r>
-                        <w:moveFromRangeStart w:id="111" w:author="Adâmara Santos Gonçalves Felício Adâmara" w:date="2024-03-28T14:19:00Z" w:name="move162528011"/>
-                        <w:moveFrom w:id="112" w:author="Adâmara Santos Gonçalves Felício Adâmara" w:date="2024-03-28T14:19:00Z">
-                          <w:r>
-                            <w:rPr>
-                              <w:sz w:val="13"/>
-                              <w:szCs w:val="13"/>
-                            </w:rPr>
-                            <w:t xml:space="preserve">Há 100 anos atrás, o economista Italiano Wilfred Pareto fez a observação de que 80% de toda a riqueza estava concentrada em 20% da população, o que mais tarde a partir do desenvolvimento de uma fórmula matemática acabou descrevendo esse fenômeno de distribuição desigual presente em seu país. Essa formulação ficou conhecida como distribuição de Pareto e mais tarde, em 1940 como regra de Pareto devido a generalização por parte de J.M Juran. </w:t>
-                          </w:r>
-                          <w:r>
-                            <w:rPr>
-                              <w:rStyle w:val="Refdecomentrio"/>
-                              <w:sz w:val="13"/>
-                              <w:szCs w:val="13"/>
-                            </w:rPr>
-                            <w:annotationRef/>
-                          </w:r>
-                          <w:r>
-                            <w:rPr>
-                              <w:rStyle w:val="Refdecomentrio"/>
-                              <w:sz w:val="13"/>
-                              <w:szCs w:val="13"/>
-                            </w:rPr>
-                            <w:annotationRef/>
-                          </w:r>
-                        </w:moveFrom>
-                        <w:moveFromRangeEnd w:id="111"/>
-                      </w:p>
-                      <w:p>
-                        <w:pPr>
-                          <w:rPr>
-                            <w:sz w:val="20"/>
-                            <w:szCs w:val="20"/>
-                          </w:rPr>
-                        </w:pPr>
-                      </w:p>
-                    </w:txbxContent>
-                  </v:textbox>
-                </v:shape>
-              </w:pict>
-            </mc:Fallback>
-          </mc:AlternateContent>
-        </w:r>
-      </w:del>
       <w:r>
         <w:t>A técnica de vetorização denominada “</w:t>
       </w:r>
@@ -5569,56 +4800,27 @@
       <w:r>
         <w:t xml:space="preserve"> para quantificar a precisão dos modelos de classificação propostos</w:t>
       </w:r>
-      <w:ins w:id="110" w:author="Adâmara Santos Gonçalves Felício Adâmara" w:date="2024-03-28T14:21:00Z">
-        <w:r>
-          <w:t>.</w:t>
-        </w:r>
-      </w:ins>
-      <w:del w:id="111" w:author="Adâmara Santos Gonçalves Felício Adâmara" w:date="2024-03-28T14:21:00Z">
-        <w:r>
-          <w:delText>,</w:delText>
-        </w:r>
-      </w:del>
+      <w:r>
+        <w:t>.</w:t>
+      </w:r>
       <w:r>
         <w:t xml:space="preserve"> </w:t>
       </w:r>
-      <w:del w:id="112" w:author="Adâmara Santos Gonçalves Felício Adâmara" w:date="2024-03-28T14:21:00Z">
-        <w:r>
-          <w:delText xml:space="preserve">um </w:delText>
-        </w:r>
-      </w:del>
       <w:r>
         <w:t xml:space="preserve">Tal matriz, </w:t>
       </w:r>
-      <w:del w:id="113" w:author="Adâmara Santos Gonçalves Felício Adâmara" w:date="2024-03-28T14:21:00Z">
-        <w:r>
-          <w:delText xml:space="preserve">método que </w:delText>
-        </w:r>
-      </w:del>
       <w:r>
         <w:t>proporciona uma visão clara de seus comportamentos em todas as classes</w:t>
       </w:r>
-      <w:ins w:id="114" w:author="Adâmara Santos Gonçalves Felício Adâmara" w:date="2024-03-28T14:21:00Z">
-        <w:r>
-          <w:t>,</w:t>
-        </w:r>
-      </w:ins>
-      <w:del w:id="115" w:author="Adâmara Santos Gonçalves Felício Adâmara" w:date="2024-03-28T14:21:00Z">
-        <w:r>
-          <w:delText>.</w:delText>
-        </w:r>
-      </w:del>
+      <w:r>
+        <w:t>,</w:t>
+      </w:r>
       <w:r>
         <w:t xml:space="preserve"> </w:t>
       </w:r>
       <w:r>
         <w:t xml:space="preserve">em que </w:t>
       </w:r>
-      <w:del w:id="116" w:author="Adâmara Santos Gonçalves Felício Adâmara" w:date="2024-03-28T14:21:00Z">
-        <w:r>
-          <w:delText xml:space="preserve">Nessas matrizes </w:delText>
-        </w:r>
-      </w:del>
       <w:r>
         <w:t xml:space="preserve">as colunas representam as previsões do modelo e as linhas os valores reais. Cada célula mostra o número de amostras real que foram previstas na categoria correspondente e está representada na Figura 3. </w:t>
       </w:r>
@@ -5644,7 +4846,7 @@
         <mc:AlternateContent>
           <mc:Choice Requires="wpg">
             <w:drawing>
-              <wp:anchor distT="0" distB="0" distL="114300" distR="114300" simplePos="0" relativeHeight="251661312" behindDoc="0" locked="0" layoutInCell="1" allowOverlap="1" wp14:anchorId="2AED1D73" wp14:editId="3079DEE4">
+              <wp:anchor distT="0" distB="0" distL="114300" distR="114300" simplePos="0" relativeHeight="251661312" behindDoc="0" locked="0" layoutInCell="1" allowOverlap="1" wp14:anchorId="2AED1D73" wp14:editId="6B4B84E7">
                 <wp:simplePos x="0" y="0"/>
                 <wp:positionH relativeFrom="column">
                   <wp:posOffset>-91440</wp:posOffset>
@@ -5981,62 +5183,54 @@
         <w:ind w:left="0" w:firstLine="708"/>
       </w:pPr>
       <w:r>
-        <w:t>No geral</w:t>
-      </w:r>
-      <w:ins w:id="117" w:author="Adâmara Santos Gonçalves Felício Adâmara" w:date="2024-02-02T20:04:00Z">
-        <w:r>
-          <w:t>,</w:t>
-        </w:r>
-      </w:ins>
+        <w:t xml:space="preserve">No geral, </w:t>
+      </w:r>
+      <w:r>
+        <w:t>a taxa de acurácia total para ambos os modelos foi</w:t>
+      </w:r>
+      <w:r>
+        <w:t xml:space="preserve"> de </w:t>
+      </w:r>
+      <w:commentRangeStart w:id="19"/>
+      <w:r>
+        <w:t>81%</w:t>
+      </w:r>
+      <w:commentRangeEnd w:id="19"/>
+      <w:r>
+        <w:rPr>
+          <w:rStyle w:val="CommentReference"/>
+        </w:rPr>
+        <w:commentReference w:id="19"/>
+      </w:r>
+      <w:r>
+        <w:t xml:space="preserve"> para o </w:t>
+      </w:r>
+      <w:proofErr w:type="spellStart"/>
+      <w:r>
+        <w:t>Naïve</w:t>
+      </w:r>
+      <w:proofErr w:type="spellEnd"/>
       <w:r>
         <w:t xml:space="preserve"> </w:t>
       </w:r>
-      <w:r>
-        <w:t>a taxa de acurácia total para ambos os modelos foi</w:t>
-      </w:r>
-      <w:r>
-        <w:t xml:space="preserve"> de </w:t>
-      </w:r>
-      <w:commentRangeStart w:id="118"/>
-      <w:r>
-        <w:t>81%</w:t>
-      </w:r>
-      <w:commentRangeEnd w:id="118"/>
+      <w:proofErr w:type="spellStart"/>
+      <w:r>
+        <w:t>Bayes</w:t>
+      </w:r>
+      <w:proofErr w:type="spellEnd"/>
+      <w:r>
+        <w:t xml:space="preserve"> e </w:t>
+      </w:r>
+      <w:commentRangeStart w:id="20"/>
+      <w:r>
+        <w:t xml:space="preserve">89% </w:t>
+      </w:r>
+      <w:commentRangeEnd w:id="20"/>
       <w:r>
         <w:rPr>
           <w:rStyle w:val="CommentReference"/>
         </w:rPr>
-        <w:commentReference w:id="118"/>
-      </w:r>
-      <w:r>
-        <w:t xml:space="preserve"> para o </w:t>
-      </w:r>
-      <w:proofErr w:type="spellStart"/>
-      <w:r>
-        <w:t>Naïve</w:t>
-      </w:r>
-      <w:proofErr w:type="spellEnd"/>
-      <w:r>
-        <w:t xml:space="preserve"> </w:t>
-      </w:r>
-      <w:proofErr w:type="spellStart"/>
-      <w:r>
-        <w:t>Bayes</w:t>
-      </w:r>
-      <w:proofErr w:type="spellEnd"/>
-      <w:r>
-        <w:t xml:space="preserve"> e </w:t>
-      </w:r>
-      <w:commentRangeStart w:id="119"/>
-      <w:r>
-        <w:t xml:space="preserve">89% </w:t>
-      </w:r>
-      <w:commentRangeEnd w:id="119"/>
-      <w:r>
-        <w:rPr>
-          <w:rStyle w:val="CommentReference"/>
-        </w:rPr>
-        <w:commentReference w:id="119"/>
+        <w:commentReference w:id="20"/>
       </w:r>
       <w:r>
         <w:t>para o BERT, o que denota uma eficácia maior nas classificações por parte do modelo de rede neural sendo consistente com a natureza do algoritmo que, como um modelo de linguagem textual profundo, é capaz de compreender com maior capacidade a complexidade e os matizes do texto.</w:t>
@@ -6046,9 +5240,6 @@
       <w:pPr>
         <w:spacing w:line="360" w:lineRule="auto"/>
         <w:ind w:firstLine="708"/>
-        <w:rPr>
-          <w:del w:id="120" w:author="Adâmara Santos Gonçalves Felício Adâmara" w:date="2024-03-28T14:22:00Z"/>
-        </w:rPr>
       </w:pPr>
       <w:r>
         <w:rPr>
@@ -6062,36 +5253,24 @@
         </w:rPr>
         <w:t xml:space="preserve">da </w:t>
       </w:r>
-      <w:del w:id="121" w:author="Adâmara Santos Gonçalves Felício Adâmara" w:date="2024-03-28T14:21:00Z">
-        <w:r>
-          <w:rPr>
-            <w:bCs/>
-          </w:rPr>
-          <w:delText xml:space="preserve">figura </w:delText>
-        </w:r>
-      </w:del>
-      <w:ins w:id="122" w:author="Adâmara Santos Gonçalves Felício Adâmara" w:date="2024-03-28T14:21:00Z">
-        <w:r>
-          <w:rPr>
-            <w:bCs/>
-          </w:rPr>
-          <w:t xml:space="preserve">Figura </w:t>
-        </w:r>
-      </w:ins>
+      <w:r>
+        <w:rPr>
+          <w:bCs/>
+        </w:rPr>
+        <w:t xml:space="preserve">Figura </w:t>
+      </w:r>
       <w:r>
         <w:rPr>
           <w:bCs/>
         </w:rPr>
         <w:t>4</w:t>
       </w:r>
-      <w:ins w:id="123" w:author="Adâmara Santos Gonçalves Felício Adâmara" w:date="2024-03-28T14:21:00Z">
-        <w:r>
-          <w:rPr>
-            <w:bCs/>
-          </w:rPr>
-          <w:t>,</w:t>
-        </w:r>
-      </w:ins>
+      <w:r>
+        <w:rPr>
+          <w:bCs/>
+        </w:rPr>
+        <w:t>,</w:t>
+      </w:r>
       <w:r>
         <w:rPr>
           <w:bCs/>
@@ -6120,22 +5299,11 @@
       <w:r>
         <w:t>, o modelo apresentou um equilíbrio entre todas as métricas para as diferentes classes de sentimentos, indicando uma consistência em seu desempenho. Essa consistência é importante, pois sugere que o modelo não favoreceu indevidamente nenhuma classe em particular durante o processo de classificação.</w:t>
       </w:r>
-    </w:p>
-    <w:p>
-      <w:pPr>
-        <w:spacing w:line="360" w:lineRule="auto"/>
-        <w:ind w:firstLine="708"/>
-        <w:rPr>
-          <w:ins w:id="124" w:author="Adâmara Santos Gonçalves Felício Adâmara" w:date="2024-02-02T20:10:00Z"/>
-        </w:rPr>
-      </w:pPr>
-      <w:ins w:id="125" w:author="Adâmara Santos Gonçalves Felício Adâmara" w:date="2024-03-28T14:22:00Z">
-        <w:r>
-          <w:t xml:space="preserve"> </w:t>
-        </w:r>
-      </w:ins>
-      <w:commentRangeStart w:id="126"/>
-      <w:commentRangeStart w:id="127"/>
+      <w:r>
+        <w:t xml:space="preserve"> </w:t>
+      </w:r>
+      <w:commentRangeStart w:id="21"/>
+      <w:commentRangeStart w:id="22"/>
       <w:r>
         <w:t xml:space="preserve">A precisão foi de 76% </w:t>
       </w:r>
@@ -6163,19 +5331,19 @@
       <w:r>
         <w:t xml:space="preserve">ente sendo 78% para as positivas, 79% para as negativas e 87% para as neutras. Os fatores F1 foram consistentes, com 77% e 80% para as positivas e negativas e 87% para neutras, revelando um equilíbrio entre precisão e revocação. </w:t>
       </w:r>
-      <w:commentRangeEnd w:id="126"/>
+      <w:commentRangeEnd w:id="21"/>
       <w:r>
         <w:rPr>
           <w:rStyle w:val="CommentReference"/>
         </w:rPr>
-        <w:commentReference w:id="126"/>
-      </w:r>
-      <w:commentRangeEnd w:id="127"/>
+        <w:commentReference w:id="21"/>
+      </w:r>
+      <w:commentRangeEnd w:id="22"/>
       <w:r>
         <w:rPr>
           <w:rStyle w:val="CommentReference"/>
         </w:rPr>
-        <w:commentReference w:id="127"/>
+        <w:commentReference w:id="22"/>
       </w:r>
     </w:p>
     <w:p>
@@ -6190,7 +5358,7 @@
         <mc:AlternateContent>
           <mc:Choice Requires="wpg">
             <w:drawing>
-              <wp:anchor distT="0" distB="0" distL="114300" distR="114300" simplePos="0" relativeHeight="251662336" behindDoc="0" locked="0" layoutInCell="1" allowOverlap="1" wp14:anchorId="658F9074" wp14:editId="2A985176">
+              <wp:anchor distT="0" distB="0" distL="114300" distR="114300" simplePos="0" relativeHeight="251662336" behindDoc="0" locked="0" layoutInCell="1" allowOverlap="1" wp14:anchorId="658F9074" wp14:editId="23F4396B">
                 <wp:simplePos x="0" y="0"/>
                 <wp:positionH relativeFrom="column">
                   <wp:posOffset>7603</wp:posOffset>
@@ -6496,21 +5664,18 @@
       <w:pPr>
         <w:spacing w:line="360" w:lineRule="auto"/>
         <w:ind w:firstLine="708"/>
-        <w:rPr>
-          <w:ins w:id="128" w:author="Adâmara Santos Gonçalves Felício Adâmara" w:date="2024-02-02T20:11:00Z"/>
-        </w:rPr>
       </w:pPr>
       <w:r>
         <w:lastRenderedPageBreak/>
         <w:t xml:space="preserve">Embora no cenário geral o BERT </w:t>
       </w:r>
-      <w:commentRangeStart w:id="129"/>
-      <w:commentRangeStart w:id="130"/>
+      <w:commentRangeStart w:id="23"/>
+      <w:commentRangeStart w:id="24"/>
       <w:r>
         <w:t xml:space="preserve">tenha </w:t>
       </w:r>
-      <w:commentRangeEnd w:id="129"/>
-      <w:commentRangeEnd w:id="130"/>
+      <w:commentRangeEnd w:id="23"/>
+      <w:commentRangeEnd w:id="24"/>
       <w:r>
         <w:t>um</w:t>
       </w:r>
@@ -6530,13 +5695,13 @@
         <w:rPr>
           <w:rStyle w:val="CommentReference"/>
         </w:rPr>
-        <w:commentReference w:id="129"/>
+        <w:commentReference w:id="23"/>
       </w:r>
       <w:r>
         <w:rPr>
           <w:rStyle w:val="CommentReference"/>
         </w:rPr>
-        <w:commentReference w:id="130"/>
+        <w:commentReference w:id="24"/>
       </w:r>
       <w:r>
         <w:t xml:space="preserve">o </w:t>
@@ -6573,13 +5738,6 @@
         <w:t xml:space="preserve"> </w:t>
       </w:r>
       <w:r>
-        <w:rPr>
-          <w:rPrChange w:id="131" w:author="Adâmara Santos Gonçalves Felício Adâmara" w:date="2024-03-28T14:22:00Z">
-            <w:rPr>
-              <w:highlight w:val="yellow"/>
-            </w:rPr>
-          </w:rPrChange>
-        </w:rPr>
         <w:t>baseada em redes neurais e que se distingue por entender o contexto das palavras em uma frase</w:t>
       </w:r>
       <w:r>
@@ -6594,7 +5752,6 @@
         <w:spacing w:line="360" w:lineRule="auto"/>
         <w:ind w:firstLine="708"/>
         <w:rPr>
-          <w:ins w:id="132" w:author="Adâmara Santos Gonçalves Felício Adâmara" w:date="2024-01-24T14:27:00Z"/>
           <w:b/>
         </w:rPr>
       </w:pPr>
@@ -6672,7 +5829,6 @@
         <w:spacing w:line="360" w:lineRule="auto"/>
         <w:ind w:left="0" w:firstLine="708"/>
         <w:rPr>
-          <w:ins w:id="133" w:author="Adâmara Santos Gonçalves Felício Adâmara" w:date="2024-01-24T14:27:00Z"/>
           <w:b/>
           <w:bCs/>
         </w:rPr>
@@ -6701,7 +5857,7 @@
           <w:bCs/>
         </w:rPr>
       </w:pPr>
-      <w:commentRangeStart w:id="134"/>
+      <w:commentRangeStart w:id="25"/>
       <w:r>
         <w:rPr>
           <w:bCs/>
@@ -7218,12 +6374,12 @@
         </w:rPr>
         <w:t>% e 95,9% geradas pelo modelo híbrido, denotam uma importância de se misturarem estados da arte atuais na obtenção de melhorias em performance.</w:t>
       </w:r>
-      <w:commentRangeEnd w:id="134"/>
+      <w:commentRangeEnd w:id="25"/>
       <w:r>
         <w:rPr>
           <w:rStyle w:val="CommentReference"/>
         </w:rPr>
-        <w:commentReference w:id="134"/>
+        <w:commentReference w:id="25"/>
       </w:r>
     </w:p>
     <w:p>
@@ -7235,27 +6391,27 @@
           <w:bCs/>
         </w:rPr>
       </w:pPr>
-      <w:commentRangeStart w:id="135"/>
-      <w:commentRangeStart w:id="136"/>
+      <w:commentRangeStart w:id="26"/>
+      <w:commentRangeStart w:id="27"/>
       <w:r>
         <w:rPr>
           <w:bCs/>
         </w:rPr>
         <w:t>A comparação entre os modelos desse estudo revela uma tendência consistente com a descoberta das pesquisas anteriores, que também indicaram um potencial superior dos modelos de aprendizado profundo, como o BERT. Isso corrobora para um consenso emergente na comunidade científica sobre a robustez e a precisão atreladas ao aprendizado profundo, com o intuito de capturar a complexidade e a riqueza de expressões humanas em textos. Ao seguir a tendência, o estudo não apenas valida essas observações anteriores, como também contribui para o crescente corpo de evidências que aponta o BERT como uma ferramenta valiosa e eficaz na compreensão de sentimentos expressos nos mais diversos âmbitos.</w:t>
       </w:r>
-      <w:commentRangeEnd w:id="135"/>
+      <w:commentRangeEnd w:id="26"/>
       <w:r>
         <w:rPr>
           <w:rStyle w:val="CommentReference"/>
         </w:rPr>
-        <w:commentReference w:id="135"/>
-      </w:r>
-      <w:commentRangeEnd w:id="136"/>
+        <w:commentReference w:id="26"/>
+      </w:r>
+      <w:commentRangeEnd w:id="27"/>
       <w:r>
         <w:rPr>
           <w:rStyle w:val="CommentReference"/>
         </w:rPr>
-        <w:commentReference w:id="136"/>
+        <w:commentReference w:id="27"/>
       </w:r>
     </w:p>
     <w:p>
@@ -7273,44 +6429,24 @@
         </w:rPr>
         <w:t xml:space="preserve">Uma das limitações encontradas na realização do trabalho </w:t>
       </w:r>
-      <w:del w:id="137" w:author="Adâmara Santos Gonçalves Felício Adâmara" w:date="2024-03-28T14:24:00Z">
-        <w:r>
-          <w:rPr>
-            <w:bCs/>
-          </w:rPr>
-          <w:delText xml:space="preserve">envolveu </w:delText>
-        </w:r>
-      </w:del>
-      <w:ins w:id="138" w:author="Adâmara Santos Gonçalves Felício Adâmara" w:date="2024-03-28T14:24:00Z">
-        <w:r>
-          <w:rPr>
-            <w:bCs/>
-          </w:rPr>
-          <w:t xml:space="preserve">foi </w:t>
-        </w:r>
-      </w:ins>
+      <w:r>
+        <w:rPr>
+          <w:bCs/>
+        </w:rPr>
+        <w:t xml:space="preserve">foi </w:t>
+      </w:r>
       <w:r>
         <w:rPr>
           <w:bCs/>
         </w:rPr>
         <w:t xml:space="preserve">a </w:t>
       </w:r>
-      <w:del w:id="139" w:author="Adâmara Santos Gonçalves Felício Adâmara" w:date="2024-03-28T14:24:00Z">
-        <w:r>
-          <w:rPr>
-            <w:bCs/>
-          </w:rPr>
-          <w:delText xml:space="preserve">restrição </w:delText>
-        </w:r>
-      </w:del>
-      <w:ins w:id="140" w:author="Adâmara Santos Gonçalves Felício Adâmara" w:date="2024-03-28T14:24:00Z">
-        <w:r>
-          <w:rPr>
-            <w:bCs/>
-          </w:rPr>
-          <w:t xml:space="preserve">limitação </w:t>
-        </w:r>
-      </w:ins>
+      <w:r>
+        <w:rPr>
+          <w:bCs/>
+        </w:rPr>
+        <w:t xml:space="preserve">limitação </w:t>
+      </w:r>
       <w:r>
         <w:rPr>
           <w:bCs/>
@@ -7335,36 +6471,24 @@
         </w:rPr>
         <w:t xml:space="preserve">Por fim, </w:t>
       </w:r>
-      <w:ins w:id="141" w:author="Adâmara Santos Gonçalves Felício Adâmara" w:date="2024-03-28T14:25:00Z">
-        <w:r>
-          <w:rPr>
-            <w:bCs/>
-          </w:rPr>
-          <w:t xml:space="preserve">houve </w:t>
-        </w:r>
-      </w:ins>
-      <w:del w:id="142" w:author="Adâmara Santos Gonçalves Felício Adâmara" w:date="2024-03-28T14:25:00Z">
-        <w:r>
-          <w:rPr>
-            <w:bCs/>
-          </w:rPr>
-          <w:delText xml:space="preserve">uma </w:delText>
-        </w:r>
-      </w:del>
+      <w:r>
+        <w:rPr>
+          <w:bCs/>
+        </w:rPr>
+        <w:t xml:space="preserve">houve </w:t>
+      </w:r>
       <w:r>
         <w:rPr>
           <w:bCs/>
         </w:rPr>
         <w:t>restrição monetária</w:t>
       </w:r>
-      <w:ins w:id="143" w:author="Adâmara Santos Gonçalves Felício Adâmara" w:date="2024-03-28T14:25:00Z">
-        <w:r>
-          <w:rPr>
-            <w:bCs/>
-          </w:rPr>
-          <w:t>,</w:t>
-        </w:r>
-      </w:ins>
+      <w:r>
+        <w:rPr>
+          <w:bCs/>
+        </w:rPr>
+        <w:t>,</w:t>
+      </w:r>
       <w:r>
         <w:rPr>
           <w:bCs/>
@@ -7383,28 +6507,12 @@
         </w:rPr>
         <w:t xml:space="preserve">compra </w:t>
       </w:r>
-      <w:ins w:id="144" w:author="Adâmara Santos Gonçalves Felício Adâmara" w:date="2024-03-28T14:25:00Z">
-        <w:r>
-          <w:rPr>
-            <w:bCs/>
-          </w:rPr>
-          <w:t xml:space="preserve">da permissão de </w:t>
-        </w:r>
-      </w:ins>
-      <w:del w:id="145" w:author="Adâmara Santos Gonçalves Felício Adâmara" w:date="2024-03-28T14:25:00Z">
-        <w:r>
-          <w:rPr>
-            <w:bCs/>
-          </w:rPr>
-          <w:delText>do</w:delText>
-        </w:r>
-        <w:r>
-          <w:rPr>
-            <w:bCs/>
-          </w:rPr>
-          <w:delText xml:space="preserve"> </w:delText>
-        </w:r>
-      </w:del>
+      <w:r>
+        <w:rPr>
+          <w:bCs/>
+        </w:rPr>
+        <w:t xml:space="preserve">da permissão de </w:t>
+      </w:r>
       <w:r>
         <w:rPr>
           <w:bCs/>
@@ -7512,9 +6620,9 @@
         <w:spacing w:line="360" w:lineRule="auto"/>
         <w:ind w:firstLine="708"/>
       </w:pPr>
-      <w:commentRangeStart w:id="146"/>
-      <w:commentRangeStart w:id="147"/>
-      <w:commentRangeStart w:id="148"/>
+      <w:commentRangeStart w:id="28"/>
+      <w:commentRangeStart w:id="29"/>
+      <w:commentRangeStart w:id="30"/>
       <w:r>
         <w:t xml:space="preserve">Nesse estudo, foi proposto uma comparação entre um modelo clássico e de aprendizado profundo para análise de sentimentos de comentários de filmes, com ênfase nos modelos </w:t>
       </w:r>
@@ -7575,7 +6683,7 @@
         <w:lastRenderedPageBreak/>
         <w:t xml:space="preserve">capacidade de compreender melhor as nuances da linguagem. </w:t>
       </w:r>
-      <w:bookmarkStart w:id="149" w:name="_Hlk66353157"/>
+      <w:bookmarkStart w:id="31" w:name="_Hlk66353157"/>
       <w:r>
         <w:t>Este achado reforça a importância da implementação do aprendizado profundo em tarefas de processamento de linguagem natural, especialmente na análise de sentimentos onde o contexto e a subjetividade dos textos são fundamentais.</w:t>
       </w:r>
@@ -7588,32 +6696,32 @@
       <w:r>
         <w:t>Para futuros trabalhos, propõe-se a exploração de modelos híbridos, visando otimizar tanto a precisão quanto a eficiência computacional. A investigação sobre o desempenho desses modelos em bases de dados desbalanceadas, bem como a aplicação de técnicas de processamento de linguagem natural mais avançadas, como a análise de sentimentos de tempo real e a exploração da performance considerando outros modelos de linguagem, também são direções promissoras para a continuidade do trabalho</w:t>
       </w:r>
-      <w:commentRangeEnd w:id="146"/>
+      <w:commentRangeEnd w:id="28"/>
       <w:r>
         <w:rPr>
           <w:rStyle w:val="CommentReference"/>
         </w:rPr>
-        <w:commentReference w:id="146"/>
-      </w:r>
-      <w:commentRangeEnd w:id="147"/>
+        <w:commentReference w:id="28"/>
+      </w:r>
+      <w:commentRangeEnd w:id="29"/>
       <w:r>
         <w:rPr>
           <w:rStyle w:val="CommentReference"/>
         </w:rPr>
-        <w:commentReference w:id="147"/>
+        <w:commentReference w:id="29"/>
       </w:r>
       <w:r>
         <w:t>.</w:t>
       </w:r>
-      <w:commentRangeEnd w:id="148"/>
+      <w:commentRangeEnd w:id="30"/>
       <w:r>
         <w:rPr>
           <w:rStyle w:val="CommentReference"/>
         </w:rPr>
-        <w:commentReference w:id="148"/>
-      </w:r>
-    </w:p>
-    <w:bookmarkEnd w:id="149"/>
+        <w:commentReference w:id="30"/>
+      </w:r>
+    </w:p>
+    <w:bookmarkEnd w:id="31"/>
     <w:p>
       <w:pPr>
         <w:spacing w:line="360" w:lineRule="auto"/>
@@ -7647,19 +6755,19 @@
       <w:r>
         <w:tab/>
       </w:r>
-      <w:commentRangeStart w:id="150"/>
+      <w:commentRangeStart w:id="32"/>
       <w:r>
         <w:t>Gostaria de agradecer a todos os colegas que me auxiliaram no refinamento da escolha do tema para esse trabalho, a minha família pelo suporte e especialmente a professora Adâmara por todo trabalho de revisão, orientação e apoio durante esse período de escrita e desenvolvimento.</w:t>
       </w:r>
       <w:r>
         <w:tab/>
       </w:r>
-      <w:commentRangeEnd w:id="150"/>
+      <w:commentRangeEnd w:id="32"/>
       <w:r>
         <w:rPr>
           <w:rStyle w:val="CommentReference"/>
         </w:rPr>
-        <w:commentReference w:id="150"/>
+        <w:commentReference w:id="32"/>
       </w:r>
     </w:p>
     <w:p>
@@ -7674,7 +6782,7 @@
           <w:b/>
         </w:rPr>
       </w:pPr>
-      <w:bookmarkStart w:id="151" w:name="_Hlk33977167"/>
+      <w:bookmarkStart w:id="33" w:name="_Hlk33977167"/>
       <w:r>
         <w:rPr>
           <w:b/>
@@ -7682,7 +6790,7 @@
         <w:t>Referências</w:t>
       </w:r>
     </w:p>
-    <w:bookmarkEnd w:id="151"/>
+    <w:bookmarkEnd w:id="33"/>
     <w:p>
       <w:pPr>
         <w:spacing w:line="360" w:lineRule="auto"/>
@@ -7972,9 +7080,6 @@
         <w:jc w:val="left"/>
         <w:rPr>
           <w:lang w:val="en-US"/>
-          <w:rPrChange w:id="152" w:author="Rodrigo Franciozi" w:date="2024-03-13T10:56:00Z">
-            <w:rPr/>
-          </w:rPrChange>
         </w:rPr>
       </w:pPr>
       <w:r>
@@ -8042,9 +7147,6 @@
       <w:r>
         <w:rPr>
           <w:lang w:val="en-US"/>
-          <w:rPrChange w:id="153" w:author="Rodrigo Franciozi" w:date="2024-03-13T10:56:00Z">
-            <w:rPr/>
-          </w:rPrChange>
         </w:rPr>
         <w:t>Vietnam Journal of Computer Science, 2023.</w:t>
       </w:r>
@@ -8055,9 +7157,6 @@
         <w:jc w:val="left"/>
         <w:rPr>
           <w:lang w:val="en-US"/>
-          <w:rPrChange w:id="154" w:author="Rodrigo Franciozi" w:date="2024-03-13T10:56:00Z">
-            <w:rPr/>
-          </w:rPrChange>
         </w:rPr>
       </w:pPr>
     </w:p>
@@ -8925,11 +8024,6 @@
       <w:r>
         <w:rPr>
           <w:lang w:val="en-US"/>
-          <w:rPrChange w:id="155" w:author="Adâmara Santos Gonçalves Felício Adâmara" w:date="2024-03-28T14:00:00Z">
-            <w:rPr>
-              <w:lang w:val="es-ES"/>
-            </w:rPr>
-          </w:rPrChange>
         </w:rPr>
         <w:t>Yankang</w:t>
       </w:r>
@@ -8937,11 +8031,6 @@
       <w:r>
         <w:rPr>
           <w:lang w:val="en-US"/>
-          <w:rPrChange w:id="156" w:author="Adâmara Santos Gonçalves Felício Adâmara" w:date="2024-03-28T14:00:00Z">
-            <w:rPr>
-              <w:lang w:val="es-ES"/>
-            </w:rPr>
-          </w:rPrChange>
         </w:rPr>
         <w:t xml:space="preserve"> </w:t>
       </w:r>
@@ -8949,11 +8038,6 @@
       <w:r>
         <w:rPr>
           <w:lang w:val="en-US"/>
-          <w:rPrChange w:id="157" w:author="Adâmara Santos Gonçalves Felício Adâmara" w:date="2024-03-28T14:00:00Z">
-            <w:rPr>
-              <w:lang w:val="es-ES"/>
-            </w:rPr>
-          </w:rPrChange>
         </w:rPr>
         <w:t>Su</w:t>
       </w:r>
@@ -8961,11 +8045,6 @@
       <w:r>
         <w:rPr>
           <w:lang w:val="en-US"/>
-          <w:rPrChange w:id="158" w:author="Adâmara Santos Gonçalves Felício Adâmara" w:date="2024-03-28T14:00:00Z">
-            <w:rPr>
-              <w:lang w:val="es-ES"/>
-            </w:rPr>
-          </w:rPrChange>
         </w:rPr>
         <w:t xml:space="preserve">, Zbigniew j. Kabala. </w:t>
       </w:r>
@@ -9074,7 +8153,7 @@
 
 <file path=word/comments.xml><?xml version="1.0" encoding="utf-8"?>
 <w:comments xmlns:wpc="http://schemas.microsoft.com/office/word/2010/wordprocessingCanvas" xmlns:cx="http://schemas.microsoft.com/office/drawing/2014/chartex" xmlns:cx1="http://schemas.microsoft.com/office/drawing/2015/9/8/chartex" xmlns:cx2="http://schemas.microsoft.com/office/drawing/2015/10/21/chartex" xmlns:cx3="http://schemas.microsoft.com/office/drawing/2016/5/9/chartex" xmlns:cx4="http://schemas.microsoft.com/office/drawing/2016/5/10/chartex" xmlns:cx5="http://schemas.microsoft.com/office/drawing/2016/5/11/chartex" xmlns:cx6="http://schemas.microsoft.com/office/drawing/2016/5/12/chartex" xmlns:cx7="http://schemas.microsoft.com/office/drawing/2016/5/13/chartex" xmlns:cx8="http://schemas.microsoft.com/office/drawing/2016/5/14/chartex" xmlns:mc="http://schemas.openxmlformats.org/markup-compatibility/2006" xmlns:aink="http://schemas.microsoft.com/office/drawing/2016/ink" xmlns:am3d="http://schemas.microsoft.com/office/drawing/2017/model3d" xmlns:o="urn:schemas-microsoft-com:office:office" xmlns:oel="http://schemas.microsoft.com/office/2019/extlst" xmlns:r="http://schemas.openxmlformats.org/officeDocument/2006/relationships" xmlns:m="http://schemas.openxmlformats.org/officeDocument/2006/math" xmlns:v="urn:schemas-microsoft-com:vml" xmlns:wp14="http://schemas.microsoft.com/office/word/2010/wordprocessingDrawing" xmlns:wp="http://schemas.openxmlformats.org/drawingml/2006/wordprocessingDrawing" xmlns:w10="urn:schemas-microsoft-com:office:word" xmlns:w="http://schemas.openxmlformats.org/wordprocessingml/2006/main" xmlns:w14="http://schemas.microsoft.com/office/word/2010/wordml" xmlns:w15="http://schemas.microsoft.com/office/word/2012/wordml" xmlns:w16cex="http://schemas.microsoft.com/office/word/2018/wordml/cex" xmlns:w16cid="http://schemas.microsoft.com/office/word/2016/wordml/cid" xmlns:w16="http://schemas.microsoft.com/office/word/2018/wordml" xmlns:w16sdtdh="http://schemas.microsoft.com/office/word/2020/wordml/sdtdatahash" xmlns:w16se="http://schemas.microsoft.com/office/word/2015/wordml/symex" xmlns:wpg="http://schemas.microsoft.com/office/word/2010/wordprocessingGroup" xmlns:wpi="http://schemas.microsoft.com/office/word/2010/wordprocessingInk" xmlns:wne="http://schemas.microsoft.com/office/word/2006/wordml" xmlns:wps="http://schemas.microsoft.com/office/word/2010/wordprocessingShape" mc:Ignorable="w14 w15 w16se w16cid w16 w16cex w16sdtdh wp14">
-  <w:comment w:id="18" w:author="Rodrigo Franciozi Rodrigues Da Silva" w:date="2024-02-23T09:03:00Z" w:initials="RFRDS">
+  <w:comment w:id="15" w:author="Rodrigo Franciozi Rodrigues Da Silva" w:date="2024-02-23T09:03:00Z" w:initials="RFRDS">
     <w:p>
       <w:pPr>
         <w:pStyle w:val="CommentText"/>
@@ -9090,7 +8169,7 @@
       </w:r>
     </w:p>
   </w:comment>
-  <w:comment w:id="42" w:author="Rodrigo Franciozi Rodrigues Da Silva" w:date="2024-03-01T08:35:00Z" w:initials="RFRDS">
+  <w:comment w:id="16" w:author="Rodrigo Franciozi Rodrigues Da Silva" w:date="2024-03-01T08:35:00Z" w:initials="RFRDS">
     <w:p>
       <w:pPr>
         <w:pStyle w:val="CommentText"/>
@@ -9121,7 +8200,7 @@
       </w:r>
     </w:p>
   </w:comment>
-  <w:comment w:id="70" w:author="Adâmara Santos Gonçalves Felício Adâmara" w:date="2024-03-28T14:15:00Z" w:initials="AA">
+  <w:comment w:id="17" w:author="Adâmara Santos Gonçalves Felício Adâmara" w:date="2024-03-28T14:15:00Z" w:initials="AA">
     <w:p>
       <w:pPr>
         <w:pStyle w:val="CommentText"/>
@@ -9138,7 +8217,7 @@
       </w:r>
     </w:p>
   </w:comment>
-  <w:comment w:id="89" w:author="Adâmara Santos Gonçalves Felício Adâmara" w:date="2024-03-28T14:17:00Z" w:initials="AA">
+  <w:comment w:id="18" w:author="Adâmara Santos Gonçalves Felício Adâmara" w:date="2024-03-28T14:17:00Z" w:initials="AA">
     <w:p>
       <w:pPr>
         <w:pStyle w:val="CommentText"/>
@@ -9164,7 +8243,7 @@
       </w:r>
     </w:p>
   </w:comment>
-  <w:comment w:id="118" w:author="Instituto de Economia" w:date="2024-03-11T16:01:00Z" w:initials="IE">
+  <w:comment w:id="19" w:author="Instituto de Economia" w:date="2024-03-11T16:01:00Z" w:initials="IE">
     <w:p>
       <w:pPr>
         <w:pStyle w:val="CommentText"/>
@@ -9180,7 +8259,7 @@
       </w:r>
     </w:p>
   </w:comment>
-  <w:comment w:id="119" w:author="Instituto de Economia" w:date="2024-03-11T16:01:00Z" w:initials="IE">
+  <w:comment w:id="20" w:author="Instituto de Economia" w:date="2024-03-11T16:01:00Z" w:initials="IE">
     <w:p>
       <w:pPr>
         <w:pStyle w:val="CommentText"/>
@@ -9196,7 +8275,7 @@
       </w:r>
     </w:p>
   </w:comment>
-  <w:comment w:id="126" w:author="Rodrigo Franciozi Rodrigues Da Silva" w:date="2024-02-23T09:47:00Z" w:initials="RFRDS">
+  <w:comment w:id="21" w:author="Rodrigo Franciozi Rodrigues Da Silva" w:date="2024-02-23T09:47:00Z" w:initials="RFRDS">
     <w:p>
       <w:pPr>
         <w:pStyle w:val="CommentText"/>
@@ -9218,7 +8297,7 @@
       </w:r>
     </w:p>
   </w:comment>
-  <w:comment w:id="127" w:author="Instituto de Economia" w:date="2024-03-11T16:03:00Z" w:initials="IE">
+  <w:comment w:id="22" w:author="Instituto de Economia" w:date="2024-03-11T16:03:00Z" w:initials="IE">
     <w:p>
       <w:pPr>
         <w:pStyle w:val="CommentText"/>
@@ -9234,7 +8313,7 @@
       </w:r>
     </w:p>
   </w:comment>
-  <w:comment w:id="129" w:author="Instituto de Economia" w:date="2024-03-11T16:04:00Z" w:initials="IE">
+  <w:comment w:id="23" w:author="Instituto de Economia" w:date="2024-03-11T16:04:00Z" w:initials="IE">
     <w:p>
       <w:pPr>
         <w:pStyle w:val="CommentText"/>
@@ -9250,7 +8329,7 @@
       </w:r>
     </w:p>
   </w:comment>
-  <w:comment w:id="130" w:author="Rodrigo Franciozi" w:date="2024-03-19T13:54:00Z" w:initials="RF">
+  <w:comment w:id="24" w:author="Rodrigo Franciozi" w:date="2024-03-19T13:54:00Z" w:initials="RF">
     <w:p>
       <w:pPr>
         <w:jc w:val="left"/>
@@ -9270,7 +8349,7 @@
       </w:r>
     </w:p>
   </w:comment>
-  <w:comment w:id="134" w:author="Rodrigo Franciozi Rodrigues Da Silva" w:date="2024-03-01T10:33:00Z" w:initials="RFRDS">
+  <w:comment w:id="25" w:author="Rodrigo Franciozi Rodrigues Da Silva" w:date="2024-03-01T10:33:00Z" w:initials="RFRDS">
     <w:p>
       <w:pPr>
         <w:pStyle w:val="CommentText"/>
@@ -9286,7 +8365,7 @@
       </w:r>
     </w:p>
   </w:comment>
-  <w:comment w:id="135" w:author="Rodrigo Franciozi" w:date="2024-03-20T14:15:00Z" w:initials="RF">
+  <w:comment w:id="26" w:author="Rodrigo Franciozi" w:date="2024-03-20T14:15:00Z" w:initials="RF">
     <w:p>
       <w:pPr>
         <w:jc w:val="left"/>
@@ -9306,7 +8385,7 @@
       </w:r>
     </w:p>
   </w:comment>
-  <w:comment w:id="136" w:author="Adâmara Santos Gonçalves Felício Adâmara" w:date="2024-03-28T14:24:00Z" w:initials="AA">
+  <w:comment w:id="27" w:author="Adâmara Santos Gonçalves Felício Adâmara" w:date="2024-03-28T14:24:00Z" w:initials="AA">
     <w:p>
       <w:pPr>
         <w:pStyle w:val="CommentText"/>
@@ -9323,7 +8402,7 @@
       </w:r>
     </w:p>
   </w:comment>
-  <w:comment w:id="146" w:author="Adâmara Santos Gonçalves Felício Adâmara" w:date="2024-03-28T14:26:00Z" w:initials="AA">
+  <w:comment w:id="28" w:author="Adâmara Santos Gonçalves Felício Adâmara" w:date="2024-03-28T14:26:00Z" w:initials="AA">
     <w:p>
       <w:pPr>
         <w:pStyle w:val="CommentText"/>
@@ -9340,7 +8419,7 @@
       </w:r>
     </w:p>
   </w:comment>
-  <w:comment w:id="147" w:author="Adâmara Santos Gonçalves Felício Adâmara" w:date="2024-03-28T14:26:00Z" w:initials="AA">
+  <w:comment w:id="29" w:author="Adâmara Santos Gonçalves Felício Adâmara" w:date="2024-03-28T14:26:00Z" w:initials="AA">
     <w:p>
       <w:pPr>
         <w:pStyle w:val="CommentText"/>
@@ -9357,7 +8436,7 @@
       </w:r>
     </w:p>
   </w:comment>
-  <w:comment w:id="148" w:author="Rodrigo Franciozi Rodrigues Da Silva" w:date="2024-03-01T10:34:00Z" w:initials="RFRDS">
+  <w:comment w:id="30" w:author="Rodrigo Franciozi Rodrigues Da Silva" w:date="2024-03-01T10:34:00Z" w:initials="RFRDS">
     <w:p>
       <w:pPr>
         <w:pStyle w:val="CommentText"/>
@@ -9373,7 +8452,7 @@
       </w:r>
     </w:p>
   </w:comment>
-  <w:comment w:id="150" w:author="Rodrigo Franciozi Rodrigues Da Silva" w:date="2024-03-01T10:36:00Z" w:initials="RFRDS">
+  <w:comment w:id="32" w:author="Rodrigo Franciozi Rodrigues Da Silva" w:date="2024-03-01T10:36:00Z" w:initials="RFRDS">
     <w:p>
       <w:pPr>
         <w:pStyle w:val="CommentText"/>
@@ -9405,10 +8484,10 @@
   <w15:commentEx w15:paraId="0081495C" w15:done="1"/>
   <w15:commentEx w15:paraId="451B6E21" w15:paraIdParent="0081495C" w15:done="1"/>
   <w15:commentEx w15:paraId="6D4A80D8" w15:done="1"/>
-  <w15:commentEx w15:paraId="4A9627F7" w15:done="0"/>
-  <w15:commentEx w15:paraId="7DFA217C" w15:paraIdParent="4A9627F7" w15:done="0"/>
-  <w15:commentEx w15:paraId="2E172141" w15:done="0"/>
-  <w15:commentEx w15:paraId="000F9933" w15:paraIdParent="2E172141" w15:done="0"/>
+  <w15:commentEx w15:paraId="4A9627F7" w15:done="1"/>
+  <w15:commentEx w15:paraId="7DFA217C" w15:paraIdParent="4A9627F7" w15:done="1"/>
+  <w15:commentEx w15:paraId="2E172141" w15:done="1"/>
+  <w15:commentEx w15:paraId="000F9933" w15:paraIdParent="2E172141" w15:done="1"/>
   <w15:commentEx w15:paraId="1F10ADAE" w15:done="1"/>
   <w15:commentEx w15:paraId="6EE07667" w15:done="1"/>
 </w15:commentsEx>
@@ -9679,45 +8758,29 @@
     <w:p>
       <w:pPr>
         <w:rPr>
-          <w:ins w:id="72" w:author="Adâmara Santos Gonçalves Felício Adâmara" w:date="2024-03-28T14:14:00Z"/>
           <w:sz w:val="20"/>
           <w:szCs w:val="20"/>
-          <w:rPrChange w:id="73" w:author="Adâmara Santos Gonçalves Felício Adâmara" w:date="2024-03-28T14:14:00Z">
-            <w:rPr>
-              <w:ins w:id="74" w:author="Adâmara Santos Gonçalves Felício Adâmara" w:date="2024-03-28T14:14:00Z"/>
-              <w:sz w:val="15"/>
-              <w:szCs w:val="15"/>
-            </w:rPr>
-          </w:rPrChange>
-        </w:rPr>
-      </w:pPr>
-      <w:ins w:id="75" w:author="Adâmara Santos Gonçalves Felício Adâmara" w:date="2024-03-28T14:14:00Z">
-        <w:r>
-          <w:rPr>
-            <w:rStyle w:val="FootnoteReference"/>
-          </w:rPr>
-          <w:footnoteRef/>
-        </w:r>
-        <w:r>
-          <w:t xml:space="preserve"> </w:t>
-        </w:r>
-        <w:r>
-          <w:t xml:space="preserve">Disponível em: </w:t>
-        </w:r>
-        <w:r>
-          <w:rPr>
-            <w:sz w:val="20"/>
-            <w:szCs w:val="20"/>
-            <w:rPrChange w:id="76" w:author="Adâmara Santos Gonçalves Felício Adâmara" w:date="2024-03-28T14:14:00Z">
-              <w:rPr>
-                <w:sz w:val="15"/>
-                <w:szCs w:val="15"/>
-              </w:rPr>
-            </w:rPrChange>
-          </w:rPr>
-          <w:t>www.imdb.com</w:t>
-        </w:r>
-      </w:ins>
+        </w:rPr>
+      </w:pPr>
+      <w:r>
+        <w:rPr>
+          <w:rStyle w:val="FootnoteReference"/>
+        </w:rPr>
+        <w:footnoteRef/>
+      </w:r>
+      <w:r>
+        <w:t xml:space="preserve"> </w:t>
+      </w:r>
+      <w:r>
+        <w:t xml:space="preserve">Disponível em: </w:t>
+      </w:r>
+      <w:r>
+        <w:rPr>
+          <w:sz w:val="20"/>
+          <w:szCs w:val="20"/>
+        </w:rPr>
+        <w:t>www.imdb.com</w:t>
+      </w:r>
     </w:p>
     <w:p>
       <w:pPr>
@@ -9730,105 +8793,59 @@
       <w:pPr>
         <w:pStyle w:val="Footer"/>
         <w:rPr>
-          <w:moveTo w:id="95" w:author="Adâmara Santos Gonçalves Felício Adâmara" w:date="2024-03-28T14:19:00Z"/>
           <w:sz w:val="20"/>
           <w:szCs w:val="20"/>
-          <w:rPrChange w:id="96" w:author="Adâmara Santos Gonçalves Felício Adâmara" w:date="2024-03-28T14:20:00Z">
-            <w:rPr>
-              <w:moveTo w:id="97" w:author="Adâmara Santos Gonçalves Felício Adâmara" w:date="2024-03-28T14:19:00Z"/>
-              <w:sz w:val="13"/>
-              <w:szCs w:val="13"/>
-            </w:rPr>
-          </w:rPrChange>
-        </w:rPr>
-      </w:pPr>
-      <w:ins w:id="98" w:author="Adâmara Santos Gonçalves Felício Adâmara" w:date="2024-03-28T14:19:00Z">
-        <w:r>
-          <w:rPr>
-            <w:rStyle w:val="FootnoteReference"/>
-          </w:rPr>
-          <w:footnoteRef/>
-        </w:r>
-        <w:r>
-          <w:t xml:space="preserve"> </w:t>
-        </w:r>
-      </w:ins>
-      <w:moveToRangeStart w:id="99" w:author="Adâmara Santos Gonçalves Felício Adâmara" w:date="2024-03-28T14:19:00Z" w:name="move162528011"/>
-      <w:moveTo w:id="100" w:author="Adâmara Santos Gonçalves Felício Adâmara" w:date="2024-03-28T14:19:00Z">
-        <w:r>
-          <w:rPr>
-            <w:sz w:val="20"/>
-            <w:szCs w:val="20"/>
-            <w:rPrChange w:id="101" w:author="Adâmara Santos Gonçalves Felício Adâmara" w:date="2024-03-28T14:20:00Z">
-              <w:rPr>
-                <w:sz w:val="13"/>
-                <w:szCs w:val="13"/>
-              </w:rPr>
-            </w:rPrChange>
-          </w:rPr>
-          <w:t xml:space="preserve">Há 100 anos atrás, o economista Italiano Wilfred Pareto fez a observação de que 80% de toda a riqueza estava concentrada em 20% da população, o que mais tarde a partir do desenvolvimento de uma fórmula matemática acabou descrevendo esse fenômeno de distribuição desigual presente em seu país. Essa formulação ficou conhecida como distribuição de Pareto e mais tarde, em 1940 como regra de Pareto devido a generalização por parte de J.M </w:t>
-        </w:r>
-        <w:proofErr w:type="spellStart"/>
-        <w:r>
-          <w:rPr>
-            <w:sz w:val="20"/>
-            <w:szCs w:val="20"/>
-            <w:rPrChange w:id="102" w:author="Adâmara Santos Gonçalves Felício Adâmara" w:date="2024-03-28T14:20:00Z">
-              <w:rPr>
-                <w:sz w:val="13"/>
-                <w:szCs w:val="13"/>
-              </w:rPr>
-            </w:rPrChange>
-          </w:rPr>
-          <w:t>Juran</w:t>
-        </w:r>
-        <w:proofErr w:type="spellEnd"/>
-        <w:r>
-          <w:rPr>
-            <w:sz w:val="20"/>
-            <w:szCs w:val="20"/>
-            <w:rPrChange w:id="103" w:author="Adâmara Santos Gonçalves Felício Adâmara" w:date="2024-03-28T14:20:00Z">
-              <w:rPr>
-                <w:sz w:val="13"/>
-                <w:szCs w:val="13"/>
-              </w:rPr>
-            </w:rPrChange>
-          </w:rPr>
-          <w:t xml:space="preserve">. </w:t>
-        </w:r>
-        <w:r>
-          <w:rPr>
-            <w:rStyle w:val="CommentReference"/>
-            <w:sz w:val="20"/>
-            <w:szCs w:val="20"/>
-            <w:rPrChange w:id="104" w:author="Adâmara Santos Gonçalves Felício Adâmara" w:date="2024-03-28T14:20:00Z">
-              <w:rPr>
-                <w:rStyle w:val="CommentReference"/>
-                <w:sz w:val="13"/>
-                <w:szCs w:val="13"/>
-              </w:rPr>
-            </w:rPrChange>
-          </w:rPr>
-          <w:annotationRef/>
-        </w:r>
-        <w:r>
-          <w:rPr>
-            <w:rStyle w:val="CommentReference"/>
-            <w:sz w:val="20"/>
-            <w:szCs w:val="20"/>
-            <w:rPrChange w:id="105" w:author="Adâmara Santos Gonçalves Felício Adâmara" w:date="2024-03-28T14:20:00Z">
-              <w:rPr>
-                <w:rStyle w:val="CommentReference"/>
-                <w:sz w:val="13"/>
-                <w:szCs w:val="13"/>
-              </w:rPr>
-            </w:rPrChange>
-          </w:rPr>
-          <w:annotationRef/>
-        </w:r>
-      </w:moveTo>
-    </w:p>
-    <w:moveToRangeEnd w:id="99"/>
+        </w:rPr>
+      </w:pPr>
+      <w:r>
+        <w:rPr>
+          <w:rStyle w:val="FootnoteReference"/>
+        </w:rPr>
+        <w:footnoteRef/>
+      </w:r>
+      <w:r>
+        <w:t xml:space="preserve"> </w:t>
+      </w:r>
+      <w:r>
+        <w:rPr>
+          <w:sz w:val="20"/>
+          <w:szCs w:val="20"/>
+        </w:rPr>
+        <w:t xml:space="preserve">Há 100 anos atrás, o economista Italiano Wilfred Pareto fez a observação de que 80% de toda a riqueza estava concentrada em 20% da população, o que mais tarde a partir do desenvolvimento de uma fórmula matemática acabou descrevendo esse fenômeno de distribuição desigual presente em seu país. Essa formulação ficou conhecida como distribuição de Pareto e mais tarde, em 1940 como regra de Pareto devido a generalização por parte de J.M </w:t>
+      </w:r>
+      <w:proofErr w:type="spellStart"/>
+      <w:r>
+        <w:rPr>
+          <w:sz w:val="20"/>
+          <w:szCs w:val="20"/>
+        </w:rPr>
+        <w:t>Juran</w:t>
+      </w:r>
+      <w:proofErr w:type="spellEnd"/>
+      <w:r>
+        <w:rPr>
+          <w:sz w:val="20"/>
+          <w:szCs w:val="20"/>
+        </w:rPr>
+        <w:t xml:space="preserve">. </w:t>
+      </w:r>
+      <w:r>
+        <w:rPr>
+          <w:rStyle w:val="CommentReference"/>
+          <w:sz w:val="20"/>
+          <w:szCs w:val="20"/>
+        </w:rPr>
+        <w:annotationRef/>
+      </w:r>
+      <w:r>
+        <w:rPr>
+          <w:rStyle w:val="CommentReference"/>
+          <w:sz w:val="20"/>
+          <w:szCs w:val="20"/>
+        </w:rPr>
+        <w:annotationRef/>
+      </w:r>
+    </w:p>
     <w:p>
       <w:pPr>
         <w:pStyle w:val="FootnoteText"/>
@@ -10034,18 +9051,18 @@
         <w:szCs w:val="17"/>
       </w:rPr>
     </w:pPr>
-    <w:bookmarkStart w:id="5" w:name="_Hlk33885723"/>
-    <w:bookmarkStart w:id="6" w:name="_Hlk33885724"/>
-    <w:bookmarkStart w:id="7" w:name="_Hlk33895896"/>
-    <w:bookmarkStart w:id="8" w:name="_Hlk33895897"/>
-    <w:bookmarkStart w:id="9" w:name="_Hlk33895939"/>
-    <w:bookmarkStart w:id="10" w:name="_Hlk33895940"/>
-    <w:bookmarkStart w:id="11" w:name="_Hlk33948838"/>
-    <w:bookmarkStart w:id="12" w:name="_Hlk33948839"/>
-    <w:bookmarkStart w:id="13" w:name="_Hlk33953468"/>
-    <w:bookmarkStart w:id="14" w:name="_Hlk33953469"/>
-    <w:bookmarkStart w:id="15" w:name="_Hlk33974381"/>
-    <w:bookmarkStart w:id="16" w:name="_Hlk33974382"/>
+    <w:bookmarkStart w:id="3" w:name="_Hlk33885723"/>
+    <w:bookmarkStart w:id="4" w:name="_Hlk33885724"/>
+    <w:bookmarkStart w:id="5" w:name="_Hlk33895896"/>
+    <w:bookmarkStart w:id="6" w:name="_Hlk33895897"/>
+    <w:bookmarkStart w:id="7" w:name="_Hlk33895939"/>
+    <w:bookmarkStart w:id="8" w:name="_Hlk33895940"/>
+    <w:bookmarkStart w:id="9" w:name="_Hlk33948838"/>
+    <w:bookmarkStart w:id="10" w:name="_Hlk33948839"/>
+    <w:bookmarkStart w:id="11" w:name="_Hlk33953468"/>
+    <w:bookmarkStart w:id="12" w:name="_Hlk33953469"/>
+    <w:bookmarkStart w:id="13" w:name="_Hlk33974381"/>
+    <w:bookmarkStart w:id="14" w:name="_Hlk33974382"/>
     <w:r>
       <w:rPr>
         <w:noProof/>
@@ -10271,6 +9288,8 @@
       <w:tab/>
     </w:r>
   </w:p>
+  <w:bookmarkEnd w:id="3"/>
+  <w:bookmarkEnd w:id="4"/>
   <w:bookmarkEnd w:id="5"/>
   <w:bookmarkEnd w:id="6"/>
   <w:bookmarkEnd w:id="7"/>
@@ -10281,8 +9300,6 @@
   <w:bookmarkEnd w:id="12"/>
   <w:bookmarkEnd w:id="13"/>
   <w:bookmarkEnd w:id="14"/>
-  <w:bookmarkEnd w:id="15"/>
-  <w:bookmarkEnd w:id="16"/>
   <w:p>
     <w:pPr>
       <w:pStyle w:val="Header"/>
@@ -10302,8 +9319,8 @@
         <w:szCs w:val="17"/>
       </w:rPr>
     </w:pPr>
-    <w:bookmarkStart w:id="159" w:name="_Hlk33913842"/>
-    <w:bookmarkStart w:id="160" w:name="_Hlk33913843"/>
+    <w:bookmarkStart w:id="34" w:name="_Hlk33913842"/>
+    <w:bookmarkStart w:id="35" w:name="_Hlk33913843"/>
     <w:r>
       <w:rPr>
         <w:noProof/>
@@ -10516,8 +9533,8 @@
       <w:tab/>
     </w:r>
   </w:p>
-  <w:bookmarkEnd w:id="159"/>
-  <w:bookmarkEnd w:id="160"/>
+  <w:bookmarkEnd w:id="34"/>
+  <w:bookmarkEnd w:id="35"/>
   <w:p>
     <w:pPr>
       <w:pStyle w:val="Header"/>
@@ -10715,14 +9732,14 @@
 
 <file path=word/people.xml><?xml version="1.0" encoding="utf-8"?>
 <w15:people xmlns:wpc="http://schemas.microsoft.com/office/word/2010/wordprocessingCanvas" xmlns:cx="http://schemas.microsoft.com/office/drawing/2014/chartex" xmlns:cx1="http://schemas.microsoft.com/office/drawing/2015/9/8/chartex" xmlns:cx2="http://schemas.microsoft.com/office/drawing/2015/10/21/chartex" xmlns:cx3="http://schemas.microsoft.com/office/drawing/2016/5/9/chartex" xmlns:cx4="http://schemas.microsoft.com/office/drawing/2016/5/10/chartex" xmlns:cx5="http://schemas.microsoft.com/office/drawing/2016/5/11/chartex" xmlns:cx6="http://schemas.microsoft.com/office/drawing/2016/5/12/chartex" xmlns:cx7="http://schemas.microsoft.com/office/drawing/2016/5/13/chartex" xmlns:cx8="http://schemas.microsoft.com/office/drawing/2016/5/14/chartex" xmlns:mc="http://schemas.openxmlformats.org/markup-compatibility/2006" xmlns:aink="http://schemas.microsoft.com/office/drawing/2016/ink" xmlns:am3d="http://schemas.microsoft.com/office/drawing/2017/model3d" xmlns:o="urn:schemas-microsoft-com:office:office" xmlns:oel="http://schemas.microsoft.com/office/2019/extlst" xmlns:r="http://schemas.openxmlformats.org/officeDocument/2006/relationships" xmlns:m="http://schemas.openxmlformats.org/officeDocument/2006/math" xmlns:v="urn:schemas-microsoft-com:vml" xmlns:wp14="http://schemas.microsoft.com/office/word/2010/wordprocessingDrawing" xmlns:wp="http://schemas.openxmlformats.org/drawingml/2006/wordprocessingDrawing" xmlns:w10="urn:schemas-microsoft-com:office:word" xmlns:w="http://schemas.openxmlformats.org/wordprocessingml/2006/main" xmlns:w14="http://schemas.microsoft.com/office/word/2010/wordml" xmlns:w15="http://schemas.microsoft.com/office/word/2012/wordml" xmlns:w16cex="http://schemas.microsoft.com/office/word/2018/wordml/cex" xmlns:w16cid="http://schemas.microsoft.com/office/word/2016/wordml/cid" xmlns:w16="http://schemas.microsoft.com/office/word/2018/wordml" xmlns:w16sdtdh="http://schemas.microsoft.com/office/word/2020/wordml/sdtdatahash" xmlns:w16se="http://schemas.microsoft.com/office/word/2015/wordml/symex" xmlns:wpg="http://schemas.microsoft.com/office/word/2010/wordprocessingGroup" xmlns:wpi="http://schemas.microsoft.com/office/word/2010/wordprocessingInk" xmlns:wne="http://schemas.microsoft.com/office/word/2006/wordml" xmlns:wps="http://schemas.microsoft.com/office/word/2010/wordprocessingShape" mc:Ignorable="w14 w15 w16se w16cid w16 w16cex w16sdtdh wp14">
+  <w15:person w15:author="Rodrigo Franciozi Rodrigues Da Silva">
+    <w15:presenceInfo w15:providerId="AD" w15:userId="S::rodrigo.frsilva@einstein.br::c217e62f-ff78-48ad-a640-519169195d66"/>
+  </w15:person>
   <w15:person w15:author="Adâmara Santos Gonçalves Felício Adâmara">
     <w15:presenceInfo w15:providerId="AD" w15:userId="S::a150516@g.unicamp.br::bcd6ba02-23a9-4687-b21d-3aba90fb1b5d"/>
   </w15:person>
   <w15:person w15:author="Instituto de Economia">
     <w15:presenceInfo w15:providerId="None" w15:userId="Instituto de Economia"/>
-  </w15:person>
-  <w15:person w15:author="Rodrigo Franciozi Rodrigues Da Silva">
-    <w15:presenceInfo w15:providerId="AD" w15:userId="S::rodrigo.frsilva@einstein.br::c217e62f-ff78-48ad-a640-519169195d66"/>
   </w15:person>
   <w15:person w15:author="Rodrigo Franciozi">
     <w15:presenceInfo w15:providerId="Windows Live" w15:userId="78779067746cff9e"/>

</xml_diff>